<commit_message>
Merge exporter into notification document
</commit_message>
<xml_diff>
--- a/src/EA.Iws.Api/Documents/NotificationMergeTemplate.docx
+++ b/src/EA.Iws.Api/Documents/NotificationMergeTemplate.docx
@@ -90,6 +90,43 @@
               </w:rPr>
               <w:t>Registration No:</w:t>
             </w:r>
+            <w:r>
+              <w:rPr>
+                <w:sz w:val="16"/>
+              </w:rPr>
+              <w:t xml:space="preserve"> </w:t>
+            </w:r>
+            <w:r>
+              <w:rPr>
+                <w:sz w:val="16"/>
+              </w:rPr>
+              <w:fldChar w:fldCharType="begin"/>
+            </w:r>
+            <w:r>
+              <w:rPr>
+                <w:sz w:val="16"/>
+              </w:rPr>
+              <w:instrText xml:space="preserve"> MERGEFIELD  Exporter[RegistrationNumber]  \* MERGEFORMAT </w:instrText>
+            </w:r>
+            <w:r>
+              <w:rPr>
+                <w:sz w:val="16"/>
+              </w:rPr>
+              <w:fldChar w:fldCharType="separate"/>
+            </w:r>
+            <w:r>
+              <w:rPr>
+                <w:noProof/>
+                <w:sz w:val="16"/>
+              </w:rPr>
+              <w:t>«Exporter[RegistrationNumber]»</w:t>
+            </w:r>
+            <w:r>
+              <w:rPr>
+                <w:sz w:val="16"/>
+              </w:rPr>
+              <w:fldChar w:fldCharType="end"/>
+            </w:r>
           </w:p>
           <w:p>
             <w:pPr>
@@ -121,6 +158,37 @@
                 <w:sz w:val="16"/>
               </w:rPr>
               <w:t xml:space="preserve"> </w:t>
+            </w:r>
+            <w:r>
+              <w:rPr>
+                <w:sz w:val="16"/>
+              </w:rPr>
+              <w:fldChar w:fldCharType="begin"/>
+            </w:r>
+            <w:r>
+              <w:rPr>
+                <w:sz w:val="16"/>
+              </w:rPr>
+              <w:instrText xml:space="preserve"> MERGEFIELD  Exporter[Name]  \* MERGEFORMAT </w:instrText>
+            </w:r>
+            <w:r>
+              <w:rPr>
+                <w:sz w:val="16"/>
+              </w:rPr>
+              <w:fldChar w:fldCharType="separate"/>
+            </w:r>
+            <w:r>
+              <w:rPr>
+                <w:noProof/>
+                <w:sz w:val="16"/>
+              </w:rPr>
+              <w:t>«Exporter[Name]»</w:t>
+            </w:r>
+            <w:r>
+              <w:rPr>
+                <w:sz w:val="16"/>
+              </w:rPr>
+              <w:fldChar w:fldCharType="end"/>
             </w:r>
           </w:p>
         </w:tc>
@@ -316,10 +384,184 @@
             </w:pPr>
             <w:r>
               <w:rPr>
+                <w:noProof/>
+                <w:sz w:val="16"/>
+              </w:rPr>
+              <mc:AlternateContent>
+                <mc:Choice Requires="wps">
+                  <w:drawing>
+                    <wp:anchor distT="45720" distB="45720" distL="114300" distR="114300" simplePos="0" relativeHeight="251673088" behindDoc="0" locked="0" layoutInCell="1" allowOverlap="1" wp14:anchorId="6F3F1039" wp14:editId="615E3E83">
+                      <wp:simplePos x="0" y="0"/>
+                      <wp:positionH relativeFrom="column">
+                        <wp:posOffset>403225</wp:posOffset>
+                      </wp:positionH>
+                      <wp:positionV relativeFrom="paragraph">
+                        <wp:posOffset>0</wp:posOffset>
+                      </wp:positionV>
+                      <wp:extent cx="1911600" cy="475200"/>
+                      <wp:effectExtent l="0" t="0" r="12700" b="1270"/>
+                      <wp:wrapNone/>
+                      <wp:docPr id="217" name="Text Box 2"/>
+                      <wp:cNvGraphicFramePr>
+                        <a:graphicFrameLocks xmlns:a="http://schemas.openxmlformats.org/drawingml/2006/main"/>
+                      </wp:cNvGraphicFramePr>
+                      <a:graphic xmlns:a="http://schemas.openxmlformats.org/drawingml/2006/main">
+                        <a:graphicData uri="http://schemas.microsoft.com/office/word/2010/wordprocessingShape">
+                          <wps:wsp>
+                            <wps:cNvSpPr txBox="1">
+                              <a:spLocks noChangeArrowheads="1"/>
+                            </wps:cNvSpPr>
+                            <wps:spPr bwMode="auto">
+                              <a:xfrm>
+                                <a:off x="0" y="0"/>
+                                <a:ext cx="1911600" cy="475200"/>
+                              </a:xfrm>
+                              <a:prstGeom prst="rect">
+                                <a:avLst/>
+                              </a:prstGeom>
+                              <a:noFill/>
+                              <a:ln w="9525">
+                                <a:noFill/>
+                                <a:miter lim="800000"/>
+                                <a:headEnd/>
+                                <a:tailEnd/>
+                              </a:ln>
+                            </wps:spPr>
+                            <wps:txbx>
+                              <w:txbxContent>
+                                <w:p>
+                                  <w:pPr>
+                                    <w:rPr>
+                                      <w:sz w:val="16"/>
+                                      <w:szCs w:val="16"/>
+                                    </w:rPr>
+                                  </w:pPr>
+                                  <w:r>
+                                    <w:rPr>
+                                      <w:sz w:val="16"/>
+                                      <w:szCs w:val="16"/>
+                                    </w:rPr>
+                                    <w:fldChar w:fldCharType="begin"/>
+                                  </w:r>
+                                  <w:r>
+                                    <w:rPr>
+                                      <w:sz w:val="16"/>
+                                      <w:szCs w:val="16"/>
+                                    </w:rPr>
+                                    <w:instrText xml:space="preserve"> MERGEFIELD  Exporter[Address]  \* MERGEFORMAT </w:instrText>
+                                  </w:r>
+                                  <w:r>
+                                    <w:rPr>
+                                      <w:sz w:val="16"/>
+                                      <w:szCs w:val="16"/>
+                                    </w:rPr>
+                                    <w:fldChar w:fldCharType="separate"/>
+                                  </w:r>
+                                  <w:r>
+                                    <w:rPr>
+                                      <w:noProof/>
+                                      <w:sz w:val="16"/>
+                                      <w:szCs w:val="16"/>
+                                    </w:rPr>
+                                    <w:t>«Exporter[Address]»</w:t>
+                                  </w:r>
+                                  <w:r>
+                                    <w:rPr>
+                                      <w:sz w:val="16"/>
+                                      <w:szCs w:val="16"/>
+                                    </w:rPr>
+                                    <w:fldChar w:fldCharType="end"/>
+                                  </w:r>
+                                </w:p>
+                              </w:txbxContent>
+                            </wps:txbx>
+                            <wps:bodyPr rot="0" vert="horz" wrap="square" lIns="0" tIns="0" rIns="0" bIns="0" anchor="t" anchorCtr="0">
+                              <a:noAutofit/>
+                            </wps:bodyPr>
+                          </wps:wsp>
+                        </a:graphicData>
+                      </a:graphic>
+                      <wp14:sizeRelH relativeFrom="margin">
+                        <wp14:pctWidth>0</wp14:pctWidth>
+                      </wp14:sizeRelH>
+                      <wp14:sizeRelV relativeFrom="margin">
+                        <wp14:pctHeight>0</wp14:pctHeight>
+                      </wp14:sizeRelV>
+                    </wp:anchor>
+                  </w:drawing>
+                </mc:Choice>
+                <mc:Fallback>
+                  <w:pict>
+                    <v:shapetype w14:anchorId="6F3F1039" id="_x0000_t202" coordsize="21600,21600" o:spt="202" path="m,l,21600r21600,l21600,xe">
+                      <v:stroke joinstyle="miter"/>
+                      <v:path gradientshapeok="t" o:connecttype="rect"/>
+                    </v:shapetype>
+                    <v:shape id="Text Box 2" o:spid="_x0000_s1026" type="#_x0000_t202" style="position:absolute;margin-left:31.75pt;margin-top:0;width:150.5pt;height:37.4pt;z-index:251673088;visibility:visible;mso-wrap-style:square;mso-width-percent:0;mso-height-percent:0;mso-wrap-distance-left:9pt;mso-wrap-distance-top:3.6pt;mso-wrap-distance-right:9pt;mso-wrap-distance-bottom:3.6pt;mso-position-horizontal:absolute;mso-position-horizontal-relative:text;mso-position-vertical:absolute;mso-position-vertical-relative:text;mso-width-percent:0;mso-height-percent:0;mso-width-relative:margin;mso-height-relative:margin;v-text-anchor:top" o:gfxdata="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" filled="f" stroked="f">
+                      <v:textbox inset="0,0,0,0">
+                        <w:txbxContent>
+                          <w:p>
+                            <w:pPr>
+                              <w:rPr>
+                                <w:sz w:val="16"/>
+                                <w:szCs w:val="16"/>
+                              </w:rPr>
+                            </w:pPr>
+                            <w:r>
+                              <w:rPr>
+                                <w:sz w:val="16"/>
+                                <w:szCs w:val="16"/>
+                              </w:rPr>
+                              <w:fldChar w:fldCharType="begin"/>
+                            </w:r>
+                            <w:r>
+                              <w:rPr>
+                                <w:sz w:val="16"/>
+                                <w:szCs w:val="16"/>
+                              </w:rPr>
+                              <w:instrText xml:space="preserve"> MERGEFIELD  Exporter[Address]  \* MERGEFORMAT </w:instrText>
+                            </w:r>
+                            <w:r>
+                              <w:rPr>
+                                <w:sz w:val="16"/>
+                                <w:szCs w:val="16"/>
+                              </w:rPr>
+                              <w:fldChar w:fldCharType="separate"/>
+                            </w:r>
+                            <w:r>
+                              <w:rPr>
+                                <w:noProof/>
+                                <w:sz w:val="16"/>
+                                <w:szCs w:val="16"/>
+                              </w:rPr>
+                              <w:t>«Exporter[Address]»</w:t>
+                            </w:r>
+                            <w:r>
+                              <w:rPr>
+                                <w:sz w:val="16"/>
+                                <w:szCs w:val="16"/>
+                              </w:rPr>
+                              <w:fldChar w:fldCharType="end"/>
+                            </w:r>
+                          </w:p>
+                        </w:txbxContent>
+                      </v:textbox>
+                    </v:shape>
+                  </w:pict>
+                </mc:Fallback>
+              </mc:AlternateContent>
+            </w:r>
+            <w:r>
+              <w:rPr>
                 <w:sz w:val="16"/>
               </w:rPr>
               <w:t>Address:</w:t>
             </w:r>
+            <w:r>
+              <w:rPr>
+                <w:sz w:val="16"/>
+              </w:rPr>
+              <w:t xml:space="preserve"> </w:t>
+            </w:r>
           </w:p>
           <w:p>
             <w:pPr>
@@ -353,6 +595,43 @@
                 <w:sz w:val="16"/>
               </w:rPr>
               <w:t>Contact person:</w:t>
+            </w:r>
+            <w:r>
+              <w:rPr>
+                <w:sz w:val="16"/>
+              </w:rPr>
+              <w:t xml:space="preserve"> </w:t>
+            </w:r>
+            <w:r>
+              <w:rPr>
+                <w:sz w:val="16"/>
+              </w:rPr>
+              <w:fldChar w:fldCharType="begin"/>
+            </w:r>
+            <w:r>
+              <w:rPr>
+                <w:sz w:val="16"/>
+              </w:rPr>
+              <w:instrText xml:space="preserve"> MERGEFIELD  Exporter[ContactPerson]  \* MERGEFORMAT </w:instrText>
+            </w:r>
+            <w:r>
+              <w:rPr>
+                <w:sz w:val="16"/>
+              </w:rPr>
+              <w:fldChar w:fldCharType="separate"/>
+            </w:r>
+            <w:r>
+              <w:rPr>
+                <w:noProof/>
+                <w:sz w:val="16"/>
+              </w:rPr>
+              <w:t>«Exporter[ContactPerson]»</w:t>
+            </w:r>
+            <w:r>
+              <w:rPr>
+                <w:sz w:val="16"/>
+              </w:rPr>
+              <w:fldChar w:fldCharType="end"/>
             </w:r>
           </w:p>
         </w:tc>
@@ -379,11 +658,13 @@
               <w:spacing w:before="120"/>
               <w:rPr>
                 <w:sz w:val="16"/>
-              </w:rPr>
-            </w:pPr>
-            <w:r>
-              <w:rPr>
-                <w:sz w:val="16"/>
+                <w:szCs w:val="16"/>
+              </w:rPr>
+            </w:pPr>
+            <w:r>
+              <w:rPr>
+                <w:sz w:val="16"/>
+                <w:szCs w:val="16"/>
               </w:rPr>
               <w:t>(i) Individual shipment:</w:t>
             </w:r>
@@ -391,48 +672,29 @@
               <w:rPr>
                 <w:rFonts w:ascii="Segoe UI Symbol" w:hAnsi="Segoe UI Symbol" w:cs="Segoe UI Symbol"/>
                 <w:color w:val="252525"/>
-                <w:sz w:val="21"/>
-                <w:szCs w:val="21"/>
+                <w:sz w:val="16"/>
+                <w:szCs w:val="16"/>
                 <w:shd w:val="clear" w:color="auto" w:fill="FFFFFF"/>
               </w:rPr>
-              <w:t xml:space="preserve"> </w:t>
+              <w:t xml:space="preserve"> ☐</w:t>
+            </w:r>
+            <w:r>
+              <w:rPr>
+                <w:sz w:val="16"/>
+                <w:szCs w:val="16"/>
+              </w:rPr>
+              <w:tab/>
+              <w:t>(ii) Multiple shipments:</w:t>
             </w:r>
             <w:r>
               <w:rPr>
                 <w:rFonts w:ascii="Segoe UI Symbol" w:hAnsi="Segoe UI Symbol" w:cs="Segoe UI Symbol"/>
                 <w:color w:val="252525"/>
-                <w:sz w:val="21"/>
-                <w:szCs w:val="21"/>
+                <w:sz w:val="16"/>
+                <w:szCs w:val="16"/>
                 <w:shd w:val="clear" w:color="auto" w:fill="FFFFFF"/>
               </w:rPr>
-              <w:t>☐</w:t>
-            </w:r>
-            <w:r>
-              <w:rPr>
-                <w:sz w:val="16"/>
-              </w:rPr>
-              <w:tab/>
-              <w:t>(ii) Multiple shipments:</w:t>
-            </w:r>
-            <w:r>
-              <w:rPr>
-                <w:rFonts w:ascii="Segoe UI Symbol" w:hAnsi="Segoe UI Symbol" w:cs="Segoe UI Symbol"/>
-                <w:color w:val="252525"/>
-                <w:sz w:val="21"/>
-                <w:szCs w:val="21"/>
-                <w:shd w:val="clear" w:color="auto" w:fill="FFFFFF"/>
-              </w:rPr>
-              <w:t xml:space="preserve"> </w:t>
-            </w:r>
-            <w:r>
-              <w:rPr>
-                <w:rFonts w:ascii="Segoe UI Symbol" w:hAnsi="Segoe UI Symbol" w:cs="Segoe UI Symbol"/>
-                <w:color w:val="252525"/>
-                <w:sz w:val="21"/>
-                <w:szCs w:val="21"/>
-                <w:shd w:val="clear" w:color="auto" w:fill="FFFFFF"/>
-              </w:rPr>
-              <w:t>☐</w:t>
+              <w:t xml:space="preserve"> ☐</w:t>
             </w:r>
           </w:p>
           <w:p>
@@ -445,14 +707,15 @@
                 <w:tab w:val="clear" w:pos="360"/>
                 <w:tab w:val="num" w:pos="176"/>
               </w:tabs>
-              <w:spacing w:before="120"/>
-              <w:rPr>
-                <w:sz w:val="16"/>
-              </w:rPr>
-            </w:pPr>
-            <w:r>
-              <w:rPr>
-                <w:sz w:val="16"/>
+              <w:rPr>
+                <w:sz w:val="16"/>
+                <w:szCs w:val="16"/>
+              </w:rPr>
+            </w:pPr>
+            <w:r>
+              <w:rPr>
+                <w:sz w:val="16"/>
+                <w:szCs w:val="16"/>
               </w:rPr>
               <w:t xml:space="preserve">(i) Disposal </w:t>
             </w:r>
@@ -460,18 +723,21 @@
               <w:rPr>
                 <w:i/>
                 <w:sz w:val="16"/>
+                <w:szCs w:val="16"/>
               </w:rPr>
               <w:t>(1):</w:t>
             </w:r>
             <w:r>
               <w:rPr>
                 <w:sz w:val="16"/>
+                <w:szCs w:val="16"/>
               </w:rPr>
               <w:tab/>
             </w:r>
             <w:r>
               <w:rPr>
                 <w:sz w:val="16"/>
+                <w:szCs w:val="16"/>
               </w:rPr>
               <w:t xml:space="preserve">        </w:t>
             </w:r>
@@ -479,8 +745,8 @@
               <w:rPr>
                 <w:rFonts w:ascii="Segoe UI Symbol" w:hAnsi="Segoe UI Symbol" w:cs="Segoe UI Symbol"/>
                 <w:color w:val="252525"/>
-                <w:sz w:val="21"/>
-                <w:szCs w:val="21"/>
+                <w:sz w:val="16"/>
+                <w:szCs w:val="16"/>
                 <w:shd w:val="clear" w:color="auto" w:fill="FFFFFF"/>
               </w:rPr>
               <w:fldChar w:fldCharType="begin"/>
@@ -489,8 +755,8 @@
               <w:rPr>
                 <w:rFonts w:ascii="Segoe UI Symbol" w:hAnsi="Segoe UI Symbol" w:cs="Segoe UI Symbol"/>
                 <w:color w:val="252525"/>
-                <w:sz w:val="21"/>
-                <w:szCs w:val="21"/>
+                <w:sz w:val="16"/>
+                <w:szCs w:val="16"/>
                 <w:shd w:val="clear" w:color="auto" w:fill="FFFFFF"/>
               </w:rPr>
               <w:instrText xml:space="preserve"> MERGEFIELD  General[IsDisposal]  \* MERGEFORMAT </w:instrText>
@@ -499,8 +765,8 @@
               <w:rPr>
                 <w:rFonts w:ascii="Segoe UI Symbol" w:hAnsi="Segoe UI Symbol" w:cs="Segoe UI Symbol"/>
                 <w:color w:val="252525"/>
-                <w:sz w:val="21"/>
-                <w:szCs w:val="21"/>
+                <w:sz w:val="16"/>
+                <w:szCs w:val="16"/>
                 <w:shd w:val="clear" w:color="auto" w:fill="FFFFFF"/>
               </w:rPr>
               <w:fldChar w:fldCharType="separate"/>
@@ -510,8 +776,8 @@
                 <w:rFonts w:ascii="Segoe UI Symbol" w:hAnsi="Segoe UI Symbol" w:cs="Segoe UI Symbol"/>
                 <w:noProof/>
                 <w:color w:val="252525"/>
-                <w:sz w:val="21"/>
-                <w:szCs w:val="21"/>
+                <w:sz w:val="16"/>
+                <w:szCs w:val="16"/>
                 <w:shd w:val="clear" w:color="auto" w:fill="FFFFFF"/>
               </w:rPr>
               <w:t>«General[IsDisposal]»</w:t>
@@ -520,8 +786,8 @@
               <w:rPr>
                 <w:rFonts w:ascii="Segoe UI Symbol" w:hAnsi="Segoe UI Symbol" w:cs="Segoe UI Symbol"/>
                 <w:color w:val="252525"/>
-                <w:sz w:val="21"/>
-                <w:szCs w:val="21"/>
+                <w:sz w:val="16"/>
+                <w:szCs w:val="16"/>
                 <w:shd w:val="clear" w:color="auto" w:fill="FFFFFF"/>
               </w:rPr>
               <w:fldChar w:fldCharType="end"/>
@@ -529,6 +795,7 @@
             <w:r>
               <w:rPr>
                 <w:sz w:val="16"/>
+                <w:szCs w:val="16"/>
               </w:rPr>
               <w:tab/>
               <w:t>(ii) Recovery:</w:t>
@@ -537,8 +804,8 @@
               <w:rPr>
                 <w:rFonts w:ascii="Segoe UI Symbol" w:hAnsi="Segoe UI Symbol" w:cs="Segoe UI Symbol"/>
                 <w:color w:val="252525"/>
-                <w:sz w:val="21"/>
-                <w:szCs w:val="21"/>
+                <w:sz w:val="16"/>
+                <w:szCs w:val="16"/>
                 <w:shd w:val="clear" w:color="auto" w:fill="FFFFFF"/>
               </w:rPr>
               <w:t xml:space="preserve">            </w:t>
@@ -547,8 +814,8 @@
               <w:rPr>
                 <w:rFonts w:ascii="Segoe UI Symbol" w:hAnsi="Segoe UI Symbol" w:cs="Segoe UI Symbol"/>
                 <w:color w:val="252525"/>
-                <w:sz w:val="21"/>
-                <w:szCs w:val="21"/>
+                <w:sz w:val="16"/>
+                <w:szCs w:val="16"/>
                 <w:shd w:val="clear" w:color="auto" w:fill="FFFFFF"/>
               </w:rPr>
               <w:fldChar w:fldCharType="begin"/>
@@ -557,8 +824,8 @@
               <w:rPr>
                 <w:rFonts w:ascii="Segoe UI Symbol" w:hAnsi="Segoe UI Symbol" w:cs="Segoe UI Symbol"/>
                 <w:color w:val="252525"/>
-                <w:sz w:val="21"/>
-                <w:szCs w:val="21"/>
+                <w:sz w:val="16"/>
+                <w:szCs w:val="16"/>
                 <w:shd w:val="clear" w:color="auto" w:fill="FFFFFF"/>
               </w:rPr>
               <w:instrText xml:space="preserve"> MERGEFIELD  General[IsRecovery]  \* MERGEFORMAT </w:instrText>
@@ -567,8 +834,8 @@
               <w:rPr>
                 <w:rFonts w:ascii="Segoe UI Symbol" w:hAnsi="Segoe UI Symbol" w:cs="Segoe UI Symbol"/>
                 <w:color w:val="252525"/>
-                <w:sz w:val="21"/>
-                <w:szCs w:val="21"/>
+                <w:sz w:val="16"/>
+                <w:szCs w:val="16"/>
                 <w:shd w:val="clear" w:color="auto" w:fill="FFFFFF"/>
               </w:rPr>
               <w:fldChar w:fldCharType="separate"/>
@@ -578,8 +845,8 @@
                 <w:rFonts w:ascii="Segoe UI Symbol" w:hAnsi="Segoe UI Symbol" w:cs="Segoe UI Symbol"/>
                 <w:noProof/>
                 <w:color w:val="252525"/>
-                <w:sz w:val="21"/>
-                <w:szCs w:val="21"/>
+                <w:sz w:val="16"/>
+                <w:szCs w:val="16"/>
                 <w:shd w:val="clear" w:color="auto" w:fill="FFFFFF"/>
               </w:rPr>
               <w:t>«General[IsRecovery]»</w:t>
@@ -588,8 +855,8 @@
               <w:rPr>
                 <w:rFonts w:ascii="Segoe UI Symbol" w:hAnsi="Segoe UI Symbol" w:cs="Segoe UI Symbol"/>
                 <w:color w:val="252525"/>
-                <w:sz w:val="21"/>
-                <w:szCs w:val="21"/>
+                <w:sz w:val="16"/>
+                <w:szCs w:val="16"/>
                 <w:shd w:val="clear" w:color="auto" w:fill="FFFFFF"/>
               </w:rPr>
               <w:fldChar w:fldCharType="end"/>
@@ -597,15 +864,16 @@
           </w:p>
           <w:p>
             <w:pPr>
-              <w:spacing w:before="120"/>
               <w:rPr>
                 <w:b/>
                 <w:sz w:val="16"/>
-              </w:rPr>
-            </w:pPr>
-            <w:r>
-              <w:rPr>
-                <w:sz w:val="16"/>
+                <w:szCs w:val="16"/>
+              </w:rPr>
+            </w:pPr>
+            <w:r>
+              <w:rPr>
+                <w:sz w:val="16"/>
+                <w:szCs w:val="16"/>
               </w:rPr>
               <w:t xml:space="preserve">C.       Pre-consented recovery facility </w:t>
             </w:r>
@@ -613,24 +881,28 @@
               <w:rPr>
                 <w:i/>
                 <w:sz w:val="16"/>
+                <w:szCs w:val="16"/>
               </w:rPr>
               <w:t>(2;3):</w:t>
             </w:r>
             <w:r>
               <w:rPr>
                 <w:sz w:val="16"/>
+                <w:szCs w:val="16"/>
               </w:rPr>
               <w:t xml:space="preserve"> </w:t>
             </w:r>
             <w:r>
               <w:rPr>
                 <w:sz w:val="16"/>
+                <w:szCs w:val="16"/>
               </w:rPr>
               <w:tab/>
             </w:r>
             <w:r>
               <w:rPr>
                 <w:sz w:val="16"/>
+                <w:szCs w:val="16"/>
               </w:rPr>
               <w:tab/>
               <w:t>Yes:</w:t>
@@ -639,48 +911,29 @@
               <w:rPr>
                 <w:rFonts w:ascii="Segoe UI Symbol" w:hAnsi="Segoe UI Symbol" w:cs="Segoe UI Symbol"/>
                 <w:color w:val="252525"/>
-                <w:sz w:val="21"/>
-                <w:szCs w:val="21"/>
+                <w:sz w:val="16"/>
+                <w:szCs w:val="16"/>
                 <w:shd w:val="clear" w:color="auto" w:fill="FFFFFF"/>
               </w:rPr>
-              <w:t xml:space="preserve"> </w:t>
+              <w:t xml:space="preserve"> ☐</w:t>
+            </w:r>
+            <w:r>
+              <w:rPr>
+                <w:sz w:val="16"/>
+                <w:szCs w:val="16"/>
+              </w:rPr>
+              <w:tab/>
+              <w:t>No:</w:t>
             </w:r>
             <w:r>
               <w:rPr>
                 <w:rFonts w:ascii="Segoe UI Symbol" w:hAnsi="Segoe UI Symbol" w:cs="Segoe UI Symbol"/>
                 <w:color w:val="252525"/>
-                <w:sz w:val="21"/>
-                <w:szCs w:val="21"/>
+                <w:sz w:val="16"/>
+                <w:szCs w:val="16"/>
                 <w:shd w:val="clear" w:color="auto" w:fill="FFFFFF"/>
               </w:rPr>
-              <w:t>☐</w:t>
-            </w:r>
-            <w:r>
-              <w:rPr>
-                <w:sz w:val="16"/>
-              </w:rPr>
-              <w:tab/>
-              <w:t>No:</w:t>
-            </w:r>
-            <w:r>
-              <w:rPr>
-                <w:rFonts w:ascii="Segoe UI Symbol" w:hAnsi="Segoe UI Symbol" w:cs="Segoe UI Symbol"/>
-                <w:color w:val="252525"/>
-                <w:sz w:val="21"/>
-                <w:szCs w:val="21"/>
-                <w:shd w:val="clear" w:color="auto" w:fill="FFFFFF"/>
-              </w:rPr>
-              <w:t xml:space="preserve"> </w:t>
-            </w:r>
-            <w:r>
-              <w:rPr>
-                <w:rFonts w:ascii="Segoe UI Symbol" w:hAnsi="Segoe UI Symbol" w:cs="Segoe UI Symbol"/>
-                <w:color w:val="252525"/>
-                <w:sz w:val="21"/>
-                <w:szCs w:val="21"/>
-                <w:shd w:val="clear" w:color="auto" w:fill="FFFFFF"/>
-              </w:rPr>
-              <w:t>☐</w:t>
+              <w:t xml:space="preserve"> ☐</w:t>
             </w:r>
           </w:p>
         </w:tc>
@@ -706,13 +959,38 @@
               <w:rPr>
                 <w:sz w:val="16"/>
               </w:rPr>
-              <w:t>Tel:</w:t>
-            </w:r>
-            <w:r>
-              <w:rPr>
-                <w:sz w:val="16"/>
-              </w:rPr>
-              <w:tab/>
+              <w:t xml:space="preserve">Tel: </w:t>
+            </w:r>
+            <w:r>
+              <w:rPr>
+                <w:sz w:val="16"/>
+              </w:rPr>
+              <w:fldChar w:fldCharType="begin"/>
+            </w:r>
+            <w:r>
+              <w:rPr>
+                <w:sz w:val="16"/>
+              </w:rPr>
+              <w:instrText xml:space="preserve"> MERGEFIELD  Exporter[Telephone]  \* MERGEFORMAT </w:instrText>
+            </w:r>
+            <w:r>
+              <w:rPr>
+                <w:sz w:val="16"/>
+              </w:rPr>
+              <w:fldChar w:fldCharType="separate"/>
+            </w:r>
+            <w:r>
+              <w:rPr>
+                <w:noProof/>
+                <w:sz w:val="16"/>
+              </w:rPr>
+              <w:t>«Exporter[Telephone]»</w:t>
+            </w:r>
+            <w:r>
+              <w:rPr>
+                <w:sz w:val="16"/>
+              </w:rPr>
+              <w:fldChar w:fldCharType="end"/>
             </w:r>
             <w:r>
               <w:rPr>
@@ -726,6 +1004,43 @@
               </w:rPr>
               <w:tab/>
               <w:t>Fax:</w:t>
+            </w:r>
+            <w:r>
+              <w:rPr>
+                <w:sz w:val="16"/>
+              </w:rPr>
+              <w:t xml:space="preserve"> </w:t>
+            </w:r>
+            <w:r>
+              <w:rPr>
+                <w:sz w:val="16"/>
+              </w:rPr>
+              <w:fldChar w:fldCharType="begin"/>
+            </w:r>
+            <w:r>
+              <w:rPr>
+                <w:sz w:val="16"/>
+              </w:rPr>
+              <w:instrText xml:space="preserve"> MERGEFIELD  Exporter[Fax]  \* MERGEFORMAT </w:instrText>
+            </w:r>
+            <w:r>
+              <w:rPr>
+                <w:sz w:val="16"/>
+              </w:rPr>
+              <w:fldChar w:fldCharType="separate"/>
+            </w:r>
+            <w:r>
+              <w:rPr>
+                <w:noProof/>
+                <w:sz w:val="16"/>
+              </w:rPr>
+              <w:t>«Exporter[Fax]»</w:t>
+            </w:r>
+            <w:r>
+              <w:rPr>
+                <w:sz w:val="16"/>
+              </w:rPr>
+              <w:fldChar w:fldCharType="end"/>
             </w:r>
           </w:p>
         </w:tc>
@@ -788,6 +1103,43 @@
               </w:rPr>
               <w:t>E-mail:</w:t>
             </w:r>
+            <w:r>
+              <w:rPr>
+                <w:sz w:val="16"/>
+              </w:rPr>
+              <w:t xml:space="preserve"> </w:t>
+            </w:r>
+            <w:r>
+              <w:rPr>
+                <w:sz w:val="16"/>
+              </w:rPr>
+              <w:fldChar w:fldCharType="begin"/>
+            </w:r>
+            <w:r>
+              <w:rPr>
+                <w:sz w:val="16"/>
+              </w:rPr>
+              <w:instrText xml:space="preserve"> MERGEFIELD  Exporter[Email]  \* MERGEFORMAT </w:instrText>
+            </w:r>
+            <w:r>
+              <w:rPr>
+                <w:sz w:val="16"/>
+              </w:rPr>
+              <w:fldChar w:fldCharType="separate"/>
+            </w:r>
+            <w:r>
+              <w:rPr>
+                <w:noProof/>
+                <w:sz w:val="16"/>
+              </w:rPr>
+              <w:t>«Exporter[Email]»</w:t>
+            </w:r>
+            <w:r>
+              <w:rPr>
+                <w:sz w:val="16"/>
+              </w:rPr>
+              <w:fldChar w:fldCharType="end"/>
+            </w:r>
           </w:p>
         </w:tc>
         <w:tc>
@@ -855,6 +1207,12 @@
                 <w:sz w:val="16"/>
               </w:rPr>
               <w:t>Registration No:</w:t>
+            </w:r>
+            <w:r>
+              <w:rPr>
+                <w:sz w:val="16"/>
+              </w:rPr>
+              <w:t xml:space="preserve"> </w:t>
             </w:r>
           </w:p>
           <w:p>
@@ -1191,17 +1549,7 @@
                 <w:szCs w:val="21"/>
                 <w:shd w:val="clear" w:color="auto" w:fill="FFFFFF"/>
               </w:rPr>
-              <w:t xml:space="preserve"> </w:t>
-            </w:r>
-            <w:r>
-              <w:rPr>
-                <w:rFonts w:ascii="Segoe UI Symbol" w:hAnsi="Segoe UI Symbol" w:cs="Segoe UI Symbol"/>
-                <w:color w:val="252525"/>
-                <w:sz w:val="21"/>
-                <w:szCs w:val="21"/>
-                <w:shd w:val="clear" w:color="auto" w:fill="FFFFFF"/>
-              </w:rPr>
-              <w:t>☐</w:t>
+              <w:t xml:space="preserve"> ☐</w:t>
             </w:r>
             <w:r>
               <w:rPr>
@@ -1672,31 +2020,277 @@
               </w:rPr>
               <w:t xml:space="preserve"> Registration No:</w:t>
             </w:r>
-          </w:p>
-          <w:p>
-            <w:pPr>
-              <w:rPr>
-                <w:sz w:val="16"/>
-              </w:rPr>
-            </w:pPr>
+            <w:r>
+              <w:rPr>
+                <w:sz w:val="16"/>
+              </w:rPr>
+              <w:t xml:space="preserve"> </w:t>
+            </w:r>
+            <w:r>
+              <w:rPr>
+                <w:sz w:val="16"/>
+              </w:rPr>
+              <w:fldChar w:fldCharType="begin"/>
+            </w:r>
+            <w:r>
+              <w:rPr>
+                <w:sz w:val="16"/>
+              </w:rPr>
+              <w:instrText xml:space="preserve"> MERGEFIELD  Producer[RegistrationNumber]  \* MERGEFORMAT </w:instrText>
+            </w:r>
+            <w:r>
+              <w:rPr>
+                <w:sz w:val="16"/>
+              </w:rPr>
+              <w:fldChar w:fldCharType="separate"/>
+            </w:r>
+            <w:r>
+              <w:rPr>
+                <w:noProof/>
+                <w:sz w:val="16"/>
+              </w:rPr>
+              <w:t>«Producer[RegistrationNumber]»</w:t>
+            </w:r>
+            <w:r>
+              <w:rPr>
+                <w:sz w:val="16"/>
+              </w:rPr>
+              <w:fldChar w:fldCharType="end"/>
+            </w:r>
+          </w:p>
+          <w:p>
+            <w:pPr>
+              <w:rPr>
+                <w:sz w:val="16"/>
+              </w:rPr>
+            </w:pPr>
+            <w:bookmarkStart w:id="0" w:name="_GoBack"/>
+            <w:bookmarkEnd w:id="0"/>
             <w:r>
               <w:rPr>
                 <w:sz w:val="16"/>
               </w:rPr>
               <w:t>Name:</w:t>
             </w:r>
-          </w:p>
-          <w:p>
-            <w:pPr>
-              <w:rPr>
-                <w:sz w:val="16"/>
-              </w:rPr>
-            </w:pPr>
+            <w:r>
+              <w:rPr>
+                <w:sz w:val="16"/>
+              </w:rPr>
+              <w:t xml:space="preserve"> </w:t>
+            </w:r>
+            <w:r>
+              <w:rPr>
+                <w:sz w:val="16"/>
+              </w:rPr>
+              <w:fldChar w:fldCharType="begin"/>
+            </w:r>
+            <w:r>
+              <w:rPr>
+                <w:sz w:val="16"/>
+              </w:rPr>
+              <w:instrText xml:space="preserve"> MERGEFIELD  Producer[Name]  \* MERGEFORMAT </w:instrText>
+            </w:r>
+            <w:r>
+              <w:rPr>
+                <w:sz w:val="16"/>
+              </w:rPr>
+              <w:fldChar w:fldCharType="separate"/>
+            </w:r>
+            <w:r>
+              <w:rPr>
+                <w:noProof/>
+                <w:sz w:val="16"/>
+              </w:rPr>
+              <w:t>«Producer[Name]»</w:t>
+            </w:r>
+            <w:r>
+              <w:rPr>
+                <w:sz w:val="16"/>
+              </w:rPr>
+              <w:fldChar w:fldCharType="end"/>
+            </w:r>
+          </w:p>
+          <w:p>
+            <w:pPr>
+              <w:rPr>
+                <w:sz w:val="16"/>
+              </w:rPr>
+            </w:pPr>
+            <w:r>
+              <w:rPr>
+                <w:noProof/>
+                <w:sz w:val="16"/>
+              </w:rPr>
+              <mc:AlternateContent>
+                <mc:Choice Requires="wps">
+                  <w:drawing>
+                    <wp:anchor distT="45720" distB="45720" distL="114300" distR="114300" simplePos="0" relativeHeight="251675136" behindDoc="0" locked="0" layoutInCell="1" allowOverlap="1" wp14:anchorId="0DF9177C" wp14:editId="2806B6A2">
+                      <wp:simplePos x="0" y="0"/>
+                      <wp:positionH relativeFrom="column">
+                        <wp:posOffset>396240</wp:posOffset>
+                      </wp:positionH>
+                      <wp:positionV relativeFrom="paragraph">
+                        <wp:posOffset>-17780</wp:posOffset>
+                      </wp:positionV>
+                      <wp:extent cx="1944000" cy="360000"/>
+                      <wp:effectExtent l="0" t="0" r="0" b="2540"/>
+                      <wp:wrapNone/>
+                      <wp:docPr id="6" name="Text Box 2"/>
+                      <wp:cNvGraphicFramePr>
+                        <a:graphicFrameLocks xmlns:a="http://schemas.openxmlformats.org/drawingml/2006/main"/>
+                      </wp:cNvGraphicFramePr>
+                      <a:graphic xmlns:a="http://schemas.openxmlformats.org/drawingml/2006/main">
+                        <a:graphicData uri="http://schemas.microsoft.com/office/word/2010/wordprocessingShape">
+                          <wps:wsp>
+                            <wps:cNvSpPr txBox="1">
+                              <a:spLocks noChangeArrowheads="1"/>
+                            </wps:cNvSpPr>
+                            <wps:spPr bwMode="auto">
+                              <a:xfrm>
+                                <a:off x="0" y="0"/>
+                                <a:ext cx="1944000" cy="360000"/>
+                              </a:xfrm>
+                              <a:prstGeom prst="rect">
+                                <a:avLst/>
+                              </a:prstGeom>
+                              <a:noFill/>
+                              <a:ln w="9525">
+                                <a:noFill/>
+                                <a:miter lim="800000"/>
+                                <a:headEnd/>
+                                <a:tailEnd/>
+                              </a:ln>
+                            </wps:spPr>
+                            <wps:txbx>
+                              <w:txbxContent>
+                                <w:p>
+                                  <w:pPr>
+                                    <w:rPr>
+                                      <w:sz w:val="16"/>
+                                      <w:szCs w:val="16"/>
+                                    </w:rPr>
+                                  </w:pPr>
+                                  <w:r>
+                                    <w:rPr>
+                                      <w:sz w:val="16"/>
+                                      <w:szCs w:val="16"/>
+                                    </w:rPr>
+                                    <w:fldChar w:fldCharType="begin"/>
+                                  </w:r>
+                                  <w:r>
+                                    <w:rPr>
+                                      <w:sz w:val="16"/>
+                                      <w:szCs w:val="16"/>
+                                    </w:rPr>
+                                    <w:instrText xml:space="preserve"> MERGEFIELD  Producer[Address]  \* MERGEFORMAT </w:instrText>
+                                  </w:r>
+                                  <w:r>
+                                    <w:rPr>
+                                      <w:sz w:val="16"/>
+                                      <w:szCs w:val="16"/>
+                                    </w:rPr>
+                                    <w:fldChar w:fldCharType="separate"/>
+                                  </w:r>
+                                  <w:r>
+                                    <w:rPr>
+                                      <w:noProof/>
+                                      <w:sz w:val="16"/>
+                                      <w:szCs w:val="16"/>
+                                    </w:rPr>
+                                    <w:t>«Producer[Address]»</w:t>
+                                  </w:r>
+                                  <w:r>
+                                    <w:rPr>
+                                      <w:sz w:val="16"/>
+                                      <w:szCs w:val="16"/>
+                                    </w:rPr>
+                                    <w:fldChar w:fldCharType="end"/>
+                                  </w:r>
+                                </w:p>
+                              </w:txbxContent>
+                            </wps:txbx>
+                            <wps:bodyPr rot="0" vert="horz" wrap="square" lIns="0" tIns="0" rIns="0" bIns="0" anchor="t" anchorCtr="0">
+                              <a:noAutofit/>
+                            </wps:bodyPr>
+                          </wps:wsp>
+                        </a:graphicData>
+                      </a:graphic>
+                      <wp14:sizeRelH relativeFrom="margin">
+                        <wp14:pctWidth>0</wp14:pctWidth>
+                      </wp14:sizeRelH>
+                      <wp14:sizeRelV relativeFrom="margin">
+                        <wp14:pctHeight>0</wp14:pctHeight>
+                      </wp14:sizeRelV>
+                    </wp:anchor>
+                  </w:drawing>
+                </mc:Choice>
+                <mc:Fallback>
+                  <w:pict>
+                    <v:shape w14:anchorId="0DF9177C" id="_x0000_s1027" type="#_x0000_t202" style="position:absolute;margin-left:31.2pt;margin-top:-1.4pt;width:153.05pt;height:28.35pt;z-index:251675136;visibility:visible;mso-wrap-style:square;mso-width-percent:0;mso-height-percent:0;mso-wrap-distance-left:9pt;mso-wrap-distance-top:3.6pt;mso-wrap-distance-right:9pt;mso-wrap-distance-bottom:3.6pt;mso-position-horizontal:absolute;mso-position-horizontal-relative:text;mso-position-vertical:absolute;mso-position-vertical-relative:text;mso-width-percent:0;mso-height-percent:0;mso-width-relative:margin;mso-height-relative:margin;v-text-anchor:top" o:gfxdata="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" filled="f" stroked="f">
+                      <v:textbox inset="0,0,0,0">
+                        <w:txbxContent>
+                          <w:p>
+                            <w:pPr>
+                              <w:rPr>
+                                <w:sz w:val="16"/>
+                                <w:szCs w:val="16"/>
+                              </w:rPr>
+                            </w:pPr>
+                            <w:r>
+                              <w:rPr>
+                                <w:sz w:val="16"/>
+                                <w:szCs w:val="16"/>
+                              </w:rPr>
+                              <w:fldChar w:fldCharType="begin"/>
+                            </w:r>
+                            <w:r>
+                              <w:rPr>
+                                <w:sz w:val="16"/>
+                                <w:szCs w:val="16"/>
+                              </w:rPr>
+                              <w:instrText xml:space="preserve"> MERGEFIELD  Producer[Address]  \* MERGEFORMAT </w:instrText>
+                            </w:r>
+                            <w:r>
+                              <w:rPr>
+                                <w:sz w:val="16"/>
+                                <w:szCs w:val="16"/>
+                              </w:rPr>
+                              <w:fldChar w:fldCharType="separate"/>
+                            </w:r>
+                            <w:r>
+                              <w:rPr>
+                                <w:noProof/>
+                                <w:sz w:val="16"/>
+                                <w:szCs w:val="16"/>
+                              </w:rPr>
+                              <w:t>«Producer[Address]»</w:t>
+                            </w:r>
+                            <w:r>
+                              <w:rPr>
+                                <w:sz w:val="16"/>
+                                <w:szCs w:val="16"/>
+                              </w:rPr>
+                              <w:fldChar w:fldCharType="end"/>
+                            </w:r>
+                          </w:p>
+                        </w:txbxContent>
+                      </v:textbox>
+                    </v:shape>
+                  </w:pict>
+                </mc:Fallback>
+              </mc:AlternateContent>
+            </w:r>
             <w:r>
               <w:rPr>
                 <w:sz w:val="16"/>
               </w:rPr>
               <w:t>Address:</w:t>
+            </w:r>
+            <w:r>
+              <w:rPr>
+                <w:sz w:val="16"/>
+              </w:rPr>
+              <w:t xml:space="preserve"> </w:t>
             </w:r>
           </w:p>
           <w:p>
@@ -1740,6 +2334,43 @@
               </w:rPr>
               <w:t>Contact person:</w:t>
             </w:r>
+            <w:r>
+              <w:rPr>
+                <w:sz w:val="16"/>
+              </w:rPr>
+              <w:t xml:space="preserve"> </w:t>
+            </w:r>
+            <w:r>
+              <w:rPr>
+                <w:sz w:val="16"/>
+              </w:rPr>
+              <w:fldChar w:fldCharType="begin"/>
+            </w:r>
+            <w:r>
+              <w:rPr>
+                <w:sz w:val="16"/>
+              </w:rPr>
+              <w:instrText xml:space="preserve"> MERGEFIELD  Producer[ContactPerson]  \* MERGEFORMAT </w:instrText>
+            </w:r>
+            <w:r>
+              <w:rPr>
+                <w:sz w:val="16"/>
+              </w:rPr>
+              <w:fldChar w:fldCharType="separate"/>
+            </w:r>
+            <w:r>
+              <w:rPr>
+                <w:noProof/>
+                <w:sz w:val="16"/>
+              </w:rPr>
+              <w:t>«Producer[ContactPerson]»</w:t>
+            </w:r>
+            <w:r>
+              <w:rPr>
+                <w:sz w:val="16"/>
+              </w:rPr>
+              <w:fldChar w:fldCharType="end"/>
+            </w:r>
           </w:p>
           <w:p>
             <w:pPr>
@@ -1760,6 +2391,43 @@
               <w:rPr>
                 <w:sz w:val="16"/>
               </w:rPr>
+              <w:t xml:space="preserve"> </w:t>
+            </w:r>
+            <w:r>
+              <w:rPr>
+                <w:sz w:val="16"/>
+              </w:rPr>
+              <w:fldChar w:fldCharType="begin"/>
+            </w:r>
+            <w:r>
+              <w:rPr>
+                <w:sz w:val="16"/>
+              </w:rPr>
+              <w:instrText xml:space="preserve"> MERGEFIELD  Producer[Telephone]  \* MERGEFORMAT </w:instrText>
+            </w:r>
+            <w:r>
+              <w:rPr>
+                <w:sz w:val="16"/>
+              </w:rPr>
+              <w:fldChar w:fldCharType="separate"/>
+            </w:r>
+            <w:r>
+              <w:rPr>
+                <w:noProof/>
+                <w:sz w:val="16"/>
+              </w:rPr>
+              <w:t>«Producer[Telephone]»</w:t>
+            </w:r>
+            <w:r>
+              <w:rPr>
+                <w:sz w:val="16"/>
+              </w:rPr>
+              <w:fldChar w:fldCharType="end"/>
+            </w:r>
+            <w:r>
+              <w:rPr>
+                <w:sz w:val="16"/>
+              </w:rPr>
               <w:tab/>
             </w:r>
             <w:r>
@@ -1774,6 +2442,43 @@
               </w:rPr>
               <w:tab/>
               <w:t>Fax:</w:t>
+            </w:r>
+            <w:r>
+              <w:rPr>
+                <w:sz w:val="16"/>
+              </w:rPr>
+              <w:t xml:space="preserve"> </w:t>
+            </w:r>
+            <w:r>
+              <w:rPr>
+                <w:sz w:val="16"/>
+              </w:rPr>
+              <w:fldChar w:fldCharType="begin"/>
+            </w:r>
+            <w:r>
+              <w:rPr>
+                <w:sz w:val="16"/>
+              </w:rPr>
+              <w:instrText xml:space="preserve"> MERGEFIELD  Producer[Fax]  \* MERGEFORMAT </w:instrText>
+            </w:r>
+            <w:r>
+              <w:rPr>
+                <w:sz w:val="16"/>
+              </w:rPr>
+              <w:fldChar w:fldCharType="separate"/>
+            </w:r>
+            <w:r>
+              <w:rPr>
+                <w:noProof/>
+                <w:sz w:val="16"/>
+              </w:rPr>
+              <w:t>«Producer[Fax]»</w:t>
+            </w:r>
+            <w:r>
+              <w:rPr>
+                <w:sz w:val="16"/>
+              </w:rPr>
+              <w:fldChar w:fldCharType="end"/>
             </w:r>
           </w:p>
           <w:p>
@@ -1791,6 +2496,43 @@
               </w:rPr>
               <w:t>E-mail:</w:t>
             </w:r>
+            <w:r>
+              <w:rPr>
+                <w:sz w:val="16"/>
+              </w:rPr>
+              <w:t xml:space="preserve"> </w:t>
+            </w:r>
+            <w:r>
+              <w:rPr>
+                <w:sz w:val="16"/>
+              </w:rPr>
+              <w:fldChar w:fldCharType="begin"/>
+            </w:r>
+            <w:r>
+              <w:rPr>
+                <w:sz w:val="16"/>
+              </w:rPr>
+              <w:instrText xml:space="preserve"> MERGEFIELD  Producer[Email]  \* MERGEFORMAT </w:instrText>
+            </w:r>
+            <w:r>
+              <w:rPr>
+                <w:sz w:val="16"/>
+              </w:rPr>
+              <w:fldChar w:fldCharType="separate"/>
+            </w:r>
+            <w:r>
+              <w:rPr>
+                <w:noProof/>
+                <w:sz w:val="16"/>
+              </w:rPr>
+              <w:t>«Producer[Email]»</w:t>
+            </w:r>
+            <w:r>
+              <w:rPr>
+                <w:sz w:val="16"/>
+              </w:rPr>
+              <w:fldChar w:fldCharType="end"/>
+            </w:r>
           </w:p>
           <w:p>
             <w:pPr>
@@ -1810,6 +2552,43 @@
                 <w:sz w:val="16"/>
               </w:rPr>
               <w:t>(6):</w:t>
+            </w:r>
+            <w:r>
+              <w:rPr>
+                <w:sz w:val="16"/>
+              </w:rPr>
+              <w:t xml:space="preserve"> </w:t>
+            </w:r>
+            <w:r>
+              <w:rPr>
+                <w:sz w:val="16"/>
+              </w:rPr>
+              <w:fldChar w:fldCharType="begin"/>
+            </w:r>
+            <w:r>
+              <w:rPr>
+                <w:sz w:val="16"/>
+              </w:rPr>
+              <w:instrText xml:space="preserve"> MERGEFIELD  Producer[SiteOfGeneration]  \* MERGEFORMAT </w:instrText>
+            </w:r>
+            <w:r>
+              <w:rPr>
+                <w:sz w:val="16"/>
+              </w:rPr>
+              <w:fldChar w:fldCharType="separate"/>
+            </w:r>
+            <w:r>
+              <w:rPr>
+                <w:noProof/>
+                <w:sz w:val="16"/>
+              </w:rPr>
+              <w:t>«Producer[SiteOfGeneration]»</w:t>
+            </w:r>
+            <w:r>
+              <w:rPr>
+                <w:sz w:val="16"/>
+              </w:rPr>
+              <w:fldChar w:fldCharType="end"/>
             </w:r>
           </w:p>
           <w:p>
@@ -3626,7 +4405,27 @@
                 <w:szCs w:val="21"/>
                 <w:shd w:val="clear" w:color="auto" w:fill="FFFFFF"/>
               </w:rPr>
-              <w:t xml:space="preserve"> </w:t>
+              <w:t xml:space="preserve"> ☐</w:t>
+            </w:r>
+            <w:r>
+              <w:rPr>
+                <w:sz w:val="16"/>
+              </w:rPr>
+              <w:tab/>
+            </w:r>
+            <w:r>
+              <w:rPr>
+                <w:sz w:val="16"/>
+              </w:rPr>
+              <w:tab/>
+              <w:t xml:space="preserve">if Yes, see block 21 </w:t>
+            </w:r>
+            <w:r>
+              <w:rPr>
+                <w:i/>
+                <w:sz w:val="16"/>
+              </w:rPr>
+              <w:t>(6):</w:t>
             </w:r>
             <w:r>
               <w:rPr>
@@ -3636,47 +4435,7 @@
                 <w:szCs w:val="21"/>
                 <w:shd w:val="clear" w:color="auto" w:fill="FFFFFF"/>
               </w:rPr>
-              <w:t>☐</w:t>
-            </w:r>
-            <w:r>
-              <w:rPr>
-                <w:sz w:val="16"/>
-              </w:rPr>
-              <w:tab/>
-            </w:r>
-            <w:r>
-              <w:rPr>
-                <w:sz w:val="16"/>
-              </w:rPr>
-              <w:tab/>
-              <w:t xml:space="preserve">if Yes, see block 21 </w:t>
-            </w:r>
-            <w:r>
-              <w:rPr>
-                <w:i/>
-                <w:sz w:val="16"/>
-              </w:rPr>
-              <w:t>(6):</w:t>
-            </w:r>
-            <w:r>
-              <w:rPr>
-                <w:rFonts w:ascii="Segoe UI Symbol" w:hAnsi="Segoe UI Symbol" w:cs="Segoe UI Symbol"/>
-                <w:color w:val="252525"/>
-                <w:sz w:val="21"/>
-                <w:szCs w:val="21"/>
-                <w:shd w:val="clear" w:color="auto" w:fill="FFFFFF"/>
-              </w:rPr>
-              <w:t xml:space="preserve"> </w:t>
-            </w:r>
-            <w:r>
-              <w:rPr>
-                <w:rFonts w:ascii="Segoe UI Symbol" w:hAnsi="Segoe UI Symbol" w:cs="Segoe UI Symbol"/>
-                <w:color w:val="252525"/>
-                <w:sz w:val="21"/>
-                <w:szCs w:val="21"/>
-                <w:shd w:val="clear" w:color="auto" w:fill="FFFFFF"/>
-              </w:rPr>
-              <w:t>☐</w:t>
+              <w:t xml:space="preserve"> ☐</w:t>
             </w:r>
           </w:p>
           <w:p>
@@ -3777,7 +4536,6 @@
               <w:rPr>
                 <w:sz w:val="16"/>
               </w:rPr>
-              <w:lastRenderedPageBreak/>
               <w:t>(1)</w:t>
             </w:r>
             <w:r>
@@ -7586,7 +8344,14 @@
                 <w:szCs w:val="21"/>
                 <w:shd w:val="clear" w:color="auto" w:fill="FFFFFF"/>
               </w:rPr>
-              <w:t xml:space="preserve"> </w:t>
+              <w:t xml:space="preserve"> ☐</w:t>
+            </w:r>
+            <w:r>
+              <w:rPr>
+                <w:sz w:val="16"/>
+              </w:rPr>
+              <w:tab/>
+              <w:t xml:space="preserve">            No:</w:t>
             </w:r>
             <w:r>
               <w:rPr>
@@ -7596,34 +8361,7 @@
                 <w:szCs w:val="21"/>
                 <w:shd w:val="clear" w:color="auto" w:fill="FFFFFF"/>
               </w:rPr>
-              <w:t>☐</w:t>
-            </w:r>
-            <w:r>
-              <w:rPr>
-                <w:sz w:val="16"/>
-              </w:rPr>
-              <w:tab/>
-              <w:t xml:space="preserve">            No:</w:t>
-            </w:r>
-            <w:r>
-              <w:rPr>
-                <w:rFonts w:ascii="Segoe UI Symbol" w:hAnsi="Segoe UI Symbol" w:cs="Segoe UI Symbol"/>
-                <w:color w:val="252525"/>
-                <w:sz w:val="21"/>
-                <w:szCs w:val="21"/>
-                <w:shd w:val="clear" w:color="auto" w:fill="FFFFFF"/>
-              </w:rPr>
-              <w:t xml:space="preserve"> </w:t>
-            </w:r>
-            <w:r>
-              <w:rPr>
-                <w:rFonts w:ascii="Segoe UI Symbol" w:hAnsi="Segoe UI Symbol" w:cs="Segoe UI Symbol"/>
-                <w:color w:val="252525"/>
-                <w:sz w:val="21"/>
-                <w:szCs w:val="21"/>
-                <w:shd w:val="clear" w:color="auto" w:fill="FFFFFF"/>
-              </w:rPr>
-              <w:t>☐</w:t>
+              <w:t xml:space="preserve"> ☐</w:t>
             </w:r>
           </w:p>
         </w:tc>
@@ -8153,17 +8891,7 @@
                 <w:szCs w:val="21"/>
                 <w:shd w:val="clear" w:color="auto" w:fill="FFFFFF"/>
               </w:rPr>
-              <w:t xml:space="preserve"> </w:t>
-            </w:r>
-            <w:r>
-              <w:rPr>
-                <w:rFonts w:ascii="Segoe UI Symbol" w:hAnsi="Segoe UI Symbol" w:cs="Segoe UI Symbol"/>
-                <w:color w:val="252525"/>
-                <w:sz w:val="21"/>
-                <w:szCs w:val="21"/>
-                <w:shd w:val="clear" w:color="auto" w:fill="FFFFFF"/>
-              </w:rPr>
-              <w:t>☐</w:t>
+              <w:t xml:space="preserve"> ☐</w:t>
             </w:r>
           </w:p>
         </w:tc>
@@ -9157,8 +9885,6 @@
               </w:rPr>
               <w:fldChar w:fldCharType="end"/>
             </w:r>
-            <w:bookmarkStart w:id="0" w:name="_GoBack"/>
-            <w:bookmarkEnd w:id="0"/>
             <w:r>
               <w:rPr>
                 <w:sz w:val="16"/>
@@ -16094,7 +16820,48 @@
           <w:szCs w:val="32"/>
         </w:rPr>
         <w:lastRenderedPageBreak/>
-        <w:t>Notification Number ____________</w:t>
+        <w:t xml:space="preserve">Notification Number </w:t>
+      </w:r>
+      <w:r>
+        <w:rPr>
+          <w:rFonts w:ascii="Arial" w:hAnsi="Arial" w:cs="Arial"/>
+          <w:sz w:val="32"/>
+          <w:szCs w:val="32"/>
+        </w:rPr>
+        <w:fldChar w:fldCharType="begin"/>
+      </w:r>
+      <w:r>
+        <w:rPr>
+          <w:rFonts w:ascii="Arial" w:hAnsi="Arial" w:cs="Arial"/>
+          <w:sz w:val="32"/>
+          <w:szCs w:val="32"/>
+        </w:rPr>
+        <w:instrText xml:space="preserve"> MERGEFIELD  General[Number]  \* MERGEFORMAT </w:instrText>
+      </w:r>
+      <w:r>
+        <w:rPr>
+          <w:rFonts w:ascii="Arial" w:hAnsi="Arial" w:cs="Arial"/>
+          <w:sz w:val="32"/>
+          <w:szCs w:val="32"/>
+        </w:rPr>
+        <w:fldChar w:fldCharType="separate"/>
+      </w:r>
+      <w:r>
+        <w:rPr>
+          <w:rFonts w:ascii="Arial" w:hAnsi="Arial" w:cs="Arial"/>
+          <w:noProof/>
+          <w:sz w:val="32"/>
+          <w:szCs w:val="32"/>
+        </w:rPr>
+        <w:t>«General[Number]»</w:t>
+      </w:r>
+      <w:r>
+        <w:rPr>
+          <w:rFonts w:ascii="Arial" w:hAnsi="Arial" w:cs="Arial"/>
+          <w:sz w:val="32"/>
+          <w:szCs w:val="32"/>
+        </w:rPr>
+        <w:fldChar w:fldCharType="end"/>
       </w:r>
     </w:p>
     <w:p>
@@ -16132,7 +16899,58 @@
           <w:szCs w:val="32"/>
           <w:u w:val="single"/>
         </w:rPr>
-        <w:t>Annex 2</w:t>
+        <w:t xml:space="preserve">Annex </w:t>
+      </w:r>
+      <w:r>
+        <w:rPr>
+          <w:rFonts w:ascii="Arial" w:hAnsi="Arial" w:cs="Arial"/>
+          <w:b/>
+          <w:sz w:val="32"/>
+          <w:szCs w:val="32"/>
+          <w:u w:val="single"/>
+        </w:rPr>
+        <w:fldChar w:fldCharType="begin"/>
+      </w:r>
+      <w:r>
+        <w:rPr>
+          <w:rFonts w:ascii="Arial" w:hAnsi="Arial" w:cs="Arial"/>
+          <w:b/>
+          <w:sz w:val="32"/>
+          <w:szCs w:val="32"/>
+          <w:u w:val="single"/>
+        </w:rPr>
+        <w:instrText xml:space="preserve"> MERGEFIELD  Annex[Producer[AnnexNumber]]  \* MERGEFORMAT </w:instrText>
+      </w:r>
+      <w:r>
+        <w:rPr>
+          <w:rFonts w:ascii="Arial" w:hAnsi="Arial" w:cs="Arial"/>
+          <w:b/>
+          <w:sz w:val="32"/>
+          <w:szCs w:val="32"/>
+          <w:u w:val="single"/>
+        </w:rPr>
+        <w:fldChar w:fldCharType="separate"/>
+      </w:r>
+      <w:r>
+        <w:rPr>
+          <w:rFonts w:ascii="Arial" w:hAnsi="Arial" w:cs="Arial"/>
+          <w:b/>
+          <w:noProof/>
+          <w:sz w:val="32"/>
+          <w:szCs w:val="32"/>
+          <w:u w:val="single"/>
+        </w:rPr>
+        <w:t>«Annex[Producer[AnnexNumber]]»</w:t>
+      </w:r>
+      <w:r>
+        <w:rPr>
+          <w:rFonts w:ascii="Arial" w:hAnsi="Arial" w:cs="Arial"/>
+          <w:b/>
+          <w:sz w:val="32"/>
+          <w:szCs w:val="32"/>
+          <w:u w:val="single"/>
+        </w:rPr>
+        <w:fldChar w:fldCharType="end"/>
       </w:r>
     </w:p>
     <w:p>
@@ -16281,6 +17099,55 @@
         </w:rPr>
         <w:t>umber:</w:t>
       </w:r>
+      <w:r>
+        <w:rPr>
+          <w:rFonts w:ascii="Arial" w:hAnsi="Arial" w:cs="Arial"/>
+          <w:sz w:val="28"/>
+          <w:szCs w:val="28"/>
+        </w:rPr>
+        <w:t xml:space="preserve"> </w:t>
+      </w:r>
+      <w:r>
+        <w:rPr>
+          <w:rFonts w:ascii="Arial" w:hAnsi="Arial" w:cs="Arial"/>
+          <w:sz w:val="28"/>
+          <w:szCs w:val="28"/>
+        </w:rPr>
+        <w:fldChar w:fldCharType="begin"/>
+      </w:r>
+      <w:r>
+        <w:rPr>
+          <w:rFonts w:ascii="Arial" w:hAnsi="Arial" w:cs="Arial"/>
+          <w:sz w:val="28"/>
+          <w:szCs w:val="28"/>
+        </w:rPr>
+        <w:instrText xml:space="preserve"> MERGEFIELD  Annex[SiteOfExport[RegistrationNumber]]  \* MERGEFORMAT </w:instrText>
+      </w:r>
+      <w:r>
+        <w:rPr>
+          <w:rFonts w:ascii="Arial" w:hAnsi="Arial" w:cs="Arial"/>
+          <w:sz w:val="28"/>
+          <w:szCs w:val="28"/>
+        </w:rPr>
+        <w:fldChar w:fldCharType="separate"/>
+      </w:r>
+      <w:r>
+        <w:rPr>
+          <w:rFonts w:ascii="Arial" w:hAnsi="Arial" w:cs="Arial"/>
+          <w:noProof/>
+          <w:sz w:val="28"/>
+          <w:szCs w:val="28"/>
+        </w:rPr>
+        <w:t>«Annex[SiteOfExport[RegistrationNumber]]»</w:t>
+      </w:r>
+      <w:r>
+        <w:rPr>
+          <w:rFonts w:ascii="Arial" w:hAnsi="Arial" w:cs="Arial"/>
+          <w:sz w:val="28"/>
+          <w:szCs w:val="28"/>
+        </w:rPr>
+        <w:fldChar w:fldCharType="end"/>
+      </w:r>
     </w:p>
     <w:p>
       <w:pPr>
@@ -16301,6 +17168,55 @@
         </w:rPr>
         <w:t>Company:</w:t>
       </w:r>
+      <w:r>
+        <w:rPr>
+          <w:rFonts w:ascii="Arial" w:hAnsi="Arial" w:cs="Arial"/>
+          <w:sz w:val="28"/>
+          <w:szCs w:val="28"/>
+        </w:rPr>
+        <w:t xml:space="preserve"> </w:t>
+      </w:r>
+      <w:r>
+        <w:rPr>
+          <w:rFonts w:ascii="Arial" w:hAnsi="Arial" w:cs="Arial"/>
+          <w:sz w:val="28"/>
+          <w:szCs w:val="28"/>
+        </w:rPr>
+        <w:fldChar w:fldCharType="begin"/>
+      </w:r>
+      <w:r>
+        <w:rPr>
+          <w:rFonts w:ascii="Arial" w:hAnsi="Arial" w:cs="Arial"/>
+          <w:sz w:val="28"/>
+          <w:szCs w:val="28"/>
+        </w:rPr>
+        <w:instrText xml:space="preserve"> MERGEFIELD  Annex[SiteOfExport[Name]]  \* MERGEFORMAT </w:instrText>
+      </w:r>
+      <w:r>
+        <w:rPr>
+          <w:rFonts w:ascii="Arial" w:hAnsi="Arial" w:cs="Arial"/>
+          <w:sz w:val="28"/>
+          <w:szCs w:val="28"/>
+        </w:rPr>
+        <w:fldChar w:fldCharType="separate"/>
+      </w:r>
+      <w:r>
+        <w:rPr>
+          <w:rFonts w:ascii="Arial" w:hAnsi="Arial" w:cs="Arial"/>
+          <w:noProof/>
+          <w:sz w:val="28"/>
+          <w:szCs w:val="28"/>
+        </w:rPr>
+        <w:t>«Annex[SiteOfExport[Name]]»</w:t>
+      </w:r>
+      <w:r>
+        <w:rPr>
+          <w:rFonts w:ascii="Arial" w:hAnsi="Arial" w:cs="Arial"/>
+          <w:sz w:val="28"/>
+          <w:szCs w:val="28"/>
+        </w:rPr>
+        <w:fldChar w:fldCharType="end"/>
+      </w:r>
     </w:p>
     <w:p>
       <w:pPr>
@@ -16321,6 +17237,55 @@
         </w:rPr>
         <w:t>Address:</w:t>
       </w:r>
+      <w:r>
+        <w:rPr>
+          <w:rFonts w:ascii="Arial" w:hAnsi="Arial" w:cs="Arial"/>
+          <w:sz w:val="28"/>
+          <w:szCs w:val="28"/>
+        </w:rPr>
+        <w:t xml:space="preserve"> </w:t>
+      </w:r>
+      <w:r>
+        <w:rPr>
+          <w:rFonts w:ascii="Arial" w:hAnsi="Arial" w:cs="Arial"/>
+          <w:sz w:val="28"/>
+          <w:szCs w:val="28"/>
+        </w:rPr>
+        <w:fldChar w:fldCharType="begin"/>
+      </w:r>
+      <w:r>
+        <w:rPr>
+          <w:rFonts w:ascii="Arial" w:hAnsi="Arial" w:cs="Arial"/>
+          <w:sz w:val="28"/>
+          <w:szCs w:val="28"/>
+        </w:rPr>
+        <w:instrText xml:space="preserve"> MERGEFIELD  Annex[SiteOfExport[Address]]  \* MERGEFORMAT </w:instrText>
+      </w:r>
+      <w:r>
+        <w:rPr>
+          <w:rFonts w:ascii="Arial" w:hAnsi="Arial" w:cs="Arial"/>
+          <w:sz w:val="28"/>
+          <w:szCs w:val="28"/>
+        </w:rPr>
+        <w:fldChar w:fldCharType="separate"/>
+      </w:r>
+      <w:r>
+        <w:rPr>
+          <w:rFonts w:ascii="Arial" w:hAnsi="Arial" w:cs="Arial"/>
+          <w:noProof/>
+          <w:sz w:val="28"/>
+          <w:szCs w:val="28"/>
+        </w:rPr>
+        <w:t>«Annex[SiteOfExport[Address]]»</w:t>
+      </w:r>
+      <w:r>
+        <w:rPr>
+          <w:rFonts w:ascii="Arial" w:hAnsi="Arial" w:cs="Arial"/>
+          <w:sz w:val="28"/>
+          <w:szCs w:val="28"/>
+        </w:rPr>
+        <w:fldChar w:fldCharType="end"/>
+      </w:r>
     </w:p>
     <w:p>
       <w:pPr>
@@ -16353,6 +17318,55 @@
         </w:rPr>
         <w:t>Contact Name:</w:t>
       </w:r>
+      <w:r>
+        <w:rPr>
+          <w:rFonts w:ascii="Arial" w:hAnsi="Arial" w:cs="Arial"/>
+          <w:sz w:val="28"/>
+          <w:szCs w:val="28"/>
+        </w:rPr>
+        <w:t xml:space="preserve"> </w:t>
+      </w:r>
+      <w:r>
+        <w:rPr>
+          <w:rFonts w:ascii="Arial" w:hAnsi="Arial" w:cs="Arial"/>
+          <w:sz w:val="28"/>
+          <w:szCs w:val="28"/>
+        </w:rPr>
+        <w:fldChar w:fldCharType="begin"/>
+      </w:r>
+      <w:r>
+        <w:rPr>
+          <w:rFonts w:ascii="Arial" w:hAnsi="Arial" w:cs="Arial"/>
+          <w:sz w:val="28"/>
+          <w:szCs w:val="28"/>
+        </w:rPr>
+        <w:instrText xml:space="preserve"> MERGEFIELD  Annex[SiteOfExport[ContactPerson]]  \* MERGEFORMAT </w:instrText>
+      </w:r>
+      <w:r>
+        <w:rPr>
+          <w:rFonts w:ascii="Arial" w:hAnsi="Arial" w:cs="Arial"/>
+          <w:sz w:val="28"/>
+          <w:szCs w:val="28"/>
+        </w:rPr>
+        <w:fldChar w:fldCharType="separate"/>
+      </w:r>
+      <w:r>
+        <w:rPr>
+          <w:rFonts w:ascii="Arial" w:hAnsi="Arial" w:cs="Arial"/>
+          <w:noProof/>
+          <w:sz w:val="28"/>
+          <w:szCs w:val="28"/>
+        </w:rPr>
+        <w:t>«Annex[SiteOfExport[ContactPerson]]»</w:t>
+      </w:r>
+      <w:r>
+        <w:rPr>
+          <w:rFonts w:ascii="Arial" w:hAnsi="Arial" w:cs="Arial"/>
+          <w:sz w:val="28"/>
+          <w:szCs w:val="28"/>
+        </w:rPr>
+        <w:fldChar w:fldCharType="end"/>
+      </w:r>
     </w:p>
     <w:p>
       <w:pPr>
@@ -16373,6 +17387,55 @@
         </w:rPr>
         <w:t>Tel No:</w:t>
       </w:r>
+      <w:r>
+        <w:rPr>
+          <w:rFonts w:ascii="Arial" w:hAnsi="Arial" w:cs="Arial"/>
+          <w:sz w:val="28"/>
+          <w:szCs w:val="28"/>
+        </w:rPr>
+        <w:t xml:space="preserve"> </w:t>
+      </w:r>
+      <w:r>
+        <w:rPr>
+          <w:rFonts w:ascii="Arial" w:hAnsi="Arial" w:cs="Arial"/>
+          <w:sz w:val="28"/>
+          <w:szCs w:val="28"/>
+        </w:rPr>
+        <w:fldChar w:fldCharType="begin"/>
+      </w:r>
+      <w:r>
+        <w:rPr>
+          <w:rFonts w:ascii="Arial" w:hAnsi="Arial" w:cs="Arial"/>
+          <w:sz w:val="28"/>
+          <w:szCs w:val="28"/>
+        </w:rPr>
+        <w:instrText xml:space="preserve"> MERGEFIELD  Annex[SiteOfExport[Telephone]]  \* MERGEFORMAT </w:instrText>
+      </w:r>
+      <w:r>
+        <w:rPr>
+          <w:rFonts w:ascii="Arial" w:hAnsi="Arial" w:cs="Arial"/>
+          <w:sz w:val="28"/>
+          <w:szCs w:val="28"/>
+        </w:rPr>
+        <w:fldChar w:fldCharType="separate"/>
+      </w:r>
+      <w:r>
+        <w:rPr>
+          <w:rFonts w:ascii="Arial" w:hAnsi="Arial" w:cs="Arial"/>
+          <w:noProof/>
+          <w:sz w:val="28"/>
+          <w:szCs w:val="28"/>
+        </w:rPr>
+        <w:t>«Annex[SiteOfExport[Telephone]]»</w:t>
+      </w:r>
+      <w:r>
+        <w:rPr>
+          <w:rFonts w:ascii="Arial" w:hAnsi="Arial" w:cs="Arial"/>
+          <w:sz w:val="28"/>
+          <w:szCs w:val="28"/>
+        </w:rPr>
+        <w:fldChar w:fldCharType="end"/>
+      </w:r>
     </w:p>
     <w:p>
       <w:pPr>
@@ -16393,6 +17456,55 @@
         </w:rPr>
         <w:t>Fax No:</w:t>
       </w:r>
+      <w:r>
+        <w:rPr>
+          <w:rFonts w:ascii="Arial" w:hAnsi="Arial" w:cs="Arial"/>
+          <w:sz w:val="28"/>
+          <w:szCs w:val="28"/>
+        </w:rPr>
+        <w:t xml:space="preserve"> </w:t>
+      </w:r>
+      <w:r>
+        <w:rPr>
+          <w:rFonts w:ascii="Arial" w:hAnsi="Arial" w:cs="Arial"/>
+          <w:sz w:val="28"/>
+          <w:szCs w:val="28"/>
+        </w:rPr>
+        <w:fldChar w:fldCharType="begin"/>
+      </w:r>
+      <w:r>
+        <w:rPr>
+          <w:rFonts w:ascii="Arial" w:hAnsi="Arial" w:cs="Arial"/>
+          <w:sz w:val="28"/>
+          <w:szCs w:val="28"/>
+        </w:rPr>
+        <w:instrText xml:space="preserve"> MERGEFIELD  Annex[SiteOfExport[Fax]]  \* MERGEFORMAT </w:instrText>
+      </w:r>
+      <w:r>
+        <w:rPr>
+          <w:rFonts w:ascii="Arial" w:hAnsi="Arial" w:cs="Arial"/>
+          <w:sz w:val="28"/>
+          <w:szCs w:val="28"/>
+        </w:rPr>
+        <w:fldChar w:fldCharType="separate"/>
+      </w:r>
+      <w:r>
+        <w:rPr>
+          <w:rFonts w:ascii="Arial" w:hAnsi="Arial" w:cs="Arial"/>
+          <w:noProof/>
+          <w:sz w:val="28"/>
+          <w:szCs w:val="28"/>
+        </w:rPr>
+        <w:t>«Annex[SiteOfExport[Fax]]»</w:t>
+      </w:r>
+      <w:r>
+        <w:rPr>
+          <w:rFonts w:ascii="Arial" w:hAnsi="Arial" w:cs="Arial"/>
+          <w:sz w:val="28"/>
+          <w:szCs w:val="28"/>
+        </w:rPr>
+        <w:fldChar w:fldCharType="end"/>
+      </w:r>
     </w:p>
     <w:p>
       <w:pPr>
@@ -16412,6 +17524,55 @@
           <w:szCs w:val="28"/>
         </w:rPr>
         <w:t>Email:</w:t>
+      </w:r>
+      <w:r>
+        <w:rPr>
+          <w:rFonts w:ascii="Arial" w:hAnsi="Arial" w:cs="Arial"/>
+          <w:sz w:val="28"/>
+          <w:szCs w:val="28"/>
+        </w:rPr>
+        <w:t xml:space="preserve"> </w:t>
+      </w:r>
+      <w:r>
+        <w:rPr>
+          <w:rFonts w:ascii="Arial" w:hAnsi="Arial" w:cs="Arial"/>
+          <w:sz w:val="28"/>
+          <w:szCs w:val="28"/>
+        </w:rPr>
+        <w:fldChar w:fldCharType="begin"/>
+      </w:r>
+      <w:r>
+        <w:rPr>
+          <w:rFonts w:ascii="Arial" w:hAnsi="Arial" w:cs="Arial"/>
+          <w:sz w:val="28"/>
+          <w:szCs w:val="28"/>
+        </w:rPr>
+        <w:instrText xml:space="preserve"> MERGEFIELD  Annex[SiteOfExport[Email]]  \* MERGEFORMAT </w:instrText>
+      </w:r>
+      <w:r>
+        <w:rPr>
+          <w:rFonts w:ascii="Arial" w:hAnsi="Arial" w:cs="Arial"/>
+          <w:sz w:val="28"/>
+          <w:szCs w:val="28"/>
+        </w:rPr>
+        <w:fldChar w:fldCharType="separate"/>
+      </w:r>
+      <w:r>
+        <w:rPr>
+          <w:rFonts w:ascii="Arial" w:hAnsi="Arial" w:cs="Arial"/>
+          <w:noProof/>
+          <w:sz w:val="28"/>
+          <w:szCs w:val="28"/>
+        </w:rPr>
+        <w:t>«Annex[SiteOfExport[Email]]»</w:t>
+      </w:r>
+      <w:r>
+        <w:rPr>
+          <w:rFonts w:ascii="Arial" w:hAnsi="Arial" w:cs="Arial"/>
+          <w:sz w:val="28"/>
+          <w:szCs w:val="28"/>
+        </w:rPr>
+        <w:fldChar w:fldCharType="end"/>
       </w:r>
     </w:p>
     <w:p>
@@ -16612,335 +17773,531 @@
         </w:rPr>
       </w:pPr>
     </w:p>
-    <w:p>
-      <w:pPr>
-        <w:autoSpaceDE w:val="0"/>
-        <w:autoSpaceDN w:val="0"/>
-        <w:adjustRightInd w:val="0"/>
-        <w:rPr>
-          <w:rFonts w:ascii="Arial" w:hAnsi="Arial" w:cs="Arial"/>
-          <w:sz w:val="28"/>
-          <w:szCs w:val="28"/>
+    <w:tbl>
+      <w:tblPr>
+        <w:tblStyle w:val="TableGrid"/>
+        <w:tblW w:w="0" w:type="auto"/>
+        <w:tblInd w:w="-856" w:type="dxa"/>
+        <w:tblLook w:val="0420" w:firstRow="1" w:lastRow="0" w:firstColumn="0" w:lastColumn="0" w:noHBand="0" w:noVBand="1"/>
+      </w:tblPr>
+      <w:tblGrid>
+        <w:gridCol w:w="2111"/>
+        <w:gridCol w:w="1455"/>
+        <w:gridCol w:w="1560"/>
+        <w:gridCol w:w="1870"/>
+        <w:gridCol w:w="1671"/>
+        <w:gridCol w:w="1437"/>
+      </w:tblGrid>
+      <w:tr>
+        <w:tc>
+          <w:tcPr>
+            <w:tcW w:w="0" w:type="auto"/>
+            <w:vAlign w:val="center"/>
+          </w:tcPr>
+          <w:p>
+            <w:pPr>
+              <w:rPr>
+                <w:rFonts w:ascii="Arial" w:hAnsi="Arial" w:cs="Arial"/>
+                <w:b/>
+                <w:sz w:val="16"/>
+              </w:rPr>
+            </w:pPr>
+            <w:r>
+              <w:rPr>
+                <w:rFonts w:ascii="Arial" w:hAnsi="Arial" w:cs="Arial"/>
+                <w:b/>
+                <w:sz w:val="16"/>
+              </w:rPr>
+              <w:t>Registration Number</w:t>
+            </w:r>
+          </w:p>
+        </w:tc>
+        <w:tc>
+          <w:tcPr>
+            <w:tcW w:w="0" w:type="auto"/>
+            <w:vAlign w:val="center"/>
+          </w:tcPr>
+          <w:p>
+            <w:pPr>
+              <w:rPr>
+                <w:rFonts w:ascii="Arial" w:hAnsi="Arial" w:cs="Arial"/>
+                <w:b/>
+                <w:sz w:val="16"/>
+              </w:rPr>
+            </w:pPr>
+            <w:r>
+              <w:rPr>
+                <w:rFonts w:ascii="Arial" w:hAnsi="Arial" w:cs="Arial"/>
+                <w:b/>
+                <w:sz w:val="16"/>
+              </w:rPr>
+              <w:t>Company Name</w:t>
+            </w:r>
+          </w:p>
+        </w:tc>
+        <w:tc>
+          <w:tcPr>
+            <w:tcW w:w="0" w:type="auto"/>
+            <w:vAlign w:val="center"/>
+          </w:tcPr>
+          <w:p>
+            <w:pPr>
+              <w:rPr>
+                <w:rFonts w:ascii="Arial" w:hAnsi="Arial" w:cs="Arial"/>
+                <w:b/>
+                <w:sz w:val="16"/>
+              </w:rPr>
+            </w:pPr>
+            <w:r>
+              <w:rPr>
+                <w:rFonts w:ascii="Arial" w:hAnsi="Arial" w:cs="Arial"/>
+                <w:b/>
+                <w:sz w:val="16"/>
+              </w:rPr>
+              <w:t>Address</w:t>
+            </w:r>
+          </w:p>
+        </w:tc>
+        <w:tc>
+          <w:tcPr>
+            <w:tcW w:w="0" w:type="auto"/>
+            <w:vAlign w:val="center"/>
+          </w:tcPr>
+          <w:p>
+            <w:pPr>
+              <w:rPr>
+                <w:rFonts w:ascii="Arial" w:hAnsi="Arial" w:cs="Arial"/>
+                <w:b/>
+                <w:sz w:val="16"/>
+              </w:rPr>
+            </w:pPr>
+            <w:r>
+              <w:rPr>
+                <w:rFonts w:ascii="Arial" w:hAnsi="Arial" w:cs="Arial"/>
+                <w:b/>
+                <w:sz w:val="16"/>
+              </w:rPr>
+              <w:t>Contact</w:t>
+            </w:r>
+          </w:p>
+        </w:tc>
+        <w:tc>
+          <w:tcPr>
+            <w:tcW w:w="0" w:type="auto"/>
+            <w:vAlign w:val="center"/>
+          </w:tcPr>
+          <w:p>
+            <w:pPr>
+              <w:rPr>
+                <w:rFonts w:ascii="Arial" w:hAnsi="Arial" w:cs="Arial"/>
+                <w:b/>
+                <w:sz w:val="16"/>
+              </w:rPr>
+            </w:pPr>
+            <w:r>
+              <w:rPr>
+                <w:rFonts w:ascii="Arial" w:hAnsi="Arial" w:cs="Arial"/>
+                <w:b/>
+                <w:sz w:val="16"/>
+              </w:rPr>
+              <w:t>Telephone / Fax</w:t>
+            </w:r>
+          </w:p>
+        </w:tc>
+        <w:tc>
+          <w:tcPr>
+            <w:tcW w:w="0" w:type="auto"/>
+            <w:vAlign w:val="center"/>
+          </w:tcPr>
+          <w:p>
+            <w:pPr>
+              <w:rPr>
+                <w:rFonts w:ascii="Arial" w:hAnsi="Arial" w:cs="Arial"/>
+                <w:b/>
+                <w:sz w:val="16"/>
+              </w:rPr>
+            </w:pPr>
+            <w:r>
+              <w:rPr>
+                <w:rFonts w:ascii="Arial" w:hAnsi="Arial" w:cs="Arial"/>
+                <w:b/>
+                <w:sz w:val="16"/>
+              </w:rPr>
+              <w:t>Email</w:t>
+            </w:r>
+          </w:p>
+        </w:tc>
+      </w:tr>
+      <w:tr>
+        <w:tc>
+          <w:tcPr>
+            <w:tcW w:w="0" w:type="auto"/>
+          </w:tcPr>
+          <w:p>
+            <w:pPr>
+              <w:rPr>
+                <w:rFonts w:ascii="Arial" w:hAnsi="Arial" w:cs="Arial"/>
+                <w:sz w:val="16"/>
+              </w:rPr>
+            </w:pPr>
+            <w:r>
+              <w:rPr>
+                <w:rFonts w:ascii="Arial" w:hAnsi="Arial" w:cs="Arial"/>
+                <w:sz w:val="16"/>
+              </w:rPr>
+              <w:fldChar w:fldCharType="begin"/>
+            </w:r>
+            <w:r>
+              <w:rPr>
+                <w:rFonts w:ascii="Arial" w:hAnsi="Arial" w:cs="Arial"/>
+                <w:sz w:val="16"/>
+              </w:rPr>
+              <w:instrText xml:space="preserve"> MERGEFIELD  Annex[Producer[RegistrationNumber]] </w:instrText>
+            </w:r>
+            <w:r>
+              <w:rPr>
+                <w:rFonts w:ascii="Arial" w:hAnsi="Arial" w:cs="Arial"/>
+                <w:sz w:val="16"/>
+              </w:rPr>
+              <w:fldChar w:fldCharType="separate"/>
+            </w:r>
+            <w:r>
+              <w:rPr>
+                <w:rFonts w:ascii="Arial" w:hAnsi="Arial" w:cs="Arial"/>
+                <w:noProof/>
+                <w:sz w:val="16"/>
+              </w:rPr>
+              <w:t>«Annex[Producer[RegistrationNumber]]»</w:t>
+            </w:r>
+            <w:r>
+              <w:rPr>
+                <w:rFonts w:ascii="Arial" w:hAnsi="Arial" w:cs="Arial"/>
+                <w:sz w:val="16"/>
+              </w:rPr>
+              <w:fldChar w:fldCharType="end"/>
+            </w:r>
+          </w:p>
+        </w:tc>
+        <w:tc>
+          <w:tcPr>
+            <w:tcW w:w="0" w:type="auto"/>
+          </w:tcPr>
+          <w:p>
+            <w:pPr>
+              <w:rPr>
+                <w:rFonts w:ascii="Arial" w:hAnsi="Arial" w:cs="Arial"/>
+                <w:sz w:val="16"/>
+              </w:rPr>
+            </w:pPr>
+            <w:r>
+              <w:rPr>
+                <w:rFonts w:ascii="Arial" w:hAnsi="Arial" w:cs="Arial"/>
+                <w:sz w:val="16"/>
+              </w:rPr>
+              <w:fldChar w:fldCharType="begin"/>
+            </w:r>
+            <w:r>
+              <w:rPr>
+                <w:rFonts w:ascii="Arial" w:hAnsi="Arial" w:cs="Arial"/>
+                <w:sz w:val="16"/>
+              </w:rPr>
+              <w:instrText xml:space="preserve"> MERGEFIELD  Annex[Producer[Name]]  \* MERGEFORMAT </w:instrText>
+            </w:r>
+            <w:r>
+              <w:rPr>
+                <w:rFonts w:ascii="Arial" w:hAnsi="Arial" w:cs="Arial"/>
+                <w:sz w:val="16"/>
+              </w:rPr>
+              <w:fldChar w:fldCharType="separate"/>
+            </w:r>
+            <w:r>
+              <w:rPr>
+                <w:rFonts w:ascii="Arial" w:hAnsi="Arial" w:cs="Arial"/>
+                <w:noProof/>
+                <w:sz w:val="16"/>
+              </w:rPr>
+              <w:t>«Annex[Producer[Name]]»</w:t>
+            </w:r>
+            <w:r>
+              <w:rPr>
+                <w:rFonts w:ascii="Arial" w:hAnsi="Arial" w:cs="Arial"/>
+                <w:sz w:val="16"/>
+              </w:rPr>
+              <w:fldChar w:fldCharType="end"/>
+            </w:r>
+          </w:p>
+        </w:tc>
+        <w:tc>
+          <w:tcPr>
+            <w:tcW w:w="0" w:type="auto"/>
+          </w:tcPr>
+          <w:p>
+            <w:pPr>
+              <w:rPr>
+                <w:rFonts w:ascii="Arial" w:hAnsi="Arial" w:cs="Arial"/>
+                <w:sz w:val="16"/>
+              </w:rPr>
+            </w:pPr>
+            <w:r>
+              <w:rPr>
+                <w:rFonts w:ascii="Arial" w:hAnsi="Arial" w:cs="Arial"/>
+                <w:sz w:val="16"/>
+              </w:rPr>
+              <w:fldChar w:fldCharType="begin"/>
+            </w:r>
+            <w:r>
+              <w:rPr>
+                <w:rFonts w:ascii="Arial" w:hAnsi="Arial" w:cs="Arial"/>
+                <w:sz w:val="16"/>
+              </w:rPr>
+              <w:instrText xml:space="preserve"> MERGEFIELD  Annex[Producer[Address]]  \* MERGEFORMAT </w:instrText>
+            </w:r>
+            <w:r>
+              <w:rPr>
+                <w:rFonts w:ascii="Arial" w:hAnsi="Arial" w:cs="Arial"/>
+                <w:sz w:val="16"/>
+              </w:rPr>
+              <w:fldChar w:fldCharType="separate"/>
+            </w:r>
+            <w:r>
+              <w:rPr>
+                <w:rFonts w:ascii="Arial" w:hAnsi="Arial" w:cs="Arial"/>
+                <w:noProof/>
+                <w:sz w:val="16"/>
+              </w:rPr>
+              <w:t>«Annex[Producer[Address]]»</w:t>
+            </w:r>
+            <w:r>
+              <w:rPr>
+                <w:rFonts w:ascii="Arial" w:hAnsi="Arial" w:cs="Arial"/>
+                <w:sz w:val="16"/>
+              </w:rPr>
+              <w:fldChar w:fldCharType="end"/>
+            </w:r>
+          </w:p>
+        </w:tc>
+        <w:tc>
+          <w:tcPr>
+            <w:tcW w:w="0" w:type="auto"/>
+          </w:tcPr>
+          <w:p>
+            <w:pPr>
+              <w:rPr>
+                <w:rFonts w:ascii="Arial" w:hAnsi="Arial" w:cs="Arial"/>
+                <w:sz w:val="16"/>
+              </w:rPr>
+            </w:pPr>
+            <w:r>
+              <w:rPr>
+                <w:rFonts w:ascii="Arial" w:hAnsi="Arial" w:cs="Arial"/>
+                <w:sz w:val="16"/>
+              </w:rPr>
+              <w:fldChar w:fldCharType="begin"/>
+            </w:r>
+            <w:r>
+              <w:rPr>
+                <w:rFonts w:ascii="Arial" w:hAnsi="Arial" w:cs="Arial"/>
+                <w:sz w:val="16"/>
+              </w:rPr>
+              <w:instrText xml:space="preserve"> MERGEFIELD  Annex[Producer[ContactPerson]]  \* MERGEFORMAT </w:instrText>
+            </w:r>
+            <w:r>
+              <w:rPr>
+                <w:rFonts w:ascii="Arial" w:hAnsi="Arial" w:cs="Arial"/>
+                <w:sz w:val="16"/>
+              </w:rPr>
+              <w:fldChar w:fldCharType="separate"/>
+            </w:r>
+            <w:r>
+              <w:rPr>
+                <w:rFonts w:ascii="Arial" w:hAnsi="Arial" w:cs="Arial"/>
+                <w:noProof/>
+                <w:sz w:val="16"/>
+              </w:rPr>
+              <w:t>«Annex[Producer[ContactPerson]]»</w:t>
+            </w:r>
+            <w:r>
+              <w:rPr>
+                <w:rFonts w:ascii="Arial" w:hAnsi="Arial" w:cs="Arial"/>
+                <w:sz w:val="16"/>
+              </w:rPr>
+              <w:fldChar w:fldCharType="end"/>
+            </w:r>
+          </w:p>
+        </w:tc>
+        <w:tc>
+          <w:tcPr>
+            <w:tcW w:w="0" w:type="auto"/>
+          </w:tcPr>
+          <w:p>
+            <w:pPr>
+              <w:rPr>
+                <w:rFonts w:ascii="Arial" w:hAnsi="Arial" w:cs="Arial"/>
+                <w:sz w:val="16"/>
+              </w:rPr>
+            </w:pPr>
+            <w:r>
+              <w:rPr>
+                <w:rFonts w:ascii="Arial" w:hAnsi="Arial" w:cs="Arial"/>
+                <w:sz w:val="16"/>
+              </w:rPr>
+              <w:fldChar w:fldCharType="begin"/>
+            </w:r>
+            <w:r>
+              <w:rPr>
+                <w:rFonts w:ascii="Arial" w:hAnsi="Arial" w:cs="Arial"/>
+                <w:sz w:val="16"/>
+              </w:rPr>
+              <w:instrText xml:space="preserve"> MERGEFIELD  Annex[Producer[Telephone]]  \* MERGEFORMAT </w:instrText>
+            </w:r>
+            <w:r>
+              <w:rPr>
+                <w:rFonts w:ascii="Arial" w:hAnsi="Arial" w:cs="Arial"/>
+                <w:sz w:val="16"/>
+              </w:rPr>
+              <w:fldChar w:fldCharType="separate"/>
+            </w:r>
+            <w:r>
+              <w:rPr>
+                <w:rFonts w:ascii="Arial" w:hAnsi="Arial" w:cs="Arial"/>
+                <w:noProof/>
+                <w:sz w:val="16"/>
+              </w:rPr>
+              <w:t>«Annex[Producer[Telephone]]»</w:t>
+            </w:r>
+            <w:r>
+              <w:rPr>
+                <w:rFonts w:ascii="Arial" w:hAnsi="Arial" w:cs="Arial"/>
+                <w:sz w:val="16"/>
+              </w:rPr>
+              <w:fldChar w:fldCharType="end"/>
+            </w:r>
+            <w:r>
+              <w:rPr>
+                <w:rFonts w:ascii="Arial" w:hAnsi="Arial" w:cs="Arial"/>
+                <w:sz w:val="16"/>
+              </w:rPr>
+              <w:br/>
+            </w:r>
+            <w:r>
+              <w:rPr>
+                <w:rFonts w:ascii="Arial" w:hAnsi="Arial" w:cs="Arial"/>
+                <w:sz w:val="16"/>
+              </w:rPr>
+              <w:fldChar w:fldCharType="begin"/>
+            </w:r>
+            <w:r>
+              <w:rPr>
+                <w:rFonts w:ascii="Arial" w:hAnsi="Arial" w:cs="Arial"/>
+                <w:sz w:val="16"/>
+              </w:rPr>
+              <w:instrText xml:space="preserve"> MERGEFIELD  Annex[Producer[Fax]]  \* MERGEFORMAT </w:instrText>
+            </w:r>
+            <w:r>
+              <w:rPr>
+                <w:rFonts w:ascii="Arial" w:hAnsi="Arial" w:cs="Arial"/>
+                <w:sz w:val="16"/>
+              </w:rPr>
+              <w:fldChar w:fldCharType="separate"/>
+            </w:r>
+            <w:r>
+              <w:rPr>
+                <w:rFonts w:ascii="Arial" w:hAnsi="Arial" w:cs="Arial"/>
+                <w:noProof/>
+                <w:sz w:val="16"/>
+              </w:rPr>
+              <w:t>«Annex[Producer[Fax]]»</w:t>
+            </w:r>
+            <w:r>
+              <w:rPr>
+                <w:rFonts w:ascii="Arial" w:hAnsi="Arial" w:cs="Arial"/>
+                <w:sz w:val="16"/>
+              </w:rPr>
+              <w:fldChar w:fldCharType="end"/>
+            </w:r>
+          </w:p>
+        </w:tc>
+        <w:tc>
+          <w:tcPr>
+            <w:tcW w:w="0" w:type="auto"/>
+          </w:tcPr>
+          <w:p>
+            <w:pPr>
+              <w:rPr>
+                <w:rFonts w:ascii="Arial" w:hAnsi="Arial" w:cs="Arial"/>
+                <w:sz w:val="16"/>
+              </w:rPr>
+            </w:pPr>
+            <w:r>
+              <w:rPr>
+                <w:rFonts w:ascii="Arial" w:hAnsi="Arial" w:cs="Arial"/>
+                <w:sz w:val="16"/>
+              </w:rPr>
+              <w:fldChar w:fldCharType="begin"/>
+            </w:r>
+            <w:r>
+              <w:rPr>
+                <w:rFonts w:ascii="Arial" w:hAnsi="Arial" w:cs="Arial"/>
+                <w:sz w:val="16"/>
+              </w:rPr>
+              <w:instrText xml:space="preserve"> MERGEFIELD  Annex[Producer[Email]]  \* MERGEFORMAT </w:instrText>
+            </w:r>
+            <w:r>
+              <w:rPr>
+                <w:rFonts w:ascii="Arial" w:hAnsi="Arial" w:cs="Arial"/>
+                <w:sz w:val="16"/>
+              </w:rPr>
+              <w:fldChar w:fldCharType="separate"/>
+            </w:r>
+            <w:r>
+              <w:rPr>
+                <w:rFonts w:ascii="Arial" w:hAnsi="Arial" w:cs="Arial"/>
+                <w:noProof/>
+                <w:sz w:val="16"/>
+              </w:rPr>
+              <w:t>«Annex[Producer[Email]]»</w:t>
+            </w:r>
+            <w:r>
+              <w:rPr>
+                <w:rFonts w:ascii="Arial" w:hAnsi="Arial" w:cs="Arial"/>
+                <w:sz w:val="16"/>
+              </w:rPr>
+              <w:fldChar w:fldCharType="end"/>
+            </w:r>
+          </w:p>
+        </w:tc>
+      </w:tr>
+    </w:tbl>
+    <w:p>
+      <w:pPr>
+        <w:rPr>
+          <w:sz w:val="16"/>
+        </w:rPr>
+      </w:pPr>
+    </w:p>
+    <w:p>
+      <w:pPr>
+        <w:rPr>
+          <w:sz w:val="16"/>
+        </w:rPr>
+      </w:pPr>
+    </w:p>
+    <w:p>
+      <w:pPr>
+        <w:rPr>
+          <w:rFonts w:ascii="Arial" w:hAnsi="Arial" w:cs="Arial"/>
+          <w:sz w:val="32"/>
+          <w:szCs w:val="32"/>
         </w:rPr>
       </w:pPr>
       <w:r>
         <w:rPr>
           <w:rFonts w:ascii="Arial" w:hAnsi="Arial" w:cs="Arial"/>
-          <w:sz w:val="28"/>
-          <w:szCs w:val="28"/>
-        </w:rPr>
-        <w:t>Registration Number:</w:t>
+          <w:sz w:val="32"/>
+          <w:szCs w:val="32"/>
+        </w:rPr>
+        <w:br w:type="page"/>
       </w:r>
-    </w:p>
-    <w:p>
-      <w:pPr>
-        <w:autoSpaceDE w:val="0"/>
-        <w:autoSpaceDN w:val="0"/>
-        <w:adjustRightInd w:val="0"/>
-        <w:rPr>
-          <w:rFonts w:ascii="Arial" w:hAnsi="Arial" w:cs="Arial"/>
-          <w:sz w:val="28"/>
-          <w:szCs w:val="28"/>
-        </w:rPr>
-      </w:pPr>
-      <w:r>
-        <w:rPr>
-          <w:rFonts w:ascii="Arial" w:hAnsi="Arial" w:cs="Arial"/>
-          <w:sz w:val="28"/>
-          <w:szCs w:val="28"/>
-        </w:rPr>
-        <w:t>Company:</w:t>
-      </w:r>
-    </w:p>
-    <w:p>
-      <w:pPr>
-        <w:autoSpaceDE w:val="0"/>
-        <w:autoSpaceDN w:val="0"/>
-        <w:adjustRightInd w:val="0"/>
-        <w:rPr>
-          <w:rFonts w:ascii="Arial" w:hAnsi="Arial" w:cs="Arial"/>
-          <w:sz w:val="28"/>
-          <w:szCs w:val="28"/>
-        </w:rPr>
-      </w:pPr>
-      <w:r>
-        <w:rPr>
-          <w:rFonts w:ascii="Arial" w:hAnsi="Arial" w:cs="Arial"/>
-          <w:sz w:val="28"/>
-          <w:szCs w:val="28"/>
-        </w:rPr>
-        <w:t>Address:</w:t>
-      </w:r>
-    </w:p>
-    <w:p>
-      <w:pPr>
-        <w:autoSpaceDE w:val="0"/>
-        <w:autoSpaceDN w:val="0"/>
-        <w:adjustRightInd w:val="0"/>
-        <w:rPr>
-          <w:rFonts w:ascii="Arial" w:hAnsi="Arial" w:cs="Arial"/>
-          <w:sz w:val="28"/>
-          <w:szCs w:val="28"/>
-        </w:rPr>
-      </w:pPr>
-    </w:p>
-    <w:p>
-      <w:pPr>
-        <w:autoSpaceDE w:val="0"/>
-        <w:autoSpaceDN w:val="0"/>
-        <w:adjustRightInd w:val="0"/>
-        <w:rPr>
-          <w:rFonts w:ascii="Arial" w:hAnsi="Arial" w:cs="Arial"/>
-          <w:sz w:val="28"/>
-          <w:szCs w:val="28"/>
-        </w:rPr>
-      </w:pPr>
-      <w:r>
-        <w:rPr>
-          <w:rFonts w:ascii="Arial" w:hAnsi="Arial" w:cs="Arial"/>
-          <w:sz w:val="28"/>
-          <w:szCs w:val="28"/>
-        </w:rPr>
-        <w:t>Contact Name:</w:t>
-      </w:r>
-    </w:p>
-    <w:p>
-      <w:pPr>
-        <w:autoSpaceDE w:val="0"/>
-        <w:autoSpaceDN w:val="0"/>
-        <w:adjustRightInd w:val="0"/>
-        <w:rPr>
-          <w:rFonts w:ascii="Arial" w:hAnsi="Arial" w:cs="Arial"/>
-          <w:sz w:val="28"/>
-          <w:szCs w:val="28"/>
-        </w:rPr>
-      </w:pPr>
-      <w:r>
-        <w:rPr>
-          <w:rFonts w:ascii="Arial" w:hAnsi="Arial" w:cs="Arial"/>
-          <w:sz w:val="28"/>
-          <w:szCs w:val="28"/>
-        </w:rPr>
-        <w:t>Tel No:</w:t>
-      </w:r>
-    </w:p>
-    <w:p>
-      <w:pPr>
-        <w:autoSpaceDE w:val="0"/>
-        <w:autoSpaceDN w:val="0"/>
-        <w:adjustRightInd w:val="0"/>
-        <w:rPr>
-          <w:rFonts w:ascii="Arial" w:hAnsi="Arial" w:cs="Arial"/>
-          <w:sz w:val="28"/>
-          <w:szCs w:val="28"/>
-        </w:rPr>
-      </w:pPr>
-      <w:r>
-        <w:rPr>
-          <w:rFonts w:ascii="Arial" w:hAnsi="Arial" w:cs="Arial"/>
-          <w:sz w:val="28"/>
-          <w:szCs w:val="28"/>
-        </w:rPr>
-        <w:t>Fax No:</w:t>
-      </w:r>
-    </w:p>
-    <w:p>
-      <w:pPr>
-        <w:autoSpaceDE w:val="0"/>
-        <w:autoSpaceDN w:val="0"/>
-        <w:adjustRightInd w:val="0"/>
-        <w:rPr>
-          <w:rFonts w:ascii="Arial" w:hAnsi="Arial" w:cs="Arial"/>
-          <w:sz w:val="28"/>
-          <w:szCs w:val="28"/>
-        </w:rPr>
-      </w:pPr>
-      <w:r>
-        <w:rPr>
-          <w:rFonts w:ascii="Arial" w:hAnsi="Arial" w:cs="Arial"/>
-          <w:sz w:val="28"/>
-          <w:szCs w:val="28"/>
-        </w:rPr>
-        <w:t>Email:</w:t>
-      </w:r>
-    </w:p>
-    <w:p>
-      <w:pPr>
-        <w:rPr>
-          <w:rFonts w:ascii="Arial" w:hAnsi="Arial" w:cs="Arial"/>
-          <w:sz w:val="16"/>
-        </w:rPr>
-      </w:pPr>
-    </w:p>
-    <w:p>
-      <w:pPr>
-        <w:rPr>
-          <w:rFonts w:ascii="Arial" w:hAnsi="Arial" w:cs="Arial"/>
-          <w:sz w:val="16"/>
-        </w:rPr>
-      </w:pPr>
-    </w:p>
-    <w:p>
-      <w:pPr>
-        <w:rPr>
-          <w:rFonts w:ascii="Arial" w:hAnsi="Arial" w:cs="Arial"/>
-          <w:sz w:val="16"/>
-        </w:rPr>
-      </w:pPr>
-    </w:p>
-    <w:p>
-      <w:pPr>
-        <w:rPr>
-          <w:rFonts w:ascii="Arial" w:hAnsi="Arial" w:cs="Arial"/>
-          <w:sz w:val="16"/>
-        </w:rPr>
-      </w:pPr>
-    </w:p>
-    <w:p>
-      <w:pPr>
-        <w:rPr>
-          <w:rFonts w:ascii="Arial" w:hAnsi="Arial" w:cs="Arial"/>
-          <w:sz w:val="16"/>
-        </w:rPr>
-      </w:pPr>
-    </w:p>
-    <w:p>
-      <w:pPr>
-        <w:rPr>
-          <w:rFonts w:ascii="Arial" w:hAnsi="Arial" w:cs="Arial"/>
-          <w:sz w:val="16"/>
-        </w:rPr>
-      </w:pPr>
-    </w:p>
-    <w:p>
-      <w:pPr>
-        <w:rPr>
-          <w:rFonts w:ascii="Arial" w:hAnsi="Arial" w:cs="Arial"/>
-          <w:sz w:val="16"/>
-        </w:rPr>
-      </w:pPr>
-    </w:p>
-    <w:p>
-      <w:pPr>
-        <w:rPr>
-          <w:rFonts w:ascii="Arial" w:hAnsi="Arial" w:cs="Arial"/>
-          <w:sz w:val="16"/>
-        </w:rPr>
-      </w:pPr>
-    </w:p>
-    <w:p>
-      <w:pPr>
-        <w:rPr>
-          <w:rFonts w:ascii="Arial" w:hAnsi="Arial" w:cs="Arial"/>
-          <w:sz w:val="16"/>
-        </w:rPr>
-      </w:pPr>
-    </w:p>
-    <w:p>
-      <w:pPr>
-        <w:rPr>
-          <w:rFonts w:ascii="Arial" w:hAnsi="Arial" w:cs="Arial"/>
-          <w:sz w:val="16"/>
-        </w:rPr>
-      </w:pPr>
-    </w:p>
-    <w:p>
-      <w:pPr>
-        <w:rPr>
-          <w:sz w:val="16"/>
-        </w:rPr>
-      </w:pPr>
-    </w:p>
-    <w:p>
-      <w:pPr>
-        <w:rPr>
-          <w:sz w:val="16"/>
-        </w:rPr>
-      </w:pPr>
-    </w:p>
-    <w:p>
-      <w:pPr>
-        <w:rPr>
-          <w:sz w:val="16"/>
-        </w:rPr>
-      </w:pPr>
-    </w:p>
-    <w:p>
-      <w:pPr>
-        <w:rPr>
-          <w:sz w:val="16"/>
-        </w:rPr>
-      </w:pPr>
-    </w:p>
-    <w:p>
-      <w:pPr>
-        <w:rPr>
-          <w:sz w:val="16"/>
-        </w:rPr>
-      </w:pPr>
-    </w:p>
-    <w:p>
-      <w:pPr>
-        <w:rPr>
-          <w:sz w:val="16"/>
-        </w:rPr>
-      </w:pPr>
-    </w:p>
-    <w:p>
-      <w:pPr>
-        <w:rPr>
-          <w:sz w:val="16"/>
-        </w:rPr>
-      </w:pPr>
-    </w:p>
-    <w:p>
-      <w:pPr>
-        <w:rPr>
-          <w:sz w:val="16"/>
-        </w:rPr>
-      </w:pPr>
-    </w:p>
-    <w:p>
-      <w:pPr>
-        <w:rPr>
-          <w:sz w:val="16"/>
-        </w:rPr>
-      </w:pPr>
-    </w:p>
-    <w:p>
-      <w:pPr>
-        <w:rPr>
-          <w:sz w:val="16"/>
-        </w:rPr>
-      </w:pPr>
-    </w:p>
-    <w:p>
-      <w:pPr>
-        <w:rPr>
-          <w:sz w:val="16"/>
-        </w:rPr>
-      </w:pPr>
-    </w:p>
-    <w:p>
-      <w:pPr>
-        <w:rPr>
-          <w:sz w:val="16"/>
-        </w:rPr>
-      </w:pPr>
-    </w:p>
-    <w:p>
-      <w:pPr>
-        <w:rPr>
-          <w:sz w:val="16"/>
-        </w:rPr>
-      </w:pPr>
-    </w:p>
-    <w:p>
-      <w:pPr>
-        <w:rPr>
-          <w:sz w:val="16"/>
-        </w:rPr>
-      </w:pPr>
     </w:p>
     <w:p>
       <w:pPr>
@@ -16961,6 +18318,7 @@
           <w:sz w:val="32"/>
           <w:szCs w:val="32"/>
         </w:rPr>
+        <w:lastRenderedPageBreak/>
         <w:t>Notification Number ____________</w:t>
       </w:r>
     </w:p>
@@ -17630,6 +18988,7 @@
           <w:sz w:val="32"/>
           <w:szCs w:val="32"/>
         </w:rPr>
+        <w:lastRenderedPageBreak/>
         <w:t>Notification Number ____________</w:t>
       </w:r>
     </w:p>
@@ -19728,11 +21087,7 @@
           </mc:Choice>
           <mc:Fallback>
             <w:pict>
-              <v:shapetype id="_x0000_t202" coordsize="21600,21600" o:spt="202" path="m,l,21600r21600,l21600,xe">
-                <v:stroke joinstyle="miter"/>
-                <v:path gradientshapeok="t" o:connecttype="rect"/>
-              </v:shapetype>
-              <v:shape id="Text Box 155" o:spid="_x0000_s1026" type="#_x0000_t202" style="position:absolute;margin-left:4pt;margin-top:.7pt;width:381.65pt;height:80.5pt;z-index:251670016;visibility:visible;mso-wrap-style:square;mso-width-percent:0;mso-height-percent:0;mso-wrap-distance-left:9pt;mso-wrap-distance-top:0;mso-wrap-distance-right:9pt;mso-wrap-distance-bottom:0;mso-position-horizontal:absolute;mso-position-horizontal-relative:text;mso-position-vertical:absolute;mso-position-vertical-relative:text;mso-width-percent:0;mso-height-percent:0;mso-width-relative:page;mso-height-relative:page;v-text-anchor:top" o:gfxdata="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" o:allowincell="f" strokecolor="#969696">
+              <v:shape id="Text Box 155" o:spid="_x0000_s1028" type="#_x0000_t202" style="position:absolute;margin-left:4pt;margin-top:.7pt;width:381.65pt;height:80.5pt;z-index:251670016;visibility:visible;mso-wrap-style:square;mso-width-percent:0;mso-height-percent:0;mso-wrap-distance-left:9pt;mso-wrap-distance-top:0;mso-wrap-distance-right:9pt;mso-wrap-distance-bottom:0;mso-position-horizontal:absolute;mso-position-horizontal-relative:text;mso-position-vertical:absolute;mso-position-vertical-relative:text;mso-width-percent:0;mso-height-percent:0;mso-width-relative:page;mso-height-relative:page;v-text-anchor:top" o:gfxdata="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" o:allowincell="f" strokecolor="#969696">
                 <v:textbox>
                   <w:txbxContent>
                     <w:p/>
@@ -19991,12 +21346,31 @@
           </mc:Choice>
           <mc:Fallback>
             <w:pict>
-              <v:group id="Canvas 151" o:spid="_x0000_s1027" editas="canvas" style="width:390.6pt;height:90pt;mso-position-horizontal-relative:char;mso-position-vertical-relative:line" coordsize="49606,11430" o:gfxdata="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">
-                <v:shape id="_x0000_s1028" type="#_x0000_t75" style="position:absolute;width:49606;height:11430;visibility:visible;mso-wrap-style:square">
+              <v:group id="Canvas 151" o:spid="_x0000_s1029" editas="canvas" style="width:390.6pt;height:90pt;mso-position-horizontal-relative:char;mso-position-vertical-relative:line" coordsize="49606,11430" o:gfxdata="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">
+                <v:shapetype id="_x0000_t75" coordsize="21600,21600" o:spt="75" o:preferrelative="t" path="m@4@5l@4@11@9@11@9@5xe" filled="f" stroked="f">
+                  <v:stroke joinstyle="miter"/>
+                  <v:formulas>
+                    <v:f eqn="if lineDrawn pixelLineWidth 0"/>
+                    <v:f eqn="sum @0 1 0"/>
+                    <v:f eqn="sum 0 0 @1"/>
+                    <v:f eqn="prod @2 1 2"/>
+                    <v:f eqn="prod @3 21600 pixelWidth"/>
+                    <v:f eqn="prod @3 21600 pixelHeight"/>
+                    <v:f eqn="sum @0 0 1"/>
+                    <v:f eqn="prod @6 1 2"/>
+                    <v:f eqn="prod @7 21600 pixelWidth"/>
+                    <v:f eqn="sum @8 21600 0"/>
+                    <v:f eqn="prod @7 21600 pixelHeight"/>
+                    <v:f eqn="sum @10 21600 0"/>
+                  </v:formulas>
+                  <v:path o:extrusionok="f" gradientshapeok="t" o:connecttype="rect"/>
+                  <o:lock v:ext="edit" aspectratio="t"/>
+                </v:shapetype>
+                <v:shape id="_x0000_s1030" type="#_x0000_t75" style="position:absolute;width:49606;height:11430;visibility:visible;mso-wrap-style:square">
                   <v:fill o:detectmouseclick="t"/>
                   <v:path o:connecttype="none"/>
                 </v:shape>
-                <v:shape id="Text Box 157" o:spid="_x0000_s1029" type="#_x0000_t202" style="position:absolute;left:460;top:635;width:48467;height:10287;visibility:visible;mso-wrap-style:square;v-text-anchor:top" o:gfxdata="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" strokecolor="#969696">
+                <v:shape id="Text Box 157" o:spid="_x0000_s1031" type="#_x0000_t202" style="position:absolute;left:460;top:635;width:48467;height:10287;visibility:visible;mso-wrap-style:square;v-text-anchor:top" o:gfxdata="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" strokecolor="#969696">
                   <v:textbox>
                     <w:txbxContent>
                       <w:p/>
@@ -20172,7 +21546,7 @@
           </mc:Choice>
           <mc:Fallback>
             <w:pict>
-              <v:shape id="Text Box 156" o:spid="_x0000_s1030" type="#_x0000_t202" style="position:absolute;margin-left:3.6pt;margin-top:-.05pt;width:378.05pt;height:36pt;z-index:251671040;visibility:visible;mso-wrap-style:square;mso-width-percent:0;mso-height-percent:0;mso-wrap-distance-left:9pt;mso-wrap-distance-top:0;mso-wrap-distance-right:9pt;mso-wrap-distance-bottom:0;mso-position-horizontal:absolute;mso-position-horizontal-relative:text;mso-position-vertical:absolute;mso-position-vertical-relative:text;mso-width-percent:0;mso-height-percent:0;mso-width-relative:page;mso-height-relative:page;v-text-anchor:top" o:gfxdata="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" o:allowincell="f" strokecolor="#969696">
+              <v:shape id="Text Box 156" o:spid="_x0000_s1032" type="#_x0000_t202" style="position:absolute;margin-left:3.6pt;margin-top:-.05pt;width:378.05pt;height:36pt;z-index:251671040;visibility:visible;mso-wrap-style:square;mso-width-percent:0;mso-height-percent:0;mso-wrap-distance-left:9pt;mso-wrap-distance-top:0;mso-wrap-distance-right:9pt;mso-wrap-distance-bottom:0;mso-position-horizontal:absolute;mso-position-horizontal-relative:text;mso-position-vertical:absolute;mso-position-vertical-relative:text;mso-width-percent:0;mso-height-percent:0;mso-width-relative:page;mso-height-relative:page;v-text-anchor:top" o:gfxdata="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" o:allowincell="f" strokecolor="#969696">
                 <v:textbox>
                   <w:txbxContent>
                     <w:p>
@@ -20327,12 +21701,12 @@
           </mc:Choice>
           <mc:Fallback>
             <w:pict>
-              <v:group id="Canvas 148" o:spid="_x0000_s1031" editas="canvas" style="width:390.6pt;height:45pt;mso-position-horizontal-relative:char;mso-position-vertical-relative:line" coordsize="49606,5715" o:gfxdata="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">
-                <v:shape id="_x0000_s1032" type="#_x0000_t75" style="position:absolute;width:49606;height:5715;visibility:visible;mso-wrap-style:square">
+              <v:group id="Canvas 148" o:spid="_x0000_s1033" editas="canvas" style="width:390.6pt;height:45pt;mso-position-horizontal-relative:char;mso-position-vertical-relative:line" coordsize="49606,5715" o:gfxdata="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">
+                <v:shape id="_x0000_s1034" type="#_x0000_t75" style="position:absolute;width:49606;height:5715;visibility:visible;mso-wrap-style:square">
                   <v:fill o:detectmouseclick="t"/>
                   <v:path o:connecttype="none"/>
                 </v:shape>
-                <v:shape id="Text Box 150" o:spid="_x0000_s1033" type="#_x0000_t202" style="position:absolute;left:460;top:1143;width:48007;height:4572;visibility:visible;mso-wrap-style:square;v-text-anchor:top" o:gfxdata="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" strokecolor="#969696">
+                <v:shape id="Text Box 150" o:spid="_x0000_s1035" type="#_x0000_t202" style="position:absolute;left:460;top:1143;width:48007;height:4572;visibility:visible;mso-wrap-style:square;v-text-anchor:top" o:gfxdata="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" strokecolor="#969696">
                   <v:textbox>
                     <w:txbxContent>
                       <w:p>
@@ -20470,12 +21844,12 @@
           </mc:Choice>
           <mc:Fallback>
             <w:pict>
-              <v:group id="Canvas 145" o:spid="_x0000_s1034" editas="canvas" style="width:381.65pt;height:45pt;mso-position-horizontal-relative:char;mso-position-vertical-relative:line" coordsize="48469,5715" o:gfxdata="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">
-                <v:shape id="_x0000_s1035" type="#_x0000_t75" style="position:absolute;width:48469;height:5715;visibility:visible;mso-wrap-style:square">
+              <v:group id="Canvas 145" o:spid="_x0000_s1036" editas="canvas" style="width:381.65pt;height:45pt;mso-position-horizontal-relative:char;mso-position-vertical-relative:line" coordsize="48469,5715" o:gfxdata="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">
+                <v:shape id="_x0000_s1037" type="#_x0000_t75" style="position:absolute;width:48469;height:5715;visibility:visible;mso-wrap-style:square">
                   <v:fill o:detectmouseclick="t"/>
                   <v:path o:connecttype="none"/>
                 </v:shape>
-                <v:shape id="Text Box 147" o:spid="_x0000_s1036" type="#_x0000_t202" style="position:absolute;left:460;width:48009;height:4572;visibility:visible;mso-wrap-style:square;v-text-anchor:top" o:gfxdata="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" strokecolor="#969696">
+                <v:shape id="Text Box 147" o:spid="_x0000_s1038" type="#_x0000_t202" style="position:absolute;left:460;width:48009;height:4572;visibility:visible;mso-wrap-style:square;v-text-anchor:top" o:gfxdata="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" strokecolor="#969696">
                   <v:textbox>
                     <w:txbxContent>
                       <w:p>
@@ -21940,6 +23314,31 @@
       <w:lang w:eastAsia="en-US"/>
     </w:rPr>
   </w:style>
+  <w:style w:type="table" w:styleId="TableGrid">
+    <w:name w:val="Table Grid"/>
+    <w:basedOn w:val="TableNormal"/>
+    <w:rsid w:val="00E2694E"/>
+    <w:tblPr>
+      <w:tblBorders>
+        <w:top w:val="single" w:sz="4" w:space="0" w:color="auto"/>
+        <w:left w:val="single" w:sz="4" w:space="0" w:color="auto"/>
+        <w:bottom w:val="single" w:sz="4" w:space="0" w:color="auto"/>
+        <w:right w:val="single" w:sz="4" w:space="0" w:color="auto"/>
+        <w:insideH w:val="single" w:sz="4" w:space="0" w:color="auto"/>
+        <w:insideV w:val="single" w:sz="4" w:space="0" w:color="auto"/>
+      </w:tblBorders>
+    </w:tblPr>
+  </w:style>
+  <w:style w:type="character" w:styleId="PlaceholderText">
+    <w:name w:val="Placeholder Text"/>
+    <w:basedOn w:val="DefaultParagraphFont"/>
+    <w:uiPriority w:val="99"/>
+    <w:semiHidden/>
+    <w:rsid w:val="008E4918"/>
+    <w:rPr>
+      <w:color w:val="808080"/>
+    </w:rPr>
+  </w:style>
 </w:styles>
 </file>
 

</xml_diff>

<commit_message>
Merge preconsented status and number of shipments to document
</commit_message>
<xml_diff>
--- a/src/EA.Iws.Api/Documents/NotificationMergeTemplate.docx
+++ b/src/EA.Iws.Api/Documents/NotificationMergeTemplate.docx
@@ -676,7 +676,58 @@
                 <w:szCs w:val="16"/>
                 <w:shd w:val="clear" w:color="auto" w:fill="FFFFFF"/>
               </w:rPr>
-              <w:t xml:space="preserve"> ☐</w:t>
+              <w:t xml:space="preserve"> </w:t>
+            </w:r>
+            <w:r>
+              <w:rPr>
+                <w:rFonts w:ascii="Segoe UI Symbol" w:hAnsi="Segoe UI Symbol" w:cs="Segoe UI Symbol"/>
+                <w:color w:val="252525"/>
+                <w:sz w:val="16"/>
+                <w:szCs w:val="16"/>
+                <w:shd w:val="clear" w:color="auto" w:fill="FFFFFF"/>
+              </w:rPr>
+              <w:fldChar w:fldCharType="begin"/>
+            </w:r>
+            <w:r>
+              <w:rPr>
+                <w:rFonts w:ascii="Segoe UI Symbol" w:hAnsi="Segoe UI Symbol" w:cs="Segoe UI Symbol"/>
+                <w:color w:val="252525"/>
+                <w:sz w:val="16"/>
+                <w:szCs w:val="16"/>
+                <w:shd w:val="clear" w:color="auto" w:fill="FFFFFF"/>
+              </w:rPr>
+              <w:instrText xml:space="preserve"> MERGEFIELD  General[IsIndividualShipment]  \* MERGEFORMAT </w:instrText>
+            </w:r>
+            <w:r>
+              <w:rPr>
+                <w:rFonts w:ascii="Segoe UI Symbol" w:hAnsi="Segoe UI Symbol" w:cs="Segoe UI Symbol"/>
+                <w:color w:val="252525"/>
+                <w:sz w:val="16"/>
+                <w:szCs w:val="16"/>
+                <w:shd w:val="clear" w:color="auto" w:fill="FFFFFF"/>
+              </w:rPr>
+              <w:fldChar w:fldCharType="separate"/>
+            </w:r>
+            <w:r>
+              <w:rPr>
+                <w:rFonts w:ascii="Segoe UI Symbol" w:hAnsi="Segoe UI Symbol" w:cs="Segoe UI Symbol"/>
+                <w:noProof/>
+                <w:color w:val="252525"/>
+                <w:sz w:val="16"/>
+                <w:szCs w:val="16"/>
+                <w:shd w:val="clear" w:color="auto" w:fill="FFFFFF"/>
+              </w:rPr>
+              <w:t>«General[IsIndividualShipment]»</w:t>
+            </w:r>
+            <w:r>
+              <w:rPr>
+                <w:rFonts w:ascii="Segoe UI Symbol" w:hAnsi="Segoe UI Symbol" w:cs="Segoe UI Symbol"/>
+                <w:color w:val="252525"/>
+                <w:sz w:val="16"/>
+                <w:szCs w:val="16"/>
+                <w:shd w:val="clear" w:color="auto" w:fill="FFFFFF"/>
+              </w:rPr>
+              <w:fldChar w:fldCharType="end"/>
             </w:r>
             <w:r>
               <w:rPr>
@@ -688,13 +739,71 @@
             </w:r>
             <w:r>
               <w:rPr>
+                <w:sz w:val="16"/>
+                <w:szCs w:val="16"/>
+              </w:rPr>
+              <w:t xml:space="preserve"> </w:t>
+            </w:r>
+            <w:r>
+              <w:rPr>
                 <w:rFonts w:ascii="Segoe UI Symbol" w:hAnsi="Segoe UI Symbol" w:cs="Segoe UI Symbol"/>
                 <w:color w:val="252525"/>
                 <w:sz w:val="16"/>
                 <w:szCs w:val="16"/>
                 <w:shd w:val="clear" w:color="auto" w:fill="FFFFFF"/>
               </w:rPr>
-              <w:t xml:space="preserve"> ☐</w:t>
+              <w:t xml:space="preserve"> </w:t>
+            </w:r>
+            <w:r>
+              <w:rPr>
+                <w:rFonts w:ascii="Segoe UI Symbol" w:hAnsi="Segoe UI Symbol" w:cs="Segoe UI Symbol"/>
+                <w:color w:val="252525"/>
+                <w:sz w:val="16"/>
+                <w:szCs w:val="16"/>
+                <w:shd w:val="clear" w:color="auto" w:fill="FFFFFF"/>
+              </w:rPr>
+              <w:fldChar w:fldCharType="begin"/>
+            </w:r>
+            <w:r>
+              <w:rPr>
+                <w:rFonts w:ascii="Segoe UI Symbol" w:hAnsi="Segoe UI Symbol" w:cs="Segoe UI Symbol"/>
+                <w:color w:val="252525"/>
+                <w:sz w:val="16"/>
+                <w:szCs w:val="16"/>
+                <w:shd w:val="clear" w:color="auto" w:fill="FFFFFF"/>
+              </w:rPr>
+              <w:instrText xml:space="preserve"> MERGEFIELD  General[IsNotIndividualShipment]  \* MERGEFORMAT </w:instrText>
+            </w:r>
+            <w:r>
+              <w:rPr>
+                <w:rFonts w:ascii="Segoe UI Symbol" w:hAnsi="Segoe UI Symbol" w:cs="Segoe UI Symbol"/>
+                <w:color w:val="252525"/>
+                <w:sz w:val="16"/>
+                <w:szCs w:val="16"/>
+                <w:shd w:val="clear" w:color="auto" w:fill="FFFFFF"/>
+              </w:rPr>
+              <w:fldChar w:fldCharType="separate"/>
+            </w:r>
+            <w:r>
+              <w:rPr>
+                <w:rFonts w:ascii="Segoe UI Symbol" w:hAnsi="Segoe UI Symbol" w:cs="Segoe UI Symbol"/>
+                <w:noProof/>
+                <w:color w:val="252525"/>
+                <w:sz w:val="16"/>
+                <w:szCs w:val="16"/>
+                <w:shd w:val="clear" w:color="auto" w:fill="FFFFFF"/>
+              </w:rPr>
+              <w:t>«General[IsNotIndividualShipment]»</w:t>
+            </w:r>
+            <w:r>
+              <w:rPr>
+                <w:rFonts w:ascii="Segoe UI Symbol" w:hAnsi="Segoe UI Symbol" w:cs="Segoe UI Symbol"/>
+                <w:color w:val="252525"/>
+                <w:sz w:val="16"/>
+                <w:szCs w:val="16"/>
+                <w:shd w:val="clear" w:color="auto" w:fill="FFFFFF"/>
+              </w:rPr>
+              <w:fldChar w:fldCharType="end"/>
             </w:r>
           </w:p>
           <w:p>
@@ -739,7 +848,21 @@
                 <w:sz w:val="16"/>
                 <w:szCs w:val="16"/>
               </w:rPr>
-              <w:t xml:space="preserve">        </w:t>
+              <w:t xml:space="preserve">      </w:t>
+            </w:r>
+            <w:r>
+              <w:rPr>
+                <w:sz w:val="16"/>
+                <w:szCs w:val="16"/>
+              </w:rPr>
+              <w:t xml:space="preserve"> </w:t>
+            </w:r>
+            <w:r>
+              <w:rPr>
+                <w:sz w:val="16"/>
+                <w:szCs w:val="16"/>
+              </w:rPr>
+              <w:t xml:space="preserve"> </w:t>
             </w:r>
             <w:r>
               <w:rPr>
@@ -818,6 +941,28 @@
                 <w:szCs w:val="16"/>
                 <w:shd w:val="clear" w:color="auto" w:fill="FFFFFF"/>
               </w:rPr>
+              <w:t xml:space="preserve">   </w:t>
+            </w:r>
+            <w:r>
+              <w:rPr>
+                <w:rFonts w:ascii="Segoe UI Symbol" w:hAnsi="Segoe UI Symbol" w:cs="Segoe UI Symbol"/>
+                <w:color w:val="252525"/>
+                <w:sz w:val="16"/>
+                <w:szCs w:val="16"/>
+                <w:shd w:val="clear" w:color="auto" w:fill="FFFFFF"/>
+              </w:rPr>
+              <w:t xml:space="preserve"> </w:t>
+            </w:r>
+            <w:bookmarkStart w:id="0" w:name="_GoBack"/>
+            <w:bookmarkEnd w:id="0"/>
+            <w:r>
+              <w:rPr>
+                <w:rFonts w:ascii="Segoe UI Symbol" w:hAnsi="Segoe UI Symbol" w:cs="Segoe UI Symbol"/>
+                <w:color w:val="252525"/>
+                <w:sz w:val="16"/>
+                <w:szCs w:val="16"/>
+                <w:shd w:val="clear" w:color="auto" w:fill="FFFFFF"/>
+              </w:rPr>
               <w:fldChar w:fldCharType="begin"/>
             </w:r>
             <w:r>
@@ -915,7 +1060,58 @@
                 <w:szCs w:val="16"/>
                 <w:shd w:val="clear" w:color="auto" w:fill="FFFFFF"/>
               </w:rPr>
-              <w:t xml:space="preserve"> ☐</w:t>
+              <w:t xml:space="preserve"> </w:t>
+            </w:r>
+            <w:r>
+              <w:rPr>
+                <w:rFonts w:ascii="Segoe UI Symbol" w:hAnsi="Segoe UI Symbol" w:cs="Segoe UI Symbol"/>
+                <w:color w:val="252525"/>
+                <w:sz w:val="16"/>
+                <w:szCs w:val="16"/>
+                <w:shd w:val="clear" w:color="auto" w:fill="FFFFFF"/>
+              </w:rPr>
+              <w:fldChar w:fldCharType="begin"/>
+            </w:r>
+            <w:r>
+              <w:rPr>
+                <w:rFonts w:ascii="Segoe UI Symbol" w:hAnsi="Segoe UI Symbol" w:cs="Segoe UI Symbol"/>
+                <w:color w:val="252525"/>
+                <w:sz w:val="16"/>
+                <w:szCs w:val="16"/>
+                <w:shd w:val="clear" w:color="auto" w:fill="FFFFFF"/>
+              </w:rPr>
+              <w:instrText xml:space="preserve"> MERGEFIELD  General[IsPreconsented]  \* MERGEFORMAT </w:instrText>
+            </w:r>
+            <w:r>
+              <w:rPr>
+                <w:rFonts w:ascii="Segoe UI Symbol" w:hAnsi="Segoe UI Symbol" w:cs="Segoe UI Symbol"/>
+                <w:color w:val="252525"/>
+                <w:sz w:val="16"/>
+                <w:szCs w:val="16"/>
+                <w:shd w:val="clear" w:color="auto" w:fill="FFFFFF"/>
+              </w:rPr>
+              <w:fldChar w:fldCharType="separate"/>
+            </w:r>
+            <w:r>
+              <w:rPr>
+                <w:rFonts w:ascii="Segoe UI Symbol" w:hAnsi="Segoe UI Symbol" w:cs="Segoe UI Symbol"/>
+                <w:noProof/>
+                <w:color w:val="252525"/>
+                <w:sz w:val="16"/>
+                <w:szCs w:val="16"/>
+                <w:shd w:val="clear" w:color="auto" w:fill="FFFFFF"/>
+              </w:rPr>
+              <w:t>«General[IsPreconsented]»</w:t>
+            </w:r>
+            <w:r>
+              <w:rPr>
+                <w:rFonts w:ascii="Segoe UI Symbol" w:hAnsi="Segoe UI Symbol" w:cs="Segoe UI Symbol"/>
+                <w:color w:val="252525"/>
+                <w:sz w:val="16"/>
+                <w:szCs w:val="16"/>
+                <w:shd w:val="clear" w:color="auto" w:fill="FFFFFF"/>
+              </w:rPr>
+              <w:fldChar w:fldCharType="end"/>
             </w:r>
             <w:r>
               <w:rPr>
@@ -933,7 +1129,58 @@
                 <w:szCs w:val="16"/>
                 <w:shd w:val="clear" w:color="auto" w:fill="FFFFFF"/>
               </w:rPr>
-              <w:t xml:space="preserve"> ☐</w:t>
+              <w:t xml:space="preserve"> </w:t>
+            </w:r>
+            <w:r>
+              <w:rPr>
+                <w:rFonts w:ascii="Segoe UI Symbol" w:hAnsi="Segoe UI Symbol" w:cs="Segoe UI Symbol"/>
+                <w:color w:val="252525"/>
+                <w:sz w:val="16"/>
+                <w:szCs w:val="16"/>
+                <w:shd w:val="clear" w:color="auto" w:fill="FFFFFF"/>
+              </w:rPr>
+              <w:fldChar w:fldCharType="begin"/>
+            </w:r>
+            <w:r>
+              <w:rPr>
+                <w:rFonts w:ascii="Segoe UI Symbol" w:hAnsi="Segoe UI Symbol" w:cs="Segoe UI Symbol"/>
+                <w:color w:val="252525"/>
+                <w:sz w:val="16"/>
+                <w:szCs w:val="16"/>
+                <w:shd w:val="clear" w:color="auto" w:fill="FFFFFF"/>
+              </w:rPr>
+              <w:instrText xml:space="preserve"> MERGEFIELD  General[IsNotPreconsented]  \* MERGEFORMAT </w:instrText>
+            </w:r>
+            <w:r>
+              <w:rPr>
+                <w:rFonts w:ascii="Segoe UI Symbol" w:hAnsi="Segoe UI Symbol" w:cs="Segoe UI Symbol"/>
+                <w:color w:val="252525"/>
+                <w:sz w:val="16"/>
+                <w:szCs w:val="16"/>
+                <w:shd w:val="clear" w:color="auto" w:fill="FFFFFF"/>
+              </w:rPr>
+              <w:fldChar w:fldCharType="separate"/>
+            </w:r>
+            <w:r>
+              <w:rPr>
+                <w:rFonts w:ascii="Segoe UI Symbol" w:hAnsi="Segoe UI Symbol" w:cs="Segoe UI Symbol"/>
+                <w:noProof/>
+                <w:color w:val="252525"/>
+                <w:sz w:val="16"/>
+                <w:szCs w:val="16"/>
+                <w:shd w:val="clear" w:color="auto" w:fill="FFFFFF"/>
+              </w:rPr>
+              <w:t>«General[IsNotPreconsented]»</w:t>
+            </w:r>
+            <w:r>
+              <w:rPr>
+                <w:rFonts w:ascii="Segoe UI Symbol" w:hAnsi="Segoe UI Symbol" w:cs="Segoe UI Symbol"/>
+                <w:color w:val="252525"/>
+                <w:sz w:val="16"/>
+                <w:szCs w:val="16"/>
+                <w:shd w:val="clear" w:color="auto" w:fill="FFFFFF"/>
+              </w:rPr>
+              <w:fldChar w:fldCharType="end"/>
             </w:r>
           </w:p>
         </w:tc>
@@ -2064,8 +2311,6 @@
                 <w:sz w:val="16"/>
               </w:rPr>
             </w:pPr>
-            <w:bookmarkStart w:id="0" w:name="_GoBack"/>
-            <w:bookmarkEnd w:id="0"/>
             <w:r>
               <w:rPr>
                 <w:sz w:val="16"/>
@@ -4536,6 +4781,7 @@
               <w:rPr>
                 <w:sz w:val="16"/>
               </w:rPr>
+              <w:lastRenderedPageBreak/>
               <w:t>(1)</w:t>
             </w:r>
             <w:r>
@@ -22116,7 +22362,7 @@
 
 <file path=word/numbering.xml><?xml version="1.0" encoding="utf-8"?>
 <w:numbering xmlns:wpc="http://schemas.microsoft.com/office/word/2010/wordprocessingCanvas" xmlns:mc="http://schemas.openxmlformats.org/markup-compatibility/2006" xmlns:o="urn:schemas-microsoft-com:office:office" xmlns:r="http://schemas.openxmlformats.org/officeDocument/2006/relationships" xmlns:m="http://schemas.openxmlformats.org/officeDocument/2006/math" xmlns:v="urn:schemas-microsoft-com:vml" xmlns:wp14="http://schemas.microsoft.com/office/word/2010/wordprocessingDrawing" xmlns:wp="http://schemas.openxmlformats.org/drawingml/2006/wordprocessingDrawing" xmlns:w10="urn:schemas-microsoft-com:office:word" xmlns:w="http://schemas.openxmlformats.org/wordprocessingml/2006/main" xmlns:w14="http://schemas.microsoft.com/office/word/2010/wordml" xmlns:w15="http://schemas.microsoft.com/office/word/2012/wordml" xmlns:wpg="http://schemas.microsoft.com/office/word/2010/wordprocessingGroup" xmlns:wpi="http://schemas.microsoft.com/office/word/2010/wordprocessingInk" xmlns:wne="http://schemas.microsoft.com/office/word/2006/wordml" xmlns:wps="http://schemas.microsoft.com/office/word/2010/wordprocessingShape" mc:Ignorable="w14 w15 wp14">
-  <w:abstractNum w:abstractNumId="0">
+  <w:abstractNum w:abstractNumId="0" w15:restartNumberingAfterBreak="0">
     <w:nsid w:val="2D2C3F53"/>
     <w:multiLevelType w:val="hybridMultilevel"/>
     <w:tmpl w:val="6E4E1B78"/>
@@ -22205,7 +22451,7 @@
       </w:pPr>
     </w:lvl>
   </w:abstractNum>
-  <w:abstractNum w:abstractNumId="1">
+  <w:abstractNum w:abstractNumId="1" w15:restartNumberingAfterBreak="0">
     <w:nsid w:val="2DBD7855"/>
     <w:multiLevelType w:val="singleLevel"/>
     <w:tmpl w:val="BE287A86"/>
@@ -22225,7 +22471,7 @@
       </w:rPr>
     </w:lvl>
   </w:abstractNum>
-  <w:abstractNum w:abstractNumId="2">
+  <w:abstractNum w:abstractNumId="2" w15:restartNumberingAfterBreak="0">
     <w:nsid w:val="30BD0301"/>
     <w:multiLevelType w:val="hybridMultilevel"/>
     <w:tmpl w:val="CB087096"/>
@@ -22338,7 +22584,7 @@
       </w:rPr>
     </w:lvl>
   </w:abstractNum>
-  <w:abstractNum w:abstractNumId="3">
+  <w:abstractNum w:abstractNumId="3" w15:restartNumberingAfterBreak="0">
     <w:nsid w:val="30CE0F7C"/>
     <w:multiLevelType w:val="hybridMultilevel"/>
     <w:tmpl w:val="88D492F8"/>
@@ -22451,7 +22697,7 @@
       </w:rPr>
     </w:lvl>
   </w:abstractNum>
-  <w:abstractNum w:abstractNumId="4">
+  <w:abstractNum w:abstractNumId="4" w15:restartNumberingAfterBreak="0">
     <w:nsid w:val="347D5ECF"/>
     <w:multiLevelType w:val="singleLevel"/>
     <w:tmpl w:val="1284AD42"/>
@@ -22471,7 +22717,7 @@
       </w:rPr>
     </w:lvl>
   </w:abstractNum>
-  <w:abstractNum w:abstractNumId="5">
+  <w:abstractNum w:abstractNumId="5" w15:restartNumberingAfterBreak="0">
     <w:nsid w:val="44012D2E"/>
     <w:multiLevelType w:val="singleLevel"/>
     <w:tmpl w:val="08090015"/>
@@ -22488,7 +22734,7 @@
       </w:pPr>
     </w:lvl>
   </w:abstractNum>
-  <w:abstractNum w:abstractNumId="6">
+  <w:abstractNum w:abstractNumId="6" w15:restartNumberingAfterBreak="0">
     <w:nsid w:val="555D1A0F"/>
     <w:multiLevelType w:val="singleLevel"/>
     <w:tmpl w:val="0809000F"/>
@@ -22505,7 +22751,7 @@
       </w:pPr>
     </w:lvl>
   </w:abstractNum>
-  <w:abstractNum w:abstractNumId="7">
+  <w:abstractNum w:abstractNumId="7" w15:restartNumberingAfterBreak="0">
     <w:nsid w:val="59333DCF"/>
     <w:multiLevelType w:val="singleLevel"/>
     <w:tmpl w:val="C97C4C74"/>
@@ -22526,7 +22772,7 @@
       </w:rPr>
     </w:lvl>
   </w:abstractNum>
-  <w:abstractNum w:abstractNumId="8">
+  <w:abstractNum w:abstractNumId="8" w15:restartNumberingAfterBreak="0">
     <w:nsid w:val="5AC04FA9"/>
     <w:multiLevelType w:val="singleLevel"/>
     <w:tmpl w:val="BE287A86"/>
@@ -22546,7 +22792,7 @@
       </w:rPr>
     </w:lvl>
   </w:abstractNum>
-  <w:abstractNum w:abstractNumId="9">
+  <w:abstractNum w:abstractNumId="9" w15:restartNumberingAfterBreak="0">
     <w:nsid w:val="643B6B98"/>
     <w:multiLevelType w:val="singleLevel"/>
     <w:tmpl w:val="0809000F"/>
@@ -22563,7 +22809,7 @@
       </w:pPr>
     </w:lvl>
   </w:abstractNum>
-  <w:abstractNum w:abstractNumId="10">
+  <w:abstractNum w:abstractNumId="10" w15:restartNumberingAfterBreak="0">
     <w:nsid w:val="7687688A"/>
     <w:multiLevelType w:val="singleLevel"/>
     <w:tmpl w:val="BE287A86"/>
@@ -22583,7 +22829,7 @@
       </w:rPr>
     </w:lvl>
   </w:abstractNum>
-  <w:abstractNum w:abstractNumId="11">
+  <w:abstractNum w:abstractNumId="11" w15:restartNumberingAfterBreak="0">
     <w:nsid w:val="7D656B09"/>
     <w:multiLevelType w:val="singleLevel"/>
     <w:tmpl w:val="1284AD42"/>

</xml_diff>

<commit_message>
Merge importer into document
</commit_message>
<xml_diff>
--- a/src/EA.Iws.Api/Documents/NotificationMergeTemplate.docx
+++ b/src/EA.Iws.Api/Documents/NotificationMergeTemplate.docx
@@ -953,8 +953,6 @@
               </w:rPr>
               <w:t xml:space="preserve"> </w:t>
             </w:r>
-            <w:bookmarkStart w:id="0" w:name="_GoBack"/>
-            <w:bookmarkEnd w:id="0"/>
             <w:r>
               <w:rPr>
                 <w:rFonts w:ascii="Segoe UI Symbol" w:hAnsi="Segoe UI Symbol" w:cs="Segoe UI Symbol"/>
@@ -1461,18 +1459,254 @@
               </w:rPr>
               <w:t xml:space="preserve"> </w:t>
             </w:r>
-          </w:p>
-          <w:p>
-            <w:pPr>
-              <w:rPr>
-                <w:sz w:val="16"/>
-              </w:rPr>
-            </w:pPr>
+            <w:r>
+              <w:rPr>
+                <w:sz w:val="16"/>
+              </w:rPr>
+              <w:fldChar w:fldCharType="begin"/>
+            </w:r>
+            <w:r>
+              <w:rPr>
+                <w:sz w:val="16"/>
+              </w:rPr>
+              <w:instrText xml:space="preserve"> MERGEFIELD  Importer[RegistrationNumber]  \* MERGEFORMAT </w:instrText>
+            </w:r>
+            <w:r>
+              <w:rPr>
+                <w:sz w:val="16"/>
+              </w:rPr>
+              <w:fldChar w:fldCharType="separate"/>
+            </w:r>
+            <w:r>
+              <w:rPr>
+                <w:noProof/>
+                <w:sz w:val="16"/>
+              </w:rPr>
+              <w:t>«Importer[RegistrationNumber]»</w:t>
+            </w:r>
+            <w:r>
+              <w:rPr>
+                <w:sz w:val="16"/>
+              </w:rPr>
+              <w:fldChar w:fldCharType="end"/>
+            </w:r>
+          </w:p>
+          <w:p>
+            <w:pPr>
+              <w:rPr>
+                <w:sz w:val="16"/>
+              </w:rPr>
+            </w:pPr>
+            <w:r>
+              <w:rPr>
+                <w:noProof/>
+                <w:sz w:val="16"/>
+              </w:rPr>
+              <mc:AlternateContent>
+                <mc:Choice Requires="wps">
+                  <w:drawing>
+                    <wp:anchor distT="45720" distB="45720" distL="114300" distR="114300" simplePos="0" relativeHeight="251677184" behindDoc="0" locked="0" layoutInCell="1" allowOverlap="1" wp14:anchorId="2768F10F" wp14:editId="7FF481A5">
+                      <wp:simplePos x="0" y="0"/>
+                      <wp:positionH relativeFrom="column">
+                        <wp:posOffset>385227</wp:posOffset>
+                      </wp:positionH>
+                      <wp:positionV relativeFrom="paragraph">
+                        <wp:posOffset>101678</wp:posOffset>
+                      </wp:positionV>
+                      <wp:extent cx="2752199" cy="470005"/>
+                      <wp:effectExtent l="0" t="0" r="10160" b="6350"/>
+                      <wp:wrapNone/>
+                      <wp:docPr id="9" name="Text Box 2"/>
+                      <wp:cNvGraphicFramePr>
+                        <a:graphicFrameLocks xmlns:a="http://schemas.openxmlformats.org/drawingml/2006/main"/>
+                      </wp:cNvGraphicFramePr>
+                      <a:graphic xmlns:a="http://schemas.openxmlformats.org/drawingml/2006/main">
+                        <a:graphicData uri="http://schemas.microsoft.com/office/word/2010/wordprocessingShape">
+                          <wps:wsp>
+                            <wps:cNvSpPr txBox="1">
+                              <a:spLocks noChangeArrowheads="1"/>
+                            </wps:cNvSpPr>
+                            <wps:spPr bwMode="auto">
+                              <a:xfrm>
+                                <a:off x="0" y="0"/>
+                                <a:ext cx="2752199" cy="470005"/>
+                              </a:xfrm>
+                              <a:prstGeom prst="rect">
+                                <a:avLst/>
+                              </a:prstGeom>
+                              <a:noFill/>
+                              <a:ln w="9525">
+                                <a:noFill/>
+                                <a:miter lim="800000"/>
+                                <a:headEnd/>
+                                <a:tailEnd/>
+                              </a:ln>
+                            </wps:spPr>
+                            <wps:txbx>
+                              <w:txbxContent>
+                                <w:p>
+                                  <w:pPr>
+                                    <w:rPr>
+                                      <w:sz w:val="16"/>
+                                      <w:szCs w:val="16"/>
+                                    </w:rPr>
+                                  </w:pPr>
+                                  <w:r>
+                                    <w:rPr>
+                                      <w:sz w:val="16"/>
+                                      <w:szCs w:val="16"/>
+                                    </w:rPr>
+                                    <w:fldChar w:fldCharType="begin"/>
+                                  </w:r>
+                                  <w:r>
+                                    <w:rPr>
+                                      <w:sz w:val="16"/>
+                                      <w:szCs w:val="16"/>
+                                    </w:rPr>
+                                    <w:instrText xml:space="preserve"> MERGEFIELD  Importer[Address]  \* MERGEFORMAT </w:instrText>
+                                  </w:r>
+                                  <w:r>
+                                    <w:rPr>
+                                      <w:sz w:val="16"/>
+                                      <w:szCs w:val="16"/>
+                                    </w:rPr>
+                                    <w:fldChar w:fldCharType="separate"/>
+                                  </w:r>
+                                  <w:r>
+                                    <w:rPr>
+                                      <w:noProof/>
+                                      <w:sz w:val="16"/>
+                                      <w:szCs w:val="16"/>
+                                    </w:rPr>
+                                    <w:t>«Importer[Address]»</w:t>
+                                  </w:r>
+                                  <w:r>
+                                    <w:rPr>
+                                      <w:sz w:val="16"/>
+                                      <w:szCs w:val="16"/>
+                                    </w:rPr>
+                                    <w:fldChar w:fldCharType="end"/>
+                                  </w:r>
+                                </w:p>
+                              </w:txbxContent>
+                            </wps:txbx>
+                            <wps:bodyPr rot="0" vert="horz" wrap="square" lIns="0" tIns="0" rIns="0" bIns="0" anchor="t" anchorCtr="0">
+                              <a:noAutofit/>
+                            </wps:bodyPr>
+                          </wps:wsp>
+                        </a:graphicData>
+                      </a:graphic>
+                      <wp14:sizeRelH relativeFrom="margin">
+                        <wp14:pctWidth>0</wp14:pctWidth>
+                      </wp14:sizeRelH>
+                      <wp14:sizeRelV relativeFrom="margin">
+                        <wp14:pctHeight>0</wp14:pctHeight>
+                      </wp14:sizeRelV>
+                    </wp:anchor>
+                  </w:drawing>
+                </mc:Choice>
+                <mc:Fallback>
+                  <w:pict>
+                    <v:shapetype w14:anchorId="2768F10F" id="_x0000_t202" coordsize="21600,21600" o:spt="202" path="m,l,21600r21600,l21600,xe">
+                      <v:stroke joinstyle="miter"/>
+                      <v:path gradientshapeok="t" o:connecttype="rect"/>
+                    </v:shapetype>
+                    <v:shape id="_x0000_s1027" type="#_x0000_t202" style="position:absolute;margin-left:30.35pt;margin-top:8pt;width:216.7pt;height:37pt;z-index:251677184;visibility:visible;mso-wrap-style:square;mso-width-percent:0;mso-height-percent:0;mso-wrap-distance-left:9pt;mso-wrap-distance-top:3.6pt;mso-wrap-distance-right:9pt;mso-wrap-distance-bottom:3.6pt;mso-position-horizontal:absolute;mso-position-horizontal-relative:text;mso-position-vertical:absolute;mso-position-vertical-relative:text;mso-width-percent:0;mso-height-percent:0;mso-width-relative:margin;mso-height-relative:margin;v-text-anchor:top" o:gfxdata="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" filled="f" stroked="f">
+                      <v:textbox inset="0,0,0,0">
+                        <w:txbxContent>
+                          <w:p>
+                            <w:pPr>
+                              <w:rPr>
+                                <w:sz w:val="16"/>
+                                <w:szCs w:val="16"/>
+                              </w:rPr>
+                            </w:pPr>
+                            <w:r>
+                              <w:rPr>
+                                <w:sz w:val="16"/>
+                                <w:szCs w:val="16"/>
+                              </w:rPr>
+                              <w:fldChar w:fldCharType="begin"/>
+                            </w:r>
+                            <w:r>
+                              <w:rPr>
+                                <w:sz w:val="16"/>
+                                <w:szCs w:val="16"/>
+                              </w:rPr>
+                              <w:instrText xml:space="preserve"> MERGEFIELD  Importer[Address]  \* MERGEFORMAT </w:instrText>
+                            </w:r>
+                            <w:r>
+                              <w:rPr>
+                                <w:sz w:val="16"/>
+                                <w:szCs w:val="16"/>
+                              </w:rPr>
+                              <w:fldChar w:fldCharType="separate"/>
+                            </w:r>
+                            <w:r>
+                              <w:rPr>
+                                <w:noProof/>
+                                <w:sz w:val="16"/>
+                                <w:szCs w:val="16"/>
+                              </w:rPr>
+                              <w:t>«Importer[Address]»</w:t>
+                            </w:r>
+                            <w:r>
+                              <w:rPr>
+                                <w:sz w:val="16"/>
+                                <w:szCs w:val="16"/>
+                              </w:rPr>
+                              <w:fldChar w:fldCharType="end"/>
+                            </w:r>
+                          </w:p>
+                        </w:txbxContent>
+                      </v:textbox>
+                    </v:shape>
+                  </w:pict>
+                </mc:Fallback>
+              </mc:AlternateContent>
+            </w:r>
             <w:r>
               <w:rPr>
                 <w:sz w:val="16"/>
               </w:rPr>
               <w:t>Name:</w:t>
+            </w:r>
+            <w:r>
+              <w:rPr>
+                <w:sz w:val="16"/>
+              </w:rPr>
+              <w:t xml:space="preserve"> </w:t>
+            </w:r>
+            <w:r>
+              <w:rPr>
+                <w:sz w:val="16"/>
+              </w:rPr>
+              <w:fldChar w:fldCharType="begin"/>
+            </w:r>
+            <w:r>
+              <w:rPr>
+                <w:sz w:val="16"/>
+              </w:rPr>
+              <w:instrText xml:space="preserve"> MERGEFIELD  Importer[Name]  \* MERGEFORMAT </w:instrText>
+            </w:r>
+            <w:r>
+              <w:rPr>
+                <w:sz w:val="16"/>
+              </w:rPr>
+              <w:fldChar w:fldCharType="separate"/>
+            </w:r>
+            <w:r>
+              <w:rPr>
+                <w:noProof/>
+                <w:sz w:val="16"/>
+              </w:rPr>
+              <w:t>«Importer[Name]»</w:t>
+            </w:r>
+            <w:r>
+              <w:rPr>
+                <w:sz w:val="16"/>
+              </w:rPr>
+              <w:fldChar w:fldCharType="end"/>
             </w:r>
           </w:p>
           <w:p>
@@ -1489,6 +1723,12 @@
                 <w:sz w:val="16"/>
               </w:rPr>
               <w:t>Address:</w:t>
+            </w:r>
+            <w:r>
+              <w:rPr>
+                <w:sz w:val="16"/>
+              </w:rPr>
+              <w:t xml:space="preserve"> </w:t>
             </w:r>
             <w:r>
               <w:rPr>
@@ -1623,6 +1863,17 @@
             <w:r>
               <w:t>Contact person:</w:t>
             </w:r>
+            <w:r>
+              <w:t xml:space="preserve"> </w:t>
+            </w:r>
+            <w:fldSimple w:instr=" MERGEFIELD  Importer[ContactPerson]  \* MERGEFORMAT ">
+              <w:r>
+                <w:rPr>
+                  <w:noProof/>
+                </w:rPr>
+                <w:t>«Importer[ContactPerson]»</w:t>
+              </w:r>
+            </w:fldSimple>
           </w:p>
           <w:p>
             <w:pPr>
@@ -1643,6 +1894,43 @@
               <w:rPr>
                 <w:sz w:val="16"/>
               </w:rPr>
+              <w:t xml:space="preserve"> </w:t>
+            </w:r>
+            <w:r>
+              <w:rPr>
+                <w:sz w:val="16"/>
+              </w:rPr>
+              <w:fldChar w:fldCharType="begin"/>
+            </w:r>
+            <w:r>
+              <w:rPr>
+                <w:sz w:val="16"/>
+              </w:rPr>
+              <w:instrText xml:space="preserve"> MERGEFIELD  Importer[Telephone]  \* MERGEFORMAT </w:instrText>
+            </w:r>
+            <w:r>
+              <w:rPr>
+                <w:sz w:val="16"/>
+              </w:rPr>
+              <w:fldChar w:fldCharType="separate"/>
+            </w:r>
+            <w:r>
+              <w:rPr>
+                <w:noProof/>
+                <w:sz w:val="16"/>
+              </w:rPr>
+              <w:t>«Importer[Telephone]»</w:t>
+            </w:r>
+            <w:r>
+              <w:rPr>
+                <w:sz w:val="16"/>
+              </w:rPr>
+              <w:fldChar w:fldCharType="end"/>
+            </w:r>
+            <w:r>
+              <w:rPr>
+                <w:sz w:val="16"/>
+              </w:rPr>
               <w:tab/>
             </w:r>
             <w:r>
@@ -1657,6 +1945,43 @@
               </w:rPr>
               <w:tab/>
               <w:t>Fax:</w:t>
+            </w:r>
+            <w:r>
+              <w:rPr>
+                <w:sz w:val="16"/>
+              </w:rPr>
+              <w:t xml:space="preserve"> </w:t>
+            </w:r>
+            <w:r>
+              <w:rPr>
+                <w:sz w:val="16"/>
+              </w:rPr>
+              <w:fldChar w:fldCharType="begin"/>
+            </w:r>
+            <w:r>
+              <w:rPr>
+                <w:sz w:val="16"/>
+              </w:rPr>
+              <w:instrText xml:space="preserve"> MERGEFIELD  Importer[Fax]  \* MERGEFORMAT </w:instrText>
+            </w:r>
+            <w:r>
+              <w:rPr>
+                <w:sz w:val="16"/>
+              </w:rPr>
+              <w:fldChar w:fldCharType="separate"/>
+            </w:r>
+            <w:r>
+              <w:rPr>
+                <w:noProof/>
+                <w:sz w:val="16"/>
+              </w:rPr>
+              <w:t>«Importer[Fax]»</w:t>
+            </w:r>
+            <w:r>
+              <w:rPr>
+                <w:sz w:val="16"/>
+              </w:rPr>
+              <w:fldChar w:fldCharType="end"/>
             </w:r>
           </w:p>
         </w:tc>
@@ -1845,6 +2170,43 @@
                 <w:sz w:val="16"/>
               </w:rPr>
               <w:t>E-mail:</w:t>
+            </w:r>
+            <w:r>
+              <w:rPr>
+                <w:sz w:val="16"/>
+              </w:rPr>
+              <w:t xml:space="preserve"> </w:t>
+            </w:r>
+            <w:r>
+              <w:rPr>
+                <w:sz w:val="16"/>
+              </w:rPr>
+              <w:fldChar w:fldCharType="begin"/>
+            </w:r>
+            <w:r>
+              <w:rPr>
+                <w:sz w:val="16"/>
+              </w:rPr>
+              <w:instrText xml:space="preserve"> MERGEFIELD  Importer[Email]  \* MERGEFORMAT </w:instrText>
+            </w:r>
+            <w:r>
+              <w:rPr>
+                <w:sz w:val="16"/>
+              </w:rPr>
+              <w:fldChar w:fldCharType="separate"/>
+            </w:r>
+            <w:r>
+              <w:rPr>
+                <w:noProof/>
+                <w:sz w:val="16"/>
+              </w:rPr>
+              <w:t>«Importer[Email]»</w:t>
+            </w:r>
+            <w:r>
+              <w:rPr>
+                <w:sz w:val="16"/>
+              </w:rPr>
+              <w:fldChar w:fldCharType="end"/>
             </w:r>
           </w:p>
         </w:tc>
@@ -2451,6 +2813,8 @@
                                     </w:rPr>
                                     <w:fldChar w:fldCharType="end"/>
                                   </w:r>
+                                  <w:bookmarkStart w:id="0" w:name="_GoBack"/>
+                                  <w:bookmarkEnd w:id="0"/>
                                 </w:p>
                               </w:txbxContent>
                             </wps:txbx>
@@ -2471,7 +2835,11 @@
                 </mc:Choice>
                 <mc:Fallback>
                   <w:pict>
-                    <v:shape w14:anchorId="0DF9177C" id="_x0000_s1027" type="#_x0000_t202" style="position:absolute;margin-left:31.2pt;margin-top:-1.4pt;width:153.05pt;height:28.35pt;z-index:251675136;visibility:visible;mso-wrap-style:square;mso-width-percent:0;mso-height-percent:0;mso-wrap-distance-left:9pt;mso-wrap-distance-top:3.6pt;mso-wrap-distance-right:9pt;mso-wrap-distance-bottom:3.6pt;mso-position-horizontal:absolute;mso-position-horizontal-relative:text;mso-position-vertical:absolute;mso-position-vertical-relative:text;mso-width-percent:0;mso-height-percent:0;mso-width-relative:margin;mso-height-relative:margin;v-text-anchor:top" o:gfxdata="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" filled="f" stroked="f">
+                    <v:shapetype w14:anchorId="0DF9177C" id="_x0000_t202" coordsize="21600,21600" o:spt="202" path="m,l,21600r21600,l21600,xe">
+                      <v:stroke joinstyle="miter"/>
+                      <v:path gradientshapeok="t" o:connecttype="rect"/>
+                    </v:shapetype>
+                    <v:shape id="_x0000_s1028" type="#_x0000_t202" style="position:absolute;margin-left:31.2pt;margin-top:-1.4pt;width:153.05pt;height:28.35pt;z-index:251675136;visibility:visible;mso-wrap-style:square;mso-width-percent:0;mso-height-percent:0;mso-wrap-distance-left:9pt;mso-wrap-distance-top:3.6pt;mso-wrap-distance-right:9pt;mso-wrap-distance-bottom:3.6pt;mso-position-horizontal:absolute;mso-position-horizontal-relative:text;mso-position-vertical:absolute;mso-position-vertical-relative:text;mso-width-percent:0;mso-height-percent:0;mso-width-relative:margin;mso-height-relative:margin;v-text-anchor:top" o:gfxdata="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" filled="f" stroked="f">
                       <v:textbox inset="0,0,0,0">
                         <w:txbxContent>
                           <w:p>
@@ -2517,6 +2885,8 @@
                               </w:rPr>
                               <w:fldChar w:fldCharType="end"/>
                             </w:r>
+                            <w:bookmarkStart w:id="1" w:name="_GoBack"/>
+                            <w:bookmarkEnd w:id="1"/>
                           </w:p>
                         </w:txbxContent>
                       </v:textbox>
@@ -21333,7 +21703,7 @@
           </mc:Choice>
           <mc:Fallback>
             <w:pict>
-              <v:shape id="Text Box 155" o:spid="_x0000_s1028" type="#_x0000_t202" style="position:absolute;margin-left:4pt;margin-top:.7pt;width:381.65pt;height:80.5pt;z-index:251670016;visibility:visible;mso-wrap-style:square;mso-width-percent:0;mso-height-percent:0;mso-wrap-distance-left:9pt;mso-wrap-distance-top:0;mso-wrap-distance-right:9pt;mso-wrap-distance-bottom:0;mso-position-horizontal:absolute;mso-position-horizontal-relative:text;mso-position-vertical:absolute;mso-position-vertical-relative:text;mso-width-percent:0;mso-height-percent:0;mso-width-relative:page;mso-height-relative:page;v-text-anchor:top" o:gfxdata="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" o:allowincell="f" strokecolor="#969696">
+              <v:shape id="Text Box 155" o:spid="_x0000_s1029" type="#_x0000_t202" style="position:absolute;margin-left:4pt;margin-top:.7pt;width:381.65pt;height:80.5pt;z-index:251670016;visibility:visible;mso-wrap-style:square;mso-width-percent:0;mso-height-percent:0;mso-wrap-distance-left:9pt;mso-wrap-distance-top:0;mso-wrap-distance-right:9pt;mso-wrap-distance-bottom:0;mso-position-horizontal:absolute;mso-position-horizontal-relative:text;mso-position-vertical:absolute;mso-position-vertical-relative:text;mso-width-percent:0;mso-height-percent:0;mso-width-relative:page;mso-height-relative:page;v-text-anchor:top" o:gfxdata="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" o:allowincell="f" strokecolor="#969696">
                 <v:textbox>
                   <w:txbxContent>
                     <w:p/>
@@ -21592,7 +21962,7 @@
           </mc:Choice>
           <mc:Fallback>
             <w:pict>
-              <v:group id="Canvas 151" o:spid="_x0000_s1029" editas="canvas" style="width:390.6pt;height:90pt;mso-position-horizontal-relative:char;mso-position-vertical-relative:line" coordsize="49606,11430" o:gfxdata="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">
+              <v:group id="Canvas 151" o:spid="_x0000_s1030" editas="canvas" style="width:390.6pt;height:90pt;mso-position-horizontal-relative:char;mso-position-vertical-relative:line" coordsize="49606,11430" o:gfxdata="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">
                 <v:shapetype id="_x0000_t75" coordsize="21600,21600" o:spt="75" o:preferrelative="t" path="m@4@5l@4@11@9@11@9@5xe" filled="f" stroked="f">
                   <v:stroke joinstyle="miter"/>
                   <v:formulas>
@@ -21612,11 +21982,11 @@
                   <v:path o:extrusionok="f" gradientshapeok="t" o:connecttype="rect"/>
                   <o:lock v:ext="edit" aspectratio="t"/>
                 </v:shapetype>
-                <v:shape id="_x0000_s1030" type="#_x0000_t75" style="position:absolute;width:49606;height:11430;visibility:visible;mso-wrap-style:square">
+                <v:shape id="_x0000_s1031" type="#_x0000_t75" style="position:absolute;width:49606;height:11430;visibility:visible;mso-wrap-style:square">
                   <v:fill o:detectmouseclick="t"/>
                   <v:path o:connecttype="none"/>
                 </v:shape>
-                <v:shape id="Text Box 157" o:spid="_x0000_s1031" type="#_x0000_t202" style="position:absolute;left:460;top:635;width:48467;height:10287;visibility:visible;mso-wrap-style:square;v-text-anchor:top" o:gfxdata="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" strokecolor="#969696">
+                <v:shape id="Text Box 157" o:spid="_x0000_s1032" type="#_x0000_t202" style="position:absolute;left:460;top:635;width:48467;height:10287;visibility:visible;mso-wrap-style:square;v-text-anchor:top" o:gfxdata="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" strokecolor="#969696">
                   <v:textbox>
                     <w:txbxContent>
                       <w:p/>
@@ -21792,7 +22162,7 @@
           </mc:Choice>
           <mc:Fallback>
             <w:pict>
-              <v:shape id="Text Box 156" o:spid="_x0000_s1032" type="#_x0000_t202" style="position:absolute;margin-left:3.6pt;margin-top:-.05pt;width:378.05pt;height:36pt;z-index:251671040;visibility:visible;mso-wrap-style:square;mso-width-percent:0;mso-height-percent:0;mso-wrap-distance-left:9pt;mso-wrap-distance-top:0;mso-wrap-distance-right:9pt;mso-wrap-distance-bottom:0;mso-position-horizontal:absolute;mso-position-horizontal-relative:text;mso-position-vertical:absolute;mso-position-vertical-relative:text;mso-width-percent:0;mso-height-percent:0;mso-width-relative:page;mso-height-relative:page;v-text-anchor:top" o:gfxdata="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" o:allowincell="f" strokecolor="#969696">
+              <v:shape id="Text Box 156" o:spid="_x0000_s1033" type="#_x0000_t202" style="position:absolute;margin-left:3.6pt;margin-top:-.05pt;width:378.05pt;height:36pt;z-index:251671040;visibility:visible;mso-wrap-style:square;mso-width-percent:0;mso-height-percent:0;mso-wrap-distance-left:9pt;mso-wrap-distance-top:0;mso-wrap-distance-right:9pt;mso-wrap-distance-bottom:0;mso-position-horizontal:absolute;mso-position-horizontal-relative:text;mso-position-vertical:absolute;mso-position-vertical-relative:text;mso-width-percent:0;mso-height-percent:0;mso-width-relative:page;mso-height-relative:page;v-text-anchor:top" o:gfxdata="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" o:allowincell="f" strokecolor="#969696">
                 <v:textbox>
                   <w:txbxContent>
                     <w:p>
@@ -21947,12 +22317,12 @@
           </mc:Choice>
           <mc:Fallback>
             <w:pict>
-              <v:group id="Canvas 148" o:spid="_x0000_s1033" editas="canvas" style="width:390.6pt;height:45pt;mso-position-horizontal-relative:char;mso-position-vertical-relative:line" coordsize="49606,5715" o:gfxdata="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">
-                <v:shape id="_x0000_s1034" type="#_x0000_t75" style="position:absolute;width:49606;height:5715;visibility:visible;mso-wrap-style:square">
+              <v:group id="Canvas 148" o:spid="_x0000_s1034" editas="canvas" style="width:390.6pt;height:45pt;mso-position-horizontal-relative:char;mso-position-vertical-relative:line" coordsize="49606,5715" o:gfxdata="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">
+                <v:shape id="_x0000_s1035" type="#_x0000_t75" style="position:absolute;width:49606;height:5715;visibility:visible;mso-wrap-style:square">
                   <v:fill o:detectmouseclick="t"/>
                   <v:path o:connecttype="none"/>
                 </v:shape>
-                <v:shape id="Text Box 150" o:spid="_x0000_s1035" type="#_x0000_t202" style="position:absolute;left:460;top:1143;width:48007;height:4572;visibility:visible;mso-wrap-style:square;v-text-anchor:top" o:gfxdata="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" strokecolor="#969696">
+                <v:shape id="Text Box 150" o:spid="_x0000_s1036" type="#_x0000_t202" style="position:absolute;left:460;top:1143;width:48007;height:4572;visibility:visible;mso-wrap-style:square;v-text-anchor:top" o:gfxdata="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" strokecolor="#969696">
                   <v:textbox>
                     <w:txbxContent>
                       <w:p>
@@ -22090,12 +22460,12 @@
           </mc:Choice>
           <mc:Fallback>
             <w:pict>
-              <v:group id="Canvas 145" o:spid="_x0000_s1036" editas="canvas" style="width:381.65pt;height:45pt;mso-position-horizontal-relative:char;mso-position-vertical-relative:line" coordsize="48469,5715" o:gfxdata="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">
-                <v:shape id="_x0000_s1037" type="#_x0000_t75" style="position:absolute;width:48469;height:5715;visibility:visible;mso-wrap-style:square">
+              <v:group id="Canvas 145" o:spid="_x0000_s1037" editas="canvas" style="width:381.65pt;height:45pt;mso-position-horizontal-relative:char;mso-position-vertical-relative:line" coordsize="48469,5715" o:gfxdata="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">
+                <v:shape id="_x0000_s1038" type="#_x0000_t75" style="position:absolute;width:48469;height:5715;visibility:visible;mso-wrap-style:square">
                   <v:fill o:detectmouseclick="t"/>
                   <v:path o:connecttype="none"/>
                 </v:shape>
-                <v:shape id="Text Box 147" o:spid="_x0000_s1038" type="#_x0000_t202" style="position:absolute;left:460;width:48009;height:4572;visibility:visible;mso-wrap-style:square;v-text-anchor:top" o:gfxdata="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" strokecolor="#969696">
+                <v:shape id="Text Box 147" o:spid="_x0000_s1039" type="#_x0000_t202" style="position:absolute;left:460;width:48009;height:4572;visibility:visible;mso-wrap-style:square;v-text-anchor:top" o:gfxdata="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" strokecolor="#969696">
                   <v:textbox>
                     <w:txbxContent>
                       <w:p>

</xml_diff>

<commit_message>
Merge 4 6 and 7
</commit_message>
<xml_diff>
--- a/src/EA.Iws.Api/Documents/NotificationMergeTemplate.docx
+++ b/src/EA.Iws.Api/Documents/NotificationMergeTemplate.docx
@@ -1317,6 +1317,43 @@
               </w:rPr>
               <w:t>:</w:t>
             </w:r>
+            <w:r>
+              <w:rPr>
+                <w:sz w:val="16"/>
+              </w:rPr>
+              <w:t xml:space="preserve"> </w:t>
+            </w:r>
+            <w:r>
+              <w:rPr>
+                <w:sz w:val="16"/>
+              </w:rPr>
+              <w:fldChar w:fldCharType="begin"/>
+            </w:r>
+            <w:r>
+              <w:rPr>
+                <w:sz w:val="16"/>
+              </w:rPr>
+              <w:instrText xml:space="preserve"> MERGEFIELD  General[IntendedNumberOfShipments]  \* MERGEFORMAT </w:instrText>
+            </w:r>
+            <w:r>
+              <w:rPr>
+                <w:sz w:val="16"/>
+              </w:rPr>
+              <w:fldChar w:fldCharType="separate"/>
+            </w:r>
+            <w:r>
+              <w:rPr>
+                <w:noProof/>
+                <w:sz w:val="16"/>
+              </w:rPr>
+              <w:t>«General[IntendedNumberOfShipments]»</w:t>
+            </w:r>
+            <w:r>
+              <w:rPr>
+                <w:sz w:val="16"/>
+              </w:rPr>
+              <w:fldChar w:fldCharType="end"/>
+            </w:r>
           </w:p>
         </w:tc>
       </w:tr>
@@ -2021,7 +2058,111 @@
               <w:rPr>
                 <w:sz w:val="16"/>
               </w:rPr>
-              <w:t>First departure:                                          Last departure:</w:t>
+              <w:t xml:space="preserve">First departure: </w:t>
+            </w:r>
+            <w:r>
+              <w:rPr>
+                <w:sz w:val="16"/>
+              </w:rPr>
+              <w:fldChar w:fldCharType="begin"/>
+            </w:r>
+            <w:r>
+              <w:rPr>
+                <w:sz w:val="16"/>
+              </w:rPr>
+              <w:instrText xml:space="preserve"> MERGEFIELD  General[FirstDeparture]  \* MERGEFORMAT </w:instrText>
+            </w:r>
+            <w:r>
+              <w:rPr>
+                <w:sz w:val="16"/>
+              </w:rPr>
+              <w:fldChar w:fldCharType="separate"/>
+            </w:r>
+            <w:r>
+              <w:rPr>
+                <w:noProof/>
+                <w:sz w:val="16"/>
+              </w:rPr>
+              <w:t>«General[FirstDeparture]»</w:t>
+            </w:r>
+            <w:r>
+              <w:rPr>
+                <w:sz w:val="16"/>
+              </w:rPr>
+              <w:fldChar w:fldCharType="end"/>
+            </w:r>
+            <w:r>
+              <w:rPr>
+                <w:sz w:val="16"/>
+              </w:rPr>
+              <w:t xml:space="preserve">   </w:t>
+            </w:r>
+            <w:r>
+              <w:rPr>
+                <w:sz w:val="16"/>
+              </w:rPr>
+              <w:t xml:space="preserve">  </w:t>
+            </w:r>
+            <w:r>
+              <w:rPr>
+                <w:sz w:val="16"/>
+              </w:rPr>
+              <w:t xml:space="preserve">   </w:t>
+            </w:r>
+            <w:r>
+              <w:rPr>
+                <w:sz w:val="16"/>
+              </w:rPr>
+              <w:t xml:space="preserve">     </w:t>
+            </w:r>
+            <w:r>
+              <w:rPr>
+                <w:sz w:val="16"/>
+              </w:rPr>
+              <w:t xml:space="preserve">  </w:t>
+            </w:r>
+            <w:r>
+              <w:rPr>
+                <w:sz w:val="16"/>
+              </w:rPr>
+              <w:t xml:space="preserve">        Last departure:</w:t>
+            </w:r>
+            <w:r>
+              <w:rPr>
+                <w:sz w:val="16"/>
+              </w:rPr>
+              <w:t xml:space="preserve"> </w:t>
+            </w:r>
+            <w:r>
+              <w:rPr>
+                <w:sz w:val="16"/>
+              </w:rPr>
+              <w:fldChar w:fldCharType="begin"/>
+            </w:r>
+            <w:r>
+              <w:rPr>
+                <w:sz w:val="16"/>
+              </w:rPr>
+              <w:instrText xml:space="preserve"> MERGEFIELD  General[LastDeparture]  \* MERGEFORMAT </w:instrText>
+            </w:r>
+            <w:r>
+              <w:rPr>
+                <w:sz w:val="16"/>
+              </w:rPr>
+              <w:fldChar w:fldCharType="separate"/>
+            </w:r>
+            <w:r>
+              <w:rPr>
+                <w:noProof/>
+                <w:sz w:val="16"/>
+              </w:rPr>
+              <w:t>«General[LastDeparture]»</w:t>
+            </w:r>
+            <w:r>
+              <w:rPr>
+                <w:sz w:val="16"/>
+              </w:rPr>
+              <w:fldChar w:fldCharType="end"/>
             </w:r>
           </w:p>
         </w:tc>
@@ -2077,6 +2218,44 @@
               </w:rPr>
               <w:t>(5):</w:t>
             </w:r>
+            <w:r>
+              <w:rPr>
+                <w:i/>
+                <w:sz w:val="16"/>
+              </w:rPr>
+              <w:t xml:space="preserve"> </w:t>
+            </w:r>
+            <w:r>
+              <w:rPr>
+                <w:sz w:val="16"/>
+              </w:rPr>
+              <w:fldChar w:fldCharType="begin"/>
+            </w:r>
+            <w:r>
+              <w:rPr>
+                <w:sz w:val="16"/>
+              </w:rPr>
+              <w:instrText xml:space="preserve"> MERGEFIELD  General[PackagingTypes]  \* MERGEFORMAT </w:instrText>
+            </w:r>
+            <w:r>
+              <w:rPr>
+                <w:sz w:val="16"/>
+              </w:rPr>
+              <w:fldChar w:fldCharType="separate"/>
+            </w:r>
+            <w:r>
+              <w:rPr>
+                <w:noProof/>
+                <w:sz w:val="16"/>
+              </w:rPr>
+              <w:t>«General[PackagingTypes]»</w:t>
+            </w:r>
+            <w:r>
+              <w:rPr>
+                <w:sz w:val="16"/>
+              </w:rPr>
+              <w:fldChar w:fldCharType="end"/>
+            </w:r>
           </w:p>
           <w:p>
             <w:pPr>
@@ -2115,30 +2294,78 @@
             </w:r>
             <w:r>
               <w:rPr>
-                <w:rFonts w:ascii="Segoe UI Symbol" w:hAnsi="Segoe UI Symbol" w:cs="Segoe UI Symbol"/>
-                <w:color w:val="252525"/>
-                <w:sz w:val="21"/>
-                <w:szCs w:val="21"/>
-                <w:shd w:val="clear" w:color="auto" w:fill="FFFFFF"/>
-              </w:rPr>
-              <w:t xml:space="preserve"> ☐</w:t>
+                <w:sz w:val="16"/>
+              </w:rPr>
+              <w:t xml:space="preserve"> </w:t>
+            </w:r>
+            <w:r>
+              <w:rPr>
+                <w:sz w:val="16"/>
+              </w:rPr>
+              <w:fldChar w:fldCharType="begin"/>
+            </w:r>
+            <w:r>
+              <w:rPr>
+                <w:sz w:val="16"/>
+              </w:rPr>
+              <w:instrText xml:space="preserve"> MERGEFIELD  General[IsSpecialHandling]  \* MERGEFORMAT </w:instrText>
+            </w:r>
+            <w:r>
+              <w:rPr>
+                <w:sz w:val="16"/>
+              </w:rPr>
+              <w:fldChar w:fldCharType="separate"/>
+            </w:r>
+            <w:r>
+              <w:rPr>
+                <w:noProof/>
+                <w:sz w:val="16"/>
+              </w:rPr>
+              <w:t>«General[IsSpecialHandling]»</w:t>
+            </w:r>
+            <w:r>
+              <w:rPr>
+                <w:sz w:val="16"/>
+              </w:rPr>
+              <w:fldChar w:fldCharType="end"/>
             </w:r>
             <w:r>
               <w:rPr>
                 <w:sz w:val="16"/>
               </w:rPr>
               <w:tab/>
-              <w:t xml:space="preserve">No:  </w:t>
-            </w:r>
-            <w:r>
-              <w:rPr>
-                <w:rFonts w:ascii="Segoe UI Symbol" w:hAnsi="Segoe UI Symbol" w:cs="Segoe UI Symbol"/>
-                <w:color w:val="252525"/>
-                <w:sz w:val="21"/>
-                <w:szCs w:val="21"/>
-                <w:shd w:val="clear" w:color="auto" w:fill="FFFFFF"/>
-              </w:rPr>
-              <w:t>☐</w:t>
+              <w:t xml:space="preserve">No: </w:t>
+            </w:r>
+            <w:r>
+              <w:rPr>
+                <w:sz w:val="16"/>
+              </w:rPr>
+              <w:fldChar w:fldCharType="begin"/>
+            </w:r>
+            <w:r>
+              <w:rPr>
+                <w:sz w:val="16"/>
+              </w:rPr>
+              <w:instrText xml:space="preserve"> MERGEFIELD  General[IsNotSpecialHandling]  \* MERGEFORMAT </w:instrText>
+            </w:r>
+            <w:r>
+              <w:rPr>
+                <w:sz w:val="16"/>
+              </w:rPr>
+              <w:fldChar w:fldCharType="separate"/>
+            </w:r>
+            <w:r>
+              <w:rPr>
+                <w:noProof/>
+                <w:sz w:val="16"/>
+              </w:rPr>
+              <w:t>«General[IsNotSpecialHandling]»</w:t>
+            </w:r>
+            <w:r>
+              <w:rPr>
+                <w:sz w:val="16"/>
+              </w:rPr>
+              <w:fldChar w:fldCharType="end"/>
             </w:r>
           </w:p>
         </w:tc>
@@ -2395,6 +2622,8 @@
                 <w:sz w:val="16"/>
               </w:rPr>
             </w:pPr>
+            <w:bookmarkStart w:id="0" w:name="_GoBack"/>
+            <w:bookmarkEnd w:id="0"/>
           </w:p>
           <w:p>
             <w:pPr>
@@ -2813,8 +3042,6 @@
                                     </w:rPr>
                                     <w:fldChar w:fldCharType="end"/>
                                   </w:r>
-                                  <w:bookmarkStart w:id="0" w:name="_GoBack"/>
-                                  <w:bookmarkEnd w:id="0"/>
                                 </w:p>
                               </w:txbxContent>
                             </wps:txbx>

</xml_diff>

<commit_message>
Merge fields added for Exporter in Movement Doc
</commit_message>
<xml_diff>
--- a/src/EA.Iws.Api/Documents/NotificationMergeTemplate.docx
+++ b/src/EA.Iws.Api/Documents/NotificationMergeTemplate.docx
@@ -386,6 +386,7 @@
               <w:rPr>
                 <w:noProof/>
                 <w:sz w:val="16"/>
+                <w:lang w:val="en-IN" w:eastAsia="en-IN"/>
               </w:rPr>
               <mc:AlternateContent>
                 <mc:Choice Requires="wps">
@@ -1538,6 +1539,7 @@
               <w:rPr>
                 <w:noProof/>
                 <w:sz w:val="16"/>
+                <w:lang w:val="en-IN" w:eastAsia="en-IN"/>
               </w:rPr>
               <mc:AlternateContent>
                 <mc:Choice Requires="wps">
@@ -1903,14 +1905,27 @@
             <w:r>
               <w:t xml:space="preserve"> </w:t>
             </w:r>
-            <w:fldSimple w:instr=" MERGEFIELD  Importer[ContactPerson]  \* MERGEFORMAT ">
-              <w:r>
-                <w:rPr>
-                  <w:noProof/>
-                </w:rPr>
-                <w:t>«Importer[ContactPerson]»</w:t>
-              </w:r>
-            </w:fldSimple>
+            <w:r>
+              <w:fldChar w:fldCharType="begin"/>
+            </w:r>
+            <w:r>
+              <w:instrText xml:space="preserve"> MERGEFIELD  Importer[ContactPerson]  \* MERGEFORMAT </w:instrText>
+            </w:r>
+            <w:r>
+              <w:fldChar w:fldCharType="separate"/>
+            </w:r>
+            <w:r>
+              <w:rPr>
+                <w:noProof/>
+              </w:rPr>
+              <w:t>«Importer[ContactPerson]»</w:t>
+            </w:r>
+            <w:r>
+              <w:rPr>
+                <w:noProof/>
+              </w:rPr>
+              <w:fldChar w:fldCharType="end"/>
+            </w:r>
           </w:p>
           <w:p>
             <w:pPr>
@@ -2622,8 +2637,6 @@
                 <w:sz w:val="16"/>
               </w:rPr>
             </w:pPr>
-            <w:bookmarkStart w:id="0" w:name="_GoBack"/>
-            <w:bookmarkEnd w:id="0"/>
           </w:p>
           <w:p>
             <w:pPr>
@@ -2956,6 +2969,7 @@
               <w:rPr>
                 <w:noProof/>
                 <w:sz w:val="16"/>
+                <w:lang w:val="en-IN" w:eastAsia="en-IN"/>
               </w:rPr>
               <mc:AlternateContent>
                 <mc:Choice Requires="wps">
@@ -8619,6 +8633,43 @@
               </w:rPr>
               <w:t>Registration No.:</w:t>
             </w:r>
+            <w:r>
+              <w:rPr>
+                <w:sz w:val="16"/>
+              </w:rPr>
+              <w:t xml:space="preserve"> </w:t>
+            </w:r>
+            <w:r>
+              <w:rPr>
+                <w:sz w:val="16"/>
+              </w:rPr>
+              <w:fldChar w:fldCharType="begin"/>
+            </w:r>
+            <w:r>
+              <w:rPr>
+                <w:sz w:val="16"/>
+              </w:rPr>
+              <w:instrText xml:space="preserve"> MERGEFIELD  Exporter[RegistrationNumber]  \* MERGEFORMAT </w:instrText>
+            </w:r>
+            <w:r>
+              <w:rPr>
+                <w:sz w:val="16"/>
+              </w:rPr>
+              <w:fldChar w:fldCharType="separate"/>
+            </w:r>
+            <w:r>
+              <w:rPr>
+                <w:noProof/>
+                <w:sz w:val="16"/>
+              </w:rPr>
+              <w:t>«Exporter[RegistrationNumber]»</w:t>
+            </w:r>
+            <w:r>
+              <w:rPr>
+                <w:sz w:val="16"/>
+              </w:rPr>
+              <w:fldChar w:fldCharType="end"/>
+            </w:r>
           </w:p>
           <w:p>
             <w:pPr>
@@ -8641,9 +8692,215 @@
             </w:pPr>
             <w:r>
               <w:rPr>
+                <w:noProof/>
+                <w:sz w:val="16"/>
+                <w:lang w:val="en-IN" w:eastAsia="en-IN"/>
+              </w:rPr>
+              <mc:AlternateContent>
+                <mc:Choice Requires="wps">
+                  <w:drawing>
+                    <wp:anchor distT="45720" distB="45720" distL="114300" distR="114300" simplePos="0" relativeHeight="251679232" behindDoc="0" locked="0" layoutInCell="1" allowOverlap="1" wp14:anchorId="6EC67874" wp14:editId="4F07E390">
+                      <wp:simplePos x="0" y="0"/>
+                      <wp:positionH relativeFrom="column">
+                        <wp:posOffset>413054</wp:posOffset>
+                      </wp:positionH>
+                      <wp:positionV relativeFrom="paragraph">
+                        <wp:posOffset>118745</wp:posOffset>
+                      </wp:positionV>
+                      <wp:extent cx="1911350" cy="474980"/>
+                      <wp:effectExtent l="0" t="0" r="12700" b="1270"/>
+                      <wp:wrapNone/>
+                      <wp:docPr id="7" name="Text Box 2"/>
+                      <wp:cNvGraphicFramePr>
+                        <a:graphicFrameLocks xmlns:a="http://schemas.openxmlformats.org/drawingml/2006/main"/>
+                      </wp:cNvGraphicFramePr>
+                      <a:graphic xmlns:a="http://schemas.openxmlformats.org/drawingml/2006/main">
+                        <a:graphicData uri="http://schemas.microsoft.com/office/word/2010/wordprocessingShape">
+                          <wps:wsp>
+                            <wps:cNvSpPr txBox="1">
+                              <a:spLocks noChangeArrowheads="1"/>
+                            </wps:cNvSpPr>
+                            <wps:spPr bwMode="auto">
+                              <a:xfrm>
+                                <a:off x="0" y="0"/>
+                                <a:ext cx="1911350" cy="474980"/>
+                              </a:xfrm>
+                              <a:prstGeom prst="rect">
+                                <a:avLst/>
+                              </a:prstGeom>
+                              <a:noFill/>
+                              <a:ln w="9525">
+                                <a:noFill/>
+                                <a:miter lim="800000"/>
+                                <a:headEnd/>
+                                <a:tailEnd/>
+                              </a:ln>
+                            </wps:spPr>
+                            <wps:txbx>
+                              <w:txbxContent>
+                                <w:p>
+                                  <w:pPr>
+                                    <w:rPr>
+                                      <w:sz w:val="16"/>
+                                      <w:szCs w:val="16"/>
+                                    </w:rPr>
+                                  </w:pPr>
+                                  <w:r>
+                                    <w:rPr>
+                                      <w:sz w:val="16"/>
+                                      <w:szCs w:val="16"/>
+                                    </w:rPr>
+                                    <w:fldChar w:fldCharType="begin"/>
+                                  </w:r>
+                                  <w:r>
+                                    <w:rPr>
+                                      <w:sz w:val="16"/>
+                                      <w:szCs w:val="16"/>
+                                    </w:rPr>
+                                    <w:instrText xml:space="preserve"> MERGEFIELD  Exporter[Address]  \* MERGEFORMAT </w:instrText>
+                                  </w:r>
+                                  <w:r>
+                                    <w:rPr>
+                                      <w:sz w:val="16"/>
+                                      <w:szCs w:val="16"/>
+                                    </w:rPr>
+                                    <w:fldChar w:fldCharType="separate"/>
+                                  </w:r>
+                                  <w:r>
+                                    <w:rPr>
+                                      <w:noProof/>
+                                      <w:sz w:val="16"/>
+                                      <w:szCs w:val="16"/>
+                                    </w:rPr>
+                                    <w:t>«Exporter[Address]»</w:t>
+                                  </w:r>
+                                  <w:r>
+                                    <w:rPr>
+                                      <w:sz w:val="16"/>
+                                      <w:szCs w:val="16"/>
+                                    </w:rPr>
+                                    <w:fldChar w:fldCharType="end"/>
+                                  </w:r>
+                                </w:p>
+                              </w:txbxContent>
+                            </wps:txbx>
+                            <wps:bodyPr rot="0" vert="horz" wrap="square" lIns="0" tIns="0" rIns="0" bIns="0" anchor="t" anchorCtr="0">
+                              <a:noAutofit/>
+                            </wps:bodyPr>
+                          </wps:wsp>
+                        </a:graphicData>
+                      </a:graphic>
+                      <wp14:sizeRelH relativeFrom="margin">
+                        <wp14:pctWidth>0</wp14:pctWidth>
+                      </wp14:sizeRelH>
+                      <wp14:sizeRelV relativeFrom="margin">
+                        <wp14:pctHeight>0</wp14:pctHeight>
+                      </wp14:sizeRelV>
+                    </wp:anchor>
+                  </w:drawing>
+                </mc:Choice>
+                <mc:Fallback>
+                  <w:pict>
+                    <v:shapetype w14:anchorId="6EC67874" id="_x0000_t202" coordsize="21600,21600" o:spt="202" path="m,l,21600r21600,l21600,xe">
+                      <v:stroke joinstyle="miter"/>
+                      <v:path gradientshapeok="t" o:connecttype="rect"/>
+                    </v:shapetype>
+                    <v:shape id="_x0000_s1029" type="#_x0000_t202" style="position:absolute;margin-left:32.5pt;margin-top:9.35pt;width:150.5pt;height:37.4pt;z-index:251679232;visibility:visible;mso-wrap-style:square;mso-width-percent:0;mso-height-percent:0;mso-wrap-distance-left:9pt;mso-wrap-distance-top:3.6pt;mso-wrap-distance-right:9pt;mso-wrap-distance-bottom:3.6pt;mso-position-horizontal:absolute;mso-position-horizontal-relative:text;mso-position-vertical:absolute;mso-position-vertical-relative:text;mso-width-percent:0;mso-height-percent:0;mso-width-relative:margin;mso-height-relative:margin;v-text-anchor:top" o:gfxdata="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" filled="f" stroked="f">
+                      <v:textbox inset="0,0,0,0">
+                        <w:txbxContent>
+                          <w:p>
+                            <w:pPr>
+                              <w:rPr>
+                                <w:sz w:val="16"/>
+                                <w:szCs w:val="16"/>
+                              </w:rPr>
+                            </w:pPr>
+                            <w:r>
+                              <w:rPr>
+                                <w:sz w:val="16"/>
+                                <w:szCs w:val="16"/>
+                              </w:rPr>
+                              <w:fldChar w:fldCharType="begin"/>
+                            </w:r>
+                            <w:r>
+                              <w:rPr>
+                                <w:sz w:val="16"/>
+                                <w:szCs w:val="16"/>
+                              </w:rPr>
+                              <w:instrText xml:space="preserve"> MERGEFIELD  Exporter[Address]  \* MERGEFORMAT </w:instrText>
+                            </w:r>
+                            <w:r>
+                              <w:rPr>
+                                <w:sz w:val="16"/>
+                                <w:szCs w:val="16"/>
+                              </w:rPr>
+                              <w:fldChar w:fldCharType="separate"/>
+                            </w:r>
+                            <w:r>
+                              <w:rPr>
+                                <w:noProof/>
+                                <w:sz w:val="16"/>
+                                <w:szCs w:val="16"/>
+                              </w:rPr>
+                              <w:t>«Exporter[Address]»</w:t>
+                            </w:r>
+                            <w:r>
+                              <w:rPr>
+                                <w:sz w:val="16"/>
+                                <w:szCs w:val="16"/>
+                              </w:rPr>
+                              <w:fldChar w:fldCharType="end"/>
+                            </w:r>
+                          </w:p>
+                        </w:txbxContent>
+                      </v:textbox>
+                    </v:shape>
+                  </w:pict>
+                </mc:Fallback>
+              </mc:AlternateContent>
+            </w:r>
+            <w:r>
+              <w:rPr>
                 <w:sz w:val="16"/>
               </w:rPr>
               <w:t>Name:</w:t>
+            </w:r>
+            <w:r>
+              <w:rPr>
+                <w:sz w:val="16"/>
+              </w:rPr>
+              <w:t xml:space="preserve"> </w:t>
+            </w:r>
+            <w:r>
+              <w:rPr>
+                <w:sz w:val="16"/>
+              </w:rPr>
+              <w:fldChar w:fldCharType="begin"/>
+            </w:r>
+            <w:r>
+              <w:rPr>
+                <w:sz w:val="16"/>
+              </w:rPr>
+              <w:instrText xml:space="preserve"> MERGEFIELD  Exporter[Name]  \* MERGEFORMAT </w:instrText>
+            </w:r>
+            <w:r>
+              <w:rPr>
+                <w:sz w:val="16"/>
+              </w:rPr>
+              <w:fldChar w:fldCharType="separate"/>
+            </w:r>
+            <w:r>
+              <w:rPr>
+                <w:noProof/>
+                <w:sz w:val="16"/>
+              </w:rPr>
+              <w:t>«Exporter[Name]»</w:t>
+            </w:r>
+            <w:r>
+              <w:rPr>
+                <w:sz w:val="16"/>
+              </w:rPr>
+              <w:fldChar w:fldCharType="end"/>
             </w:r>
           </w:p>
         </w:tc>
@@ -8726,6 +8983,12 @@
               </w:rPr>
               <w:t>Address:</w:t>
             </w:r>
+            <w:r>
+              <w:rPr>
+                <w:sz w:val="16"/>
+              </w:rPr>
+              <w:t xml:space="preserve"> </w:t>
+            </w:r>
           </w:p>
           <w:p>
             <w:pPr>
@@ -8759,6 +9022,43 @@
                 <w:sz w:val="16"/>
               </w:rPr>
               <w:t>Contact person:</w:t>
+            </w:r>
+            <w:r>
+              <w:rPr>
+                <w:sz w:val="16"/>
+              </w:rPr>
+              <w:t xml:space="preserve"> </w:t>
+            </w:r>
+            <w:r>
+              <w:rPr>
+                <w:sz w:val="16"/>
+              </w:rPr>
+              <w:fldChar w:fldCharType="begin"/>
+            </w:r>
+            <w:r>
+              <w:rPr>
+                <w:sz w:val="16"/>
+              </w:rPr>
+              <w:instrText xml:space="preserve"> MERGEFIELD  Exporter[ContactPerson]  \* MERGEFORMAT </w:instrText>
+            </w:r>
+            <w:r>
+              <w:rPr>
+                <w:sz w:val="16"/>
+              </w:rPr>
+              <w:fldChar w:fldCharType="separate"/>
+            </w:r>
+            <w:r>
+              <w:rPr>
+                <w:noProof/>
+                <w:sz w:val="16"/>
+              </w:rPr>
+              <w:t>«Exporter[ContactPerson]»</w:t>
+            </w:r>
+            <w:r>
+              <w:rPr>
+                <w:sz w:val="16"/>
+              </w:rPr>
+              <w:fldChar w:fldCharType="end"/>
             </w:r>
           </w:p>
         </w:tc>
@@ -8869,7 +9169,38 @@
               <w:rPr>
                 <w:sz w:val="16"/>
               </w:rPr>
-              <w:tab/>
+              <w:t xml:space="preserve"> </w:t>
+            </w:r>
+            <w:r>
+              <w:rPr>
+                <w:sz w:val="16"/>
+              </w:rPr>
+              <w:fldChar w:fldCharType="begin"/>
+            </w:r>
+            <w:r>
+              <w:rPr>
+                <w:sz w:val="16"/>
+              </w:rPr>
+              <w:instrText xml:space="preserve"> MERGEFIELD  Exporter[Telephone]  \* MERGEFORMAT </w:instrText>
+            </w:r>
+            <w:r>
+              <w:rPr>
+                <w:sz w:val="16"/>
+              </w:rPr>
+              <w:fldChar w:fldCharType="separate"/>
+            </w:r>
+            <w:r>
+              <w:rPr>
+                <w:noProof/>
+                <w:sz w:val="16"/>
+              </w:rPr>
+              <w:t>«Exporter[Telephone]»</w:t>
+            </w:r>
+            <w:r>
+              <w:rPr>
+                <w:sz w:val="16"/>
+              </w:rPr>
+              <w:fldChar w:fldCharType="end"/>
             </w:r>
             <w:r>
               <w:rPr>
@@ -8883,6 +9214,43 @@
               </w:rPr>
               <w:tab/>
               <w:t xml:space="preserve">               Fax:</w:t>
+            </w:r>
+            <w:r>
+              <w:rPr>
+                <w:sz w:val="16"/>
+              </w:rPr>
+              <w:t xml:space="preserve"> </w:t>
+            </w:r>
+            <w:r>
+              <w:rPr>
+                <w:sz w:val="16"/>
+              </w:rPr>
+              <w:fldChar w:fldCharType="begin"/>
+            </w:r>
+            <w:r>
+              <w:rPr>
+                <w:sz w:val="16"/>
+              </w:rPr>
+              <w:instrText xml:space="preserve"> MERGEFIELD  Exporter[Fax]  \* MERGEFORMAT </w:instrText>
+            </w:r>
+            <w:r>
+              <w:rPr>
+                <w:sz w:val="16"/>
+              </w:rPr>
+              <w:fldChar w:fldCharType="separate"/>
+            </w:r>
+            <w:r>
+              <w:rPr>
+                <w:noProof/>
+                <w:sz w:val="16"/>
+              </w:rPr>
+              <w:t>«Exporter[Fax]»</w:t>
+            </w:r>
+            <w:r>
+              <w:rPr>
+                <w:sz w:val="16"/>
+              </w:rPr>
+              <w:fldChar w:fldCharType="end"/>
             </w:r>
           </w:p>
         </w:tc>
@@ -8961,6 +9329,45 @@
               </w:rPr>
               <w:t>E-mail:</w:t>
             </w:r>
+            <w:r>
+              <w:rPr>
+                <w:sz w:val="16"/>
+              </w:rPr>
+              <w:t xml:space="preserve"> </w:t>
+            </w:r>
+            <w:r>
+              <w:rPr>
+                <w:sz w:val="16"/>
+              </w:rPr>
+              <w:fldChar w:fldCharType="begin"/>
+            </w:r>
+            <w:r>
+              <w:rPr>
+                <w:sz w:val="16"/>
+              </w:rPr>
+              <w:instrText xml:space="preserve"> MERGEFIELD  Exporter[Email]  \* MERGEFORMAT </w:instrText>
+            </w:r>
+            <w:r>
+              <w:rPr>
+                <w:sz w:val="16"/>
+              </w:rPr>
+              <w:fldChar w:fldCharType="separate"/>
+            </w:r>
+            <w:r>
+              <w:rPr>
+                <w:noProof/>
+                <w:sz w:val="16"/>
+              </w:rPr>
+              <w:t>«Exporter[Email]»</w:t>
+            </w:r>
+            <w:r>
+              <w:rPr>
+                <w:sz w:val="16"/>
+              </w:rPr>
+              <w:fldChar w:fldCharType="end"/>
+            </w:r>
+            <w:bookmarkStart w:id="0" w:name="_GoBack"/>
+            <w:bookmarkEnd w:id="0"/>
           </w:p>
         </w:tc>
         <w:tc>
@@ -21818,6 +22225,7 @@
           <w:rFonts w:ascii="Arial" w:hAnsi="Arial" w:cs="Arial"/>
           <w:noProof/>
           <w:szCs w:val="24"/>
+          <w:lang w:val="en-IN" w:eastAsia="en-IN"/>
         </w:rPr>
         <mc:AlternateContent>
           <mc:Choice Requires="wps">
@@ -22002,6 +22410,7 @@
           <w:rFonts w:ascii="Arial" w:hAnsi="Arial" w:cs="Arial"/>
           <w:noProof/>
           <w:szCs w:val="24"/>
+          <w:lang w:val="en-IN" w:eastAsia="en-IN"/>
         </w:rPr>
         <mc:AlternateContent>
           <mc:Choice Requires="wpc">
@@ -22103,6 +22512,7 @@
           <w:rFonts w:ascii="Arial" w:hAnsi="Arial" w:cs="Arial"/>
           <w:noProof/>
           <w:szCs w:val="24"/>
+          <w:lang w:val="en-IN" w:eastAsia="en-IN"/>
         </w:rPr>
         <mc:AlternateContent>
           <mc:Choice Requires="wpc">
@@ -22308,6 +22718,7 @@
           <w:rFonts w:ascii="Arial" w:hAnsi="Arial" w:cs="Arial"/>
           <w:noProof/>
           <w:szCs w:val="24"/>
+          <w:lang w:val="en-IN" w:eastAsia="en-IN"/>
         </w:rPr>
         <mc:AlternateContent>
           <mc:Choice Requires="wps">
@@ -22470,6 +22881,7 @@
           <w:rFonts w:ascii="Arial" w:hAnsi="Arial" w:cs="Arial"/>
           <w:noProof/>
           <w:szCs w:val="24"/>
+          <w:lang w:val="en-IN" w:eastAsia="en-IN"/>
         </w:rPr>
         <mc:AlternateContent>
           <mc:Choice Requires="wpc">
@@ -22612,6 +23024,7 @@
           <w:rFonts w:ascii="Arial" w:hAnsi="Arial" w:cs="Arial"/>
           <w:noProof/>
           <w:szCs w:val="24"/>
+          <w:lang w:val="en-IN" w:eastAsia="en-IN"/>
         </w:rPr>
         <mc:AlternateContent>
           <mc:Choice Requires="wpc">

</xml_diff>

<commit_message>
Merge block 11 data on to form
</commit_message>
<xml_diff>
--- a/src/EA.Iws.Api/Documents/NotificationMergeTemplate.docx
+++ b/src/EA.Iws.Api/Documents/NotificationMergeTemplate.docx
@@ -82,7 +82,23 @@
                 <w:b/>
                 <w:sz w:val="16"/>
               </w:rPr>
-              <w:t xml:space="preserve">Exporter - notifier </w:t>
+              <w:t xml:space="preserve">Exporter - </w:t>
+            </w:r>
+            <w:proofErr w:type="spellStart"/>
+            <w:r>
+              <w:rPr>
+                <w:b/>
+                <w:sz w:val="16"/>
+              </w:rPr>
+              <w:t>notifier</w:t>
+            </w:r>
+            <w:proofErr w:type="spellEnd"/>
+            <w:r>
+              <w:rPr>
+                <w:b/>
+                <w:sz w:val="16"/>
+              </w:rPr>
+              <w:t xml:space="preserve"> </w:t>
             </w:r>
             <w:r>
               <w:rPr>
@@ -667,7 +683,23 @@
                 <w:sz w:val="16"/>
                 <w:szCs w:val="16"/>
               </w:rPr>
-              <w:t>(i) Individual shipment:</w:t>
+              <w:t>(</w:t>
+            </w:r>
+            <w:proofErr w:type="spellStart"/>
+            <w:r>
+              <w:rPr>
+                <w:sz w:val="16"/>
+                <w:szCs w:val="16"/>
+              </w:rPr>
+              <w:t>i</w:t>
+            </w:r>
+            <w:proofErr w:type="spellEnd"/>
+            <w:r>
+              <w:rPr>
+                <w:sz w:val="16"/>
+                <w:szCs w:val="16"/>
+              </w:rPr>
+              <w:t>) Individual shipment:</w:t>
             </w:r>
             <w:r>
               <w:rPr>
@@ -827,7 +859,23 @@
                 <w:sz w:val="16"/>
                 <w:szCs w:val="16"/>
               </w:rPr>
-              <w:t xml:space="preserve">(i) Disposal </w:t>
+              <w:t>(</w:t>
+            </w:r>
+            <w:proofErr w:type="spellStart"/>
+            <w:r>
+              <w:rPr>
+                <w:sz w:val="16"/>
+                <w:szCs w:val="16"/>
+              </w:rPr>
+              <w:t>i</w:t>
+            </w:r>
+            <w:proofErr w:type="spellEnd"/>
+            <w:r>
+              <w:rPr>
+                <w:sz w:val="16"/>
+                <w:szCs w:val="16"/>
+              </w:rPr>
+              <w:t xml:space="preserve">) Disposal </w:t>
             </w:r>
             <w:r>
               <w:rPr>
@@ -1905,27 +1953,14 @@
             <w:r>
               <w:t xml:space="preserve"> </w:t>
             </w:r>
-            <w:r>
-              <w:fldChar w:fldCharType="begin"/>
-            </w:r>
-            <w:r>
-              <w:instrText xml:space="preserve"> MERGEFIELD  Importer[ContactPerson]  \* MERGEFORMAT </w:instrText>
-            </w:r>
-            <w:r>
-              <w:fldChar w:fldCharType="separate"/>
-            </w:r>
-            <w:r>
-              <w:rPr>
-                <w:noProof/>
-              </w:rPr>
-              <w:t>«Importer[ContactPerson]»</w:t>
-            </w:r>
-            <w:r>
-              <w:rPr>
-                <w:noProof/>
-              </w:rPr>
-              <w:fldChar w:fldCharType="end"/>
-            </w:r>
+            <w:fldSimple w:instr=" MERGEFIELD  Importer[ContactPerson]  \* MERGEFORMAT ">
+              <w:r>
+                <w:rPr>
+                  <w:noProof/>
+                </w:rPr>
+                <w:t>«Importer[ContactPerson]»</w:t>
+              </w:r>
+            </w:fldSimple>
           </w:p>
           <w:p>
             <w:pPr>
@@ -2610,6 +2645,44 @@
               </w:rPr>
               <w:t>(5):</w:t>
             </w:r>
+            <w:r>
+              <w:rPr>
+                <w:i/>
+                <w:sz w:val="16"/>
+              </w:rPr>
+              <w:t xml:space="preserve"> </w:t>
+            </w:r>
+            <w:r>
+              <w:rPr>
+                <w:sz w:val="16"/>
+              </w:rPr>
+              <w:fldChar w:fldCharType="begin"/>
+            </w:r>
+            <w:r>
+              <w:rPr>
+                <w:sz w:val="16"/>
+              </w:rPr>
+              <w:instrText xml:space="preserve"> MERGEFIELD  Operation[OperationCodes]  \* MERGEFORMAT </w:instrText>
+            </w:r>
+            <w:r>
+              <w:rPr>
+                <w:sz w:val="16"/>
+              </w:rPr>
+              <w:fldChar w:fldCharType="separate"/>
+            </w:r>
+            <w:r>
+              <w:rPr>
+                <w:noProof/>
+                <w:sz w:val="16"/>
+              </w:rPr>
+              <w:t>«Operation[OperationCodes]»</w:t>
+            </w:r>
+            <w:r>
+              <w:rPr>
+                <w:sz w:val="16"/>
+              </w:rPr>
+              <w:fldChar w:fldCharType="end"/>
+            </w:r>
           </w:p>
           <w:p>
             <w:pPr>
@@ -2630,6 +2703,43 @@
               </w:rPr>
               <w:t>(6):</w:t>
             </w:r>
+            <w:r>
+              <w:rPr>
+                <w:sz w:val="16"/>
+              </w:rPr>
+              <w:t xml:space="preserve"> </w:t>
+            </w:r>
+            <w:r>
+              <w:rPr>
+                <w:sz w:val="16"/>
+              </w:rPr>
+              <w:fldChar w:fldCharType="begin"/>
+            </w:r>
+            <w:r>
+              <w:rPr>
+                <w:sz w:val="16"/>
+              </w:rPr>
+              <w:instrText xml:space="preserve"> MERGEFIELD  Operation[TechnologyEmployed]  \* MERGEFORMAT </w:instrText>
+            </w:r>
+            <w:r>
+              <w:rPr>
+                <w:sz w:val="16"/>
+              </w:rPr>
+              <w:fldChar w:fldCharType="separate"/>
+            </w:r>
+            <w:r>
+              <w:rPr>
+                <w:noProof/>
+                <w:sz w:val="16"/>
+              </w:rPr>
+              <w:t>«Operation[TechnologyEmployed]»</w:t>
+            </w:r>
+            <w:r>
+              <w:rPr>
+                <w:sz w:val="16"/>
+              </w:rPr>
+              <w:fldChar w:fldCharType="end"/>
+            </w:r>
           </w:p>
           <w:p>
             <w:pPr>
@@ -2663,6 +2773,44 @@
                 <w:sz w:val="16"/>
               </w:rPr>
               <w:t>(1;6):</w:t>
+            </w:r>
+            <w:r>
+              <w:rPr>
+                <w:i/>
+                <w:sz w:val="16"/>
+              </w:rPr>
+              <w:t xml:space="preserve"> </w:t>
+            </w:r>
+            <w:r>
+              <w:rPr>
+                <w:sz w:val="16"/>
+              </w:rPr>
+              <w:fldChar w:fldCharType="begin"/>
+            </w:r>
+            <w:r>
+              <w:rPr>
+                <w:sz w:val="16"/>
+              </w:rPr>
+              <w:instrText xml:space="preserve"> MERGEFIELD  Operation[ReasonForExport]  \* MERGEFORMAT </w:instrText>
+            </w:r>
+            <w:r>
+              <w:rPr>
+                <w:sz w:val="16"/>
+              </w:rPr>
+              <w:fldChar w:fldCharType="separate"/>
+            </w:r>
+            <w:r>
+              <w:rPr>
+                <w:noProof/>
+                <w:sz w:val="16"/>
+              </w:rPr>
+              <w:t>«Operation[ReasonForExport]»</w:t>
+            </w:r>
+            <w:r>
+              <w:rPr>
+                <w:sz w:val="16"/>
+              </w:rPr>
+              <w:fldChar w:fldCharType="end"/>
             </w:r>
           </w:p>
           <w:p>
@@ -3637,7 +3785,21 @@
               <w:rPr>
                 <w:sz w:val="16"/>
               </w:rPr>
-              <w:t>OECD code (if different from (i)):</w:t>
+              <w:t>OECD code (if different from (</w:t>
+            </w:r>
+            <w:proofErr w:type="spellStart"/>
+            <w:r>
+              <w:rPr>
+                <w:sz w:val="16"/>
+              </w:rPr>
+              <w:t>i</w:t>
+            </w:r>
+            <w:proofErr w:type="spellEnd"/>
+            <w:r>
+              <w:rPr>
+                <w:sz w:val="16"/>
+              </w:rPr>
+              <w:t>)):</w:t>
             </w:r>
           </w:p>
           <w:p>
@@ -4817,7 +4979,23 @@
                 <w:b/>
                 <w:sz w:val="16"/>
               </w:rPr>
-              <w:t xml:space="preserve">17. Exporter’s – notifier’s / generator’s – producer’s </w:t>
+              <w:t xml:space="preserve">17. Exporter’s – </w:t>
+            </w:r>
+            <w:proofErr w:type="spellStart"/>
+            <w:r>
+              <w:rPr>
+                <w:b/>
+                <w:sz w:val="16"/>
+              </w:rPr>
+              <w:t>notifier’s</w:t>
+            </w:r>
+            <w:proofErr w:type="spellEnd"/>
+            <w:r>
+              <w:rPr>
+                <w:b/>
+                <w:sz w:val="16"/>
+              </w:rPr>
+              <w:t xml:space="preserve"> / generator’s – producer’s </w:t>
             </w:r>
             <w:r>
               <w:rPr>
@@ -4852,7 +5030,21 @@
               <w:rPr>
                 <w:sz w:val="16"/>
               </w:rPr>
-              <w:t>Exporter’s- notifier’s name:</w:t>
+              <w:t xml:space="preserve">Exporter’s- </w:t>
+            </w:r>
+            <w:proofErr w:type="spellStart"/>
+            <w:r>
+              <w:rPr>
+                <w:sz w:val="16"/>
+              </w:rPr>
+              <w:t>notifier’s</w:t>
+            </w:r>
+            <w:proofErr w:type="spellEnd"/>
+            <w:r>
+              <w:rPr>
+                <w:sz w:val="16"/>
+              </w:rPr>
+              <w:t xml:space="preserve"> name:</w:t>
             </w:r>
             <w:r>
               <w:rPr>
@@ -5466,7 +5658,35 @@
               <w:rPr>
                 <w:sz w:val="16"/>
               </w:rPr>
-              <w:t>R12/R13 or D13-15 facilities and on the subsequent R1-R11 or D1-D12 facilit(y)ies when required</w:t>
+              <w:t xml:space="preserve">R12/R13 or D13-15 facilities and on the subsequent R1-R11 or D1-D12 </w:t>
+            </w:r>
+            <w:proofErr w:type="spellStart"/>
+            <w:r>
+              <w:rPr>
+                <w:sz w:val="16"/>
+              </w:rPr>
+              <w:t>facilit</w:t>
+            </w:r>
+            <w:proofErr w:type="spellEnd"/>
+            <w:r>
+              <w:rPr>
+                <w:sz w:val="16"/>
+              </w:rPr>
+              <w:t>(y)</w:t>
+            </w:r>
+            <w:proofErr w:type="spellStart"/>
+            <w:r>
+              <w:rPr>
+                <w:sz w:val="16"/>
+              </w:rPr>
+              <w:t>ies</w:t>
+            </w:r>
+            <w:proofErr w:type="spellEnd"/>
+            <w:r>
+              <w:rPr>
+                <w:sz w:val="16"/>
+              </w:rPr>
+              <w:t xml:space="preserve"> when required</w:t>
             </w:r>
           </w:p>
           <w:p>
@@ -5995,7 +6215,23 @@
                 <w:rFonts w:ascii="Arial" w:hAnsi="Arial"/>
                 <w:sz w:val="16"/>
               </w:rPr>
-              <w:t>Deep injection, (e.g., injection of pumpable discards into wells, salt domes or naturally occurring repositories, etc.)</w:t>
+              <w:t xml:space="preserve">Deep injection, (e.g., injection of </w:t>
+            </w:r>
+            <w:proofErr w:type="spellStart"/>
+            <w:r>
+              <w:rPr>
+                <w:rFonts w:ascii="Arial" w:hAnsi="Arial"/>
+                <w:sz w:val="16"/>
+              </w:rPr>
+              <w:t>pumpable</w:t>
+            </w:r>
+            <w:proofErr w:type="spellEnd"/>
+            <w:r>
+              <w:rPr>
+                <w:rFonts w:ascii="Arial" w:hAnsi="Arial"/>
+                <w:sz w:val="16"/>
+              </w:rPr>
+              <w:t xml:space="preserve"> discards into wells, salt domes or naturally occurring repositories, etc.)</w:t>
             </w:r>
           </w:p>
           <w:p>
@@ -6080,12 +6316,21 @@
                 <w:sz w:val="16"/>
               </w:rPr>
             </w:pPr>
-            <w:r>
-              <w:rPr>
-                <w:rFonts w:ascii="Arial" w:hAnsi="Arial"/>
-                <w:sz w:val="16"/>
-              </w:rPr>
-              <w:t>Physico-chemical treatment not specified elsewhere in this list which results in final compounds or mixtures w</w:t>
+            <w:proofErr w:type="spellStart"/>
+            <w:r>
+              <w:rPr>
+                <w:rFonts w:ascii="Arial" w:hAnsi="Arial"/>
+                <w:sz w:val="16"/>
+              </w:rPr>
+              <w:t>Physico</w:t>
+            </w:r>
+            <w:proofErr w:type="spellEnd"/>
+            <w:r>
+              <w:rPr>
+                <w:rFonts w:ascii="Arial" w:hAnsi="Arial"/>
+                <w:sz w:val="16"/>
+              </w:rPr>
+              <w:t>-chemical treatment not specified elsewhere in this list which results in final compounds or mixtures w</w:t>
             </w:r>
             <w:r>
               <w:rPr>
@@ -6950,6 +7195,7 @@
                 <w:sz w:val="16"/>
               </w:rPr>
             </w:pPr>
+            <w:proofErr w:type="spellStart"/>
             <w:r>
               <w:rPr>
                 <w:rFonts w:ascii="Arial" w:hAnsi="Arial"/>
@@ -6957,6 +7203,7 @@
               </w:rPr>
               <w:t>Jerrican</w:t>
             </w:r>
+            <w:proofErr w:type="spellEnd"/>
           </w:p>
           <w:p>
             <w:pPr>
@@ -7739,6 +7986,7 @@
                 <w:sz w:val="16"/>
               </w:rPr>
             </w:pPr>
+            <w:proofErr w:type="spellStart"/>
             <w:r>
               <w:rPr>
                 <w:rFonts w:ascii="Arial" w:hAnsi="Arial"/>
@@ -7746,6 +7994,7 @@
               </w:rPr>
               <w:t>Ecotoxic</w:t>
             </w:r>
+            <w:proofErr w:type="spellEnd"/>
           </w:p>
         </w:tc>
       </w:tr>
@@ -8625,7 +8874,23 @@
                 <w:b/>
                 <w:sz w:val="16"/>
               </w:rPr>
-              <w:t xml:space="preserve">3. Exporter - notifier </w:t>
+              <w:t xml:space="preserve">3. Exporter - </w:t>
+            </w:r>
+            <w:proofErr w:type="spellStart"/>
+            <w:r>
+              <w:rPr>
+                <w:b/>
+                <w:sz w:val="16"/>
+              </w:rPr>
+              <w:t>notifier</w:t>
+            </w:r>
+            <w:proofErr w:type="spellEnd"/>
+            <w:r>
+              <w:rPr>
+                <w:b/>
+                <w:sz w:val="16"/>
+              </w:rPr>
+              <w:t xml:space="preserve"> </w:t>
             </w:r>
             <w:r>
               <w:rPr>
@@ -9366,8 +9631,6 @@
               </w:rPr>
               <w:fldChar w:fldCharType="end"/>
             </w:r>
-            <w:bookmarkStart w:id="0" w:name="_GoBack"/>
-            <w:bookmarkEnd w:id="0"/>
           </w:p>
         </w:tc>
         <w:tc>
@@ -10729,7 +10992,21 @@
               <w:rPr>
                 <w:sz w:val="16"/>
               </w:rPr>
-              <w:t>OECD code (if different from (i)):</w:t>
+              <w:t>OECD code (if different from (</w:t>
+            </w:r>
+            <w:proofErr w:type="spellStart"/>
+            <w:r>
+              <w:rPr>
+                <w:sz w:val="16"/>
+              </w:rPr>
+              <w:t>i</w:t>
+            </w:r>
+            <w:proofErr w:type="spellEnd"/>
+            <w:r>
+              <w:rPr>
+                <w:sz w:val="16"/>
+              </w:rPr>
+              <w:t>)):</w:t>
             </w:r>
           </w:p>
           <w:p>
@@ -11399,6 +11676,44 @@
               </w:rPr>
               <w:t>(1):</w:t>
             </w:r>
+            <w:r>
+              <w:rPr>
+                <w:i/>
+                <w:sz w:val="16"/>
+              </w:rPr>
+              <w:t xml:space="preserve"> </w:t>
+            </w:r>
+            <w:r>
+              <w:rPr>
+                <w:sz w:val="16"/>
+              </w:rPr>
+              <w:fldChar w:fldCharType="begin"/>
+            </w:r>
+            <w:r>
+              <w:rPr>
+                <w:sz w:val="16"/>
+              </w:rPr>
+              <w:instrText xml:space="preserve"> MERGEFIELD  Operation[OperationCodes]  \* MERGEFORMAT </w:instrText>
+            </w:r>
+            <w:r>
+              <w:rPr>
+                <w:sz w:val="16"/>
+              </w:rPr>
+              <w:fldChar w:fldCharType="separate"/>
+            </w:r>
+            <w:r>
+              <w:rPr>
+                <w:noProof/>
+                <w:sz w:val="16"/>
+              </w:rPr>
+              <w:t>«Operation[OperationCodes]»</w:t>
+            </w:r>
+            <w:r>
+              <w:rPr>
+                <w:sz w:val="16"/>
+              </w:rPr>
+              <w:fldChar w:fldCharType="end"/>
+            </w:r>
           </w:p>
         </w:tc>
         <w:tc>
@@ -11477,7 +11792,23 @@
                 <w:b/>
                 <w:sz w:val="16"/>
               </w:rPr>
-              <w:t xml:space="preserve">15. Exporter’s – notifier’s / generator’s – producer’s </w:t>
+              <w:t xml:space="preserve">15. Exporter’s – </w:t>
+            </w:r>
+            <w:proofErr w:type="spellStart"/>
+            <w:r>
+              <w:rPr>
+                <w:b/>
+                <w:sz w:val="16"/>
+              </w:rPr>
+              <w:t>notifier’s</w:t>
+            </w:r>
+            <w:proofErr w:type="spellEnd"/>
+            <w:r>
+              <w:rPr>
+                <w:b/>
+                <w:sz w:val="16"/>
+              </w:rPr>
+              <w:t xml:space="preserve"> / generator’s – producer’s </w:t>
             </w:r>
             <w:r>
               <w:rPr>
@@ -12276,7 +12607,21 @@
               <w:rPr>
                 <w:sz w:val="16"/>
               </w:rPr>
-              <w:t>If more than 3 carriers, attach information as required in blocks 8 (a,b,c).</w:t>
+              <w:t>If more than 3 carriers, attach information as required in blocks 8 (</w:t>
+            </w:r>
+            <w:proofErr w:type="spellStart"/>
+            <w:r>
+              <w:rPr>
+                <w:sz w:val="16"/>
+              </w:rPr>
+              <w:t>a,b,c</w:t>
+            </w:r>
+            <w:proofErr w:type="spellEnd"/>
+            <w:r>
+              <w:rPr>
+                <w:sz w:val="16"/>
+              </w:rPr>
+              <w:t>).</w:t>
             </w:r>
           </w:p>
         </w:tc>
@@ -13398,7 +13743,21 @@
               <w:rPr>
                 <w:sz w:val="16"/>
               </w:rPr>
-              <w:t>Deep injection, (e.g., injection of pumpable discards into wells, salt domes or naturally occurring repositories, etc.)</w:t>
+              <w:t xml:space="preserve">Deep injection, (e.g., injection of </w:t>
+            </w:r>
+            <w:proofErr w:type="spellStart"/>
+            <w:r>
+              <w:rPr>
+                <w:sz w:val="16"/>
+              </w:rPr>
+              <w:t>pumpable</w:t>
+            </w:r>
+            <w:proofErr w:type="spellEnd"/>
+            <w:r>
+              <w:rPr>
+                <w:sz w:val="16"/>
+              </w:rPr>
+              <w:t xml:space="preserve"> discards into wells, salt domes or naturally occurring repositories, etc.)</w:t>
             </w:r>
           </w:p>
           <w:p>
@@ -13472,11 +13831,19 @@
                 <w:sz w:val="16"/>
               </w:rPr>
             </w:pPr>
-            <w:r>
-              <w:rPr>
-                <w:sz w:val="16"/>
-              </w:rPr>
-              <w:t xml:space="preserve">Physico-chemical treatment not specified elsewhere in this list which results in final compounds or mixtures which are discarded by means of </w:t>
+            <w:proofErr w:type="spellStart"/>
+            <w:r>
+              <w:rPr>
+                <w:sz w:val="16"/>
+              </w:rPr>
+              <w:t>Physico</w:t>
+            </w:r>
+            <w:proofErr w:type="spellEnd"/>
+            <w:r>
+              <w:rPr>
+                <w:sz w:val="16"/>
+              </w:rPr>
+              <w:t xml:space="preserve">-chemical treatment not specified elsewhere in this list which results in final compounds or mixtures which are discarded by means of </w:t>
             </w:r>
             <w:r>
               <w:rPr>
@@ -14255,6 +14622,7 @@
                 <w:sz w:val="16"/>
               </w:rPr>
             </w:pPr>
+            <w:proofErr w:type="spellStart"/>
             <w:r>
               <w:rPr>
                 <w:rFonts w:ascii="Arial" w:hAnsi="Arial"/>
@@ -14262,6 +14630,7 @@
               </w:rPr>
               <w:t>Jerrican</w:t>
             </w:r>
+            <w:proofErr w:type="spellEnd"/>
           </w:p>
           <w:p>
             <w:pPr>
@@ -15070,6 +15439,7 @@
                 <w:sz w:val="16"/>
               </w:rPr>
             </w:pPr>
+            <w:proofErr w:type="spellStart"/>
             <w:r>
               <w:rPr>
                 <w:rFonts w:ascii="Arial" w:hAnsi="Arial"/>
@@ -15077,6 +15447,7 @@
               </w:rPr>
               <w:t>Ecotoxic</w:t>
             </w:r>
+            <w:proofErr w:type="spellEnd"/>
           </w:p>
         </w:tc>
       </w:tr>
@@ -15848,7 +16219,39 @@
           <w:rFonts w:ascii="Arial" w:hAnsi="Arial" w:cs="Arial"/>
           <w:lang w:val="en-US"/>
         </w:rPr>
-        <w:t xml:space="preserve">In the first instance, the completed original documents must only be submitted for assessment to the International Waste Shipments Team, Environment Agency, Richard Fairclough House, Knutsford Road, Latchford, Warrington, Cheshire, WA4 1HT. </w:t>
+        <w:t xml:space="preserve">In the first instance, the completed original documents must only be submitted for assessment to the International Waste Shipments Team, Environment Agency, Richard </w:t>
+      </w:r>
+      <w:proofErr w:type="spellStart"/>
+      <w:r>
+        <w:rPr>
+          <w:rFonts w:ascii="Arial" w:hAnsi="Arial" w:cs="Arial"/>
+          <w:lang w:val="en-US"/>
+        </w:rPr>
+        <w:t>Fairclough</w:t>
+      </w:r>
+      <w:proofErr w:type="spellEnd"/>
+      <w:r>
+        <w:rPr>
+          <w:rFonts w:ascii="Arial" w:hAnsi="Arial" w:cs="Arial"/>
+          <w:lang w:val="en-US"/>
+        </w:rPr>
+        <w:t xml:space="preserve"> House, </w:t>
+      </w:r>
+      <w:proofErr w:type="spellStart"/>
+      <w:r>
+        <w:rPr>
+          <w:rFonts w:ascii="Arial" w:hAnsi="Arial" w:cs="Arial"/>
+          <w:lang w:val="en-US"/>
+        </w:rPr>
+        <w:t>Knutsford</w:t>
+      </w:r>
+      <w:proofErr w:type="spellEnd"/>
+      <w:r>
+        <w:rPr>
+          <w:rFonts w:ascii="Arial" w:hAnsi="Arial" w:cs="Arial"/>
+          <w:lang w:val="en-US"/>
+        </w:rPr>
+        <w:t xml:space="preserve"> Road, Latchford, Warrington, Cheshire, WA4 1HT. </w:t>
       </w:r>
     </w:p>
     <w:p>
@@ -16501,7 +16904,25 @@
           <w:sz w:val="32"/>
           <w:szCs w:val="32"/>
         </w:rPr>
-        <w:t>Annex 4a - Proforma (RDF/ Wood waste only)*</w:t>
+        <w:t xml:space="preserve">Annex 4a - </w:t>
+      </w:r>
+      <w:proofErr w:type="spellStart"/>
+      <w:r>
+        <w:rPr>
+          <w:rFonts w:ascii="Arial" w:hAnsi="Arial" w:cs="Arial"/>
+          <w:sz w:val="32"/>
+          <w:szCs w:val="32"/>
+        </w:rPr>
+        <w:t>Proforma</w:t>
+      </w:r>
+      <w:proofErr w:type="spellEnd"/>
+      <w:r>
+        <w:rPr>
+          <w:rFonts w:ascii="Arial" w:hAnsi="Arial" w:cs="Arial"/>
+          <w:sz w:val="32"/>
+          <w:szCs w:val="32"/>
+        </w:rPr>
+        <w:t xml:space="preserve"> (RDF/ Wood waste only)*</w:t>
       </w:r>
     </w:p>
     <w:p>
@@ -19569,7 +19990,48 @@
           <w:szCs w:val="32"/>
         </w:rPr>
         <w:lastRenderedPageBreak/>
-        <w:t>Notification Number ____________</w:t>
+        <w:t xml:space="preserve">Notification Number </w:t>
+      </w:r>
+      <w:r>
+        <w:rPr>
+          <w:rFonts w:ascii="Arial" w:hAnsi="Arial" w:cs="Arial"/>
+          <w:sz w:val="32"/>
+          <w:szCs w:val="32"/>
+        </w:rPr>
+        <w:fldChar w:fldCharType="begin"/>
+      </w:r>
+      <w:r>
+        <w:rPr>
+          <w:rFonts w:ascii="Arial" w:hAnsi="Arial" w:cs="Arial"/>
+          <w:sz w:val="32"/>
+          <w:szCs w:val="32"/>
+        </w:rPr>
+        <w:instrText xml:space="preserve"> MERGEFIELD  General[Number]  \* MERGEFORMAT </w:instrText>
+      </w:r>
+      <w:r>
+        <w:rPr>
+          <w:rFonts w:ascii="Arial" w:hAnsi="Arial" w:cs="Arial"/>
+          <w:sz w:val="32"/>
+          <w:szCs w:val="32"/>
+        </w:rPr>
+        <w:fldChar w:fldCharType="separate"/>
+      </w:r>
+      <w:r>
+        <w:rPr>
+          <w:rFonts w:ascii="Arial" w:hAnsi="Arial" w:cs="Arial"/>
+          <w:noProof/>
+          <w:sz w:val="32"/>
+          <w:szCs w:val="32"/>
+        </w:rPr>
+        <w:t>«General[Number]»</w:t>
+      </w:r>
+      <w:r>
+        <w:rPr>
+          <w:rFonts w:ascii="Arial" w:hAnsi="Arial" w:cs="Arial"/>
+          <w:sz w:val="32"/>
+          <w:szCs w:val="32"/>
+        </w:rPr>
+        <w:fldChar w:fldCharType="end"/>
       </w:r>
     </w:p>
     <w:p>
@@ -19608,7 +20070,58 @@
           <w:szCs w:val="32"/>
           <w:u w:val="single"/>
         </w:rPr>
-        <w:t>Annex 3</w:t>
+        <w:t xml:space="preserve">Annex </w:t>
+      </w:r>
+      <w:r>
+        <w:rPr>
+          <w:rFonts w:ascii="Arial" w:hAnsi="Arial" w:cs="Arial"/>
+          <w:b/>
+          <w:sz w:val="32"/>
+          <w:szCs w:val="32"/>
+          <w:u w:val="single"/>
+        </w:rPr>
+        <w:fldChar w:fldCharType="begin"/>
+      </w:r>
+      <w:r>
+        <w:rPr>
+          <w:rFonts w:ascii="Arial" w:hAnsi="Arial" w:cs="Arial"/>
+          <w:b/>
+          <w:sz w:val="32"/>
+          <w:szCs w:val="32"/>
+          <w:u w:val="single"/>
+        </w:rPr>
+        <w:instrText xml:space="preserve"> MERGEFIELD  Annex[Operation[AnnexNumber]]  \* MERGEFORMAT </w:instrText>
+      </w:r>
+      <w:r>
+        <w:rPr>
+          <w:rFonts w:ascii="Arial" w:hAnsi="Arial" w:cs="Arial"/>
+          <w:b/>
+          <w:sz w:val="32"/>
+          <w:szCs w:val="32"/>
+          <w:u w:val="single"/>
+        </w:rPr>
+        <w:fldChar w:fldCharType="separate"/>
+      </w:r>
+      <w:r>
+        <w:rPr>
+          <w:rFonts w:ascii="Arial" w:hAnsi="Arial" w:cs="Arial"/>
+          <w:b/>
+          <w:noProof/>
+          <w:sz w:val="32"/>
+          <w:szCs w:val="32"/>
+          <w:u w:val="single"/>
+        </w:rPr>
+        <w:t>«Annex[Operation[AnnexNumber]]»</w:t>
+      </w:r>
+      <w:r>
+        <w:rPr>
+          <w:rFonts w:ascii="Arial" w:hAnsi="Arial" w:cs="Arial"/>
+          <w:b/>
+          <w:sz w:val="32"/>
+          <w:szCs w:val="32"/>
+          <w:u w:val="single"/>
+        </w:rPr>
+        <w:fldChar w:fldCharType="end"/>
       </w:r>
     </w:p>
     <w:p>
@@ -19781,457 +20294,79 @@
         <w:adjustRightInd w:val="0"/>
         <w:rPr>
           <w:rFonts w:ascii="Arial" w:hAnsi="Arial" w:cs="Arial"/>
-          <w:b/>
-          <w:color w:val="A6A6A6"/>
-          <w:szCs w:val="24"/>
-          <w:u w:val="single"/>
-        </w:rPr>
-      </w:pPr>
+          <w:sz w:val="28"/>
+          <w:szCs w:val="28"/>
+        </w:rPr>
+      </w:pPr>
+      <w:r>
+        <w:rPr>
+          <w:rFonts w:ascii="Arial" w:hAnsi="Arial" w:cs="Arial"/>
+          <w:sz w:val="28"/>
+          <w:szCs w:val="28"/>
+        </w:rPr>
+        <w:fldChar w:fldCharType="begin"/>
+      </w:r>
+      <w:r>
+        <w:rPr>
+          <w:rFonts w:ascii="Arial" w:hAnsi="Arial" w:cs="Arial"/>
+          <w:sz w:val="28"/>
+          <w:szCs w:val="28"/>
+        </w:rPr>
+        <w:instrText xml:space="preserve"> MERGEFIELD  Annex[Operation[TechnologyEmployed]]  \* MERGEFORMAT </w:instrText>
+      </w:r>
+      <w:r>
+        <w:rPr>
+          <w:rFonts w:ascii="Arial" w:hAnsi="Arial" w:cs="Arial"/>
+          <w:sz w:val="28"/>
+          <w:szCs w:val="28"/>
+        </w:rPr>
+        <w:fldChar w:fldCharType="separate"/>
+      </w:r>
+      <w:r>
+        <w:rPr>
+          <w:rFonts w:ascii="Arial" w:hAnsi="Arial" w:cs="Arial"/>
+          <w:noProof/>
+          <w:sz w:val="28"/>
+          <w:szCs w:val="28"/>
+        </w:rPr>
+        <w:t>«Annex[Operation[TechnologyEmployed]]»</w:t>
+      </w:r>
+      <w:r>
+        <w:rPr>
+          <w:rFonts w:ascii="Arial" w:hAnsi="Arial" w:cs="Arial"/>
+          <w:sz w:val="28"/>
+          <w:szCs w:val="28"/>
+        </w:rPr>
+        <w:fldChar w:fldCharType="end"/>
+      </w:r>
     </w:p>
     <w:p>
       <w:pPr>
-        <w:autoSpaceDE w:val="0"/>
-        <w:autoSpaceDN w:val="0"/>
-        <w:adjustRightInd w:val="0"/>
-        <w:rPr>
-          <w:b/>
-          <w:color w:val="A6A6A6"/>
-          <w:szCs w:val="24"/>
-          <w:u w:val="single"/>
-        </w:rPr>
-      </w:pPr>
+        <w:rPr>
+          <w:rFonts w:ascii="Arial" w:hAnsi="Arial" w:cs="Arial"/>
+          <w:sz w:val="28"/>
+          <w:szCs w:val="28"/>
+        </w:rPr>
+      </w:pPr>
+      <w:r>
+        <w:rPr>
+          <w:rFonts w:ascii="Arial" w:hAnsi="Arial" w:cs="Arial"/>
+          <w:sz w:val="28"/>
+          <w:szCs w:val="28"/>
+        </w:rPr>
+        <w:br w:type="page"/>
+      </w:r>
     </w:p>
     <w:p>
       <w:pPr>
         <w:rPr>
-          <w:sz w:val="16"/>
-        </w:rPr>
-      </w:pPr>
-    </w:p>
-    <w:p>
-      <w:pPr>
-        <w:rPr>
-          <w:sz w:val="16"/>
-        </w:rPr>
-      </w:pPr>
-    </w:p>
-    <w:p>
-      <w:pPr>
-        <w:rPr>
-          <w:sz w:val="16"/>
-        </w:rPr>
-      </w:pPr>
-    </w:p>
-    <w:p>
-      <w:pPr>
-        <w:rPr>
-          <w:sz w:val="16"/>
-        </w:rPr>
-      </w:pPr>
-    </w:p>
-    <w:p>
-      <w:pPr>
-        <w:rPr>
-          <w:sz w:val="16"/>
-        </w:rPr>
-      </w:pPr>
-    </w:p>
-    <w:p>
-      <w:pPr>
-        <w:rPr>
-          <w:sz w:val="16"/>
-        </w:rPr>
-      </w:pPr>
-    </w:p>
-    <w:p>
-      <w:pPr>
-        <w:rPr>
-          <w:sz w:val="16"/>
-        </w:rPr>
-      </w:pPr>
-    </w:p>
-    <w:p>
-      <w:pPr>
-        <w:rPr>
-          <w:sz w:val="16"/>
-        </w:rPr>
-      </w:pPr>
-    </w:p>
-    <w:p>
-      <w:pPr>
-        <w:rPr>
-          <w:sz w:val="16"/>
-        </w:rPr>
-      </w:pPr>
-    </w:p>
-    <w:p>
-      <w:pPr>
-        <w:rPr>
-          <w:sz w:val="16"/>
-        </w:rPr>
-      </w:pPr>
-    </w:p>
-    <w:p>
-      <w:pPr>
-        <w:rPr>
-          <w:sz w:val="16"/>
-        </w:rPr>
-      </w:pPr>
-    </w:p>
-    <w:p>
-      <w:pPr>
-        <w:rPr>
-          <w:sz w:val="16"/>
-        </w:rPr>
-      </w:pPr>
-    </w:p>
-    <w:p>
-      <w:pPr>
-        <w:rPr>
-          <w:sz w:val="16"/>
-        </w:rPr>
-      </w:pPr>
-    </w:p>
-    <w:p>
-      <w:pPr>
-        <w:rPr>
-          <w:sz w:val="16"/>
-        </w:rPr>
-      </w:pPr>
-    </w:p>
-    <w:p>
-      <w:pPr>
-        <w:rPr>
-          <w:sz w:val="16"/>
-        </w:rPr>
-      </w:pPr>
-    </w:p>
-    <w:p>
-      <w:pPr>
-        <w:rPr>
-          <w:sz w:val="16"/>
-        </w:rPr>
-      </w:pPr>
-    </w:p>
-    <w:p>
-      <w:pPr>
-        <w:rPr>
-          <w:sz w:val="16"/>
-        </w:rPr>
-      </w:pPr>
-    </w:p>
-    <w:p>
-      <w:pPr>
-        <w:rPr>
-          <w:sz w:val="16"/>
-        </w:rPr>
-      </w:pPr>
-    </w:p>
-    <w:p>
-      <w:pPr>
-        <w:rPr>
-          <w:sz w:val="16"/>
-        </w:rPr>
-      </w:pPr>
-    </w:p>
-    <w:p>
-      <w:pPr>
-        <w:rPr>
-          <w:sz w:val="16"/>
-        </w:rPr>
-      </w:pPr>
-    </w:p>
-    <w:p>
-      <w:pPr>
-        <w:rPr>
-          <w:sz w:val="16"/>
-        </w:rPr>
-      </w:pPr>
-    </w:p>
-    <w:p>
-      <w:pPr>
-        <w:rPr>
-          <w:sz w:val="16"/>
-        </w:rPr>
-      </w:pPr>
-    </w:p>
-    <w:p>
-      <w:pPr>
-        <w:rPr>
-          <w:sz w:val="16"/>
-        </w:rPr>
-      </w:pPr>
-    </w:p>
-    <w:p>
-      <w:pPr>
-        <w:rPr>
-          <w:sz w:val="16"/>
-        </w:rPr>
-      </w:pPr>
-    </w:p>
-    <w:p>
-      <w:pPr>
-        <w:rPr>
-          <w:sz w:val="16"/>
-        </w:rPr>
-      </w:pPr>
-    </w:p>
-    <w:p>
-      <w:pPr>
-        <w:rPr>
-          <w:sz w:val="16"/>
-        </w:rPr>
-      </w:pPr>
-    </w:p>
-    <w:p>
-      <w:pPr>
-        <w:rPr>
-          <w:sz w:val="16"/>
-        </w:rPr>
-      </w:pPr>
-    </w:p>
-    <w:p>
-      <w:pPr>
-        <w:rPr>
-          <w:sz w:val="16"/>
-        </w:rPr>
-      </w:pPr>
-    </w:p>
-    <w:p>
-      <w:pPr>
-        <w:rPr>
-          <w:sz w:val="16"/>
-        </w:rPr>
-      </w:pPr>
-    </w:p>
-    <w:p>
-      <w:pPr>
-        <w:rPr>
-          <w:sz w:val="16"/>
-        </w:rPr>
-      </w:pPr>
-    </w:p>
-    <w:p>
-      <w:pPr>
-        <w:rPr>
-          <w:sz w:val="16"/>
-        </w:rPr>
-      </w:pPr>
-    </w:p>
-    <w:p>
-      <w:pPr>
-        <w:rPr>
-          <w:sz w:val="16"/>
-        </w:rPr>
-      </w:pPr>
-    </w:p>
-    <w:p>
-      <w:pPr>
-        <w:rPr>
-          <w:sz w:val="16"/>
-        </w:rPr>
-      </w:pPr>
-    </w:p>
-    <w:p>
-      <w:pPr>
-        <w:rPr>
-          <w:sz w:val="16"/>
-        </w:rPr>
-      </w:pPr>
-    </w:p>
-    <w:p>
-      <w:pPr>
-        <w:rPr>
-          <w:sz w:val="16"/>
-        </w:rPr>
-      </w:pPr>
-    </w:p>
-    <w:p>
-      <w:pPr>
-        <w:rPr>
-          <w:sz w:val="16"/>
-        </w:rPr>
-      </w:pPr>
-    </w:p>
-    <w:p>
-      <w:pPr>
-        <w:rPr>
-          <w:sz w:val="16"/>
-        </w:rPr>
-      </w:pPr>
-    </w:p>
-    <w:p>
-      <w:pPr>
-        <w:rPr>
-          <w:sz w:val="16"/>
-        </w:rPr>
-      </w:pPr>
-    </w:p>
-    <w:p>
-      <w:pPr>
-        <w:rPr>
-          <w:sz w:val="16"/>
-        </w:rPr>
-      </w:pPr>
-    </w:p>
-    <w:p>
-      <w:pPr>
-        <w:rPr>
-          <w:sz w:val="16"/>
-        </w:rPr>
-      </w:pPr>
-    </w:p>
-    <w:p>
-      <w:pPr>
-        <w:rPr>
-          <w:sz w:val="16"/>
-        </w:rPr>
-      </w:pPr>
-    </w:p>
-    <w:p>
-      <w:pPr>
-        <w:rPr>
-          <w:sz w:val="16"/>
-        </w:rPr>
-      </w:pPr>
-    </w:p>
-    <w:p>
-      <w:pPr>
-        <w:rPr>
-          <w:sz w:val="16"/>
-        </w:rPr>
-      </w:pPr>
-    </w:p>
-    <w:p>
-      <w:pPr>
-        <w:rPr>
-          <w:sz w:val="16"/>
-        </w:rPr>
-      </w:pPr>
-    </w:p>
-    <w:p>
-      <w:pPr>
-        <w:rPr>
-          <w:sz w:val="16"/>
-        </w:rPr>
-      </w:pPr>
-    </w:p>
-    <w:p>
-      <w:pPr>
-        <w:rPr>
-          <w:sz w:val="16"/>
-        </w:rPr>
-      </w:pPr>
-    </w:p>
-    <w:p>
-      <w:pPr>
-        <w:rPr>
-          <w:sz w:val="16"/>
-        </w:rPr>
-      </w:pPr>
-    </w:p>
-    <w:p>
-      <w:pPr>
-        <w:rPr>
-          <w:sz w:val="16"/>
-        </w:rPr>
-      </w:pPr>
-    </w:p>
-    <w:p>
-      <w:pPr>
-        <w:rPr>
-          <w:sz w:val="16"/>
-        </w:rPr>
-      </w:pPr>
-    </w:p>
-    <w:p>
-      <w:pPr>
-        <w:rPr>
-          <w:sz w:val="16"/>
-        </w:rPr>
-      </w:pPr>
-    </w:p>
-    <w:p>
-      <w:pPr>
-        <w:rPr>
-          <w:sz w:val="16"/>
-        </w:rPr>
-      </w:pPr>
-    </w:p>
-    <w:p>
-      <w:pPr>
-        <w:rPr>
-          <w:sz w:val="16"/>
-        </w:rPr>
-      </w:pPr>
-    </w:p>
-    <w:p>
-      <w:pPr>
-        <w:rPr>
-          <w:sz w:val="16"/>
-        </w:rPr>
-      </w:pPr>
-    </w:p>
-    <w:p>
-      <w:pPr>
-        <w:rPr>
-          <w:sz w:val="16"/>
-        </w:rPr>
-      </w:pPr>
-    </w:p>
-    <w:p>
-      <w:pPr>
-        <w:rPr>
-          <w:sz w:val="16"/>
-        </w:rPr>
-      </w:pPr>
-    </w:p>
-    <w:p>
-      <w:pPr>
-        <w:rPr>
-          <w:sz w:val="16"/>
-        </w:rPr>
-      </w:pPr>
-    </w:p>
-    <w:p>
-      <w:pPr>
-        <w:rPr>
-          <w:sz w:val="16"/>
-        </w:rPr>
-      </w:pPr>
-    </w:p>
-    <w:p>
-      <w:pPr>
-        <w:rPr>
-          <w:sz w:val="16"/>
-        </w:rPr>
-      </w:pPr>
-    </w:p>
-    <w:p>
-      <w:pPr>
-        <w:rPr>
-          <w:sz w:val="16"/>
-        </w:rPr>
-      </w:pPr>
-    </w:p>
-    <w:p>
-      <w:pPr>
-        <w:rPr>
-          <w:sz w:val="16"/>
-        </w:rPr>
-      </w:pPr>
-    </w:p>
-    <w:p>
-      <w:pPr>
-        <w:autoSpaceDE w:val="0"/>
-        <w:autoSpaceDN w:val="0"/>
-        <w:adjustRightInd w:val="0"/>
-        <w:rPr>
-          <w:rFonts w:ascii="Arial" w:hAnsi="Arial" w:cs="Arial"/>
-          <w:sz w:val="32"/>
-          <w:szCs w:val="32"/>
-        </w:rPr>
-      </w:pPr>
+          <w:rFonts w:ascii="Arial" w:hAnsi="Arial" w:cs="Arial"/>
+          <w:sz w:val="28"/>
+          <w:szCs w:val="28"/>
+        </w:rPr>
+      </w:pPr>
+      <w:bookmarkStart w:id="0" w:name="_GoBack"/>
+      <w:bookmarkEnd w:id="0"/>
       <w:r>
         <w:rPr>
           <w:rFonts w:ascii="Arial" w:hAnsi="Arial" w:cs="Arial"/>
@@ -20551,6 +20686,7 @@
           <w:u w:val="single"/>
         </w:rPr>
       </w:pPr>
+      <w:proofErr w:type="spellStart"/>
       <w:r>
         <w:rPr>
           <w:rFonts w:ascii="Arial" w:hAnsi="Arial" w:cs="Arial"/>
@@ -20558,7 +20694,17 @@
           <w:szCs w:val="24"/>
           <w:u w:val="single"/>
         </w:rPr>
-        <w:t>Proforma – RDF/ Wood Only</w:t>
+        <w:t>Proforma</w:t>
+      </w:r>
+      <w:proofErr w:type="spellEnd"/>
+      <w:r>
+        <w:rPr>
+          <w:rFonts w:ascii="Arial" w:hAnsi="Arial" w:cs="Arial"/>
+          <w:b/>
+          <w:szCs w:val="24"/>
+          <w:u w:val="single"/>
+        </w:rPr>
+        <w:t xml:space="preserve"> – RDF/ Wood Only</w:t>
       </w:r>
     </w:p>
     <w:p>
@@ -20778,7 +20924,39 @@
                 <w:rFonts w:cs="Arial"/>
                 <w:sz w:val="22"/>
               </w:rPr>
-              <w:t>** Moisture Content wt/wt %</w:t>
+              <w:t xml:space="preserve">** Moisture Content </w:t>
+            </w:r>
+            <w:proofErr w:type="spellStart"/>
+            <w:r>
+              <w:rPr>
+                <w:rFonts w:cs="Arial"/>
+                <w:sz w:val="22"/>
+              </w:rPr>
+              <w:t>wt</w:t>
+            </w:r>
+            <w:proofErr w:type="spellEnd"/>
+            <w:r>
+              <w:rPr>
+                <w:rFonts w:cs="Arial"/>
+                <w:sz w:val="22"/>
+              </w:rPr>
+              <w:t>/</w:t>
+            </w:r>
+            <w:proofErr w:type="spellStart"/>
+            <w:r>
+              <w:rPr>
+                <w:rFonts w:cs="Arial"/>
+                <w:sz w:val="22"/>
+              </w:rPr>
+              <w:t>wt</w:t>
+            </w:r>
+            <w:proofErr w:type="spellEnd"/>
+            <w:r>
+              <w:rPr>
+                <w:rFonts w:cs="Arial"/>
+                <w:sz w:val="22"/>
+              </w:rPr>
+              <w:t xml:space="preserve"> %</w:t>
             </w:r>
           </w:p>
         </w:tc>
@@ -20832,7 +21010,39 @@
                 <w:rFonts w:cs="Arial"/>
                 <w:sz w:val="22"/>
               </w:rPr>
-              <w:t>** Ash Content   wt/wt %</w:t>
+              <w:t xml:space="preserve">** Ash Content   </w:t>
+            </w:r>
+            <w:proofErr w:type="spellStart"/>
+            <w:r>
+              <w:rPr>
+                <w:rFonts w:cs="Arial"/>
+                <w:sz w:val="22"/>
+              </w:rPr>
+              <w:t>wt</w:t>
+            </w:r>
+            <w:proofErr w:type="spellEnd"/>
+            <w:r>
+              <w:rPr>
+                <w:rFonts w:cs="Arial"/>
+                <w:sz w:val="22"/>
+              </w:rPr>
+              <w:t>/</w:t>
+            </w:r>
+            <w:proofErr w:type="spellStart"/>
+            <w:r>
+              <w:rPr>
+                <w:rFonts w:cs="Arial"/>
+                <w:sz w:val="22"/>
+              </w:rPr>
+              <w:t>wt</w:t>
+            </w:r>
+            <w:proofErr w:type="spellEnd"/>
+            <w:r>
+              <w:rPr>
+                <w:rFonts w:cs="Arial"/>
+                <w:sz w:val="22"/>
+              </w:rPr>
+              <w:t xml:space="preserve"> %</w:t>
             </w:r>
             <w:r>
               <w:rPr>
@@ -20949,7 +21159,39 @@
                 <w:rFonts w:cs="Arial"/>
                 <w:sz w:val="22"/>
               </w:rPr>
-              <w:t>Chlorine   wt/wt%</w:t>
+              <w:t xml:space="preserve">Chlorine   </w:t>
+            </w:r>
+            <w:proofErr w:type="spellStart"/>
+            <w:r>
+              <w:rPr>
+                <w:rFonts w:cs="Arial"/>
+                <w:sz w:val="22"/>
+              </w:rPr>
+              <w:t>wt</w:t>
+            </w:r>
+            <w:proofErr w:type="spellEnd"/>
+            <w:r>
+              <w:rPr>
+                <w:rFonts w:cs="Arial"/>
+                <w:sz w:val="22"/>
+              </w:rPr>
+              <w:t>/</w:t>
+            </w:r>
+            <w:proofErr w:type="spellStart"/>
+            <w:r>
+              <w:rPr>
+                <w:rFonts w:cs="Arial"/>
+                <w:sz w:val="22"/>
+              </w:rPr>
+              <w:t>wt</w:t>
+            </w:r>
+            <w:proofErr w:type="spellEnd"/>
+            <w:r>
+              <w:rPr>
+                <w:rFonts w:cs="Arial"/>
+                <w:sz w:val="22"/>
+              </w:rPr>
+              <w:t>%</w:t>
             </w:r>
           </w:p>
         </w:tc>
@@ -21088,7 +21330,35 @@
               <w:rPr>
                 <w:rFonts w:cs="Arial"/>
               </w:rPr>
-              <w:t>Paper   wt/wt %</w:t>
+              <w:t xml:space="preserve">Paper   </w:t>
+            </w:r>
+            <w:proofErr w:type="spellStart"/>
+            <w:r>
+              <w:rPr>
+                <w:rFonts w:cs="Arial"/>
+              </w:rPr>
+              <w:t>wt</w:t>
+            </w:r>
+            <w:proofErr w:type="spellEnd"/>
+            <w:r>
+              <w:rPr>
+                <w:rFonts w:cs="Arial"/>
+              </w:rPr>
+              <w:t>/</w:t>
+            </w:r>
+            <w:proofErr w:type="spellStart"/>
+            <w:r>
+              <w:rPr>
+                <w:rFonts w:cs="Arial"/>
+              </w:rPr>
+              <w:t>wt</w:t>
+            </w:r>
+            <w:proofErr w:type="spellEnd"/>
+            <w:r>
+              <w:rPr>
+                <w:rFonts w:cs="Arial"/>
+              </w:rPr>
+              <w:t xml:space="preserve"> %</w:t>
             </w:r>
           </w:p>
         </w:tc>
@@ -21135,7 +21405,35 @@
               <w:rPr>
                 <w:rFonts w:cs="Arial"/>
               </w:rPr>
-              <w:t>Plastics   wt/wt %</w:t>
+              <w:t xml:space="preserve">Plastics   </w:t>
+            </w:r>
+            <w:proofErr w:type="spellStart"/>
+            <w:r>
+              <w:rPr>
+                <w:rFonts w:cs="Arial"/>
+              </w:rPr>
+              <w:t>wt</w:t>
+            </w:r>
+            <w:proofErr w:type="spellEnd"/>
+            <w:r>
+              <w:rPr>
+                <w:rFonts w:cs="Arial"/>
+              </w:rPr>
+              <w:t>/</w:t>
+            </w:r>
+            <w:proofErr w:type="spellStart"/>
+            <w:r>
+              <w:rPr>
+                <w:rFonts w:cs="Arial"/>
+              </w:rPr>
+              <w:t>wt</w:t>
+            </w:r>
+            <w:proofErr w:type="spellEnd"/>
+            <w:r>
+              <w:rPr>
+                <w:rFonts w:cs="Arial"/>
+              </w:rPr>
+              <w:t xml:space="preserve"> %</w:t>
             </w:r>
           </w:p>
         </w:tc>
@@ -21182,7 +21480,35 @@
               <w:rPr>
                 <w:rFonts w:cs="Arial"/>
               </w:rPr>
-              <w:t>Food   wt/wt %</w:t>
+              <w:t xml:space="preserve">Food   </w:t>
+            </w:r>
+            <w:proofErr w:type="spellStart"/>
+            <w:r>
+              <w:rPr>
+                <w:rFonts w:cs="Arial"/>
+              </w:rPr>
+              <w:t>wt</w:t>
+            </w:r>
+            <w:proofErr w:type="spellEnd"/>
+            <w:r>
+              <w:rPr>
+                <w:rFonts w:cs="Arial"/>
+              </w:rPr>
+              <w:t>/</w:t>
+            </w:r>
+            <w:proofErr w:type="spellStart"/>
+            <w:r>
+              <w:rPr>
+                <w:rFonts w:cs="Arial"/>
+              </w:rPr>
+              <w:t>wt</w:t>
+            </w:r>
+            <w:proofErr w:type="spellEnd"/>
+            <w:r>
+              <w:rPr>
+                <w:rFonts w:cs="Arial"/>
+              </w:rPr>
+              <w:t xml:space="preserve"> %</w:t>
             </w:r>
           </w:p>
         </w:tc>
@@ -21229,7 +21555,35 @@
               <w:rPr>
                 <w:rFonts w:cs="Arial"/>
               </w:rPr>
-              <w:t>Wood   wt/wt %</w:t>
+              <w:t xml:space="preserve">Wood   </w:t>
+            </w:r>
+            <w:proofErr w:type="spellStart"/>
+            <w:r>
+              <w:rPr>
+                <w:rFonts w:cs="Arial"/>
+              </w:rPr>
+              <w:t>wt</w:t>
+            </w:r>
+            <w:proofErr w:type="spellEnd"/>
+            <w:r>
+              <w:rPr>
+                <w:rFonts w:cs="Arial"/>
+              </w:rPr>
+              <w:t>/</w:t>
+            </w:r>
+            <w:proofErr w:type="spellStart"/>
+            <w:r>
+              <w:rPr>
+                <w:rFonts w:cs="Arial"/>
+              </w:rPr>
+              <w:t>wt</w:t>
+            </w:r>
+            <w:proofErr w:type="spellEnd"/>
+            <w:r>
+              <w:rPr>
+                <w:rFonts w:cs="Arial"/>
+              </w:rPr>
+              <w:t xml:space="preserve"> %</w:t>
             </w:r>
           </w:p>
         </w:tc>
@@ -21276,7 +21630,35 @@
               <w:rPr>
                 <w:rFonts w:cs="Arial"/>
               </w:rPr>
-              <w:t>Textile   wt/wt %</w:t>
+              <w:t xml:space="preserve">Textile   </w:t>
+            </w:r>
+            <w:proofErr w:type="spellStart"/>
+            <w:r>
+              <w:rPr>
+                <w:rFonts w:cs="Arial"/>
+              </w:rPr>
+              <w:t>wt</w:t>
+            </w:r>
+            <w:proofErr w:type="spellEnd"/>
+            <w:r>
+              <w:rPr>
+                <w:rFonts w:cs="Arial"/>
+              </w:rPr>
+              <w:t>/</w:t>
+            </w:r>
+            <w:proofErr w:type="spellStart"/>
+            <w:r>
+              <w:rPr>
+                <w:rFonts w:cs="Arial"/>
+              </w:rPr>
+              <w:t>wt</w:t>
+            </w:r>
+            <w:proofErr w:type="spellEnd"/>
+            <w:r>
+              <w:rPr>
+                <w:rFonts w:cs="Arial"/>
+              </w:rPr>
+              <w:t xml:space="preserve"> %</w:t>
             </w:r>
           </w:p>
         </w:tc>
@@ -21323,7 +21705,35 @@
               <w:rPr>
                 <w:rFonts w:cs="Arial"/>
               </w:rPr>
-              <w:t>Metals   wt/wt %</w:t>
+              <w:t xml:space="preserve">Metals   </w:t>
+            </w:r>
+            <w:proofErr w:type="spellStart"/>
+            <w:r>
+              <w:rPr>
+                <w:rFonts w:cs="Arial"/>
+              </w:rPr>
+              <w:t>wt</w:t>
+            </w:r>
+            <w:proofErr w:type="spellEnd"/>
+            <w:r>
+              <w:rPr>
+                <w:rFonts w:cs="Arial"/>
+              </w:rPr>
+              <w:t>/</w:t>
+            </w:r>
+            <w:proofErr w:type="spellStart"/>
+            <w:r>
+              <w:rPr>
+                <w:rFonts w:cs="Arial"/>
+              </w:rPr>
+              <w:t>wt</w:t>
+            </w:r>
+            <w:proofErr w:type="spellEnd"/>
+            <w:r>
+              <w:rPr>
+                <w:rFonts w:cs="Arial"/>
+              </w:rPr>
+              <w:t xml:space="preserve"> %</w:t>
             </w:r>
           </w:p>
         </w:tc>
@@ -21386,7 +21796,35 @@
               <w:rPr>
                 <w:rFonts w:cs="Arial"/>
               </w:rPr>
-              <w:t xml:space="preserve">   wt/wt %</w:t>
+              <w:t xml:space="preserve">   </w:t>
+            </w:r>
+            <w:proofErr w:type="spellStart"/>
+            <w:r>
+              <w:rPr>
+                <w:rFonts w:cs="Arial"/>
+              </w:rPr>
+              <w:t>wt</w:t>
+            </w:r>
+            <w:proofErr w:type="spellEnd"/>
+            <w:r>
+              <w:rPr>
+                <w:rFonts w:cs="Arial"/>
+              </w:rPr>
+              <w:t>/</w:t>
+            </w:r>
+            <w:proofErr w:type="spellStart"/>
+            <w:r>
+              <w:rPr>
+                <w:rFonts w:cs="Arial"/>
+              </w:rPr>
+              <w:t>wt</w:t>
+            </w:r>
+            <w:proofErr w:type="spellEnd"/>
+            <w:r>
+              <w:rPr>
+                <w:rFonts w:cs="Arial"/>
+              </w:rPr>
+              <w:t xml:space="preserve"> %</w:t>
             </w:r>
           </w:p>
           <w:p>
@@ -21587,7 +22025,63 @@
               <w:rPr>
                 <w:rFonts w:cs="Arial"/>
               </w:rPr>
-              <w:t xml:space="preserve">(Ep - (Ef + Ei))/(0,97 × (Ew + Ef))                                                        </w:t>
+              <w:t>(Ep - (</w:t>
+            </w:r>
+            <w:proofErr w:type="spellStart"/>
+            <w:r>
+              <w:rPr>
+                <w:rFonts w:cs="Arial"/>
+              </w:rPr>
+              <w:t>Ef</w:t>
+            </w:r>
+            <w:proofErr w:type="spellEnd"/>
+            <w:r>
+              <w:rPr>
+                <w:rFonts w:cs="Arial"/>
+              </w:rPr>
+              <w:t xml:space="preserve"> + </w:t>
+            </w:r>
+            <w:proofErr w:type="spellStart"/>
+            <w:r>
+              <w:rPr>
+                <w:rFonts w:cs="Arial"/>
+              </w:rPr>
+              <w:t>Ei</w:t>
+            </w:r>
+            <w:proofErr w:type="spellEnd"/>
+            <w:r>
+              <w:rPr>
+                <w:rFonts w:cs="Arial"/>
+              </w:rPr>
+              <w:t>))/(0,97 × (</w:t>
+            </w:r>
+            <w:proofErr w:type="spellStart"/>
+            <w:r>
+              <w:rPr>
+                <w:rFonts w:cs="Arial"/>
+              </w:rPr>
+              <w:t>Ew</w:t>
+            </w:r>
+            <w:proofErr w:type="spellEnd"/>
+            <w:r>
+              <w:rPr>
+                <w:rFonts w:cs="Arial"/>
+              </w:rPr>
+              <w:t xml:space="preserve"> + </w:t>
+            </w:r>
+            <w:proofErr w:type="spellStart"/>
+            <w:r>
+              <w:rPr>
+                <w:rFonts w:cs="Arial"/>
+              </w:rPr>
+              <w:t>Ef</w:t>
+            </w:r>
+            <w:proofErr w:type="spellEnd"/>
+            <w:r>
+              <w:rPr>
+                <w:rFonts w:cs="Arial"/>
+              </w:rPr>
+              <w:t xml:space="preserve">))                                                        </w:t>
             </w:r>
           </w:p>
           <w:p>
@@ -22298,7 +22792,25 @@
                                 <w:color w:val="999999"/>
                                 <w:sz w:val="20"/>
                               </w:rPr>
-                              <w:t>Recovered material/(Recovered material + non-recovered material)</w:t>
+                              <w:t>Recovered material</w:t>
+                            </w:r>
+                            <w:proofErr w:type="gramStart"/>
+                            <w:r>
+                              <w:rPr>
+                                <w:rFonts w:ascii="Arial" w:hAnsi="Arial" w:cs="Arial"/>
+                                <w:color w:val="999999"/>
+                                <w:sz w:val="20"/>
+                              </w:rPr>
+                              <w:t>/(</w:t>
+                            </w:r>
+                            <w:proofErr w:type="gramEnd"/>
+                            <w:r>
+                              <w:rPr>
+                                <w:rFonts w:ascii="Arial" w:hAnsi="Arial" w:cs="Arial"/>
+                                <w:color w:val="999999"/>
+                                <w:sz w:val="20"/>
+                              </w:rPr>
+                              <w:t>Recovered material + non-recovered material)</w:t>
                             </w:r>
                           </w:p>
                           <w:p/>
@@ -23009,7 +23521,23 @@
           <w:rFonts w:ascii="Arial" w:hAnsi="Arial" w:cs="Arial"/>
           <w:szCs w:val="24"/>
         </w:rPr>
-        <w:t>e) the cost of disposal of the non recovered fraction</w:t>
+        <w:t xml:space="preserve">e) the cost of disposal of the </w:t>
+      </w:r>
+      <w:proofErr w:type="spellStart"/>
+      <w:r>
+        <w:rPr>
+          <w:rFonts w:ascii="Arial" w:hAnsi="Arial" w:cs="Arial"/>
+          <w:szCs w:val="24"/>
+        </w:rPr>
+        <w:t>non recovered</w:t>
+      </w:r>
+      <w:proofErr w:type="spellEnd"/>
+      <w:r>
+        <w:rPr>
+          <w:rFonts w:ascii="Arial" w:hAnsi="Arial" w:cs="Arial"/>
+          <w:szCs w:val="24"/>
+        </w:rPr>
+        <w:t xml:space="preserve"> fraction</w:t>
       </w:r>
     </w:p>
     <w:p>

</xml_diff>

<commit_message>
Set block to merge all annex numbers rather than just the first.
</commit_message>
<xml_diff>
--- a/src/EA.Iws.Api/Documents/NotificationMergeTemplate.docx
+++ b/src/EA.Iws.Api/Documents/NotificationMergeTemplate.docx
@@ -82,23 +82,7 @@
                 <w:b/>
                 <w:sz w:val="16"/>
               </w:rPr>
-              <w:t xml:space="preserve">Exporter - </w:t>
-            </w:r>
-            <w:proofErr w:type="spellStart"/>
-            <w:r>
-              <w:rPr>
-                <w:b/>
-                <w:sz w:val="16"/>
-              </w:rPr>
-              <w:t>notifier</w:t>
-            </w:r>
-            <w:proofErr w:type="spellEnd"/>
-            <w:r>
-              <w:rPr>
-                <w:b/>
-                <w:sz w:val="16"/>
-              </w:rPr>
-              <w:t xml:space="preserve"> </w:t>
+              <w:t xml:space="preserve">Exporter - notifier </w:t>
             </w:r>
             <w:r>
               <w:rPr>
@@ -402,7 +386,6 @@
               <w:rPr>
                 <w:noProof/>
                 <w:sz w:val="16"/>
-                <w:lang w:val="en-IN" w:eastAsia="en-IN"/>
               </w:rPr>
               <mc:AlternateContent>
                 <mc:Choice Requires="wps">
@@ -683,23 +666,7 @@
                 <w:sz w:val="16"/>
                 <w:szCs w:val="16"/>
               </w:rPr>
-              <w:t>(</w:t>
-            </w:r>
-            <w:proofErr w:type="spellStart"/>
-            <w:r>
-              <w:rPr>
-                <w:sz w:val="16"/>
-                <w:szCs w:val="16"/>
-              </w:rPr>
-              <w:t>i</w:t>
-            </w:r>
-            <w:proofErr w:type="spellEnd"/>
-            <w:r>
-              <w:rPr>
-                <w:sz w:val="16"/>
-                <w:szCs w:val="16"/>
-              </w:rPr>
-              <w:t>) Individual shipment:</w:t>
+              <w:t>(i) Individual shipment:</w:t>
             </w:r>
             <w:r>
               <w:rPr>
@@ -859,23 +826,7 @@
                 <w:sz w:val="16"/>
                 <w:szCs w:val="16"/>
               </w:rPr>
-              <w:t>(</w:t>
-            </w:r>
-            <w:proofErr w:type="spellStart"/>
-            <w:r>
-              <w:rPr>
-                <w:sz w:val="16"/>
-                <w:szCs w:val="16"/>
-              </w:rPr>
-              <w:t>i</w:t>
-            </w:r>
-            <w:proofErr w:type="spellEnd"/>
-            <w:r>
-              <w:rPr>
-                <w:sz w:val="16"/>
-                <w:szCs w:val="16"/>
-              </w:rPr>
-              <w:t xml:space="preserve">) Disposal </w:t>
+              <w:t xml:space="preserve">(i) Disposal </w:t>
             </w:r>
             <w:r>
               <w:rPr>
@@ -1587,7 +1538,6 @@
               <w:rPr>
                 <w:noProof/>
                 <w:sz w:val="16"/>
-                <w:lang w:val="en-IN" w:eastAsia="en-IN"/>
               </w:rPr>
               <mc:AlternateContent>
                 <mc:Choice Requires="wps">
@@ -1953,14 +1903,27 @@
             <w:r>
               <w:t xml:space="preserve"> </w:t>
             </w:r>
-            <w:fldSimple w:instr=" MERGEFIELD  Importer[ContactPerson]  \* MERGEFORMAT ">
-              <w:r>
-                <w:rPr>
-                  <w:noProof/>
-                </w:rPr>
-                <w:t>«Importer[ContactPerson]»</w:t>
-              </w:r>
-            </w:fldSimple>
+            <w:r>
+              <w:fldChar w:fldCharType="begin"/>
+            </w:r>
+            <w:r>
+              <w:instrText xml:space="preserve"> MERGEFIELD  Importer[ContactPerson]  \* MERGEFORMAT </w:instrText>
+            </w:r>
+            <w:r>
+              <w:fldChar w:fldCharType="separate"/>
+            </w:r>
+            <w:r>
+              <w:rPr>
+                <w:noProof/>
+              </w:rPr>
+              <w:t>«Importer[ContactPerson]»</w:t>
+            </w:r>
+            <w:r>
+              <w:rPr>
+                <w:noProof/>
+              </w:rPr>
+              <w:fldChar w:fldCharType="end"/>
+            </w:r>
           </w:p>
           <w:p>
             <w:pPr>
@@ -3117,7 +3080,6 @@
               <w:rPr>
                 <w:noProof/>
                 <w:sz w:val="16"/>
-                <w:lang w:val="en-IN" w:eastAsia="en-IN"/>
               </w:rPr>
               <mc:AlternateContent>
                 <mc:Choice Requires="wps">
@@ -3785,21 +3747,7 @@
               <w:rPr>
                 <w:sz w:val="16"/>
               </w:rPr>
-              <w:t>OECD code (if different from (</w:t>
-            </w:r>
-            <w:proofErr w:type="spellStart"/>
-            <w:r>
-              <w:rPr>
-                <w:sz w:val="16"/>
-              </w:rPr>
-              <w:t>i</w:t>
-            </w:r>
-            <w:proofErr w:type="spellEnd"/>
-            <w:r>
-              <w:rPr>
-                <w:sz w:val="16"/>
-              </w:rPr>
-              <w:t>)):</w:t>
+              <w:t>OECD code (if different from (i)):</w:t>
             </w:r>
           </w:p>
           <w:p>
@@ -4979,36 +4927,20 @@
                 <w:b/>
                 <w:sz w:val="16"/>
               </w:rPr>
-              <w:t xml:space="preserve">17. Exporter’s – </w:t>
-            </w:r>
-            <w:proofErr w:type="spellStart"/>
+              <w:t xml:space="preserve">17. Exporter’s – notifier’s / generator’s – producer’s </w:t>
+            </w:r>
+            <w:r>
+              <w:rPr>
+                <w:i/>
+                <w:sz w:val="16"/>
+              </w:rPr>
+              <w:t>(1)</w:t>
+            </w:r>
             <w:r>
               <w:rPr>
                 <w:b/>
                 <w:sz w:val="16"/>
               </w:rPr>
-              <w:t>notifier’s</w:t>
-            </w:r>
-            <w:proofErr w:type="spellEnd"/>
-            <w:r>
-              <w:rPr>
-                <w:b/>
-                <w:sz w:val="16"/>
-              </w:rPr>
-              <w:t xml:space="preserve"> / generator’s – producer’s </w:t>
-            </w:r>
-            <w:r>
-              <w:rPr>
-                <w:i/>
-                <w:sz w:val="16"/>
-              </w:rPr>
-              <w:t>(1)</w:t>
-            </w:r>
-            <w:r>
-              <w:rPr>
-                <w:b/>
-                <w:sz w:val="16"/>
-              </w:rPr>
               <w:t xml:space="preserve"> declaration:</w:t>
             </w:r>
           </w:p>
@@ -5030,21 +4962,7 @@
               <w:rPr>
                 <w:sz w:val="16"/>
               </w:rPr>
-              <w:t xml:space="preserve">Exporter’s- </w:t>
-            </w:r>
-            <w:proofErr w:type="spellStart"/>
-            <w:r>
-              <w:rPr>
-                <w:sz w:val="16"/>
-              </w:rPr>
-              <w:t>notifier’s</w:t>
-            </w:r>
-            <w:proofErr w:type="spellEnd"/>
-            <w:r>
-              <w:rPr>
-                <w:sz w:val="16"/>
-              </w:rPr>
-              <w:t xml:space="preserve"> name:</w:t>
+              <w:t>Exporter’s- notifier’s name:</w:t>
             </w:r>
             <w:r>
               <w:rPr>
@@ -5658,35 +5576,7 @@
               <w:rPr>
                 <w:sz w:val="16"/>
               </w:rPr>
-              <w:t xml:space="preserve">R12/R13 or D13-15 facilities and on the subsequent R1-R11 or D1-D12 </w:t>
-            </w:r>
-            <w:proofErr w:type="spellStart"/>
-            <w:r>
-              <w:rPr>
-                <w:sz w:val="16"/>
-              </w:rPr>
-              <w:t>facilit</w:t>
-            </w:r>
-            <w:proofErr w:type="spellEnd"/>
-            <w:r>
-              <w:rPr>
-                <w:sz w:val="16"/>
-              </w:rPr>
-              <w:t>(y)</w:t>
-            </w:r>
-            <w:proofErr w:type="spellStart"/>
-            <w:r>
-              <w:rPr>
-                <w:sz w:val="16"/>
-              </w:rPr>
-              <w:t>ies</w:t>
-            </w:r>
-            <w:proofErr w:type="spellEnd"/>
-            <w:r>
-              <w:rPr>
-                <w:sz w:val="16"/>
-              </w:rPr>
-              <w:t xml:space="preserve"> when required</w:t>
+              <w:t>R12/R13 or D13-15 facilities and on the subsequent R1-R11 or D1-D12 facilit(y)ies when required</w:t>
             </w:r>
           </w:p>
           <w:p>
@@ -6215,23 +6105,7 @@
                 <w:rFonts w:ascii="Arial" w:hAnsi="Arial"/>
                 <w:sz w:val="16"/>
               </w:rPr>
-              <w:t xml:space="preserve">Deep injection, (e.g., injection of </w:t>
-            </w:r>
-            <w:proofErr w:type="spellStart"/>
-            <w:r>
-              <w:rPr>
-                <w:rFonts w:ascii="Arial" w:hAnsi="Arial"/>
-                <w:sz w:val="16"/>
-              </w:rPr>
-              <w:t>pumpable</w:t>
-            </w:r>
-            <w:proofErr w:type="spellEnd"/>
-            <w:r>
-              <w:rPr>
-                <w:rFonts w:ascii="Arial" w:hAnsi="Arial"/>
-                <w:sz w:val="16"/>
-              </w:rPr>
-              <w:t xml:space="preserve"> discards into wells, salt domes or naturally occurring repositories, etc.)</w:t>
+              <w:t>Deep injection, (e.g., injection of pumpable discards into wells, salt domes or naturally occurring repositories, etc.)</w:t>
             </w:r>
           </w:p>
           <w:p>
@@ -6316,21 +6190,12 @@
                 <w:sz w:val="16"/>
               </w:rPr>
             </w:pPr>
-            <w:proofErr w:type="spellStart"/>
-            <w:r>
-              <w:rPr>
-                <w:rFonts w:ascii="Arial" w:hAnsi="Arial"/>
-                <w:sz w:val="16"/>
-              </w:rPr>
-              <w:t>Physico</w:t>
-            </w:r>
-            <w:proofErr w:type="spellEnd"/>
-            <w:r>
-              <w:rPr>
-                <w:rFonts w:ascii="Arial" w:hAnsi="Arial"/>
-                <w:sz w:val="16"/>
-              </w:rPr>
-              <w:t>-chemical treatment not specified elsewhere in this list which results in final compounds or mixtures w</w:t>
+            <w:r>
+              <w:rPr>
+                <w:rFonts w:ascii="Arial" w:hAnsi="Arial"/>
+                <w:sz w:val="16"/>
+              </w:rPr>
+              <w:t>Physico-chemical treatment not specified elsewhere in this list which results in final compounds or mixtures w</w:t>
             </w:r>
             <w:r>
               <w:rPr>
@@ -7195,7 +7060,6 @@
                 <w:sz w:val="16"/>
               </w:rPr>
             </w:pPr>
-            <w:proofErr w:type="spellStart"/>
             <w:r>
               <w:rPr>
                 <w:rFonts w:ascii="Arial" w:hAnsi="Arial"/>
@@ -7203,7 +7067,6 @@
               </w:rPr>
               <w:t>Jerrican</w:t>
             </w:r>
-            <w:proofErr w:type="spellEnd"/>
           </w:p>
           <w:p>
             <w:pPr>
@@ -7986,7 +7849,6 @@
                 <w:sz w:val="16"/>
               </w:rPr>
             </w:pPr>
-            <w:proofErr w:type="spellStart"/>
             <w:r>
               <w:rPr>
                 <w:rFonts w:ascii="Arial" w:hAnsi="Arial"/>
@@ -7994,7 +7856,6 @@
               </w:rPr>
               <w:t>Ecotoxic</w:t>
             </w:r>
-            <w:proofErr w:type="spellEnd"/>
           </w:p>
         </w:tc>
       </w:tr>
@@ -8874,23 +8735,7 @@
                 <w:b/>
                 <w:sz w:val="16"/>
               </w:rPr>
-              <w:t xml:space="preserve">3. Exporter - </w:t>
-            </w:r>
-            <w:proofErr w:type="spellStart"/>
-            <w:r>
-              <w:rPr>
-                <w:b/>
-                <w:sz w:val="16"/>
-              </w:rPr>
-              <w:t>notifier</w:t>
-            </w:r>
-            <w:proofErr w:type="spellEnd"/>
-            <w:r>
-              <w:rPr>
-                <w:b/>
-                <w:sz w:val="16"/>
-              </w:rPr>
-              <w:t xml:space="preserve"> </w:t>
+              <w:t xml:space="preserve">3. Exporter - notifier </w:t>
             </w:r>
             <w:r>
               <w:rPr>
@@ -8959,7 +8804,6 @@
               <w:rPr>
                 <w:noProof/>
                 <w:sz w:val="16"/>
-                <w:lang w:val="en-IN" w:eastAsia="en-IN"/>
               </w:rPr>
               <mc:AlternateContent>
                 <mc:Choice Requires="wps">
@@ -10992,21 +10836,7 @@
               <w:rPr>
                 <w:sz w:val="16"/>
               </w:rPr>
-              <w:t>OECD code (if different from (</w:t>
-            </w:r>
-            <w:proofErr w:type="spellStart"/>
-            <w:r>
-              <w:rPr>
-                <w:sz w:val="16"/>
-              </w:rPr>
-              <w:t>i</w:t>
-            </w:r>
-            <w:proofErr w:type="spellEnd"/>
-            <w:r>
-              <w:rPr>
-                <w:sz w:val="16"/>
-              </w:rPr>
-              <w:t>)):</w:t>
+              <w:t>OECD code (if different from (i)):</w:t>
             </w:r>
           </w:p>
           <w:p>
@@ -11792,23 +11622,7 @@
                 <w:b/>
                 <w:sz w:val="16"/>
               </w:rPr>
-              <w:t xml:space="preserve">15. Exporter’s – </w:t>
-            </w:r>
-            <w:proofErr w:type="spellStart"/>
-            <w:r>
-              <w:rPr>
-                <w:b/>
-                <w:sz w:val="16"/>
-              </w:rPr>
-              <w:t>notifier’s</w:t>
-            </w:r>
-            <w:proofErr w:type="spellEnd"/>
-            <w:r>
-              <w:rPr>
-                <w:b/>
-                <w:sz w:val="16"/>
-              </w:rPr>
-              <w:t xml:space="preserve"> / generator’s – producer’s </w:t>
+              <w:t xml:space="preserve">15. Exporter’s – notifier’s / generator’s – producer’s </w:t>
             </w:r>
             <w:r>
               <w:rPr>
@@ -12607,21 +12421,7 @@
               <w:rPr>
                 <w:sz w:val="16"/>
               </w:rPr>
-              <w:t>If more than 3 carriers, attach information as required in blocks 8 (</w:t>
-            </w:r>
-            <w:proofErr w:type="spellStart"/>
-            <w:r>
-              <w:rPr>
-                <w:sz w:val="16"/>
-              </w:rPr>
-              <w:t>a,b,c</w:t>
-            </w:r>
-            <w:proofErr w:type="spellEnd"/>
-            <w:r>
-              <w:rPr>
-                <w:sz w:val="16"/>
-              </w:rPr>
-              <w:t>).</w:t>
+              <w:t>If more than 3 carriers, attach information as required in blocks 8 (a,b,c).</w:t>
             </w:r>
           </w:p>
         </w:tc>
@@ -13743,21 +13543,7 @@
               <w:rPr>
                 <w:sz w:val="16"/>
               </w:rPr>
-              <w:t xml:space="preserve">Deep injection, (e.g., injection of </w:t>
-            </w:r>
-            <w:proofErr w:type="spellStart"/>
-            <w:r>
-              <w:rPr>
-                <w:sz w:val="16"/>
-              </w:rPr>
-              <w:t>pumpable</w:t>
-            </w:r>
-            <w:proofErr w:type="spellEnd"/>
-            <w:r>
-              <w:rPr>
-                <w:sz w:val="16"/>
-              </w:rPr>
-              <w:t xml:space="preserve"> discards into wells, salt domes or naturally occurring repositories, etc.)</w:t>
+              <w:t>Deep injection, (e.g., injection of pumpable discards into wells, salt domes or naturally occurring repositories, etc.)</w:t>
             </w:r>
           </w:p>
           <w:p>
@@ -13831,19 +13617,11 @@
                 <w:sz w:val="16"/>
               </w:rPr>
             </w:pPr>
-            <w:proofErr w:type="spellStart"/>
-            <w:r>
-              <w:rPr>
-                <w:sz w:val="16"/>
-              </w:rPr>
-              <w:t>Physico</w:t>
-            </w:r>
-            <w:proofErr w:type="spellEnd"/>
-            <w:r>
-              <w:rPr>
-                <w:sz w:val="16"/>
-              </w:rPr>
-              <w:t xml:space="preserve">-chemical treatment not specified elsewhere in this list which results in final compounds or mixtures which are discarded by means of </w:t>
+            <w:r>
+              <w:rPr>
+                <w:sz w:val="16"/>
+              </w:rPr>
+              <w:t xml:space="preserve">Physico-chemical treatment not specified elsewhere in this list which results in final compounds or mixtures which are discarded by means of </w:t>
             </w:r>
             <w:r>
               <w:rPr>
@@ -14622,7 +14400,6 @@
                 <w:sz w:val="16"/>
               </w:rPr>
             </w:pPr>
-            <w:proofErr w:type="spellStart"/>
             <w:r>
               <w:rPr>
                 <w:rFonts w:ascii="Arial" w:hAnsi="Arial"/>
@@ -14630,7 +14407,6 @@
               </w:rPr>
               <w:t>Jerrican</w:t>
             </w:r>
-            <w:proofErr w:type="spellEnd"/>
           </w:p>
           <w:p>
             <w:pPr>
@@ -15439,7 +15215,6 @@
                 <w:sz w:val="16"/>
               </w:rPr>
             </w:pPr>
-            <w:proofErr w:type="spellStart"/>
             <w:r>
               <w:rPr>
                 <w:rFonts w:ascii="Arial" w:hAnsi="Arial"/>
@@ -15447,7 +15222,6 @@
               </w:rPr>
               <w:t>Ecotoxic</w:t>
             </w:r>
-            <w:proofErr w:type="spellEnd"/>
           </w:p>
         </w:tc>
       </w:tr>
@@ -16219,39 +15993,7 @@
           <w:rFonts w:ascii="Arial" w:hAnsi="Arial" w:cs="Arial"/>
           <w:lang w:val="en-US"/>
         </w:rPr>
-        <w:t xml:space="preserve">In the first instance, the completed original documents must only be submitted for assessment to the International Waste Shipments Team, Environment Agency, Richard </w:t>
-      </w:r>
-      <w:proofErr w:type="spellStart"/>
-      <w:r>
-        <w:rPr>
-          <w:rFonts w:ascii="Arial" w:hAnsi="Arial" w:cs="Arial"/>
-          <w:lang w:val="en-US"/>
-        </w:rPr>
-        <w:t>Fairclough</w:t>
-      </w:r>
-      <w:proofErr w:type="spellEnd"/>
-      <w:r>
-        <w:rPr>
-          <w:rFonts w:ascii="Arial" w:hAnsi="Arial" w:cs="Arial"/>
-          <w:lang w:val="en-US"/>
-        </w:rPr>
-        <w:t xml:space="preserve"> House, </w:t>
-      </w:r>
-      <w:proofErr w:type="spellStart"/>
-      <w:r>
-        <w:rPr>
-          <w:rFonts w:ascii="Arial" w:hAnsi="Arial" w:cs="Arial"/>
-          <w:lang w:val="en-US"/>
-        </w:rPr>
-        <w:t>Knutsford</w:t>
-      </w:r>
-      <w:proofErr w:type="spellEnd"/>
-      <w:r>
-        <w:rPr>
-          <w:rFonts w:ascii="Arial" w:hAnsi="Arial" w:cs="Arial"/>
-          <w:lang w:val="en-US"/>
-        </w:rPr>
-        <w:t xml:space="preserve"> Road, Latchford, Warrington, Cheshire, WA4 1HT. </w:t>
+        <w:t xml:space="preserve">In the first instance, the completed original documents must only be submitted for assessment to the International Waste Shipments Team, Environment Agency, Richard Fairclough House, Knutsford Road, Latchford, Warrington, Cheshire, WA4 1HT. </w:t>
       </w:r>
     </w:p>
     <w:p>
@@ -16904,25 +16646,7 @@
           <w:sz w:val="32"/>
           <w:szCs w:val="32"/>
         </w:rPr>
-        <w:t xml:space="preserve">Annex 4a - </w:t>
-      </w:r>
-      <w:proofErr w:type="spellStart"/>
-      <w:r>
-        <w:rPr>
-          <w:rFonts w:ascii="Arial" w:hAnsi="Arial" w:cs="Arial"/>
-          <w:sz w:val="32"/>
-          <w:szCs w:val="32"/>
-        </w:rPr>
-        <w:t>Proforma</w:t>
-      </w:r>
-      <w:proofErr w:type="spellEnd"/>
-      <w:r>
-        <w:rPr>
-          <w:rFonts w:ascii="Arial" w:hAnsi="Arial" w:cs="Arial"/>
-          <w:sz w:val="32"/>
-          <w:szCs w:val="32"/>
-        </w:rPr>
-        <w:t xml:space="preserve"> (RDF/ Wood waste only)*</w:t>
+        <w:t>Annex 4a - Proforma (RDF/ Wood waste only)*</w:t>
       </w:r>
     </w:p>
     <w:p>
@@ -20042,8 +19766,8 @@
         <w:rPr>
           <w:rFonts w:ascii="Arial" w:hAnsi="Arial" w:cs="Arial"/>
           <w:b/>
-          <w:sz w:val="32"/>
-          <w:szCs w:val="32"/>
+          <w:sz w:val="28"/>
+          <w:szCs w:val="28"/>
           <w:u w:val="single"/>
         </w:rPr>
       </w:pPr>
@@ -20070,7 +19794,17 @@
           <w:szCs w:val="32"/>
           <w:u w:val="single"/>
         </w:rPr>
-        <w:t xml:space="preserve">Annex </w:t>
+        <w:t>Anne</w:t>
+      </w:r>
+      <w:r>
+        <w:rPr>
+          <w:rFonts w:ascii="Arial" w:hAnsi="Arial" w:cs="Arial"/>
+          <w:b/>
+          <w:sz w:val="32"/>
+          <w:szCs w:val="32"/>
+          <w:u w:val="single"/>
+        </w:rPr>
+        <w:t xml:space="preserve">x </w:t>
       </w:r>
       <w:r>
         <w:rPr>
@@ -20129,7 +19863,6 @@
         <w:autoSpaceDE w:val="0"/>
         <w:autoSpaceDN w:val="0"/>
         <w:adjustRightInd w:val="0"/>
-        <w:jc w:val="center"/>
         <w:rPr>
           <w:rFonts w:ascii="Arial" w:hAnsi="Arial" w:cs="Arial"/>
           <w:b/>
@@ -20138,12 +19871,7 @@
           <w:u w:val="single"/>
         </w:rPr>
       </w:pPr>
-    </w:p>
-    <w:p>
-      <w:pPr>
-        <w:autoSpaceDE w:val="0"/>
-        <w:autoSpaceDN w:val="0"/>
-        <w:adjustRightInd w:val="0"/>
+      <w:r>
         <w:rPr>
           <w:rFonts w:ascii="Arial" w:hAnsi="Arial" w:cs="Arial"/>
           <w:b/>
@@ -20151,8 +19879,14 @@
           <w:szCs w:val="32"/>
           <w:u w:val="single"/>
         </w:rPr>
-      </w:pPr>
-      <w:r>
+        <w:t>Non Interim Notifications</w:t>
+      </w:r>
+    </w:p>
+    <w:p>
+      <w:pPr>
+        <w:autoSpaceDE w:val="0"/>
+        <w:autoSpaceDN w:val="0"/>
+        <w:adjustRightInd w:val="0"/>
         <w:rPr>
           <w:rFonts w:ascii="Arial" w:hAnsi="Arial" w:cs="Arial"/>
           <w:b/>
@@ -20160,22 +19894,9 @@
           <w:szCs w:val="32"/>
           <w:u w:val="single"/>
         </w:rPr>
-        <w:t>Non Interim Notifications</w:t>
-      </w:r>
-    </w:p>
-    <w:p>
-      <w:pPr>
-        <w:autoSpaceDE w:val="0"/>
-        <w:autoSpaceDN w:val="0"/>
-        <w:adjustRightInd w:val="0"/>
-        <w:rPr>
-          <w:rFonts w:ascii="Arial" w:hAnsi="Arial" w:cs="Arial"/>
-          <w:b/>
-          <w:sz w:val="32"/>
-          <w:szCs w:val="32"/>
-          <w:u w:val="single"/>
-        </w:rPr>
-      </w:pPr>
+      </w:pPr>
+      <w:bookmarkStart w:id="0" w:name="_GoBack"/>
+      <w:bookmarkEnd w:id="0"/>
     </w:p>
     <w:p>
       <w:pPr>
@@ -20365,8 +20086,6 @@
           <w:szCs w:val="28"/>
         </w:rPr>
       </w:pPr>
-      <w:bookmarkStart w:id="0" w:name="_GoBack"/>
-      <w:bookmarkEnd w:id="0"/>
       <w:r>
         <w:rPr>
           <w:rFonts w:ascii="Arial" w:hAnsi="Arial" w:cs="Arial"/>
@@ -20686,7 +20405,6 @@
           <w:u w:val="single"/>
         </w:rPr>
       </w:pPr>
-      <w:proofErr w:type="spellStart"/>
       <w:r>
         <w:rPr>
           <w:rFonts w:ascii="Arial" w:hAnsi="Arial" w:cs="Arial"/>
@@ -20694,17 +20412,7 @@
           <w:szCs w:val="24"/>
           <w:u w:val="single"/>
         </w:rPr>
-        <w:t>Proforma</w:t>
-      </w:r>
-      <w:proofErr w:type="spellEnd"/>
-      <w:r>
-        <w:rPr>
-          <w:rFonts w:ascii="Arial" w:hAnsi="Arial" w:cs="Arial"/>
-          <w:b/>
-          <w:szCs w:val="24"/>
-          <w:u w:val="single"/>
-        </w:rPr>
-        <w:t xml:space="preserve"> – RDF/ Wood Only</w:t>
+        <w:t>Proforma – RDF/ Wood Only</w:t>
       </w:r>
     </w:p>
     <w:p>
@@ -20924,39 +20632,7 @@
                 <w:rFonts w:cs="Arial"/>
                 <w:sz w:val="22"/>
               </w:rPr>
-              <w:t xml:space="preserve">** Moisture Content </w:t>
-            </w:r>
-            <w:proofErr w:type="spellStart"/>
-            <w:r>
-              <w:rPr>
-                <w:rFonts w:cs="Arial"/>
-                <w:sz w:val="22"/>
-              </w:rPr>
-              <w:t>wt</w:t>
-            </w:r>
-            <w:proofErr w:type="spellEnd"/>
-            <w:r>
-              <w:rPr>
-                <w:rFonts w:cs="Arial"/>
-                <w:sz w:val="22"/>
-              </w:rPr>
-              <w:t>/</w:t>
-            </w:r>
-            <w:proofErr w:type="spellStart"/>
-            <w:r>
-              <w:rPr>
-                <w:rFonts w:cs="Arial"/>
-                <w:sz w:val="22"/>
-              </w:rPr>
-              <w:t>wt</w:t>
-            </w:r>
-            <w:proofErr w:type="spellEnd"/>
-            <w:r>
-              <w:rPr>
-                <w:rFonts w:cs="Arial"/>
-                <w:sz w:val="22"/>
-              </w:rPr>
-              <w:t xml:space="preserve"> %</w:t>
+              <w:t>** Moisture Content wt/wt %</w:t>
             </w:r>
           </w:p>
         </w:tc>
@@ -21010,39 +20686,7 @@
                 <w:rFonts w:cs="Arial"/>
                 <w:sz w:val="22"/>
               </w:rPr>
-              <w:t xml:space="preserve">** Ash Content   </w:t>
-            </w:r>
-            <w:proofErr w:type="spellStart"/>
-            <w:r>
-              <w:rPr>
-                <w:rFonts w:cs="Arial"/>
-                <w:sz w:val="22"/>
-              </w:rPr>
-              <w:t>wt</w:t>
-            </w:r>
-            <w:proofErr w:type="spellEnd"/>
-            <w:r>
-              <w:rPr>
-                <w:rFonts w:cs="Arial"/>
-                <w:sz w:val="22"/>
-              </w:rPr>
-              <w:t>/</w:t>
-            </w:r>
-            <w:proofErr w:type="spellStart"/>
-            <w:r>
-              <w:rPr>
-                <w:rFonts w:cs="Arial"/>
-                <w:sz w:val="22"/>
-              </w:rPr>
-              <w:t>wt</w:t>
-            </w:r>
-            <w:proofErr w:type="spellEnd"/>
-            <w:r>
-              <w:rPr>
-                <w:rFonts w:cs="Arial"/>
-                <w:sz w:val="22"/>
-              </w:rPr>
-              <w:t xml:space="preserve"> %</w:t>
+              <w:t>** Ash Content   wt/wt %</w:t>
             </w:r>
             <w:r>
               <w:rPr>
@@ -21159,39 +20803,7 @@
                 <w:rFonts w:cs="Arial"/>
                 <w:sz w:val="22"/>
               </w:rPr>
-              <w:t xml:space="preserve">Chlorine   </w:t>
-            </w:r>
-            <w:proofErr w:type="spellStart"/>
-            <w:r>
-              <w:rPr>
-                <w:rFonts w:cs="Arial"/>
-                <w:sz w:val="22"/>
-              </w:rPr>
-              <w:t>wt</w:t>
-            </w:r>
-            <w:proofErr w:type="spellEnd"/>
-            <w:r>
-              <w:rPr>
-                <w:rFonts w:cs="Arial"/>
-                <w:sz w:val="22"/>
-              </w:rPr>
-              <w:t>/</w:t>
-            </w:r>
-            <w:proofErr w:type="spellStart"/>
-            <w:r>
-              <w:rPr>
-                <w:rFonts w:cs="Arial"/>
-                <w:sz w:val="22"/>
-              </w:rPr>
-              <w:t>wt</w:t>
-            </w:r>
-            <w:proofErr w:type="spellEnd"/>
-            <w:r>
-              <w:rPr>
-                <w:rFonts w:cs="Arial"/>
-                <w:sz w:val="22"/>
-              </w:rPr>
-              <w:t>%</w:t>
+              <w:t>Chlorine   wt/wt%</w:t>
             </w:r>
           </w:p>
         </w:tc>
@@ -21330,35 +20942,7 @@
               <w:rPr>
                 <w:rFonts w:cs="Arial"/>
               </w:rPr>
-              <w:t xml:space="preserve">Paper   </w:t>
-            </w:r>
-            <w:proofErr w:type="spellStart"/>
-            <w:r>
-              <w:rPr>
-                <w:rFonts w:cs="Arial"/>
-              </w:rPr>
-              <w:t>wt</w:t>
-            </w:r>
-            <w:proofErr w:type="spellEnd"/>
-            <w:r>
-              <w:rPr>
-                <w:rFonts w:cs="Arial"/>
-              </w:rPr>
-              <w:t>/</w:t>
-            </w:r>
-            <w:proofErr w:type="spellStart"/>
-            <w:r>
-              <w:rPr>
-                <w:rFonts w:cs="Arial"/>
-              </w:rPr>
-              <w:t>wt</w:t>
-            </w:r>
-            <w:proofErr w:type="spellEnd"/>
-            <w:r>
-              <w:rPr>
-                <w:rFonts w:cs="Arial"/>
-              </w:rPr>
-              <w:t xml:space="preserve"> %</w:t>
+              <w:t>Paper   wt/wt %</w:t>
             </w:r>
           </w:p>
         </w:tc>
@@ -21405,35 +20989,7 @@
               <w:rPr>
                 <w:rFonts w:cs="Arial"/>
               </w:rPr>
-              <w:t xml:space="preserve">Plastics   </w:t>
-            </w:r>
-            <w:proofErr w:type="spellStart"/>
-            <w:r>
-              <w:rPr>
-                <w:rFonts w:cs="Arial"/>
-              </w:rPr>
-              <w:t>wt</w:t>
-            </w:r>
-            <w:proofErr w:type="spellEnd"/>
-            <w:r>
-              <w:rPr>
-                <w:rFonts w:cs="Arial"/>
-              </w:rPr>
-              <w:t>/</w:t>
-            </w:r>
-            <w:proofErr w:type="spellStart"/>
-            <w:r>
-              <w:rPr>
-                <w:rFonts w:cs="Arial"/>
-              </w:rPr>
-              <w:t>wt</w:t>
-            </w:r>
-            <w:proofErr w:type="spellEnd"/>
-            <w:r>
-              <w:rPr>
-                <w:rFonts w:cs="Arial"/>
-              </w:rPr>
-              <w:t xml:space="preserve"> %</w:t>
+              <w:t>Plastics   wt/wt %</w:t>
             </w:r>
           </w:p>
         </w:tc>
@@ -21480,35 +21036,7 @@
               <w:rPr>
                 <w:rFonts w:cs="Arial"/>
               </w:rPr>
-              <w:t xml:space="preserve">Food   </w:t>
-            </w:r>
-            <w:proofErr w:type="spellStart"/>
-            <w:r>
-              <w:rPr>
-                <w:rFonts w:cs="Arial"/>
-              </w:rPr>
-              <w:t>wt</w:t>
-            </w:r>
-            <w:proofErr w:type="spellEnd"/>
-            <w:r>
-              <w:rPr>
-                <w:rFonts w:cs="Arial"/>
-              </w:rPr>
-              <w:t>/</w:t>
-            </w:r>
-            <w:proofErr w:type="spellStart"/>
-            <w:r>
-              <w:rPr>
-                <w:rFonts w:cs="Arial"/>
-              </w:rPr>
-              <w:t>wt</w:t>
-            </w:r>
-            <w:proofErr w:type="spellEnd"/>
-            <w:r>
-              <w:rPr>
-                <w:rFonts w:cs="Arial"/>
-              </w:rPr>
-              <w:t xml:space="preserve"> %</w:t>
+              <w:t>Food   wt/wt %</w:t>
             </w:r>
           </w:p>
         </w:tc>
@@ -21555,35 +21083,7 @@
               <w:rPr>
                 <w:rFonts w:cs="Arial"/>
               </w:rPr>
-              <w:t xml:space="preserve">Wood   </w:t>
-            </w:r>
-            <w:proofErr w:type="spellStart"/>
-            <w:r>
-              <w:rPr>
-                <w:rFonts w:cs="Arial"/>
-              </w:rPr>
-              <w:t>wt</w:t>
-            </w:r>
-            <w:proofErr w:type="spellEnd"/>
-            <w:r>
-              <w:rPr>
-                <w:rFonts w:cs="Arial"/>
-              </w:rPr>
-              <w:t>/</w:t>
-            </w:r>
-            <w:proofErr w:type="spellStart"/>
-            <w:r>
-              <w:rPr>
-                <w:rFonts w:cs="Arial"/>
-              </w:rPr>
-              <w:t>wt</w:t>
-            </w:r>
-            <w:proofErr w:type="spellEnd"/>
-            <w:r>
-              <w:rPr>
-                <w:rFonts w:cs="Arial"/>
-              </w:rPr>
-              <w:t xml:space="preserve"> %</w:t>
+              <w:t>Wood   wt/wt %</w:t>
             </w:r>
           </w:p>
         </w:tc>
@@ -21630,35 +21130,7 @@
               <w:rPr>
                 <w:rFonts w:cs="Arial"/>
               </w:rPr>
-              <w:t xml:space="preserve">Textile   </w:t>
-            </w:r>
-            <w:proofErr w:type="spellStart"/>
-            <w:r>
-              <w:rPr>
-                <w:rFonts w:cs="Arial"/>
-              </w:rPr>
-              <w:t>wt</w:t>
-            </w:r>
-            <w:proofErr w:type="spellEnd"/>
-            <w:r>
-              <w:rPr>
-                <w:rFonts w:cs="Arial"/>
-              </w:rPr>
-              <w:t>/</w:t>
-            </w:r>
-            <w:proofErr w:type="spellStart"/>
-            <w:r>
-              <w:rPr>
-                <w:rFonts w:cs="Arial"/>
-              </w:rPr>
-              <w:t>wt</w:t>
-            </w:r>
-            <w:proofErr w:type="spellEnd"/>
-            <w:r>
-              <w:rPr>
-                <w:rFonts w:cs="Arial"/>
-              </w:rPr>
-              <w:t xml:space="preserve"> %</w:t>
+              <w:t>Textile   wt/wt %</w:t>
             </w:r>
           </w:p>
         </w:tc>
@@ -21705,35 +21177,7 @@
               <w:rPr>
                 <w:rFonts w:cs="Arial"/>
               </w:rPr>
-              <w:t xml:space="preserve">Metals   </w:t>
-            </w:r>
-            <w:proofErr w:type="spellStart"/>
-            <w:r>
-              <w:rPr>
-                <w:rFonts w:cs="Arial"/>
-              </w:rPr>
-              <w:t>wt</w:t>
-            </w:r>
-            <w:proofErr w:type="spellEnd"/>
-            <w:r>
-              <w:rPr>
-                <w:rFonts w:cs="Arial"/>
-              </w:rPr>
-              <w:t>/</w:t>
-            </w:r>
-            <w:proofErr w:type="spellStart"/>
-            <w:r>
-              <w:rPr>
-                <w:rFonts w:cs="Arial"/>
-              </w:rPr>
-              <w:t>wt</w:t>
-            </w:r>
-            <w:proofErr w:type="spellEnd"/>
-            <w:r>
-              <w:rPr>
-                <w:rFonts w:cs="Arial"/>
-              </w:rPr>
-              <w:t xml:space="preserve"> %</w:t>
+              <w:t>Metals   wt/wt %</w:t>
             </w:r>
           </w:p>
         </w:tc>
@@ -21796,35 +21240,7 @@
               <w:rPr>
                 <w:rFonts w:cs="Arial"/>
               </w:rPr>
-              <w:t xml:space="preserve">   </w:t>
-            </w:r>
-            <w:proofErr w:type="spellStart"/>
-            <w:r>
-              <w:rPr>
-                <w:rFonts w:cs="Arial"/>
-              </w:rPr>
-              <w:t>wt</w:t>
-            </w:r>
-            <w:proofErr w:type="spellEnd"/>
-            <w:r>
-              <w:rPr>
-                <w:rFonts w:cs="Arial"/>
-              </w:rPr>
-              <w:t>/</w:t>
-            </w:r>
-            <w:proofErr w:type="spellStart"/>
-            <w:r>
-              <w:rPr>
-                <w:rFonts w:cs="Arial"/>
-              </w:rPr>
-              <w:t>wt</w:t>
-            </w:r>
-            <w:proofErr w:type="spellEnd"/>
-            <w:r>
-              <w:rPr>
-                <w:rFonts w:cs="Arial"/>
-              </w:rPr>
-              <w:t xml:space="preserve"> %</w:t>
+              <w:t xml:space="preserve">   wt/wt %</w:t>
             </w:r>
           </w:p>
           <w:p>
@@ -22025,63 +21441,7 @@
               <w:rPr>
                 <w:rFonts w:cs="Arial"/>
               </w:rPr>
-              <w:t>(Ep - (</w:t>
-            </w:r>
-            <w:proofErr w:type="spellStart"/>
-            <w:r>
-              <w:rPr>
-                <w:rFonts w:cs="Arial"/>
-              </w:rPr>
-              <w:t>Ef</w:t>
-            </w:r>
-            <w:proofErr w:type="spellEnd"/>
-            <w:r>
-              <w:rPr>
-                <w:rFonts w:cs="Arial"/>
-              </w:rPr>
-              <w:t xml:space="preserve"> + </w:t>
-            </w:r>
-            <w:proofErr w:type="spellStart"/>
-            <w:r>
-              <w:rPr>
-                <w:rFonts w:cs="Arial"/>
-              </w:rPr>
-              <w:t>Ei</w:t>
-            </w:r>
-            <w:proofErr w:type="spellEnd"/>
-            <w:r>
-              <w:rPr>
-                <w:rFonts w:cs="Arial"/>
-              </w:rPr>
-              <w:t>))/(0,97 × (</w:t>
-            </w:r>
-            <w:proofErr w:type="spellStart"/>
-            <w:r>
-              <w:rPr>
-                <w:rFonts w:cs="Arial"/>
-              </w:rPr>
-              <w:t>Ew</w:t>
-            </w:r>
-            <w:proofErr w:type="spellEnd"/>
-            <w:r>
-              <w:rPr>
-                <w:rFonts w:cs="Arial"/>
-              </w:rPr>
-              <w:t xml:space="preserve"> + </w:t>
-            </w:r>
-            <w:proofErr w:type="spellStart"/>
-            <w:r>
-              <w:rPr>
-                <w:rFonts w:cs="Arial"/>
-              </w:rPr>
-              <w:t>Ef</w:t>
-            </w:r>
-            <w:proofErr w:type="spellEnd"/>
-            <w:r>
-              <w:rPr>
-                <w:rFonts w:cs="Arial"/>
-              </w:rPr>
-              <w:t xml:space="preserve">))                                                        </w:t>
+              <w:t xml:space="preserve">(Ep - (Ef + Ei))/(0,97 × (Ew + Ef))                                                        </w:t>
             </w:r>
           </w:p>
           <w:p>
@@ -22719,7 +22079,6 @@
           <w:rFonts w:ascii="Arial" w:hAnsi="Arial" w:cs="Arial"/>
           <w:noProof/>
           <w:szCs w:val="24"/>
-          <w:lang w:val="en-IN" w:eastAsia="en-IN"/>
         </w:rPr>
         <mc:AlternateContent>
           <mc:Choice Requires="wps">
@@ -22792,25 +22151,7 @@
                                 <w:color w:val="999999"/>
                                 <w:sz w:val="20"/>
                               </w:rPr>
-                              <w:t>Recovered material</w:t>
-                            </w:r>
-                            <w:proofErr w:type="gramStart"/>
-                            <w:r>
-                              <w:rPr>
-                                <w:rFonts w:ascii="Arial" w:hAnsi="Arial" w:cs="Arial"/>
-                                <w:color w:val="999999"/>
-                                <w:sz w:val="20"/>
-                              </w:rPr>
-                              <w:t>/(</w:t>
-                            </w:r>
-                            <w:proofErr w:type="gramEnd"/>
-                            <w:r>
-                              <w:rPr>
-                                <w:rFonts w:ascii="Arial" w:hAnsi="Arial" w:cs="Arial"/>
-                                <w:color w:val="999999"/>
-                                <w:sz w:val="20"/>
-                              </w:rPr>
-                              <w:t>Recovered material + non-recovered material)</w:t>
+                              <w:t>Recovered material/(Recovered material + non-recovered material)</w:t>
                             </w:r>
                           </w:p>
                           <w:p/>
@@ -22922,7 +22263,6 @@
           <w:rFonts w:ascii="Arial" w:hAnsi="Arial" w:cs="Arial"/>
           <w:noProof/>
           <w:szCs w:val="24"/>
-          <w:lang w:val="en-IN" w:eastAsia="en-IN"/>
         </w:rPr>
         <mc:AlternateContent>
           <mc:Choice Requires="wpc">
@@ -23024,7 +22364,6 @@
           <w:rFonts w:ascii="Arial" w:hAnsi="Arial" w:cs="Arial"/>
           <w:noProof/>
           <w:szCs w:val="24"/>
-          <w:lang w:val="en-IN" w:eastAsia="en-IN"/>
         </w:rPr>
         <mc:AlternateContent>
           <mc:Choice Requires="wpc">
@@ -23230,7 +22569,6 @@
           <w:rFonts w:ascii="Arial" w:hAnsi="Arial" w:cs="Arial"/>
           <w:noProof/>
           <w:szCs w:val="24"/>
-          <w:lang w:val="en-IN" w:eastAsia="en-IN"/>
         </w:rPr>
         <mc:AlternateContent>
           <mc:Choice Requires="wps">
@@ -23393,7 +22731,6 @@
           <w:rFonts w:ascii="Arial" w:hAnsi="Arial" w:cs="Arial"/>
           <w:noProof/>
           <w:szCs w:val="24"/>
-          <w:lang w:val="en-IN" w:eastAsia="en-IN"/>
         </w:rPr>
         <mc:AlternateContent>
           <mc:Choice Requires="wpc">
@@ -23521,23 +22858,7 @@
           <w:rFonts w:ascii="Arial" w:hAnsi="Arial" w:cs="Arial"/>
           <w:szCs w:val="24"/>
         </w:rPr>
-        <w:t xml:space="preserve">e) the cost of disposal of the </w:t>
-      </w:r>
-      <w:proofErr w:type="spellStart"/>
-      <w:r>
-        <w:rPr>
-          <w:rFonts w:ascii="Arial" w:hAnsi="Arial" w:cs="Arial"/>
-          <w:szCs w:val="24"/>
-        </w:rPr>
-        <w:t>non recovered</w:t>
-      </w:r>
-      <w:proofErr w:type="spellEnd"/>
-      <w:r>
-        <w:rPr>
-          <w:rFonts w:ascii="Arial" w:hAnsi="Arial" w:cs="Arial"/>
-          <w:szCs w:val="24"/>
-        </w:rPr>
-        <w:t xml:space="preserve"> fraction</w:t>
+        <w:t>e) the cost of disposal of the non recovered fraction</w:t>
       </w:r>
     </w:p>
     <w:p>
@@ -23552,7 +22873,6 @@
           <w:rFonts w:ascii="Arial" w:hAnsi="Arial" w:cs="Arial"/>
           <w:noProof/>
           <w:szCs w:val="24"/>
-          <w:lang w:val="en-IN" w:eastAsia="en-IN"/>
         </w:rPr>
         <mc:AlternateContent>
           <mc:Choice Requires="wpc">

</xml_diff>

<commit_message>
Code to merge facility data on form
</commit_message>
<xml_diff>
--- a/src/EA.Iws.Api/Documents/NotificationMergeTemplate.docx
+++ b/src/EA.Iws.Api/Documents/NotificationMergeTemplate.docx
@@ -386,6 +386,7 @@
               <w:rPr>
                 <w:noProof/>
                 <w:sz w:val="16"/>
+                <w:lang w:val="en-IN" w:eastAsia="en-IN"/>
               </w:rPr>
               <mc:AlternateContent>
                 <mc:Choice Requires="wps">
@@ -1538,6 +1539,7 @@
               <w:rPr>
                 <w:noProof/>
                 <w:sz w:val="16"/>
+                <w:lang w:val="en-IN" w:eastAsia="en-IN"/>
               </w:rPr>
               <mc:AlternateContent>
                 <mc:Choice Requires="wps">
@@ -1644,11 +1646,7 @@
                 </mc:Choice>
                 <mc:Fallback>
                   <w:pict>
-                    <v:shapetype w14:anchorId="2768F10F" id="_x0000_t202" coordsize="21600,21600" o:spt="202" path="m,l,21600r21600,l21600,xe">
-                      <v:stroke joinstyle="miter"/>
-                      <v:path gradientshapeok="t" o:connecttype="rect"/>
-                    </v:shapetype>
-                    <v:shape id="_x0000_s1027" type="#_x0000_t202" style="position:absolute;margin-left:30.35pt;margin-top:8pt;width:216.7pt;height:37pt;z-index:251677184;visibility:visible;mso-wrap-style:square;mso-width-percent:0;mso-height-percent:0;mso-wrap-distance-left:9pt;mso-wrap-distance-top:3.6pt;mso-wrap-distance-right:9pt;mso-wrap-distance-bottom:3.6pt;mso-position-horizontal:absolute;mso-position-horizontal-relative:text;mso-position-vertical:absolute;mso-position-vertical-relative:text;mso-width-percent:0;mso-height-percent:0;mso-width-relative:margin;mso-height-relative:margin;v-text-anchor:top" o:gfxdata="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" filled="f" stroked="f">
+                    <v:shape w14:anchorId="2768F10F" id="_x0000_s1027" type="#_x0000_t202" style="position:absolute;margin-left:30.35pt;margin-top:8pt;width:216.7pt;height:37pt;z-index:251677184;visibility:visible;mso-wrap-style:square;mso-width-percent:0;mso-height-percent:0;mso-wrap-distance-left:9pt;mso-wrap-distance-top:3.6pt;mso-wrap-distance-right:9pt;mso-wrap-distance-bottom:3.6pt;mso-position-horizontal:absolute;mso-position-horizontal-relative:text;mso-position-vertical:absolute;mso-position-vertical-relative:text;mso-width-percent:0;mso-height-percent:0;mso-width-relative:margin;mso-height-relative:margin;v-text-anchor:top" o:gfxdata="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" filled="f" stroked="f">
                       <v:textbox inset="0,0,0,0">
                         <w:txbxContent>
                           <w:p>
@@ -3080,6 +3078,7 @@
               <w:rPr>
                 <w:noProof/>
                 <w:sz w:val="16"/>
+                <w:lang w:val="en-IN" w:eastAsia="en-IN"/>
               </w:rPr>
               <mc:AlternateContent>
                 <mc:Choice Requires="wps">
@@ -3186,11 +3185,7 @@
                 </mc:Choice>
                 <mc:Fallback>
                   <w:pict>
-                    <v:shapetype w14:anchorId="0DF9177C" id="_x0000_t202" coordsize="21600,21600" o:spt="202" path="m,l,21600r21600,l21600,xe">
-                      <v:stroke joinstyle="miter"/>
-                      <v:path gradientshapeok="t" o:connecttype="rect"/>
-                    </v:shapetype>
-                    <v:shape id="_x0000_s1028" type="#_x0000_t202" style="position:absolute;margin-left:31.2pt;margin-top:-1.4pt;width:153.05pt;height:28.35pt;z-index:251675136;visibility:visible;mso-wrap-style:square;mso-width-percent:0;mso-height-percent:0;mso-wrap-distance-left:9pt;mso-wrap-distance-top:3.6pt;mso-wrap-distance-right:9pt;mso-wrap-distance-bottom:3.6pt;mso-position-horizontal:absolute;mso-position-horizontal-relative:text;mso-position-vertical:absolute;mso-position-vertical-relative:text;mso-width-percent:0;mso-height-percent:0;mso-width-relative:margin;mso-height-relative:margin;v-text-anchor:top" o:gfxdata="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" filled="f" stroked="f">
+                    <v:shape w14:anchorId="0DF9177C" id="_x0000_s1028" type="#_x0000_t202" style="position:absolute;margin-left:31.2pt;margin-top:-1.4pt;width:153.05pt;height:28.35pt;z-index:251675136;visibility:visible;mso-wrap-style:square;mso-width-percent:0;mso-height-percent:0;mso-wrap-distance-left:9pt;mso-wrap-distance-top:3.6pt;mso-wrap-distance-right:9pt;mso-wrap-distance-bottom:3.6pt;mso-position-horizontal:absolute;mso-position-horizontal-relative:text;mso-position-vertical:absolute;mso-position-vertical-relative:text;mso-width-percent:0;mso-height-percent:0;mso-width-relative:margin;mso-height-relative:margin;v-text-anchor:top" o:gfxdata="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" filled="f" stroked="f">
                       <v:textbox inset="0,0,0,0">
                         <w:txbxContent>
                           <w:p>
@@ -3236,8 +3231,6 @@
                               </w:rPr>
                               <w:fldChar w:fldCharType="end"/>
                             </w:r>
-                            <w:bookmarkStart w:id="1" w:name="_GoBack"/>
-                            <w:bookmarkEnd w:id="1"/>
                           </w:p>
                         </w:txbxContent>
                       </v:textbox>
@@ -4208,6 +4201,43 @@
               </w:rPr>
               <w:t>Registration No:</w:t>
             </w:r>
+            <w:r>
+              <w:rPr>
+                <w:sz w:val="16"/>
+              </w:rPr>
+              <w:t xml:space="preserve"> </w:t>
+            </w:r>
+            <w:r>
+              <w:rPr>
+                <w:sz w:val="16"/>
+              </w:rPr>
+              <w:fldChar w:fldCharType="begin"/>
+            </w:r>
+            <w:r>
+              <w:rPr>
+                <w:sz w:val="16"/>
+              </w:rPr>
+              <w:instrText xml:space="preserve"> MERGEFIELD  Facility[RegistrationNumber]  \* MERGEFORMAT </w:instrText>
+            </w:r>
+            <w:r>
+              <w:rPr>
+                <w:sz w:val="16"/>
+              </w:rPr>
+              <w:fldChar w:fldCharType="separate"/>
+            </w:r>
+            <w:r>
+              <w:rPr>
+                <w:noProof/>
+                <w:sz w:val="16"/>
+              </w:rPr>
+              <w:t>«Facility[RegistrationNumber]»</w:t>
+            </w:r>
+            <w:r>
+              <w:rPr>
+                <w:sz w:val="16"/>
+              </w:rPr>
+              <w:fldChar w:fldCharType="end"/>
+            </w:r>
           </w:p>
           <w:p>
             <w:pPr>
@@ -4220,6 +4250,43 @@
                 <w:sz w:val="16"/>
               </w:rPr>
               <w:t>Name:</w:t>
+            </w:r>
+            <w:r>
+              <w:rPr>
+                <w:sz w:val="16"/>
+              </w:rPr>
+              <w:t xml:space="preserve"> </w:t>
+            </w:r>
+            <w:r>
+              <w:rPr>
+                <w:sz w:val="16"/>
+              </w:rPr>
+              <w:fldChar w:fldCharType="begin"/>
+            </w:r>
+            <w:r>
+              <w:rPr>
+                <w:sz w:val="16"/>
+              </w:rPr>
+              <w:instrText xml:space="preserve"> MERGEFIELD  Facility[Name]  \* MERGEFORMAT </w:instrText>
+            </w:r>
+            <w:r>
+              <w:rPr>
+                <w:sz w:val="16"/>
+              </w:rPr>
+              <w:fldChar w:fldCharType="separate"/>
+            </w:r>
+            <w:r>
+              <w:rPr>
+                <w:noProof/>
+                <w:sz w:val="16"/>
+              </w:rPr>
+              <w:t>«Facility[Name]»</w:t>
+            </w:r>
+            <w:r>
+              <w:rPr>
+                <w:sz w:val="16"/>
+              </w:rPr>
+              <w:fldChar w:fldCharType="end"/>
             </w:r>
           </w:p>
           <w:p>
@@ -4233,6 +4300,30 @@
               <w:t xml:space="preserve">Address: </w:t>
             </w:r>
             <w:r>
+              <w:fldChar w:fldCharType="begin"/>
+            </w:r>
+            <w:r>
+              <w:instrText xml:space="preserve"> MERGEFIELD  Facility[Address]  \* MERGEF</w:instrText>
+            </w:r>
+            <w:r>
+              <w:instrText xml:space="preserve">ORMAT </w:instrText>
+            </w:r>
+            <w:r>
+              <w:fldChar w:fldCharType="separate"/>
+            </w:r>
+            <w:r>
+              <w:rPr>
+                <w:noProof/>
+              </w:rPr>
+              <w:t>«Facility[Address]»</w:t>
+            </w:r>
+            <w:r>
+              <w:rPr>
+                <w:noProof/>
+              </w:rPr>
+              <w:fldChar w:fldCharType="end"/>
+            </w:r>
+            <w:r>
               <w:tab/>
             </w:r>
           </w:p>
@@ -4261,6 +4352,43 @@
               </w:rPr>
               <w:t>Contact person:</w:t>
             </w:r>
+            <w:r>
+              <w:rPr>
+                <w:sz w:val="16"/>
+              </w:rPr>
+              <w:t xml:space="preserve"> </w:t>
+            </w:r>
+            <w:r>
+              <w:rPr>
+                <w:sz w:val="16"/>
+              </w:rPr>
+              <w:fldChar w:fldCharType="begin"/>
+            </w:r>
+            <w:r>
+              <w:rPr>
+                <w:sz w:val="16"/>
+              </w:rPr>
+              <w:instrText xml:space="preserve"> MERGEFIELD  Facility[ContactPerson]  \* MERGEFORMAT </w:instrText>
+            </w:r>
+            <w:r>
+              <w:rPr>
+                <w:sz w:val="16"/>
+              </w:rPr>
+              <w:fldChar w:fldCharType="separate"/>
+            </w:r>
+            <w:r>
+              <w:rPr>
+                <w:noProof/>
+                <w:sz w:val="16"/>
+              </w:rPr>
+              <w:t>«Facility[ContactPerson]»</w:t>
+            </w:r>
+            <w:r>
+              <w:rPr>
+                <w:sz w:val="16"/>
+              </w:rPr>
+              <w:fldChar w:fldCharType="end"/>
+            </w:r>
           </w:p>
           <w:p>
             <w:pPr>
@@ -4281,6 +4409,43 @@
               <w:rPr>
                 <w:sz w:val="16"/>
               </w:rPr>
+              <w:t xml:space="preserve"> </w:t>
+            </w:r>
+            <w:r>
+              <w:rPr>
+                <w:sz w:val="16"/>
+              </w:rPr>
+              <w:fldChar w:fldCharType="begin"/>
+            </w:r>
+            <w:r>
+              <w:rPr>
+                <w:sz w:val="16"/>
+              </w:rPr>
+              <w:instrText xml:space="preserve"> MERGEFIELD  Facility[Telephone]  \* MERGEFORMAT </w:instrText>
+            </w:r>
+            <w:r>
+              <w:rPr>
+                <w:sz w:val="16"/>
+              </w:rPr>
+              <w:fldChar w:fldCharType="separate"/>
+            </w:r>
+            <w:r>
+              <w:rPr>
+                <w:noProof/>
+                <w:sz w:val="16"/>
+              </w:rPr>
+              <w:t>«Facility[Telephone]»</w:t>
+            </w:r>
+            <w:r>
+              <w:rPr>
+                <w:sz w:val="16"/>
+              </w:rPr>
+              <w:fldChar w:fldCharType="end"/>
+            </w:r>
+            <w:r>
+              <w:rPr>
+                <w:sz w:val="16"/>
+              </w:rPr>
               <w:tab/>
             </w:r>
             <w:r>
@@ -4295,6 +4460,43 @@
               </w:rPr>
               <w:tab/>
               <w:t>Fax:</w:t>
+            </w:r>
+            <w:r>
+              <w:rPr>
+                <w:sz w:val="16"/>
+              </w:rPr>
+              <w:t xml:space="preserve"> </w:t>
+            </w:r>
+            <w:r>
+              <w:rPr>
+                <w:sz w:val="16"/>
+              </w:rPr>
+              <w:fldChar w:fldCharType="begin"/>
+            </w:r>
+            <w:r>
+              <w:rPr>
+                <w:sz w:val="16"/>
+              </w:rPr>
+              <w:instrText xml:space="preserve"> MERGEFIELD  Facility[Fax]  \* MERGEFORMAT </w:instrText>
+            </w:r>
+            <w:r>
+              <w:rPr>
+                <w:sz w:val="16"/>
+              </w:rPr>
+              <w:fldChar w:fldCharType="separate"/>
+            </w:r>
+            <w:r>
+              <w:rPr>
+                <w:noProof/>
+                <w:sz w:val="16"/>
+              </w:rPr>
+              <w:t>«Facility[Fax]»</w:t>
+            </w:r>
+            <w:r>
+              <w:rPr>
+                <w:sz w:val="16"/>
+              </w:rPr>
+              <w:fldChar w:fldCharType="end"/>
             </w:r>
           </w:p>
           <w:p>
@@ -4307,6 +4509,30 @@
             <w:r>
               <w:t>E-mail:</w:t>
             </w:r>
+            <w:r>
+              <w:t xml:space="preserve"> </w:t>
+            </w:r>
+            <w:r>
+              <w:fldChar w:fldCharType="begin"/>
+            </w:r>
+            <w:r>
+              <w:instrText xml:space="preserve"> MERGEFIELD  Facility[Email]  \* MERGEFORMAT </w:instrText>
+            </w:r>
+            <w:r>
+              <w:fldChar w:fldCharType="separate"/>
+            </w:r>
+            <w:r>
+              <w:rPr>
+                <w:noProof/>
+              </w:rPr>
+              <w:t>«Facility[Email]»</w:t>
+            </w:r>
+            <w:r>
+              <w:rPr>
+                <w:noProof/>
+              </w:rPr>
+              <w:fldChar w:fldCharType="end"/>
+            </w:r>
           </w:p>
           <w:p>
             <w:pPr>
@@ -4319,6 +4545,43 @@
                 <w:sz w:val="16"/>
               </w:rPr>
               <w:t>Actual site of disposal/recovery:</w:t>
+            </w:r>
+            <w:r>
+              <w:rPr>
+                <w:sz w:val="16"/>
+              </w:rPr>
+              <w:t xml:space="preserve"> </w:t>
+            </w:r>
+            <w:r>
+              <w:rPr>
+                <w:sz w:val="16"/>
+              </w:rPr>
+              <w:fldChar w:fldCharType="begin"/>
+            </w:r>
+            <w:r>
+              <w:rPr>
+                <w:sz w:val="16"/>
+              </w:rPr>
+              <w:instrText xml:space="preserve"> MERGEFIELD  Facility[ActualSite]  \* MERGEFORMAT </w:instrText>
+            </w:r>
+            <w:r>
+              <w:rPr>
+                <w:sz w:val="16"/>
+              </w:rPr>
+              <w:fldChar w:fldCharType="separate"/>
+            </w:r>
+            <w:r>
+              <w:rPr>
+                <w:noProof/>
+                <w:sz w:val="16"/>
+              </w:rPr>
+              <w:t>«Facility[ActualSite]»</w:t>
+            </w:r>
+            <w:r>
+              <w:rPr>
+                <w:sz w:val="16"/>
+              </w:rPr>
+              <w:fldChar w:fldCharType="end"/>
             </w:r>
           </w:p>
         </w:tc>
@@ -8804,6 +9067,7 @@
               <w:rPr>
                 <w:noProof/>
                 <w:sz w:val="16"/>
+                <w:lang w:val="en-IN" w:eastAsia="en-IN"/>
               </w:rPr>
               <mc:AlternateContent>
                 <mc:Choice Requires="wps">
@@ -8910,11 +9174,7 @@
                 </mc:Choice>
                 <mc:Fallback>
                   <w:pict>
-                    <v:shapetype w14:anchorId="6EC67874" id="_x0000_t202" coordsize="21600,21600" o:spt="202" path="m,l,21600r21600,l21600,xe">
-                      <v:stroke joinstyle="miter"/>
-                      <v:path gradientshapeok="t" o:connecttype="rect"/>
-                    </v:shapetype>
-                    <v:shape id="_x0000_s1029" type="#_x0000_t202" style="position:absolute;margin-left:32.5pt;margin-top:9.35pt;width:150.5pt;height:37.4pt;z-index:251679232;visibility:visible;mso-wrap-style:square;mso-width-percent:0;mso-height-percent:0;mso-wrap-distance-left:9pt;mso-wrap-distance-top:3.6pt;mso-wrap-distance-right:9pt;mso-wrap-distance-bottom:3.6pt;mso-position-horizontal:absolute;mso-position-horizontal-relative:text;mso-position-vertical:absolute;mso-position-vertical-relative:text;mso-width-percent:0;mso-height-percent:0;mso-width-relative:margin;mso-height-relative:margin;v-text-anchor:top" o:gfxdata="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" filled="f" stroked="f">
+                    <v:shape w14:anchorId="6EC67874" id="_x0000_s1029" type="#_x0000_t202" style="position:absolute;margin-left:32.5pt;margin-top:9.35pt;width:150.5pt;height:37.4pt;z-index:251679232;visibility:visible;mso-wrap-style:square;mso-width-percent:0;mso-height-percent:0;mso-wrap-distance-left:9pt;mso-wrap-distance-top:3.6pt;mso-wrap-distance-right:9pt;mso-wrap-distance-bottom:3.6pt;mso-position-horizontal:absolute;mso-position-horizontal-relative:text;mso-position-vertical:absolute;mso-position-vertical-relative:text;mso-width-percent:0;mso-height-percent:0;mso-width-relative:margin;mso-height-relative:margin;v-text-anchor:top" o:gfxdata="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" filled="f" stroked="f">
                       <v:textbox inset="0,0,0,0">
                         <w:txbxContent>
                           <w:p>
@@ -11256,6 +11516,30 @@
             <w:r>
               <w:t>Registration No:</w:t>
             </w:r>
+            <w:r>
+              <w:t xml:space="preserve"> </w:t>
+            </w:r>
+            <w:r>
+              <w:fldChar w:fldCharType="begin"/>
+            </w:r>
+            <w:r>
+              <w:instrText xml:space="preserve"> MERGEFIELD  Facility[RegistrationNumber]  \* MERGEFORMAT </w:instrText>
+            </w:r>
+            <w:r>
+              <w:fldChar w:fldCharType="separate"/>
+            </w:r>
+            <w:r>
+              <w:rPr>
+                <w:noProof/>
+              </w:rPr>
+              <w:t>«Facility[RegistrationNumber]»</w:t>
+            </w:r>
+            <w:r>
+              <w:rPr>
+                <w:noProof/>
+              </w:rPr>
+              <w:fldChar w:fldCharType="end"/>
+            </w:r>
           </w:p>
           <w:p>
             <w:pPr>
@@ -11268,6 +11552,43 @@
                 <w:sz w:val="16"/>
               </w:rPr>
               <w:t>Name:</w:t>
+            </w:r>
+            <w:r>
+              <w:rPr>
+                <w:sz w:val="16"/>
+              </w:rPr>
+              <w:t xml:space="preserve"> </w:t>
+            </w:r>
+            <w:r>
+              <w:rPr>
+                <w:sz w:val="16"/>
+              </w:rPr>
+              <w:fldChar w:fldCharType="begin"/>
+            </w:r>
+            <w:r>
+              <w:rPr>
+                <w:sz w:val="16"/>
+              </w:rPr>
+              <w:instrText xml:space="preserve"> MERGEFIELD  Facility[Name]  \* MERGEFORMAT </w:instrText>
+            </w:r>
+            <w:r>
+              <w:rPr>
+                <w:sz w:val="16"/>
+              </w:rPr>
+              <w:fldChar w:fldCharType="separate"/>
+            </w:r>
+            <w:r>
+              <w:rPr>
+                <w:noProof/>
+                <w:sz w:val="16"/>
+              </w:rPr>
+              <w:t>«Facility[Name]»</w:t>
+            </w:r>
+            <w:r>
+              <w:rPr>
+                <w:sz w:val="16"/>
+              </w:rPr>
+              <w:fldChar w:fldCharType="end"/>
             </w:r>
           </w:p>
           <w:p>
@@ -11281,6 +11602,27 @@
               <w:t xml:space="preserve">Address: </w:t>
             </w:r>
             <w:r>
+              <w:fldChar w:fldCharType="begin"/>
+            </w:r>
+            <w:r>
+              <w:instrText xml:space="preserve"> MERGEFIELD  Facility[Address]  \* MERGEFORMAT </w:instrText>
+            </w:r>
+            <w:r>
+              <w:fldChar w:fldCharType="separate"/>
+            </w:r>
+            <w:r>
+              <w:rPr>
+                <w:noProof/>
+              </w:rPr>
+              <w:t>«Facility[Address]»</w:t>
+            </w:r>
+            <w:r>
+              <w:rPr>
+                <w:noProof/>
+              </w:rPr>
+              <w:fldChar w:fldCharType="end"/>
+            </w:r>
+            <w:r>
               <w:tab/>
             </w:r>
           </w:p>
@@ -11308,6 +11650,43 @@
                 <w:sz w:val="16"/>
               </w:rPr>
               <w:t>Contact person:</w:t>
+            </w:r>
+            <w:r>
+              <w:rPr>
+                <w:sz w:val="16"/>
+              </w:rPr>
+              <w:t xml:space="preserve"> </w:t>
+            </w:r>
+            <w:r>
+              <w:rPr>
+                <w:sz w:val="16"/>
+              </w:rPr>
+              <w:fldChar w:fldCharType="begin"/>
+            </w:r>
+            <w:r>
+              <w:rPr>
+                <w:sz w:val="16"/>
+              </w:rPr>
+              <w:instrText xml:space="preserve"> MERGEFIELD  Facility[ContactPerson]  \* MERGEFORMAT </w:instrText>
+            </w:r>
+            <w:r>
+              <w:rPr>
+                <w:sz w:val="16"/>
+              </w:rPr>
+              <w:fldChar w:fldCharType="separate"/>
+            </w:r>
+            <w:r>
+              <w:rPr>
+                <w:noProof/>
+                <w:sz w:val="16"/>
+              </w:rPr>
+              <w:t>«Facility[ContactPerson]»</w:t>
+            </w:r>
+            <w:r>
+              <w:rPr>
+                <w:sz w:val="16"/>
+              </w:rPr>
+              <w:fldChar w:fldCharType="end"/>
             </w:r>
           </w:p>
           <w:p>
@@ -11321,14 +11700,64 @@
               <w:t>Tel:</w:t>
             </w:r>
             <w:r>
+              <w:t xml:space="preserve"> </w:t>
+            </w:r>
+            <w:r>
+              <w:fldChar w:fldCharType="begin"/>
+            </w:r>
+            <w:r>
+              <w:instrText xml:space="preserve"> MERGEFIELD  Facility[Tele</w:instrText>
+            </w:r>
+            <w:r>
+              <w:instrText xml:space="preserve">phone]  \* MERGEFORMAT </w:instrText>
+            </w:r>
+            <w:r>
+              <w:fldChar w:fldCharType="separate"/>
+            </w:r>
+            <w:r>
+              <w:rPr>
+                <w:noProof/>
+              </w:rPr>
+              <w:t>«Facility[Telephone]»</w:t>
+            </w:r>
+            <w:r>
+              <w:rPr>
+                <w:noProof/>
+              </w:rPr>
+              <w:fldChar w:fldCharType="end"/>
+            </w:r>
+            <w:r>
               <w:tab/>
             </w:r>
             <w:r>
               <w:tab/>
             </w:r>
             <w:r>
-              <w:tab/>
-              <w:t xml:space="preserve">              Fax:</w:t>
+              <w:t>Fax:</w:t>
+            </w:r>
+            <w:r>
+              <w:t xml:space="preserve"> </w:t>
+            </w:r>
+            <w:r>
+              <w:fldChar w:fldCharType="begin"/>
+            </w:r>
+            <w:r>
+              <w:instrText xml:space="preserve"> MERGEFIELD  Facility[Fax]  \* MERGEFORMAT </w:instrText>
+            </w:r>
+            <w:r>
+              <w:fldChar w:fldCharType="separate"/>
+            </w:r>
+            <w:r>
+              <w:rPr>
+                <w:noProof/>
+              </w:rPr>
+              <w:t>«Facility[Fax]»</w:t>
+            </w:r>
+            <w:r>
+              <w:rPr>
+                <w:noProof/>
+              </w:rPr>
+              <w:fldChar w:fldCharType="end"/>
             </w:r>
           </w:p>
           <w:p>
@@ -11346,6 +11775,43 @@
               </w:rPr>
               <w:t>E-mail:</w:t>
             </w:r>
+            <w:r>
+              <w:rPr>
+                <w:sz w:val="16"/>
+              </w:rPr>
+              <w:t xml:space="preserve"> </w:t>
+            </w:r>
+            <w:r>
+              <w:rPr>
+                <w:sz w:val="16"/>
+              </w:rPr>
+              <w:fldChar w:fldCharType="begin"/>
+            </w:r>
+            <w:r>
+              <w:rPr>
+                <w:sz w:val="16"/>
+              </w:rPr>
+              <w:instrText xml:space="preserve"> MERGEFIELD  Facility[Email]  \* MERGEFORMAT </w:instrText>
+            </w:r>
+            <w:r>
+              <w:rPr>
+                <w:sz w:val="16"/>
+              </w:rPr>
+              <w:fldChar w:fldCharType="separate"/>
+            </w:r>
+            <w:r>
+              <w:rPr>
+                <w:noProof/>
+                <w:sz w:val="16"/>
+              </w:rPr>
+              <w:t>«Facility[Email]»</w:t>
+            </w:r>
+            <w:r>
+              <w:rPr>
+                <w:sz w:val="16"/>
+              </w:rPr>
+              <w:fldChar w:fldCharType="end"/>
+            </w:r>
           </w:p>
           <w:p>
             <w:pPr>
@@ -11365,6 +11831,44 @@
                 <w:sz w:val="16"/>
               </w:rPr>
               <w:t>(2):</w:t>
+            </w:r>
+            <w:r>
+              <w:rPr>
+                <w:i/>
+                <w:sz w:val="16"/>
+              </w:rPr>
+              <w:t xml:space="preserve"> </w:t>
+            </w:r>
+            <w:r>
+              <w:rPr>
+                <w:sz w:val="16"/>
+              </w:rPr>
+              <w:fldChar w:fldCharType="begin"/>
+            </w:r>
+            <w:r>
+              <w:rPr>
+                <w:sz w:val="16"/>
+              </w:rPr>
+              <w:instrText xml:space="preserve"> MERGEFIELD  Facility[ActualSite]  \* MERGEFORMAT </w:instrText>
+            </w:r>
+            <w:r>
+              <w:rPr>
+                <w:sz w:val="16"/>
+              </w:rPr>
+              <w:fldChar w:fldCharType="separate"/>
+            </w:r>
+            <w:r>
+              <w:rPr>
+                <w:noProof/>
+                <w:sz w:val="16"/>
+              </w:rPr>
+              <w:t>«Facility[ActualSite]»</w:t>
+            </w:r>
+            <w:r>
+              <w:rPr>
+                <w:sz w:val="16"/>
+              </w:rPr>
+              <w:fldChar w:fldCharType="end"/>
             </w:r>
           </w:p>
         </w:tc>
@@ -19665,56 +20169,60 @@
     </w:tbl>
     <w:p>
       <w:pPr>
-        <w:rPr>
-          <w:sz w:val="16"/>
-        </w:rPr>
-      </w:pPr>
-    </w:p>
-    <w:p>
-      <w:pPr>
-        <w:rPr>
-          <w:sz w:val="16"/>
-        </w:rPr>
-      </w:pPr>
-    </w:p>
-    <w:p>
-      <w:pPr>
-        <w:rPr>
-          <w:rFonts w:ascii="Arial" w:hAnsi="Arial" w:cs="Arial"/>
-          <w:sz w:val="32"/>
-          <w:szCs w:val="32"/>
-        </w:rPr>
-      </w:pPr>
-      <w:r>
-        <w:rPr>
-          <w:rFonts w:ascii="Arial" w:hAnsi="Arial" w:cs="Arial"/>
-          <w:sz w:val="32"/>
-          <w:szCs w:val="32"/>
-        </w:rPr>
-        <w:br w:type="page"/>
-      </w:r>
-    </w:p>
-    <w:p>
-      <w:pPr>
         <w:autoSpaceDE w:val="0"/>
         <w:autoSpaceDN w:val="0"/>
         <w:adjustRightInd w:val="0"/>
         <w:rPr>
           <w:rFonts w:ascii="Arial" w:hAnsi="Arial" w:cs="Arial"/>
-          <w:b/>
-          <w:sz w:val="28"/>
-          <w:szCs w:val="28"/>
-          <w:u w:val="single"/>
-        </w:rPr>
-      </w:pPr>
-      <w:r>
-        <w:rPr>
-          <w:rFonts w:ascii="Arial" w:hAnsi="Arial" w:cs="Arial"/>
           <w:sz w:val="32"/>
           <w:szCs w:val="32"/>
         </w:rPr>
+      </w:pPr>
+    </w:p>
+    <w:p>
+      <w:pPr>
+        <w:rPr>
+          <w:rFonts w:ascii="Arial" w:hAnsi="Arial" w:cs="Arial"/>
+          <w:sz w:val="32"/>
+          <w:szCs w:val="32"/>
+        </w:rPr>
+      </w:pPr>
+      <w:r>
+        <w:rPr>
+          <w:rFonts w:ascii="Arial" w:hAnsi="Arial" w:cs="Arial"/>
+          <w:sz w:val="32"/>
+          <w:szCs w:val="32"/>
+        </w:rPr>
+        <w:br w:type="page"/>
+      </w:r>
+    </w:p>
+    <w:p>
+      <w:pPr>
+        <w:autoSpaceDE w:val="0"/>
+        <w:autoSpaceDN w:val="0"/>
+        <w:adjustRightInd w:val="0"/>
+        <w:rPr>
+          <w:rFonts w:ascii="Arial" w:hAnsi="Arial" w:cs="Arial"/>
+          <w:sz w:val="32"/>
+          <w:szCs w:val="32"/>
+        </w:rPr>
+      </w:pPr>
+      <w:r>
+        <w:rPr>
+          <w:rFonts w:ascii="Arial" w:hAnsi="Arial" w:cs="Arial"/>
+          <w:sz w:val="32"/>
+          <w:szCs w:val="32"/>
+        </w:rPr>
         <w:lastRenderedPageBreak/>
-        <w:t xml:space="preserve">Notification Number </w:t>
+        <w:t>N</w:t>
+      </w:r>
+      <w:r>
+        <w:rPr>
+          <w:rFonts w:ascii="Arial" w:hAnsi="Arial" w:cs="Arial"/>
+          <w:sz w:val="32"/>
+          <w:szCs w:val="32"/>
+        </w:rPr>
+        <w:t xml:space="preserve">otification Number </w:t>
       </w:r>
       <w:r>
         <w:rPr>
@@ -19757,20 +20265,6 @@
         </w:rPr>
         <w:fldChar w:fldCharType="end"/>
       </w:r>
-    </w:p>
-    <w:p>
-      <w:pPr>
-        <w:autoSpaceDE w:val="0"/>
-        <w:autoSpaceDN w:val="0"/>
-        <w:adjustRightInd w:val="0"/>
-        <w:rPr>
-          <w:rFonts w:ascii="Arial" w:hAnsi="Arial" w:cs="Arial"/>
-          <w:b/>
-          <w:sz w:val="28"/>
-          <w:szCs w:val="28"/>
-          <w:u w:val="single"/>
-        </w:rPr>
-      </w:pPr>
     </w:p>
     <w:p>
       <w:pPr>
@@ -19780,6 +20274,19 @@
         <w:jc w:val="center"/>
         <w:rPr>
           <w:rFonts w:ascii="Arial" w:hAnsi="Arial" w:cs="Arial"/>
+          <w:sz w:val="32"/>
+          <w:szCs w:val="32"/>
+        </w:rPr>
+      </w:pPr>
+    </w:p>
+    <w:p>
+      <w:pPr>
+        <w:autoSpaceDE w:val="0"/>
+        <w:autoSpaceDN w:val="0"/>
+        <w:adjustRightInd w:val="0"/>
+        <w:jc w:val="center"/>
+        <w:rPr>
+          <w:rFonts w:ascii="Arial" w:hAnsi="Arial" w:cs="Arial"/>
           <w:b/>
           <w:sz w:val="32"/>
           <w:szCs w:val="32"/>
@@ -19794,7 +20301,7 @@
           <w:szCs w:val="32"/>
           <w:u w:val="single"/>
         </w:rPr>
-        <w:t>Anne</w:t>
+        <w:t xml:space="preserve">Annex </w:t>
       </w:r>
       <w:r>
         <w:rPr>
@@ -19804,7 +20311,7 @@
           <w:szCs w:val="32"/>
           <w:u w:val="single"/>
         </w:rPr>
-        <w:t xml:space="preserve">x </w:t>
+        <w:fldChar w:fldCharType="begin"/>
       </w:r>
       <w:r>
         <w:rPr>
@@ -19814,17 +20321,7 @@
           <w:szCs w:val="32"/>
           <w:u w:val="single"/>
         </w:rPr>
-        <w:fldChar w:fldCharType="begin"/>
-      </w:r>
-      <w:r>
-        <w:rPr>
-          <w:rFonts w:ascii="Arial" w:hAnsi="Arial" w:cs="Arial"/>
-          <w:b/>
-          <w:sz w:val="32"/>
-          <w:szCs w:val="32"/>
-          <w:u w:val="single"/>
-        </w:rPr>
-        <w:instrText xml:space="preserve"> MERGEFIELD  Annex[Operation[AnnexNumber]]  \* MERGEFORMAT </w:instrText>
+        <w:instrText xml:space="preserve"> MERGEFIELD  Annex[Facility[AnnexNumber]]  \* MERGEFORMAT </w:instrText>
       </w:r>
       <w:r>
         <w:rPr>
@@ -19845,7 +20342,7 @@
           <w:szCs w:val="32"/>
           <w:u w:val="single"/>
         </w:rPr>
-        <w:t>«Annex[Operation[AnnexNumber]]»</w:t>
+        <w:t>«Annex[Facility[AnnexNumber]]»</w:t>
       </w:r>
       <w:r>
         <w:rPr>
@@ -19866,12 +20363,1327 @@
         <w:rPr>
           <w:rFonts w:ascii="Arial" w:hAnsi="Arial" w:cs="Arial"/>
           <w:b/>
+          <w:sz w:val="28"/>
+          <w:szCs w:val="28"/>
+          <w:u w:val="single"/>
+        </w:rPr>
+      </w:pPr>
+      <w:r>
+        <w:rPr>
+          <w:rFonts w:ascii="Arial" w:hAnsi="Arial" w:cs="Arial"/>
+          <w:b/>
+          <w:sz w:val="28"/>
+          <w:szCs w:val="28"/>
+          <w:u w:val="single"/>
+        </w:rPr>
+        <w:t xml:space="preserve">Block </w:t>
+      </w:r>
+      <w:r>
+        <w:rPr>
+          <w:rFonts w:ascii="Arial" w:hAnsi="Arial" w:cs="Arial"/>
+          <w:b/>
+          <w:sz w:val="28"/>
+          <w:szCs w:val="28"/>
+          <w:u w:val="single"/>
+        </w:rPr>
+        <w:t>10</w:t>
+      </w:r>
+    </w:p>
+    <w:p>
+      <w:pPr>
+        <w:autoSpaceDE w:val="0"/>
+        <w:autoSpaceDN w:val="0"/>
+        <w:adjustRightInd w:val="0"/>
+        <w:jc w:val="center"/>
+        <w:rPr>
+          <w:rFonts w:ascii="Arial" w:hAnsi="Arial" w:cs="Arial"/>
           <w:sz w:val="32"/>
           <w:szCs w:val="32"/>
+        </w:rPr>
+      </w:pPr>
+    </w:p>
+    <w:p>
+      <w:pPr>
+        <w:numPr>
+          <w:ilvl w:val="0"/>
+          <w:numId w:val="14"/>
+        </w:numPr>
+        <w:autoSpaceDE w:val="0"/>
+        <w:autoSpaceDN w:val="0"/>
+        <w:adjustRightInd w:val="0"/>
+        <w:rPr>
+          <w:rFonts w:ascii="Arial" w:hAnsi="Arial" w:cs="Arial"/>
+          <w:sz w:val="28"/>
+          <w:szCs w:val="28"/>
+        </w:rPr>
+      </w:pPr>
+      <w:r>
+        <w:rPr>
+          <w:rFonts w:ascii="Arial" w:hAnsi="Arial" w:cs="Arial"/>
+          <w:b/>
+          <w:sz w:val="28"/>
+          <w:szCs w:val="28"/>
           <w:u w:val="single"/>
         </w:rPr>
-      </w:pPr>
-      <w:r>
+        <w:t xml:space="preserve">Actual </w:t>
+      </w:r>
+      <w:r>
+        <w:rPr>
+          <w:rFonts w:ascii="Arial" w:hAnsi="Arial" w:cs="Arial"/>
+          <w:b/>
+          <w:sz w:val="28"/>
+          <w:szCs w:val="28"/>
+          <w:u w:val="single"/>
+        </w:rPr>
+        <w:t xml:space="preserve">Site of </w:t>
+      </w:r>
+      <w:r>
+        <w:rPr>
+          <w:rFonts w:ascii="Arial" w:hAnsi="Arial" w:cs="Arial"/>
+          <w:b/>
+          <w:sz w:val="28"/>
+          <w:szCs w:val="28"/>
+          <w:u w:val="single"/>
+        </w:rPr>
+        <w:t>Treatmen</w:t>
+      </w:r>
+      <w:r>
+        <w:rPr>
+          <w:rFonts w:ascii="Arial" w:hAnsi="Arial" w:cs="Arial"/>
+          <w:b/>
+          <w:sz w:val="28"/>
+          <w:szCs w:val="28"/>
+          <w:u w:val="single"/>
+        </w:rPr>
+        <w:t xml:space="preserve">t </w:t>
+      </w:r>
+      <w:bookmarkStart w:id="0" w:name="_GoBack"/>
+      <w:bookmarkEnd w:id="0"/>
+    </w:p>
+    <w:p>
+      <w:pPr>
+        <w:autoSpaceDE w:val="0"/>
+        <w:autoSpaceDN w:val="0"/>
+        <w:adjustRightInd w:val="0"/>
+        <w:rPr>
+          <w:rFonts w:ascii="Arial" w:hAnsi="Arial" w:cs="Arial"/>
+          <w:sz w:val="28"/>
+          <w:szCs w:val="28"/>
+        </w:rPr>
+      </w:pPr>
+      <w:r>
+        <w:rPr>
+          <w:rFonts w:ascii="Arial" w:hAnsi="Arial" w:cs="Arial"/>
+          <w:sz w:val="28"/>
+          <w:szCs w:val="28"/>
+        </w:rPr>
+        <w:t>Company R</w:t>
+      </w:r>
+      <w:r>
+        <w:rPr>
+          <w:rFonts w:ascii="Arial" w:hAnsi="Arial" w:cs="Arial"/>
+          <w:sz w:val="28"/>
+          <w:szCs w:val="28"/>
+        </w:rPr>
+        <w:t xml:space="preserve">egistration </w:t>
+      </w:r>
+      <w:r>
+        <w:rPr>
+          <w:rFonts w:ascii="Arial" w:hAnsi="Arial" w:cs="Arial"/>
+          <w:sz w:val="28"/>
+          <w:szCs w:val="28"/>
+        </w:rPr>
+        <w:t>N</w:t>
+      </w:r>
+      <w:r>
+        <w:rPr>
+          <w:rFonts w:ascii="Arial" w:hAnsi="Arial" w:cs="Arial"/>
+          <w:sz w:val="28"/>
+          <w:szCs w:val="28"/>
+        </w:rPr>
+        <w:t>umber:</w:t>
+      </w:r>
+      <w:r>
+        <w:rPr>
+          <w:rFonts w:ascii="Arial" w:hAnsi="Arial" w:cs="Arial"/>
+          <w:sz w:val="28"/>
+          <w:szCs w:val="28"/>
+        </w:rPr>
+        <w:t xml:space="preserve"> </w:t>
+      </w:r>
+      <w:r>
+        <w:rPr>
+          <w:rFonts w:ascii="Arial" w:hAnsi="Arial" w:cs="Arial"/>
+          <w:sz w:val="28"/>
+          <w:szCs w:val="28"/>
+        </w:rPr>
+        <w:fldChar w:fldCharType="begin"/>
+      </w:r>
+      <w:r>
+        <w:rPr>
+          <w:rFonts w:ascii="Arial" w:hAnsi="Arial" w:cs="Arial"/>
+          <w:sz w:val="28"/>
+          <w:szCs w:val="28"/>
+        </w:rPr>
+        <w:instrText xml:space="preserve"> MERGEFIELD  Annex[ActualSite[RegistrationNumber]]  \* MERGEFORMAT </w:instrText>
+      </w:r>
+      <w:r>
+        <w:rPr>
+          <w:rFonts w:ascii="Arial" w:hAnsi="Arial" w:cs="Arial"/>
+          <w:sz w:val="28"/>
+          <w:szCs w:val="28"/>
+        </w:rPr>
+        <w:fldChar w:fldCharType="separate"/>
+      </w:r>
+      <w:r>
+        <w:rPr>
+          <w:rFonts w:ascii="Arial" w:hAnsi="Arial" w:cs="Arial"/>
+          <w:noProof/>
+          <w:sz w:val="28"/>
+          <w:szCs w:val="28"/>
+        </w:rPr>
+        <w:t>«Annex[ActualSite[RegistrationNumber]]»</w:t>
+      </w:r>
+      <w:r>
+        <w:rPr>
+          <w:rFonts w:ascii="Arial" w:hAnsi="Arial" w:cs="Arial"/>
+          <w:sz w:val="28"/>
+          <w:szCs w:val="28"/>
+        </w:rPr>
+        <w:fldChar w:fldCharType="end"/>
+      </w:r>
+    </w:p>
+    <w:p>
+      <w:pPr>
+        <w:autoSpaceDE w:val="0"/>
+        <w:autoSpaceDN w:val="0"/>
+        <w:adjustRightInd w:val="0"/>
+        <w:rPr>
+          <w:rFonts w:ascii="Arial" w:hAnsi="Arial" w:cs="Arial"/>
+          <w:sz w:val="28"/>
+          <w:szCs w:val="28"/>
+        </w:rPr>
+      </w:pPr>
+      <w:r>
+        <w:rPr>
+          <w:rFonts w:ascii="Arial" w:hAnsi="Arial" w:cs="Arial"/>
+          <w:sz w:val="28"/>
+          <w:szCs w:val="28"/>
+        </w:rPr>
+        <w:t>Company:</w:t>
+      </w:r>
+      <w:r>
+        <w:rPr>
+          <w:rFonts w:ascii="Arial" w:hAnsi="Arial" w:cs="Arial"/>
+          <w:sz w:val="28"/>
+          <w:szCs w:val="28"/>
+        </w:rPr>
+        <w:t xml:space="preserve"> </w:t>
+      </w:r>
+      <w:r>
+        <w:rPr>
+          <w:rFonts w:ascii="Arial" w:hAnsi="Arial" w:cs="Arial"/>
+          <w:sz w:val="28"/>
+          <w:szCs w:val="28"/>
+        </w:rPr>
+        <w:fldChar w:fldCharType="begin"/>
+      </w:r>
+      <w:r>
+        <w:rPr>
+          <w:rFonts w:ascii="Arial" w:hAnsi="Arial" w:cs="Arial"/>
+          <w:sz w:val="28"/>
+          <w:szCs w:val="28"/>
+        </w:rPr>
+        <w:instrText xml:space="preserve"> MERGEFIELD  Annex[ActualSite[Name]]  \* MERGEFORMAT </w:instrText>
+      </w:r>
+      <w:r>
+        <w:rPr>
+          <w:rFonts w:ascii="Arial" w:hAnsi="Arial" w:cs="Arial"/>
+          <w:sz w:val="28"/>
+          <w:szCs w:val="28"/>
+        </w:rPr>
+        <w:fldChar w:fldCharType="separate"/>
+      </w:r>
+      <w:r>
+        <w:rPr>
+          <w:rFonts w:ascii="Arial" w:hAnsi="Arial" w:cs="Arial"/>
+          <w:noProof/>
+          <w:sz w:val="28"/>
+          <w:szCs w:val="28"/>
+        </w:rPr>
+        <w:t>«Annex[ActualSite[Name]]»</w:t>
+      </w:r>
+      <w:r>
+        <w:rPr>
+          <w:rFonts w:ascii="Arial" w:hAnsi="Arial" w:cs="Arial"/>
+          <w:sz w:val="28"/>
+          <w:szCs w:val="28"/>
+        </w:rPr>
+        <w:fldChar w:fldCharType="end"/>
+      </w:r>
+    </w:p>
+    <w:p>
+      <w:pPr>
+        <w:autoSpaceDE w:val="0"/>
+        <w:autoSpaceDN w:val="0"/>
+        <w:adjustRightInd w:val="0"/>
+        <w:rPr>
+          <w:rFonts w:ascii="Arial" w:hAnsi="Arial" w:cs="Arial"/>
+          <w:sz w:val="28"/>
+          <w:szCs w:val="28"/>
+        </w:rPr>
+      </w:pPr>
+      <w:r>
+        <w:rPr>
+          <w:rFonts w:ascii="Arial" w:hAnsi="Arial" w:cs="Arial"/>
+          <w:sz w:val="28"/>
+          <w:szCs w:val="28"/>
+        </w:rPr>
+        <w:t>Address:</w:t>
+      </w:r>
+      <w:r>
+        <w:rPr>
+          <w:rFonts w:ascii="Arial" w:hAnsi="Arial" w:cs="Arial"/>
+          <w:sz w:val="28"/>
+          <w:szCs w:val="28"/>
+        </w:rPr>
+        <w:t xml:space="preserve"> </w:t>
+      </w:r>
+      <w:r>
+        <w:rPr>
+          <w:rFonts w:ascii="Arial" w:hAnsi="Arial" w:cs="Arial"/>
+          <w:sz w:val="28"/>
+          <w:szCs w:val="28"/>
+        </w:rPr>
+        <w:fldChar w:fldCharType="begin"/>
+      </w:r>
+      <w:r>
+        <w:rPr>
+          <w:rFonts w:ascii="Arial" w:hAnsi="Arial" w:cs="Arial"/>
+          <w:sz w:val="28"/>
+          <w:szCs w:val="28"/>
+        </w:rPr>
+        <w:instrText xml:space="preserve"> MERGEFIELD  Annex[ActualSite[Address]]  \* MERGEFORMAT </w:instrText>
+      </w:r>
+      <w:r>
+        <w:rPr>
+          <w:rFonts w:ascii="Arial" w:hAnsi="Arial" w:cs="Arial"/>
+          <w:sz w:val="28"/>
+          <w:szCs w:val="28"/>
+        </w:rPr>
+        <w:fldChar w:fldCharType="separate"/>
+      </w:r>
+      <w:r>
+        <w:rPr>
+          <w:rFonts w:ascii="Arial" w:hAnsi="Arial" w:cs="Arial"/>
+          <w:noProof/>
+          <w:sz w:val="28"/>
+          <w:szCs w:val="28"/>
+        </w:rPr>
+        <w:t>«Annex[ActualSite[Address]]»</w:t>
+      </w:r>
+      <w:r>
+        <w:rPr>
+          <w:rFonts w:ascii="Arial" w:hAnsi="Arial" w:cs="Arial"/>
+          <w:sz w:val="28"/>
+          <w:szCs w:val="28"/>
+        </w:rPr>
+        <w:fldChar w:fldCharType="end"/>
+      </w:r>
+    </w:p>
+    <w:p>
+      <w:pPr>
+        <w:autoSpaceDE w:val="0"/>
+        <w:autoSpaceDN w:val="0"/>
+        <w:adjustRightInd w:val="0"/>
+        <w:rPr>
+          <w:rFonts w:ascii="Arial" w:hAnsi="Arial" w:cs="Arial"/>
+          <w:sz w:val="28"/>
+          <w:szCs w:val="28"/>
+        </w:rPr>
+      </w:pPr>
+    </w:p>
+    <w:p>
+      <w:pPr>
+        <w:autoSpaceDE w:val="0"/>
+        <w:autoSpaceDN w:val="0"/>
+        <w:adjustRightInd w:val="0"/>
+        <w:rPr>
+          <w:rFonts w:ascii="Arial" w:hAnsi="Arial" w:cs="Arial"/>
+          <w:sz w:val="28"/>
+          <w:szCs w:val="28"/>
+        </w:rPr>
+      </w:pPr>
+      <w:r>
+        <w:rPr>
+          <w:rFonts w:ascii="Arial" w:hAnsi="Arial" w:cs="Arial"/>
+          <w:sz w:val="28"/>
+          <w:szCs w:val="28"/>
+        </w:rPr>
+        <w:t>Contact Name:</w:t>
+      </w:r>
+      <w:r>
+        <w:rPr>
+          <w:rFonts w:ascii="Arial" w:hAnsi="Arial" w:cs="Arial"/>
+          <w:sz w:val="28"/>
+          <w:szCs w:val="28"/>
+        </w:rPr>
+        <w:t xml:space="preserve"> </w:t>
+      </w:r>
+      <w:r>
+        <w:rPr>
+          <w:rFonts w:ascii="Arial" w:hAnsi="Arial" w:cs="Arial"/>
+          <w:sz w:val="28"/>
+          <w:szCs w:val="28"/>
+        </w:rPr>
+        <w:fldChar w:fldCharType="begin"/>
+      </w:r>
+      <w:r>
+        <w:rPr>
+          <w:rFonts w:ascii="Arial" w:hAnsi="Arial" w:cs="Arial"/>
+          <w:sz w:val="28"/>
+          <w:szCs w:val="28"/>
+        </w:rPr>
+        <w:instrText xml:space="preserve"> MERGEFIELD  Annex[ActualSite[ContactPerson]]  \* MERGEFORMAT </w:instrText>
+      </w:r>
+      <w:r>
+        <w:rPr>
+          <w:rFonts w:ascii="Arial" w:hAnsi="Arial" w:cs="Arial"/>
+          <w:sz w:val="28"/>
+          <w:szCs w:val="28"/>
+        </w:rPr>
+        <w:fldChar w:fldCharType="separate"/>
+      </w:r>
+      <w:r>
+        <w:rPr>
+          <w:rFonts w:ascii="Arial" w:hAnsi="Arial" w:cs="Arial"/>
+          <w:noProof/>
+          <w:sz w:val="28"/>
+          <w:szCs w:val="28"/>
+        </w:rPr>
+        <w:t>«Annex[ActualSite[ContactPerson]]»</w:t>
+      </w:r>
+      <w:r>
+        <w:rPr>
+          <w:rFonts w:ascii="Arial" w:hAnsi="Arial" w:cs="Arial"/>
+          <w:sz w:val="28"/>
+          <w:szCs w:val="28"/>
+        </w:rPr>
+        <w:fldChar w:fldCharType="end"/>
+      </w:r>
+    </w:p>
+    <w:p>
+      <w:pPr>
+        <w:autoSpaceDE w:val="0"/>
+        <w:autoSpaceDN w:val="0"/>
+        <w:adjustRightInd w:val="0"/>
+        <w:rPr>
+          <w:rFonts w:ascii="Arial" w:hAnsi="Arial" w:cs="Arial"/>
+          <w:sz w:val="28"/>
+          <w:szCs w:val="28"/>
+        </w:rPr>
+      </w:pPr>
+      <w:r>
+        <w:rPr>
+          <w:rFonts w:ascii="Arial" w:hAnsi="Arial" w:cs="Arial"/>
+          <w:sz w:val="28"/>
+          <w:szCs w:val="28"/>
+        </w:rPr>
+        <w:t>Tel No:</w:t>
+      </w:r>
+      <w:r>
+        <w:rPr>
+          <w:rFonts w:ascii="Arial" w:hAnsi="Arial" w:cs="Arial"/>
+          <w:sz w:val="28"/>
+          <w:szCs w:val="28"/>
+        </w:rPr>
+        <w:t xml:space="preserve"> </w:t>
+      </w:r>
+      <w:r>
+        <w:rPr>
+          <w:rFonts w:ascii="Arial" w:hAnsi="Arial" w:cs="Arial"/>
+          <w:sz w:val="28"/>
+          <w:szCs w:val="28"/>
+        </w:rPr>
+        <w:fldChar w:fldCharType="begin"/>
+      </w:r>
+      <w:r>
+        <w:rPr>
+          <w:rFonts w:ascii="Arial" w:hAnsi="Arial" w:cs="Arial"/>
+          <w:sz w:val="28"/>
+          <w:szCs w:val="28"/>
+        </w:rPr>
+        <w:instrText xml:space="preserve"> MERGEFIELD  Annex[ActualSite[Telephone]]  \* MERGEFORMAT </w:instrText>
+      </w:r>
+      <w:r>
+        <w:rPr>
+          <w:rFonts w:ascii="Arial" w:hAnsi="Arial" w:cs="Arial"/>
+          <w:sz w:val="28"/>
+          <w:szCs w:val="28"/>
+        </w:rPr>
+        <w:fldChar w:fldCharType="separate"/>
+      </w:r>
+      <w:r>
+        <w:rPr>
+          <w:rFonts w:ascii="Arial" w:hAnsi="Arial" w:cs="Arial"/>
+          <w:noProof/>
+          <w:sz w:val="28"/>
+          <w:szCs w:val="28"/>
+        </w:rPr>
+        <w:t>«Annex[ActualSite[Telephone]]»</w:t>
+      </w:r>
+      <w:r>
+        <w:rPr>
+          <w:rFonts w:ascii="Arial" w:hAnsi="Arial" w:cs="Arial"/>
+          <w:sz w:val="28"/>
+          <w:szCs w:val="28"/>
+        </w:rPr>
+        <w:fldChar w:fldCharType="end"/>
+      </w:r>
+    </w:p>
+    <w:p>
+      <w:pPr>
+        <w:autoSpaceDE w:val="0"/>
+        <w:autoSpaceDN w:val="0"/>
+        <w:adjustRightInd w:val="0"/>
+        <w:rPr>
+          <w:rFonts w:ascii="Arial" w:hAnsi="Arial" w:cs="Arial"/>
+          <w:sz w:val="28"/>
+          <w:szCs w:val="28"/>
+        </w:rPr>
+      </w:pPr>
+      <w:r>
+        <w:rPr>
+          <w:rFonts w:ascii="Arial" w:hAnsi="Arial" w:cs="Arial"/>
+          <w:sz w:val="28"/>
+          <w:szCs w:val="28"/>
+        </w:rPr>
+        <w:t>Fax No:</w:t>
+      </w:r>
+      <w:r>
+        <w:rPr>
+          <w:rFonts w:ascii="Arial" w:hAnsi="Arial" w:cs="Arial"/>
+          <w:sz w:val="28"/>
+          <w:szCs w:val="28"/>
+        </w:rPr>
+        <w:t xml:space="preserve"> </w:t>
+      </w:r>
+      <w:r>
+        <w:rPr>
+          <w:rFonts w:ascii="Arial" w:hAnsi="Arial" w:cs="Arial"/>
+          <w:sz w:val="28"/>
+          <w:szCs w:val="28"/>
+        </w:rPr>
+        <w:fldChar w:fldCharType="begin"/>
+      </w:r>
+      <w:r>
+        <w:rPr>
+          <w:rFonts w:ascii="Arial" w:hAnsi="Arial" w:cs="Arial"/>
+          <w:sz w:val="28"/>
+          <w:szCs w:val="28"/>
+        </w:rPr>
+        <w:instrText xml:space="preserve"> MERGEFIELD  Annex[ActualSite[Fax]]  \* MERGEFORMAT </w:instrText>
+      </w:r>
+      <w:r>
+        <w:rPr>
+          <w:rFonts w:ascii="Arial" w:hAnsi="Arial" w:cs="Arial"/>
+          <w:sz w:val="28"/>
+          <w:szCs w:val="28"/>
+        </w:rPr>
+        <w:fldChar w:fldCharType="separate"/>
+      </w:r>
+      <w:r>
+        <w:rPr>
+          <w:rFonts w:ascii="Arial" w:hAnsi="Arial" w:cs="Arial"/>
+          <w:noProof/>
+          <w:sz w:val="28"/>
+          <w:szCs w:val="28"/>
+        </w:rPr>
+        <w:t>«Annex[ActualSite[Fax]]»</w:t>
+      </w:r>
+      <w:r>
+        <w:rPr>
+          <w:rFonts w:ascii="Arial" w:hAnsi="Arial" w:cs="Arial"/>
+          <w:sz w:val="28"/>
+          <w:szCs w:val="28"/>
+        </w:rPr>
+        <w:fldChar w:fldCharType="end"/>
+      </w:r>
+    </w:p>
+    <w:p>
+      <w:pPr>
+        <w:autoSpaceDE w:val="0"/>
+        <w:autoSpaceDN w:val="0"/>
+        <w:adjustRightInd w:val="0"/>
+        <w:rPr>
+          <w:rFonts w:ascii="Arial" w:hAnsi="Arial" w:cs="Arial"/>
+          <w:sz w:val="28"/>
+          <w:szCs w:val="28"/>
+        </w:rPr>
+      </w:pPr>
+      <w:r>
+        <w:rPr>
+          <w:rFonts w:ascii="Arial" w:hAnsi="Arial" w:cs="Arial"/>
+          <w:sz w:val="28"/>
+          <w:szCs w:val="28"/>
+        </w:rPr>
+        <w:t>Email:</w:t>
+      </w:r>
+      <w:r>
+        <w:rPr>
+          <w:rFonts w:ascii="Arial" w:hAnsi="Arial" w:cs="Arial"/>
+          <w:sz w:val="28"/>
+          <w:szCs w:val="28"/>
+        </w:rPr>
+        <w:t xml:space="preserve"> </w:t>
+      </w:r>
+      <w:r>
+        <w:rPr>
+          <w:rFonts w:ascii="Arial" w:hAnsi="Arial" w:cs="Arial"/>
+          <w:sz w:val="28"/>
+          <w:szCs w:val="28"/>
+        </w:rPr>
+        <w:fldChar w:fldCharType="begin"/>
+      </w:r>
+      <w:r>
+        <w:rPr>
+          <w:rFonts w:ascii="Arial" w:hAnsi="Arial" w:cs="Arial"/>
+          <w:sz w:val="28"/>
+          <w:szCs w:val="28"/>
+        </w:rPr>
+        <w:instrText xml:space="preserve"> MERGEFIELD  Annex[ActualSite[Email]]  \* MERGEFORMAT </w:instrText>
+      </w:r>
+      <w:r>
+        <w:rPr>
+          <w:rFonts w:ascii="Arial" w:hAnsi="Arial" w:cs="Arial"/>
+          <w:sz w:val="28"/>
+          <w:szCs w:val="28"/>
+        </w:rPr>
+        <w:fldChar w:fldCharType="separate"/>
+      </w:r>
+      <w:r>
+        <w:rPr>
+          <w:rFonts w:ascii="Arial" w:hAnsi="Arial" w:cs="Arial"/>
+          <w:noProof/>
+          <w:sz w:val="28"/>
+          <w:szCs w:val="28"/>
+        </w:rPr>
+        <w:t>«Annex[ActualSite[Email]]»</w:t>
+      </w:r>
+      <w:r>
+        <w:rPr>
+          <w:rFonts w:ascii="Arial" w:hAnsi="Arial" w:cs="Arial"/>
+          <w:sz w:val="28"/>
+          <w:szCs w:val="28"/>
+        </w:rPr>
+        <w:fldChar w:fldCharType="end"/>
+      </w:r>
+    </w:p>
+    <w:p>
+      <w:pPr>
+        <w:autoSpaceDE w:val="0"/>
+        <w:autoSpaceDN w:val="0"/>
+        <w:adjustRightInd w:val="0"/>
+        <w:rPr>
+          <w:rFonts w:ascii="Arial" w:hAnsi="Arial" w:cs="Arial"/>
+          <w:sz w:val="28"/>
+          <w:szCs w:val="28"/>
+        </w:rPr>
+      </w:pPr>
+    </w:p>
+    <w:p>
+      <w:pPr>
+        <w:autoSpaceDE w:val="0"/>
+        <w:autoSpaceDN w:val="0"/>
+        <w:adjustRightInd w:val="0"/>
+        <w:rPr>
+          <w:rFonts w:ascii="Arial" w:hAnsi="Arial" w:cs="Arial"/>
+          <w:sz w:val="28"/>
+          <w:szCs w:val="28"/>
+        </w:rPr>
+      </w:pPr>
+    </w:p>
+    <w:p>
+      <w:pPr>
+        <w:numPr>
+          <w:ilvl w:val="0"/>
+          <w:numId w:val="14"/>
+        </w:numPr>
+        <w:autoSpaceDE w:val="0"/>
+        <w:autoSpaceDN w:val="0"/>
+        <w:adjustRightInd w:val="0"/>
+        <w:ind w:left="0" w:hanging="284"/>
+        <w:rPr>
+          <w:rFonts w:ascii="Arial" w:hAnsi="Arial" w:cs="Arial"/>
+          <w:b/>
+          <w:sz w:val="28"/>
+          <w:szCs w:val="28"/>
+        </w:rPr>
+      </w:pPr>
+      <w:r>
+        <w:rPr>
+          <w:rFonts w:ascii="Arial" w:hAnsi="Arial" w:cs="Arial"/>
+          <w:b/>
+          <w:sz w:val="28"/>
+          <w:szCs w:val="28"/>
+          <w:u w:val="single"/>
+        </w:rPr>
+        <w:t>Facility</w:t>
+      </w:r>
+      <w:r>
+        <w:rPr>
+          <w:rFonts w:ascii="Arial" w:hAnsi="Arial" w:cs="Arial"/>
+          <w:b/>
+          <w:sz w:val="28"/>
+          <w:szCs w:val="28"/>
+        </w:rPr>
+        <w:t xml:space="preserve"> </w:t>
+      </w:r>
+      <w:r>
+        <w:rPr>
+          <w:rFonts w:ascii="Arial" w:hAnsi="Arial" w:cs="Arial"/>
+          <w:szCs w:val="24"/>
+        </w:rPr>
+        <w:t>(continue on 2</w:t>
+      </w:r>
+      <w:r>
+        <w:rPr>
+          <w:rFonts w:ascii="Arial" w:hAnsi="Arial" w:cs="Arial"/>
+          <w:szCs w:val="24"/>
+          <w:vertAlign w:val="superscript"/>
+        </w:rPr>
+        <w:t>nd</w:t>
+      </w:r>
+      <w:r>
+        <w:rPr>
+          <w:rFonts w:ascii="Arial" w:hAnsi="Arial" w:cs="Arial"/>
+          <w:szCs w:val="24"/>
+        </w:rPr>
+        <w:t xml:space="preserve"> page if required)</w:t>
+      </w:r>
+    </w:p>
+    <w:p>
+      <w:pPr>
+        <w:autoSpaceDE w:val="0"/>
+        <w:autoSpaceDN w:val="0"/>
+        <w:adjustRightInd w:val="0"/>
+        <w:rPr>
+          <w:rFonts w:ascii="Arial" w:hAnsi="Arial" w:cs="Arial"/>
+          <w:b/>
+          <w:sz w:val="28"/>
+          <w:szCs w:val="28"/>
+          <w:u w:val="single"/>
+        </w:rPr>
+      </w:pPr>
+    </w:p>
+    <w:tbl>
+      <w:tblPr>
+        <w:tblStyle w:val="TableGrid"/>
+        <w:tblW w:w="0" w:type="auto"/>
+        <w:tblInd w:w="-856" w:type="dxa"/>
+        <w:tblLook w:val="0420" w:firstRow="1" w:lastRow="0" w:firstColumn="0" w:lastColumn="0" w:noHBand="0" w:noVBand="1"/>
+      </w:tblPr>
+      <w:tblGrid>
+        <w:gridCol w:w="2141"/>
+        <w:gridCol w:w="1439"/>
+        <w:gridCol w:w="1551"/>
+        <w:gridCol w:w="1883"/>
+        <w:gridCol w:w="1670"/>
+        <w:gridCol w:w="1420"/>
+      </w:tblGrid>
+      <w:tr>
+        <w:tc>
+          <w:tcPr>
+            <w:tcW w:w="0" w:type="auto"/>
+            <w:vAlign w:val="center"/>
+          </w:tcPr>
+          <w:p>
+            <w:pPr>
+              <w:rPr>
+                <w:rFonts w:ascii="Arial" w:hAnsi="Arial" w:cs="Arial"/>
+                <w:b/>
+                <w:sz w:val="16"/>
+              </w:rPr>
+            </w:pPr>
+            <w:r>
+              <w:rPr>
+                <w:rFonts w:ascii="Arial" w:hAnsi="Arial" w:cs="Arial"/>
+                <w:b/>
+                <w:sz w:val="16"/>
+              </w:rPr>
+              <w:t>Registration Number</w:t>
+            </w:r>
+          </w:p>
+        </w:tc>
+        <w:tc>
+          <w:tcPr>
+            <w:tcW w:w="0" w:type="auto"/>
+            <w:vAlign w:val="center"/>
+          </w:tcPr>
+          <w:p>
+            <w:pPr>
+              <w:rPr>
+                <w:rFonts w:ascii="Arial" w:hAnsi="Arial" w:cs="Arial"/>
+                <w:b/>
+                <w:sz w:val="16"/>
+              </w:rPr>
+            </w:pPr>
+            <w:r>
+              <w:rPr>
+                <w:rFonts w:ascii="Arial" w:hAnsi="Arial" w:cs="Arial"/>
+                <w:b/>
+                <w:sz w:val="16"/>
+              </w:rPr>
+              <w:t>Company Name</w:t>
+            </w:r>
+          </w:p>
+        </w:tc>
+        <w:tc>
+          <w:tcPr>
+            <w:tcW w:w="0" w:type="auto"/>
+            <w:vAlign w:val="center"/>
+          </w:tcPr>
+          <w:p>
+            <w:pPr>
+              <w:rPr>
+                <w:rFonts w:ascii="Arial" w:hAnsi="Arial" w:cs="Arial"/>
+                <w:b/>
+                <w:sz w:val="16"/>
+              </w:rPr>
+            </w:pPr>
+            <w:r>
+              <w:rPr>
+                <w:rFonts w:ascii="Arial" w:hAnsi="Arial" w:cs="Arial"/>
+                <w:b/>
+                <w:sz w:val="16"/>
+              </w:rPr>
+              <w:t>Address</w:t>
+            </w:r>
+          </w:p>
+        </w:tc>
+        <w:tc>
+          <w:tcPr>
+            <w:tcW w:w="0" w:type="auto"/>
+            <w:vAlign w:val="center"/>
+          </w:tcPr>
+          <w:p>
+            <w:pPr>
+              <w:rPr>
+                <w:rFonts w:ascii="Arial" w:hAnsi="Arial" w:cs="Arial"/>
+                <w:b/>
+                <w:sz w:val="16"/>
+              </w:rPr>
+            </w:pPr>
+            <w:r>
+              <w:rPr>
+                <w:rFonts w:ascii="Arial" w:hAnsi="Arial" w:cs="Arial"/>
+                <w:b/>
+                <w:sz w:val="16"/>
+              </w:rPr>
+              <w:t>Contact</w:t>
+            </w:r>
+          </w:p>
+        </w:tc>
+        <w:tc>
+          <w:tcPr>
+            <w:tcW w:w="0" w:type="auto"/>
+            <w:vAlign w:val="center"/>
+          </w:tcPr>
+          <w:p>
+            <w:pPr>
+              <w:rPr>
+                <w:rFonts w:ascii="Arial" w:hAnsi="Arial" w:cs="Arial"/>
+                <w:b/>
+                <w:sz w:val="16"/>
+              </w:rPr>
+            </w:pPr>
+            <w:r>
+              <w:rPr>
+                <w:rFonts w:ascii="Arial" w:hAnsi="Arial" w:cs="Arial"/>
+                <w:b/>
+                <w:sz w:val="16"/>
+              </w:rPr>
+              <w:t>Telephone / Fax</w:t>
+            </w:r>
+          </w:p>
+        </w:tc>
+        <w:tc>
+          <w:tcPr>
+            <w:tcW w:w="0" w:type="auto"/>
+            <w:vAlign w:val="center"/>
+          </w:tcPr>
+          <w:p>
+            <w:pPr>
+              <w:rPr>
+                <w:rFonts w:ascii="Arial" w:hAnsi="Arial" w:cs="Arial"/>
+                <w:b/>
+                <w:sz w:val="16"/>
+              </w:rPr>
+            </w:pPr>
+            <w:r>
+              <w:rPr>
+                <w:rFonts w:ascii="Arial" w:hAnsi="Arial" w:cs="Arial"/>
+                <w:b/>
+                <w:sz w:val="16"/>
+              </w:rPr>
+              <w:t>Email</w:t>
+            </w:r>
+          </w:p>
+        </w:tc>
+      </w:tr>
+      <w:tr>
+        <w:tc>
+          <w:tcPr>
+            <w:tcW w:w="0" w:type="auto"/>
+          </w:tcPr>
+          <w:p>
+            <w:pPr>
+              <w:rPr>
+                <w:rFonts w:ascii="Arial" w:hAnsi="Arial" w:cs="Arial"/>
+                <w:sz w:val="16"/>
+              </w:rPr>
+            </w:pPr>
+            <w:r>
+              <w:rPr>
+                <w:rFonts w:ascii="Arial" w:hAnsi="Arial" w:cs="Arial"/>
+                <w:sz w:val="16"/>
+              </w:rPr>
+              <w:fldChar w:fldCharType="begin"/>
+            </w:r>
+            <w:r>
+              <w:rPr>
+                <w:rFonts w:ascii="Arial" w:hAnsi="Arial" w:cs="Arial"/>
+                <w:sz w:val="16"/>
+              </w:rPr>
+              <w:instrText xml:space="preserve"> MERGEFIELD  Annex[Facility[RegistrationNumber]]  \* MERGEFORMAT </w:instrText>
+            </w:r>
+            <w:r>
+              <w:rPr>
+                <w:rFonts w:ascii="Arial" w:hAnsi="Arial" w:cs="Arial"/>
+                <w:sz w:val="16"/>
+              </w:rPr>
+              <w:fldChar w:fldCharType="separate"/>
+            </w:r>
+            <w:r>
+              <w:rPr>
+                <w:rFonts w:ascii="Arial" w:hAnsi="Arial" w:cs="Arial"/>
+                <w:noProof/>
+                <w:sz w:val="16"/>
+              </w:rPr>
+              <w:t>«Annex[Facility[RegistrationNumber]]»</w:t>
+            </w:r>
+            <w:r>
+              <w:rPr>
+                <w:rFonts w:ascii="Arial" w:hAnsi="Arial" w:cs="Arial"/>
+                <w:sz w:val="16"/>
+              </w:rPr>
+              <w:fldChar w:fldCharType="end"/>
+            </w:r>
+          </w:p>
+        </w:tc>
+        <w:tc>
+          <w:tcPr>
+            <w:tcW w:w="0" w:type="auto"/>
+          </w:tcPr>
+          <w:p>
+            <w:pPr>
+              <w:rPr>
+                <w:rFonts w:ascii="Arial" w:hAnsi="Arial" w:cs="Arial"/>
+                <w:sz w:val="16"/>
+              </w:rPr>
+            </w:pPr>
+            <w:r>
+              <w:rPr>
+                <w:rFonts w:ascii="Arial" w:hAnsi="Arial" w:cs="Arial"/>
+                <w:sz w:val="16"/>
+              </w:rPr>
+              <w:fldChar w:fldCharType="begin"/>
+            </w:r>
+            <w:r>
+              <w:rPr>
+                <w:rFonts w:ascii="Arial" w:hAnsi="Arial" w:cs="Arial"/>
+                <w:sz w:val="16"/>
+              </w:rPr>
+              <w:instrText xml:space="preserve"> MERGEFIELD  Annex[Facility[Name]]  \* MERGEFORMAT </w:instrText>
+            </w:r>
+            <w:r>
+              <w:rPr>
+                <w:rFonts w:ascii="Arial" w:hAnsi="Arial" w:cs="Arial"/>
+                <w:sz w:val="16"/>
+              </w:rPr>
+              <w:fldChar w:fldCharType="separate"/>
+            </w:r>
+            <w:r>
+              <w:rPr>
+                <w:rFonts w:ascii="Arial" w:hAnsi="Arial" w:cs="Arial"/>
+                <w:noProof/>
+                <w:sz w:val="16"/>
+              </w:rPr>
+              <w:t>«Annex[Facility[Name]]»</w:t>
+            </w:r>
+            <w:r>
+              <w:rPr>
+                <w:rFonts w:ascii="Arial" w:hAnsi="Arial" w:cs="Arial"/>
+                <w:sz w:val="16"/>
+              </w:rPr>
+              <w:fldChar w:fldCharType="end"/>
+            </w:r>
+          </w:p>
+        </w:tc>
+        <w:tc>
+          <w:tcPr>
+            <w:tcW w:w="0" w:type="auto"/>
+          </w:tcPr>
+          <w:p>
+            <w:pPr>
+              <w:rPr>
+                <w:rFonts w:ascii="Arial" w:hAnsi="Arial" w:cs="Arial"/>
+                <w:sz w:val="16"/>
+              </w:rPr>
+            </w:pPr>
+            <w:r>
+              <w:rPr>
+                <w:rFonts w:ascii="Arial" w:hAnsi="Arial" w:cs="Arial"/>
+                <w:sz w:val="16"/>
+              </w:rPr>
+              <w:fldChar w:fldCharType="begin"/>
+            </w:r>
+            <w:r>
+              <w:rPr>
+                <w:rFonts w:ascii="Arial" w:hAnsi="Arial" w:cs="Arial"/>
+                <w:sz w:val="16"/>
+              </w:rPr>
+              <w:instrText xml:space="preserve"> MERGEFIELD  Annex[Facility[Address]]  \* MERGEFORMAT </w:instrText>
+            </w:r>
+            <w:r>
+              <w:rPr>
+                <w:rFonts w:ascii="Arial" w:hAnsi="Arial" w:cs="Arial"/>
+                <w:sz w:val="16"/>
+              </w:rPr>
+              <w:fldChar w:fldCharType="separate"/>
+            </w:r>
+            <w:r>
+              <w:rPr>
+                <w:rFonts w:ascii="Arial" w:hAnsi="Arial" w:cs="Arial"/>
+                <w:noProof/>
+                <w:sz w:val="16"/>
+              </w:rPr>
+              <w:t>«Annex[Facility[Address]]»</w:t>
+            </w:r>
+            <w:r>
+              <w:rPr>
+                <w:rFonts w:ascii="Arial" w:hAnsi="Arial" w:cs="Arial"/>
+                <w:sz w:val="16"/>
+              </w:rPr>
+              <w:fldChar w:fldCharType="end"/>
+            </w:r>
+          </w:p>
+        </w:tc>
+        <w:tc>
+          <w:tcPr>
+            <w:tcW w:w="0" w:type="auto"/>
+          </w:tcPr>
+          <w:p>
+            <w:pPr>
+              <w:rPr>
+                <w:rFonts w:ascii="Arial" w:hAnsi="Arial" w:cs="Arial"/>
+                <w:sz w:val="16"/>
+              </w:rPr>
+            </w:pPr>
+            <w:r>
+              <w:rPr>
+                <w:rFonts w:ascii="Arial" w:hAnsi="Arial" w:cs="Arial"/>
+                <w:sz w:val="16"/>
+              </w:rPr>
+              <w:fldChar w:fldCharType="begin"/>
+            </w:r>
+            <w:r>
+              <w:rPr>
+                <w:rFonts w:ascii="Arial" w:hAnsi="Arial" w:cs="Arial"/>
+                <w:sz w:val="16"/>
+              </w:rPr>
+              <w:instrText xml:space="preserve"> MERGEFIELD  Annex[Facility[ContactPerson]]  \* MERGEFORMAT </w:instrText>
+            </w:r>
+            <w:r>
+              <w:rPr>
+                <w:rFonts w:ascii="Arial" w:hAnsi="Arial" w:cs="Arial"/>
+                <w:sz w:val="16"/>
+              </w:rPr>
+              <w:fldChar w:fldCharType="separate"/>
+            </w:r>
+            <w:r>
+              <w:rPr>
+                <w:rFonts w:ascii="Arial" w:hAnsi="Arial" w:cs="Arial"/>
+                <w:noProof/>
+                <w:sz w:val="16"/>
+              </w:rPr>
+              <w:t>«Annex[Facility[ContactPerson]]»</w:t>
+            </w:r>
+            <w:r>
+              <w:rPr>
+                <w:rFonts w:ascii="Arial" w:hAnsi="Arial" w:cs="Arial"/>
+                <w:sz w:val="16"/>
+              </w:rPr>
+              <w:fldChar w:fldCharType="end"/>
+            </w:r>
+          </w:p>
+        </w:tc>
+        <w:tc>
+          <w:tcPr>
+            <w:tcW w:w="0" w:type="auto"/>
+          </w:tcPr>
+          <w:p>
+            <w:pPr>
+              <w:rPr>
+                <w:rFonts w:ascii="Arial" w:hAnsi="Arial" w:cs="Arial"/>
+                <w:sz w:val="16"/>
+              </w:rPr>
+            </w:pPr>
+            <w:r>
+              <w:rPr>
+                <w:rFonts w:ascii="Arial" w:hAnsi="Arial" w:cs="Arial"/>
+                <w:sz w:val="16"/>
+              </w:rPr>
+              <w:fldChar w:fldCharType="begin"/>
+            </w:r>
+            <w:r>
+              <w:rPr>
+                <w:rFonts w:ascii="Arial" w:hAnsi="Arial" w:cs="Arial"/>
+                <w:sz w:val="16"/>
+              </w:rPr>
+              <w:instrText xml:space="preserve"> MERGEFIELD  Annex[Facility[Telephone]]  \* MERGEFORMAT </w:instrText>
+            </w:r>
+            <w:r>
+              <w:rPr>
+                <w:rFonts w:ascii="Arial" w:hAnsi="Arial" w:cs="Arial"/>
+                <w:sz w:val="16"/>
+              </w:rPr>
+              <w:fldChar w:fldCharType="separate"/>
+            </w:r>
+            <w:r>
+              <w:rPr>
+                <w:rFonts w:ascii="Arial" w:hAnsi="Arial" w:cs="Arial"/>
+                <w:noProof/>
+                <w:sz w:val="16"/>
+              </w:rPr>
+              <w:t>«Annex[Facility[Telephone]]»</w:t>
+            </w:r>
+            <w:r>
+              <w:rPr>
+                <w:rFonts w:ascii="Arial" w:hAnsi="Arial" w:cs="Arial"/>
+                <w:sz w:val="16"/>
+              </w:rPr>
+              <w:fldChar w:fldCharType="end"/>
+            </w:r>
+            <w:r>
+              <w:rPr>
+                <w:rFonts w:ascii="Arial" w:hAnsi="Arial" w:cs="Arial"/>
+                <w:sz w:val="16"/>
+              </w:rPr>
+              <w:t xml:space="preserve"> / </w:t>
+            </w:r>
+            <w:r>
+              <w:rPr>
+                <w:rFonts w:ascii="Arial" w:hAnsi="Arial" w:cs="Arial"/>
+                <w:sz w:val="16"/>
+              </w:rPr>
+              <w:fldChar w:fldCharType="begin"/>
+            </w:r>
+            <w:r>
+              <w:rPr>
+                <w:rFonts w:ascii="Arial" w:hAnsi="Arial" w:cs="Arial"/>
+                <w:sz w:val="16"/>
+              </w:rPr>
+              <w:instrText xml:space="preserve"> MERGEFIELD  Annex[Facility[Fax]]  \* MERGEFORMAT </w:instrText>
+            </w:r>
+            <w:r>
+              <w:rPr>
+                <w:rFonts w:ascii="Arial" w:hAnsi="Arial" w:cs="Arial"/>
+                <w:sz w:val="16"/>
+              </w:rPr>
+              <w:fldChar w:fldCharType="separate"/>
+            </w:r>
+            <w:r>
+              <w:rPr>
+                <w:rFonts w:ascii="Arial" w:hAnsi="Arial" w:cs="Arial"/>
+                <w:noProof/>
+                <w:sz w:val="16"/>
+              </w:rPr>
+              <w:t>«Annex[Facility[Fax]]»</w:t>
+            </w:r>
+            <w:r>
+              <w:rPr>
+                <w:rFonts w:ascii="Arial" w:hAnsi="Arial" w:cs="Arial"/>
+                <w:sz w:val="16"/>
+              </w:rPr>
+              <w:fldChar w:fldCharType="end"/>
+            </w:r>
+          </w:p>
+        </w:tc>
+        <w:tc>
+          <w:tcPr>
+            <w:tcW w:w="0" w:type="auto"/>
+          </w:tcPr>
+          <w:p>
+            <w:pPr>
+              <w:rPr>
+                <w:rFonts w:ascii="Arial" w:hAnsi="Arial" w:cs="Arial"/>
+                <w:sz w:val="16"/>
+              </w:rPr>
+            </w:pPr>
+            <w:r>
+              <w:rPr>
+                <w:rFonts w:ascii="Arial" w:hAnsi="Arial" w:cs="Arial"/>
+                <w:sz w:val="16"/>
+              </w:rPr>
+              <w:fldChar w:fldCharType="begin"/>
+            </w:r>
+            <w:r>
+              <w:rPr>
+                <w:rFonts w:ascii="Arial" w:hAnsi="Arial" w:cs="Arial"/>
+                <w:sz w:val="16"/>
+              </w:rPr>
+              <w:instrText xml:space="preserve"> MERGEFIELD  Annex[Facility[Email]]  \* MERGEFORMAT </w:instrText>
+            </w:r>
+            <w:r>
+              <w:rPr>
+                <w:rFonts w:ascii="Arial" w:hAnsi="Arial" w:cs="Arial"/>
+                <w:sz w:val="16"/>
+              </w:rPr>
+              <w:fldChar w:fldCharType="separate"/>
+            </w:r>
+            <w:r>
+              <w:rPr>
+                <w:rFonts w:ascii="Arial" w:hAnsi="Arial" w:cs="Arial"/>
+                <w:noProof/>
+                <w:sz w:val="16"/>
+              </w:rPr>
+              <w:t>«Annex[Facility[Email]]»</w:t>
+            </w:r>
+            <w:r>
+              <w:rPr>
+                <w:rFonts w:ascii="Arial" w:hAnsi="Arial" w:cs="Arial"/>
+                <w:sz w:val="16"/>
+              </w:rPr>
+              <w:fldChar w:fldCharType="end"/>
+            </w:r>
+          </w:p>
+        </w:tc>
+      </w:tr>
+    </w:tbl>
+    <w:p>
+      <w:pPr>
+        <w:autoSpaceDE w:val="0"/>
+        <w:autoSpaceDN w:val="0"/>
+        <w:adjustRightInd w:val="0"/>
+        <w:rPr>
+          <w:rFonts w:ascii="Arial" w:hAnsi="Arial" w:cs="Arial"/>
+          <w:sz w:val="32"/>
+          <w:szCs w:val="32"/>
+        </w:rPr>
+      </w:pPr>
+    </w:p>
+    <w:p>
+      <w:pPr>
+        <w:rPr>
+          <w:rFonts w:ascii="Arial" w:hAnsi="Arial" w:cs="Arial"/>
+          <w:sz w:val="32"/>
+          <w:szCs w:val="32"/>
+        </w:rPr>
+      </w:pPr>
+      <w:r>
+        <w:rPr>
+          <w:rFonts w:ascii="Arial" w:hAnsi="Arial" w:cs="Arial"/>
+          <w:sz w:val="32"/>
+          <w:szCs w:val="32"/>
+        </w:rPr>
+        <w:br w:type="page"/>
+      </w:r>
+    </w:p>
+    <w:p>
+      <w:pPr>
+        <w:autoSpaceDE w:val="0"/>
+        <w:autoSpaceDN w:val="0"/>
+        <w:adjustRightInd w:val="0"/>
+        <w:rPr>
+          <w:rFonts w:ascii="Arial" w:hAnsi="Arial" w:cs="Arial"/>
+          <w:b/>
+          <w:sz w:val="28"/>
+          <w:szCs w:val="28"/>
+          <w:u w:val="single"/>
+        </w:rPr>
+      </w:pPr>
+      <w:r>
+        <w:rPr>
+          <w:rFonts w:ascii="Arial" w:hAnsi="Arial" w:cs="Arial"/>
+          <w:sz w:val="32"/>
+          <w:szCs w:val="32"/>
+        </w:rPr>
+        <w:lastRenderedPageBreak/>
+        <w:t xml:space="preserve">Notification Number </w:t>
+      </w:r>
+      <w:r>
+        <w:rPr>
+          <w:rFonts w:ascii="Arial" w:hAnsi="Arial" w:cs="Arial"/>
+          <w:sz w:val="32"/>
+          <w:szCs w:val="32"/>
+        </w:rPr>
+        <w:fldChar w:fldCharType="begin"/>
+      </w:r>
+      <w:r>
+        <w:rPr>
+          <w:rFonts w:ascii="Arial" w:hAnsi="Arial" w:cs="Arial"/>
+          <w:sz w:val="32"/>
+          <w:szCs w:val="32"/>
+        </w:rPr>
+        <w:instrText xml:space="preserve"> MERGEFIELD  General[Number]  \* MERGEFORMAT </w:instrText>
+      </w:r>
+      <w:r>
+        <w:rPr>
+          <w:rFonts w:ascii="Arial" w:hAnsi="Arial" w:cs="Arial"/>
+          <w:sz w:val="32"/>
+          <w:szCs w:val="32"/>
+        </w:rPr>
+        <w:fldChar w:fldCharType="separate"/>
+      </w:r>
+      <w:r>
+        <w:rPr>
+          <w:rFonts w:ascii="Arial" w:hAnsi="Arial" w:cs="Arial"/>
+          <w:noProof/>
+          <w:sz w:val="32"/>
+          <w:szCs w:val="32"/>
+        </w:rPr>
+        <w:t>«General[Number]»</w:t>
+      </w:r>
+      <w:r>
+        <w:rPr>
+          <w:rFonts w:ascii="Arial" w:hAnsi="Arial" w:cs="Arial"/>
+          <w:sz w:val="32"/>
+          <w:szCs w:val="32"/>
+        </w:rPr>
+        <w:fldChar w:fldCharType="end"/>
+      </w:r>
+    </w:p>
+    <w:p>
+      <w:pPr>
+        <w:autoSpaceDE w:val="0"/>
+        <w:autoSpaceDN w:val="0"/>
+        <w:adjustRightInd w:val="0"/>
+        <w:rPr>
+          <w:rFonts w:ascii="Arial" w:hAnsi="Arial" w:cs="Arial"/>
+          <w:b/>
+          <w:sz w:val="28"/>
+          <w:szCs w:val="28"/>
+          <w:u w:val="single"/>
+        </w:rPr>
+      </w:pPr>
+    </w:p>
+    <w:p>
+      <w:pPr>
+        <w:autoSpaceDE w:val="0"/>
+        <w:autoSpaceDN w:val="0"/>
+        <w:adjustRightInd w:val="0"/>
+        <w:jc w:val="center"/>
         <w:rPr>
           <w:rFonts w:ascii="Arial" w:hAnsi="Arial" w:cs="Arial"/>
           <w:b/>
@@ -19879,14 +21691,8 @@
           <w:szCs w:val="32"/>
           <w:u w:val="single"/>
         </w:rPr>
-        <w:t>Non Interim Notifications</w:t>
-      </w:r>
-    </w:p>
-    <w:p>
-      <w:pPr>
-        <w:autoSpaceDE w:val="0"/>
-        <w:autoSpaceDN w:val="0"/>
-        <w:adjustRightInd w:val="0"/>
+      </w:pPr>
+      <w:r>
         <w:rPr>
           <w:rFonts w:ascii="Arial" w:hAnsi="Arial" w:cs="Arial"/>
           <w:b/>
@@ -19894,9 +21700,107 @@
           <w:szCs w:val="32"/>
           <w:u w:val="single"/>
         </w:rPr>
-      </w:pPr>
-      <w:bookmarkStart w:id="0" w:name="_GoBack"/>
-      <w:bookmarkEnd w:id="0"/>
+        <w:t>Anne</w:t>
+      </w:r>
+      <w:r>
+        <w:rPr>
+          <w:rFonts w:ascii="Arial" w:hAnsi="Arial" w:cs="Arial"/>
+          <w:b/>
+          <w:sz w:val="32"/>
+          <w:szCs w:val="32"/>
+          <w:u w:val="single"/>
+        </w:rPr>
+        <w:t xml:space="preserve">x </w:t>
+      </w:r>
+      <w:r>
+        <w:rPr>
+          <w:rFonts w:ascii="Arial" w:hAnsi="Arial" w:cs="Arial"/>
+          <w:b/>
+          <w:sz w:val="32"/>
+          <w:szCs w:val="32"/>
+          <w:u w:val="single"/>
+        </w:rPr>
+        <w:fldChar w:fldCharType="begin"/>
+      </w:r>
+      <w:r>
+        <w:rPr>
+          <w:rFonts w:ascii="Arial" w:hAnsi="Arial" w:cs="Arial"/>
+          <w:b/>
+          <w:sz w:val="32"/>
+          <w:szCs w:val="32"/>
+          <w:u w:val="single"/>
+        </w:rPr>
+        <w:instrText xml:space="preserve"> MERGEFIELD  Annex[Operation[AnnexNumber]]  \* MERGEFORMAT </w:instrText>
+      </w:r>
+      <w:r>
+        <w:rPr>
+          <w:rFonts w:ascii="Arial" w:hAnsi="Arial" w:cs="Arial"/>
+          <w:b/>
+          <w:sz w:val="32"/>
+          <w:szCs w:val="32"/>
+          <w:u w:val="single"/>
+        </w:rPr>
+        <w:fldChar w:fldCharType="separate"/>
+      </w:r>
+      <w:r>
+        <w:rPr>
+          <w:rFonts w:ascii="Arial" w:hAnsi="Arial" w:cs="Arial"/>
+          <w:b/>
+          <w:noProof/>
+          <w:sz w:val="32"/>
+          <w:szCs w:val="32"/>
+          <w:u w:val="single"/>
+        </w:rPr>
+        <w:t>«Annex[Operation[AnnexNumber]]»</w:t>
+      </w:r>
+      <w:r>
+        <w:rPr>
+          <w:rFonts w:ascii="Arial" w:hAnsi="Arial" w:cs="Arial"/>
+          <w:b/>
+          <w:sz w:val="32"/>
+          <w:szCs w:val="32"/>
+          <w:u w:val="single"/>
+        </w:rPr>
+        <w:fldChar w:fldCharType="end"/>
+      </w:r>
+    </w:p>
+    <w:p>
+      <w:pPr>
+        <w:autoSpaceDE w:val="0"/>
+        <w:autoSpaceDN w:val="0"/>
+        <w:adjustRightInd w:val="0"/>
+        <w:rPr>
+          <w:rFonts w:ascii="Arial" w:hAnsi="Arial" w:cs="Arial"/>
+          <w:b/>
+          <w:sz w:val="32"/>
+          <w:szCs w:val="32"/>
+          <w:u w:val="single"/>
+        </w:rPr>
+      </w:pPr>
+      <w:r>
+        <w:rPr>
+          <w:rFonts w:ascii="Arial" w:hAnsi="Arial" w:cs="Arial"/>
+          <w:b/>
+          <w:sz w:val="32"/>
+          <w:szCs w:val="32"/>
+          <w:u w:val="single"/>
+        </w:rPr>
+        <w:t>Non Interim Notifications</w:t>
+      </w:r>
+    </w:p>
+    <w:p>
+      <w:pPr>
+        <w:autoSpaceDE w:val="0"/>
+        <w:autoSpaceDN w:val="0"/>
+        <w:adjustRightInd w:val="0"/>
+        <w:rPr>
+          <w:rFonts w:ascii="Arial" w:hAnsi="Arial" w:cs="Arial"/>
+          <w:b/>
+          <w:sz w:val="32"/>
+          <w:szCs w:val="32"/>
+          <w:u w:val="single"/>
+        </w:rPr>
+      </w:pPr>
     </w:p>
     <w:p>
       <w:pPr>
@@ -22079,6 +23983,7 @@
           <w:rFonts w:ascii="Arial" w:hAnsi="Arial" w:cs="Arial"/>
           <w:noProof/>
           <w:szCs w:val="24"/>
+          <w:lang w:val="en-IN" w:eastAsia="en-IN"/>
         </w:rPr>
         <mc:AlternateContent>
           <mc:Choice Requires="wps">
@@ -22191,7 +24096,7 @@
           </mc:Choice>
           <mc:Fallback>
             <w:pict>
-              <v:shape id="Text Box 155" o:spid="_x0000_s1029" type="#_x0000_t202" style="position:absolute;margin-left:4pt;margin-top:.7pt;width:381.65pt;height:80.5pt;z-index:251670016;visibility:visible;mso-wrap-style:square;mso-width-percent:0;mso-height-percent:0;mso-wrap-distance-left:9pt;mso-wrap-distance-top:0;mso-wrap-distance-right:9pt;mso-wrap-distance-bottom:0;mso-position-horizontal:absolute;mso-position-horizontal-relative:text;mso-position-vertical:absolute;mso-position-vertical-relative:text;mso-width-percent:0;mso-height-percent:0;mso-width-relative:page;mso-height-relative:page;v-text-anchor:top" o:gfxdata="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" o:allowincell="f" strokecolor="#969696">
+              <v:shape id="Text Box 155" o:spid="_x0000_s1030" type="#_x0000_t202" style="position:absolute;margin-left:4pt;margin-top:.7pt;width:381.65pt;height:80.5pt;z-index:251670016;visibility:visible;mso-wrap-style:square;mso-width-percent:0;mso-height-percent:0;mso-wrap-distance-left:9pt;mso-wrap-distance-top:0;mso-wrap-distance-right:9pt;mso-wrap-distance-bottom:0;mso-position-horizontal:absolute;mso-position-horizontal-relative:text;mso-position-vertical:absolute;mso-position-vertical-relative:text;mso-width-percent:0;mso-height-percent:0;mso-width-relative:page;mso-height-relative:page;v-text-anchor:top" o:gfxdata="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" o:allowincell="f" strokecolor="#969696">
                 <v:textbox>
                   <w:txbxContent>
                     <w:p/>
@@ -22263,6 +24168,7 @@
           <w:rFonts w:ascii="Arial" w:hAnsi="Arial" w:cs="Arial"/>
           <w:noProof/>
           <w:szCs w:val="24"/>
+          <w:lang w:val="en-IN" w:eastAsia="en-IN"/>
         </w:rPr>
         <mc:AlternateContent>
           <mc:Choice Requires="wpc">
@@ -22364,6 +24270,7 @@
           <w:rFonts w:ascii="Arial" w:hAnsi="Arial" w:cs="Arial"/>
           <w:noProof/>
           <w:szCs w:val="24"/>
+          <w:lang w:val="en-IN" w:eastAsia="en-IN"/>
         </w:rPr>
         <mc:AlternateContent>
           <mc:Choice Requires="wpc">
@@ -22450,7 +24357,7 @@
           </mc:Choice>
           <mc:Fallback>
             <w:pict>
-              <v:group id="Canvas 151" o:spid="_x0000_s1030" editas="canvas" style="width:390.6pt;height:90pt;mso-position-horizontal-relative:char;mso-position-vertical-relative:line" coordsize="49606,11430" o:gfxdata="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">
+              <v:group id="Canvas 151" o:spid="_x0000_s1031" editas="canvas" style="width:390.6pt;height:90pt;mso-position-horizontal-relative:char;mso-position-vertical-relative:line" coordsize="49606,11430" o:gfxdata="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">
                 <v:shapetype id="_x0000_t75" coordsize="21600,21600" o:spt="75" o:preferrelative="t" path="m@4@5l@4@11@9@11@9@5xe" filled="f" stroked="f">
                   <v:stroke joinstyle="miter"/>
                   <v:formulas>
@@ -22470,11 +24377,11 @@
                   <v:path o:extrusionok="f" gradientshapeok="t" o:connecttype="rect"/>
                   <o:lock v:ext="edit" aspectratio="t"/>
                 </v:shapetype>
-                <v:shape id="_x0000_s1031" type="#_x0000_t75" style="position:absolute;width:49606;height:11430;visibility:visible;mso-wrap-style:square">
+                <v:shape id="_x0000_s1032" type="#_x0000_t75" style="position:absolute;width:49606;height:11430;visibility:visible;mso-wrap-style:square">
                   <v:fill o:detectmouseclick="t"/>
                   <v:path o:connecttype="none"/>
                 </v:shape>
-                <v:shape id="Text Box 157" o:spid="_x0000_s1032" type="#_x0000_t202" style="position:absolute;left:460;top:635;width:48467;height:10287;visibility:visible;mso-wrap-style:square;v-text-anchor:top" o:gfxdata="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" strokecolor="#969696">
+                <v:shape id="Text Box 157" o:spid="_x0000_s1033" type="#_x0000_t202" style="position:absolute;left:460;top:635;width:48467;height:10287;visibility:visible;mso-wrap-style:square;v-text-anchor:top" o:gfxdata="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" strokecolor="#969696">
                   <v:textbox>
                     <w:txbxContent>
                       <w:p/>
@@ -22569,6 +24476,7 @@
           <w:rFonts w:ascii="Arial" w:hAnsi="Arial" w:cs="Arial"/>
           <w:noProof/>
           <w:szCs w:val="24"/>
+          <w:lang w:val="en-IN" w:eastAsia="en-IN"/>
         </w:rPr>
         <mc:AlternateContent>
           <mc:Choice Requires="wps">
@@ -22650,7 +24558,7 @@
           </mc:Choice>
           <mc:Fallback>
             <w:pict>
-              <v:shape id="Text Box 156" o:spid="_x0000_s1033" type="#_x0000_t202" style="position:absolute;margin-left:3.6pt;margin-top:-.05pt;width:378.05pt;height:36pt;z-index:251671040;visibility:visible;mso-wrap-style:square;mso-width-percent:0;mso-height-percent:0;mso-wrap-distance-left:9pt;mso-wrap-distance-top:0;mso-wrap-distance-right:9pt;mso-wrap-distance-bottom:0;mso-position-horizontal:absolute;mso-position-horizontal-relative:text;mso-position-vertical:absolute;mso-position-vertical-relative:text;mso-width-percent:0;mso-height-percent:0;mso-width-relative:page;mso-height-relative:page;v-text-anchor:top" o:gfxdata="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" o:allowincell="f" strokecolor="#969696">
+              <v:shape id="Text Box 156" o:spid="_x0000_s1034" type="#_x0000_t202" style="position:absolute;margin-left:3.6pt;margin-top:-.05pt;width:378.05pt;height:36pt;z-index:251671040;visibility:visible;mso-wrap-style:square;mso-width-percent:0;mso-height-percent:0;mso-wrap-distance-left:9pt;mso-wrap-distance-top:0;mso-wrap-distance-right:9pt;mso-wrap-distance-bottom:0;mso-position-horizontal:absolute;mso-position-horizontal-relative:text;mso-position-vertical:absolute;mso-position-vertical-relative:text;mso-width-percent:0;mso-height-percent:0;mso-width-relative:page;mso-height-relative:page;v-text-anchor:top" o:gfxdata="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" o:allowincell="f" strokecolor="#969696">
                 <v:textbox>
                   <w:txbxContent>
                     <w:p>
@@ -22731,6 +24639,7 @@
           <w:rFonts w:ascii="Arial" w:hAnsi="Arial" w:cs="Arial"/>
           <w:noProof/>
           <w:szCs w:val="24"/>
+          <w:lang w:val="en-IN" w:eastAsia="en-IN"/>
         </w:rPr>
         <mc:AlternateContent>
           <mc:Choice Requires="wpc">
@@ -22805,12 +24714,12 @@
           </mc:Choice>
           <mc:Fallback>
             <w:pict>
-              <v:group id="Canvas 148" o:spid="_x0000_s1034" editas="canvas" style="width:390.6pt;height:45pt;mso-position-horizontal-relative:char;mso-position-vertical-relative:line" coordsize="49606,5715" o:gfxdata="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">
-                <v:shape id="_x0000_s1035" type="#_x0000_t75" style="position:absolute;width:49606;height:5715;visibility:visible;mso-wrap-style:square">
+              <v:group id="Canvas 148" o:spid="_x0000_s1035" editas="canvas" style="width:390.6pt;height:45pt;mso-position-horizontal-relative:char;mso-position-vertical-relative:line" coordsize="49606,5715" o:gfxdata="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">
+                <v:shape id="_x0000_s1036" type="#_x0000_t75" style="position:absolute;width:49606;height:5715;visibility:visible;mso-wrap-style:square">
                   <v:fill o:detectmouseclick="t"/>
                   <v:path o:connecttype="none"/>
                 </v:shape>
-                <v:shape id="Text Box 150" o:spid="_x0000_s1036" type="#_x0000_t202" style="position:absolute;left:460;top:1143;width:48007;height:4572;visibility:visible;mso-wrap-style:square;v-text-anchor:top" o:gfxdata="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" strokecolor="#969696">
+                <v:shape id="Text Box 150" o:spid="_x0000_s1037" type="#_x0000_t202" style="position:absolute;left:460;top:1143;width:48007;height:4572;visibility:visible;mso-wrap-style:square;v-text-anchor:top" o:gfxdata="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" strokecolor="#969696">
                   <v:textbox>
                     <w:txbxContent>
                       <w:p>
@@ -22873,6 +24782,7 @@
           <w:rFonts w:ascii="Arial" w:hAnsi="Arial" w:cs="Arial"/>
           <w:noProof/>
           <w:szCs w:val="24"/>
+          <w:lang w:val="en-IN" w:eastAsia="en-IN"/>
         </w:rPr>
         <mc:AlternateContent>
           <mc:Choice Requires="wpc">
@@ -22948,12 +24858,12 @@
           </mc:Choice>
           <mc:Fallback>
             <w:pict>
-              <v:group id="Canvas 145" o:spid="_x0000_s1037" editas="canvas" style="width:381.65pt;height:45pt;mso-position-horizontal-relative:char;mso-position-vertical-relative:line" coordsize="48469,5715" o:gfxdata="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">
-                <v:shape id="_x0000_s1038" type="#_x0000_t75" style="position:absolute;width:48469;height:5715;visibility:visible;mso-wrap-style:square">
+              <v:group id="Canvas 145" o:spid="_x0000_s1038" editas="canvas" style="width:381.65pt;height:45pt;mso-position-horizontal-relative:char;mso-position-vertical-relative:line" coordsize="48469,5715" o:gfxdata="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">
+                <v:shape id="_x0000_s1039" type="#_x0000_t75" style="position:absolute;width:48469;height:5715;visibility:visible;mso-wrap-style:square">
                   <v:fill o:detectmouseclick="t"/>
                   <v:path o:connecttype="none"/>
                 </v:shape>
-                <v:shape id="Text Box 147" o:spid="_x0000_s1039" type="#_x0000_t202" style="position:absolute;left:460;width:48009;height:4572;visibility:visible;mso-wrap-style:square;v-text-anchor:top" o:gfxdata="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" strokecolor="#969696">
+                <v:shape id="Text Box 147" o:spid="_x0000_s1040" type="#_x0000_t202" style="position:absolute;left:460;width:48009;height:4572;visibility:visible;mso-wrap-style:square;v-text-anchor:top" o:gfxdata="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" strokecolor="#969696">
                   <v:textbox>
                     <w:txbxContent>
                       <w:p>
@@ -23556,6 +25466,95 @@
     </w:lvl>
   </w:abstractNum>
   <w:abstractNum w:abstractNumId="4" w15:restartNumberingAfterBreak="0">
+    <w:nsid w:val="343B775D"/>
+    <w:multiLevelType w:val="hybridMultilevel"/>
+    <w:tmpl w:val="04E29648"/>
+    <w:lvl w:ilvl="0" w:tplc="96F0F3E6">
+      <w:start w:val="1"/>
+      <w:numFmt w:val="decimal"/>
+      <w:lvlText w:val="%1."/>
+      <w:lvlJc w:val="left"/>
+      <w:pPr>
+        <w:ind w:left="360" w:hanging="360"/>
+      </w:pPr>
+      <w:rPr>
+        <w:rFonts w:hint="default"/>
+      </w:rPr>
+    </w:lvl>
+    <w:lvl w:ilvl="1" w:tplc="40090019" w:tentative="1">
+      <w:start w:val="1"/>
+      <w:numFmt w:val="lowerLetter"/>
+      <w:lvlText w:val="%2."/>
+      <w:lvlJc w:val="left"/>
+      <w:pPr>
+        <w:ind w:left="1080" w:hanging="360"/>
+      </w:pPr>
+    </w:lvl>
+    <w:lvl w:ilvl="2" w:tplc="4009001B" w:tentative="1">
+      <w:start w:val="1"/>
+      <w:numFmt w:val="lowerRoman"/>
+      <w:lvlText w:val="%3."/>
+      <w:lvlJc w:val="right"/>
+      <w:pPr>
+        <w:ind w:left="1800" w:hanging="180"/>
+      </w:pPr>
+    </w:lvl>
+    <w:lvl w:ilvl="3" w:tplc="4009000F" w:tentative="1">
+      <w:start w:val="1"/>
+      <w:numFmt w:val="decimal"/>
+      <w:lvlText w:val="%4."/>
+      <w:lvlJc w:val="left"/>
+      <w:pPr>
+        <w:ind w:left="2520" w:hanging="360"/>
+      </w:pPr>
+    </w:lvl>
+    <w:lvl w:ilvl="4" w:tplc="40090019" w:tentative="1">
+      <w:start w:val="1"/>
+      <w:numFmt w:val="lowerLetter"/>
+      <w:lvlText w:val="%5."/>
+      <w:lvlJc w:val="left"/>
+      <w:pPr>
+        <w:ind w:left="3240" w:hanging="360"/>
+      </w:pPr>
+    </w:lvl>
+    <w:lvl w:ilvl="5" w:tplc="4009001B" w:tentative="1">
+      <w:start w:val="1"/>
+      <w:numFmt w:val="lowerRoman"/>
+      <w:lvlText w:val="%6."/>
+      <w:lvlJc w:val="right"/>
+      <w:pPr>
+        <w:ind w:left="3960" w:hanging="180"/>
+      </w:pPr>
+    </w:lvl>
+    <w:lvl w:ilvl="6" w:tplc="4009000F" w:tentative="1">
+      <w:start w:val="1"/>
+      <w:numFmt w:val="decimal"/>
+      <w:lvlText w:val="%7."/>
+      <w:lvlJc w:val="left"/>
+      <w:pPr>
+        <w:ind w:left="4680" w:hanging="360"/>
+      </w:pPr>
+    </w:lvl>
+    <w:lvl w:ilvl="7" w:tplc="40090019" w:tentative="1">
+      <w:start w:val="1"/>
+      <w:numFmt w:val="lowerLetter"/>
+      <w:lvlText w:val="%8."/>
+      <w:lvlJc w:val="left"/>
+      <w:pPr>
+        <w:ind w:left="5400" w:hanging="360"/>
+      </w:pPr>
+    </w:lvl>
+    <w:lvl w:ilvl="8" w:tplc="4009001B" w:tentative="1">
+      <w:start w:val="1"/>
+      <w:numFmt w:val="lowerRoman"/>
+      <w:lvlText w:val="%9."/>
+      <w:lvlJc w:val="right"/>
+      <w:pPr>
+        <w:ind w:left="6120" w:hanging="180"/>
+      </w:pPr>
+    </w:lvl>
+  </w:abstractNum>
+  <w:abstractNum w:abstractNumId="5" w15:restartNumberingAfterBreak="0">
     <w:nsid w:val="347D5ECF"/>
     <w:multiLevelType w:val="singleLevel"/>
     <w:tmpl w:val="1284AD42"/>
@@ -23575,7 +25574,7 @@
       </w:rPr>
     </w:lvl>
   </w:abstractNum>
-  <w:abstractNum w:abstractNumId="5" w15:restartNumberingAfterBreak="0">
+  <w:abstractNum w:abstractNumId="6" w15:restartNumberingAfterBreak="0">
     <w:nsid w:val="44012D2E"/>
     <w:multiLevelType w:val="singleLevel"/>
     <w:tmpl w:val="08090015"/>
@@ -23592,7 +25591,7 @@
       </w:pPr>
     </w:lvl>
   </w:abstractNum>
-  <w:abstractNum w:abstractNumId="6" w15:restartNumberingAfterBreak="0">
+  <w:abstractNum w:abstractNumId="7" w15:restartNumberingAfterBreak="0">
     <w:nsid w:val="555D1A0F"/>
     <w:multiLevelType w:val="singleLevel"/>
     <w:tmpl w:val="0809000F"/>
@@ -23609,7 +25608,7 @@
       </w:pPr>
     </w:lvl>
   </w:abstractNum>
-  <w:abstractNum w:abstractNumId="7" w15:restartNumberingAfterBreak="0">
+  <w:abstractNum w:abstractNumId="8" w15:restartNumberingAfterBreak="0">
     <w:nsid w:val="59333DCF"/>
     <w:multiLevelType w:val="singleLevel"/>
     <w:tmpl w:val="C97C4C74"/>
@@ -23630,7 +25629,7 @@
       </w:rPr>
     </w:lvl>
   </w:abstractNum>
-  <w:abstractNum w:abstractNumId="8" w15:restartNumberingAfterBreak="0">
+  <w:abstractNum w:abstractNumId="9" w15:restartNumberingAfterBreak="0">
     <w:nsid w:val="5AC04FA9"/>
     <w:multiLevelType w:val="singleLevel"/>
     <w:tmpl w:val="BE287A86"/>
@@ -23650,7 +25649,7 @@
       </w:rPr>
     </w:lvl>
   </w:abstractNum>
-  <w:abstractNum w:abstractNumId="9" w15:restartNumberingAfterBreak="0">
+  <w:abstractNum w:abstractNumId="10" w15:restartNumberingAfterBreak="0">
     <w:nsid w:val="643B6B98"/>
     <w:multiLevelType w:val="singleLevel"/>
     <w:tmpl w:val="0809000F"/>
@@ -23667,7 +25666,7 @@
       </w:pPr>
     </w:lvl>
   </w:abstractNum>
-  <w:abstractNum w:abstractNumId="10" w15:restartNumberingAfterBreak="0">
+  <w:abstractNum w:abstractNumId="11" w15:restartNumberingAfterBreak="0">
     <w:nsid w:val="7687688A"/>
     <w:multiLevelType w:val="singleLevel"/>
     <w:tmpl w:val="BE287A86"/>
@@ -23687,7 +25686,7 @@
       </w:rPr>
     </w:lvl>
   </w:abstractNum>
-  <w:abstractNum w:abstractNumId="11" w15:restartNumberingAfterBreak="0">
+  <w:abstractNum w:abstractNumId="12" w15:restartNumberingAfterBreak="0">
     <w:nsid w:val="7D656B09"/>
     <w:multiLevelType w:val="singleLevel"/>
     <w:tmpl w:val="1284AD42"/>
@@ -23708,31 +25707,31 @@
     </w:lvl>
   </w:abstractNum>
   <w:num w:numId="1">
+    <w:abstractNumId w:val="7"/>
+  </w:num>
+  <w:num w:numId="2">
+    <w:abstractNumId w:val="10"/>
+  </w:num>
+  <w:num w:numId="3">
     <w:abstractNumId w:val="6"/>
   </w:num>
-  <w:num w:numId="2">
+  <w:num w:numId="4">
+    <w:abstractNumId w:val="12"/>
+  </w:num>
+  <w:num w:numId="5">
     <w:abstractNumId w:val="9"/>
   </w:num>
-  <w:num w:numId="3">
-    <w:abstractNumId w:val="5"/>
-  </w:num>
-  <w:num w:numId="4">
+  <w:num w:numId="6">
     <w:abstractNumId w:val="11"/>
   </w:num>
-  <w:num w:numId="5">
+  <w:num w:numId="7">
     <w:abstractNumId w:val="8"/>
-  </w:num>
-  <w:num w:numId="6">
-    <w:abstractNumId w:val="10"/>
-  </w:num>
-  <w:num w:numId="7">
-    <w:abstractNumId w:val="7"/>
   </w:num>
   <w:num w:numId="8">
     <w:abstractNumId w:val="1"/>
   </w:num>
   <w:num w:numId="9">
-    <w:abstractNumId w:val="4"/>
+    <w:abstractNumId w:val="5"/>
   </w:num>
   <w:num w:numId="10">
     <w:abstractNumId w:val="0"/>
@@ -23772,6 +25771,9 @@
     <w:lvlOverride w:ilvl="8">
       <w:startOverride w:val="1"/>
     </w:lvlOverride>
+  </w:num>
+  <w:num w:numId="14">
+    <w:abstractNumId w:val="4"/>
   </w:num>
 </w:numbering>
 </file>

</xml_diff>

<commit_message>
Intended quantity field merged
</commit_message>
<xml_diff>
--- a/src/EA.Iws.Api/Documents/NotificationMergeTemplate.docx
+++ b/src/EA.Iws.Api/Documents/NotificationMergeTemplate.docx
@@ -386,7 +386,6 @@
               <w:rPr>
                 <w:noProof/>
                 <w:sz w:val="16"/>
-                <w:lang w:val="en-IN" w:eastAsia="en-IN"/>
               </w:rPr>
               <mc:AlternateContent>
                 <mc:Choice Requires="wps">
@@ -1539,7 +1538,6 @@
               <w:rPr>
                 <w:noProof/>
                 <w:sz w:val="16"/>
-                <w:lang w:val="en-IN" w:eastAsia="en-IN"/>
               </w:rPr>
               <mc:AlternateContent>
                 <mc:Choice Requires="wps">
@@ -1801,48 +1799,176 @@
               <w:rPr>
                 <w:sz w:val="16"/>
               </w:rPr>
-              <w:t>Tonnes (Mg):</w:t>
-            </w:r>
-          </w:p>
-          <w:p>
-            <w:pPr>
-              <w:rPr>
-                <w:sz w:val="16"/>
-              </w:rPr>
-            </w:pPr>
-          </w:p>
-          <w:p>
-            <w:pPr>
-              <w:rPr>
-                <w:sz w:val="16"/>
-                <w:vertAlign w:val="superscript"/>
-              </w:rPr>
-            </w:pPr>
-            <w:r>
-              <w:rPr>
-                <w:sz w:val="16"/>
-              </w:rPr>
-              <w:t>m</w:t>
-            </w:r>
-            <w:r>
-              <w:rPr>
-                <w:sz w:val="16"/>
-                <w:vertAlign w:val="superscript"/>
-              </w:rPr>
-              <w:t>3</w:t>
-            </w:r>
-            <w:r>
-              <w:rPr>
-                <w:sz w:val="16"/>
-              </w:rPr>
-              <w:t>:</w:t>
-            </w:r>
-            <w:r>
-              <w:rPr>
-                <w:sz w:val="16"/>
-                <w:vertAlign w:val="superscript"/>
-              </w:rPr>
-              <w:t xml:space="preserve">                             </w:t>
+              <w:t>TonneFieldName</w:t>
+            </w:r>
+            <w:bookmarkStart w:id="0" w:name="_GoBack"/>
+            <w:bookmarkEnd w:id="0"/>
+            <w:r>
+              <w:rPr>
+                <w:sz w:val="16"/>
+              </w:rPr>
+              <w:t xml:space="preserve"> </w:t>
+            </w:r>
+            <w:r>
+              <w:rPr>
+                <w:sz w:val="16"/>
+              </w:rPr>
+              <w:fldChar w:fldCharType="begin"/>
+            </w:r>
+            <w:r>
+              <w:rPr>
+                <w:sz w:val="16"/>
+              </w:rPr>
+              <w:instrText xml:space="preserve"> MERGEFIELD  General[IntendedQuantityTonnes]  \* MERGEFORMAT </w:instrText>
+            </w:r>
+            <w:r>
+              <w:rPr>
+                <w:sz w:val="16"/>
+              </w:rPr>
+              <w:fldChar w:fldCharType="separate"/>
+            </w:r>
+            <w:r>
+              <w:rPr>
+                <w:noProof/>
+                <w:sz w:val="16"/>
+              </w:rPr>
+              <w:t>«General[IntendedQuantityTonnes]»</w:t>
+            </w:r>
+            <w:r>
+              <w:rPr>
+                <w:sz w:val="16"/>
+              </w:rPr>
+              <w:fldChar w:fldCharType="end"/>
+            </w:r>
+          </w:p>
+          <w:p>
+            <w:pPr>
+              <w:rPr>
+                <w:sz w:val="16"/>
+              </w:rPr>
+            </w:pPr>
+            <w:r>
+              <w:rPr>
+                <w:sz w:val="16"/>
+              </w:rPr>
+              <w:fldChar w:fldCharType="begin"/>
+            </w:r>
+            <w:r>
+              <w:rPr>
+                <w:sz w:val="16"/>
+              </w:rPr>
+              <w:instrText xml:space="preserve"> MERGEFIELD  General[IntendedQuantityKg]  \* MERGEFORMAT </w:instrText>
+            </w:r>
+            <w:r>
+              <w:rPr>
+                <w:sz w:val="16"/>
+              </w:rPr>
+              <w:fldChar w:fldCharType="separate"/>
+            </w:r>
+            <w:r>
+              <w:rPr>
+                <w:noProof/>
+                <w:sz w:val="16"/>
+              </w:rPr>
+              <w:t>«General[IntendedQuantityKg]»</w:t>
+            </w:r>
+            <w:r>
+              <w:rPr>
+                <w:sz w:val="16"/>
+              </w:rPr>
+              <w:fldChar w:fldCharType="end"/>
+            </w:r>
+          </w:p>
+          <w:p>
+            <w:pPr>
+              <w:rPr>
+                <w:sz w:val="16"/>
+              </w:rPr>
+            </w:pPr>
+            <w:r>
+              <w:rPr>
+                <w:sz w:val="16"/>
+              </w:rPr>
+              <w:fldChar w:fldCharType="begin"/>
+            </w:r>
+            <w:r>
+              <w:rPr>
+                <w:sz w:val="16"/>
+              </w:rPr>
+              <w:instrText xml:space="preserve"> MERGEFIELD  General[IntendedQuantityLtrs]  \* MERGEFORMAT </w:instrText>
+            </w:r>
+            <w:r>
+              <w:rPr>
+                <w:sz w:val="16"/>
+              </w:rPr>
+              <w:fldChar w:fldCharType="separate"/>
+            </w:r>
+            <w:r>
+              <w:rPr>
+                <w:noProof/>
+                <w:sz w:val="16"/>
+              </w:rPr>
+              <w:t>«General[IntendedQuantityLtrs]»</w:t>
+            </w:r>
+            <w:r>
+              <w:rPr>
+                <w:sz w:val="16"/>
+              </w:rPr>
+              <w:fldChar w:fldCharType="end"/>
+            </w:r>
+          </w:p>
+          <w:p>
+            <w:pPr>
+              <w:rPr>
+                <w:sz w:val="16"/>
+              </w:rPr>
+            </w:pPr>
+            <w:bookmarkStart w:id="1" w:name="OLE_LINK1"/>
+            <w:bookmarkStart w:id="2" w:name="OLE_LINK2"/>
+            <w:r>
+              <w:rPr>
+                <w:sz w:val="16"/>
+              </w:rPr>
+              <w:t>cubfn</w:t>
+            </w:r>
+            <w:r>
+              <w:rPr>
+                <w:sz w:val="16"/>
+              </w:rPr>
+              <w:t xml:space="preserve"> </w:t>
+            </w:r>
+            <w:bookmarkEnd w:id="1"/>
+            <w:bookmarkEnd w:id="2"/>
+            <w:r>
+              <w:rPr>
+                <w:sz w:val="16"/>
+              </w:rPr>
+              <w:fldChar w:fldCharType="begin"/>
+            </w:r>
+            <w:r>
+              <w:rPr>
+                <w:sz w:val="16"/>
+              </w:rPr>
+              <w:instrText xml:space="preserve"> MERGEFIELD  General[IntendedQuantityM3]  \* MERGEFORMAT </w:instrText>
+            </w:r>
+            <w:r>
+              <w:rPr>
+                <w:sz w:val="16"/>
+              </w:rPr>
+              <w:fldChar w:fldCharType="separate"/>
+            </w:r>
+            <w:r>
+              <w:rPr>
+                <w:noProof/>
+                <w:sz w:val="16"/>
+              </w:rPr>
+              <w:t>«General[IntendedQuantityM3]»</w:t>
+            </w:r>
+            <w:r>
+              <w:rPr>
+                <w:sz w:val="16"/>
+              </w:rPr>
+              <w:fldChar w:fldCharType="end"/>
             </w:r>
           </w:p>
           <w:p>
@@ -1901,27 +2027,14 @@
             <w:r>
               <w:t xml:space="preserve"> </w:t>
             </w:r>
-            <w:r>
-              <w:fldChar w:fldCharType="begin"/>
-            </w:r>
-            <w:r>
-              <w:instrText xml:space="preserve"> MERGEFIELD  Importer[ContactPerson]  \* MERGEFORMAT </w:instrText>
-            </w:r>
-            <w:r>
-              <w:fldChar w:fldCharType="separate"/>
-            </w:r>
-            <w:r>
-              <w:rPr>
-                <w:noProof/>
-              </w:rPr>
-              <w:t>«Importer[ContactPerson]»</w:t>
-            </w:r>
-            <w:r>
-              <w:rPr>
-                <w:noProof/>
-              </w:rPr>
-              <w:fldChar w:fldCharType="end"/>
-            </w:r>
+            <w:fldSimple w:instr=" MERGEFIELD  Importer[ContactPerson]  \* MERGEFORMAT ">
+              <w:r>
+                <w:rPr>
+                  <w:noProof/>
+                </w:rPr>
+                <w:t>«Importer[ContactPerson]»</w:t>
+              </w:r>
+            </w:fldSimple>
           </w:p>
           <w:p>
             <w:pPr>
@@ -3078,7 +3191,6 @@
               <w:rPr>
                 <w:noProof/>
                 <w:sz w:val="16"/>
-                <w:lang w:val="en-IN" w:eastAsia="en-IN"/>
               </w:rPr>
               <mc:AlternateContent>
                 <mc:Choice Requires="wps">
@@ -4299,30 +4411,14 @@
             <w:r>
               <w:t xml:space="preserve">Address: </w:t>
             </w:r>
-            <w:r>
-              <w:fldChar w:fldCharType="begin"/>
-            </w:r>
-            <w:r>
-              <w:instrText xml:space="preserve"> MERGEFIELD  Facility[Address]  \* MERGEF</w:instrText>
-            </w:r>
-            <w:r>
-              <w:instrText xml:space="preserve">ORMAT </w:instrText>
-            </w:r>
-            <w:r>
-              <w:fldChar w:fldCharType="separate"/>
-            </w:r>
-            <w:r>
-              <w:rPr>
-                <w:noProof/>
-              </w:rPr>
-              <w:t>«Facility[Address]»</w:t>
-            </w:r>
-            <w:r>
-              <w:rPr>
-                <w:noProof/>
-              </w:rPr>
-              <w:fldChar w:fldCharType="end"/>
-            </w:r>
+            <w:fldSimple w:instr=" MERGEFIELD  Facility[Address]  \* MERGEFORMAT ">
+              <w:r>
+                <w:rPr>
+                  <w:noProof/>
+                </w:rPr>
+                <w:t>«Facility[Address]»</w:t>
+              </w:r>
+            </w:fldSimple>
             <w:r>
               <w:tab/>
             </w:r>
@@ -4512,27 +4608,14 @@
             <w:r>
               <w:t xml:space="preserve"> </w:t>
             </w:r>
-            <w:r>
-              <w:fldChar w:fldCharType="begin"/>
-            </w:r>
-            <w:r>
-              <w:instrText xml:space="preserve"> MERGEFIELD  Facility[Email]  \* MERGEFORMAT </w:instrText>
-            </w:r>
-            <w:r>
-              <w:fldChar w:fldCharType="separate"/>
-            </w:r>
-            <w:r>
-              <w:rPr>
-                <w:noProof/>
-              </w:rPr>
-              <w:t>«Facility[Email]»</w:t>
-            </w:r>
-            <w:r>
-              <w:rPr>
-                <w:noProof/>
-              </w:rPr>
-              <w:fldChar w:fldCharType="end"/>
-            </w:r>
+            <w:fldSimple w:instr=" MERGEFIELD  Facility[Email]  \* MERGEFORMAT ">
+              <w:r>
+                <w:rPr>
+                  <w:noProof/>
+                </w:rPr>
+                <w:t>«Facility[Email]»</w:t>
+              </w:r>
+            </w:fldSimple>
           </w:p>
           <w:p>
             <w:pPr>
@@ -9067,7 +9150,6 @@
               <w:rPr>
                 <w:noProof/>
                 <w:sz w:val="16"/>
-                <w:lang w:val="en-IN" w:eastAsia="en-IN"/>
               </w:rPr>
               <mc:AlternateContent>
                 <mc:Choice Requires="wps">
@@ -11519,27 +11601,14 @@
             <w:r>
               <w:t xml:space="preserve"> </w:t>
             </w:r>
-            <w:r>
-              <w:fldChar w:fldCharType="begin"/>
-            </w:r>
-            <w:r>
-              <w:instrText xml:space="preserve"> MERGEFIELD  Facility[RegistrationNumber]  \* MERGEFORMAT </w:instrText>
-            </w:r>
-            <w:r>
-              <w:fldChar w:fldCharType="separate"/>
-            </w:r>
-            <w:r>
-              <w:rPr>
-                <w:noProof/>
-              </w:rPr>
-              <w:t>«Facility[RegistrationNumber]»</w:t>
-            </w:r>
-            <w:r>
-              <w:rPr>
-                <w:noProof/>
-              </w:rPr>
-              <w:fldChar w:fldCharType="end"/>
-            </w:r>
+            <w:fldSimple w:instr=" MERGEFIELD  Facility[RegistrationNumber]  \* MERGEFORMAT ">
+              <w:r>
+                <w:rPr>
+                  <w:noProof/>
+                </w:rPr>
+                <w:t>«Facility[RegistrationNumber]»</w:t>
+              </w:r>
+            </w:fldSimple>
           </w:p>
           <w:p>
             <w:pPr>
@@ -11601,27 +11670,14 @@
             <w:r>
               <w:t xml:space="preserve">Address: </w:t>
             </w:r>
-            <w:r>
-              <w:fldChar w:fldCharType="begin"/>
-            </w:r>
-            <w:r>
-              <w:instrText xml:space="preserve"> MERGEFIELD  Facility[Address]  \* MERGEFORMAT </w:instrText>
-            </w:r>
-            <w:r>
-              <w:fldChar w:fldCharType="separate"/>
-            </w:r>
-            <w:r>
-              <w:rPr>
-                <w:noProof/>
-              </w:rPr>
-              <w:t>«Facility[Address]»</w:t>
-            </w:r>
-            <w:r>
-              <w:rPr>
-                <w:noProof/>
-              </w:rPr>
-              <w:fldChar w:fldCharType="end"/>
-            </w:r>
+            <w:fldSimple w:instr=" MERGEFIELD  Facility[Address]  \* MERGEFORMAT ">
+              <w:r>
+                <w:rPr>
+                  <w:noProof/>
+                </w:rPr>
+                <w:t>«Facility[Address]»</w:t>
+              </w:r>
+            </w:fldSimple>
             <w:r>
               <w:tab/>
             </w:r>
@@ -11702,30 +11758,14 @@
             <w:r>
               <w:t xml:space="preserve"> </w:t>
             </w:r>
-            <w:r>
-              <w:fldChar w:fldCharType="begin"/>
-            </w:r>
-            <w:r>
-              <w:instrText xml:space="preserve"> MERGEFIELD  Facility[Tele</w:instrText>
-            </w:r>
-            <w:r>
-              <w:instrText xml:space="preserve">phone]  \* MERGEFORMAT </w:instrText>
-            </w:r>
-            <w:r>
-              <w:fldChar w:fldCharType="separate"/>
-            </w:r>
-            <w:r>
-              <w:rPr>
-                <w:noProof/>
-              </w:rPr>
-              <w:t>«Facility[Telephone]»</w:t>
-            </w:r>
-            <w:r>
-              <w:rPr>
-                <w:noProof/>
-              </w:rPr>
-              <w:fldChar w:fldCharType="end"/>
-            </w:r>
+            <w:fldSimple w:instr=" MERGEFIELD  Facility[Telephone]  \* MERGEFORMAT ">
+              <w:r>
+                <w:rPr>
+                  <w:noProof/>
+                </w:rPr>
+                <w:t>«Facility[Telephone]»</w:t>
+              </w:r>
+            </w:fldSimple>
             <w:r>
               <w:tab/>
             </w:r>
@@ -11738,27 +11778,14 @@
             <w:r>
               <w:t xml:space="preserve"> </w:t>
             </w:r>
-            <w:r>
-              <w:fldChar w:fldCharType="begin"/>
-            </w:r>
-            <w:r>
-              <w:instrText xml:space="preserve"> MERGEFIELD  Facility[Fax]  \* MERGEFORMAT </w:instrText>
-            </w:r>
-            <w:r>
-              <w:fldChar w:fldCharType="separate"/>
-            </w:r>
-            <w:r>
-              <w:rPr>
-                <w:noProof/>
-              </w:rPr>
-              <w:t>«Facility[Fax]»</w:t>
-            </w:r>
-            <w:r>
-              <w:rPr>
-                <w:noProof/>
-              </w:rPr>
-              <w:fldChar w:fldCharType="end"/>
-            </w:r>
+            <w:fldSimple w:instr=" MERGEFIELD  Facility[Fax]  \* MERGEFORMAT ">
+              <w:r>
+                <w:rPr>
+                  <w:noProof/>
+                </w:rPr>
+                <w:t>«Facility[Fax]»</w:t>
+              </w:r>
+            </w:fldSimple>
           </w:p>
           <w:p>
             <w:pPr>
@@ -20457,8 +20484,6 @@
         </w:rPr>
         <w:t xml:space="preserve">t </w:t>
       </w:r>
-      <w:bookmarkStart w:id="0" w:name="_GoBack"/>
-      <w:bookmarkEnd w:id="0"/>
     </w:p>
     <w:p>
       <w:pPr>
@@ -23983,7 +24008,6 @@
           <w:rFonts w:ascii="Arial" w:hAnsi="Arial" w:cs="Arial"/>
           <w:noProof/>
           <w:szCs w:val="24"/>
-          <w:lang w:val="en-IN" w:eastAsia="en-IN"/>
         </w:rPr>
         <mc:AlternateContent>
           <mc:Choice Requires="wps">
@@ -24168,7 +24192,6 @@
           <w:rFonts w:ascii="Arial" w:hAnsi="Arial" w:cs="Arial"/>
           <w:noProof/>
           <w:szCs w:val="24"/>
-          <w:lang w:val="en-IN" w:eastAsia="en-IN"/>
         </w:rPr>
         <mc:AlternateContent>
           <mc:Choice Requires="wpc">
@@ -24270,7 +24293,6 @@
           <w:rFonts w:ascii="Arial" w:hAnsi="Arial" w:cs="Arial"/>
           <w:noProof/>
           <w:szCs w:val="24"/>
-          <w:lang w:val="en-IN" w:eastAsia="en-IN"/>
         </w:rPr>
         <mc:AlternateContent>
           <mc:Choice Requires="wpc">
@@ -24476,7 +24498,6 @@
           <w:rFonts w:ascii="Arial" w:hAnsi="Arial" w:cs="Arial"/>
           <w:noProof/>
           <w:szCs w:val="24"/>
-          <w:lang w:val="en-IN" w:eastAsia="en-IN"/>
         </w:rPr>
         <mc:AlternateContent>
           <mc:Choice Requires="wps">
@@ -24639,7 +24660,6 @@
           <w:rFonts w:ascii="Arial" w:hAnsi="Arial" w:cs="Arial"/>
           <w:noProof/>
           <w:szCs w:val="24"/>
-          <w:lang w:val="en-IN" w:eastAsia="en-IN"/>
         </w:rPr>
         <mc:AlternateContent>
           <mc:Choice Requires="wpc">
@@ -24782,7 +24802,6 @@
           <w:rFonts w:ascii="Arial" w:hAnsi="Arial" w:cs="Arial"/>
           <w:noProof/>
           <w:szCs w:val="24"/>
-          <w:lang w:val="en-IN" w:eastAsia="en-IN"/>
         </w:rPr>
         <mc:AlternateContent>
           <mc:Choice Requires="wpc">

</xml_diff>

<commit_message>
Implemented waste composition name merging on Notification form
</commit_message>
<xml_diff>
--- a/src/EA.Iws.Api/Documents/NotificationMergeTemplate.docx
+++ b/src/EA.Iws.Api/Documents/NotificationMergeTemplate.docx
@@ -386,6 +386,7 @@
               <w:rPr>
                 <w:noProof/>
                 <w:sz w:val="16"/>
+                <w:lang w:val="en-IN" w:eastAsia="en-IN"/>
               </w:rPr>
               <mc:AlternateContent>
                 <mc:Choice Requires="wps">
@@ -1538,6 +1539,7 @@
               <w:rPr>
                 <w:noProof/>
                 <w:sz w:val="16"/>
+                <w:lang w:val="en-IN" w:eastAsia="en-IN"/>
               </w:rPr>
               <mc:AlternateContent>
                 <mc:Choice Requires="wps">
@@ -2702,6 +2704,7 @@
               <w:rPr>
                 <w:noProof/>
                 <w:sz w:val="16"/>
+                <w:lang w:val="en-IN" w:eastAsia="en-IN"/>
               </w:rPr>
               <mc:AlternateContent>
                 <mc:Choice Requires="wps">
@@ -3480,10 +3483,40 @@
           <w:p>
             <w:pPr>
               <w:rPr>
-                <w:b/>
-                <w:sz w:val="16"/>
-              </w:rPr>
-            </w:pPr>
+                <w:sz w:val="16"/>
+              </w:rPr>
+            </w:pPr>
+            <w:r>
+              <w:rPr>
+                <w:sz w:val="16"/>
+              </w:rPr>
+              <w:fldChar w:fldCharType="begin"/>
+            </w:r>
+            <w:r>
+              <w:rPr>
+                <w:sz w:val="16"/>
+              </w:rPr>
+              <w:instrText xml:space="preserve"> MERGEFIELD  WasteComposition[WasteName]  \* MERGEFORMAT </w:instrText>
+            </w:r>
+            <w:r>
+              <w:rPr>
+                <w:sz w:val="16"/>
+              </w:rPr>
+              <w:fldChar w:fldCharType="separate"/>
+            </w:r>
+            <w:r>
+              <w:rPr>
+                <w:noProof/>
+                <w:sz w:val="16"/>
+              </w:rPr>
+              <w:t>«WasteComposition[WasteName]»</w:t>
+            </w:r>
+            <w:r>
+              <w:rPr>
+                <w:sz w:val="16"/>
+              </w:rPr>
+              <w:fldChar w:fldCharType="end"/>
+            </w:r>
           </w:p>
           <w:p>
             <w:pPr>
@@ -3661,6 +3694,7 @@
               <w:rPr>
                 <w:noProof/>
                 <w:sz w:val="16"/>
+                <w:lang w:val="en-IN" w:eastAsia="en-IN"/>
               </w:rPr>
               <mc:AlternateContent>
                 <mc:Choice Requires="wps">
@@ -4189,6 +4223,7 @@
               <w:rPr>
                 <w:noProof/>
                 <w:sz w:val="16"/>
+                <w:lang w:val="en-IN" w:eastAsia="en-IN"/>
               </w:rPr>
               <mc:AlternateContent>
                 <mc:Choice Requires="wps">
@@ -9842,6 +9877,7 @@
               <w:rPr>
                 <w:noProof/>
                 <w:sz w:val="16"/>
+                <w:lang w:val="en-IN" w:eastAsia="en-IN"/>
               </w:rPr>
               <mc:AlternateContent>
                 <mc:Choice Requires="wps">
@@ -10130,6 +10166,7 @@
               <w:rPr>
                 <w:noProof/>
                 <w:sz w:val="16"/>
+                <w:lang w:val="en-IN" w:eastAsia="en-IN"/>
               </w:rPr>
               <mc:AlternateContent>
                 <mc:Choice Requires="wps">
@@ -11979,6 +12016,7 @@
           <w:p>
             <w:pPr>
               <w:rPr>
+                <w:i/>
                 <w:sz w:val="16"/>
               </w:rPr>
             </w:pPr>
@@ -12000,6 +12038,46 @@
           <w:p>
             <w:pPr>
               <w:rPr>
+                <w:sz w:val="16"/>
+              </w:rPr>
+            </w:pPr>
+            <w:r>
+              <w:rPr>
+                <w:sz w:val="16"/>
+              </w:rPr>
+              <w:fldChar w:fldCharType="begin"/>
+            </w:r>
+            <w:r>
+              <w:rPr>
+                <w:sz w:val="16"/>
+              </w:rPr>
+              <w:instrText xml:space="preserve"> MERGEFIELD  WasteComposition[WasteName]  \* MERGEFORMAT </w:instrText>
+            </w:r>
+            <w:r>
+              <w:rPr>
+                <w:sz w:val="16"/>
+              </w:rPr>
+              <w:fldChar w:fldCharType="separate"/>
+            </w:r>
+            <w:r>
+              <w:rPr>
+                <w:noProof/>
+                <w:sz w:val="16"/>
+              </w:rPr>
+              <w:t>«WasteComposition[WasteName]»</w:t>
+            </w:r>
+            <w:r>
+              <w:rPr>
+                <w:sz w:val="16"/>
+              </w:rPr>
+              <w:fldChar w:fldCharType="end"/>
+            </w:r>
+            <w:bookmarkStart w:id="2" w:name="_GoBack"/>
+            <w:bookmarkEnd w:id="2"/>
+          </w:p>
+          <w:p>
+            <w:pPr>
+              <w:rPr>
                 <w:b/>
                 <w:sz w:val="16"/>
               </w:rPr>
@@ -12032,6 +12110,7 @@
               <w:rPr>
                 <w:noProof/>
                 <w:sz w:val="16"/>
+                <w:lang w:val="en-IN" w:eastAsia="en-IN"/>
               </w:rPr>
               <mc:AlternateContent>
                 <mc:Choice Requires="wps">
@@ -12082,7 +12161,6 @@
                                       <w:szCs w:val="16"/>
                                     </w:rPr>
                                   </w:pPr>
-                                  <w:bookmarkStart w:id="2" w:name="_GoBack"/>
                                   <w:r>
                                     <w:rPr>
                                       <w:sz w:val="16"/>
@@ -12126,7 +12204,6 @@
                                     </w:rPr>
                                     <w:fldChar w:fldCharType="end"/>
                                   </w:r>
-                                  <w:bookmarkEnd w:id="2"/>
                                 </w:p>
                               </w:txbxContent>
                             </wps:txbx>
@@ -25237,6 +25314,7 @@
           <w:rFonts w:ascii="Arial" w:hAnsi="Arial" w:cs="Arial"/>
           <w:noProof/>
           <w:szCs w:val="24"/>
+          <w:lang w:val="en-IN" w:eastAsia="en-IN"/>
         </w:rPr>
         <mc:AlternateContent>
           <mc:Choice Requires="wps">
@@ -25421,6 +25499,7 @@
           <w:rFonts w:ascii="Arial" w:hAnsi="Arial" w:cs="Arial"/>
           <w:noProof/>
           <w:szCs w:val="24"/>
+          <w:lang w:val="en-IN" w:eastAsia="en-IN"/>
         </w:rPr>
         <mc:AlternateContent>
           <mc:Choice Requires="wpc">
@@ -25522,6 +25601,7 @@
           <w:rFonts w:ascii="Arial" w:hAnsi="Arial" w:cs="Arial"/>
           <w:noProof/>
           <w:szCs w:val="24"/>
+          <w:lang w:val="en-IN" w:eastAsia="en-IN"/>
         </w:rPr>
         <mc:AlternateContent>
           <mc:Choice Requires="wpc">
@@ -25727,6 +25807,7 @@
           <w:rFonts w:ascii="Arial" w:hAnsi="Arial" w:cs="Arial"/>
           <w:noProof/>
           <w:szCs w:val="24"/>
+          <w:lang w:val="en-IN" w:eastAsia="en-IN"/>
         </w:rPr>
         <mc:AlternateContent>
           <mc:Choice Requires="wps">
@@ -25889,6 +25970,7 @@
           <w:rFonts w:ascii="Arial" w:hAnsi="Arial" w:cs="Arial"/>
           <w:noProof/>
           <w:szCs w:val="24"/>
+          <w:lang w:val="en-IN" w:eastAsia="en-IN"/>
         </w:rPr>
         <mc:AlternateContent>
           <mc:Choice Requires="wpc">
@@ -26031,6 +26113,7 @@
           <w:rFonts w:ascii="Arial" w:hAnsi="Arial" w:cs="Arial"/>
           <w:noProof/>
           <w:szCs w:val="24"/>
+          <w:lang w:val="en-IN" w:eastAsia="en-IN"/>
         </w:rPr>
         <mc:AlternateContent>
           <mc:Choice Requires="wpc">

</xml_diff>

<commit_message>
Standardise merge blocks 8, 9 and 10 with one see annex message per block Add two line address for facility
</commit_message>
<xml_diff>
--- a/src/EA.Iws.Api/Documents/NotificationMergeTemplate.docx
+++ b/src/EA.Iws.Api/Documents/NotificationMergeTemplate.docx
@@ -386,7 +386,6 @@
               <w:rPr>
                 <w:noProof/>
                 <w:sz w:val="16"/>
-                <w:lang w:val="en-IN" w:eastAsia="en-IN"/>
               </w:rPr>
               <mc:AlternateContent>
                 <mc:Choice Requires="wps">
@@ -1539,7 +1538,6 @@
               <w:rPr>
                 <w:noProof/>
                 <w:sz w:val="16"/>
-                <w:lang w:val="en-IN" w:eastAsia="en-IN"/>
               </w:rPr>
               <mc:AlternateContent>
                 <mc:Choice Requires="wps">
@@ -2704,7 +2702,6 @@
               <w:rPr>
                 <w:noProof/>
                 <w:sz w:val="16"/>
-                <w:lang w:val="en-IN" w:eastAsia="en-IN"/>
               </w:rPr>
               <mc:AlternateContent>
                 <mc:Choice Requires="wps">
@@ -2920,7 +2917,174 @@
           <w:p>
             <w:pPr>
               <w:pStyle w:val="BodyText"/>
-            </w:pPr>
+              <w:rPr>
+                <w:rFonts w:ascii="Arial" w:hAnsi="Arial" w:cs="Arial"/>
+                <w:sz w:val="20"/>
+              </w:rPr>
+            </w:pPr>
+            <w:r>
+              <w:rPr>
+                <w:noProof/>
+              </w:rPr>
+              <mc:AlternateContent>
+                <mc:Choice Requires="wps">
+                  <w:drawing>
+                    <wp:anchor distT="45720" distB="45720" distL="114300" distR="114300" simplePos="0" relativeHeight="251695616" behindDoc="0" locked="0" layoutInCell="1" allowOverlap="1" wp14:anchorId="0FEF57BC" wp14:editId="6C058243">
+                      <wp:simplePos x="0" y="0"/>
+                      <wp:positionH relativeFrom="column">
+                        <wp:posOffset>1814830</wp:posOffset>
+                      </wp:positionH>
+                      <wp:positionV relativeFrom="paragraph">
+                        <wp:posOffset>68580</wp:posOffset>
+                      </wp:positionV>
+                      <wp:extent cx="1682750" cy="177800"/>
+                      <wp:effectExtent l="0" t="0" r="12700" b="12700"/>
+                      <wp:wrapNone/>
+                      <wp:docPr id="17" name="Text Box 2"/>
+                      <wp:cNvGraphicFramePr>
+                        <a:graphicFrameLocks xmlns:a="http://schemas.openxmlformats.org/drawingml/2006/main"/>
+                      </wp:cNvGraphicFramePr>
+                      <a:graphic xmlns:a="http://schemas.openxmlformats.org/drawingml/2006/main">
+                        <a:graphicData uri="http://schemas.microsoft.com/office/word/2010/wordprocessingShape">
+                          <wps:wsp>
+                            <wps:cNvSpPr txBox="1">
+                              <a:spLocks noChangeArrowheads="1"/>
+                            </wps:cNvSpPr>
+                            <wps:spPr bwMode="auto">
+                              <a:xfrm>
+                                <a:off x="0" y="0"/>
+                                <a:ext cx="1682750" cy="177800"/>
+                              </a:xfrm>
+                              <a:prstGeom prst="rect">
+                                <a:avLst/>
+                              </a:prstGeom>
+                              <a:noFill/>
+                              <a:ln w="9525">
+                                <a:noFill/>
+                                <a:miter lim="800000"/>
+                                <a:headEnd/>
+                                <a:tailEnd/>
+                              </a:ln>
+                            </wps:spPr>
+                            <wps:txbx>
+                              <w:txbxContent>
+                                <w:p>
+                                  <w:pPr>
+                                    <w:rPr>
+                                      <w:rFonts w:ascii="Arial" w:hAnsi="Arial" w:cs="Arial"/>
+                                      <w:sz w:val="20"/>
+                                    </w:rPr>
+                                  </w:pPr>
+                                  <w:r>
+                                    <w:rPr>
+                                      <w:rFonts w:ascii="Arial" w:hAnsi="Arial" w:cs="Arial"/>
+                                      <w:sz w:val="20"/>
+                                    </w:rPr>
+                                    <w:fldChar w:fldCharType="begin"/>
+                                  </w:r>
+                                  <w:r>
+                                    <w:rPr>
+                                      <w:rFonts w:ascii="Arial" w:hAnsi="Arial" w:cs="Arial"/>
+                                      <w:sz w:val="20"/>
+                                    </w:rPr>
+                                    <w:instrText xml:space="preserve"> MERGEFIELD  Carrier[AnnexMessage]  \* MERGEFORMAT </w:instrText>
+                                  </w:r>
+                                  <w:r>
+                                    <w:rPr>
+                                      <w:rFonts w:ascii="Arial" w:hAnsi="Arial" w:cs="Arial"/>
+                                      <w:sz w:val="20"/>
+                                    </w:rPr>
+                                    <w:fldChar w:fldCharType="separate"/>
+                                  </w:r>
+                                  <w:r>
+                                    <w:rPr>
+                                      <w:rFonts w:ascii="Arial" w:hAnsi="Arial" w:cs="Arial"/>
+                                      <w:noProof/>
+                                      <w:sz w:val="20"/>
+                                    </w:rPr>
+                                    <w:t>«Carrier[AnnexMessage]»</w:t>
+                                  </w:r>
+                                  <w:r>
+                                    <w:rPr>
+                                      <w:rFonts w:ascii="Arial" w:hAnsi="Arial" w:cs="Arial"/>
+                                      <w:sz w:val="20"/>
+                                    </w:rPr>
+                                    <w:fldChar w:fldCharType="end"/>
+                                  </w:r>
+                                </w:p>
+                              </w:txbxContent>
+                            </wps:txbx>
+                            <wps:bodyPr rot="0" vert="horz" wrap="square" lIns="0" tIns="0" rIns="0" bIns="0" anchor="t" anchorCtr="0">
+                              <a:noAutofit/>
+                            </wps:bodyPr>
+                          </wps:wsp>
+                        </a:graphicData>
+                      </a:graphic>
+                      <wp14:sizeRelH relativeFrom="margin">
+                        <wp14:pctWidth>0</wp14:pctWidth>
+                      </wp14:sizeRelH>
+                      <wp14:sizeRelV relativeFrom="margin">
+                        <wp14:pctHeight>0</wp14:pctHeight>
+                      </wp14:sizeRelV>
+                    </wp:anchor>
+                  </w:drawing>
+                </mc:Choice>
+                <mc:Fallback>
+                  <w:pict>
+                    <v:shape w14:anchorId="0FEF57BC" id="_x0000_s1029" type="#_x0000_t202" style="position:absolute;margin-left:142.9pt;margin-top:5.4pt;width:132.5pt;height:14pt;z-index:251695616;visibility:visible;mso-wrap-style:square;mso-width-percent:0;mso-height-percent:0;mso-wrap-distance-left:9pt;mso-wrap-distance-top:3.6pt;mso-wrap-distance-right:9pt;mso-wrap-distance-bottom:3.6pt;mso-position-horizontal:absolute;mso-position-horizontal-relative:text;mso-position-vertical:absolute;mso-position-vertical-relative:text;mso-width-percent:0;mso-height-percent:0;mso-width-relative:margin;mso-height-relative:margin;v-text-anchor:top" o:gfxdata="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" filled="f" stroked="f">
+                      <v:textbox inset="0,0,0,0">
+                        <w:txbxContent>
+                          <w:p>
+                            <w:pPr>
+                              <w:rPr>
+                                <w:rFonts w:ascii="Arial" w:hAnsi="Arial" w:cs="Arial"/>
+                                <w:sz w:val="20"/>
+                              </w:rPr>
+                            </w:pPr>
+                            <w:r>
+                              <w:rPr>
+                                <w:rFonts w:ascii="Arial" w:hAnsi="Arial" w:cs="Arial"/>
+                                <w:sz w:val="20"/>
+                              </w:rPr>
+                              <w:fldChar w:fldCharType="begin"/>
+                            </w:r>
+                            <w:r>
+                              <w:rPr>
+                                <w:rFonts w:ascii="Arial" w:hAnsi="Arial" w:cs="Arial"/>
+                                <w:sz w:val="20"/>
+                              </w:rPr>
+                              <w:instrText xml:space="preserve"> MERGEFIELD  Carrier[AnnexMessage]  \* MERGEFORMAT </w:instrText>
+                            </w:r>
+                            <w:r>
+                              <w:rPr>
+                                <w:rFonts w:ascii="Arial" w:hAnsi="Arial" w:cs="Arial"/>
+                                <w:sz w:val="20"/>
+                              </w:rPr>
+                              <w:fldChar w:fldCharType="separate"/>
+                            </w:r>
+                            <w:r>
+                              <w:rPr>
+                                <w:rFonts w:ascii="Arial" w:hAnsi="Arial" w:cs="Arial"/>
+                                <w:noProof/>
+                                <w:sz w:val="20"/>
+                              </w:rPr>
+                              <w:t>«Carrier[AnnexMessage]»</w:t>
+                            </w:r>
+                            <w:r>
+                              <w:rPr>
+                                <w:rFonts w:ascii="Arial" w:hAnsi="Arial" w:cs="Arial"/>
+                                <w:sz w:val="20"/>
+                              </w:rPr>
+                              <w:fldChar w:fldCharType="end"/>
+                            </w:r>
+                          </w:p>
+                        </w:txbxContent>
+                      </v:textbox>
+                    </v:shape>
+                  </w:pict>
+                </mc:Fallback>
+              </mc:AlternateContent>
+            </w:r>
             <w:r>
               <w:t>Address:</w:t>
             </w:r>
@@ -2930,53 +3094,17 @@
               </w:rPr>
               <w:t xml:space="preserve"> </w:t>
             </w:r>
-          </w:p>
-          <w:p>
-            <w:pPr>
-              <w:tabs>
-                <w:tab w:val="left" w:pos="175"/>
-              </w:tabs>
-              <w:rPr>
-                <w:sz w:val="16"/>
-              </w:rPr>
-            </w:pPr>
-            <w:r>
-              <w:rPr>
-                <w:sz w:val="16"/>
-              </w:rPr>
-              <w:t xml:space="preserve">                                                                                         </w:t>
-            </w:r>
-            <w:r>
-              <w:rPr>
-                <w:sz w:val="16"/>
-              </w:rPr>
-              <w:fldChar w:fldCharType="begin"/>
-            </w:r>
-            <w:r>
-              <w:rPr>
-                <w:sz w:val="16"/>
-              </w:rPr>
-              <w:instrText xml:space="preserve"> MERGEFIELD  Carrier[AnnexMessage]  \* MERGEFORMAT </w:instrText>
-            </w:r>
-            <w:r>
-              <w:rPr>
-                <w:sz w:val="16"/>
-              </w:rPr>
-              <w:fldChar w:fldCharType="separate"/>
-            </w:r>
-            <w:r>
-              <w:rPr>
-                <w:noProof/>
-                <w:sz w:val="16"/>
-              </w:rPr>
-              <w:t>«Carrier[AnnexMessage]»</w:t>
-            </w:r>
-            <w:r>
-              <w:rPr>
-                <w:sz w:val="16"/>
-              </w:rPr>
-              <w:fldChar w:fldCharType="end"/>
-            </w:r>
+            <w:r>
+              <w:t xml:space="preserve">                                                                          </w:t>
+            </w:r>
+            <w:r>
+              <w:t xml:space="preserve">               </w:t>
+            </w:r>
+          </w:p>
+          <w:p>
+            <w:pPr>
+              <w:pStyle w:val="BodyText"/>
+            </w:pPr>
           </w:p>
           <w:p>
             <w:pPr>
@@ -3694,12 +3822,179 @@
               <w:rPr>
                 <w:noProof/>
                 <w:sz w:val="16"/>
-                <w:lang w:val="en-IN" w:eastAsia="en-IN"/>
               </w:rPr>
               <mc:AlternateContent>
                 <mc:Choice Requires="wps">
                   <w:drawing>
-                    <wp:anchor distT="45720" distB="45720" distL="114300" distR="114300" simplePos="0" relativeHeight="251675136" behindDoc="0" locked="0" layoutInCell="1" allowOverlap="1" wp14:anchorId="0DF9177C" wp14:editId="2806B6A2">
+                    <wp:anchor distT="45720" distB="45720" distL="114300" distR="114300" simplePos="0" relativeHeight="251691520" behindDoc="0" locked="0" layoutInCell="1" allowOverlap="1" wp14:anchorId="331CA56C" wp14:editId="6D02EC49">
+                      <wp:simplePos x="0" y="0"/>
+                      <wp:positionH relativeFrom="column">
+                        <wp:posOffset>1787525</wp:posOffset>
+                      </wp:positionH>
+                      <wp:positionV relativeFrom="paragraph">
+                        <wp:posOffset>100965</wp:posOffset>
+                      </wp:positionV>
+                      <wp:extent cx="1682750" cy="177800"/>
+                      <wp:effectExtent l="0" t="0" r="12700" b="12700"/>
+                      <wp:wrapNone/>
+                      <wp:docPr id="14" name="Text Box 2"/>
+                      <wp:cNvGraphicFramePr>
+                        <a:graphicFrameLocks xmlns:a="http://schemas.openxmlformats.org/drawingml/2006/main"/>
+                      </wp:cNvGraphicFramePr>
+                      <a:graphic xmlns:a="http://schemas.openxmlformats.org/drawingml/2006/main">
+                        <a:graphicData uri="http://schemas.microsoft.com/office/word/2010/wordprocessingShape">
+                          <wps:wsp>
+                            <wps:cNvSpPr txBox="1">
+                              <a:spLocks noChangeArrowheads="1"/>
+                            </wps:cNvSpPr>
+                            <wps:spPr bwMode="auto">
+                              <a:xfrm>
+                                <a:off x="0" y="0"/>
+                                <a:ext cx="1682750" cy="177800"/>
+                              </a:xfrm>
+                              <a:prstGeom prst="rect">
+                                <a:avLst/>
+                              </a:prstGeom>
+                              <a:noFill/>
+                              <a:ln w="9525">
+                                <a:noFill/>
+                                <a:miter lim="800000"/>
+                                <a:headEnd/>
+                                <a:tailEnd/>
+                              </a:ln>
+                            </wps:spPr>
+                            <wps:txbx>
+                              <w:txbxContent>
+                                <w:p>
+                                  <w:pPr>
+                                    <w:rPr>
+                                      <w:rFonts w:ascii="Arial" w:hAnsi="Arial" w:cs="Arial"/>
+                                      <w:sz w:val="20"/>
+                                    </w:rPr>
+                                  </w:pPr>
+                                  <w:r>
+                                    <w:rPr>
+                                      <w:rFonts w:ascii="Arial" w:hAnsi="Arial" w:cs="Arial"/>
+                                      <w:sz w:val="20"/>
+                                    </w:rPr>
+                                    <w:fldChar w:fldCharType="begin"/>
+                                  </w:r>
+                                  <w:r>
+                                    <w:rPr>
+                                      <w:rFonts w:ascii="Arial" w:hAnsi="Arial" w:cs="Arial"/>
+                                      <w:sz w:val="20"/>
+                                    </w:rPr>
+                                    <w:instrText xml:space="preserve"> MERGEFIELD  Producer[AnnexMessage]  \* MERGEFORMAT </w:instrText>
+                                  </w:r>
+                                  <w:r>
+                                    <w:rPr>
+                                      <w:rFonts w:ascii="Arial" w:hAnsi="Arial" w:cs="Arial"/>
+                                      <w:sz w:val="20"/>
+                                    </w:rPr>
+                                    <w:fldChar w:fldCharType="separate"/>
+                                  </w:r>
+                                  <w:r>
+                                    <w:rPr>
+                                      <w:rFonts w:ascii="Arial" w:hAnsi="Arial" w:cs="Arial"/>
+                                      <w:noProof/>
+                                      <w:sz w:val="20"/>
+                                    </w:rPr>
+                                    <w:t>«Producer[AnnexMessage]»</w:t>
+                                  </w:r>
+                                  <w:r>
+                                    <w:rPr>
+                                      <w:rFonts w:ascii="Arial" w:hAnsi="Arial" w:cs="Arial"/>
+                                      <w:sz w:val="20"/>
+                                    </w:rPr>
+                                    <w:fldChar w:fldCharType="end"/>
+                                  </w:r>
+                                </w:p>
+                              </w:txbxContent>
+                            </wps:txbx>
+                            <wps:bodyPr rot="0" vert="horz" wrap="square" lIns="0" tIns="0" rIns="0" bIns="0" anchor="t" anchorCtr="0">
+                              <a:noAutofit/>
+                            </wps:bodyPr>
+                          </wps:wsp>
+                        </a:graphicData>
+                      </a:graphic>
+                      <wp14:sizeRelH relativeFrom="margin">
+                        <wp14:pctWidth>0</wp14:pctWidth>
+                      </wp14:sizeRelH>
+                      <wp14:sizeRelV relativeFrom="margin">
+                        <wp14:pctHeight>0</wp14:pctHeight>
+                      </wp14:sizeRelV>
+                    </wp:anchor>
+                  </w:drawing>
+                </mc:Choice>
+                <mc:Fallback>
+                  <w:pict>
+                    <v:shapetype w14:anchorId="331CA56C" id="_x0000_t202" coordsize="21600,21600" o:spt="202" path="m,l,21600r21600,l21600,xe">
+                      <v:stroke joinstyle="miter"/>
+                      <v:path gradientshapeok="t" o:connecttype="rect"/>
+                    </v:shapetype>
+                    <v:shape id="_x0000_s1030" type="#_x0000_t202" style="position:absolute;margin-left:140.75pt;margin-top:7.95pt;width:132.5pt;height:14pt;z-index:251691520;visibility:visible;mso-wrap-style:square;mso-width-percent:0;mso-height-percent:0;mso-wrap-distance-left:9pt;mso-wrap-distance-top:3.6pt;mso-wrap-distance-right:9pt;mso-wrap-distance-bottom:3.6pt;mso-position-horizontal:absolute;mso-position-horizontal-relative:text;mso-position-vertical:absolute;mso-position-vertical-relative:text;mso-width-percent:0;mso-height-percent:0;mso-width-relative:margin;mso-height-relative:margin;v-text-anchor:top" o:gfxdata="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" filled="f" stroked="f">
+                      <v:textbox inset="0,0,0,0">
+                        <w:txbxContent>
+                          <w:p>
+                            <w:pPr>
+                              <w:rPr>
+                                <w:rFonts w:ascii="Arial" w:hAnsi="Arial" w:cs="Arial"/>
+                                <w:sz w:val="20"/>
+                              </w:rPr>
+                            </w:pPr>
+                            <w:r>
+                              <w:rPr>
+                                <w:rFonts w:ascii="Arial" w:hAnsi="Arial" w:cs="Arial"/>
+                                <w:sz w:val="20"/>
+                              </w:rPr>
+                              <w:fldChar w:fldCharType="begin"/>
+                            </w:r>
+                            <w:r>
+                              <w:rPr>
+                                <w:rFonts w:ascii="Arial" w:hAnsi="Arial" w:cs="Arial"/>
+                                <w:sz w:val="20"/>
+                              </w:rPr>
+                              <w:instrText xml:space="preserve"> MERGEFIELD  Producer[AnnexMessage]  \* MERGEFORMAT </w:instrText>
+                            </w:r>
+                            <w:r>
+                              <w:rPr>
+                                <w:rFonts w:ascii="Arial" w:hAnsi="Arial" w:cs="Arial"/>
+                                <w:sz w:val="20"/>
+                              </w:rPr>
+                              <w:fldChar w:fldCharType="separate"/>
+                            </w:r>
+                            <w:r>
+                              <w:rPr>
+                                <w:rFonts w:ascii="Arial" w:hAnsi="Arial" w:cs="Arial"/>
+                                <w:noProof/>
+                                <w:sz w:val="20"/>
+                              </w:rPr>
+                              <w:t>«Producer[AnnexMessage]»</w:t>
+                            </w:r>
+                            <w:r>
+                              <w:rPr>
+                                <w:rFonts w:ascii="Arial" w:hAnsi="Arial" w:cs="Arial"/>
+                                <w:sz w:val="20"/>
+                              </w:rPr>
+                              <w:fldChar w:fldCharType="end"/>
+                            </w:r>
+                          </w:p>
+                        </w:txbxContent>
+                      </v:textbox>
+                    </v:shape>
+                  </w:pict>
+                </mc:Fallback>
+              </mc:AlternateContent>
+            </w:r>
+            <w:r>
+              <w:rPr>
+                <w:noProof/>
+                <w:sz w:val="16"/>
+              </w:rPr>
+              <mc:AlternateContent>
+                <mc:Choice Requires="wps">
+                  <w:drawing>
+                    <wp:anchor distT="45720" distB="45720" distL="114300" distR="114300" simplePos="0" relativeHeight="251675136" behindDoc="0" locked="0" layoutInCell="1" allowOverlap="1" wp14:anchorId="4D65CF93" wp14:editId="55D918F6">
                       <wp:simplePos x="0" y="0"/>
                       <wp:positionH relativeFrom="column">
                         <wp:posOffset>396240</wp:posOffset>
@@ -3801,7 +4096,7 @@
                 </mc:Choice>
                 <mc:Fallback>
                   <w:pict>
-                    <v:shape w14:anchorId="0DF9177C" id="_x0000_s1029" type="#_x0000_t202" style="position:absolute;margin-left:31.2pt;margin-top:-1.4pt;width:153.05pt;height:28.35pt;z-index:251675136;visibility:visible;mso-wrap-style:square;mso-width-percent:0;mso-height-percent:0;mso-wrap-distance-left:9pt;mso-wrap-distance-top:3.6pt;mso-wrap-distance-right:9pt;mso-wrap-distance-bottom:3.6pt;mso-position-horizontal:absolute;mso-position-horizontal-relative:text;mso-position-vertical:absolute;mso-position-vertical-relative:text;mso-width-percent:0;mso-height-percent:0;mso-width-relative:margin;mso-height-relative:margin;v-text-anchor:top" o:gfxdata="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" filled="f" stroked="f">
+                    <v:shape w14:anchorId="4D65CF93" id="_x0000_s1031" type="#_x0000_t202" style="position:absolute;margin-left:31.2pt;margin-top:-1.4pt;width:153.05pt;height:28.35pt;z-index:251675136;visibility:visible;mso-wrap-style:square;mso-width-percent:0;mso-height-percent:0;mso-wrap-distance-left:9pt;mso-wrap-distance-top:3.6pt;mso-wrap-distance-right:9pt;mso-wrap-distance-bottom:3.6pt;mso-position-horizontal:absolute;mso-position-horizontal-relative:text;mso-position-vertical:absolute;mso-position-vertical-relative:text;mso-width-percent:0;mso-height-percent:0;mso-width-relative:margin;mso-height-relative:margin;v-text-anchor:top" o:gfxdata="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" filled="f" stroked="f">
                       <v:textbox inset="0,0,0,0">
                         <w:txbxContent>
                           <w:p>
@@ -4223,7 +4518,6 @@
               <w:rPr>
                 <w:noProof/>
                 <w:sz w:val="16"/>
-                <w:lang w:val="en-IN" w:eastAsia="en-IN"/>
               </w:rPr>
               <mc:AlternateContent>
                 <mc:Choice Requires="wps">
@@ -4337,11 +4631,7 @@
                 </mc:Choice>
                 <mc:Fallback>
                   <w:pict>
-                    <v:shapetype w14:anchorId="4BD6425B" id="_x0000_t202" coordsize="21600,21600" o:spt="202" path="m,l,21600r21600,l21600,xe">
-                      <v:stroke joinstyle="miter"/>
-                      <v:path gradientshapeok="t" o:connecttype="rect"/>
-                    </v:shapetype>
-                    <v:shape id="_x0000_s1030" type="#_x0000_t202" style="position:absolute;margin-left:1.65pt;margin-top:-.85pt;width:251.75pt;height:19pt;z-index:251685376;visibility:visible;mso-wrap-style:square;mso-width-percent:0;mso-height-percent:0;mso-wrap-distance-left:9pt;mso-wrap-distance-top:3.6pt;mso-wrap-distance-right:9pt;mso-wrap-distance-bottom:3.6pt;mso-position-horizontal:absolute;mso-position-horizontal-relative:text;mso-position-vertical:absolute;mso-position-vertical-relative:text;mso-width-percent:0;mso-height-percent:0;mso-width-relative:margin;mso-height-relative:margin;v-text-anchor:top" o:gfxdata="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" filled="f" stroked="f">
+                    <v:shape w14:anchorId="4BD6425B" id="_x0000_s1032" type="#_x0000_t202" style="position:absolute;margin-left:1.65pt;margin-top:-.85pt;width:251.75pt;height:19pt;z-index:251685376;visibility:visible;mso-wrap-style:square;mso-width-percent:0;mso-height-percent:0;mso-wrap-distance-left:9pt;mso-wrap-distance-top:3.6pt;mso-wrap-distance-right:9pt;mso-wrap-distance-bottom:3.6pt;mso-position-horizontal:absolute;mso-position-horizontal-relative:text;mso-position-vertical:absolute;mso-position-vertical-relative:text;mso-width-percent:0;mso-height-percent:0;mso-width-relative:margin;mso-height-relative:margin;v-text-anchor:top" o:gfxdata="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" filled="f" stroked="f">
                       <v:textbox inset="0,0,0,0">
                         <w:txbxContent>
                           <w:p>
@@ -4351,7 +4641,6 @@
                                 <w:szCs w:val="16"/>
                               </w:rPr>
                             </w:pPr>
-                            <w:bookmarkStart w:id="3" w:name="_GoBack"/>
                             <w:r>
                               <w:rPr>
                                 <w:sz w:val="16"/>
@@ -4395,7 +4684,6 @@
                               </w:rPr>
                               <w:fldChar w:fldCharType="end"/>
                             </w:r>
-                            <w:bookmarkEnd w:id="3"/>
                           </w:p>
                         </w:txbxContent>
                       </v:textbox>
@@ -4856,11 +5144,78 @@
               <w:rPr>
                 <w:rFonts w:ascii="Segoe UI Symbol" w:hAnsi="Segoe UI Symbol" w:cs="Segoe UI Symbol"/>
                 <w:color w:val="252525"/>
-                <w:sz w:val="21"/>
-                <w:szCs w:val="21"/>
+                <w:sz w:val="16"/>
+                <w:szCs w:val="16"/>
                 <w:shd w:val="clear" w:color="auto" w:fill="FFFFFF"/>
               </w:rPr>
               <w:fldChar w:fldCharType="begin"/>
+            </w:r>
+            <w:r>
+              <w:rPr>
+                <w:rFonts w:ascii="Segoe UI Symbol" w:hAnsi="Segoe UI Symbol" w:cs="Segoe UI Symbol"/>
+                <w:color w:val="252525"/>
+                <w:sz w:val="16"/>
+                <w:szCs w:val="16"/>
+                <w:shd w:val="clear" w:color="auto" w:fill="FFFFFF"/>
+              </w:rPr>
+              <w:instrText xml:space="preserve"> MERGEFIELD  General[IsDisposal]  \* MERGEFORMAT </w:instrText>
+            </w:r>
+            <w:r>
+              <w:rPr>
+                <w:rFonts w:ascii="Segoe UI Symbol" w:hAnsi="Segoe UI Symbol" w:cs="Segoe UI Symbol"/>
+                <w:color w:val="252525"/>
+                <w:sz w:val="16"/>
+                <w:szCs w:val="16"/>
+                <w:shd w:val="clear" w:color="auto" w:fill="FFFFFF"/>
+              </w:rPr>
+              <w:fldChar w:fldCharType="separate"/>
+            </w:r>
+            <w:r>
+              <w:rPr>
+                <w:rFonts w:ascii="Segoe UI Symbol" w:hAnsi="Segoe UI Symbol" w:cs="Segoe UI Symbol"/>
+                <w:noProof/>
+                <w:color w:val="252525"/>
+                <w:sz w:val="16"/>
+                <w:szCs w:val="16"/>
+                <w:shd w:val="clear" w:color="auto" w:fill="FFFFFF"/>
+              </w:rPr>
+              <w:t>«General[IsDisposal]»</w:t>
+            </w:r>
+            <w:r>
+              <w:rPr>
+                <w:rFonts w:ascii="Segoe UI Symbol" w:hAnsi="Segoe UI Symbol" w:cs="Segoe UI Symbol"/>
+                <w:color w:val="252525"/>
+                <w:sz w:val="16"/>
+                <w:szCs w:val="16"/>
+                <w:shd w:val="clear" w:color="auto" w:fill="FFFFFF"/>
+              </w:rPr>
+              <w:fldChar w:fldCharType="end"/>
+            </w:r>
+            <w:r>
+              <w:rPr>
+                <w:sz w:val="16"/>
+              </w:rPr>
+              <w:tab/>
+            </w:r>
+            <w:r>
+              <w:rPr>
+                <w:b/>
+                <w:sz w:val="16"/>
+              </w:rPr>
+              <w:t>or recovery facility</w:t>
+            </w:r>
+            <w:r>
+              <w:rPr>
+                <w:sz w:val="16"/>
+              </w:rPr>
+              <w:t xml:space="preserve"> </w:t>
+            </w:r>
+            <w:r>
+              <w:rPr>
+                <w:i/>
+                <w:sz w:val="16"/>
+              </w:rPr>
+              <w:t>(2):</w:t>
             </w:r>
             <w:r>
               <w:rPr>
@@ -4870,14 +5225,34 @@
                 <w:szCs w:val="21"/>
                 <w:shd w:val="clear" w:color="auto" w:fill="FFFFFF"/>
               </w:rPr>
-              <w:instrText xml:space="preserve"> MERGEFIELD  General[IsDisposal]  \* MERGEFORMAT </w:instrText>
+              <w:t xml:space="preserve"> </w:t>
             </w:r>
             <w:r>
               <w:rPr>
                 <w:rFonts w:ascii="Segoe UI Symbol" w:hAnsi="Segoe UI Symbol" w:cs="Segoe UI Symbol"/>
                 <w:color w:val="252525"/>
-                <w:sz w:val="21"/>
-                <w:szCs w:val="21"/>
+                <w:sz w:val="16"/>
+                <w:szCs w:val="16"/>
+                <w:shd w:val="clear" w:color="auto" w:fill="FFFFFF"/>
+              </w:rPr>
+              <w:fldChar w:fldCharType="begin"/>
+            </w:r>
+            <w:r>
+              <w:rPr>
+                <w:rFonts w:ascii="Segoe UI Symbol" w:hAnsi="Segoe UI Symbol" w:cs="Segoe UI Symbol"/>
+                <w:color w:val="252525"/>
+                <w:sz w:val="16"/>
+                <w:szCs w:val="16"/>
+                <w:shd w:val="clear" w:color="auto" w:fill="FFFFFF"/>
+              </w:rPr>
+              <w:instrText xml:space="preserve"> MERGEFIELD  General[IsRecovery]  \* MERGEFORMAT </w:instrText>
+            </w:r>
+            <w:r>
+              <w:rPr>
+                <w:rFonts w:ascii="Segoe UI Symbol" w:hAnsi="Segoe UI Symbol" w:cs="Segoe UI Symbol"/>
+                <w:color w:val="252525"/>
+                <w:sz w:val="16"/>
+                <w:szCs w:val="16"/>
                 <w:shd w:val="clear" w:color="auto" w:fill="FFFFFF"/>
               </w:rPr>
               <w:fldChar w:fldCharType="separate"/>
@@ -4887,34 +5262,34 @@
                 <w:rFonts w:ascii="Segoe UI Symbol" w:hAnsi="Segoe UI Symbol" w:cs="Segoe UI Symbol"/>
                 <w:noProof/>
                 <w:color w:val="252525"/>
-                <w:sz w:val="21"/>
-                <w:szCs w:val="21"/>
+                <w:sz w:val="16"/>
+                <w:szCs w:val="16"/>
                 <w:shd w:val="clear" w:color="auto" w:fill="FFFFFF"/>
               </w:rPr>
-              <w:t>«General[IsDisposal]»</w:t>
+              <w:t>«General[IsRecovery]»</w:t>
             </w:r>
             <w:r>
               <w:rPr>
                 <w:rFonts w:ascii="Segoe UI Symbol" w:hAnsi="Segoe UI Symbol" w:cs="Segoe UI Symbol"/>
                 <w:color w:val="252525"/>
-                <w:sz w:val="21"/>
-                <w:szCs w:val="21"/>
+                <w:sz w:val="16"/>
+                <w:szCs w:val="16"/>
                 <w:shd w:val="clear" w:color="auto" w:fill="FFFFFF"/>
               </w:rPr>
               <w:fldChar w:fldCharType="end"/>
             </w:r>
-            <w:r>
-              <w:rPr>
-                <w:sz w:val="16"/>
-              </w:rPr>
-              <w:tab/>
-            </w:r>
-            <w:r>
-              <w:rPr>
-                <w:b/>
-                <w:sz w:val="16"/>
-              </w:rPr>
-              <w:t>or recovery facility</w:t>
+          </w:p>
+          <w:p>
+            <w:pPr>
+              <w:rPr>
+                <w:sz w:val="16"/>
+              </w:rPr>
+            </w:pPr>
+            <w:r>
+              <w:rPr>
+                <w:sz w:val="16"/>
+              </w:rPr>
+              <w:t>Registration No:</w:t>
             </w:r>
             <w:r>
               <w:rPr>
@@ -4924,171 +5299,425 @@
             </w:r>
             <w:r>
               <w:rPr>
-                <w:i/>
-                <w:sz w:val="16"/>
-              </w:rPr>
-              <w:t>(2):</w:t>
-            </w:r>
-            <w:r>
-              <w:rPr>
-                <w:rFonts w:ascii="Segoe UI Symbol" w:hAnsi="Segoe UI Symbol" w:cs="Segoe UI Symbol"/>
-                <w:color w:val="252525"/>
-                <w:sz w:val="21"/>
-                <w:szCs w:val="21"/>
-                <w:shd w:val="clear" w:color="auto" w:fill="FFFFFF"/>
+                <w:sz w:val="16"/>
+              </w:rPr>
+              <w:fldChar w:fldCharType="begin"/>
+            </w:r>
+            <w:r>
+              <w:rPr>
+                <w:sz w:val="16"/>
+              </w:rPr>
+              <w:instrText xml:space="preserve"> MERGEFIELD  Facility[RegistrationNumber]  \* MERGEFORMAT </w:instrText>
+            </w:r>
+            <w:r>
+              <w:rPr>
+                <w:sz w:val="16"/>
+              </w:rPr>
+              <w:fldChar w:fldCharType="separate"/>
+            </w:r>
+            <w:r>
+              <w:rPr>
+                <w:noProof/>
+                <w:sz w:val="16"/>
+              </w:rPr>
+              <w:t>«Facility[RegistrationNumber]»</w:t>
+            </w:r>
+            <w:r>
+              <w:rPr>
+                <w:sz w:val="16"/>
+              </w:rPr>
+              <w:fldChar w:fldCharType="end"/>
+            </w:r>
+          </w:p>
+          <w:p>
+            <w:pPr>
+              <w:rPr>
+                <w:sz w:val="16"/>
+              </w:rPr>
+            </w:pPr>
+            <w:r>
+              <w:rPr>
+                <w:noProof/>
+                <w:sz w:val="16"/>
+              </w:rPr>
+              <mc:AlternateContent>
+                <mc:Choice Requires="wps">
+                  <w:drawing>
+                    <wp:anchor distT="45720" distB="45720" distL="114300" distR="114300" simplePos="0" relativeHeight="251689472" behindDoc="0" locked="0" layoutInCell="1" allowOverlap="1" wp14:anchorId="77777969" wp14:editId="3D79AA3B">
+                      <wp:simplePos x="0" y="0"/>
+                      <wp:positionH relativeFrom="column">
+                        <wp:posOffset>377825</wp:posOffset>
+                      </wp:positionH>
+                      <wp:positionV relativeFrom="paragraph">
+                        <wp:posOffset>110490</wp:posOffset>
+                      </wp:positionV>
+                      <wp:extent cx="3111500" cy="247650"/>
+                      <wp:effectExtent l="0" t="0" r="12700" b="0"/>
+                      <wp:wrapNone/>
+                      <wp:docPr id="13" name="Text Box 2"/>
+                      <wp:cNvGraphicFramePr>
+                        <a:graphicFrameLocks xmlns:a="http://schemas.openxmlformats.org/drawingml/2006/main"/>
+                      </wp:cNvGraphicFramePr>
+                      <a:graphic xmlns:a="http://schemas.openxmlformats.org/drawingml/2006/main">
+                        <a:graphicData uri="http://schemas.microsoft.com/office/word/2010/wordprocessingShape">
+                          <wps:wsp>
+                            <wps:cNvSpPr txBox="1">
+                              <a:spLocks noChangeArrowheads="1"/>
+                            </wps:cNvSpPr>
+                            <wps:spPr bwMode="auto">
+                              <a:xfrm>
+                                <a:off x="0" y="0"/>
+                                <a:ext cx="3111500" cy="247650"/>
+                              </a:xfrm>
+                              <a:prstGeom prst="rect">
+                                <a:avLst/>
+                              </a:prstGeom>
+                              <a:noFill/>
+                              <a:ln w="9525">
+                                <a:noFill/>
+                                <a:miter lim="800000"/>
+                                <a:headEnd/>
+                                <a:tailEnd/>
+                              </a:ln>
+                            </wps:spPr>
+                            <wps:txbx>
+                              <w:txbxContent>
+                                <w:p>
+                                  <w:pPr>
+                                    <w:rPr>
+                                      <w:sz w:val="16"/>
+                                      <w:szCs w:val="16"/>
+                                    </w:rPr>
+                                  </w:pPr>
+                                  <w:r>
+                                    <w:rPr>
+                                      <w:sz w:val="16"/>
+                                      <w:szCs w:val="16"/>
+                                    </w:rPr>
+                                    <w:fldChar w:fldCharType="begin"/>
+                                  </w:r>
+                                  <w:r>
+                                    <w:rPr>
+                                      <w:sz w:val="16"/>
+                                      <w:szCs w:val="16"/>
+                                    </w:rPr>
+                                    <w:instrText xml:space="preserve"> MERGEFIELD  Facility[Address]  \* MERGEFORMAT </w:instrText>
+                                  </w:r>
+                                  <w:r>
+                                    <w:rPr>
+                                      <w:sz w:val="16"/>
+                                      <w:szCs w:val="16"/>
+                                    </w:rPr>
+                                    <w:fldChar w:fldCharType="separate"/>
+                                  </w:r>
+                                  <w:r>
+                                    <w:rPr>
+                                      <w:noProof/>
+                                      <w:sz w:val="16"/>
+                                      <w:szCs w:val="16"/>
+                                    </w:rPr>
+                                    <w:t>«Facility[Address]»</w:t>
+                                  </w:r>
+                                  <w:r>
+                                    <w:rPr>
+                                      <w:sz w:val="16"/>
+                                      <w:szCs w:val="16"/>
+                                    </w:rPr>
+                                    <w:fldChar w:fldCharType="end"/>
+                                  </w:r>
+                                </w:p>
+                              </w:txbxContent>
+                            </wps:txbx>
+                            <wps:bodyPr rot="0" vert="horz" wrap="square" lIns="0" tIns="0" rIns="0" bIns="0" anchor="t" anchorCtr="0">
+                              <a:noAutofit/>
+                            </wps:bodyPr>
+                          </wps:wsp>
+                        </a:graphicData>
+                      </a:graphic>
+                      <wp14:sizeRelH relativeFrom="margin">
+                        <wp14:pctWidth>0</wp14:pctWidth>
+                      </wp14:sizeRelH>
+                      <wp14:sizeRelV relativeFrom="margin">
+                        <wp14:pctHeight>0</wp14:pctHeight>
+                      </wp14:sizeRelV>
+                    </wp:anchor>
+                  </w:drawing>
+                </mc:Choice>
+                <mc:Fallback>
+                  <w:pict>
+                    <v:shapetype w14:anchorId="77777969" id="_x0000_t202" coordsize="21600,21600" o:spt="202" path="m,l,21600r21600,l21600,xe">
+                      <v:stroke joinstyle="miter"/>
+                      <v:path gradientshapeok="t" o:connecttype="rect"/>
+                    </v:shapetype>
+                    <v:shape id="_x0000_s1033" type="#_x0000_t202" style="position:absolute;margin-left:29.75pt;margin-top:8.7pt;width:245pt;height:19.5pt;z-index:251689472;visibility:visible;mso-wrap-style:square;mso-width-percent:0;mso-height-percent:0;mso-wrap-distance-left:9pt;mso-wrap-distance-top:3.6pt;mso-wrap-distance-right:9pt;mso-wrap-distance-bottom:3.6pt;mso-position-horizontal:absolute;mso-position-horizontal-relative:text;mso-position-vertical:absolute;mso-position-vertical-relative:text;mso-width-percent:0;mso-height-percent:0;mso-width-relative:margin;mso-height-relative:margin;v-text-anchor:top" o:gfxdata="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" filled="f" stroked="f">
+                      <v:textbox inset="0,0,0,0">
+                        <w:txbxContent>
+                          <w:bookmarkStart w:id="3" w:name="_GoBack"/>
+                          <w:p>
+                            <w:pPr>
+                              <w:rPr>
+                                <w:sz w:val="16"/>
+                                <w:szCs w:val="16"/>
+                              </w:rPr>
+                            </w:pPr>
+                            <w:r>
+                              <w:rPr>
+                                <w:sz w:val="16"/>
+                                <w:szCs w:val="16"/>
+                              </w:rPr>
+                              <w:fldChar w:fldCharType="begin"/>
+                            </w:r>
+                            <w:r>
+                              <w:rPr>
+                                <w:sz w:val="16"/>
+                                <w:szCs w:val="16"/>
+                              </w:rPr>
+                              <w:instrText xml:space="preserve"> MERGEFIELD  Facility[Address]  \* MERGEFORMAT </w:instrText>
+                            </w:r>
+                            <w:r>
+                              <w:rPr>
+                                <w:sz w:val="16"/>
+                                <w:szCs w:val="16"/>
+                              </w:rPr>
+                              <w:fldChar w:fldCharType="separate"/>
+                            </w:r>
+                            <w:r>
+                              <w:rPr>
+                                <w:noProof/>
+                                <w:sz w:val="16"/>
+                                <w:szCs w:val="16"/>
+                              </w:rPr>
+                              <w:t>«Facility[Address]»</w:t>
+                            </w:r>
+                            <w:r>
+                              <w:rPr>
+                                <w:sz w:val="16"/>
+                                <w:szCs w:val="16"/>
+                              </w:rPr>
+                              <w:fldChar w:fldCharType="end"/>
+                            </w:r>
+                            <w:bookmarkEnd w:id="3"/>
+                          </w:p>
+                        </w:txbxContent>
+                      </v:textbox>
+                    </v:shape>
+                  </w:pict>
+                </mc:Fallback>
+              </mc:AlternateContent>
+            </w:r>
+            <w:r>
+              <w:rPr>
+                <w:noProof/>
+                <w:sz w:val="16"/>
+              </w:rPr>
+              <mc:AlternateContent>
+                <mc:Choice Requires="wps">
+                  <w:drawing>
+                    <wp:anchor distT="45720" distB="45720" distL="114300" distR="114300" simplePos="0" relativeHeight="251693568" behindDoc="0" locked="0" layoutInCell="1" allowOverlap="1" wp14:anchorId="0EF5C917" wp14:editId="06303CAB">
+                      <wp:simplePos x="0" y="0"/>
+                      <wp:positionH relativeFrom="column">
+                        <wp:posOffset>1827530</wp:posOffset>
+                      </wp:positionH>
+                      <wp:positionV relativeFrom="paragraph">
+                        <wp:posOffset>107315</wp:posOffset>
+                      </wp:positionV>
+                      <wp:extent cx="1682750" cy="177800"/>
+                      <wp:effectExtent l="0" t="0" r="12700" b="12700"/>
+                      <wp:wrapNone/>
+                      <wp:docPr id="15" name="Text Box 2"/>
+                      <wp:cNvGraphicFramePr>
+                        <a:graphicFrameLocks xmlns:a="http://schemas.openxmlformats.org/drawingml/2006/main"/>
+                      </wp:cNvGraphicFramePr>
+                      <a:graphic xmlns:a="http://schemas.openxmlformats.org/drawingml/2006/main">
+                        <a:graphicData uri="http://schemas.microsoft.com/office/word/2010/wordprocessingShape">
+                          <wps:wsp>
+                            <wps:cNvSpPr txBox="1">
+                              <a:spLocks noChangeArrowheads="1"/>
+                            </wps:cNvSpPr>
+                            <wps:spPr bwMode="auto">
+                              <a:xfrm>
+                                <a:off x="0" y="0"/>
+                                <a:ext cx="1682750" cy="177800"/>
+                              </a:xfrm>
+                              <a:prstGeom prst="rect">
+                                <a:avLst/>
+                              </a:prstGeom>
+                              <a:noFill/>
+                              <a:ln w="9525">
+                                <a:noFill/>
+                                <a:miter lim="800000"/>
+                                <a:headEnd/>
+                                <a:tailEnd/>
+                              </a:ln>
+                            </wps:spPr>
+                            <wps:txbx>
+                              <w:txbxContent>
+                                <w:p>
+                                  <w:pPr>
+                                    <w:rPr>
+                                      <w:rFonts w:ascii="Arial" w:hAnsi="Arial" w:cs="Arial"/>
+                                      <w:sz w:val="20"/>
+                                    </w:rPr>
+                                  </w:pPr>
+                                  <w:r>
+                                    <w:rPr>
+                                      <w:rFonts w:ascii="Arial" w:hAnsi="Arial" w:cs="Arial"/>
+                                      <w:sz w:val="20"/>
+                                    </w:rPr>
+                                    <w:fldChar w:fldCharType="begin"/>
+                                  </w:r>
+                                  <w:r>
+                                    <w:rPr>
+                                      <w:rFonts w:ascii="Arial" w:hAnsi="Arial" w:cs="Arial"/>
+                                      <w:sz w:val="20"/>
+                                    </w:rPr>
+                                    <w:instrText xml:space="preserve"> MERGEFIELD  Facility[AnnexMessage]  \* MERGEFORMAT </w:instrText>
+                                  </w:r>
+                                  <w:r>
+                                    <w:rPr>
+                                      <w:rFonts w:ascii="Arial" w:hAnsi="Arial" w:cs="Arial"/>
+                                      <w:sz w:val="20"/>
+                                    </w:rPr>
+                                    <w:fldChar w:fldCharType="separate"/>
+                                  </w:r>
+                                  <w:r>
+                                    <w:rPr>
+                                      <w:rFonts w:ascii="Arial" w:hAnsi="Arial" w:cs="Arial"/>
+                                      <w:noProof/>
+                                      <w:sz w:val="20"/>
+                                    </w:rPr>
+                                    <w:t>«Facility[AnnexMessage]»</w:t>
+                                  </w:r>
+                                  <w:r>
+                                    <w:rPr>
+                                      <w:rFonts w:ascii="Arial" w:hAnsi="Arial" w:cs="Arial"/>
+                                      <w:sz w:val="20"/>
+                                    </w:rPr>
+                                    <w:fldChar w:fldCharType="end"/>
+                                  </w:r>
+                                </w:p>
+                              </w:txbxContent>
+                            </wps:txbx>
+                            <wps:bodyPr rot="0" vert="horz" wrap="square" lIns="0" tIns="0" rIns="0" bIns="0" anchor="t" anchorCtr="0">
+                              <a:noAutofit/>
+                            </wps:bodyPr>
+                          </wps:wsp>
+                        </a:graphicData>
+                      </a:graphic>
+                      <wp14:sizeRelH relativeFrom="margin">
+                        <wp14:pctWidth>0</wp14:pctWidth>
+                      </wp14:sizeRelH>
+                      <wp14:sizeRelV relativeFrom="margin">
+                        <wp14:pctHeight>0</wp14:pctHeight>
+                      </wp14:sizeRelV>
+                    </wp:anchor>
+                  </w:drawing>
+                </mc:Choice>
+                <mc:Fallback>
+                  <w:pict>
+                    <v:shape w14:anchorId="0EF5C917" id="_x0000_s1034" type="#_x0000_t202" style="position:absolute;margin-left:143.9pt;margin-top:8.45pt;width:132.5pt;height:14pt;z-index:251693568;visibility:visible;mso-wrap-style:square;mso-width-percent:0;mso-height-percent:0;mso-wrap-distance-left:9pt;mso-wrap-distance-top:3.6pt;mso-wrap-distance-right:9pt;mso-wrap-distance-bottom:3.6pt;mso-position-horizontal:absolute;mso-position-horizontal-relative:text;mso-position-vertical:absolute;mso-position-vertical-relative:text;mso-width-percent:0;mso-height-percent:0;mso-width-relative:margin;mso-height-relative:margin;v-text-anchor:top" o:gfxdata="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" filled="f" stroked="f">
+                      <v:textbox inset="0,0,0,0">
+                        <w:txbxContent>
+                          <w:p>
+                            <w:pPr>
+                              <w:rPr>
+                                <w:rFonts w:ascii="Arial" w:hAnsi="Arial" w:cs="Arial"/>
+                                <w:sz w:val="20"/>
+                              </w:rPr>
+                            </w:pPr>
+                            <w:r>
+                              <w:rPr>
+                                <w:rFonts w:ascii="Arial" w:hAnsi="Arial" w:cs="Arial"/>
+                                <w:sz w:val="20"/>
+                              </w:rPr>
+                              <w:fldChar w:fldCharType="begin"/>
+                            </w:r>
+                            <w:r>
+                              <w:rPr>
+                                <w:rFonts w:ascii="Arial" w:hAnsi="Arial" w:cs="Arial"/>
+                                <w:sz w:val="20"/>
+                              </w:rPr>
+                              <w:instrText xml:space="preserve"> MERGEFIELD  Facility[AnnexMessage]  \* MERGEFORMAT </w:instrText>
+                            </w:r>
+                            <w:r>
+                              <w:rPr>
+                                <w:rFonts w:ascii="Arial" w:hAnsi="Arial" w:cs="Arial"/>
+                                <w:sz w:val="20"/>
+                              </w:rPr>
+                              <w:fldChar w:fldCharType="separate"/>
+                            </w:r>
+                            <w:r>
+                              <w:rPr>
+                                <w:rFonts w:ascii="Arial" w:hAnsi="Arial" w:cs="Arial"/>
+                                <w:noProof/>
+                                <w:sz w:val="20"/>
+                              </w:rPr>
+                              <w:t>«Facility[AnnexMessage]»</w:t>
+                            </w:r>
+                            <w:r>
+                              <w:rPr>
+                                <w:rFonts w:ascii="Arial" w:hAnsi="Arial" w:cs="Arial"/>
+                                <w:sz w:val="20"/>
+                              </w:rPr>
+                              <w:fldChar w:fldCharType="end"/>
+                            </w:r>
+                          </w:p>
+                        </w:txbxContent>
+                      </v:textbox>
+                    </v:shape>
+                  </w:pict>
+                </mc:Fallback>
+              </mc:AlternateContent>
+            </w:r>
+            <w:r>
+              <w:rPr>
+                <w:sz w:val="16"/>
+              </w:rPr>
+              <w:t>Name:</w:t>
+            </w:r>
+            <w:r>
+              <w:rPr>
+                <w:sz w:val="16"/>
               </w:rPr>
               <w:t xml:space="preserve"> </w:t>
             </w:r>
             <w:r>
               <w:rPr>
-                <w:rFonts w:ascii="Segoe UI Symbol" w:hAnsi="Segoe UI Symbol" w:cs="Segoe UI Symbol"/>
-                <w:color w:val="252525"/>
-                <w:sz w:val="21"/>
-                <w:szCs w:val="21"/>
-                <w:shd w:val="clear" w:color="auto" w:fill="FFFFFF"/>
+                <w:sz w:val="16"/>
               </w:rPr>
               <w:fldChar w:fldCharType="begin"/>
             </w:r>
             <w:r>
               <w:rPr>
-                <w:rFonts w:ascii="Segoe UI Symbol" w:hAnsi="Segoe UI Symbol" w:cs="Segoe UI Symbol"/>
-                <w:color w:val="252525"/>
-                <w:sz w:val="21"/>
-                <w:szCs w:val="21"/>
-                <w:shd w:val="clear" w:color="auto" w:fill="FFFFFF"/>
-              </w:rPr>
-              <w:instrText xml:space="preserve"> MERGEFIELD  General[IsRecovery]  \* MERGEFORMAT </w:instrText>
-            </w:r>
-            <w:r>
-              <w:rPr>
-                <w:rFonts w:ascii="Segoe UI Symbol" w:hAnsi="Segoe UI Symbol" w:cs="Segoe UI Symbol"/>
-                <w:color w:val="252525"/>
-                <w:sz w:val="21"/>
-                <w:szCs w:val="21"/>
-                <w:shd w:val="clear" w:color="auto" w:fill="FFFFFF"/>
+                <w:sz w:val="16"/>
+              </w:rPr>
+              <w:instrText xml:space="preserve"> MERGEFIELD  Facility[Name]  \* MERGEFORMAT </w:instrText>
+            </w:r>
+            <w:r>
+              <w:rPr>
+                <w:sz w:val="16"/>
               </w:rPr>
               <w:fldChar w:fldCharType="separate"/>
             </w:r>
             <w:r>
               <w:rPr>
-                <w:rFonts w:ascii="Segoe UI Symbol" w:hAnsi="Segoe UI Symbol" w:cs="Segoe UI Symbol"/>
                 <w:noProof/>
-                <w:color w:val="252525"/>
-                <w:sz w:val="21"/>
-                <w:szCs w:val="21"/>
-                <w:shd w:val="clear" w:color="auto" w:fill="FFFFFF"/>
-              </w:rPr>
-              <w:t>«General[IsRecovery]»</w:t>
-            </w:r>
-            <w:r>
-              <w:rPr>
-                <w:rFonts w:ascii="Segoe UI Symbol" w:hAnsi="Segoe UI Symbol" w:cs="Segoe UI Symbol"/>
-                <w:color w:val="252525"/>
-                <w:sz w:val="21"/>
-                <w:szCs w:val="21"/>
-                <w:shd w:val="clear" w:color="auto" w:fill="FFFFFF"/>
+                <w:sz w:val="16"/>
+              </w:rPr>
+              <w:t>«Facility[Name]»</w:t>
+            </w:r>
+            <w:r>
+              <w:rPr>
+                <w:sz w:val="16"/>
               </w:rPr>
               <w:fldChar w:fldCharType="end"/>
             </w:r>
-          </w:p>
-          <w:p>
-            <w:pPr>
-              <w:rPr>
-                <w:sz w:val="16"/>
-              </w:rPr>
-            </w:pPr>
-            <w:r>
-              <w:rPr>
-                <w:sz w:val="16"/>
-              </w:rPr>
-              <w:t>Registration No:</w:t>
-            </w:r>
-            <w:r>
-              <w:rPr>
+            <w:r>
+              <w:rPr>
+                <w:noProof/>
                 <w:sz w:val="16"/>
               </w:rPr>
               <w:t xml:space="preserve"> </w:t>
-            </w:r>
-            <w:r>
-              <w:rPr>
-                <w:sz w:val="16"/>
-              </w:rPr>
-              <w:fldChar w:fldCharType="begin"/>
-            </w:r>
-            <w:r>
-              <w:rPr>
-                <w:sz w:val="16"/>
-              </w:rPr>
-              <w:instrText xml:space="preserve"> MERGEFIELD  Facility[RegistrationNumber]  \* MERGEFORMAT </w:instrText>
-            </w:r>
-            <w:r>
-              <w:rPr>
-                <w:sz w:val="16"/>
-              </w:rPr>
-              <w:fldChar w:fldCharType="separate"/>
-            </w:r>
-            <w:r>
-              <w:rPr>
-                <w:noProof/>
-                <w:sz w:val="16"/>
-              </w:rPr>
-              <w:t>«Facility[RegistrationNumber]»</w:t>
-            </w:r>
-            <w:r>
-              <w:rPr>
-                <w:sz w:val="16"/>
-              </w:rPr>
-              <w:fldChar w:fldCharType="end"/>
-            </w:r>
-          </w:p>
-          <w:p>
-            <w:pPr>
-              <w:rPr>
-                <w:sz w:val="16"/>
-              </w:rPr>
-            </w:pPr>
-            <w:r>
-              <w:rPr>
-                <w:sz w:val="16"/>
-              </w:rPr>
-              <w:t>Name:</w:t>
-            </w:r>
-            <w:r>
-              <w:rPr>
-                <w:sz w:val="16"/>
-              </w:rPr>
-              <w:t xml:space="preserve"> </w:t>
-            </w:r>
-            <w:r>
-              <w:rPr>
-                <w:sz w:val="16"/>
-              </w:rPr>
-              <w:fldChar w:fldCharType="begin"/>
-            </w:r>
-            <w:r>
-              <w:rPr>
-                <w:sz w:val="16"/>
-              </w:rPr>
-              <w:instrText xml:space="preserve"> MERGEFIELD  Facility[Name]  \* MERGEFORMAT </w:instrText>
-            </w:r>
-            <w:r>
-              <w:rPr>
-                <w:sz w:val="16"/>
-              </w:rPr>
-              <w:fldChar w:fldCharType="separate"/>
-            </w:r>
-            <w:r>
-              <w:rPr>
-                <w:noProof/>
-                <w:sz w:val="16"/>
-              </w:rPr>
-              <w:t>«Facility[Name]»</w:t>
-            </w:r>
-            <w:r>
-              <w:rPr>
-                <w:sz w:val="16"/>
-              </w:rPr>
-              <w:fldChar w:fldCharType="end"/>
             </w:r>
           </w:p>
           <w:p>
@@ -5099,16 +5728,8 @@
               </w:tabs>
             </w:pPr>
             <w:r>
-              <w:t xml:space="preserve">Address: </w:t>
-            </w:r>
-            <w:fldSimple w:instr=" MERGEFIELD  Facility[Address]  \* MERGEFORMAT ">
-              <w:r>
-                <w:rPr>
-                  <w:noProof/>
-                </w:rPr>
-                <w:t>«Facility[Address]»</w:t>
-              </w:r>
-            </w:fldSimple>
+              <w:t>Address:</w:t>
+            </w:r>
             <w:r>
               <w:tab/>
             </w:r>
@@ -9877,7 +10498,6 @@
               <w:rPr>
                 <w:noProof/>
                 <w:sz w:val="16"/>
-                <w:lang w:val="en-IN" w:eastAsia="en-IN"/>
               </w:rPr>
               <mc:AlternateContent>
                 <mc:Choice Requires="wps">
@@ -9984,7 +10604,7 @@
                 </mc:Choice>
                 <mc:Fallback>
                   <w:pict>
-                    <v:shape w14:anchorId="6EC67874" id="_x0000_s1030" type="#_x0000_t202" style="position:absolute;margin-left:32.5pt;margin-top:9.35pt;width:150.5pt;height:37.4pt;z-index:251679232;visibility:visible;mso-wrap-style:square;mso-width-percent:0;mso-height-percent:0;mso-wrap-distance-left:9pt;mso-wrap-distance-top:3.6pt;mso-wrap-distance-right:9pt;mso-wrap-distance-bottom:3.6pt;mso-position-horizontal:absolute;mso-position-horizontal-relative:text;mso-position-vertical:absolute;mso-position-vertical-relative:text;mso-width-percent:0;mso-height-percent:0;mso-width-relative:margin;mso-height-relative:margin;v-text-anchor:top" o:gfxdata="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" filled="f" stroked="f">
+                    <v:shape w14:anchorId="6EC67874" id="_x0000_s1035" type="#_x0000_t202" style="position:absolute;margin-left:32.5pt;margin-top:9.35pt;width:150.5pt;height:37.4pt;z-index:251679232;visibility:visible;mso-wrap-style:square;mso-width-percent:0;mso-height-percent:0;mso-wrap-distance-left:9pt;mso-wrap-distance-top:3.6pt;mso-wrap-distance-right:9pt;mso-wrap-distance-bottom:3.6pt;mso-position-horizontal:absolute;mso-position-horizontal-relative:text;mso-position-vertical:absolute;mso-position-vertical-relative:text;mso-width-percent:0;mso-height-percent:0;mso-width-relative:margin;mso-height-relative:margin;v-text-anchor:top" o:gfxdata="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" filled="f" stroked="f">
                       <v:textbox inset="0,0,0,0">
                         <w:txbxContent>
                           <w:p>
@@ -10166,7 +10786,6 @@
               <w:rPr>
                 <w:noProof/>
                 <w:sz w:val="16"/>
-                <w:lang w:val="en-IN" w:eastAsia="en-IN"/>
               </w:rPr>
               <mc:AlternateContent>
                 <mc:Choice Requires="wps">
@@ -10273,7 +10892,7 @@
                 </mc:Choice>
                 <mc:Fallback>
                   <w:pict>
-                    <v:shape w14:anchorId="50C411F0" id="_x0000_s1031" type="#_x0000_t202" style="position:absolute;margin-left:28.55pt;margin-top:8pt;width:197.9pt;height:37pt;z-index:251683328;visibility:visible;mso-wrap-style:square;mso-width-percent:0;mso-height-percent:0;mso-wrap-distance-left:9pt;mso-wrap-distance-top:3.6pt;mso-wrap-distance-right:9pt;mso-wrap-distance-bottom:3.6pt;mso-position-horizontal:absolute;mso-position-horizontal-relative:text;mso-position-vertical:absolute;mso-position-vertical-relative:text;mso-width-percent:0;mso-height-percent:0;mso-width-relative:margin;mso-height-relative:margin;v-text-anchor:top" o:gfxdata="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" filled="f" stroked="f">
+                    <v:shape w14:anchorId="50C411F0" id="_x0000_s1036" type="#_x0000_t202" style="position:absolute;margin-left:28.55pt;margin-top:8pt;width:197.9pt;height:37pt;z-index:251683328;visibility:visible;mso-wrap-style:square;mso-width-percent:0;mso-height-percent:0;mso-wrap-distance-left:9pt;mso-wrap-distance-top:3.6pt;mso-wrap-distance-right:9pt;mso-wrap-distance-bottom:3.6pt;mso-position-horizontal:absolute;mso-position-horizontal-relative:text;mso-position-vertical:absolute;mso-position-vertical-relative:text;mso-width-percent:0;mso-height-percent:0;mso-width-relative:margin;mso-height-relative:margin;v-text-anchor:top" o:gfxdata="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" filled="f" stroked="f">
                       <v:textbox inset="0,0,0,0">
                         <w:txbxContent>
                           <w:p>
@@ -12072,8 +12691,6 @@
               </w:rPr>
               <w:fldChar w:fldCharType="end"/>
             </w:r>
-            <w:bookmarkStart w:id="2" w:name="_GoBack"/>
-            <w:bookmarkEnd w:id="2"/>
           </w:p>
           <w:p>
             <w:pPr>
@@ -12106,22 +12723,86 @@
                 <w:sz w:val="16"/>
               </w:rPr>
             </w:pPr>
+          </w:p>
+        </w:tc>
+      </w:tr>
+      <w:tr>
+        <w:trPr>
+          <w:cantSplit/>
+          <w:trHeight w:val="297"/>
+        </w:trPr>
+        <w:tc>
+          <w:tcPr>
+            <w:tcW w:w="5671" w:type="dxa"/>
+            <w:gridSpan w:val="4"/>
+            <w:tcBorders>
+              <w:top w:val="nil"/>
+              <w:bottom w:val="nil"/>
+            </w:tcBorders>
+          </w:tcPr>
+          <w:p>
+            <w:pPr>
+              <w:rPr>
+                <w:sz w:val="16"/>
+              </w:rPr>
+            </w:pPr>
+            <w:r>
+              <w:rPr>
+                <w:sz w:val="16"/>
+              </w:rPr>
+              <w:t>Tel:</w:t>
+            </w:r>
+            <w:r>
+              <w:rPr>
+                <w:sz w:val="16"/>
+              </w:rPr>
+              <w:tab/>
+            </w:r>
+            <w:r>
+              <w:rPr>
+                <w:sz w:val="16"/>
+              </w:rPr>
+              <w:tab/>
+            </w:r>
+            <w:r>
+              <w:rPr>
+                <w:sz w:val="16"/>
+              </w:rPr>
+              <w:tab/>
+              <w:t xml:space="preserve">              Fax:</w:t>
+            </w:r>
+          </w:p>
+        </w:tc>
+        <w:tc>
+          <w:tcPr>
+            <w:tcW w:w="5244" w:type="dxa"/>
+            <w:gridSpan w:val="5"/>
+            <w:tcBorders>
+              <w:top w:val="single" w:sz="4" w:space="0" w:color="auto"/>
+            </w:tcBorders>
+          </w:tcPr>
+          <w:p>
+            <w:pPr>
+              <w:rPr>
+                <w:b/>
+                <w:sz w:val="16"/>
+              </w:rPr>
+            </w:pPr>
             <w:r>
               <w:rPr>
                 <w:noProof/>
                 <w:sz w:val="16"/>
-                <w:lang w:val="en-IN" w:eastAsia="en-IN"/>
               </w:rPr>
               <mc:AlternateContent>
                 <mc:Choice Requires="wps">
                   <w:drawing>
-                    <wp:anchor distT="45720" distB="45720" distL="114300" distR="114300" simplePos="0" relativeHeight="251687424" behindDoc="0" locked="0" layoutInCell="1" allowOverlap="1" wp14:anchorId="3B86EC1E" wp14:editId="421D0EE5">
+                    <wp:anchor distT="45720" distB="45720" distL="114300" distR="114300" simplePos="0" relativeHeight="251687424" behindDoc="0" locked="0" layoutInCell="1" allowOverlap="1" wp14:anchorId="52E0740D" wp14:editId="07D0F3F0">
                       <wp:simplePos x="0" y="0"/>
                       <wp:positionH relativeFrom="column">
-                        <wp:posOffset>21485</wp:posOffset>
+                        <wp:posOffset>20955</wp:posOffset>
                       </wp:positionH>
                       <wp:positionV relativeFrom="paragraph">
-                        <wp:posOffset>226695</wp:posOffset>
+                        <wp:posOffset>-10795</wp:posOffset>
                       </wp:positionV>
                       <wp:extent cx="3197225" cy="240665"/>
                       <wp:effectExtent l="0" t="0" r="3175" b="6985"/>
@@ -12224,11 +12905,7 @@
                 </mc:Choice>
                 <mc:Fallback>
                   <w:pict>
-                    <v:shapetype w14:anchorId="3B86EC1E" id="_x0000_t202" coordsize="21600,21600" o:spt="202" path="m,l,21600r21600,l21600,xe">
-                      <v:stroke joinstyle="miter"/>
-                      <v:path gradientshapeok="t" o:connecttype="rect"/>
-                    </v:shapetype>
-                    <v:shape id="_x0000_s1033" type="#_x0000_t202" style="position:absolute;margin-left:1.7pt;margin-top:17.85pt;width:251.75pt;height:18.95pt;z-index:251687424;visibility:visible;mso-wrap-style:square;mso-width-percent:0;mso-height-percent:0;mso-wrap-distance-left:9pt;mso-wrap-distance-top:3.6pt;mso-wrap-distance-right:9pt;mso-wrap-distance-bottom:3.6pt;mso-position-horizontal:absolute;mso-position-horizontal-relative:text;mso-position-vertical:absolute;mso-position-vertical-relative:text;mso-width-percent:0;mso-height-percent:0;mso-width-relative:margin;mso-height-relative:margin;v-text-anchor:top" o:gfxdata="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" filled="f" stroked="f">
+                    <v:shape w14:anchorId="52E0740D" id="_x0000_s1037" type="#_x0000_t202" style="position:absolute;margin-left:1.65pt;margin-top:-.85pt;width:251.75pt;height:18.95pt;z-index:251687424;visibility:visible;mso-wrap-style:square;mso-width-percent:0;mso-height-percent:0;mso-wrap-distance-left:9pt;mso-wrap-distance-top:3.6pt;mso-wrap-distance-right:9pt;mso-wrap-distance-bottom:3.6pt;mso-position-horizontal:absolute;mso-position-horizontal-relative:text;mso-position-vertical:absolute;mso-position-vertical-relative:text;mso-width-percent:0;mso-height-percent:0;mso-width-relative:margin;mso-height-relative:margin;v-text-anchor:top" o:gfxdata="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" filled="f" stroked="f">
                       <v:textbox inset="0,0,0,0">
                         <w:txbxContent>
                           <w:p>
@@ -12238,7 +12915,6 @@
                                 <w:szCs w:val="16"/>
                               </w:rPr>
                             </w:pPr>
-                            <w:bookmarkStart w:id="3" w:name="_GoBack"/>
                             <w:r>
                               <w:rPr>
                                 <w:sz w:val="16"/>
@@ -12282,7 +12958,6 @@
                               </w:rPr>
                               <w:fldChar w:fldCharType="end"/>
                             </w:r>
-                            <w:bookmarkEnd w:id="3"/>
                           </w:p>
                         </w:txbxContent>
                       </v:textbox>
@@ -12291,71 +12966,6 @@
                 </mc:Fallback>
               </mc:AlternateContent>
             </w:r>
-          </w:p>
-        </w:tc>
-      </w:tr>
-      <w:tr>
-        <w:trPr>
-          <w:cantSplit/>
-          <w:trHeight w:val="297"/>
-        </w:trPr>
-        <w:tc>
-          <w:tcPr>
-            <w:tcW w:w="5671" w:type="dxa"/>
-            <w:gridSpan w:val="4"/>
-            <w:tcBorders>
-              <w:top w:val="nil"/>
-              <w:bottom w:val="nil"/>
-            </w:tcBorders>
-          </w:tcPr>
-          <w:p>
-            <w:pPr>
-              <w:rPr>
-                <w:sz w:val="16"/>
-              </w:rPr>
-            </w:pPr>
-            <w:r>
-              <w:rPr>
-                <w:sz w:val="16"/>
-              </w:rPr>
-              <w:t>Tel:</w:t>
-            </w:r>
-            <w:r>
-              <w:rPr>
-                <w:sz w:val="16"/>
-              </w:rPr>
-              <w:tab/>
-            </w:r>
-            <w:r>
-              <w:rPr>
-                <w:sz w:val="16"/>
-              </w:rPr>
-              <w:tab/>
-            </w:r>
-            <w:r>
-              <w:rPr>
-                <w:sz w:val="16"/>
-              </w:rPr>
-              <w:tab/>
-              <w:t xml:space="preserve">              Fax:</w:t>
-            </w:r>
-          </w:p>
-        </w:tc>
-        <w:tc>
-          <w:tcPr>
-            <w:tcW w:w="5244" w:type="dxa"/>
-            <w:gridSpan w:val="5"/>
-            <w:tcBorders>
-              <w:top w:val="single" w:sz="4" w:space="0" w:color="auto"/>
-            </w:tcBorders>
-          </w:tcPr>
-          <w:p>
-            <w:pPr>
-              <w:rPr>
-                <w:b/>
-                <w:sz w:val="16"/>
-              </w:rPr>
-            </w:pPr>
             <w:r>
               <w:rPr>
                 <w:b/>
@@ -12966,6 +13576,174 @@
             </w:pPr>
             <w:r>
               <w:rPr>
+                <w:noProof/>
+                <w:sz w:val="16"/>
+              </w:rPr>
+              <mc:AlternateContent>
+                <mc:Choice Requires="wps">
+                  <w:drawing>
+                    <wp:anchor distT="45720" distB="45720" distL="114300" distR="114300" simplePos="0" relativeHeight="251697664" behindDoc="0" locked="0" layoutInCell="1" allowOverlap="1" wp14:anchorId="01665765" wp14:editId="4E336122">
+                      <wp:simplePos x="0" y="0"/>
+                      <wp:positionH relativeFrom="column">
+                        <wp:posOffset>373063</wp:posOffset>
+                      </wp:positionH>
+                      <wp:positionV relativeFrom="paragraph">
+                        <wp:posOffset>111125</wp:posOffset>
+                      </wp:positionV>
+                      <wp:extent cx="3111500" cy="247650"/>
+                      <wp:effectExtent l="0" t="0" r="12700" b="0"/>
+                      <wp:wrapNone/>
+                      <wp:docPr id="16" name="Text Box 2"/>
+                      <wp:cNvGraphicFramePr>
+                        <a:graphicFrameLocks xmlns:a="http://schemas.openxmlformats.org/drawingml/2006/main"/>
+                      </wp:cNvGraphicFramePr>
+                      <a:graphic xmlns:a="http://schemas.openxmlformats.org/drawingml/2006/main">
+                        <a:graphicData uri="http://schemas.microsoft.com/office/word/2010/wordprocessingShape">
+                          <wps:wsp>
+                            <wps:cNvSpPr txBox="1">
+                              <a:spLocks noChangeArrowheads="1"/>
+                            </wps:cNvSpPr>
+                            <wps:spPr bwMode="auto">
+                              <a:xfrm>
+                                <a:off x="0" y="0"/>
+                                <a:ext cx="3111500" cy="247650"/>
+                              </a:xfrm>
+                              <a:prstGeom prst="rect">
+                                <a:avLst/>
+                              </a:prstGeom>
+                              <a:noFill/>
+                              <a:ln w="9525">
+                                <a:noFill/>
+                                <a:miter lim="800000"/>
+                                <a:headEnd/>
+                                <a:tailEnd/>
+                              </a:ln>
+                            </wps:spPr>
+                            <wps:txbx>
+                              <w:txbxContent>
+                                <w:p>
+                                  <w:pPr>
+                                    <w:rPr>
+                                      <w:sz w:val="16"/>
+                                      <w:szCs w:val="16"/>
+                                    </w:rPr>
+                                  </w:pPr>
+                                  <w:r>
+                                    <w:rPr>
+                                      <w:sz w:val="16"/>
+                                      <w:szCs w:val="16"/>
+                                    </w:rPr>
+                                    <w:fldChar w:fldCharType="begin"/>
+                                  </w:r>
+                                  <w:r>
+                                    <w:rPr>
+                                      <w:sz w:val="16"/>
+                                      <w:szCs w:val="16"/>
+                                    </w:rPr>
+                                    <w:instrText xml:space="preserve"> MERGEFIELD  Facility[Address]  \* MERGEFORMAT </w:instrText>
+                                  </w:r>
+                                  <w:r>
+                                    <w:rPr>
+                                      <w:sz w:val="16"/>
+                                      <w:szCs w:val="16"/>
+                                    </w:rPr>
+                                    <w:fldChar w:fldCharType="separate"/>
+                                  </w:r>
+                                  <w:r>
+                                    <w:rPr>
+                                      <w:noProof/>
+                                      <w:sz w:val="16"/>
+                                      <w:szCs w:val="16"/>
+                                    </w:rPr>
+                                    <w:t>«Facility[Address]»</w:t>
+                                  </w:r>
+                                  <w:r>
+                                    <w:rPr>
+                                      <w:sz w:val="16"/>
+                                      <w:szCs w:val="16"/>
+                                    </w:rPr>
+                                    <w:fldChar w:fldCharType="end"/>
+                                  </w:r>
+                                </w:p>
+                              </w:txbxContent>
+                            </wps:txbx>
+                            <wps:bodyPr rot="0" vert="horz" wrap="square" lIns="0" tIns="0" rIns="0" bIns="0" anchor="t" anchorCtr="0">
+                              <a:noAutofit/>
+                            </wps:bodyPr>
+                          </wps:wsp>
+                        </a:graphicData>
+                      </a:graphic>
+                      <wp14:sizeRelH relativeFrom="margin">
+                        <wp14:pctWidth>0</wp14:pctWidth>
+                      </wp14:sizeRelH>
+                      <wp14:sizeRelV relativeFrom="margin">
+                        <wp14:pctHeight>0</wp14:pctHeight>
+                      </wp14:sizeRelV>
+                    </wp:anchor>
+                  </w:drawing>
+                </mc:Choice>
+                <mc:Fallback>
+                  <w:pict>
+                    <v:shapetype w14:anchorId="01665765" id="_x0000_t202" coordsize="21600,21600" o:spt="202" path="m,l,21600r21600,l21600,xe">
+                      <v:stroke joinstyle="miter"/>
+                      <v:path gradientshapeok="t" o:connecttype="rect"/>
+                    </v:shapetype>
+                    <v:shape id="_x0000_s1038" type="#_x0000_t202" style="position:absolute;margin-left:29.4pt;margin-top:8.75pt;width:245pt;height:19.5pt;z-index:251697664;visibility:visible;mso-wrap-style:square;mso-width-percent:0;mso-height-percent:0;mso-wrap-distance-left:9pt;mso-wrap-distance-top:3.6pt;mso-wrap-distance-right:9pt;mso-wrap-distance-bottom:3.6pt;mso-position-horizontal:absolute;mso-position-horizontal-relative:text;mso-position-vertical:absolute;mso-position-vertical-relative:text;mso-width-percent:0;mso-height-percent:0;mso-width-relative:margin;mso-height-relative:margin;v-text-anchor:top" o:gfxdata="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" filled="f" stroked="f">
+                      <v:textbox inset="0,0,0,0">
+                        <w:txbxContent>
+                          <w:p>
+                            <w:pPr>
+                              <w:rPr>
+                                <w:sz w:val="16"/>
+                                <w:szCs w:val="16"/>
+                              </w:rPr>
+                            </w:pPr>
+                            <w:r>
+                              <w:rPr>
+                                <w:sz w:val="16"/>
+                                <w:szCs w:val="16"/>
+                              </w:rPr>
+                              <w:fldChar w:fldCharType="begin"/>
+                            </w:r>
+                            <w:r>
+                              <w:rPr>
+                                <w:sz w:val="16"/>
+                                <w:szCs w:val="16"/>
+                              </w:rPr>
+                              <w:instrText xml:space="preserve"> MERGEFIELD  Facility[Address]  \* MERGEFORMAT </w:instrText>
+                            </w:r>
+                            <w:r>
+                              <w:rPr>
+                                <w:sz w:val="16"/>
+                                <w:szCs w:val="16"/>
+                              </w:rPr>
+                              <w:fldChar w:fldCharType="separate"/>
+                            </w:r>
+                            <w:r>
+                              <w:rPr>
+                                <w:noProof/>
+                                <w:sz w:val="16"/>
+                                <w:szCs w:val="16"/>
+                              </w:rPr>
+                              <w:t>«Facility[Address]»</w:t>
+                            </w:r>
+                            <w:r>
+                              <w:rPr>
+                                <w:sz w:val="16"/>
+                                <w:szCs w:val="16"/>
+                              </w:rPr>
+                              <w:fldChar w:fldCharType="end"/>
+                            </w:r>
+                          </w:p>
+                        </w:txbxContent>
+                      </v:textbox>
+                    </v:shape>
+                  </w:pict>
+                </mc:Fallback>
+              </mc:AlternateContent>
+            </w:r>
+            <w:r>
+              <w:rPr>
                 <w:sz w:val="16"/>
               </w:rPr>
               <w:t>Name:</w:t>
@@ -13016,16 +13794,14 @@
               </w:tabs>
             </w:pPr>
             <w:r>
-              <w:t xml:space="preserve">Address: </w:t>
-            </w:r>
-            <w:fldSimple w:instr=" MERGEFIELD  Facility[Address]  \* MERGEFORMAT ">
-              <w:r>
-                <w:rPr>
-                  <w:noProof/>
-                </w:rPr>
-                <w:t>«Facility[Address]»</w:t>
-              </w:r>
-            </w:fldSimple>
+              <w:t>Address:</w:t>
+            </w:r>
+            <w:r>
+              <w:rPr>
+                <w:noProof/>
+              </w:rPr>
+              <w:t xml:space="preserve"> </w:t>
+            </w:r>
             <w:r>
               <w:tab/>
             </w:r>
@@ -25314,7 +26090,6 @@
           <w:rFonts w:ascii="Arial" w:hAnsi="Arial" w:cs="Arial"/>
           <w:noProof/>
           <w:szCs w:val="24"/>
-          <w:lang w:val="en-IN" w:eastAsia="en-IN"/>
         </w:rPr>
         <mc:AlternateContent>
           <mc:Choice Requires="wps">
@@ -25427,7 +26202,7 @@
           </mc:Choice>
           <mc:Fallback>
             <w:pict>
-              <v:shape id="Text Box 155" o:spid="_x0000_s1032" type="#_x0000_t202" style="position:absolute;margin-left:4pt;margin-top:.7pt;width:381.65pt;height:80.5pt;z-index:251670016;visibility:visible;mso-wrap-style:square;mso-width-percent:0;mso-height-percent:0;mso-wrap-distance-left:9pt;mso-wrap-distance-top:0;mso-wrap-distance-right:9pt;mso-wrap-distance-bottom:0;mso-position-horizontal:absolute;mso-position-horizontal-relative:text;mso-position-vertical:absolute;mso-position-vertical-relative:text;mso-width-percent:0;mso-height-percent:0;mso-width-relative:page;mso-height-relative:page;v-text-anchor:top" o:gfxdata="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" o:allowincell="f" strokecolor="#969696">
+              <v:shape id="Text Box 155" o:spid="_x0000_s1038" type="#_x0000_t202" style="position:absolute;margin-left:4pt;margin-top:.7pt;width:381.65pt;height:80.5pt;z-index:251670016;visibility:visible;mso-wrap-style:square;mso-width-percent:0;mso-height-percent:0;mso-wrap-distance-left:9pt;mso-wrap-distance-top:0;mso-wrap-distance-right:9pt;mso-wrap-distance-bottom:0;mso-position-horizontal:absolute;mso-position-horizontal-relative:text;mso-position-vertical:absolute;mso-position-vertical-relative:text;mso-width-percent:0;mso-height-percent:0;mso-width-relative:page;mso-height-relative:page;v-text-anchor:top" o:gfxdata="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" o:allowincell="f" strokecolor="#969696">
                 <v:textbox>
                   <w:txbxContent>
                     <w:p/>
@@ -25499,7 +26274,6 @@
           <w:rFonts w:ascii="Arial" w:hAnsi="Arial" w:cs="Arial"/>
           <w:noProof/>
           <w:szCs w:val="24"/>
-          <w:lang w:val="en-IN" w:eastAsia="en-IN"/>
         </w:rPr>
         <mc:AlternateContent>
           <mc:Choice Requires="wpc">
@@ -25601,7 +26375,6 @@
           <w:rFonts w:ascii="Arial" w:hAnsi="Arial" w:cs="Arial"/>
           <w:noProof/>
           <w:szCs w:val="24"/>
-          <w:lang w:val="en-IN" w:eastAsia="en-IN"/>
         </w:rPr>
         <mc:AlternateContent>
           <mc:Choice Requires="wpc">
@@ -25671,8 +26444,18 @@
                                   <w:color w:val="999999"/>
                                   <w:sz w:val="20"/>
                                 </w:rPr>
-                                <w:t>Incineration/Landfill/ Chemical or Biological Treatment</w:t>
+                                <w:t xml:space="preserve">Incineration/Landfill/ Chemical </w:t>
                               </w:r>
+                              <w:bookmarkStart w:id="2" w:name="_GoBack"/>
+                              <w:r>
+                                <w:rPr>
+                                  <w:rFonts w:ascii="Arial" w:hAnsi="Arial" w:cs="Arial"/>
+                                  <w:color w:val="999999"/>
+                                  <w:sz w:val="20"/>
+                                </w:rPr>
+                                <w:t>or Biological Treatment</w:t>
+                              </w:r>
+                              <w:bookmarkEnd w:id="2"/>
                             </w:p>
                           </w:txbxContent>
                         </wps:txbx>
@@ -25688,7 +26471,7 @@
           </mc:Choice>
           <mc:Fallback>
             <w:pict>
-              <v:group id="Canvas 151" o:spid="_x0000_s1033" editas="canvas" style="width:390.6pt;height:90pt;mso-position-horizontal-relative:char;mso-position-vertical-relative:line" coordsize="49606,11430" o:gfxdata="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">
+              <v:group id="Canvas 151" o:spid="_x0000_s1039" editas="canvas" style="width:390.6pt;height:90pt;mso-position-horizontal-relative:char;mso-position-vertical-relative:line" coordsize="49606,11430" o:gfxdata="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">
                 <v:shapetype id="_x0000_t75" coordsize="21600,21600" o:spt="75" o:preferrelative="t" path="m@4@5l@4@11@9@11@9@5xe" filled="f" stroked="f">
                   <v:stroke joinstyle="miter"/>
                   <v:formulas>
@@ -25708,11 +26491,11 @@
                   <v:path o:extrusionok="f" gradientshapeok="t" o:connecttype="rect"/>
                   <o:lock v:ext="edit" aspectratio="t"/>
                 </v:shapetype>
-                <v:shape id="_x0000_s1034" type="#_x0000_t75" style="position:absolute;width:49606;height:11430;visibility:visible;mso-wrap-style:square">
+                <v:shape id="_x0000_s1040" type="#_x0000_t75" style="position:absolute;width:49606;height:11430;visibility:visible;mso-wrap-style:square">
                   <v:fill o:detectmouseclick="t"/>
                   <v:path o:connecttype="none"/>
                 </v:shape>
-                <v:shape id="Text Box 157" o:spid="_x0000_s1035" type="#_x0000_t202" style="position:absolute;left:460;top:635;width:48467;height:10287;visibility:visible;mso-wrap-style:square;v-text-anchor:top" o:gfxdata="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" strokecolor="#969696">
+                <v:shape id="Text Box 157" o:spid="_x0000_s1041" type="#_x0000_t202" style="position:absolute;left:460;top:635;width:48467;height:10287;visibility:visible;mso-wrap-style:square;v-text-anchor:top" o:gfxdata="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" strokecolor="#969696">
                   <v:textbox>
                     <w:txbxContent>
                       <w:p/>
@@ -25807,7 +26590,6 @@
           <w:rFonts w:ascii="Arial" w:hAnsi="Arial" w:cs="Arial"/>
           <w:noProof/>
           <w:szCs w:val="24"/>
-          <w:lang w:val="en-IN" w:eastAsia="en-IN"/>
         </w:rPr>
         <mc:AlternateContent>
           <mc:Choice Requires="wps">
@@ -25889,7 +26671,7 @@
           </mc:Choice>
           <mc:Fallback>
             <w:pict>
-              <v:shape id="Text Box 156" o:spid="_x0000_s1036" type="#_x0000_t202" style="position:absolute;margin-left:3.6pt;margin-top:-.05pt;width:378.05pt;height:36pt;z-index:251671040;visibility:visible;mso-wrap-style:square;mso-width-percent:0;mso-height-percent:0;mso-wrap-distance-left:9pt;mso-wrap-distance-top:0;mso-wrap-distance-right:9pt;mso-wrap-distance-bottom:0;mso-position-horizontal:absolute;mso-position-horizontal-relative:text;mso-position-vertical:absolute;mso-position-vertical-relative:text;mso-width-percent:0;mso-height-percent:0;mso-width-relative:page;mso-height-relative:page;v-text-anchor:top" o:gfxdata="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" o:allowincell="f" strokecolor="#969696">
+              <v:shape id="Text Box 156" o:spid="_x0000_s1042" type="#_x0000_t202" style="position:absolute;margin-left:3.6pt;margin-top:-.05pt;width:378.05pt;height:36pt;z-index:251671040;visibility:visible;mso-wrap-style:square;mso-width-percent:0;mso-height-percent:0;mso-wrap-distance-left:9pt;mso-wrap-distance-top:0;mso-wrap-distance-right:9pt;mso-wrap-distance-bottom:0;mso-position-horizontal:absolute;mso-position-horizontal-relative:text;mso-position-vertical:absolute;mso-position-vertical-relative:text;mso-width-percent:0;mso-height-percent:0;mso-width-relative:page;mso-height-relative:page;v-text-anchor:top" o:gfxdata="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" o:allowincell="f" strokecolor="#969696">
                 <v:textbox>
                   <w:txbxContent>
                     <w:p>
@@ -25970,7 +26752,6 @@
           <w:rFonts w:ascii="Arial" w:hAnsi="Arial" w:cs="Arial"/>
           <w:noProof/>
           <w:szCs w:val="24"/>
-          <w:lang w:val="en-IN" w:eastAsia="en-IN"/>
         </w:rPr>
         <mc:AlternateContent>
           <mc:Choice Requires="wpc">
@@ -26045,12 +26826,12 @@
           </mc:Choice>
           <mc:Fallback>
             <w:pict>
-              <v:group id="Canvas 148" o:spid="_x0000_s1037" editas="canvas" style="width:390.6pt;height:45pt;mso-position-horizontal-relative:char;mso-position-vertical-relative:line" coordsize="49606,5715" o:gfxdata="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">
-                <v:shape id="_x0000_s1038" type="#_x0000_t75" style="position:absolute;width:49606;height:5715;visibility:visible;mso-wrap-style:square">
+              <v:group id="Canvas 148" o:spid="_x0000_s1043" editas="canvas" style="width:390.6pt;height:45pt;mso-position-horizontal-relative:char;mso-position-vertical-relative:line" coordsize="49606,5715" o:gfxdata="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">
+                <v:shape id="_x0000_s1044" type="#_x0000_t75" style="position:absolute;width:49606;height:5715;visibility:visible;mso-wrap-style:square">
                   <v:fill o:detectmouseclick="t"/>
                   <v:path o:connecttype="none"/>
                 </v:shape>
-                <v:shape id="Text Box 150" o:spid="_x0000_s1039" type="#_x0000_t202" style="position:absolute;left:460;top:1143;width:48007;height:4572;visibility:visible;mso-wrap-style:square;v-text-anchor:top" o:gfxdata="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" strokecolor="#969696">
+                <v:shape id="Text Box 150" o:spid="_x0000_s1045" type="#_x0000_t202" style="position:absolute;left:460;top:1143;width:48007;height:4572;visibility:visible;mso-wrap-style:square;v-text-anchor:top" o:gfxdata="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" strokecolor="#969696">
                   <v:textbox>
                     <w:txbxContent>
                       <w:p>
@@ -26113,7 +26894,6 @@
           <w:rFonts w:ascii="Arial" w:hAnsi="Arial" w:cs="Arial"/>
           <w:noProof/>
           <w:szCs w:val="24"/>
-          <w:lang w:val="en-IN" w:eastAsia="en-IN"/>
         </w:rPr>
         <mc:AlternateContent>
           <mc:Choice Requires="wpc">
@@ -26189,12 +26969,12 @@
           </mc:Choice>
           <mc:Fallback>
             <w:pict>
-              <v:group id="Canvas 145" o:spid="_x0000_s1040" editas="canvas" style="width:381.65pt;height:45pt;mso-position-horizontal-relative:char;mso-position-vertical-relative:line" coordsize="48469,5715" o:gfxdata="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">
-                <v:shape id="_x0000_s1041" type="#_x0000_t75" style="position:absolute;width:48469;height:5715;visibility:visible;mso-wrap-style:square">
+              <v:group id="Canvas 145" o:spid="_x0000_s1046" editas="canvas" style="width:381.65pt;height:45pt;mso-position-horizontal-relative:char;mso-position-vertical-relative:line" coordsize="48469,5715" o:gfxdata="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">
+                <v:shape id="_x0000_s1047" type="#_x0000_t75" style="position:absolute;width:48469;height:5715;visibility:visible;mso-wrap-style:square">
                   <v:fill o:detectmouseclick="t"/>
                   <v:path o:connecttype="none"/>
                 </v:shape>
-                <v:shape id="Text Box 147" o:spid="_x0000_s1042" type="#_x0000_t202" style="position:absolute;left:460;width:48009;height:4572;visibility:visible;mso-wrap-style:square;v-text-anchor:top" o:gfxdata="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" strokecolor="#969696">
+                <v:shape id="Text Box 147" o:spid="_x0000_s1048" type="#_x0000_t202" style="position:absolute;left:460;width:48009;height:4572;visibility:visible;mso-wrap-style:square;v-text-anchor:top" o:gfxdata="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" strokecolor="#969696">
                   <v:textbox>
                     <w:txbxContent>
                       <w:p>
@@ -26212,7 +26992,10 @@
                           <w:t>£ (€) / tonne</w:t>
                         </w:r>
                       </w:p>
-                      <w:p/>
+                      <w:p>
+                        <w:bookmarkStart w:id="3" w:name="_GoBack"/>
+                        <w:bookmarkEnd w:id="3"/>
+                      </w:p>
                     </w:txbxContent>
                   </v:textbox>
                 </v:shape>

</xml_diff>

<commit_message>
Correct block 11 merge
</commit_message>
<xml_diff>
--- a/src/EA.Iws.Api/Documents/NotificationMergeTemplate.docx
+++ b/src/EA.Iws.Api/Documents/NotificationMergeTemplate.docx
@@ -2025,14 +2025,27 @@
             <w:r>
               <w:t xml:space="preserve"> </w:t>
             </w:r>
-            <w:fldSimple w:instr=" MERGEFIELD  Importer[ContactPerson]  \* MERGEFORMAT ">
-              <w:r>
-                <w:rPr>
-                  <w:noProof/>
-                </w:rPr>
-                <w:t>«Importer[ContactPerson]»</w:t>
-              </w:r>
-            </w:fldSimple>
+            <w:r>
+              <w:fldChar w:fldCharType="begin"/>
+            </w:r>
+            <w:r>
+              <w:instrText xml:space="preserve"> MERGEFIELD  Importer[ContactPerson]  \* MERGEFORMAT </w:instrText>
+            </w:r>
+            <w:r>
+              <w:fldChar w:fldCharType="separate"/>
+            </w:r>
+            <w:r>
+              <w:rPr>
+                <w:noProof/>
+              </w:rPr>
+              <w:t>«Importer[ContactPerson]»</w:t>
+            </w:r>
+            <w:r>
+              <w:rPr>
+                <w:noProof/>
+              </w:rPr>
+              <w:fldChar w:fldCharType="end"/>
+            </w:r>
           </w:p>
           <w:p>
             <w:pPr>
@@ -3207,32 +3220,42 @@
             </w:r>
             <w:r>
               <w:rPr>
-                <w:sz w:val="16"/>
+                <w:rFonts w:ascii="Arial" w:hAnsi="Arial" w:cs="Arial"/>
+                <w:sz w:val="14"/>
+                <w:szCs w:val="14"/>
               </w:rPr>
               <w:fldChar w:fldCharType="begin"/>
             </w:r>
             <w:r>
               <w:rPr>
-                <w:sz w:val="16"/>
+                <w:rFonts w:ascii="Arial" w:hAnsi="Arial" w:cs="Arial"/>
+                <w:sz w:val="14"/>
+                <w:szCs w:val="14"/>
               </w:rPr>
               <w:instrText xml:space="preserve"> MERGEFIELD  Operation[OperationCodes]  \* MERGEFORMAT </w:instrText>
             </w:r>
             <w:r>
               <w:rPr>
-                <w:sz w:val="16"/>
+                <w:rFonts w:ascii="Arial" w:hAnsi="Arial" w:cs="Arial"/>
+                <w:sz w:val="14"/>
+                <w:szCs w:val="14"/>
               </w:rPr>
               <w:fldChar w:fldCharType="separate"/>
             </w:r>
             <w:r>
               <w:rPr>
+                <w:rFonts w:ascii="Arial" w:hAnsi="Arial" w:cs="Arial"/>
                 <w:noProof/>
-                <w:sz w:val="16"/>
+                <w:sz w:val="14"/>
+                <w:szCs w:val="14"/>
               </w:rPr>
               <w:t>«Operation[OperationCodes]»</w:t>
             </w:r>
             <w:r>
               <w:rPr>
-                <w:sz w:val="16"/>
+                <w:rFonts w:ascii="Arial" w:hAnsi="Arial" w:cs="Arial"/>
+                <w:sz w:val="14"/>
+                <w:szCs w:val="14"/>
               </w:rPr>
               <w:fldChar w:fldCharType="end"/>
             </w:r>
@@ -3264,32 +3287,42 @@
             </w:r>
             <w:r>
               <w:rPr>
-                <w:sz w:val="16"/>
+                <w:rFonts w:ascii="Arial" w:hAnsi="Arial" w:cs="Arial"/>
+                <w:sz w:val="14"/>
+                <w:szCs w:val="14"/>
               </w:rPr>
               <w:fldChar w:fldCharType="begin"/>
             </w:r>
             <w:r>
               <w:rPr>
-                <w:sz w:val="16"/>
-              </w:rPr>
-              <w:instrText xml:space="preserve"> MERGEFIELD  Operation[TechnologyEmployed]  \* MERGEFORMAT </w:instrText>
-            </w:r>
-            <w:r>
-              <w:rPr>
-                <w:sz w:val="16"/>
+                <w:rFonts w:ascii="Arial" w:hAnsi="Arial" w:cs="Arial"/>
+                <w:sz w:val="14"/>
+                <w:szCs w:val="14"/>
+              </w:rPr>
+              <w:instrText xml:space="preserve"> MERGEFIELD  Operation[TechnologyEmployedDetails]  \* MERGEFORMAT </w:instrText>
+            </w:r>
+            <w:r>
+              <w:rPr>
+                <w:rFonts w:ascii="Arial" w:hAnsi="Arial" w:cs="Arial"/>
+                <w:sz w:val="14"/>
+                <w:szCs w:val="14"/>
               </w:rPr>
               <w:fldChar w:fldCharType="separate"/>
             </w:r>
             <w:r>
               <w:rPr>
+                <w:rFonts w:ascii="Arial" w:hAnsi="Arial" w:cs="Arial"/>
                 <w:noProof/>
-                <w:sz w:val="16"/>
-              </w:rPr>
-              <w:t>«Operation[TechnologyEmployed]»</w:t>
-            </w:r>
-            <w:r>
-              <w:rPr>
-                <w:sz w:val="16"/>
+                <w:sz w:val="14"/>
+                <w:szCs w:val="14"/>
+              </w:rPr>
+              <w:t>«Operation[TechnologyEmployedDetails]»</w:t>
+            </w:r>
+            <w:r>
+              <w:rPr>
+                <w:rFonts w:ascii="Arial" w:hAnsi="Arial" w:cs="Arial"/>
+                <w:sz w:val="14"/>
+                <w:szCs w:val="14"/>
               </w:rPr>
               <w:fldChar w:fldCharType="end"/>
             </w:r>
@@ -3300,6 +3333,102 @@
                 <w:sz w:val="16"/>
               </w:rPr>
             </w:pPr>
+            <w:r>
+              <w:rPr>
+                <w:rFonts w:ascii="Arial" w:hAnsi="Arial" w:cs="Arial"/>
+                <w:sz w:val="14"/>
+                <w:szCs w:val="14"/>
+              </w:rPr>
+              <w:fldChar w:fldCharType="begin"/>
+            </w:r>
+            <w:r>
+              <w:rPr>
+                <w:rFonts w:ascii="Arial" w:hAnsi="Arial" w:cs="Arial"/>
+                <w:sz w:val="14"/>
+                <w:szCs w:val="14"/>
+              </w:rPr>
+              <w:instrText xml:space="preserve"> MERGEFIELD  Operation[AnnexProvided]  \* MERGEFORMAT </w:instrText>
+            </w:r>
+            <w:r>
+              <w:rPr>
+                <w:rFonts w:ascii="Arial" w:hAnsi="Arial" w:cs="Arial"/>
+                <w:sz w:val="14"/>
+                <w:szCs w:val="14"/>
+              </w:rPr>
+              <w:fldChar w:fldCharType="separate"/>
+            </w:r>
+            <w:r>
+              <w:rPr>
+                <w:rFonts w:ascii="Arial" w:hAnsi="Arial" w:cs="Arial"/>
+                <w:noProof/>
+                <w:sz w:val="14"/>
+                <w:szCs w:val="14"/>
+              </w:rPr>
+              <w:t>«Operation[AnnexProvided]»</w:t>
+            </w:r>
+            <w:r>
+              <w:rPr>
+                <w:rFonts w:ascii="Arial" w:hAnsi="Arial" w:cs="Arial"/>
+                <w:sz w:val="14"/>
+                <w:szCs w:val="14"/>
+              </w:rPr>
+              <w:fldChar w:fldCharType="end"/>
+            </w:r>
+            <w:r>
+              <w:rPr>
+                <w:rFonts w:ascii="Arial" w:hAnsi="Arial" w:cs="Arial"/>
+                <w:sz w:val="14"/>
+                <w:szCs w:val="14"/>
+              </w:rPr>
+              <w:t xml:space="preserve"> </w:t>
+            </w:r>
+            <w:r>
+              <w:rPr>
+                <w:sz w:val="16"/>
+              </w:rPr>
+              <w:t xml:space="preserve">  </w:t>
+            </w:r>
+            <w:r>
+              <w:rPr>
+                <w:rFonts w:ascii="Arial" w:hAnsi="Arial" w:cs="Arial"/>
+                <w:sz w:val="14"/>
+                <w:szCs w:val="14"/>
+              </w:rPr>
+              <w:fldChar w:fldCharType="begin"/>
+            </w:r>
+            <w:r>
+              <w:rPr>
+                <w:rFonts w:ascii="Arial" w:hAnsi="Arial" w:cs="Arial"/>
+                <w:sz w:val="14"/>
+                <w:szCs w:val="14"/>
+              </w:rPr>
+              <w:instrText xml:space="preserve"> MERGEFIELD  Operation[AnnexIfFurtherDetailsProvided]  \* MERGEFORMAT </w:instrText>
+            </w:r>
+            <w:r>
+              <w:rPr>
+                <w:rFonts w:ascii="Arial" w:hAnsi="Arial" w:cs="Arial"/>
+                <w:sz w:val="14"/>
+                <w:szCs w:val="14"/>
+              </w:rPr>
+              <w:fldChar w:fldCharType="separate"/>
+            </w:r>
+            <w:r>
+              <w:rPr>
+                <w:rFonts w:ascii="Arial" w:hAnsi="Arial" w:cs="Arial"/>
+                <w:noProof/>
+                <w:sz w:val="14"/>
+                <w:szCs w:val="14"/>
+              </w:rPr>
+              <w:t>«Operation[AnnexIfFurtherDetailsProvided]»</w:t>
+            </w:r>
+            <w:r>
+              <w:rPr>
+                <w:rFonts w:ascii="Arial" w:hAnsi="Arial" w:cs="Arial"/>
+                <w:sz w:val="14"/>
+                <w:szCs w:val="14"/>
+              </w:rPr>
+              <w:fldChar w:fldCharType="end"/>
+            </w:r>
           </w:p>
           <w:p>
             <w:pPr>
@@ -3336,32 +3465,42 @@
             </w:r>
             <w:r>
               <w:rPr>
-                <w:sz w:val="16"/>
+                <w:rFonts w:ascii="Arial" w:hAnsi="Arial" w:cs="Arial"/>
+                <w:sz w:val="14"/>
+                <w:szCs w:val="14"/>
               </w:rPr>
               <w:fldChar w:fldCharType="begin"/>
             </w:r>
             <w:r>
               <w:rPr>
-                <w:sz w:val="16"/>
+                <w:rFonts w:ascii="Arial" w:hAnsi="Arial" w:cs="Arial"/>
+                <w:sz w:val="14"/>
+                <w:szCs w:val="14"/>
               </w:rPr>
               <w:instrText xml:space="preserve"> MERGEFIELD  Operation[ReasonForExport]  \* MERGEFORMAT </w:instrText>
             </w:r>
             <w:r>
               <w:rPr>
-                <w:sz w:val="16"/>
+                <w:rFonts w:ascii="Arial" w:hAnsi="Arial" w:cs="Arial"/>
+                <w:sz w:val="14"/>
+                <w:szCs w:val="14"/>
               </w:rPr>
               <w:fldChar w:fldCharType="separate"/>
             </w:r>
             <w:r>
               <w:rPr>
+                <w:rFonts w:ascii="Arial" w:hAnsi="Arial" w:cs="Arial"/>
                 <w:noProof/>
-                <w:sz w:val="16"/>
+                <w:sz w:val="14"/>
+                <w:szCs w:val="14"/>
               </w:rPr>
               <w:t>«Operation[ReasonForExport]»</w:t>
             </w:r>
             <w:r>
               <w:rPr>
-                <w:sz w:val="16"/>
+                <w:rFonts w:ascii="Arial" w:hAnsi="Arial" w:cs="Arial"/>
+                <w:sz w:val="14"/>
+                <w:szCs w:val="14"/>
               </w:rPr>
               <w:fldChar w:fldCharType="end"/>
             </w:r>
@@ -3509,14 +3648,27 @@
             <w:r>
               <w:t xml:space="preserve"> </w:t>
             </w:r>
-            <w:fldSimple w:instr=" MERGEFIELD  Carrier[Email]  \* MERGEFORMAT ">
-              <w:r>
-                <w:rPr>
-                  <w:noProof/>
-                </w:rPr>
-                <w:t>«Carrier[Email]»</w:t>
-              </w:r>
-            </w:fldSimple>
+            <w:r>
+              <w:fldChar w:fldCharType="begin"/>
+            </w:r>
+            <w:r>
+              <w:instrText xml:space="preserve"> MERGEFIELD  Carrier[Email]  \* MERGEFORMAT </w:instrText>
+            </w:r>
+            <w:r>
+              <w:fldChar w:fldCharType="separate"/>
+            </w:r>
+            <w:r>
+              <w:rPr>
+                <w:noProof/>
+              </w:rPr>
+              <w:t>«Carrier[Email]»</w:t>
+            </w:r>
+            <w:r>
+              <w:rPr>
+                <w:noProof/>
+              </w:rPr>
+              <w:fldChar w:fldCharType="end"/>
+            </w:r>
           </w:p>
           <w:p>
             <w:pPr>
@@ -5913,14 +6065,27 @@
             <w:r>
               <w:t xml:space="preserve"> </w:t>
             </w:r>
-            <w:fldSimple w:instr=" MERGEFIELD  Facility[Email]  \* MERGEFORMAT ">
-              <w:r>
-                <w:rPr>
-                  <w:noProof/>
-                </w:rPr>
-                <w:t>«Facility[Email]»</w:t>
-              </w:r>
-            </w:fldSimple>
+            <w:r>
+              <w:fldChar w:fldCharType="begin"/>
+            </w:r>
+            <w:r>
+              <w:instrText xml:space="preserve"> MERGEFIELD  Facility[Email]  \* MERGEFORMAT </w:instrText>
+            </w:r>
+            <w:r>
+              <w:fldChar w:fldCharType="separate"/>
+            </w:r>
+            <w:r>
+              <w:rPr>
+                <w:noProof/>
+              </w:rPr>
+              <w:t>«Facility[Email]»</w:t>
+            </w:r>
+            <w:r>
+              <w:rPr>
+                <w:noProof/>
+              </w:rPr>
+              <w:fldChar w:fldCharType="end"/>
+            </w:r>
           </w:p>
           <w:p>
             <w:pPr>
@@ -13559,14 +13724,27 @@
             <w:r>
               <w:t xml:space="preserve"> </w:t>
             </w:r>
-            <w:fldSimple w:instr=" MERGEFIELD  Facility[RegistrationNumber]  \* MERGEFORMAT ">
-              <w:r>
-                <w:rPr>
-                  <w:noProof/>
-                </w:rPr>
-                <w:t>«Facility[RegistrationNumber]»</w:t>
-              </w:r>
-            </w:fldSimple>
+            <w:r>
+              <w:fldChar w:fldCharType="begin"/>
+            </w:r>
+            <w:r>
+              <w:instrText xml:space="preserve"> MERGEFIELD  Facility[RegistrationNumber]  \* MERGEFORMAT </w:instrText>
+            </w:r>
+            <w:r>
+              <w:fldChar w:fldCharType="separate"/>
+            </w:r>
+            <w:r>
+              <w:rPr>
+                <w:noProof/>
+              </w:rPr>
+              <w:t>«Facility[RegistrationNumber]»</w:t>
+            </w:r>
+            <w:r>
+              <w:rPr>
+                <w:noProof/>
+              </w:rPr>
+              <w:fldChar w:fldCharType="end"/>
+            </w:r>
           </w:p>
           <w:p>
             <w:pPr>
@@ -13882,14 +14060,27 @@
             <w:r>
               <w:t xml:space="preserve"> </w:t>
             </w:r>
-            <w:fldSimple w:instr=" MERGEFIELD  Facility[Telephone]  \* MERGEFORMAT ">
-              <w:r>
-                <w:rPr>
-                  <w:noProof/>
-                </w:rPr>
-                <w:t>«Facility[Telephone]»</w:t>
-              </w:r>
-            </w:fldSimple>
+            <w:r>
+              <w:fldChar w:fldCharType="begin"/>
+            </w:r>
+            <w:r>
+              <w:instrText xml:space="preserve"> MERGEFIELD  Facility[Telephone]  \* MERGEFORMAT </w:instrText>
+            </w:r>
+            <w:r>
+              <w:fldChar w:fldCharType="separate"/>
+            </w:r>
+            <w:r>
+              <w:rPr>
+                <w:noProof/>
+              </w:rPr>
+              <w:t>«Facility[Telephone]»</w:t>
+            </w:r>
+            <w:r>
+              <w:rPr>
+                <w:noProof/>
+              </w:rPr>
+              <w:fldChar w:fldCharType="end"/>
+            </w:r>
             <w:r>
               <w:tab/>
             </w:r>
@@ -13902,14 +14093,27 @@
             <w:r>
               <w:t xml:space="preserve"> </w:t>
             </w:r>
-            <w:fldSimple w:instr=" MERGEFIELD  Facility[Fax]  \* MERGEFORMAT ">
-              <w:r>
-                <w:rPr>
-                  <w:noProof/>
-                </w:rPr>
-                <w:t>«Facility[Fax]»</w:t>
-              </w:r>
-            </w:fldSimple>
+            <w:r>
+              <w:fldChar w:fldCharType="begin"/>
+            </w:r>
+            <w:r>
+              <w:instrText xml:space="preserve"> MERGEFIELD  Facility[Fax]  \* MERGEFORMAT </w:instrText>
+            </w:r>
+            <w:r>
+              <w:fldChar w:fldCharType="separate"/>
+            </w:r>
+            <w:r>
+              <w:rPr>
+                <w:noProof/>
+              </w:rPr>
+              <w:t>«Facility[Fax]»</w:t>
+            </w:r>
+            <w:r>
+              <w:rPr>
+                <w:noProof/>
+              </w:rPr>
+              <w:fldChar w:fldCharType="end"/>
+            </w:r>
           </w:p>
           <w:p>
             <w:pPr>
@@ -24012,10 +24216,8 @@
         <w:adjustRightInd w:val="0"/>
         <w:rPr>
           <w:rFonts w:ascii="Arial" w:hAnsi="Arial" w:cs="Arial"/>
-          <w:b/>
-          <w:color w:val="A6A6A6"/>
-          <w:szCs w:val="24"/>
-          <w:u w:val="single"/>
+          <w:sz w:val="28"/>
+          <w:szCs w:val="28"/>
         </w:rPr>
       </w:pPr>
     </w:p>
@@ -24044,7 +24246,7 @@
           <w:sz w:val="28"/>
           <w:szCs w:val="28"/>
         </w:rPr>
-        <w:instrText xml:space="preserve"> MERGEFIELD  Annex[Operation[TechnologyEmployed]]  \* MERGEFORMAT </w:instrText>
+        <w:instrText xml:space="preserve"> MERGEFIELD  Annex[Operation[FurtherDetails]]  \* MERGEFORMAT </w:instrText>
       </w:r>
       <w:r>
         <w:rPr>
@@ -24061,7 +24263,7 @@
           <w:sz w:val="28"/>
           <w:szCs w:val="28"/>
         </w:rPr>
-        <w:t>«Annex[Operation[TechnologyEmployed]]»</w:t>
+        <w:t>«Annex[Operation[FurtherDetails]]»</w:t>
       </w:r>
       <w:r>
         <w:rPr>
@@ -24071,6 +24273,8 @@
         </w:rPr>
         <w:fldChar w:fldCharType="end"/>
       </w:r>
+      <w:bookmarkStart w:id="2" w:name="_GoBack"/>
+      <w:bookmarkEnd w:id="2"/>
     </w:p>
     <w:p>
       <w:pPr>
@@ -26444,18 +26648,8 @@
                                   <w:color w:val="999999"/>
                                   <w:sz w:val="20"/>
                                 </w:rPr>
-                                <w:t xml:space="preserve">Incineration/Landfill/ Chemical </w:t>
+                                <w:t>Incineration/Landfill/ Chemical or Biological Treatment</w:t>
                               </w:r>
-                              <w:bookmarkStart w:id="2" w:name="_GoBack"/>
-                              <w:r>
-                                <w:rPr>
-                                  <w:rFonts w:ascii="Arial" w:hAnsi="Arial" w:cs="Arial"/>
-                                  <w:color w:val="999999"/>
-                                  <w:sz w:val="20"/>
-                                </w:rPr>
-                                <w:t>or Biological Treatment</w:t>
-                              </w:r>
-                              <w:bookmarkEnd w:id="2"/>
                             </w:p>
                           </w:txbxContent>
                         </wps:txbx>

</xml_diff>

<commit_message>
Merge State of Export & Import (Block 15)
</commit_message>
<xml_diff>
--- a/src/EA.Iws.Api/Documents/NotificationMergeTemplate.docx
+++ b/src/EA.Iws.Api/Documents/NotificationMergeTemplate.docx
@@ -386,6 +386,7 @@
               <w:rPr>
                 <w:noProof/>
                 <w:sz w:val="16"/>
+                <w:lang w:val="en-IN" w:eastAsia="en-IN"/>
               </w:rPr>
               <mc:AlternateContent>
                 <mc:Choice Requires="wps">
@@ -1538,6 +1539,7 @@
               <w:rPr>
                 <w:noProof/>
                 <w:sz w:val="16"/>
+                <w:lang w:val="en-IN" w:eastAsia="en-IN"/>
               </w:rPr>
               <mc:AlternateContent>
                 <mc:Choice Requires="wps">
@@ -2025,27 +2027,14 @@
             <w:r>
               <w:t xml:space="preserve"> </w:t>
             </w:r>
-            <w:r>
-              <w:fldChar w:fldCharType="begin"/>
-            </w:r>
-            <w:r>
-              <w:instrText xml:space="preserve"> MERGEFIELD  Importer[ContactPerson]  \* MERGEFORMAT </w:instrText>
-            </w:r>
-            <w:r>
-              <w:fldChar w:fldCharType="separate"/>
-            </w:r>
-            <w:r>
-              <w:rPr>
-                <w:noProof/>
-              </w:rPr>
-              <w:t>«Importer[ContactPerson]»</w:t>
-            </w:r>
-            <w:r>
-              <w:rPr>
-                <w:noProof/>
-              </w:rPr>
-              <w:fldChar w:fldCharType="end"/>
-            </w:r>
+            <w:fldSimple w:instr=" MERGEFIELD  Importer[ContactPerson]  \* MERGEFORMAT ">
+              <w:r>
+                <w:rPr>
+                  <w:noProof/>
+                </w:rPr>
+                <w:t>«Importer[ContactPerson]»</w:t>
+              </w:r>
+            </w:fldSimple>
           </w:p>
           <w:p>
             <w:pPr>
@@ -2715,6 +2704,7 @@
               <w:rPr>
                 <w:noProof/>
                 <w:sz w:val="16"/>
+                <w:lang w:val="en-IN" w:eastAsia="en-IN"/>
               </w:rPr>
               <mc:AlternateContent>
                 <mc:Choice Requires="wps">
@@ -2938,6 +2928,7 @@
             <w:r>
               <w:rPr>
                 <w:noProof/>
+                <w:lang w:val="en-IN" w:eastAsia="en-IN"/>
               </w:rPr>
               <mc:AlternateContent>
                 <mc:Choice Requires="wps">
@@ -3648,27 +3639,14 @@
             <w:r>
               <w:t xml:space="preserve"> </w:t>
             </w:r>
-            <w:r>
-              <w:fldChar w:fldCharType="begin"/>
-            </w:r>
-            <w:r>
-              <w:instrText xml:space="preserve"> MERGEFIELD  Carrier[Email]  \* MERGEFORMAT </w:instrText>
-            </w:r>
-            <w:r>
-              <w:fldChar w:fldCharType="separate"/>
-            </w:r>
-            <w:r>
-              <w:rPr>
-                <w:noProof/>
-              </w:rPr>
-              <w:t>«Carrier[Email]»</w:t>
-            </w:r>
-            <w:r>
-              <w:rPr>
-                <w:noProof/>
-              </w:rPr>
-              <w:fldChar w:fldCharType="end"/>
-            </w:r>
+            <w:fldSimple w:instr=" MERGEFIELD  Carrier[Email]  \* MERGEFORMAT ">
+              <w:r>
+                <w:rPr>
+                  <w:noProof/>
+                </w:rPr>
+                <w:t>«Carrier[Email]»</w:t>
+              </w:r>
+            </w:fldSimple>
           </w:p>
           <w:p>
             <w:pPr>
@@ -3974,6 +3952,7 @@
               <w:rPr>
                 <w:noProof/>
                 <w:sz w:val="16"/>
+                <w:lang w:val="en-IN" w:eastAsia="en-IN"/>
               </w:rPr>
               <mc:AlternateContent>
                 <mc:Choice Requires="wps">
@@ -4080,11 +4059,7 @@
                 </mc:Choice>
                 <mc:Fallback>
                   <w:pict>
-                    <v:shapetype w14:anchorId="331CA56C" id="_x0000_t202" coordsize="21600,21600" o:spt="202" path="m,l,21600r21600,l21600,xe">
-                      <v:stroke joinstyle="miter"/>
-                      <v:path gradientshapeok="t" o:connecttype="rect"/>
-                    </v:shapetype>
-                    <v:shape id="_x0000_s1030" type="#_x0000_t202" style="position:absolute;margin-left:140.75pt;margin-top:7.95pt;width:132.5pt;height:14pt;z-index:251691520;visibility:visible;mso-wrap-style:square;mso-width-percent:0;mso-height-percent:0;mso-wrap-distance-left:9pt;mso-wrap-distance-top:3.6pt;mso-wrap-distance-right:9pt;mso-wrap-distance-bottom:3.6pt;mso-position-horizontal:absolute;mso-position-horizontal-relative:text;mso-position-vertical:absolute;mso-position-vertical-relative:text;mso-width-percent:0;mso-height-percent:0;mso-width-relative:margin;mso-height-relative:margin;v-text-anchor:top" o:gfxdata="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" filled="f" stroked="f">
+                    <v:shape w14:anchorId="331CA56C" id="_x0000_s1030" type="#_x0000_t202" style="position:absolute;margin-left:140.75pt;margin-top:7.95pt;width:132.5pt;height:14pt;z-index:251691520;visibility:visible;mso-wrap-style:square;mso-width-percent:0;mso-height-percent:0;mso-wrap-distance-left:9pt;mso-wrap-distance-top:3.6pt;mso-wrap-distance-right:9pt;mso-wrap-distance-bottom:3.6pt;mso-position-horizontal:absolute;mso-position-horizontal-relative:text;mso-position-vertical:absolute;mso-position-vertical-relative:text;mso-width-percent:0;mso-height-percent:0;mso-width-relative:margin;mso-height-relative:margin;v-text-anchor:top" o:gfxdata="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" filled="f" stroked="f">
                       <v:textbox inset="0,0,0,0">
                         <w:txbxContent>
                           <w:p>
@@ -4142,6 +4117,7 @@
               <w:rPr>
                 <w:noProof/>
                 <w:sz w:val="16"/>
+                <w:lang w:val="en-IN" w:eastAsia="en-IN"/>
               </w:rPr>
               <mc:AlternateContent>
                 <mc:Choice Requires="wps">
@@ -4670,6 +4646,7 @@
               <w:rPr>
                 <w:noProof/>
                 <w:sz w:val="16"/>
+                <w:lang w:val="en-IN" w:eastAsia="en-IN"/>
               </w:rPr>
               <mc:AlternateContent>
                 <mc:Choice Requires="wps">
@@ -5491,6 +5468,7 @@
               <w:rPr>
                 <w:noProof/>
                 <w:sz w:val="16"/>
+                <w:lang w:val="en-IN" w:eastAsia="en-IN"/>
               </w:rPr>
               <mc:AlternateContent>
                 <mc:Choice Requires="wps">
@@ -5597,14 +5575,9 @@
                 </mc:Choice>
                 <mc:Fallback>
                   <w:pict>
-                    <v:shapetype w14:anchorId="77777969" id="_x0000_t202" coordsize="21600,21600" o:spt="202" path="m,l,21600r21600,l21600,xe">
-                      <v:stroke joinstyle="miter"/>
-                      <v:path gradientshapeok="t" o:connecttype="rect"/>
-                    </v:shapetype>
-                    <v:shape id="_x0000_s1033" type="#_x0000_t202" style="position:absolute;margin-left:29.75pt;margin-top:8.7pt;width:245pt;height:19.5pt;z-index:251689472;visibility:visible;mso-wrap-style:square;mso-width-percent:0;mso-height-percent:0;mso-wrap-distance-left:9pt;mso-wrap-distance-top:3.6pt;mso-wrap-distance-right:9pt;mso-wrap-distance-bottom:3.6pt;mso-position-horizontal:absolute;mso-position-horizontal-relative:text;mso-position-vertical:absolute;mso-position-vertical-relative:text;mso-width-percent:0;mso-height-percent:0;mso-width-relative:margin;mso-height-relative:margin;v-text-anchor:top" o:gfxdata="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" filled="f" stroked="f">
+                    <v:shape w14:anchorId="77777969" id="_x0000_s1033" type="#_x0000_t202" style="position:absolute;margin-left:29.75pt;margin-top:8.7pt;width:245pt;height:19.5pt;z-index:251689472;visibility:visible;mso-wrap-style:square;mso-width-percent:0;mso-height-percent:0;mso-wrap-distance-left:9pt;mso-wrap-distance-top:3.6pt;mso-wrap-distance-right:9pt;mso-wrap-distance-bottom:3.6pt;mso-position-horizontal:absolute;mso-position-horizontal-relative:text;mso-position-vertical:absolute;mso-position-vertical-relative:text;mso-width-percent:0;mso-height-percent:0;mso-width-relative:margin;mso-height-relative:margin;v-text-anchor:top" o:gfxdata="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" filled="f" stroked="f">
                       <v:textbox inset="0,0,0,0">
                         <w:txbxContent>
-                          <w:bookmarkStart w:id="3" w:name="_GoBack"/>
                           <w:p>
                             <w:pPr>
                               <w:rPr>
@@ -5648,7 +5621,6 @@
                               </w:rPr>
                               <w:fldChar w:fldCharType="end"/>
                             </w:r>
-                            <w:bookmarkEnd w:id="3"/>
                           </w:p>
                         </w:txbxContent>
                       </v:textbox>
@@ -5661,6 +5633,7 @@
               <w:rPr>
                 <w:noProof/>
                 <w:sz w:val="16"/>
+                <w:lang w:val="en-IN" w:eastAsia="en-IN"/>
               </w:rPr>
               <mc:AlternateContent>
                 <mc:Choice Requires="wps">
@@ -6065,27 +6038,14 @@
             <w:r>
               <w:t xml:space="preserve"> </w:t>
             </w:r>
-            <w:r>
-              <w:fldChar w:fldCharType="begin"/>
-            </w:r>
-            <w:r>
-              <w:instrText xml:space="preserve"> MERGEFIELD  Facility[Email]  \* MERGEFORMAT </w:instrText>
-            </w:r>
-            <w:r>
-              <w:fldChar w:fldCharType="separate"/>
-            </w:r>
-            <w:r>
-              <w:rPr>
-                <w:noProof/>
-              </w:rPr>
-              <w:t>«Facility[Email]»</w:t>
-            </w:r>
-            <w:r>
-              <w:rPr>
-                <w:noProof/>
-              </w:rPr>
-              <w:fldChar w:fldCharType="end"/>
-            </w:r>
+            <w:fldSimple w:instr=" MERGEFIELD  Facility[Email]  \* MERGEFORMAT ">
+              <w:r>
+                <w:rPr>
+                  <w:noProof/>
+                </w:rPr>
+                <w:t>«Facility[Email]»</w:t>
+              </w:r>
+            </w:fldSimple>
           </w:p>
           <w:p>
             <w:pPr>
@@ -6378,6 +6338,43 @@
               </w:rPr>
               <w:t>(a)</w:t>
             </w:r>
+            <w:r>
+              <w:rPr>
+                <w:sz w:val="16"/>
+              </w:rPr>
+              <w:t xml:space="preserve"> </w:t>
+            </w:r>
+            <w:r>
+              <w:rPr>
+                <w:sz w:val="16"/>
+              </w:rPr>
+              <w:fldChar w:fldCharType="begin"/>
+            </w:r>
+            <w:r>
+              <w:rPr>
+                <w:sz w:val="16"/>
+              </w:rPr>
+              <w:instrText xml:space="preserve"> MERGEFIELD  Transport[ExportCountry]  \* MERGEFORMAT </w:instrText>
+            </w:r>
+            <w:r>
+              <w:rPr>
+                <w:sz w:val="16"/>
+              </w:rPr>
+              <w:fldChar w:fldCharType="separate"/>
+            </w:r>
+            <w:r>
+              <w:rPr>
+                <w:noProof/>
+                <w:sz w:val="16"/>
+              </w:rPr>
+              <w:t>«Transport[ExportCountry]»</w:t>
+            </w:r>
+            <w:r>
+              <w:rPr>
+                <w:sz w:val="16"/>
+              </w:rPr>
+              <w:fldChar w:fldCharType="end"/>
+            </w:r>
           </w:p>
         </w:tc>
         <w:tc>
@@ -6430,6 +6427,37 @@
                 <w:sz w:val="16"/>
               </w:rPr>
             </w:pPr>
+            <w:r>
+              <w:rPr>
+                <w:sz w:val="16"/>
+              </w:rPr>
+              <w:fldChar w:fldCharType="begin"/>
+            </w:r>
+            <w:r>
+              <w:rPr>
+                <w:sz w:val="16"/>
+              </w:rPr>
+              <w:instrText xml:space="preserve"> MERGEFIELD  Transport[ImportCountry]  \* MERGEFORMAT </w:instrText>
+            </w:r>
+            <w:r>
+              <w:rPr>
+                <w:sz w:val="16"/>
+              </w:rPr>
+              <w:fldChar w:fldCharType="separate"/>
+            </w:r>
+            <w:r>
+              <w:rPr>
+                <w:noProof/>
+                <w:sz w:val="16"/>
+              </w:rPr>
+              <w:t>«Transport[ImportCountry]»</w:t>
+            </w:r>
+            <w:r>
+              <w:rPr>
+                <w:sz w:val="16"/>
+              </w:rPr>
+              <w:fldChar w:fldCharType="end"/>
+            </w:r>
           </w:p>
         </w:tc>
       </w:tr>
@@ -6453,6 +6481,43 @@
               </w:rPr>
               <w:t>(b)</w:t>
             </w:r>
+            <w:r>
+              <w:rPr>
+                <w:sz w:val="16"/>
+              </w:rPr>
+              <w:t xml:space="preserve"> </w:t>
+            </w:r>
+            <w:r>
+              <w:rPr>
+                <w:sz w:val="16"/>
+              </w:rPr>
+              <w:fldChar w:fldCharType="begin"/>
+            </w:r>
+            <w:r>
+              <w:rPr>
+                <w:sz w:val="16"/>
+              </w:rPr>
+              <w:instrText xml:space="preserve"> MERGEFIELD  Transport[ExportCompetentAuthority]  \* MERGEFORMAT </w:instrText>
+            </w:r>
+            <w:r>
+              <w:rPr>
+                <w:sz w:val="16"/>
+              </w:rPr>
+              <w:fldChar w:fldCharType="separate"/>
+            </w:r>
+            <w:r>
+              <w:rPr>
+                <w:noProof/>
+                <w:sz w:val="16"/>
+              </w:rPr>
+              <w:t>«Transport[ExportCompetentAuthority]»</w:t>
+            </w:r>
+            <w:r>
+              <w:rPr>
+                <w:sz w:val="16"/>
+              </w:rPr>
+              <w:fldChar w:fldCharType="end"/>
+            </w:r>
           </w:p>
         </w:tc>
         <w:tc>
@@ -6505,6 +6570,37 @@
                 <w:sz w:val="16"/>
               </w:rPr>
             </w:pPr>
+            <w:r>
+              <w:rPr>
+                <w:sz w:val="16"/>
+              </w:rPr>
+              <w:fldChar w:fldCharType="begin"/>
+            </w:r>
+            <w:r>
+              <w:rPr>
+                <w:sz w:val="16"/>
+              </w:rPr>
+              <w:instrText xml:space="preserve"> MERGEFIELD  Transport[ImportCompetentAuthority]  \* MERGEFORMAT </w:instrText>
+            </w:r>
+            <w:r>
+              <w:rPr>
+                <w:sz w:val="16"/>
+              </w:rPr>
+              <w:fldChar w:fldCharType="separate"/>
+            </w:r>
+            <w:r>
+              <w:rPr>
+                <w:noProof/>
+                <w:sz w:val="16"/>
+              </w:rPr>
+              <w:t>«Transport[ImportCompetentAuthority]»</w:t>
+            </w:r>
+            <w:r>
+              <w:rPr>
+                <w:sz w:val="16"/>
+              </w:rPr>
+              <w:fldChar w:fldCharType="end"/>
+            </w:r>
           </w:p>
         </w:tc>
       </w:tr>
@@ -6528,6 +6624,43 @@
               </w:rPr>
               <w:t>(c)</w:t>
             </w:r>
+            <w:r>
+              <w:rPr>
+                <w:sz w:val="16"/>
+              </w:rPr>
+              <w:t xml:space="preserve"> </w:t>
+            </w:r>
+            <w:r>
+              <w:rPr>
+                <w:sz w:val="16"/>
+              </w:rPr>
+              <w:fldChar w:fldCharType="begin"/>
+            </w:r>
+            <w:r>
+              <w:rPr>
+                <w:sz w:val="16"/>
+              </w:rPr>
+              <w:instrText xml:space="preserve"> MERGEFIELD  Transport[ExitPoint]  \* MERGEFORMAT </w:instrText>
+            </w:r>
+            <w:r>
+              <w:rPr>
+                <w:sz w:val="16"/>
+              </w:rPr>
+              <w:fldChar w:fldCharType="separate"/>
+            </w:r>
+            <w:r>
+              <w:rPr>
+                <w:noProof/>
+                <w:sz w:val="16"/>
+              </w:rPr>
+              <w:t>«Transport[ExitPoint]»</w:t>
+            </w:r>
+            <w:r>
+              <w:rPr>
+                <w:sz w:val="16"/>
+              </w:rPr>
+              <w:fldChar w:fldCharType="end"/>
+            </w:r>
           </w:p>
         </w:tc>
         <w:tc>
@@ -6616,6 +6749,39 @@
                 <w:sz w:val="16"/>
               </w:rPr>
             </w:pPr>
+            <w:r>
+              <w:rPr>
+                <w:sz w:val="16"/>
+              </w:rPr>
+              <w:fldChar w:fldCharType="begin"/>
+            </w:r>
+            <w:r>
+              <w:rPr>
+                <w:sz w:val="16"/>
+              </w:rPr>
+              <w:instrText xml:space="preserve"> MERGEFIELD  Transport[EntryPoint]  \* MERGEFORMAT </w:instrText>
+            </w:r>
+            <w:r>
+              <w:rPr>
+                <w:sz w:val="16"/>
+              </w:rPr>
+              <w:fldChar w:fldCharType="separate"/>
+            </w:r>
+            <w:r>
+              <w:rPr>
+                <w:noProof/>
+                <w:sz w:val="16"/>
+              </w:rPr>
+              <w:t>«Transport[EntryPoint]»</w:t>
+            </w:r>
+            <w:r>
+              <w:rPr>
+                <w:sz w:val="16"/>
+              </w:rPr>
+              <w:fldChar w:fldCharType="end"/>
+            </w:r>
+            <w:bookmarkStart w:id="2" w:name="_GoBack"/>
+            <w:bookmarkEnd w:id="2"/>
           </w:p>
         </w:tc>
       </w:tr>
@@ -7274,6 +7440,7 @@
                 <w:b/>
                 <w:sz w:val="16"/>
               </w:rPr>
+              <w:lastRenderedPageBreak/>
               <w:t>21. Specific conditions on consenting to the movement document o</w:t>
             </w:r>
             <w:r>
@@ -7318,7 +7485,6 @@
               <w:rPr>
                 <w:sz w:val="16"/>
               </w:rPr>
-              <w:lastRenderedPageBreak/>
               <w:t>(1)</w:t>
             </w:r>
             <w:r>
@@ -10663,6 +10829,7 @@
               <w:rPr>
                 <w:noProof/>
                 <w:sz w:val="16"/>
+                <w:lang w:val="en-IN" w:eastAsia="en-IN"/>
               </w:rPr>
               <mc:AlternateContent>
                 <mc:Choice Requires="wps">
@@ -10951,6 +11118,7 @@
               <w:rPr>
                 <w:noProof/>
                 <w:sz w:val="16"/>
+                <w:lang w:val="en-IN" w:eastAsia="en-IN"/>
               </w:rPr>
               <mc:AlternateContent>
                 <mc:Choice Requires="wps">
@@ -12957,6 +13125,7 @@
               <w:rPr>
                 <w:noProof/>
                 <w:sz w:val="16"/>
+                <w:lang w:val="en-IN" w:eastAsia="en-IN"/>
               </w:rPr>
               <mc:AlternateContent>
                 <mc:Choice Requires="wps">
@@ -13724,38 +13893,26 @@
             <w:r>
               <w:t xml:space="preserve"> </w:t>
             </w:r>
-            <w:r>
-              <w:fldChar w:fldCharType="begin"/>
-            </w:r>
-            <w:r>
-              <w:instrText xml:space="preserve"> MERGEFIELD  Facility[RegistrationNumber]  \* MERGEFORMAT </w:instrText>
-            </w:r>
-            <w:r>
-              <w:fldChar w:fldCharType="separate"/>
-            </w:r>
+            <w:fldSimple w:instr=" MERGEFIELD  Facility[RegistrationNumber]  \* MERGEFORMAT ">
+              <w:r>
+                <w:rPr>
+                  <w:noProof/>
+                </w:rPr>
+                <w:t>«Facility[RegistrationNumber]»</w:t>
+              </w:r>
+            </w:fldSimple>
+          </w:p>
+          <w:p>
+            <w:pPr>
+              <w:rPr>
+                <w:sz w:val="16"/>
+              </w:rPr>
+            </w:pPr>
             <w:r>
               <w:rPr>
                 <w:noProof/>
-              </w:rPr>
-              <w:t>«Facility[RegistrationNumber]»</w:t>
-            </w:r>
-            <w:r>
-              <w:rPr>
-                <w:noProof/>
-              </w:rPr>
-              <w:fldChar w:fldCharType="end"/>
-            </w:r>
-          </w:p>
-          <w:p>
-            <w:pPr>
-              <w:rPr>
-                <w:sz w:val="16"/>
-              </w:rPr>
-            </w:pPr>
-            <w:r>
-              <w:rPr>
-                <w:noProof/>
-                <w:sz w:val="16"/>
+                <w:sz w:val="16"/>
+                <w:lang w:val="en-IN" w:eastAsia="en-IN"/>
               </w:rPr>
               <mc:AlternateContent>
                 <mc:Choice Requires="wps">
@@ -13862,11 +14019,7 @@
                 </mc:Choice>
                 <mc:Fallback>
                   <w:pict>
-                    <v:shapetype w14:anchorId="01665765" id="_x0000_t202" coordsize="21600,21600" o:spt="202" path="m,l,21600r21600,l21600,xe">
-                      <v:stroke joinstyle="miter"/>
-                      <v:path gradientshapeok="t" o:connecttype="rect"/>
-                    </v:shapetype>
-                    <v:shape id="_x0000_s1038" type="#_x0000_t202" style="position:absolute;margin-left:29.4pt;margin-top:8.75pt;width:245pt;height:19.5pt;z-index:251697664;visibility:visible;mso-wrap-style:square;mso-width-percent:0;mso-height-percent:0;mso-wrap-distance-left:9pt;mso-wrap-distance-top:3.6pt;mso-wrap-distance-right:9pt;mso-wrap-distance-bottom:3.6pt;mso-position-horizontal:absolute;mso-position-horizontal-relative:text;mso-position-vertical:absolute;mso-position-vertical-relative:text;mso-width-percent:0;mso-height-percent:0;mso-width-relative:margin;mso-height-relative:margin;v-text-anchor:top" o:gfxdata="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" filled="f" stroked="f">
+                    <v:shape w14:anchorId="01665765" id="_x0000_s1038" type="#_x0000_t202" style="position:absolute;margin-left:29.4pt;margin-top:8.75pt;width:245pt;height:19.5pt;z-index:251697664;visibility:visible;mso-wrap-style:square;mso-width-percent:0;mso-height-percent:0;mso-wrap-distance-left:9pt;mso-wrap-distance-top:3.6pt;mso-wrap-distance-right:9pt;mso-wrap-distance-bottom:3.6pt;mso-position-horizontal:absolute;mso-position-horizontal-relative:text;mso-position-vertical:absolute;mso-position-vertical-relative:text;mso-width-percent:0;mso-height-percent:0;mso-width-relative:margin;mso-height-relative:margin;v-text-anchor:top" o:gfxdata="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" filled="f" stroked="f">
                       <v:textbox inset="0,0,0,0">
                         <w:txbxContent>
                           <w:p>
@@ -14060,27 +14213,14 @@
             <w:r>
               <w:t xml:space="preserve"> </w:t>
             </w:r>
-            <w:r>
-              <w:fldChar w:fldCharType="begin"/>
-            </w:r>
-            <w:r>
-              <w:instrText xml:space="preserve"> MERGEFIELD  Facility[Telephone]  \* MERGEFORMAT </w:instrText>
-            </w:r>
-            <w:r>
-              <w:fldChar w:fldCharType="separate"/>
-            </w:r>
-            <w:r>
-              <w:rPr>
-                <w:noProof/>
-              </w:rPr>
-              <w:t>«Facility[Telephone]»</w:t>
-            </w:r>
-            <w:r>
-              <w:rPr>
-                <w:noProof/>
-              </w:rPr>
-              <w:fldChar w:fldCharType="end"/>
-            </w:r>
+            <w:fldSimple w:instr=" MERGEFIELD  Facility[Telephone]  \* MERGEFORMAT ">
+              <w:r>
+                <w:rPr>
+                  <w:noProof/>
+                </w:rPr>
+                <w:t>«Facility[Telephone]»</w:t>
+              </w:r>
+            </w:fldSimple>
             <w:r>
               <w:tab/>
             </w:r>
@@ -14093,27 +14233,14 @@
             <w:r>
               <w:t xml:space="preserve"> </w:t>
             </w:r>
-            <w:r>
-              <w:fldChar w:fldCharType="begin"/>
-            </w:r>
-            <w:r>
-              <w:instrText xml:space="preserve"> MERGEFIELD  Facility[Fax]  \* MERGEFORMAT </w:instrText>
-            </w:r>
-            <w:r>
-              <w:fldChar w:fldCharType="separate"/>
-            </w:r>
-            <w:r>
-              <w:rPr>
-                <w:noProof/>
-              </w:rPr>
-              <w:t>«Facility[Fax]»</w:t>
-            </w:r>
-            <w:r>
-              <w:rPr>
-                <w:noProof/>
-              </w:rPr>
-              <w:fldChar w:fldCharType="end"/>
-            </w:r>
+            <w:fldSimple w:instr=" MERGEFIELD  Facility[Fax]  \* MERGEFORMAT ">
+              <w:r>
+                <w:rPr>
+                  <w:noProof/>
+                </w:rPr>
+                <w:t>«Facility[Fax]»</w:t>
+              </w:r>
+            </w:fldSimple>
           </w:p>
           <w:p>
             <w:pPr>
@@ -24273,8 +24400,6 @@
         </w:rPr>
         <w:fldChar w:fldCharType="end"/>
       </w:r>
-      <w:bookmarkStart w:id="2" w:name="_GoBack"/>
-      <w:bookmarkEnd w:id="2"/>
     </w:p>
     <w:p>
       <w:pPr>
@@ -26294,6 +26419,7 @@
           <w:rFonts w:ascii="Arial" w:hAnsi="Arial" w:cs="Arial"/>
           <w:noProof/>
           <w:szCs w:val="24"/>
+          <w:lang w:val="en-IN" w:eastAsia="en-IN"/>
         </w:rPr>
         <mc:AlternateContent>
           <mc:Choice Requires="wps">
@@ -26406,7 +26532,7 @@
           </mc:Choice>
           <mc:Fallback>
             <w:pict>
-              <v:shape id="Text Box 155" o:spid="_x0000_s1038" type="#_x0000_t202" style="position:absolute;margin-left:4pt;margin-top:.7pt;width:381.65pt;height:80.5pt;z-index:251670016;visibility:visible;mso-wrap-style:square;mso-width-percent:0;mso-height-percent:0;mso-wrap-distance-left:9pt;mso-wrap-distance-top:0;mso-wrap-distance-right:9pt;mso-wrap-distance-bottom:0;mso-position-horizontal:absolute;mso-position-horizontal-relative:text;mso-position-vertical:absolute;mso-position-vertical-relative:text;mso-width-percent:0;mso-height-percent:0;mso-width-relative:page;mso-height-relative:page;v-text-anchor:top" o:gfxdata="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" o:allowincell="f" strokecolor="#969696">
+              <v:shape id="Text Box 155" o:spid="_x0000_s1039" type="#_x0000_t202" style="position:absolute;margin-left:4pt;margin-top:.7pt;width:381.65pt;height:80.5pt;z-index:251670016;visibility:visible;mso-wrap-style:square;mso-width-percent:0;mso-height-percent:0;mso-wrap-distance-left:9pt;mso-wrap-distance-top:0;mso-wrap-distance-right:9pt;mso-wrap-distance-bottom:0;mso-position-horizontal:absolute;mso-position-horizontal-relative:text;mso-position-vertical:absolute;mso-position-vertical-relative:text;mso-width-percent:0;mso-height-percent:0;mso-width-relative:page;mso-height-relative:page;v-text-anchor:top" o:gfxdata="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" o:allowincell="f" strokecolor="#969696">
                 <v:textbox>
                   <w:txbxContent>
                     <w:p/>
@@ -26478,6 +26604,7 @@
           <w:rFonts w:ascii="Arial" w:hAnsi="Arial" w:cs="Arial"/>
           <w:noProof/>
           <w:szCs w:val="24"/>
+          <w:lang w:val="en-IN" w:eastAsia="en-IN"/>
         </w:rPr>
         <mc:AlternateContent>
           <mc:Choice Requires="wpc">
@@ -26579,6 +26706,7 @@
           <w:rFonts w:ascii="Arial" w:hAnsi="Arial" w:cs="Arial"/>
           <w:noProof/>
           <w:szCs w:val="24"/>
+          <w:lang w:val="en-IN" w:eastAsia="en-IN"/>
         </w:rPr>
         <mc:AlternateContent>
           <mc:Choice Requires="wpc">
@@ -26665,7 +26793,7 @@
           </mc:Choice>
           <mc:Fallback>
             <w:pict>
-              <v:group id="Canvas 151" o:spid="_x0000_s1039" editas="canvas" style="width:390.6pt;height:90pt;mso-position-horizontal-relative:char;mso-position-vertical-relative:line" coordsize="49606,11430" o:gfxdata="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">
+              <v:group id="Canvas 151" o:spid="_x0000_s1040" editas="canvas" style="width:390.6pt;height:90pt;mso-position-horizontal-relative:char;mso-position-vertical-relative:line" coordsize="49606,11430" o:gfxdata="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">
                 <v:shapetype id="_x0000_t75" coordsize="21600,21600" o:spt="75" o:preferrelative="t" path="m@4@5l@4@11@9@11@9@5xe" filled="f" stroked="f">
                   <v:stroke joinstyle="miter"/>
                   <v:formulas>
@@ -26685,11 +26813,11 @@
                   <v:path o:extrusionok="f" gradientshapeok="t" o:connecttype="rect"/>
                   <o:lock v:ext="edit" aspectratio="t"/>
                 </v:shapetype>
-                <v:shape id="_x0000_s1040" type="#_x0000_t75" style="position:absolute;width:49606;height:11430;visibility:visible;mso-wrap-style:square">
+                <v:shape id="_x0000_s1041" type="#_x0000_t75" style="position:absolute;width:49606;height:11430;visibility:visible;mso-wrap-style:square">
                   <v:fill o:detectmouseclick="t"/>
                   <v:path o:connecttype="none"/>
                 </v:shape>
-                <v:shape id="Text Box 157" o:spid="_x0000_s1041" type="#_x0000_t202" style="position:absolute;left:460;top:635;width:48467;height:10287;visibility:visible;mso-wrap-style:square;v-text-anchor:top" o:gfxdata="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" strokecolor="#969696">
+                <v:shape id="Text Box 157" o:spid="_x0000_s1042" type="#_x0000_t202" style="position:absolute;left:460;top:635;width:48467;height:10287;visibility:visible;mso-wrap-style:square;v-text-anchor:top" o:gfxdata="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" strokecolor="#969696">
                   <v:textbox>
                     <w:txbxContent>
                       <w:p/>
@@ -26784,6 +26912,7 @@
           <w:rFonts w:ascii="Arial" w:hAnsi="Arial" w:cs="Arial"/>
           <w:noProof/>
           <w:szCs w:val="24"/>
+          <w:lang w:val="en-IN" w:eastAsia="en-IN"/>
         </w:rPr>
         <mc:AlternateContent>
           <mc:Choice Requires="wps">
@@ -26865,7 +26994,7 @@
           </mc:Choice>
           <mc:Fallback>
             <w:pict>
-              <v:shape id="Text Box 156" o:spid="_x0000_s1042" type="#_x0000_t202" style="position:absolute;margin-left:3.6pt;margin-top:-.05pt;width:378.05pt;height:36pt;z-index:251671040;visibility:visible;mso-wrap-style:square;mso-width-percent:0;mso-height-percent:0;mso-wrap-distance-left:9pt;mso-wrap-distance-top:0;mso-wrap-distance-right:9pt;mso-wrap-distance-bottom:0;mso-position-horizontal:absolute;mso-position-horizontal-relative:text;mso-position-vertical:absolute;mso-position-vertical-relative:text;mso-width-percent:0;mso-height-percent:0;mso-width-relative:page;mso-height-relative:page;v-text-anchor:top" o:gfxdata="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" o:allowincell="f" strokecolor="#969696">
+              <v:shape id="Text Box 156" o:spid="_x0000_s1043" type="#_x0000_t202" style="position:absolute;margin-left:3.6pt;margin-top:-.05pt;width:378.05pt;height:36pt;z-index:251671040;visibility:visible;mso-wrap-style:square;mso-width-percent:0;mso-height-percent:0;mso-wrap-distance-left:9pt;mso-wrap-distance-top:0;mso-wrap-distance-right:9pt;mso-wrap-distance-bottom:0;mso-position-horizontal:absolute;mso-position-horizontal-relative:text;mso-position-vertical:absolute;mso-position-vertical-relative:text;mso-width-percent:0;mso-height-percent:0;mso-width-relative:page;mso-height-relative:page;v-text-anchor:top" o:gfxdata="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" o:allowincell="f" strokecolor="#969696">
                 <v:textbox>
                   <w:txbxContent>
                     <w:p>
@@ -26946,6 +27075,7 @@
           <w:rFonts w:ascii="Arial" w:hAnsi="Arial" w:cs="Arial"/>
           <w:noProof/>
           <w:szCs w:val="24"/>
+          <w:lang w:val="en-IN" w:eastAsia="en-IN"/>
         </w:rPr>
         <mc:AlternateContent>
           <mc:Choice Requires="wpc">
@@ -27020,12 +27150,12 @@
           </mc:Choice>
           <mc:Fallback>
             <w:pict>
-              <v:group id="Canvas 148" o:spid="_x0000_s1043" editas="canvas" style="width:390.6pt;height:45pt;mso-position-horizontal-relative:char;mso-position-vertical-relative:line" coordsize="49606,5715" o:gfxdata="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">
-                <v:shape id="_x0000_s1044" type="#_x0000_t75" style="position:absolute;width:49606;height:5715;visibility:visible;mso-wrap-style:square">
+              <v:group id="Canvas 148" o:spid="_x0000_s1044" editas="canvas" style="width:390.6pt;height:45pt;mso-position-horizontal-relative:char;mso-position-vertical-relative:line" coordsize="49606,5715" o:gfxdata="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">
+                <v:shape id="_x0000_s1045" type="#_x0000_t75" style="position:absolute;width:49606;height:5715;visibility:visible;mso-wrap-style:square">
                   <v:fill o:detectmouseclick="t"/>
                   <v:path o:connecttype="none"/>
                 </v:shape>
-                <v:shape id="Text Box 150" o:spid="_x0000_s1045" type="#_x0000_t202" style="position:absolute;left:460;top:1143;width:48007;height:4572;visibility:visible;mso-wrap-style:square;v-text-anchor:top" o:gfxdata="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" strokecolor="#969696">
+                <v:shape id="Text Box 150" o:spid="_x0000_s1046" type="#_x0000_t202" style="position:absolute;left:460;top:1143;width:48007;height:4572;visibility:visible;mso-wrap-style:square;v-text-anchor:top" o:gfxdata="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" strokecolor="#969696">
                   <v:textbox>
                     <w:txbxContent>
                       <w:p>
@@ -27088,6 +27218,7 @@
           <w:rFonts w:ascii="Arial" w:hAnsi="Arial" w:cs="Arial"/>
           <w:noProof/>
           <w:szCs w:val="24"/>
+          <w:lang w:val="en-IN" w:eastAsia="en-IN"/>
         </w:rPr>
         <mc:AlternateContent>
           <mc:Choice Requires="wpc">
@@ -27163,12 +27294,12 @@
           </mc:Choice>
           <mc:Fallback>
             <w:pict>
-              <v:group id="Canvas 145" o:spid="_x0000_s1046" editas="canvas" style="width:381.65pt;height:45pt;mso-position-horizontal-relative:char;mso-position-vertical-relative:line" coordsize="48469,5715" o:gfxdata="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">
-                <v:shape id="_x0000_s1047" type="#_x0000_t75" style="position:absolute;width:48469;height:5715;visibility:visible;mso-wrap-style:square">
+              <v:group id="Canvas 145" o:spid="_x0000_s1047" editas="canvas" style="width:381.65pt;height:45pt;mso-position-horizontal-relative:char;mso-position-vertical-relative:line" coordsize="48469,5715" o:gfxdata="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">
+                <v:shape id="_x0000_s1048" type="#_x0000_t75" style="position:absolute;width:48469;height:5715;visibility:visible;mso-wrap-style:square">
                   <v:fill o:detectmouseclick="t"/>
                   <v:path o:connecttype="none"/>
                 </v:shape>
-                <v:shape id="Text Box 147" o:spid="_x0000_s1048" type="#_x0000_t202" style="position:absolute;left:460;width:48009;height:4572;visibility:visible;mso-wrap-style:square;v-text-anchor:top" o:gfxdata="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" strokecolor="#969696">
+                <v:shape id="Text Box 147" o:spid="_x0000_s1049" type="#_x0000_t202" style="position:absolute;left:460;width:48009;height:4572;visibility:visible;mso-wrap-style:square;v-text-anchor:top" o:gfxdata="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" strokecolor="#969696">
                   <v:textbox>
                     <w:txbxContent>
                       <w:p>
@@ -27186,10 +27317,7 @@
                           <w:t>£ (€) / tonne</w:t>
                         </w:r>
                       </w:p>
-                      <w:p>
-                        <w:bookmarkStart w:id="3" w:name="_GoBack"/>
-                        <w:bookmarkEnd w:id="3"/>
-                      </w:p>
+                      <w:p/>
                     </w:txbxContent>
                   </v:textbox>
                 </v:shape>

</xml_diff>

<commit_message>
Block 6 and 7 merge formatting changes
</commit_message>
<xml_diff>
--- a/src/EA.Iws.Api/Documents/NotificationMergeTemplate.docx
+++ b/src/EA.Iws.Api/Documents/NotificationMergeTemplate.docx
@@ -386,7 +386,6 @@
               <w:rPr>
                 <w:noProof/>
                 <w:sz w:val="16"/>
-                <w:lang w:val="en-IN" w:eastAsia="en-IN"/>
               </w:rPr>
               <mc:AlternateContent>
                 <mc:Choice Requires="wps">
@@ -1539,7 +1538,6 @@
               <w:rPr>
                 <w:noProof/>
                 <w:sz w:val="16"/>
-                <w:lang w:val="en-IN" w:eastAsia="en-IN"/>
               </w:rPr>
               <mc:AlternateContent>
                 <mc:Choice Requires="wps">
@@ -2027,14 +2025,27 @@
             <w:r>
               <w:t xml:space="preserve"> </w:t>
             </w:r>
-            <w:fldSimple w:instr=" MERGEFIELD  Importer[ContactPerson]  \* MERGEFORMAT ">
-              <w:r>
-                <w:rPr>
-                  <w:noProof/>
-                </w:rPr>
-                <w:t>«Importer[ContactPerson]»</w:t>
-              </w:r>
-            </w:fldSimple>
+            <w:r>
+              <w:fldChar w:fldCharType="begin"/>
+            </w:r>
+            <w:r>
+              <w:instrText xml:space="preserve"> MERGEFIELD  Importer[ContactPerson]  \* MERGEFORMAT </w:instrText>
+            </w:r>
+            <w:r>
+              <w:fldChar w:fldCharType="separate"/>
+            </w:r>
+            <w:r>
+              <w:rPr>
+                <w:noProof/>
+              </w:rPr>
+              <w:t>«Importer[ContactPerson]»</w:t>
+            </w:r>
+            <w:r>
+              <w:rPr>
+                <w:noProof/>
+              </w:rPr>
+              <w:fldChar w:fldCharType="end"/>
+            </w:r>
           </w:p>
           <w:p>
             <w:pPr>
@@ -2153,6 +2164,338 @@
             </w:pPr>
             <w:r>
               <w:rPr>
+                <w:noProof/>
+                <w:sz w:val="16"/>
+              </w:rPr>
+              <mc:AlternateContent>
+                <mc:Choice Requires="wps">
+                  <w:drawing>
+                    <wp:anchor distT="45720" distB="45720" distL="114300" distR="114300" simplePos="0" relativeHeight="251703808" behindDoc="0" locked="0" layoutInCell="1" allowOverlap="1" wp14:anchorId="79AAE853" wp14:editId="2C9FC146">
+                      <wp:simplePos x="0" y="0"/>
+                      <wp:positionH relativeFrom="column">
+                        <wp:posOffset>2215833</wp:posOffset>
+                      </wp:positionH>
+                      <wp:positionV relativeFrom="paragraph">
+                        <wp:posOffset>109855</wp:posOffset>
+                      </wp:positionV>
+                      <wp:extent cx="871220" cy="118745"/>
+                      <wp:effectExtent l="0" t="0" r="5080" b="0"/>
+                      <wp:wrapNone/>
+                      <wp:docPr id="20" name="Text Box 2"/>
+                      <wp:cNvGraphicFramePr>
+                        <a:graphicFrameLocks xmlns:a="http://schemas.openxmlformats.org/drawingml/2006/main"/>
+                      </wp:cNvGraphicFramePr>
+                      <a:graphic xmlns:a="http://schemas.openxmlformats.org/drawingml/2006/main">
+                        <a:graphicData uri="http://schemas.microsoft.com/office/word/2010/wordprocessingShape">
+                          <wps:wsp>
+                            <wps:cNvSpPr txBox="1">
+                              <a:spLocks noChangeArrowheads="1"/>
+                            </wps:cNvSpPr>
+                            <wps:spPr bwMode="auto">
+                              <a:xfrm>
+                                <a:off x="0" y="0"/>
+                                <a:ext cx="871220" cy="118745"/>
+                              </a:xfrm>
+                              <a:prstGeom prst="rect">
+                                <a:avLst/>
+                              </a:prstGeom>
+                              <a:noFill/>
+                              <a:ln w="9525">
+                                <a:noFill/>
+                                <a:miter lim="800000"/>
+                                <a:headEnd/>
+                                <a:tailEnd/>
+                              </a:ln>
+                            </wps:spPr>
+                            <wps:txbx>
+                              <w:txbxContent>
+                                <w:p>
+                                  <w:pPr>
+                                    <w:rPr>
+                                      <w:sz w:val="16"/>
+                                      <w:szCs w:val="16"/>
+                                    </w:rPr>
+                                  </w:pPr>
+                                  <w:r>
+                                    <w:rPr>
+                                      <w:sz w:val="16"/>
+                                      <w:szCs w:val="16"/>
+                                    </w:rPr>
+                                    <w:fldChar w:fldCharType="begin"/>
+                                  </w:r>
+                                  <w:r>
+                                    <w:rPr>
+                                      <w:sz w:val="16"/>
+                                      <w:szCs w:val="16"/>
+                                    </w:rPr>
+                                    <w:instrText xml:space="preserve"> MERGEFIELD  General[LastDeparture]  \* MERGEFORMAT </w:instrText>
+                                  </w:r>
+                                  <w:r>
+                                    <w:rPr>
+                                      <w:sz w:val="16"/>
+                                      <w:szCs w:val="16"/>
+                                    </w:rPr>
+                                    <w:fldChar w:fldCharType="separate"/>
+                                  </w:r>
+                                  <w:r>
+                                    <w:rPr>
+                                      <w:noProof/>
+                                      <w:sz w:val="16"/>
+                                      <w:szCs w:val="16"/>
+                                    </w:rPr>
+                                    <w:t>«General[LastDeparture]»</w:t>
+                                  </w:r>
+                                  <w:r>
+                                    <w:rPr>
+                                      <w:sz w:val="16"/>
+                                      <w:szCs w:val="16"/>
+                                    </w:rPr>
+                                    <w:fldChar w:fldCharType="end"/>
+                                  </w:r>
+                                </w:p>
+                              </w:txbxContent>
+                            </wps:txbx>
+                            <wps:bodyPr rot="0" vert="horz" wrap="square" lIns="0" tIns="0" rIns="0" bIns="0" anchor="t" anchorCtr="0">
+                              <a:noAutofit/>
+                            </wps:bodyPr>
+                          </wps:wsp>
+                        </a:graphicData>
+                      </a:graphic>
+                      <wp14:sizeRelH relativeFrom="margin">
+                        <wp14:pctWidth>0</wp14:pctWidth>
+                      </wp14:sizeRelH>
+                      <wp14:sizeRelV relativeFrom="margin">
+                        <wp14:pctHeight>0</wp14:pctHeight>
+                      </wp14:sizeRelV>
+                    </wp:anchor>
+                  </w:drawing>
+                </mc:Choice>
+                <mc:Fallback>
+                  <w:pict>
+                    <v:shapetype w14:anchorId="79AAE853" id="_x0000_t202" coordsize="21600,21600" o:spt="202" path="m,l,21600r21600,l21600,xe">
+                      <v:stroke joinstyle="miter"/>
+                      <v:path gradientshapeok="t" o:connecttype="rect"/>
+                    </v:shapetype>
+                    <v:shape id="_x0000_s1028" type="#_x0000_t202" style="position:absolute;margin-left:174.5pt;margin-top:8.65pt;width:68.6pt;height:9.35pt;z-index:251703808;visibility:visible;mso-wrap-style:square;mso-width-percent:0;mso-height-percent:0;mso-wrap-distance-left:9pt;mso-wrap-distance-top:3.6pt;mso-wrap-distance-right:9pt;mso-wrap-distance-bottom:3.6pt;mso-position-horizontal:absolute;mso-position-horizontal-relative:text;mso-position-vertical:absolute;mso-position-vertical-relative:text;mso-width-percent:0;mso-height-percent:0;mso-width-relative:margin;mso-height-relative:margin;v-text-anchor:top" o:gfxdata="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" filled="f" stroked="f">
+                      <v:textbox inset="0,0,0,0">
+                        <w:txbxContent>
+                          <w:p>
+                            <w:pPr>
+                              <w:rPr>
+                                <w:sz w:val="16"/>
+                                <w:szCs w:val="16"/>
+                              </w:rPr>
+                            </w:pPr>
+                            <w:r>
+                              <w:rPr>
+                                <w:sz w:val="16"/>
+                                <w:szCs w:val="16"/>
+                              </w:rPr>
+                              <w:fldChar w:fldCharType="begin"/>
+                            </w:r>
+                            <w:r>
+                              <w:rPr>
+                                <w:sz w:val="16"/>
+                                <w:szCs w:val="16"/>
+                              </w:rPr>
+                              <w:instrText xml:space="preserve"> MERGEFIELD  General[LastDeparture]  \* MERGEFORMAT </w:instrText>
+                            </w:r>
+                            <w:r>
+                              <w:rPr>
+                                <w:sz w:val="16"/>
+                                <w:szCs w:val="16"/>
+                              </w:rPr>
+                              <w:fldChar w:fldCharType="separate"/>
+                            </w:r>
+                            <w:r>
+                              <w:rPr>
+                                <w:noProof/>
+                                <w:sz w:val="16"/>
+                                <w:szCs w:val="16"/>
+                              </w:rPr>
+                              <w:t>«General[LastDeparture]»</w:t>
+                            </w:r>
+                            <w:r>
+                              <w:rPr>
+                                <w:sz w:val="16"/>
+                                <w:szCs w:val="16"/>
+                              </w:rPr>
+                              <w:fldChar w:fldCharType="end"/>
+                            </w:r>
+                          </w:p>
+                        </w:txbxContent>
+                      </v:textbox>
+                    </v:shape>
+                  </w:pict>
+                </mc:Fallback>
+              </mc:AlternateContent>
+            </w:r>
+            <w:r>
+              <w:rPr>
+                <w:noProof/>
+                <w:sz w:val="16"/>
+              </w:rPr>
+              <mc:AlternateContent>
+                <mc:Choice Requires="wps">
+                  <w:drawing>
+                    <wp:anchor distT="45720" distB="45720" distL="114300" distR="114300" simplePos="0" relativeHeight="251701760" behindDoc="0" locked="0" layoutInCell="1" allowOverlap="1" wp14:anchorId="3E2DBF45" wp14:editId="7C0F904E">
+                      <wp:simplePos x="0" y="0"/>
+                      <wp:positionH relativeFrom="column">
+                        <wp:posOffset>645478</wp:posOffset>
+                      </wp:positionH>
+                      <wp:positionV relativeFrom="paragraph">
+                        <wp:posOffset>114300</wp:posOffset>
+                      </wp:positionV>
+                      <wp:extent cx="847725" cy="118745"/>
+                      <wp:effectExtent l="0" t="0" r="9525" b="0"/>
+                      <wp:wrapNone/>
+                      <wp:docPr id="19" name="Text Box 2"/>
+                      <wp:cNvGraphicFramePr>
+                        <a:graphicFrameLocks xmlns:a="http://schemas.openxmlformats.org/drawingml/2006/main"/>
+                      </wp:cNvGraphicFramePr>
+                      <a:graphic xmlns:a="http://schemas.openxmlformats.org/drawingml/2006/main">
+                        <a:graphicData uri="http://schemas.microsoft.com/office/word/2010/wordprocessingShape">
+                          <wps:wsp>
+                            <wps:cNvSpPr txBox="1">
+                              <a:spLocks noChangeArrowheads="1"/>
+                            </wps:cNvSpPr>
+                            <wps:spPr bwMode="auto">
+                              <a:xfrm>
+                                <a:off x="0" y="0"/>
+                                <a:ext cx="847725" cy="118745"/>
+                              </a:xfrm>
+                              <a:prstGeom prst="rect">
+                                <a:avLst/>
+                              </a:prstGeom>
+                              <a:noFill/>
+                              <a:ln w="9525">
+                                <a:noFill/>
+                                <a:miter lim="800000"/>
+                                <a:headEnd/>
+                                <a:tailEnd/>
+                              </a:ln>
+                            </wps:spPr>
+                            <wps:txbx>
+                              <w:txbxContent>
+                                <w:p>
+                                  <w:pPr>
+                                    <w:rPr>
+                                      <w:sz w:val="16"/>
+                                      <w:szCs w:val="16"/>
+                                    </w:rPr>
+                                  </w:pPr>
+                                  <w:r>
+                                    <w:rPr>
+                                      <w:sz w:val="16"/>
+                                      <w:szCs w:val="16"/>
+                                    </w:rPr>
+                                    <w:fldChar w:fldCharType="begin"/>
+                                  </w:r>
+                                  <w:r>
+                                    <w:rPr>
+                                      <w:sz w:val="16"/>
+                                      <w:szCs w:val="16"/>
+                                    </w:rPr>
+                                    <w:instrText xml:space="preserve"> MERGEFIELD  General[FirstDeparture]  \* MERGEFORMAT </w:instrText>
+                                  </w:r>
+                                  <w:r>
+                                    <w:rPr>
+                                      <w:sz w:val="16"/>
+                                      <w:szCs w:val="16"/>
+                                    </w:rPr>
+                                    <w:fldChar w:fldCharType="separate"/>
+                                  </w:r>
+                                  <w:r>
+                                    <w:rPr>
+                                      <w:noProof/>
+                                      <w:sz w:val="16"/>
+                                      <w:szCs w:val="16"/>
+                                    </w:rPr>
+                                    <w:t>«General[FirstDeparture]»</w:t>
+                                  </w:r>
+                                  <w:r>
+                                    <w:rPr>
+                                      <w:sz w:val="16"/>
+                                      <w:szCs w:val="16"/>
+                                    </w:rPr>
+                                    <w:fldChar w:fldCharType="end"/>
+                                  </w:r>
+                                </w:p>
+                              </w:txbxContent>
+                            </wps:txbx>
+                            <wps:bodyPr rot="0" vert="horz" wrap="square" lIns="0" tIns="0" rIns="0" bIns="0" anchor="t" anchorCtr="0">
+                              <a:noAutofit/>
+                            </wps:bodyPr>
+                          </wps:wsp>
+                        </a:graphicData>
+                      </a:graphic>
+                      <wp14:sizeRelH relativeFrom="margin">
+                        <wp14:pctWidth>0</wp14:pctWidth>
+                      </wp14:sizeRelH>
+                      <wp14:sizeRelV relativeFrom="margin">
+                        <wp14:pctHeight>0</wp14:pctHeight>
+                      </wp14:sizeRelV>
+                    </wp:anchor>
+                  </w:drawing>
+                </mc:Choice>
+                <mc:Fallback>
+                  <w:pict>
+                    <v:shape w14:anchorId="3E2DBF45" id="_x0000_s1029" type="#_x0000_t202" style="position:absolute;margin-left:50.85pt;margin-top:9pt;width:66.75pt;height:9.35pt;z-index:251701760;visibility:visible;mso-wrap-style:square;mso-width-percent:0;mso-height-percent:0;mso-wrap-distance-left:9pt;mso-wrap-distance-top:3.6pt;mso-wrap-distance-right:9pt;mso-wrap-distance-bottom:3.6pt;mso-position-horizontal:absolute;mso-position-horizontal-relative:text;mso-position-vertical:absolute;mso-position-vertical-relative:text;mso-width-percent:0;mso-height-percent:0;mso-width-relative:margin;mso-height-relative:margin;v-text-anchor:top" o:gfxdata="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" filled="f" stroked="f">
+                      <v:textbox inset="0,0,0,0">
+                        <w:txbxContent>
+                          <w:p>
+                            <w:pPr>
+                              <w:rPr>
+                                <w:sz w:val="16"/>
+                                <w:szCs w:val="16"/>
+                              </w:rPr>
+                            </w:pPr>
+                            <w:r>
+                              <w:rPr>
+                                <w:sz w:val="16"/>
+                                <w:szCs w:val="16"/>
+                              </w:rPr>
+                              <w:fldChar w:fldCharType="begin"/>
+                            </w:r>
+                            <w:r>
+                              <w:rPr>
+                                <w:sz w:val="16"/>
+                                <w:szCs w:val="16"/>
+                              </w:rPr>
+                              <w:instrText xml:space="preserve"> MERGEFIELD  General[FirstDeparture]  \* MERGEFORMAT </w:instrText>
+                            </w:r>
+                            <w:r>
+                              <w:rPr>
+                                <w:sz w:val="16"/>
+                                <w:szCs w:val="16"/>
+                              </w:rPr>
+                              <w:fldChar w:fldCharType="separate"/>
+                            </w:r>
+                            <w:r>
+                              <w:rPr>
+                                <w:noProof/>
+                                <w:sz w:val="16"/>
+                                <w:szCs w:val="16"/>
+                              </w:rPr>
+                              <w:t>«General[FirstDeparture]»</w:t>
+                            </w:r>
+                            <w:r>
+                              <w:rPr>
+                                <w:sz w:val="16"/>
+                                <w:szCs w:val="16"/>
+                              </w:rPr>
+                              <w:fldChar w:fldCharType="end"/>
+                            </w:r>
+                          </w:p>
+                        </w:txbxContent>
+                      </v:textbox>
+                    </v:shape>
+                  </w:pict>
+                </mc:Fallback>
+              </mc:AlternateContent>
+            </w:r>
+            <w:r>
+              <w:rPr>
                 <w:b/>
                 <w:sz w:val="16"/>
               </w:rPr>
@@ -2165,49 +2508,196 @@
               </w:rPr>
               <w:t>(4):</w:t>
             </w:r>
-          </w:p>
-          <w:p>
-            <w:pPr>
-              <w:rPr>
-                <w:sz w:val="16"/>
-              </w:rPr>
-            </w:pPr>
-            <w:r>
-              <w:rPr>
-                <w:sz w:val="16"/>
-              </w:rPr>
-              <w:t xml:space="preserve">First departure: </w:t>
-            </w:r>
-            <w:r>
-              <w:rPr>
-                <w:sz w:val="16"/>
-              </w:rPr>
-              <w:fldChar w:fldCharType="begin"/>
-            </w:r>
-            <w:r>
-              <w:rPr>
-                <w:sz w:val="16"/>
-              </w:rPr>
-              <w:instrText xml:space="preserve"> MERGEFIELD  General[FirstDeparture]  \* MERGEFORMAT </w:instrText>
-            </w:r>
-            <w:r>
-              <w:rPr>
-                <w:sz w:val="16"/>
-              </w:rPr>
-              <w:fldChar w:fldCharType="separate"/>
-            </w:r>
+            <w:bookmarkStart w:id="2" w:name="_GoBack"/>
+            <w:bookmarkEnd w:id="2"/>
+          </w:p>
+          <w:p>
+            <w:pPr>
+              <w:rPr>
+                <w:sz w:val="16"/>
+              </w:rPr>
+            </w:pPr>
             <w:r>
               <w:rPr>
                 <w:noProof/>
                 <w:sz w:val="16"/>
               </w:rPr>
-              <w:t>«General[FirstDeparture]»</w:t>
-            </w:r>
-            <w:r>
-              <w:rPr>
-                <w:sz w:val="16"/>
-              </w:rPr>
-              <w:fldChar w:fldCharType="end"/>
+              <mc:AlternateContent>
+                <mc:Choice Requires="wps">
+                  <w:drawing>
+                    <wp:anchor distT="45720" distB="45720" distL="114300" distR="114300" simplePos="0" relativeHeight="251699712" behindDoc="0" locked="0" layoutInCell="1" allowOverlap="1" wp14:anchorId="3687B2AE" wp14:editId="0EDE83CC">
+                      <wp:simplePos x="0" y="0"/>
+                      <wp:positionH relativeFrom="column">
+                        <wp:posOffset>1068705</wp:posOffset>
+                      </wp:positionH>
+                      <wp:positionV relativeFrom="paragraph">
+                        <wp:posOffset>116522</wp:posOffset>
+                      </wp:positionV>
+                      <wp:extent cx="2149475" cy="118745"/>
+                      <wp:effectExtent l="0" t="0" r="3175" b="0"/>
+                      <wp:wrapNone/>
+                      <wp:docPr id="18" name="Text Box 2"/>
+                      <wp:cNvGraphicFramePr>
+                        <a:graphicFrameLocks xmlns:a="http://schemas.openxmlformats.org/drawingml/2006/main"/>
+                      </wp:cNvGraphicFramePr>
+                      <a:graphic xmlns:a="http://schemas.openxmlformats.org/drawingml/2006/main">
+                        <a:graphicData uri="http://schemas.microsoft.com/office/word/2010/wordprocessingShape">
+                          <wps:wsp>
+                            <wps:cNvSpPr txBox="1">
+                              <a:spLocks noChangeArrowheads="1"/>
+                            </wps:cNvSpPr>
+                            <wps:spPr bwMode="auto">
+                              <a:xfrm>
+                                <a:off x="0" y="0"/>
+                                <a:ext cx="2149475" cy="118745"/>
+                              </a:xfrm>
+                              <a:prstGeom prst="rect">
+                                <a:avLst/>
+                              </a:prstGeom>
+                              <a:noFill/>
+                              <a:ln w="9525">
+                                <a:noFill/>
+                                <a:miter lim="800000"/>
+                                <a:headEnd/>
+                                <a:tailEnd/>
+                              </a:ln>
+                            </wps:spPr>
+                            <wps:txbx>
+                              <w:txbxContent>
+                                <w:p>
+                                  <w:pPr>
+                                    <w:rPr>
+                                      <w:sz w:val="16"/>
+                                      <w:szCs w:val="16"/>
+                                    </w:rPr>
+                                  </w:pPr>
+                                  <w:r>
+                                    <w:rPr>
+                                      <w:sz w:val="16"/>
+                                      <w:szCs w:val="16"/>
+                                    </w:rPr>
+                                    <w:fldChar w:fldCharType="begin"/>
+                                  </w:r>
+                                  <w:r>
+                                    <w:rPr>
+                                      <w:sz w:val="16"/>
+                                      <w:szCs w:val="16"/>
+                                    </w:rPr>
+                                    <w:instrText xml:space="preserve"> MERGEFIELD  General[PackagingTypes]  \* MERGEFORMAT </w:instrText>
+                                  </w:r>
+                                  <w:r>
+                                    <w:rPr>
+                                      <w:sz w:val="16"/>
+                                      <w:szCs w:val="16"/>
+                                    </w:rPr>
+                                    <w:fldChar w:fldCharType="separate"/>
+                                  </w:r>
+                                  <w:r>
+                                    <w:rPr>
+                                      <w:noProof/>
+                                      <w:sz w:val="16"/>
+                                      <w:szCs w:val="16"/>
+                                    </w:rPr>
+                                    <w:t>«General[PackagingTypes]»</w:t>
+                                  </w:r>
+                                  <w:r>
+                                    <w:rPr>
+                                      <w:sz w:val="16"/>
+                                      <w:szCs w:val="16"/>
+                                    </w:rPr>
+                                    <w:fldChar w:fldCharType="end"/>
+                                  </w:r>
+                                </w:p>
+                              </w:txbxContent>
+                            </wps:txbx>
+                            <wps:bodyPr rot="0" vert="horz" wrap="square" lIns="0" tIns="0" rIns="0" bIns="0" anchor="t" anchorCtr="0">
+                              <a:noAutofit/>
+                            </wps:bodyPr>
+                          </wps:wsp>
+                        </a:graphicData>
+                      </a:graphic>
+                      <wp14:sizeRelH relativeFrom="margin">
+                        <wp14:pctWidth>0</wp14:pctWidth>
+                      </wp14:sizeRelH>
+                      <wp14:sizeRelV relativeFrom="margin">
+                        <wp14:pctHeight>0</wp14:pctHeight>
+                      </wp14:sizeRelV>
+                    </wp:anchor>
+                  </w:drawing>
+                </mc:Choice>
+                <mc:Fallback>
+                  <w:pict>
+                    <v:shapetype w14:anchorId="7C463E96" id="_x0000_t202" coordsize="21600,21600" o:spt="202" path="m,l,21600r21600,l21600,xe">
+                      <v:stroke joinstyle="miter"/>
+                      <v:path gradientshapeok="t" o:connecttype="rect"/>
+                    </v:shapetype>
+                    <v:shape id="_x0000_s1028" type="#_x0000_t202" style="position:absolute;margin-left:84.15pt;margin-top:9.15pt;width:169.25pt;height:9.35pt;z-index:251699712;visibility:visible;mso-wrap-style:square;mso-width-percent:0;mso-height-percent:0;mso-wrap-distance-left:9pt;mso-wrap-distance-top:3.6pt;mso-wrap-distance-right:9pt;mso-wrap-distance-bottom:3.6pt;mso-position-horizontal:absolute;mso-position-horizontal-relative:text;mso-position-vertical:absolute;mso-position-vertical-relative:text;mso-width-percent:0;mso-height-percent:0;mso-width-relative:margin;mso-height-relative:margin;v-text-anchor:top" o:gfxdata="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" filled="f" stroked="f">
+                      <v:textbox inset="0,0,0,0">
+                        <w:txbxContent>
+                          <w:bookmarkStart w:id="3" w:name="_GoBack"/>
+                          <w:p>
+                            <w:pPr>
+                              <w:rPr>
+                                <w:sz w:val="16"/>
+                                <w:szCs w:val="16"/>
+                              </w:rPr>
+                            </w:pPr>
+                            <w:r>
+                              <w:rPr>
+                                <w:sz w:val="16"/>
+                                <w:szCs w:val="16"/>
+                              </w:rPr>
+                              <w:fldChar w:fldCharType="begin"/>
+                            </w:r>
+                            <w:r>
+                              <w:rPr>
+                                <w:sz w:val="16"/>
+                                <w:szCs w:val="16"/>
+                              </w:rPr>
+                              <w:instrText xml:space="preserve"> MERGEFIELD  General[PackagingTypes]  \* MERGEFORMAT </w:instrText>
+                            </w:r>
+                            <w:r>
+                              <w:rPr>
+                                <w:sz w:val="16"/>
+                                <w:szCs w:val="16"/>
+                              </w:rPr>
+                              <w:fldChar w:fldCharType="separate"/>
+                            </w:r>
+                            <w:r>
+                              <w:rPr>
+                                <w:noProof/>
+                                <w:sz w:val="16"/>
+                                <w:szCs w:val="16"/>
+                              </w:rPr>
+                              <w:t>«General[PackagingTypes]»</w:t>
+                            </w:r>
+                            <w:r>
+                              <w:rPr>
+                                <w:sz w:val="16"/>
+                                <w:szCs w:val="16"/>
+                              </w:rPr>
+                              <w:fldChar w:fldCharType="end"/>
+                            </w:r>
+                            <w:bookmarkEnd w:id="3"/>
+                          </w:p>
+                        </w:txbxContent>
+                      </v:textbox>
+                    </v:shape>
+                  </w:pict>
+                </mc:Fallback>
+              </mc:AlternateContent>
+            </w:r>
+            <w:r>
+              <w:rPr>
+                <w:sz w:val="16"/>
+              </w:rPr>
+              <w:t>First departure:</w:t>
+            </w:r>
+            <w:r>
+              <w:rPr>
+                <w:sz w:val="16"/>
+              </w:rPr>
+              <w:t xml:space="preserve"> </w:t>
             </w:r>
             <w:r>
               <w:rPr>
@@ -2237,7 +2727,19 @@
               <w:rPr>
                 <w:sz w:val="16"/>
               </w:rPr>
-              <w:t xml:space="preserve">  </w:t>
+              <w:t xml:space="preserve"> </w:t>
+            </w:r>
+            <w:r>
+              <w:rPr>
+                <w:sz w:val="16"/>
+              </w:rPr>
+              <w:t xml:space="preserve">              </w:t>
+            </w:r>
+            <w:r>
+              <w:rPr>
+                <w:sz w:val="16"/>
+              </w:rPr>
+              <w:t xml:space="preserve"> </w:t>
             </w:r>
             <w:r>
               <w:rPr>
@@ -2250,37 +2752,6 @@
                 <w:sz w:val="16"/>
               </w:rPr>
               <w:t xml:space="preserve"> </w:t>
-            </w:r>
-            <w:r>
-              <w:rPr>
-                <w:sz w:val="16"/>
-              </w:rPr>
-              <w:fldChar w:fldCharType="begin"/>
-            </w:r>
-            <w:r>
-              <w:rPr>
-                <w:sz w:val="16"/>
-              </w:rPr>
-              <w:instrText xml:space="preserve"> MERGEFIELD  General[LastDeparture]  \* MERGEFORMAT </w:instrText>
-            </w:r>
-            <w:r>
-              <w:rPr>
-                <w:sz w:val="16"/>
-              </w:rPr>
-              <w:fldChar w:fldCharType="separate"/>
-            </w:r>
-            <w:r>
-              <w:rPr>
-                <w:noProof/>
-                <w:sz w:val="16"/>
-              </w:rPr>
-              <w:t>«General[LastDeparture]»</w:t>
-            </w:r>
-            <w:r>
-              <w:rPr>
-                <w:sz w:val="16"/>
-              </w:rPr>
-              <w:fldChar w:fldCharType="end"/>
             </w:r>
           </w:p>
         </w:tc>
@@ -2343,37 +2814,6 @@
               </w:rPr>
               <w:t xml:space="preserve"> </w:t>
             </w:r>
-            <w:r>
-              <w:rPr>
-                <w:sz w:val="16"/>
-              </w:rPr>
-              <w:fldChar w:fldCharType="begin"/>
-            </w:r>
-            <w:r>
-              <w:rPr>
-                <w:sz w:val="16"/>
-              </w:rPr>
-              <w:instrText xml:space="preserve"> MERGEFIELD  General[PackagingTypes]  \* MERGEFORMAT </w:instrText>
-            </w:r>
-            <w:r>
-              <w:rPr>
-                <w:sz w:val="16"/>
-              </w:rPr>
-              <w:fldChar w:fldCharType="separate"/>
-            </w:r>
-            <w:r>
-              <w:rPr>
-                <w:noProof/>
-                <w:sz w:val="16"/>
-              </w:rPr>
-              <w:t>«General[PackagingTypes]»</w:t>
-            </w:r>
-            <w:r>
-              <w:rPr>
-                <w:sz w:val="16"/>
-              </w:rPr>
-              <w:fldChar w:fldCharType="end"/>
-            </w:r>
           </w:p>
           <w:p>
             <w:pPr>
@@ -2590,6 +3030,13 @@
               </w:rPr>
               <w:fldChar w:fldCharType="end"/>
             </w:r>
+            <w:r>
+              <w:rPr>
+                <w:noProof/>
+                <w:sz w:val="16"/>
+              </w:rPr>
+              <w:t xml:space="preserve"> </w:t>
+            </w:r>
           </w:p>
         </w:tc>
         <w:tc>
@@ -2704,7 +3151,6 @@
               <w:rPr>
                 <w:noProof/>
                 <w:sz w:val="16"/>
-                <w:lang w:val="en-IN" w:eastAsia="en-IN"/>
               </w:rPr>
               <mc:AlternateContent>
                 <mc:Choice Requires="wps">
@@ -2928,7 +3374,6 @@
             <w:r>
               <w:rPr>
                 <w:noProof/>
-                <w:lang w:val="en-IN" w:eastAsia="en-IN"/>
               </w:rPr>
               <mc:AlternateContent>
                 <mc:Choice Requires="wps">
@@ -3639,14 +4084,30 @@
             <w:r>
               <w:t xml:space="preserve"> </w:t>
             </w:r>
-            <w:fldSimple w:instr=" MERGEFIELD  Carrier[Email]  \* MERGEFORMAT ">
-              <w:r>
-                <w:rPr>
-                  <w:noProof/>
-                </w:rPr>
-                <w:t>«Carrier[Email]»</w:t>
-              </w:r>
-            </w:fldSimple>
+            <w:r>
+              <w:fldChar w:fldCharType="begin"/>
+            </w:r>
+            <w:r>
+              <w:instrText xml:space="preserve"> MERGEFIELD  </w:instrText>
+            </w:r>
+            <w:r>
+              <w:instrText xml:space="preserve">Carrier[Email]  \* MERGEFORMAT </w:instrText>
+            </w:r>
+            <w:r>
+              <w:fldChar w:fldCharType="separate"/>
+            </w:r>
+            <w:r>
+              <w:rPr>
+                <w:noProof/>
+              </w:rPr>
+              <w:t>«Carrier[Email]»</w:t>
+            </w:r>
+            <w:r>
+              <w:rPr>
+                <w:noProof/>
+              </w:rPr>
+              <w:fldChar w:fldCharType="end"/>
+            </w:r>
           </w:p>
           <w:p>
             <w:pPr>
@@ -3952,7 +4413,6 @@
               <w:rPr>
                 <w:noProof/>
                 <w:sz w:val="16"/>
-                <w:lang w:val="en-IN" w:eastAsia="en-IN"/>
               </w:rPr>
               <mc:AlternateContent>
                 <mc:Choice Requires="wps">
@@ -4117,7 +4577,6 @@
               <w:rPr>
                 <w:noProof/>
                 <w:sz w:val="16"/>
-                <w:lang w:val="en-IN" w:eastAsia="en-IN"/>
               </w:rPr>
               <mc:AlternateContent>
                 <mc:Choice Requires="wps">
@@ -4646,7 +5105,6 @@
               <w:rPr>
                 <w:noProof/>
                 <w:sz w:val="16"/>
-                <w:lang w:val="en-IN" w:eastAsia="en-IN"/>
               </w:rPr>
               <mc:AlternateContent>
                 <mc:Choice Requires="wps">
@@ -5468,7 +5926,6 @@
               <w:rPr>
                 <w:noProof/>
                 <w:sz w:val="16"/>
-                <w:lang w:val="en-IN" w:eastAsia="en-IN"/>
               </w:rPr>
               <mc:AlternateContent>
                 <mc:Choice Requires="wps">
@@ -5633,7 +6090,6 @@
               <w:rPr>
                 <w:noProof/>
                 <w:sz w:val="16"/>
-                <w:lang w:val="en-IN" w:eastAsia="en-IN"/>
               </w:rPr>
               <mc:AlternateContent>
                 <mc:Choice Requires="wps">
@@ -6038,14 +6494,27 @@
             <w:r>
               <w:t xml:space="preserve"> </w:t>
             </w:r>
-            <w:fldSimple w:instr=" MERGEFIELD  Facility[Email]  \* MERGEFORMAT ">
-              <w:r>
-                <w:rPr>
-                  <w:noProof/>
-                </w:rPr>
-                <w:t>«Facility[Email]»</w:t>
-              </w:r>
-            </w:fldSimple>
+            <w:r>
+              <w:fldChar w:fldCharType="begin"/>
+            </w:r>
+            <w:r>
+              <w:instrText xml:space="preserve"> MERGEFIELD  Facility[Email]  \* MERGEFORMAT </w:instrText>
+            </w:r>
+            <w:r>
+              <w:fldChar w:fldCharType="separate"/>
+            </w:r>
+            <w:r>
+              <w:rPr>
+                <w:noProof/>
+              </w:rPr>
+              <w:t>«Facility[Email]»</w:t>
+            </w:r>
+            <w:r>
+              <w:rPr>
+                <w:noProof/>
+              </w:rPr>
+              <w:fldChar w:fldCharType="end"/>
+            </w:r>
           </w:p>
           <w:p>
             <w:pPr>
@@ -6780,8 +7249,6 @@
               </w:rPr>
               <w:fldChar w:fldCharType="end"/>
             </w:r>
-            <w:bookmarkStart w:id="2" w:name="_GoBack"/>
-            <w:bookmarkEnd w:id="2"/>
           </w:p>
         </w:tc>
       </w:tr>
@@ -10829,7 +11296,6 @@
               <w:rPr>
                 <w:noProof/>
                 <w:sz w:val="16"/>
-                <w:lang w:val="en-IN" w:eastAsia="en-IN"/>
               </w:rPr>
               <mc:AlternateContent>
                 <mc:Choice Requires="wps">
@@ -11118,7 +11584,6 @@
               <w:rPr>
                 <w:noProof/>
                 <w:sz w:val="16"/>
-                <w:lang w:val="en-IN" w:eastAsia="en-IN"/>
               </w:rPr>
               <mc:AlternateContent>
                 <mc:Choice Requires="wps">
@@ -13125,7 +13590,6 @@
               <w:rPr>
                 <w:noProof/>
                 <w:sz w:val="16"/>
-                <w:lang w:val="en-IN" w:eastAsia="en-IN"/>
               </w:rPr>
               <mc:AlternateContent>
                 <mc:Choice Requires="wps">
@@ -13893,26 +14357,38 @@
             <w:r>
               <w:t xml:space="preserve"> </w:t>
             </w:r>
-            <w:fldSimple w:instr=" MERGEFIELD  Facility[RegistrationNumber]  \* MERGEFORMAT ">
-              <w:r>
-                <w:rPr>
-                  <w:noProof/>
-                </w:rPr>
-                <w:t>«Facility[RegistrationNumber]»</w:t>
-              </w:r>
-            </w:fldSimple>
-          </w:p>
-          <w:p>
-            <w:pPr>
-              <w:rPr>
-                <w:sz w:val="16"/>
-              </w:rPr>
-            </w:pPr>
+            <w:r>
+              <w:fldChar w:fldCharType="begin"/>
+            </w:r>
+            <w:r>
+              <w:instrText xml:space="preserve"> MERGEFIELD  Facility[RegistrationNumber]  \* MERGEFORMAT </w:instrText>
+            </w:r>
+            <w:r>
+              <w:fldChar w:fldCharType="separate"/>
+            </w:r>
             <w:r>
               <w:rPr>
                 <w:noProof/>
-                <w:sz w:val="16"/>
-                <w:lang w:val="en-IN" w:eastAsia="en-IN"/>
+              </w:rPr>
+              <w:t>«Facility[RegistrationNumber]»</w:t>
+            </w:r>
+            <w:r>
+              <w:rPr>
+                <w:noProof/>
+              </w:rPr>
+              <w:fldChar w:fldCharType="end"/>
+            </w:r>
+          </w:p>
+          <w:p>
+            <w:pPr>
+              <w:rPr>
+                <w:sz w:val="16"/>
+              </w:rPr>
+            </w:pPr>
+            <w:r>
+              <w:rPr>
+                <w:noProof/>
+                <w:sz w:val="16"/>
               </w:rPr>
               <mc:AlternateContent>
                 <mc:Choice Requires="wps">
@@ -14213,14 +14689,27 @@
             <w:r>
               <w:t xml:space="preserve"> </w:t>
             </w:r>
-            <w:fldSimple w:instr=" MERGEFIELD  Facility[Telephone]  \* MERGEFORMAT ">
-              <w:r>
-                <w:rPr>
-                  <w:noProof/>
-                </w:rPr>
-                <w:t>«Facility[Telephone]»</w:t>
-              </w:r>
-            </w:fldSimple>
+            <w:r>
+              <w:fldChar w:fldCharType="begin"/>
+            </w:r>
+            <w:r>
+              <w:instrText xml:space="preserve"> MERGEFIELD  Facility[Telephone]  \* MERGEFORMAT </w:instrText>
+            </w:r>
+            <w:r>
+              <w:fldChar w:fldCharType="separate"/>
+            </w:r>
+            <w:r>
+              <w:rPr>
+                <w:noProof/>
+              </w:rPr>
+              <w:t>«Facility[Telephone]»</w:t>
+            </w:r>
+            <w:r>
+              <w:rPr>
+                <w:noProof/>
+              </w:rPr>
+              <w:fldChar w:fldCharType="end"/>
+            </w:r>
             <w:r>
               <w:tab/>
             </w:r>
@@ -14233,14 +14722,27 @@
             <w:r>
               <w:t xml:space="preserve"> </w:t>
             </w:r>
-            <w:fldSimple w:instr=" MERGEFIELD  Facility[Fax]  \* MERGEFORMAT ">
-              <w:r>
-                <w:rPr>
-                  <w:noProof/>
-                </w:rPr>
-                <w:t>«Facility[Fax]»</w:t>
-              </w:r>
-            </w:fldSimple>
+            <w:r>
+              <w:fldChar w:fldCharType="begin"/>
+            </w:r>
+            <w:r>
+              <w:instrText xml:space="preserve"> MERGEFIELD  Facility[Fax]  \* MERGEFORMAT </w:instrText>
+            </w:r>
+            <w:r>
+              <w:fldChar w:fldCharType="separate"/>
+            </w:r>
+            <w:r>
+              <w:rPr>
+                <w:noProof/>
+              </w:rPr>
+              <w:t>«Facility[Fax]»</w:t>
+            </w:r>
+            <w:r>
+              <w:rPr>
+                <w:noProof/>
+              </w:rPr>
+              <w:fldChar w:fldCharType="end"/>
+            </w:r>
           </w:p>
           <w:p>
             <w:pPr>
@@ -26419,7 +26921,6 @@
           <w:rFonts w:ascii="Arial" w:hAnsi="Arial" w:cs="Arial"/>
           <w:noProof/>
           <w:szCs w:val="24"/>
-          <w:lang w:val="en-IN" w:eastAsia="en-IN"/>
         </w:rPr>
         <mc:AlternateContent>
           <mc:Choice Requires="wps">
@@ -26604,7 +27105,6 @@
           <w:rFonts w:ascii="Arial" w:hAnsi="Arial" w:cs="Arial"/>
           <w:noProof/>
           <w:szCs w:val="24"/>
-          <w:lang w:val="en-IN" w:eastAsia="en-IN"/>
         </w:rPr>
         <mc:AlternateContent>
           <mc:Choice Requires="wpc">
@@ -26706,7 +27206,6 @@
           <w:rFonts w:ascii="Arial" w:hAnsi="Arial" w:cs="Arial"/>
           <w:noProof/>
           <w:szCs w:val="24"/>
-          <w:lang w:val="en-IN" w:eastAsia="en-IN"/>
         </w:rPr>
         <mc:AlternateContent>
           <mc:Choice Requires="wpc">
@@ -26912,7 +27411,6 @@
           <w:rFonts w:ascii="Arial" w:hAnsi="Arial" w:cs="Arial"/>
           <w:noProof/>
           <w:szCs w:val="24"/>
-          <w:lang w:val="en-IN" w:eastAsia="en-IN"/>
         </w:rPr>
         <mc:AlternateContent>
           <mc:Choice Requires="wps">
@@ -27075,7 +27573,6 @@
           <w:rFonts w:ascii="Arial" w:hAnsi="Arial" w:cs="Arial"/>
           <w:noProof/>
           <w:szCs w:val="24"/>
-          <w:lang w:val="en-IN" w:eastAsia="en-IN"/>
         </w:rPr>
         <mc:AlternateContent>
           <mc:Choice Requires="wpc">
@@ -27218,7 +27715,6 @@
           <w:rFonts w:ascii="Arial" w:hAnsi="Arial" w:cs="Arial"/>
           <w:noProof/>
           <w:szCs w:val="24"/>
-          <w:lang w:val="en-IN" w:eastAsia="en-IN"/>
         </w:rPr>
         <mc:AlternateContent>
           <mc:Choice Requires="wpc">

</xml_diff>

<commit_message>
Change Producer merge to new ACs
</commit_message>
<xml_diff>
--- a/src/EA.Iws.Api/Documents/NotificationMergeTemplate.docx
+++ b/src/EA.Iws.Api/Documents/NotificationMergeTemplate.docx
@@ -390,7 +390,7 @@
               <mc:AlternateContent>
                 <mc:Choice Requires="wps">
                   <w:drawing>
-                    <wp:anchor distT="45720" distB="45720" distL="114300" distR="114300" simplePos="0" relativeHeight="251673088" behindDoc="0" locked="0" layoutInCell="1" allowOverlap="1" wp14:anchorId="6F3F1039" wp14:editId="615E3E83">
+                    <wp:anchor distT="45720" distB="45720" distL="114300" distR="114300" simplePos="0" relativeHeight="251673088" behindDoc="0" locked="0" layoutInCell="1" allowOverlap="1" wp14:anchorId="5052A2BA" wp14:editId="0D399643">
                       <wp:simplePos x="0" y="0"/>
                       <wp:positionH relativeFrom="column">
                         <wp:posOffset>403225</wp:posOffset>
@@ -1542,7 +1542,7 @@
               <mc:AlternateContent>
                 <mc:Choice Requires="wps">
                   <w:drawing>
-                    <wp:anchor distT="45720" distB="45720" distL="114300" distR="114300" simplePos="0" relativeHeight="251677184" behindDoc="0" locked="0" layoutInCell="1" allowOverlap="1" wp14:anchorId="2768F10F" wp14:editId="7FF481A5">
+                    <wp:anchor distT="45720" distB="45720" distL="114300" distR="114300" simplePos="0" relativeHeight="251677184" behindDoc="0" locked="0" layoutInCell="1" allowOverlap="1" wp14:anchorId="75462FE6" wp14:editId="20A8872A">
                       <wp:simplePos x="0" y="0"/>
                       <wp:positionH relativeFrom="column">
                         <wp:posOffset>385227</wp:posOffset>
@@ -2170,7 +2170,7 @@
               <mc:AlternateContent>
                 <mc:Choice Requires="wps">
                   <w:drawing>
-                    <wp:anchor distT="45720" distB="45720" distL="114300" distR="114300" simplePos="0" relativeHeight="251703808" behindDoc="0" locked="0" layoutInCell="1" allowOverlap="1" wp14:anchorId="79AAE853" wp14:editId="2C9FC146">
+                    <wp:anchor distT="45720" distB="45720" distL="114300" distR="114300" simplePos="0" relativeHeight="251703808" behindDoc="0" locked="0" layoutInCell="1" allowOverlap="1" wp14:anchorId="7C560C6D" wp14:editId="0C27BE51">
                       <wp:simplePos x="0" y="0"/>
                       <wp:positionH relativeFrom="column">
                         <wp:posOffset>2215833</wp:posOffset>
@@ -2338,7 +2338,7 @@
               <mc:AlternateContent>
                 <mc:Choice Requires="wps">
                   <w:drawing>
-                    <wp:anchor distT="45720" distB="45720" distL="114300" distR="114300" simplePos="0" relativeHeight="251701760" behindDoc="0" locked="0" layoutInCell="1" allowOverlap="1" wp14:anchorId="3E2DBF45" wp14:editId="7C0F904E">
+                    <wp:anchor distT="45720" distB="45720" distL="114300" distR="114300" simplePos="0" relativeHeight="251701760" behindDoc="0" locked="0" layoutInCell="1" allowOverlap="1" wp14:anchorId="6BBCE1B2" wp14:editId="482B5350">
                       <wp:simplePos x="0" y="0"/>
                       <wp:positionH relativeFrom="column">
                         <wp:posOffset>645478</wp:posOffset>
@@ -2508,8 +2508,6 @@
               </w:rPr>
               <w:t>(4):</w:t>
             </w:r>
-            <w:bookmarkStart w:id="2" w:name="_GoBack"/>
-            <w:bookmarkEnd w:id="2"/>
           </w:p>
           <w:p>
             <w:pPr>
@@ -2525,7 +2523,7 @@
               <mc:AlternateContent>
                 <mc:Choice Requires="wps">
                   <w:drawing>
-                    <wp:anchor distT="45720" distB="45720" distL="114300" distR="114300" simplePos="0" relativeHeight="251699712" behindDoc="0" locked="0" layoutInCell="1" allowOverlap="1" wp14:anchorId="3687B2AE" wp14:editId="0EDE83CC">
+                    <wp:anchor distT="45720" distB="45720" distL="114300" distR="114300" simplePos="0" relativeHeight="251699712" behindDoc="0" locked="0" layoutInCell="1" allowOverlap="1" wp14:anchorId="41280266" wp14:editId="36F0D0D5">
                       <wp:simplePos x="0" y="0"/>
                       <wp:positionH relativeFrom="column">
                         <wp:posOffset>1068705</wp:posOffset>
@@ -3155,7 +3153,7 @@
               <mc:AlternateContent>
                 <mc:Choice Requires="wps">
                   <w:drawing>
-                    <wp:anchor distT="45720" distB="45720" distL="114300" distR="114300" simplePos="0" relativeHeight="251681280" behindDoc="0" locked="0" layoutInCell="1" allowOverlap="1" wp14:anchorId="51BF2AD2" wp14:editId="2DDA9A0D">
+                    <wp:anchor distT="45720" distB="45720" distL="114300" distR="114300" simplePos="0" relativeHeight="251681280" behindDoc="0" locked="0" layoutInCell="1" allowOverlap="1" wp14:anchorId="4F8843AF" wp14:editId="39997547">
                       <wp:simplePos x="0" y="0"/>
                       <wp:positionH relativeFrom="column">
                         <wp:posOffset>443230</wp:posOffset>
@@ -3378,7 +3376,7 @@
               <mc:AlternateContent>
                 <mc:Choice Requires="wps">
                   <w:drawing>
-                    <wp:anchor distT="45720" distB="45720" distL="114300" distR="114300" simplePos="0" relativeHeight="251695616" behindDoc="0" locked="0" layoutInCell="1" allowOverlap="1" wp14:anchorId="0FEF57BC" wp14:editId="6C058243">
+                    <wp:anchor distT="45720" distB="45720" distL="114300" distR="114300" simplePos="0" relativeHeight="251695616" behindDoc="0" locked="0" layoutInCell="1" allowOverlap="1" wp14:anchorId="4F35036D" wp14:editId="3FD1563F">
                       <wp:simplePos x="0" y="0"/>
                       <wp:positionH relativeFrom="column">
                         <wp:posOffset>1814830</wp:posOffset>
@@ -4088,10 +4086,7 @@
               <w:fldChar w:fldCharType="begin"/>
             </w:r>
             <w:r>
-              <w:instrText xml:space="preserve"> MERGEFIELD  </w:instrText>
-            </w:r>
-            <w:r>
-              <w:instrText xml:space="preserve">Carrier[Email]  \* MERGEFORMAT </w:instrText>
+              <w:instrText xml:space="preserve"> MERGEFIELD  Carrier[Email]  \* MERGEFORMAT </w:instrText>
             </w:r>
             <w:r>
               <w:fldChar w:fldCharType="separate"/>
@@ -4417,10 +4412,10 @@
               <mc:AlternateContent>
                 <mc:Choice Requires="wps">
                   <w:drawing>
-                    <wp:anchor distT="45720" distB="45720" distL="114300" distR="114300" simplePos="0" relativeHeight="251691520" behindDoc="0" locked="0" layoutInCell="1" allowOverlap="1" wp14:anchorId="331CA56C" wp14:editId="6D02EC49">
+                    <wp:anchor distT="45720" distB="45720" distL="114300" distR="114300" simplePos="0" relativeHeight="251691520" behindDoc="0" locked="0" layoutInCell="1" allowOverlap="1" wp14:anchorId="30C30B5F" wp14:editId="4597F834">
                       <wp:simplePos x="0" y="0"/>
                       <wp:positionH relativeFrom="column">
-                        <wp:posOffset>1787525</wp:posOffset>
+                        <wp:posOffset>1812925</wp:posOffset>
                       </wp:positionH>
                       <wp:positionV relativeFrom="paragraph">
                         <wp:posOffset>100965</wp:posOffset>
@@ -4519,7 +4514,11 @@
                 </mc:Choice>
                 <mc:Fallback>
                   <w:pict>
-                    <v:shape w14:anchorId="331CA56C" id="_x0000_s1030" type="#_x0000_t202" style="position:absolute;margin-left:140.75pt;margin-top:7.95pt;width:132.5pt;height:14pt;z-index:251691520;visibility:visible;mso-wrap-style:square;mso-width-percent:0;mso-height-percent:0;mso-wrap-distance-left:9pt;mso-wrap-distance-top:3.6pt;mso-wrap-distance-right:9pt;mso-wrap-distance-bottom:3.6pt;mso-position-horizontal:absolute;mso-position-horizontal-relative:text;mso-position-vertical:absolute;mso-position-vertical-relative:text;mso-width-percent:0;mso-height-percent:0;mso-width-relative:margin;mso-height-relative:margin;v-text-anchor:top" o:gfxdata="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" filled="f" stroked="f">
+                    <v:shapetype w14:anchorId="30C30B5F" id="_x0000_t202" coordsize="21600,21600" o:spt="202" path="m,l,21600r21600,l21600,xe">
+                      <v:stroke joinstyle="miter"/>
+                      <v:path gradientshapeok="t" o:connecttype="rect"/>
+                    </v:shapetype>
+                    <v:shape id="_x0000_s1033" type="#_x0000_t202" style="position:absolute;margin-left:142.75pt;margin-top:7.95pt;width:132.5pt;height:14pt;z-index:251691520;visibility:visible;mso-wrap-style:square;mso-width-percent:0;mso-height-percent:0;mso-wrap-distance-left:9pt;mso-wrap-distance-top:3.6pt;mso-wrap-distance-right:9pt;mso-wrap-distance-bottom:3.6pt;mso-position-horizontal:absolute;mso-position-horizontal-relative:text;mso-position-vertical:absolute;mso-position-vertical-relative:text;mso-width-percent:0;mso-height-percent:0;mso-width-relative:margin;mso-height-relative:margin;v-text-anchor:top" o:gfxdata="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" filled="f" stroked="f">
                       <v:textbox inset="0,0,0,0">
                         <w:txbxContent>
                           <w:p>
@@ -4943,6 +4942,184 @@
             </w:pPr>
             <w:r>
               <w:rPr>
+                <w:noProof/>
+                <w:sz w:val="16"/>
+              </w:rPr>
+              <mc:AlternateContent>
+                <mc:Choice Requires="wps">
+                  <w:drawing>
+                    <wp:anchor distT="45720" distB="45720" distL="114300" distR="114300" simplePos="0" relativeHeight="251705856" behindDoc="0" locked="0" layoutInCell="1" allowOverlap="1" wp14:anchorId="122D98A9" wp14:editId="7A4634AD">
+                      <wp:simplePos x="0" y="0"/>
+                      <wp:positionH relativeFrom="column">
+                        <wp:posOffset>3175</wp:posOffset>
+                      </wp:positionH>
+                      <wp:positionV relativeFrom="paragraph">
+                        <wp:posOffset>107315</wp:posOffset>
+                      </wp:positionV>
+                      <wp:extent cx="3467100" cy="247650"/>
+                      <wp:effectExtent l="0" t="0" r="0" b="0"/>
+                      <wp:wrapNone/>
+                      <wp:docPr id="21" name="Text Box 2"/>
+                      <wp:cNvGraphicFramePr>
+                        <a:graphicFrameLocks xmlns:a="http://schemas.openxmlformats.org/drawingml/2006/main"/>
+                      </wp:cNvGraphicFramePr>
+                      <a:graphic xmlns:a="http://schemas.openxmlformats.org/drawingml/2006/main">
+                        <a:graphicData uri="http://schemas.microsoft.com/office/word/2010/wordprocessingShape">
+                          <wps:wsp>
+                            <wps:cNvSpPr txBox="1">
+                              <a:spLocks noChangeArrowheads="1"/>
+                            </wps:cNvSpPr>
+                            <wps:spPr bwMode="auto">
+                              <a:xfrm>
+                                <a:off x="0" y="0"/>
+                                <a:ext cx="3467100" cy="247650"/>
+                              </a:xfrm>
+                              <a:prstGeom prst="rect">
+                                <a:avLst/>
+                              </a:prstGeom>
+                              <a:noFill/>
+                              <a:ln w="9525">
+                                <a:noFill/>
+                                <a:miter lim="800000"/>
+                                <a:headEnd/>
+                                <a:tailEnd/>
+                              </a:ln>
+                            </wps:spPr>
+                            <wps:txbx>
+                              <w:txbxContent>
+                                <w:p>
+                                  <w:pPr>
+                                    <w:rPr>
+                                      <w:sz w:val="16"/>
+                                      <w:szCs w:val="16"/>
+                                    </w:rPr>
+                                  </w:pPr>
+                                  <w:r>
+                                    <w:rPr>
+                                      <w:sz w:val="16"/>
+                                      <w:szCs w:val="16"/>
+                                    </w:rPr>
+                                    <w:t xml:space="preserve">                                                        </w:t>
+                                  </w:r>
+                                  <w:r>
+                                    <w:rPr>
+                                      <w:sz w:val="16"/>
+                                      <w:szCs w:val="16"/>
+                                    </w:rPr>
+                                    <w:fldChar w:fldCharType="begin"/>
+                                  </w:r>
+                                  <w:r>
+                                    <w:rPr>
+                                      <w:sz w:val="16"/>
+                                      <w:szCs w:val="16"/>
+                                    </w:rPr>
+                                    <w:instrText xml:space="preserve"> MERGEFIELD  Producer[SiteOfGeneration]  \* MERGEFORMAT </w:instrText>
+                                  </w:r>
+                                  <w:r>
+                                    <w:rPr>
+                                      <w:sz w:val="16"/>
+                                      <w:szCs w:val="16"/>
+                                    </w:rPr>
+                                    <w:fldChar w:fldCharType="separate"/>
+                                  </w:r>
+                                  <w:r>
+                                    <w:rPr>
+                                      <w:noProof/>
+                                      <w:sz w:val="16"/>
+                                      <w:szCs w:val="16"/>
+                                    </w:rPr>
+                                    <w:t>«Producer[SiteOfGeneration]»</w:t>
+                                  </w:r>
+                                  <w:r>
+                                    <w:rPr>
+                                      <w:sz w:val="16"/>
+                                      <w:szCs w:val="16"/>
+                                    </w:rPr>
+                                    <w:fldChar w:fldCharType="end"/>
+                                  </w:r>
+                                </w:p>
+                              </w:txbxContent>
+                            </wps:txbx>
+                            <wps:bodyPr rot="0" vert="horz" wrap="square" lIns="0" tIns="0" rIns="0" bIns="0" anchor="t" anchorCtr="0">
+                              <a:noAutofit/>
+                            </wps:bodyPr>
+                          </wps:wsp>
+                        </a:graphicData>
+                      </a:graphic>
+                      <wp14:sizeRelH relativeFrom="margin">
+                        <wp14:pctWidth>0</wp14:pctWidth>
+                      </wp14:sizeRelH>
+                      <wp14:sizeRelV relativeFrom="margin">
+                        <wp14:pctHeight>0</wp14:pctHeight>
+                      </wp14:sizeRelV>
+                    </wp:anchor>
+                  </w:drawing>
+                </mc:Choice>
+                <mc:Fallback>
+                  <w:pict>
+                    <v:shape w14:anchorId="122D98A9" id="_x0000_s1035" type="#_x0000_t202" style="position:absolute;margin-left:.25pt;margin-top:8.45pt;width:273pt;height:19.5pt;z-index:251705856;visibility:visible;mso-wrap-style:square;mso-width-percent:0;mso-height-percent:0;mso-wrap-distance-left:9pt;mso-wrap-distance-top:3.6pt;mso-wrap-distance-right:9pt;mso-wrap-distance-bottom:3.6pt;mso-position-horizontal:absolute;mso-position-horizontal-relative:text;mso-position-vertical:absolute;mso-position-vertical-relative:text;mso-width-percent:0;mso-height-percent:0;mso-width-relative:margin;mso-height-relative:margin;v-text-anchor:top" o:gfxdata="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" filled="f" stroked="f">
+                      <v:textbox inset="0,0,0,0">
+                        <w:txbxContent>
+                          <w:p>
+                            <w:pPr>
+                              <w:rPr>
+                                <w:sz w:val="16"/>
+                                <w:szCs w:val="16"/>
+                              </w:rPr>
+                            </w:pPr>
+                            <w:r>
+                              <w:rPr>
+                                <w:sz w:val="16"/>
+                                <w:szCs w:val="16"/>
+                              </w:rPr>
+                              <w:t xml:space="preserve">                                                        </w:t>
+                            </w:r>
+                            <w:r>
+                              <w:rPr>
+                                <w:sz w:val="16"/>
+                                <w:szCs w:val="16"/>
+                              </w:rPr>
+                              <w:fldChar w:fldCharType="begin"/>
+                            </w:r>
+                            <w:r>
+                              <w:rPr>
+                                <w:sz w:val="16"/>
+                                <w:szCs w:val="16"/>
+                              </w:rPr>
+                              <w:instrText xml:space="preserve"> MERGEFIELD  Producer[SiteOfGeneration]  \* MERGEFORMAT </w:instrText>
+                            </w:r>
+                            <w:r>
+                              <w:rPr>
+                                <w:sz w:val="16"/>
+                                <w:szCs w:val="16"/>
+                              </w:rPr>
+                              <w:fldChar w:fldCharType="separate"/>
+                            </w:r>
+                            <w:r>
+                              <w:rPr>
+                                <w:noProof/>
+                                <w:sz w:val="16"/>
+                                <w:szCs w:val="16"/>
+                              </w:rPr>
+                              <w:t>«Producer[SiteOfGeneration]»</w:t>
+                            </w:r>
+                            <w:r>
+                              <w:rPr>
+                                <w:sz w:val="16"/>
+                                <w:szCs w:val="16"/>
+                              </w:rPr>
+                              <w:fldChar w:fldCharType="end"/>
+                            </w:r>
+                          </w:p>
+                        </w:txbxContent>
+                      </v:textbox>
+                    </v:shape>
+                  </w:pict>
+                </mc:Fallback>
+              </mc:AlternateContent>
+            </w:r>
+            <w:r>
+              <w:rPr>
                 <w:sz w:val="16"/>
               </w:rPr>
               <w:t>E-mail:</w:t>
@@ -4984,6 +5161,13 @@
               </w:rPr>
               <w:fldChar w:fldCharType="end"/>
             </w:r>
+            <w:r>
+              <w:rPr>
+                <w:noProof/>
+                <w:sz w:val="16"/>
+              </w:rPr>
+              <w:t xml:space="preserve"> </w:t>
+            </w:r>
           </w:p>
           <w:p>
             <w:pPr>
@@ -5009,37 +5193,6 @@
                 <w:sz w:val="16"/>
               </w:rPr>
               <w:t xml:space="preserve"> </w:t>
-            </w:r>
-            <w:r>
-              <w:rPr>
-                <w:sz w:val="16"/>
-              </w:rPr>
-              <w:fldChar w:fldCharType="begin"/>
-            </w:r>
-            <w:r>
-              <w:rPr>
-                <w:sz w:val="16"/>
-              </w:rPr>
-              <w:instrText xml:space="preserve"> MERGEFIELD  Producer[SiteOfGeneration]  \* MERGEFORMAT </w:instrText>
-            </w:r>
-            <w:r>
-              <w:rPr>
-                <w:sz w:val="16"/>
-              </w:rPr>
-              <w:fldChar w:fldCharType="separate"/>
-            </w:r>
-            <w:r>
-              <w:rPr>
-                <w:noProof/>
-                <w:sz w:val="16"/>
-              </w:rPr>
-              <w:t>«Producer[SiteOfGeneration]»</w:t>
-            </w:r>
-            <w:r>
-              <w:rPr>
-                <w:sz w:val="16"/>
-              </w:rPr>
-              <w:fldChar w:fldCharType="end"/>
             </w:r>
           </w:p>
           <w:p>
@@ -5109,7 +5262,7 @@
               <mc:AlternateContent>
                 <mc:Choice Requires="wps">
                   <w:drawing>
-                    <wp:anchor distT="45720" distB="45720" distL="114300" distR="114300" simplePos="0" relativeHeight="251685376" behindDoc="0" locked="0" layoutInCell="1" allowOverlap="1" wp14:anchorId="4BD6425B" wp14:editId="75BC6F8D">
+                    <wp:anchor distT="45720" distB="45720" distL="114300" distR="114300" simplePos="0" relativeHeight="251685376" behindDoc="0" locked="0" layoutInCell="1" allowOverlap="1" wp14:anchorId="79437775" wp14:editId="2C4AB3F9">
                       <wp:simplePos x="0" y="0"/>
                       <wp:positionH relativeFrom="column">
                         <wp:posOffset>21005</wp:posOffset>
@@ -5930,7 +6083,171 @@
               <mc:AlternateContent>
                 <mc:Choice Requires="wps">
                   <w:drawing>
-                    <wp:anchor distT="45720" distB="45720" distL="114300" distR="114300" simplePos="0" relativeHeight="251689472" behindDoc="0" locked="0" layoutInCell="1" allowOverlap="1" wp14:anchorId="77777969" wp14:editId="3D79AA3B">
+                    <wp:anchor distT="45720" distB="45720" distL="114300" distR="114300" simplePos="0" relativeHeight="251693568" behindDoc="0" locked="0" layoutInCell="1" allowOverlap="1" wp14:anchorId="14E3B5DF" wp14:editId="7EC4E4E1">
+                      <wp:simplePos x="0" y="0"/>
+                      <wp:positionH relativeFrom="column">
+                        <wp:posOffset>1821180</wp:posOffset>
+                      </wp:positionH>
+                      <wp:positionV relativeFrom="paragraph">
+                        <wp:posOffset>107315</wp:posOffset>
+                      </wp:positionV>
+                      <wp:extent cx="1682750" cy="177800"/>
+                      <wp:effectExtent l="0" t="0" r="12700" b="12700"/>
+                      <wp:wrapNone/>
+                      <wp:docPr id="15" name="Text Box 2"/>
+                      <wp:cNvGraphicFramePr>
+                        <a:graphicFrameLocks xmlns:a="http://schemas.openxmlformats.org/drawingml/2006/main"/>
+                      </wp:cNvGraphicFramePr>
+                      <a:graphic xmlns:a="http://schemas.openxmlformats.org/drawingml/2006/main">
+                        <a:graphicData uri="http://schemas.microsoft.com/office/word/2010/wordprocessingShape">
+                          <wps:wsp>
+                            <wps:cNvSpPr txBox="1">
+                              <a:spLocks noChangeArrowheads="1"/>
+                            </wps:cNvSpPr>
+                            <wps:spPr bwMode="auto">
+                              <a:xfrm>
+                                <a:off x="0" y="0"/>
+                                <a:ext cx="1682750" cy="177800"/>
+                              </a:xfrm>
+                              <a:prstGeom prst="rect">
+                                <a:avLst/>
+                              </a:prstGeom>
+                              <a:noFill/>
+                              <a:ln w="9525">
+                                <a:noFill/>
+                                <a:miter lim="800000"/>
+                                <a:headEnd/>
+                                <a:tailEnd/>
+                              </a:ln>
+                            </wps:spPr>
+                            <wps:txbx>
+                              <w:txbxContent>
+                                <w:p>
+                                  <w:pPr>
+                                    <w:rPr>
+                                      <w:rFonts w:ascii="Arial" w:hAnsi="Arial" w:cs="Arial"/>
+                                      <w:sz w:val="20"/>
+                                    </w:rPr>
+                                  </w:pPr>
+                                  <w:r>
+                                    <w:rPr>
+                                      <w:rFonts w:ascii="Arial" w:hAnsi="Arial" w:cs="Arial"/>
+                                      <w:sz w:val="20"/>
+                                    </w:rPr>
+                                    <w:fldChar w:fldCharType="begin"/>
+                                  </w:r>
+                                  <w:r>
+                                    <w:rPr>
+                                      <w:rFonts w:ascii="Arial" w:hAnsi="Arial" w:cs="Arial"/>
+                                      <w:sz w:val="20"/>
+                                    </w:rPr>
+                                    <w:instrText xml:space="preserve"> MERGEFIELD  Facility[AnnexMessage]  \* MERGEFORMAT </w:instrText>
+                                  </w:r>
+                                  <w:r>
+                                    <w:rPr>
+                                      <w:rFonts w:ascii="Arial" w:hAnsi="Arial" w:cs="Arial"/>
+                                      <w:sz w:val="20"/>
+                                    </w:rPr>
+                                    <w:fldChar w:fldCharType="separate"/>
+                                  </w:r>
+                                  <w:r>
+                                    <w:rPr>
+                                      <w:rFonts w:ascii="Arial" w:hAnsi="Arial" w:cs="Arial"/>
+                                      <w:noProof/>
+                                      <w:sz w:val="20"/>
+                                    </w:rPr>
+                                    <w:t>«Facility[AnnexMessage]»</w:t>
+                                  </w:r>
+                                  <w:r>
+                                    <w:rPr>
+                                      <w:rFonts w:ascii="Arial" w:hAnsi="Arial" w:cs="Arial"/>
+                                      <w:sz w:val="20"/>
+                                    </w:rPr>
+                                    <w:fldChar w:fldCharType="end"/>
+                                  </w:r>
+                                </w:p>
+                              </w:txbxContent>
+                            </wps:txbx>
+                            <wps:bodyPr rot="0" vert="horz" wrap="square" lIns="0" tIns="0" rIns="0" bIns="0" anchor="t" anchorCtr="0">
+                              <a:noAutofit/>
+                            </wps:bodyPr>
+                          </wps:wsp>
+                        </a:graphicData>
+                      </a:graphic>
+                      <wp14:sizeRelH relativeFrom="margin">
+                        <wp14:pctWidth>0</wp14:pctWidth>
+                      </wp14:sizeRelH>
+                      <wp14:sizeRelV relativeFrom="margin">
+                        <wp14:pctHeight>0</wp14:pctHeight>
+                      </wp14:sizeRelV>
+                    </wp:anchor>
+                  </w:drawing>
+                </mc:Choice>
+                <mc:Fallback>
+                  <w:pict>
+                    <v:shape w14:anchorId="14E3B5DF" id="_x0000_s1037" type="#_x0000_t202" style="position:absolute;margin-left:143.4pt;margin-top:8.45pt;width:132.5pt;height:14pt;z-index:251693568;visibility:visible;mso-wrap-style:square;mso-width-percent:0;mso-height-percent:0;mso-wrap-distance-left:9pt;mso-wrap-distance-top:3.6pt;mso-wrap-distance-right:9pt;mso-wrap-distance-bottom:3.6pt;mso-position-horizontal:absolute;mso-position-horizontal-relative:text;mso-position-vertical:absolute;mso-position-vertical-relative:text;mso-width-percent:0;mso-height-percent:0;mso-width-relative:margin;mso-height-relative:margin;v-text-anchor:top" o:gfxdata="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" filled="f" stroked="f">
+                      <v:textbox inset="0,0,0,0">
+                        <w:txbxContent>
+                          <w:p>
+                            <w:pPr>
+                              <w:rPr>
+                                <w:rFonts w:ascii="Arial" w:hAnsi="Arial" w:cs="Arial"/>
+                                <w:sz w:val="20"/>
+                              </w:rPr>
+                            </w:pPr>
+                            <w:r>
+                              <w:rPr>
+                                <w:rFonts w:ascii="Arial" w:hAnsi="Arial" w:cs="Arial"/>
+                                <w:sz w:val="20"/>
+                              </w:rPr>
+                              <w:fldChar w:fldCharType="begin"/>
+                            </w:r>
+                            <w:r>
+                              <w:rPr>
+                                <w:rFonts w:ascii="Arial" w:hAnsi="Arial" w:cs="Arial"/>
+                                <w:sz w:val="20"/>
+                              </w:rPr>
+                              <w:instrText xml:space="preserve"> MERGEFIELD  Facility[AnnexMessage]  \* MERGEFORMAT </w:instrText>
+                            </w:r>
+                            <w:r>
+                              <w:rPr>
+                                <w:rFonts w:ascii="Arial" w:hAnsi="Arial" w:cs="Arial"/>
+                                <w:sz w:val="20"/>
+                              </w:rPr>
+                              <w:fldChar w:fldCharType="separate"/>
+                            </w:r>
+                            <w:r>
+                              <w:rPr>
+                                <w:rFonts w:ascii="Arial" w:hAnsi="Arial" w:cs="Arial"/>
+                                <w:noProof/>
+                                <w:sz w:val="20"/>
+                              </w:rPr>
+                              <w:t>«Facility[AnnexMessage]»</w:t>
+                            </w:r>
+                            <w:r>
+                              <w:rPr>
+                                <w:rFonts w:ascii="Arial" w:hAnsi="Arial" w:cs="Arial"/>
+                                <w:sz w:val="20"/>
+                              </w:rPr>
+                              <w:fldChar w:fldCharType="end"/>
+                            </w:r>
+                          </w:p>
+                        </w:txbxContent>
+                      </v:textbox>
+                    </v:shape>
+                  </w:pict>
+                </mc:Fallback>
+              </mc:AlternateContent>
+            </w:r>
+            <w:r>
+              <w:rPr>
+                <w:noProof/>
+                <w:sz w:val="16"/>
+              </w:rPr>
+              <mc:AlternateContent>
+                <mc:Choice Requires="wps">
+                  <w:drawing>
+                    <wp:anchor distT="45720" distB="45720" distL="114300" distR="114300" simplePos="0" relativeHeight="251689472" behindDoc="0" locked="0" layoutInCell="1" allowOverlap="1" wp14:anchorId="6E9C26F0" wp14:editId="778EC251">
                       <wp:simplePos x="0" y="0"/>
                       <wp:positionH relativeFrom="column">
                         <wp:posOffset>377825</wp:posOffset>
@@ -6032,7 +6349,7 @@
                 </mc:Choice>
                 <mc:Fallback>
                   <w:pict>
-                    <v:shape w14:anchorId="77777969" id="_x0000_s1033" type="#_x0000_t202" style="position:absolute;margin-left:29.75pt;margin-top:8.7pt;width:245pt;height:19.5pt;z-index:251689472;visibility:visible;mso-wrap-style:square;mso-width-percent:0;mso-height-percent:0;mso-wrap-distance-left:9pt;mso-wrap-distance-top:3.6pt;mso-wrap-distance-right:9pt;mso-wrap-distance-bottom:3.6pt;mso-position-horizontal:absolute;mso-position-horizontal-relative:text;mso-position-vertical:absolute;mso-position-vertical-relative:text;mso-width-percent:0;mso-height-percent:0;mso-width-relative:margin;mso-height-relative:margin;v-text-anchor:top" o:gfxdata="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" filled="f" stroked="f">
+                    <v:shape w14:anchorId="6E9C26F0" id="_x0000_s1038" type="#_x0000_t202" style="position:absolute;margin-left:29.75pt;margin-top:8.7pt;width:245pt;height:19.5pt;z-index:251689472;visibility:visible;mso-wrap-style:square;mso-width-percent:0;mso-height-percent:0;mso-wrap-distance-left:9pt;mso-wrap-distance-top:3.6pt;mso-wrap-distance-right:9pt;mso-wrap-distance-bottom:3.6pt;mso-position-horizontal:absolute;mso-position-horizontal-relative:text;mso-position-vertical:absolute;mso-position-vertical-relative:text;mso-width-percent:0;mso-height-percent:0;mso-width-relative:margin;mso-height-relative:margin;v-text-anchor:top" o:gfxdata="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" filled="f" stroked="f">
                       <v:textbox inset="0,0,0,0">
                         <w:txbxContent>
                           <w:p>
@@ -6075,170 +6392,6 @@
                               <w:rPr>
                                 <w:sz w:val="16"/>
                                 <w:szCs w:val="16"/>
-                              </w:rPr>
-                              <w:fldChar w:fldCharType="end"/>
-                            </w:r>
-                          </w:p>
-                        </w:txbxContent>
-                      </v:textbox>
-                    </v:shape>
-                  </w:pict>
-                </mc:Fallback>
-              </mc:AlternateContent>
-            </w:r>
-            <w:r>
-              <w:rPr>
-                <w:noProof/>
-                <w:sz w:val="16"/>
-              </w:rPr>
-              <mc:AlternateContent>
-                <mc:Choice Requires="wps">
-                  <w:drawing>
-                    <wp:anchor distT="45720" distB="45720" distL="114300" distR="114300" simplePos="0" relativeHeight="251693568" behindDoc="0" locked="0" layoutInCell="1" allowOverlap="1" wp14:anchorId="0EF5C917" wp14:editId="06303CAB">
-                      <wp:simplePos x="0" y="0"/>
-                      <wp:positionH relativeFrom="column">
-                        <wp:posOffset>1827530</wp:posOffset>
-                      </wp:positionH>
-                      <wp:positionV relativeFrom="paragraph">
-                        <wp:posOffset>107315</wp:posOffset>
-                      </wp:positionV>
-                      <wp:extent cx="1682750" cy="177800"/>
-                      <wp:effectExtent l="0" t="0" r="12700" b="12700"/>
-                      <wp:wrapNone/>
-                      <wp:docPr id="15" name="Text Box 2"/>
-                      <wp:cNvGraphicFramePr>
-                        <a:graphicFrameLocks xmlns:a="http://schemas.openxmlformats.org/drawingml/2006/main"/>
-                      </wp:cNvGraphicFramePr>
-                      <a:graphic xmlns:a="http://schemas.openxmlformats.org/drawingml/2006/main">
-                        <a:graphicData uri="http://schemas.microsoft.com/office/word/2010/wordprocessingShape">
-                          <wps:wsp>
-                            <wps:cNvSpPr txBox="1">
-                              <a:spLocks noChangeArrowheads="1"/>
-                            </wps:cNvSpPr>
-                            <wps:spPr bwMode="auto">
-                              <a:xfrm>
-                                <a:off x="0" y="0"/>
-                                <a:ext cx="1682750" cy="177800"/>
-                              </a:xfrm>
-                              <a:prstGeom prst="rect">
-                                <a:avLst/>
-                              </a:prstGeom>
-                              <a:noFill/>
-                              <a:ln w="9525">
-                                <a:noFill/>
-                                <a:miter lim="800000"/>
-                                <a:headEnd/>
-                                <a:tailEnd/>
-                              </a:ln>
-                            </wps:spPr>
-                            <wps:txbx>
-                              <w:txbxContent>
-                                <w:p>
-                                  <w:pPr>
-                                    <w:rPr>
-                                      <w:rFonts w:ascii="Arial" w:hAnsi="Arial" w:cs="Arial"/>
-                                      <w:sz w:val="20"/>
-                                    </w:rPr>
-                                  </w:pPr>
-                                  <w:r>
-                                    <w:rPr>
-                                      <w:rFonts w:ascii="Arial" w:hAnsi="Arial" w:cs="Arial"/>
-                                      <w:sz w:val="20"/>
-                                    </w:rPr>
-                                    <w:fldChar w:fldCharType="begin"/>
-                                  </w:r>
-                                  <w:r>
-                                    <w:rPr>
-                                      <w:rFonts w:ascii="Arial" w:hAnsi="Arial" w:cs="Arial"/>
-                                      <w:sz w:val="20"/>
-                                    </w:rPr>
-                                    <w:instrText xml:space="preserve"> MERGEFIELD  Facility[AnnexMessage]  \* MERGEFORMAT </w:instrText>
-                                  </w:r>
-                                  <w:r>
-                                    <w:rPr>
-                                      <w:rFonts w:ascii="Arial" w:hAnsi="Arial" w:cs="Arial"/>
-                                      <w:sz w:val="20"/>
-                                    </w:rPr>
-                                    <w:fldChar w:fldCharType="separate"/>
-                                  </w:r>
-                                  <w:r>
-                                    <w:rPr>
-                                      <w:rFonts w:ascii="Arial" w:hAnsi="Arial" w:cs="Arial"/>
-                                      <w:noProof/>
-                                      <w:sz w:val="20"/>
-                                    </w:rPr>
-                                    <w:t>«Facility[AnnexMessage]»</w:t>
-                                  </w:r>
-                                  <w:r>
-                                    <w:rPr>
-                                      <w:rFonts w:ascii="Arial" w:hAnsi="Arial" w:cs="Arial"/>
-                                      <w:sz w:val="20"/>
-                                    </w:rPr>
-                                    <w:fldChar w:fldCharType="end"/>
-                                  </w:r>
-                                </w:p>
-                              </w:txbxContent>
-                            </wps:txbx>
-                            <wps:bodyPr rot="0" vert="horz" wrap="square" lIns="0" tIns="0" rIns="0" bIns="0" anchor="t" anchorCtr="0">
-                              <a:noAutofit/>
-                            </wps:bodyPr>
-                          </wps:wsp>
-                        </a:graphicData>
-                      </a:graphic>
-                      <wp14:sizeRelH relativeFrom="margin">
-                        <wp14:pctWidth>0</wp14:pctWidth>
-                      </wp14:sizeRelH>
-                      <wp14:sizeRelV relativeFrom="margin">
-                        <wp14:pctHeight>0</wp14:pctHeight>
-                      </wp14:sizeRelV>
-                    </wp:anchor>
-                  </w:drawing>
-                </mc:Choice>
-                <mc:Fallback>
-                  <w:pict>
-                    <v:shape w14:anchorId="0EF5C917" id="_x0000_s1034" type="#_x0000_t202" style="position:absolute;margin-left:143.9pt;margin-top:8.45pt;width:132.5pt;height:14pt;z-index:251693568;visibility:visible;mso-wrap-style:square;mso-width-percent:0;mso-height-percent:0;mso-wrap-distance-left:9pt;mso-wrap-distance-top:3.6pt;mso-wrap-distance-right:9pt;mso-wrap-distance-bottom:3.6pt;mso-position-horizontal:absolute;mso-position-horizontal-relative:text;mso-position-vertical:absolute;mso-position-vertical-relative:text;mso-width-percent:0;mso-height-percent:0;mso-width-relative:margin;mso-height-relative:margin;v-text-anchor:top" o:gfxdata="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" filled="f" stroked="f">
-                      <v:textbox inset="0,0,0,0">
-                        <w:txbxContent>
-                          <w:p>
-                            <w:pPr>
-                              <w:rPr>
-                                <w:rFonts w:ascii="Arial" w:hAnsi="Arial" w:cs="Arial"/>
-                                <w:sz w:val="20"/>
-                              </w:rPr>
-                            </w:pPr>
-                            <w:r>
-                              <w:rPr>
-                                <w:rFonts w:ascii="Arial" w:hAnsi="Arial" w:cs="Arial"/>
-                                <w:sz w:val="20"/>
-                              </w:rPr>
-                              <w:fldChar w:fldCharType="begin"/>
-                            </w:r>
-                            <w:r>
-                              <w:rPr>
-                                <w:rFonts w:ascii="Arial" w:hAnsi="Arial" w:cs="Arial"/>
-                                <w:sz w:val="20"/>
-                              </w:rPr>
-                              <w:instrText xml:space="preserve"> MERGEFIELD  Facility[AnnexMessage]  \* MERGEFORMAT </w:instrText>
-                            </w:r>
-                            <w:r>
-                              <w:rPr>
-                                <w:rFonts w:ascii="Arial" w:hAnsi="Arial" w:cs="Arial"/>
-                                <w:sz w:val="20"/>
-                              </w:rPr>
-                              <w:fldChar w:fldCharType="separate"/>
-                            </w:r>
-                            <w:r>
-                              <w:rPr>
-                                <w:rFonts w:ascii="Arial" w:hAnsi="Arial" w:cs="Arial"/>
-                                <w:noProof/>
-                                <w:sz w:val="20"/>
-                              </w:rPr>
-                              <w:t>«Facility[AnnexMessage]»</w:t>
-                            </w:r>
-                            <w:r>
-                              <w:rPr>
-                                <w:rFonts w:ascii="Arial" w:hAnsi="Arial" w:cs="Arial"/>
-                                <w:sz w:val="20"/>
                               </w:rPr>
                               <w:fldChar w:fldCharType="end"/>
                             </w:r>
@@ -21892,8 +22045,7 @@
         <w:adjustRightInd w:val="0"/>
         <w:rPr>
           <w:rFonts w:ascii="Arial" w:hAnsi="Arial" w:cs="Arial"/>
-          <w:sz w:val="28"/>
-          <w:szCs w:val="28"/>
+          <w:sz w:val="20"/>
         </w:rPr>
       </w:pPr>
     </w:p>
@@ -21904,71 +22056,62 @@
         <w:adjustRightInd w:val="0"/>
         <w:rPr>
           <w:rFonts w:ascii="Arial" w:hAnsi="Arial" w:cs="Arial"/>
-          <w:sz w:val="28"/>
-          <w:szCs w:val="28"/>
+          <w:sz w:val="20"/>
         </w:rPr>
       </w:pPr>
       <w:r>
         <w:rPr>
           <w:rFonts w:ascii="Arial" w:hAnsi="Arial" w:cs="Arial"/>
-          <w:sz w:val="28"/>
-          <w:szCs w:val="28"/>
+          <w:sz w:val="20"/>
         </w:rPr>
         <w:t>Company R</w:t>
       </w:r>
       <w:r>
         <w:rPr>
           <w:rFonts w:ascii="Arial" w:hAnsi="Arial" w:cs="Arial"/>
-          <w:sz w:val="28"/>
-          <w:szCs w:val="28"/>
+          <w:sz w:val="20"/>
         </w:rPr>
         <w:t xml:space="preserve">egistration </w:t>
       </w:r>
       <w:r>
         <w:rPr>
           <w:rFonts w:ascii="Arial" w:hAnsi="Arial" w:cs="Arial"/>
-          <w:sz w:val="28"/>
-          <w:szCs w:val="28"/>
+          <w:sz w:val="20"/>
         </w:rPr>
         <w:t>N</w:t>
       </w:r>
       <w:r>
         <w:rPr>
           <w:rFonts w:ascii="Arial" w:hAnsi="Arial" w:cs="Arial"/>
-          <w:sz w:val="28"/>
-          <w:szCs w:val="28"/>
+          <w:sz w:val="20"/>
         </w:rPr>
         <w:t>umber:</w:t>
       </w:r>
       <w:r>
         <w:rPr>
           <w:rFonts w:ascii="Arial" w:hAnsi="Arial" w:cs="Arial"/>
-          <w:sz w:val="28"/>
-          <w:szCs w:val="28"/>
+          <w:sz w:val="20"/>
         </w:rPr>
         <w:t xml:space="preserve"> </w:t>
       </w:r>
       <w:r>
         <w:rPr>
           <w:rFonts w:ascii="Arial" w:hAnsi="Arial" w:cs="Arial"/>
-          <w:sz w:val="28"/>
-          <w:szCs w:val="28"/>
+          <w:sz w:val="20"/>
         </w:rPr>
         <w:fldChar w:fldCharType="begin"/>
       </w:r>
       <w:r>
         <w:rPr>
           <w:rFonts w:ascii="Arial" w:hAnsi="Arial" w:cs="Arial"/>
-          <w:sz w:val="28"/>
-          <w:szCs w:val="28"/>
+          <w:sz w:val="20"/>
         </w:rPr>
         <w:instrText xml:space="preserve"> MERGEFIELD  Annex[SiteOfExport[RegistrationNumber]]  \* MERGEFORMAT </w:instrText>
       </w:r>
       <w:r>
         <w:rPr>
           <w:rFonts w:ascii="Arial" w:hAnsi="Arial" w:cs="Arial"/>
-          <w:sz w:val="28"/>
-          <w:szCs w:val="28"/>
+          <w:sz w:val="20"/>
         </w:rPr>
         <w:fldChar w:fldCharType="separate"/>
       </w:r>
@@ -21976,16 +22119,14 @@
         <w:rPr>
           <w:rFonts w:ascii="Arial" w:hAnsi="Arial" w:cs="Arial"/>
           <w:noProof/>
-          <w:sz w:val="28"/>
-          <w:szCs w:val="28"/>
+          <w:sz w:val="20"/>
         </w:rPr>
         <w:t>«Annex[SiteOfExport[RegistrationNumber]]»</w:t>
       </w:r>
       <w:r>
         <w:rPr>
           <w:rFonts w:ascii="Arial" w:hAnsi="Arial" w:cs="Arial"/>
-          <w:sz w:val="28"/>
-          <w:szCs w:val="28"/>
+          <w:sz w:val="20"/>
         </w:rPr>
         <w:fldChar w:fldCharType="end"/>
       </w:r>
@@ -21997,47 +22138,41 @@
         <w:adjustRightInd w:val="0"/>
         <w:rPr>
           <w:rFonts w:ascii="Arial" w:hAnsi="Arial" w:cs="Arial"/>
-          <w:sz w:val="28"/>
-          <w:szCs w:val="28"/>
+          <w:sz w:val="20"/>
         </w:rPr>
       </w:pPr>
       <w:r>
         <w:rPr>
           <w:rFonts w:ascii="Arial" w:hAnsi="Arial" w:cs="Arial"/>
-          <w:sz w:val="28"/>
-          <w:szCs w:val="28"/>
+          <w:sz w:val="20"/>
         </w:rPr>
         <w:t>Company:</w:t>
       </w:r>
       <w:r>
         <w:rPr>
           <w:rFonts w:ascii="Arial" w:hAnsi="Arial" w:cs="Arial"/>
-          <w:sz w:val="28"/>
-          <w:szCs w:val="28"/>
+          <w:sz w:val="20"/>
         </w:rPr>
         <w:t xml:space="preserve"> </w:t>
       </w:r>
       <w:r>
         <w:rPr>
           <w:rFonts w:ascii="Arial" w:hAnsi="Arial" w:cs="Arial"/>
-          <w:sz w:val="28"/>
-          <w:szCs w:val="28"/>
+          <w:sz w:val="20"/>
         </w:rPr>
         <w:fldChar w:fldCharType="begin"/>
       </w:r>
       <w:r>
         <w:rPr>
           <w:rFonts w:ascii="Arial" w:hAnsi="Arial" w:cs="Arial"/>
-          <w:sz w:val="28"/>
-          <w:szCs w:val="28"/>
+          <w:sz w:val="20"/>
         </w:rPr>
         <w:instrText xml:space="preserve"> MERGEFIELD  Annex[SiteOfExport[Name]]  \* MERGEFORMAT </w:instrText>
       </w:r>
       <w:r>
         <w:rPr>
           <w:rFonts w:ascii="Arial" w:hAnsi="Arial" w:cs="Arial"/>
-          <w:sz w:val="28"/>
-          <w:szCs w:val="28"/>
+          <w:sz w:val="20"/>
         </w:rPr>
         <w:fldChar w:fldCharType="separate"/>
       </w:r>
@@ -22045,16 +22180,14 @@
         <w:rPr>
           <w:rFonts w:ascii="Arial" w:hAnsi="Arial" w:cs="Arial"/>
           <w:noProof/>
-          <w:sz w:val="28"/>
-          <w:szCs w:val="28"/>
+          <w:sz w:val="20"/>
         </w:rPr>
         <w:t>«Annex[SiteOfExport[Name]]»</w:t>
       </w:r>
       <w:r>
         <w:rPr>
           <w:rFonts w:ascii="Arial" w:hAnsi="Arial" w:cs="Arial"/>
-          <w:sz w:val="28"/>
-          <w:szCs w:val="28"/>
+          <w:sz w:val="20"/>
         </w:rPr>
         <w:fldChar w:fldCharType="end"/>
       </w:r>
@@ -22066,47 +22199,41 @@
         <w:adjustRightInd w:val="0"/>
         <w:rPr>
           <w:rFonts w:ascii="Arial" w:hAnsi="Arial" w:cs="Arial"/>
-          <w:sz w:val="28"/>
-          <w:szCs w:val="28"/>
+          <w:sz w:val="20"/>
         </w:rPr>
       </w:pPr>
       <w:r>
         <w:rPr>
           <w:rFonts w:ascii="Arial" w:hAnsi="Arial" w:cs="Arial"/>
-          <w:sz w:val="28"/>
-          <w:szCs w:val="28"/>
+          <w:sz w:val="20"/>
         </w:rPr>
         <w:t>Address:</w:t>
       </w:r>
       <w:r>
         <w:rPr>
           <w:rFonts w:ascii="Arial" w:hAnsi="Arial" w:cs="Arial"/>
-          <w:sz w:val="28"/>
-          <w:szCs w:val="28"/>
+          <w:sz w:val="20"/>
         </w:rPr>
         <w:t xml:space="preserve"> </w:t>
       </w:r>
       <w:r>
         <w:rPr>
           <w:rFonts w:ascii="Arial" w:hAnsi="Arial" w:cs="Arial"/>
-          <w:sz w:val="28"/>
-          <w:szCs w:val="28"/>
+          <w:sz w:val="20"/>
         </w:rPr>
         <w:fldChar w:fldCharType="begin"/>
       </w:r>
       <w:r>
         <w:rPr>
           <w:rFonts w:ascii="Arial" w:hAnsi="Arial" w:cs="Arial"/>
-          <w:sz w:val="28"/>
-          <w:szCs w:val="28"/>
+          <w:sz w:val="20"/>
         </w:rPr>
         <w:instrText xml:space="preserve"> MERGEFIELD  Annex[SiteOfExport[Address]]  \* MERGEFORMAT </w:instrText>
       </w:r>
       <w:r>
         <w:rPr>
           <w:rFonts w:ascii="Arial" w:hAnsi="Arial" w:cs="Arial"/>
-          <w:sz w:val="28"/>
-          <w:szCs w:val="28"/>
+          <w:sz w:val="20"/>
         </w:rPr>
         <w:fldChar w:fldCharType="separate"/>
       </w:r>
@@ -22114,16 +22241,14 @@
         <w:rPr>
           <w:rFonts w:ascii="Arial" w:hAnsi="Arial" w:cs="Arial"/>
           <w:noProof/>
-          <w:sz w:val="28"/>
-          <w:szCs w:val="28"/>
+          <w:sz w:val="20"/>
         </w:rPr>
         <w:t>«Annex[SiteOfExport[Address]]»</w:t>
       </w:r>
       <w:r>
         <w:rPr>
           <w:rFonts w:ascii="Arial" w:hAnsi="Arial" w:cs="Arial"/>
-          <w:sz w:val="28"/>
-          <w:szCs w:val="28"/>
+          <w:sz w:val="20"/>
         </w:rPr>
         <w:fldChar w:fldCharType="end"/>
       </w:r>
@@ -22135,8 +22260,7 @@
         <w:adjustRightInd w:val="0"/>
         <w:rPr>
           <w:rFonts w:ascii="Arial" w:hAnsi="Arial" w:cs="Arial"/>
-          <w:sz w:val="28"/>
-          <w:szCs w:val="28"/>
+          <w:sz w:val="20"/>
         </w:rPr>
       </w:pPr>
     </w:p>
@@ -22147,47 +22271,41 @@
         <w:adjustRightInd w:val="0"/>
         <w:rPr>
           <w:rFonts w:ascii="Arial" w:hAnsi="Arial" w:cs="Arial"/>
-          <w:sz w:val="28"/>
-          <w:szCs w:val="28"/>
+          <w:sz w:val="20"/>
         </w:rPr>
       </w:pPr>
       <w:r>
         <w:rPr>
           <w:rFonts w:ascii="Arial" w:hAnsi="Arial" w:cs="Arial"/>
-          <w:sz w:val="28"/>
-          <w:szCs w:val="28"/>
+          <w:sz w:val="20"/>
         </w:rPr>
         <w:t>Contact Name:</w:t>
       </w:r>
       <w:r>
         <w:rPr>
           <w:rFonts w:ascii="Arial" w:hAnsi="Arial" w:cs="Arial"/>
-          <w:sz w:val="28"/>
-          <w:szCs w:val="28"/>
+          <w:sz w:val="20"/>
         </w:rPr>
         <w:t xml:space="preserve"> </w:t>
       </w:r>
       <w:r>
         <w:rPr>
           <w:rFonts w:ascii="Arial" w:hAnsi="Arial" w:cs="Arial"/>
-          <w:sz w:val="28"/>
-          <w:szCs w:val="28"/>
+          <w:sz w:val="20"/>
         </w:rPr>
         <w:fldChar w:fldCharType="begin"/>
       </w:r>
       <w:r>
         <w:rPr>
           <w:rFonts w:ascii="Arial" w:hAnsi="Arial" w:cs="Arial"/>
-          <w:sz w:val="28"/>
-          <w:szCs w:val="28"/>
+          <w:sz w:val="20"/>
         </w:rPr>
         <w:instrText xml:space="preserve"> MERGEFIELD  Annex[SiteOfExport[ContactPerson]]  \* MERGEFORMAT </w:instrText>
       </w:r>
       <w:r>
         <w:rPr>
           <w:rFonts w:ascii="Arial" w:hAnsi="Arial" w:cs="Arial"/>
-          <w:sz w:val="28"/>
-          <w:szCs w:val="28"/>
+          <w:sz w:val="20"/>
         </w:rPr>
         <w:fldChar w:fldCharType="separate"/>
       </w:r>
@@ -22195,16 +22313,14 @@
         <w:rPr>
           <w:rFonts w:ascii="Arial" w:hAnsi="Arial" w:cs="Arial"/>
           <w:noProof/>
-          <w:sz w:val="28"/>
-          <w:szCs w:val="28"/>
+          <w:sz w:val="20"/>
         </w:rPr>
         <w:t>«Annex[SiteOfExport[ContactPerson]]»</w:t>
       </w:r>
       <w:r>
         <w:rPr>
           <w:rFonts w:ascii="Arial" w:hAnsi="Arial" w:cs="Arial"/>
-          <w:sz w:val="28"/>
-          <w:szCs w:val="28"/>
+          <w:sz w:val="20"/>
         </w:rPr>
         <w:fldChar w:fldCharType="end"/>
       </w:r>
@@ -22216,47 +22332,41 @@
         <w:adjustRightInd w:val="0"/>
         <w:rPr>
           <w:rFonts w:ascii="Arial" w:hAnsi="Arial" w:cs="Arial"/>
-          <w:sz w:val="28"/>
-          <w:szCs w:val="28"/>
+          <w:sz w:val="20"/>
         </w:rPr>
       </w:pPr>
       <w:r>
         <w:rPr>
           <w:rFonts w:ascii="Arial" w:hAnsi="Arial" w:cs="Arial"/>
-          <w:sz w:val="28"/>
-          <w:szCs w:val="28"/>
+          <w:sz w:val="20"/>
         </w:rPr>
         <w:t>Tel No:</w:t>
       </w:r>
       <w:r>
         <w:rPr>
           <w:rFonts w:ascii="Arial" w:hAnsi="Arial" w:cs="Arial"/>
-          <w:sz w:val="28"/>
-          <w:szCs w:val="28"/>
+          <w:sz w:val="20"/>
         </w:rPr>
         <w:t xml:space="preserve"> </w:t>
       </w:r>
       <w:r>
         <w:rPr>
           <w:rFonts w:ascii="Arial" w:hAnsi="Arial" w:cs="Arial"/>
-          <w:sz w:val="28"/>
-          <w:szCs w:val="28"/>
+          <w:sz w:val="20"/>
         </w:rPr>
         <w:fldChar w:fldCharType="begin"/>
       </w:r>
       <w:r>
         <w:rPr>
           <w:rFonts w:ascii="Arial" w:hAnsi="Arial" w:cs="Arial"/>
-          <w:sz w:val="28"/>
-          <w:szCs w:val="28"/>
+          <w:sz w:val="20"/>
         </w:rPr>
         <w:instrText xml:space="preserve"> MERGEFIELD  Annex[SiteOfExport[Telephone]]  \* MERGEFORMAT </w:instrText>
       </w:r>
       <w:r>
         <w:rPr>
           <w:rFonts w:ascii="Arial" w:hAnsi="Arial" w:cs="Arial"/>
-          <w:sz w:val="28"/>
-          <w:szCs w:val="28"/>
+          <w:sz w:val="20"/>
         </w:rPr>
         <w:fldChar w:fldCharType="separate"/>
       </w:r>
@@ -22264,16 +22374,14 @@
         <w:rPr>
           <w:rFonts w:ascii="Arial" w:hAnsi="Arial" w:cs="Arial"/>
           <w:noProof/>
-          <w:sz w:val="28"/>
-          <w:szCs w:val="28"/>
+          <w:sz w:val="20"/>
         </w:rPr>
         <w:t>«Annex[SiteOfExport[Telephone]]»</w:t>
       </w:r>
       <w:r>
         <w:rPr>
           <w:rFonts w:ascii="Arial" w:hAnsi="Arial" w:cs="Arial"/>
-          <w:sz w:val="28"/>
-          <w:szCs w:val="28"/>
+          <w:sz w:val="20"/>
         </w:rPr>
         <w:fldChar w:fldCharType="end"/>
       </w:r>
@@ -22285,47 +22393,41 @@
         <w:adjustRightInd w:val="0"/>
         <w:rPr>
           <w:rFonts w:ascii="Arial" w:hAnsi="Arial" w:cs="Arial"/>
-          <w:sz w:val="28"/>
-          <w:szCs w:val="28"/>
+          <w:sz w:val="20"/>
         </w:rPr>
       </w:pPr>
       <w:r>
         <w:rPr>
           <w:rFonts w:ascii="Arial" w:hAnsi="Arial" w:cs="Arial"/>
-          <w:sz w:val="28"/>
-          <w:szCs w:val="28"/>
+          <w:sz w:val="20"/>
         </w:rPr>
         <w:t>Fax No:</w:t>
       </w:r>
       <w:r>
         <w:rPr>
           <w:rFonts w:ascii="Arial" w:hAnsi="Arial" w:cs="Arial"/>
-          <w:sz w:val="28"/>
-          <w:szCs w:val="28"/>
+          <w:sz w:val="20"/>
         </w:rPr>
         <w:t xml:space="preserve"> </w:t>
       </w:r>
       <w:r>
         <w:rPr>
           <w:rFonts w:ascii="Arial" w:hAnsi="Arial" w:cs="Arial"/>
-          <w:sz w:val="28"/>
-          <w:szCs w:val="28"/>
+          <w:sz w:val="20"/>
         </w:rPr>
         <w:fldChar w:fldCharType="begin"/>
       </w:r>
       <w:r>
         <w:rPr>
           <w:rFonts w:ascii="Arial" w:hAnsi="Arial" w:cs="Arial"/>
-          <w:sz w:val="28"/>
-          <w:szCs w:val="28"/>
+          <w:sz w:val="20"/>
         </w:rPr>
         <w:instrText xml:space="preserve"> MERGEFIELD  Annex[SiteOfExport[Fax]]  \* MERGEFORMAT </w:instrText>
       </w:r>
       <w:r>
         <w:rPr>
           <w:rFonts w:ascii="Arial" w:hAnsi="Arial" w:cs="Arial"/>
-          <w:sz w:val="28"/>
-          <w:szCs w:val="28"/>
+          <w:sz w:val="20"/>
         </w:rPr>
         <w:fldChar w:fldCharType="separate"/>
       </w:r>
@@ -22333,16 +22435,14 @@
         <w:rPr>
           <w:rFonts w:ascii="Arial" w:hAnsi="Arial" w:cs="Arial"/>
           <w:noProof/>
-          <w:sz w:val="28"/>
-          <w:szCs w:val="28"/>
+          <w:sz w:val="20"/>
         </w:rPr>
         <w:t>«Annex[SiteOfExport[Fax]]»</w:t>
       </w:r>
       <w:r>
         <w:rPr>
           <w:rFonts w:ascii="Arial" w:hAnsi="Arial" w:cs="Arial"/>
-          <w:sz w:val="28"/>
-          <w:szCs w:val="28"/>
+          <w:sz w:val="20"/>
         </w:rPr>
         <w:fldChar w:fldCharType="end"/>
       </w:r>
@@ -22354,47 +22454,41 @@
         <w:adjustRightInd w:val="0"/>
         <w:rPr>
           <w:rFonts w:ascii="Arial" w:hAnsi="Arial" w:cs="Arial"/>
-          <w:sz w:val="28"/>
-          <w:szCs w:val="28"/>
+          <w:sz w:val="20"/>
         </w:rPr>
       </w:pPr>
       <w:r>
         <w:rPr>
           <w:rFonts w:ascii="Arial" w:hAnsi="Arial" w:cs="Arial"/>
-          <w:sz w:val="28"/>
-          <w:szCs w:val="28"/>
+          <w:sz w:val="20"/>
         </w:rPr>
         <w:t>Email:</w:t>
       </w:r>
       <w:r>
         <w:rPr>
           <w:rFonts w:ascii="Arial" w:hAnsi="Arial" w:cs="Arial"/>
-          <w:sz w:val="28"/>
-          <w:szCs w:val="28"/>
+          <w:sz w:val="20"/>
         </w:rPr>
         <w:t xml:space="preserve"> </w:t>
       </w:r>
       <w:r>
         <w:rPr>
           <w:rFonts w:ascii="Arial" w:hAnsi="Arial" w:cs="Arial"/>
-          <w:sz w:val="28"/>
-          <w:szCs w:val="28"/>
+          <w:sz w:val="20"/>
         </w:rPr>
         <w:fldChar w:fldCharType="begin"/>
       </w:r>
       <w:r>
         <w:rPr>
           <w:rFonts w:ascii="Arial" w:hAnsi="Arial" w:cs="Arial"/>
-          <w:sz w:val="28"/>
-          <w:szCs w:val="28"/>
+          <w:sz w:val="20"/>
         </w:rPr>
         <w:instrText xml:space="preserve"> MERGEFIELD  Annex[SiteOfExport[Email]]  \* MERGEFORMAT </w:instrText>
       </w:r>
       <w:r>
         <w:rPr>
           <w:rFonts w:ascii="Arial" w:hAnsi="Arial" w:cs="Arial"/>
-          <w:sz w:val="28"/>
-          <w:szCs w:val="28"/>
+          <w:sz w:val="20"/>
         </w:rPr>
         <w:fldChar w:fldCharType="separate"/>
       </w:r>
@@ -22402,16 +22496,14 @@
         <w:rPr>
           <w:rFonts w:ascii="Arial" w:hAnsi="Arial" w:cs="Arial"/>
           <w:noProof/>
-          <w:sz w:val="28"/>
-          <w:szCs w:val="28"/>
+          <w:sz w:val="20"/>
         </w:rPr>
         <w:t>«Annex[SiteOfExport[Email]]»</w:t>
       </w:r>
       <w:r>
         <w:rPr>
           <w:rFonts w:ascii="Arial" w:hAnsi="Arial" w:cs="Arial"/>
-          <w:sz w:val="28"/>
-          <w:szCs w:val="28"/>
+          <w:sz w:val="20"/>
         </w:rPr>
         <w:fldChar w:fldCharType="end"/>
       </w:r>
@@ -22476,46 +22568,47 @@
         <w:adjustRightInd w:val="0"/>
         <w:rPr>
           <w:rFonts w:ascii="Arial" w:hAnsi="Arial" w:cs="Arial"/>
-          <w:sz w:val="28"/>
-          <w:szCs w:val="28"/>
+          <w:sz w:val="20"/>
         </w:rPr>
       </w:pPr>
-    </w:p>
-    <w:p>
-      <w:pPr>
-        <w:autoSpaceDE w:val="0"/>
-        <w:autoSpaceDN w:val="0"/>
-        <w:adjustRightInd w:val="0"/>
-        <w:rPr>
-          <w:rFonts w:ascii="Arial" w:hAnsi="Arial" w:cs="Arial"/>
-          <w:sz w:val="28"/>
-          <w:szCs w:val="28"/>
-        </w:rPr>
-      </w:pPr>
-    </w:p>
-    <w:p>
-      <w:pPr>
-        <w:autoSpaceDE w:val="0"/>
-        <w:autoSpaceDN w:val="0"/>
-        <w:adjustRightInd w:val="0"/>
-        <w:rPr>
-          <w:rFonts w:ascii="Arial" w:hAnsi="Arial" w:cs="Arial"/>
-          <w:sz w:val="28"/>
-          <w:szCs w:val="28"/>
-        </w:rPr>
-      </w:pPr>
-    </w:p>
-    <w:p>
-      <w:pPr>
-        <w:autoSpaceDE w:val="0"/>
-        <w:autoSpaceDN w:val="0"/>
-        <w:adjustRightInd w:val="0"/>
-        <w:rPr>
-          <w:rFonts w:ascii="Arial" w:hAnsi="Arial" w:cs="Arial"/>
-          <w:sz w:val="28"/>
-          <w:szCs w:val="28"/>
-        </w:rPr>
-      </w:pPr>
+      <w:r>
+        <w:rPr>
+          <w:rFonts w:ascii="Arial" w:hAnsi="Arial" w:cs="Arial"/>
+          <w:sz w:val="20"/>
+        </w:rPr>
+        <w:fldChar w:fldCharType="begin"/>
+      </w:r>
+      <w:r>
+        <w:rPr>
+          <w:rFonts w:ascii="Arial" w:hAnsi="Arial" w:cs="Arial"/>
+          <w:sz w:val="20"/>
+        </w:rPr>
+        <w:instrText xml:space="preserve"> MERGEFIELD  Annex[PoGtext[ProcessOfGeneration]]  \* MERGEFORMAT </w:instrText>
+      </w:r>
+      <w:r>
+        <w:rPr>
+          <w:rFonts w:ascii="Arial" w:hAnsi="Arial" w:cs="Arial"/>
+          <w:sz w:val="20"/>
+        </w:rPr>
+        <w:fldChar w:fldCharType="separate"/>
+      </w:r>
+      <w:r>
+        <w:rPr>
+          <w:rFonts w:ascii="Arial" w:hAnsi="Arial" w:cs="Arial"/>
+          <w:noProof/>
+          <w:sz w:val="20"/>
+        </w:rPr>
+        <w:t>«Annex[PoGtext[ProcessOfGeneration]]»</w:t>
+      </w:r>
+      <w:r>
+        <w:rPr>
+          <w:rFonts w:ascii="Arial" w:hAnsi="Arial" w:cs="Arial"/>
+          <w:sz w:val="20"/>
+        </w:rPr>
+        <w:fldChar w:fldCharType="end"/>
+      </w:r>
+      <w:bookmarkStart w:id="2" w:name="_GoBack"/>
+      <w:bookmarkEnd w:id="2"/>
     </w:p>
     <w:p>
       <w:pPr>

</xml_diff>

<commit_message>
Update technology employed merge
</commit_message>
<xml_diff>
--- a/src/EA.Iws.Api/Documents/NotificationMergeTemplate.docx
+++ b/src/EA.Iws.Api/Documents/NotificationMergeTemplate.docx
@@ -82,7 +82,23 @@
                 <w:b/>
                 <w:sz w:val="16"/>
               </w:rPr>
-              <w:t xml:space="preserve">Exporter - notifier </w:t>
+              <w:t xml:space="preserve">Exporter - </w:t>
+            </w:r>
+            <w:proofErr w:type="spellStart"/>
+            <w:r>
+              <w:rPr>
+                <w:b/>
+                <w:sz w:val="16"/>
+              </w:rPr>
+              <w:t>notifier</w:t>
+            </w:r>
+            <w:proofErr w:type="spellEnd"/>
+            <w:r>
+              <w:rPr>
+                <w:b/>
+                <w:sz w:val="16"/>
+              </w:rPr>
+              <w:t xml:space="preserve"> </w:t>
             </w:r>
             <w:r>
               <w:rPr>
@@ -666,7 +682,23 @@
                 <w:sz w:val="16"/>
                 <w:szCs w:val="16"/>
               </w:rPr>
-              <w:t>(i) Individual shipment:</w:t>
+              <w:t>(</w:t>
+            </w:r>
+            <w:proofErr w:type="spellStart"/>
+            <w:r>
+              <w:rPr>
+                <w:sz w:val="16"/>
+                <w:szCs w:val="16"/>
+              </w:rPr>
+              <w:t>i</w:t>
+            </w:r>
+            <w:proofErr w:type="spellEnd"/>
+            <w:r>
+              <w:rPr>
+                <w:sz w:val="16"/>
+                <w:szCs w:val="16"/>
+              </w:rPr>
+              <w:t>) Individual shipment:</w:t>
             </w:r>
             <w:r>
               <w:rPr>
@@ -826,7 +858,23 @@
                 <w:sz w:val="16"/>
                 <w:szCs w:val="16"/>
               </w:rPr>
-              <w:t xml:space="preserve">(i) Disposal </w:t>
+              <w:t>(</w:t>
+            </w:r>
+            <w:proofErr w:type="spellStart"/>
+            <w:r>
+              <w:rPr>
+                <w:sz w:val="16"/>
+                <w:szCs w:val="16"/>
+              </w:rPr>
+              <w:t>i</w:t>
+            </w:r>
+            <w:proofErr w:type="spellEnd"/>
+            <w:r>
+              <w:rPr>
+                <w:sz w:val="16"/>
+                <w:szCs w:val="16"/>
+              </w:rPr>
+              <w:t xml:space="preserve">) Disposal </w:t>
             </w:r>
             <w:r>
               <w:rPr>
@@ -1536,21 +1584,74 @@
             </w:pPr>
             <w:r>
               <w:rPr>
+                <w:sz w:val="16"/>
+              </w:rPr>
+              <w:t>Name:</w:t>
+            </w:r>
+            <w:r>
+              <w:rPr>
+                <w:sz w:val="16"/>
+              </w:rPr>
+              <w:t xml:space="preserve"> </w:t>
+            </w:r>
+            <w:r>
+              <w:rPr>
+                <w:sz w:val="16"/>
+              </w:rPr>
+              <w:fldChar w:fldCharType="begin"/>
+            </w:r>
+            <w:r>
+              <w:rPr>
+                <w:sz w:val="16"/>
+              </w:rPr>
+              <w:instrText xml:space="preserve"> MERGEFIELD  Importer[Name]  \* MERGEFORMAT </w:instrText>
+            </w:r>
+            <w:r>
+              <w:rPr>
+                <w:sz w:val="16"/>
+              </w:rPr>
+              <w:fldChar w:fldCharType="separate"/>
+            </w:r>
+            <w:r>
+              <w:rPr>
+                <w:noProof/>
+                <w:sz w:val="16"/>
+              </w:rPr>
+              <w:t>«Importer[Name]»</w:t>
+            </w:r>
+            <w:r>
+              <w:rPr>
+                <w:sz w:val="16"/>
+              </w:rPr>
+              <w:fldChar w:fldCharType="end"/>
+            </w:r>
+          </w:p>
+          <w:p>
+            <w:pPr>
+              <w:tabs>
+                <w:tab w:val="left" w:pos="175"/>
+              </w:tabs>
+              <w:rPr>
+                <w:sz w:val="16"/>
+              </w:rPr>
+            </w:pPr>
+            <w:r>
+              <w:rPr>
                 <w:noProof/>
                 <w:sz w:val="16"/>
               </w:rPr>
               <mc:AlternateContent>
                 <mc:Choice Requires="wps">
                   <w:drawing>
-                    <wp:anchor distT="45720" distB="45720" distL="114300" distR="114300" simplePos="0" relativeHeight="251677184" behindDoc="0" locked="0" layoutInCell="1" allowOverlap="1" wp14:anchorId="75462FE6" wp14:editId="20A8872A">
+                    <wp:anchor distT="45720" distB="45720" distL="114300" distR="114300" simplePos="0" relativeHeight="251677184" behindDoc="0" locked="0" layoutInCell="1" allowOverlap="1" wp14:anchorId="4881C5D2" wp14:editId="358EF4D0">
                       <wp:simplePos x="0" y="0"/>
                       <wp:positionH relativeFrom="column">
-                        <wp:posOffset>385227</wp:posOffset>
+                        <wp:posOffset>384810</wp:posOffset>
                       </wp:positionH>
                       <wp:positionV relativeFrom="paragraph">
-                        <wp:posOffset>101678</wp:posOffset>
+                        <wp:posOffset>-2540</wp:posOffset>
                       </wp:positionV>
-                      <wp:extent cx="2752199" cy="470005"/>
+                      <wp:extent cx="2752090" cy="469900"/>
                       <wp:effectExtent l="0" t="0" r="10160" b="6350"/>
                       <wp:wrapNone/>
                       <wp:docPr id="9" name="Text Box 2"/>
@@ -1566,7 +1667,7 @@
                             <wps:spPr bwMode="auto">
                               <a:xfrm>
                                 <a:off x="0" y="0"/>
-                                <a:ext cx="2752199" cy="470005"/>
+                                <a:ext cx="2752090" cy="469900"/>
                               </a:xfrm>
                               <a:prstGeom prst="rect">
                                 <a:avLst/>
@@ -1644,7 +1745,11 @@
                 </mc:Choice>
                 <mc:Fallback>
                   <w:pict>
-                    <v:shape w14:anchorId="2768F10F" id="_x0000_s1027" type="#_x0000_t202" style="position:absolute;margin-left:30.35pt;margin-top:8pt;width:216.7pt;height:37pt;z-index:251677184;visibility:visible;mso-wrap-style:square;mso-width-percent:0;mso-height-percent:0;mso-wrap-distance-left:9pt;mso-wrap-distance-top:3.6pt;mso-wrap-distance-right:9pt;mso-wrap-distance-bottom:3.6pt;mso-position-horizontal:absolute;mso-position-horizontal-relative:text;mso-position-vertical:absolute;mso-position-vertical-relative:text;mso-width-percent:0;mso-height-percent:0;mso-width-relative:margin;mso-height-relative:margin;v-text-anchor:top" o:gfxdata="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" filled="f" stroked="f">
+                    <v:shapetype w14:anchorId="4881C5D2" id="_x0000_t202" coordsize="21600,21600" o:spt="202" path="m,l,21600r21600,l21600,xe">
+                      <v:stroke joinstyle="miter"/>
+                      <v:path gradientshapeok="t" o:connecttype="rect"/>
+                    </v:shapetype>
+                    <v:shape id="_x0000_s1027" type="#_x0000_t202" style="position:absolute;margin-left:30.3pt;margin-top:-.2pt;width:216.7pt;height:37pt;z-index:251677184;visibility:visible;mso-wrap-style:square;mso-width-percent:0;mso-height-percent:0;mso-wrap-distance-left:9pt;mso-wrap-distance-top:3.6pt;mso-wrap-distance-right:9pt;mso-wrap-distance-bottom:3.6pt;mso-position-horizontal:absolute;mso-position-horizontal-relative:text;mso-position-vertical:absolute;mso-position-vertical-relative:text;mso-width-percent:0;mso-height-percent:0;mso-width-relative:margin;mso-height-relative:margin;v-text-anchor:top" o:gfxdata="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" filled="f" stroked="f">
                       <v:textbox inset="0,0,0,0">
                         <w:txbxContent>
                           <w:p>
@@ -1702,59 +1807,6 @@
               <w:rPr>
                 <w:sz w:val="16"/>
               </w:rPr>
-              <w:t>Name:</w:t>
-            </w:r>
-            <w:r>
-              <w:rPr>
-                <w:sz w:val="16"/>
-              </w:rPr>
-              <w:t xml:space="preserve"> </w:t>
-            </w:r>
-            <w:r>
-              <w:rPr>
-                <w:sz w:val="16"/>
-              </w:rPr>
-              <w:fldChar w:fldCharType="begin"/>
-            </w:r>
-            <w:r>
-              <w:rPr>
-                <w:sz w:val="16"/>
-              </w:rPr>
-              <w:instrText xml:space="preserve"> MERGEFIELD  Importer[Name]  \* MERGEFORMAT </w:instrText>
-            </w:r>
-            <w:r>
-              <w:rPr>
-                <w:sz w:val="16"/>
-              </w:rPr>
-              <w:fldChar w:fldCharType="separate"/>
-            </w:r>
-            <w:r>
-              <w:rPr>
-                <w:noProof/>
-                <w:sz w:val="16"/>
-              </w:rPr>
-              <w:t>«Importer[Name]»</w:t>
-            </w:r>
-            <w:r>
-              <w:rPr>
-                <w:sz w:val="16"/>
-              </w:rPr>
-              <w:fldChar w:fldCharType="end"/>
-            </w:r>
-          </w:p>
-          <w:p>
-            <w:pPr>
-              <w:tabs>
-                <w:tab w:val="left" w:pos="175"/>
-              </w:tabs>
-              <w:rPr>
-                <w:sz w:val="16"/>
-              </w:rPr>
-            </w:pPr>
-            <w:r>
-              <w:rPr>
-                <w:sz w:val="16"/>
-              </w:rPr>
               <w:t>Address:</w:t>
             </w:r>
             <w:r>
@@ -1795,12 +1847,14 @@
                 <w:sz w:val="16"/>
               </w:rPr>
             </w:pPr>
+            <w:proofErr w:type="spellStart"/>
             <w:r>
               <w:rPr>
                 <w:sz w:val="16"/>
               </w:rPr>
               <w:t>TonneFieldName</w:t>
             </w:r>
+            <w:proofErr w:type="spellEnd"/>
             <w:r>
               <w:rPr>
                 <w:sz w:val="16"/>
@@ -1923,12 +1977,14 @@
             </w:pPr>
             <w:bookmarkStart w:id="0" w:name="OLE_LINK1"/>
             <w:bookmarkStart w:id="1" w:name="OLE_LINK2"/>
+            <w:proofErr w:type="spellStart"/>
             <w:r>
               <w:rPr>
                 <w:sz w:val="16"/>
               </w:rPr>
               <w:t>cubfn</w:t>
             </w:r>
+            <w:proofErr w:type="spellEnd"/>
             <w:r>
               <w:rPr>
                 <w:sz w:val="16"/>
@@ -3156,10 +3212,10 @@
                     <wp:anchor distT="45720" distB="45720" distL="114300" distR="114300" simplePos="0" relativeHeight="251681280" behindDoc="0" locked="0" layoutInCell="1" allowOverlap="1" wp14:anchorId="4F8843AF" wp14:editId="39997547">
                       <wp:simplePos x="0" y="0"/>
                       <wp:positionH relativeFrom="column">
-                        <wp:posOffset>443230</wp:posOffset>
+                        <wp:posOffset>386080</wp:posOffset>
                       </wp:positionH>
                       <wp:positionV relativeFrom="paragraph">
-                        <wp:posOffset>99165</wp:posOffset>
+                        <wp:posOffset>111760</wp:posOffset>
                       </wp:positionV>
                       <wp:extent cx="1944000" cy="360000"/>
                       <wp:effectExtent l="0" t="0" r="0" b="2540"/>
@@ -3255,7 +3311,7 @@
                 </mc:Choice>
                 <mc:Fallback>
                   <w:pict>
-                    <v:shape w14:anchorId="51BF2AD2" id="_x0000_s1028" type="#_x0000_t202" style="position:absolute;margin-left:34.9pt;margin-top:7.8pt;width:153.05pt;height:28.35pt;z-index:251681280;visibility:visible;mso-wrap-style:square;mso-width-percent:0;mso-height-percent:0;mso-wrap-distance-left:9pt;mso-wrap-distance-top:3.6pt;mso-wrap-distance-right:9pt;mso-wrap-distance-bottom:3.6pt;mso-position-horizontal:absolute;mso-position-horizontal-relative:text;mso-position-vertical:absolute;mso-position-vertical-relative:text;mso-width-percent:0;mso-height-percent:0;mso-width-relative:margin;mso-height-relative:margin;v-text-anchor:top" o:gfxdata="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" filled="f" stroked="f">
+                    <v:shape w14:anchorId="4F8843AF" id="_x0000_s1031" type="#_x0000_t202" style="position:absolute;margin-left:30.4pt;margin-top:8.8pt;width:153.05pt;height:28.35pt;z-index:251681280;visibility:visible;mso-wrap-style:square;mso-width-percent:0;mso-height-percent:0;mso-wrap-distance-left:9pt;mso-wrap-distance-top:3.6pt;mso-wrap-distance-right:9pt;mso-wrap-distance-bottom:3.6pt;mso-position-horizontal:absolute;mso-position-horizontal-relative:text;mso-position-vertical:absolute;mso-position-vertical-relative:text;mso-width-percent:0;mso-height-percent:0;mso-width-relative:margin;mso-height-relative:margin;v-text-anchor:top" o:gfxdata="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" filled="f" stroked="f">
                       <v:textbox inset="0,0,0,0">
                         <w:txbxContent>
                           <w:p>
@@ -3808,61 +3864,6 @@
               </w:rPr>
               <w:fldChar w:fldCharType="end"/>
             </w:r>
-            <w:r>
-              <w:rPr>
-                <w:rFonts w:ascii="Arial" w:hAnsi="Arial" w:cs="Arial"/>
-                <w:sz w:val="14"/>
-                <w:szCs w:val="14"/>
-              </w:rPr>
-              <w:t xml:space="preserve"> </w:t>
-            </w:r>
-            <w:r>
-              <w:rPr>
-                <w:sz w:val="16"/>
-              </w:rPr>
-              <w:t xml:space="preserve">  </w:t>
-            </w:r>
-            <w:r>
-              <w:rPr>
-                <w:rFonts w:ascii="Arial" w:hAnsi="Arial" w:cs="Arial"/>
-                <w:sz w:val="14"/>
-                <w:szCs w:val="14"/>
-              </w:rPr>
-              <w:fldChar w:fldCharType="begin"/>
-            </w:r>
-            <w:r>
-              <w:rPr>
-                <w:rFonts w:ascii="Arial" w:hAnsi="Arial" w:cs="Arial"/>
-                <w:sz w:val="14"/>
-                <w:szCs w:val="14"/>
-              </w:rPr>
-              <w:instrText xml:space="preserve"> MERGEFIELD  Operation[AnnexIfFurtherDetailsProvided]  \* MERGEFORMAT </w:instrText>
-            </w:r>
-            <w:r>
-              <w:rPr>
-                <w:rFonts w:ascii="Arial" w:hAnsi="Arial" w:cs="Arial"/>
-                <w:sz w:val="14"/>
-                <w:szCs w:val="14"/>
-              </w:rPr>
-              <w:fldChar w:fldCharType="separate"/>
-            </w:r>
-            <w:r>
-              <w:rPr>
-                <w:rFonts w:ascii="Arial" w:hAnsi="Arial" w:cs="Arial"/>
-                <w:noProof/>
-                <w:sz w:val="14"/>
-                <w:szCs w:val="14"/>
-              </w:rPr>
-              <w:t>«Operation[AnnexIfFurtherDetailsProvided]»</w:t>
-            </w:r>
-            <w:r>
-              <w:rPr>
-                <w:rFonts w:ascii="Arial" w:hAnsi="Arial" w:cs="Arial"/>
-                <w:sz w:val="14"/>
-                <w:szCs w:val="14"/>
-              </w:rPr>
-              <w:fldChar w:fldCharType="end"/>
-            </w:r>
           </w:p>
           <w:p>
             <w:pPr>
@@ -4356,63 +4357,227 @@
             </w:pPr>
             <w:r>
               <w:rPr>
-                <w:sz w:val="16"/>
-              </w:rPr>
-              <w:t>Name:</w:t>
-            </w:r>
-            <w:r>
-              <w:rPr>
-                <w:sz w:val="16"/>
-              </w:rPr>
-              <w:t xml:space="preserve"> </w:t>
-            </w:r>
-            <w:r>
-              <w:rPr>
-                <w:sz w:val="16"/>
-              </w:rPr>
-              <w:fldChar w:fldCharType="begin"/>
-            </w:r>
-            <w:r>
-              <w:rPr>
-                <w:sz w:val="16"/>
-              </w:rPr>
-              <w:instrText xml:space="preserve"> MERGEFIELD  Producer[Name]  \* MERGEFORMAT </w:instrText>
-            </w:r>
-            <w:r>
-              <w:rPr>
-                <w:sz w:val="16"/>
-              </w:rPr>
-              <w:fldChar w:fldCharType="separate"/>
-            </w:r>
-            <w:r>
-              <w:rPr>
-                <w:noProof/>
-                <w:sz w:val="16"/>
-              </w:rPr>
-              <w:t>«Producer[Name]»</w:t>
-            </w:r>
-            <w:r>
-              <w:rPr>
-                <w:sz w:val="16"/>
-              </w:rPr>
-              <w:fldChar w:fldCharType="end"/>
-            </w:r>
-          </w:p>
-          <w:p>
-            <w:pPr>
-              <w:rPr>
-                <w:sz w:val="16"/>
-              </w:rPr>
-            </w:pPr>
-            <w:r>
-              <w:rPr>
                 <w:noProof/>
                 <w:sz w:val="16"/>
               </w:rPr>
               <mc:AlternateContent>
                 <mc:Choice Requires="wps">
                   <w:drawing>
-                    <wp:anchor distT="45720" distB="45720" distL="114300" distR="114300" simplePos="0" relativeHeight="251691520" behindDoc="0" locked="0" layoutInCell="1" allowOverlap="1" wp14:anchorId="30C30B5F" wp14:editId="4597F834">
+                    <wp:anchor distT="45720" distB="45720" distL="114300" distR="114300" simplePos="0" relativeHeight="251675136" behindDoc="0" locked="0" layoutInCell="1" allowOverlap="1" wp14:anchorId="407E79AB" wp14:editId="4F0E7A46">
+                      <wp:simplePos x="0" y="0"/>
+                      <wp:positionH relativeFrom="column">
+                        <wp:posOffset>377190</wp:posOffset>
+                      </wp:positionH>
+                      <wp:positionV relativeFrom="paragraph">
+                        <wp:posOffset>105410</wp:posOffset>
+                      </wp:positionV>
+                      <wp:extent cx="1943735" cy="359410"/>
+                      <wp:effectExtent l="0" t="0" r="0" b="2540"/>
+                      <wp:wrapNone/>
+                      <wp:docPr id="6" name="Text Box 2"/>
+                      <wp:cNvGraphicFramePr>
+                        <a:graphicFrameLocks xmlns:a="http://schemas.openxmlformats.org/drawingml/2006/main"/>
+                      </wp:cNvGraphicFramePr>
+                      <a:graphic xmlns:a="http://schemas.openxmlformats.org/drawingml/2006/main">
+                        <a:graphicData uri="http://schemas.microsoft.com/office/word/2010/wordprocessingShape">
+                          <wps:wsp>
+                            <wps:cNvSpPr txBox="1">
+                              <a:spLocks noChangeArrowheads="1"/>
+                            </wps:cNvSpPr>
+                            <wps:spPr bwMode="auto">
+                              <a:xfrm>
+                                <a:off x="0" y="0"/>
+                                <a:ext cx="1943735" cy="359410"/>
+                              </a:xfrm>
+                              <a:prstGeom prst="rect">
+                                <a:avLst/>
+                              </a:prstGeom>
+                              <a:noFill/>
+                              <a:ln w="9525">
+                                <a:noFill/>
+                                <a:miter lim="800000"/>
+                                <a:headEnd/>
+                                <a:tailEnd/>
+                              </a:ln>
+                            </wps:spPr>
+                            <wps:txbx>
+                              <w:txbxContent>
+                                <w:p>
+                                  <w:pPr>
+                                    <w:rPr>
+                                      <w:sz w:val="16"/>
+                                      <w:szCs w:val="16"/>
+                                    </w:rPr>
+                                  </w:pPr>
+                                  <w:r>
+                                    <w:rPr>
+                                      <w:sz w:val="16"/>
+                                      <w:szCs w:val="16"/>
+                                    </w:rPr>
+                                    <w:fldChar w:fldCharType="begin"/>
+                                  </w:r>
+                                  <w:r>
+                                    <w:rPr>
+                                      <w:sz w:val="16"/>
+                                      <w:szCs w:val="16"/>
+                                    </w:rPr>
+                                    <w:instrText xml:space="preserve"> MERGEFIELD  Producer[Address]  \* MERGEFORMAT </w:instrText>
+                                  </w:r>
+                                  <w:r>
+                                    <w:rPr>
+                                      <w:sz w:val="16"/>
+                                      <w:szCs w:val="16"/>
+                                    </w:rPr>
+                                    <w:fldChar w:fldCharType="separate"/>
+                                  </w:r>
+                                  <w:r>
+                                    <w:rPr>
+                                      <w:noProof/>
+                                      <w:sz w:val="16"/>
+                                      <w:szCs w:val="16"/>
+                                    </w:rPr>
+                                    <w:t>«Producer[Address]»</w:t>
+                                  </w:r>
+                                  <w:r>
+                                    <w:rPr>
+                                      <w:sz w:val="16"/>
+                                      <w:szCs w:val="16"/>
+                                    </w:rPr>
+                                    <w:fldChar w:fldCharType="end"/>
+                                  </w:r>
+                                </w:p>
+                              </w:txbxContent>
+                            </wps:txbx>
+                            <wps:bodyPr rot="0" vert="horz" wrap="square" lIns="0" tIns="0" rIns="0" bIns="0" anchor="t" anchorCtr="0">
+                              <a:noAutofit/>
+                            </wps:bodyPr>
+                          </wps:wsp>
+                        </a:graphicData>
+                      </a:graphic>
+                      <wp14:sizeRelH relativeFrom="margin">
+                        <wp14:pctWidth>0</wp14:pctWidth>
+                      </wp14:sizeRelH>
+                      <wp14:sizeRelV relativeFrom="margin">
+                        <wp14:pctHeight>0</wp14:pctHeight>
+                      </wp14:sizeRelV>
+                    </wp:anchor>
+                  </w:drawing>
+                </mc:Choice>
+                <mc:Fallback>
+                  <w:pict>
+                    <v:shape w14:anchorId="407E79AB" id="_x0000_s1033" type="#_x0000_t202" style="position:absolute;margin-left:29.7pt;margin-top:8.3pt;width:153.05pt;height:28.3pt;z-index:251675136;visibility:visible;mso-wrap-style:square;mso-width-percent:0;mso-height-percent:0;mso-wrap-distance-left:9pt;mso-wrap-distance-top:3.6pt;mso-wrap-distance-right:9pt;mso-wrap-distance-bottom:3.6pt;mso-position-horizontal:absolute;mso-position-horizontal-relative:text;mso-position-vertical:absolute;mso-position-vertical-relative:text;mso-width-percent:0;mso-height-percent:0;mso-width-relative:margin;mso-height-relative:margin;v-text-anchor:top" o:gfxdata="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" filled="f" stroked="f">
+                      <v:textbox inset="0,0,0,0">
+                        <w:txbxContent>
+                          <w:p>
+                            <w:pPr>
+                              <w:rPr>
+                                <w:sz w:val="16"/>
+                                <w:szCs w:val="16"/>
+                              </w:rPr>
+                            </w:pPr>
+                            <w:r>
+                              <w:rPr>
+                                <w:sz w:val="16"/>
+                                <w:szCs w:val="16"/>
+                              </w:rPr>
+                              <w:fldChar w:fldCharType="begin"/>
+                            </w:r>
+                            <w:r>
+                              <w:rPr>
+                                <w:sz w:val="16"/>
+                                <w:szCs w:val="16"/>
+                              </w:rPr>
+                              <w:instrText xml:space="preserve"> MERGEFIELD  Producer[Address]  \* MERGEFORMAT </w:instrText>
+                            </w:r>
+                            <w:r>
+                              <w:rPr>
+                                <w:sz w:val="16"/>
+                                <w:szCs w:val="16"/>
+                              </w:rPr>
+                              <w:fldChar w:fldCharType="separate"/>
+                            </w:r>
+                            <w:r>
+                              <w:rPr>
+                                <w:noProof/>
+                                <w:sz w:val="16"/>
+                                <w:szCs w:val="16"/>
+                              </w:rPr>
+                              <w:t>«Producer[Address]»</w:t>
+                            </w:r>
+                            <w:r>
+                              <w:rPr>
+                                <w:sz w:val="16"/>
+                                <w:szCs w:val="16"/>
+                              </w:rPr>
+                              <w:fldChar w:fldCharType="end"/>
+                            </w:r>
+                          </w:p>
+                        </w:txbxContent>
+                      </v:textbox>
+                    </v:shape>
+                  </w:pict>
+                </mc:Fallback>
+              </mc:AlternateContent>
+            </w:r>
+            <w:r>
+              <w:rPr>
+                <w:sz w:val="16"/>
+              </w:rPr>
+              <w:t>Name:</w:t>
+            </w:r>
+            <w:r>
+              <w:rPr>
+                <w:sz w:val="16"/>
+              </w:rPr>
+              <w:t xml:space="preserve"> </w:t>
+            </w:r>
+            <w:r>
+              <w:rPr>
+                <w:sz w:val="16"/>
+              </w:rPr>
+              <w:fldChar w:fldCharType="begin"/>
+            </w:r>
+            <w:r>
+              <w:rPr>
+                <w:sz w:val="16"/>
+              </w:rPr>
+              <w:instrText xml:space="preserve"> MERGEFIELD  Producer[Name]  \* MERGEFORMAT </w:instrText>
+            </w:r>
+            <w:r>
+              <w:rPr>
+                <w:sz w:val="16"/>
+              </w:rPr>
+              <w:fldChar w:fldCharType="separate"/>
+            </w:r>
+            <w:r>
+              <w:rPr>
+                <w:noProof/>
+                <w:sz w:val="16"/>
+              </w:rPr>
+              <w:t>«Producer[Name]»</w:t>
+            </w:r>
+            <w:r>
+              <w:rPr>
+                <w:sz w:val="16"/>
+              </w:rPr>
+              <w:fldChar w:fldCharType="end"/>
+            </w:r>
+          </w:p>
+          <w:p>
+            <w:pPr>
+              <w:rPr>
+                <w:sz w:val="16"/>
+              </w:rPr>
+            </w:pPr>
+            <w:r>
+              <w:rPr>
+                <w:noProof/>
+                <w:sz w:val="16"/>
+              </w:rPr>
+              <mc:AlternateContent>
+                <mc:Choice Requires="wps">
+                  <w:drawing>
+                    <wp:anchor distT="45720" distB="45720" distL="114300" distR="114300" simplePos="0" relativeHeight="251691520" behindDoc="0" locked="0" layoutInCell="1" allowOverlap="1" wp14:anchorId="430410F6" wp14:editId="0E0B77C6">
                       <wp:simplePos x="0" y="0"/>
                       <wp:positionH relativeFrom="column">
                         <wp:posOffset>1812925</wp:posOffset>
@@ -4514,11 +4679,7 @@
                 </mc:Choice>
                 <mc:Fallback>
                   <w:pict>
-                    <v:shapetype w14:anchorId="30C30B5F" id="_x0000_t202" coordsize="21600,21600" o:spt="202" path="m,l,21600r21600,l21600,xe">
-                      <v:stroke joinstyle="miter"/>
-                      <v:path gradientshapeok="t" o:connecttype="rect"/>
-                    </v:shapetype>
-                    <v:shape id="_x0000_s1033" type="#_x0000_t202" style="position:absolute;margin-left:142.75pt;margin-top:7.95pt;width:132.5pt;height:14pt;z-index:251691520;visibility:visible;mso-wrap-style:square;mso-width-percent:0;mso-height-percent:0;mso-wrap-distance-left:9pt;mso-wrap-distance-top:3.6pt;mso-wrap-distance-right:9pt;mso-wrap-distance-bottom:3.6pt;mso-position-horizontal:absolute;mso-position-horizontal-relative:text;mso-position-vertical:absolute;mso-position-vertical-relative:text;mso-width-percent:0;mso-height-percent:0;mso-width-relative:margin;mso-height-relative:margin;v-text-anchor:top" o:gfxdata="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" filled="f" stroked="f">
+                    <v:shape w14:anchorId="430410F6" id="_x0000_s1034" type="#_x0000_t202" style="position:absolute;margin-left:142.75pt;margin-top:7.95pt;width:132.5pt;height:14pt;z-index:251691520;visibility:visible;mso-wrap-style:square;mso-width-percent:0;mso-height-percent:0;mso-wrap-distance-left:9pt;mso-wrap-distance-top:3.6pt;mso-wrap-distance-right:9pt;mso-wrap-distance-bottom:3.6pt;mso-position-horizontal:absolute;mso-position-horizontal-relative:text;mso-position-vertical:absolute;mso-position-vertical-relative:text;mso-width-percent:0;mso-height-percent:0;mso-width-relative:margin;mso-height-relative:margin;v-text-anchor:top" o:gfxdata="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" filled="f" stroked="f">
                       <v:textbox inset="0,0,0,0">
                         <w:txbxContent>
                           <w:p>
@@ -4561,170 +4722,6 @@
                               <w:rPr>
                                 <w:rFonts w:ascii="Arial" w:hAnsi="Arial" w:cs="Arial"/>
                                 <w:sz w:val="20"/>
-                              </w:rPr>
-                              <w:fldChar w:fldCharType="end"/>
-                            </w:r>
-                          </w:p>
-                        </w:txbxContent>
-                      </v:textbox>
-                    </v:shape>
-                  </w:pict>
-                </mc:Fallback>
-              </mc:AlternateContent>
-            </w:r>
-            <w:r>
-              <w:rPr>
-                <w:noProof/>
-                <w:sz w:val="16"/>
-              </w:rPr>
-              <mc:AlternateContent>
-                <mc:Choice Requires="wps">
-                  <w:drawing>
-                    <wp:anchor distT="45720" distB="45720" distL="114300" distR="114300" simplePos="0" relativeHeight="251675136" behindDoc="0" locked="0" layoutInCell="1" allowOverlap="1" wp14:anchorId="4D65CF93" wp14:editId="55D918F6">
-                      <wp:simplePos x="0" y="0"/>
-                      <wp:positionH relativeFrom="column">
-                        <wp:posOffset>396240</wp:posOffset>
-                      </wp:positionH>
-                      <wp:positionV relativeFrom="paragraph">
-                        <wp:posOffset>-17780</wp:posOffset>
-                      </wp:positionV>
-                      <wp:extent cx="1944000" cy="360000"/>
-                      <wp:effectExtent l="0" t="0" r="0" b="2540"/>
-                      <wp:wrapNone/>
-                      <wp:docPr id="6" name="Text Box 2"/>
-                      <wp:cNvGraphicFramePr>
-                        <a:graphicFrameLocks xmlns:a="http://schemas.openxmlformats.org/drawingml/2006/main"/>
-                      </wp:cNvGraphicFramePr>
-                      <a:graphic xmlns:a="http://schemas.openxmlformats.org/drawingml/2006/main">
-                        <a:graphicData uri="http://schemas.microsoft.com/office/word/2010/wordprocessingShape">
-                          <wps:wsp>
-                            <wps:cNvSpPr txBox="1">
-                              <a:spLocks noChangeArrowheads="1"/>
-                            </wps:cNvSpPr>
-                            <wps:spPr bwMode="auto">
-                              <a:xfrm>
-                                <a:off x="0" y="0"/>
-                                <a:ext cx="1944000" cy="360000"/>
-                              </a:xfrm>
-                              <a:prstGeom prst="rect">
-                                <a:avLst/>
-                              </a:prstGeom>
-                              <a:noFill/>
-                              <a:ln w="9525">
-                                <a:noFill/>
-                                <a:miter lim="800000"/>
-                                <a:headEnd/>
-                                <a:tailEnd/>
-                              </a:ln>
-                            </wps:spPr>
-                            <wps:txbx>
-                              <w:txbxContent>
-                                <w:p>
-                                  <w:pPr>
-                                    <w:rPr>
-                                      <w:sz w:val="16"/>
-                                      <w:szCs w:val="16"/>
-                                    </w:rPr>
-                                  </w:pPr>
-                                  <w:r>
-                                    <w:rPr>
-                                      <w:sz w:val="16"/>
-                                      <w:szCs w:val="16"/>
-                                    </w:rPr>
-                                    <w:fldChar w:fldCharType="begin"/>
-                                  </w:r>
-                                  <w:r>
-                                    <w:rPr>
-                                      <w:sz w:val="16"/>
-                                      <w:szCs w:val="16"/>
-                                    </w:rPr>
-                                    <w:instrText xml:space="preserve"> MERGEFIELD  Producer[Address]  \* MERGEFORMAT </w:instrText>
-                                  </w:r>
-                                  <w:r>
-                                    <w:rPr>
-                                      <w:sz w:val="16"/>
-                                      <w:szCs w:val="16"/>
-                                    </w:rPr>
-                                    <w:fldChar w:fldCharType="separate"/>
-                                  </w:r>
-                                  <w:r>
-                                    <w:rPr>
-                                      <w:noProof/>
-                                      <w:sz w:val="16"/>
-                                      <w:szCs w:val="16"/>
-                                    </w:rPr>
-                                    <w:t>«Producer[Address]»</w:t>
-                                  </w:r>
-                                  <w:r>
-                                    <w:rPr>
-                                      <w:sz w:val="16"/>
-                                      <w:szCs w:val="16"/>
-                                    </w:rPr>
-                                    <w:fldChar w:fldCharType="end"/>
-                                  </w:r>
-                                </w:p>
-                              </w:txbxContent>
-                            </wps:txbx>
-                            <wps:bodyPr rot="0" vert="horz" wrap="square" lIns="0" tIns="0" rIns="0" bIns="0" anchor="t" anchorCtr="0">
-                              <a:noAutofit/>
-                            </wps:bodyPr>
-                          </wps:wsp>
-                        </a:graphicData>
-                      </a:graphic>
-                      <wp14:sizeRelH relativeFrom="margin">
-                        <wp14:pctWidth>0</wp14:pctWidth>
-                      </wp14:sizeRelH>
-                      <wp14:sizeRelV relativeFrom="margin">
-                        <wp14:pctHeight>0</wp14:pctHeight>
-                      </wp14:sizeRelV>
-                    </wp:anchor>
-                  </w:drawing>
-                </mc:Choice>
-                <mc:Fallback>
-                  <w:pict>
-                    <v:shape w14:anchorId="4D65CF93" id="_x0000_s1031" type="#_x0000_t202" style="position:absolute;margin-left:31.2pt;margin-top:-1.4pt;width:153.05pt;height:28.35pt;z-index:251675136;visibility:visible;mso-wrap-style:square;mso-width-percent:0;mso-height-percent:0;mso-wrap-distance-left:9pt;mso-wrap-distance-top:3.6pt;mso-wrap-distance-right:9pt;mso-wrap-distance-bottom:3.6pt;mso-position-horizontal:absolute;mso-position-horizontal-relative:text;mso-position-vertical:absolute;mso-position-vertical-relative:text;mso-width-percent:0;mso-height-percent:0;mso-width-relative:margin;mso-height-relative:margin;v-text-anchor:top" o:gfxdata="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" filled="f" stroked="f">
-                      <v:textbox inset="0,0,0,0">
-                        <w:txbxContent>
-                          <w:p>
-                            <w:pPr>
-                              <w:rPr>
-                                <w:sz w:val="16"/>
-                                <w:szCs w:val="16"/>
-                              </w:rPr>
-                            </w:pPr>
-                            <w:r>
-                              <w:rPr>
-                                <w:sz w:val="16"/>
-                                <w:szCs w:val="16"/>
-                              </w:rPr>
-                              <w:fldChar w:fldCharType="begin"/>
-                            </w:r>
-                            <w:r>
-                              <w:rPr>
-                                <w:sz w:val="16"/>
-                                <w:szCs w:val="16"/>
-                              </w:rPr>
-                              <w:instrText xml:space="preserve"> MERGEFIELD  Producer[Address]  \* MERGEFORMAT </w:instrText>
-                            </w:r>
-                            <w:r>
-                              <w:rPr>
-                                <w:sz w:val="16"/>
-                                <w:szCs w:val="16"/>
-                              </w:rPr>
-                              <w:fldChar w:fldCharType="separate"/>
-                            </w:r>
-                            <w:r>
-                              <w:rPr>
-                                <w:noProof/>
-                                <w:sz w:val="16"/>
-                                <w:szCs w:val="16"/>
-                              </w:rPr>
-                              <w:t>«Producer[Address]»</w:t>
-                            </w:r>
-                            <w:r>
-                              <w:rPr>
-                                <w:sz w:val="16"/>
-                                <w:szCs w:val="16"/>
                               </w:rPr>
                               <w:fldChar w:fldCharType="end"/>
                             </w:r>
@@ -5570,7 +5567,21 @@
               <w:rPr>
                 <w:sz w:val="16"/>
               </w:rPr>
-              <w:t>OECD code (if different from (i)):</w:t>
+              <w:t>OECD code (if different from (</w:t>
+            </w:r>
+            <w:proofErr w:type="spellStart"/>
+            <w:r>
+              <w:rPr>
+                <w:sz w:val="16"/>
+              </w:rPr>
+              <w:t>i</w:t>
+            </w:r>
+            <w:proofErr w:type="spellEnd"/>
+            <w:r>
+              <w:rPr>
+                <w:sz w:val="16"/>
+              </w:rPr>
+              <w:t>)):</w:t>
             </w:r>
           </w:p>
           <w:p>
@@ -6083,7 +6094,7 @@
               <mc:AlternateContent>
                 <mc:Choice Requires="wps">
                   <w:drawing>
-                    <wp:anchor distT="45720" distB="45720" distL="114300" distR="114300" simplePos="0" relativeHeight="251693568" behindDoc="0" locked="0" layoutInCell="1" allowOverlap="1" wp14:anchorId="14E3B5DF" wp14:editId="7EC4E4E1">
+                    <wp:anchor distT="45720" distB="45720" distL="114300" distR="114300" simplePos="0" relativeHeight="251693568" behindDoc="0" locked="0" layoutInCell="1" allowOverlap="1" wp14:anchorId="220819FB" wp14:editId="2BD97792">
                       <wp:simplePos x="0" y="0"/>
                       <wp:positionH relativeFrom="column">
                         <wp:posOffset>1821180</wp:posOffset>
@@ -6185,7 +6196,7 @@
                 </mc:Choice>
                 <mc:Fallback>
                   <w:pict>
-                    <v:shape w14:anchorId="14E3B5DF" id="_x0000_s1037" type="#_x0000_t202" style="position:absolute;margin-left:143.4pt;margin-top:8.45pt;width:132.5pt;height:14pt;z-index:251693568;visibility:visible;mso-wrap-style:square;mso-width-percent:0;mso-height-percent:0;mso-wrap-distance-left:9pt;mso-wrap-distance-top:3.6pt;mso-wrap-distance-right:9pt;mso-wrap-distance-bottom:3.6pt;mso-position-horizontal:absolute;mso-position-horizontal-relative:text;mso-position-vertical:absolute;mso-position-vertical-relative:text;mso-width-percent:0;mso-height-percent:0;mso-width-relative:margin;mso-height-relative:margin;v-text-anchor:top" o:gfxdata="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" filled="f" stroked="f">
+                    <v:shape w14:anchorId="220819FB" id="_x0000_s1037" type="#_x0000_t202" style="position:absolute;margin-left:143.4pt;margin-top:8.45pt;width:132.5pt;height:14pt;z-index:251693568;visibility:visible;mso-wrap-style:square;mso-width-percent:0;mso-height-percent:0;mso-wrap-distance-left:9pt;mso-wrap-distance-top:3.6pt;mso-wrap-distance-right:9pt;mso-wrap-distance-bottom:3.6pt;mso-position-horizontal:absolute;mso-position-horizontal-relative:text;mso-position-vertical:absolute;mso-position-vertical-relative:text;mso-width-percent:0;mso-height-percent:0;mso-width-relative:margin;mso-height-relative:margin;v-text-anchor:top" o:gfxdata="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" filled="f" stroked="f">
                       <v:textbox inset="0,0,0,0">
                         <w:txbxContent>
                           <w:p>
@@ -6241,19 +6252,76 @@
             </w:r>
             <w:r>
               <w:rPr>
+                <w:sz w:val="16"/>
+              </w:rPr>
+              <w:t>Name:</w:t>
+            </w:r>
+            <w:r>
+              <w:rPr>
+                <w:sz w:val="16"/>
+              </w:rPr>
+              <w:t xml:space="preserve"> </w:t>
+            </w:r>
+            <w:r>
+              <w:rPr>
+                <w:sz w:val="16"/>
+              </w:rPr>
+              <w:fldChar w:fldCharType="begin"/>
+            </w:r>
+            <w:r>
+              <w:rPr>
+                <w:sz w:val="16"/>
+              </w:rPr>
+              <w:instrText xml:space="preserve"> MERGEFIELD  Facility[Name]  \* MERGEFORMAT </w:instrText>
+            </w:r>
+            <w:r>
+              <w:rPr>
+                <w:sz w:val="16"/>
+              </w:rPr>
+              <w:fldChar w:fldCharType="separate"/>
+            </w:r>
+            <w:r>
+              <w:rPr>
                 <w:noProof/>
                 <w:sz w:val="16"/>
+              </w:rPr>
+              <w:t>«Facility[Name]»</w:t>
+            </w:r>
+            <w:r>
+              <w:rPr>
+                <w:sz w:val="16"/>
+              </w:rPr>
+              <w:fldChar w:fldCharType="end"/>
+            </w:r>
+            <w:r>
+              <w:rPr>
+                <w:noProof/>
+                <w:sz w:val="16"/>
+              </w:rPr>
+              <w:t xml:space="preserve"> </w:t>
+            </w:r>
+          </w:p>
+          <w:p>
+            <w:pPr>
+              <w:pStyle w:val="BodyText"/>
+              <w:tabs>
+                <w:tab w:val="left" w:pos="175"/>
+              </w:tabs>
+            </w:pPr>
+            <w:r>
+              <w:rPr>
+                <w:noProof/>
               </w:rPr>
               <mc:AlternateContent>
                 <mc:Choice Requires="wps">
                   <w:drawing>
-                    <wp:anchor distT="45720" distB="45720" distL="114300" distR="114300" simplePos="0" relativeHeight="251689472" behindDoc="0" locked="0" layoutInCell="1" allowOverlap="1" wp14:anchorId="6E9C26F0" wp14:editId="778EC251">
+                    <wp:anchor distT="45720" distB="45720" distL="114300" distR="114300" simplePos="0" relativeHeight="251689472" behindDoc="0" locked="0" layoutInCell="1" allowOverlap="1" wp14:anchorId="359DA51A" wp14:editId="7BD3AABC">
                       <wp:simplePos x="0" y="0"/>
                       <wp:positionH relativeFrom="column">
                         <wp:posOffset>377825</wp:posOffset>
                       </wp:positionH>
                       <wp:positionV relativeFrom="paragraph">
-                        <wp:posOffset>110490</wp:posOffset>
+                        <wp:posOffset>0</wp:posOffset>
                       </wp:positionV>
                       <wp:extent cx="3111500" cy="247650"/>
                       <wp:effectExtent l="0" t="0" r="12700" b="0"/>
@@ -6349,7 +6417,7 @@
                 </mc:Choice>
                 <mc:Fallback>
                   <w:pict>
-                    <v:shape w14:anchorId="6E9C26F0" id="_x0000_s1038" type="#_x0000_t202" style="position:absolute;margin-left:29.75pt;margin-top:8.7pt;width:245pt;height:19.5pt;z-index:251689472;visibility:visible;mso-wrap-style:square;mso-width-percent:0;mso-height-percent:0;mso-wrap-distance-left:9pt;mso-wrap-distance-top:3.6pt;mso-wrap-distance-right:9pt;mso-wrap-distance-bottom:3.6pt;mso-position-horizontal:absolute;mso-position-horizontal-relative:text;mso-position-vertical:absolute;mso-position-vertical-relative:text;mso-width-percent:0;mso-height-percent:0;mso-width-relative:margin;mso-height-relative:margin;v-text-anchor:top" o:gfxdata="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" filled="f" stroked="f">
+                    <v:shape w14:anchorId="359DA51A" id="_x0000_s1038" type="#_x0000_t202" style="position:absolute;margin-left:29.75pt;margin-top:0;width:245pt;height:19.5pt;z-index:251689472;visibility:visible;mso-wrap-style:square;mso-width-percent:0;mso-height-percent:0;mso-wrap-distance-left:9pt;mso-wrap-distance-top:3.6pt;mso-wrap-distance-right:9pt;mso-wrap-distance-bottom:3.6pt;mso-position-horizontal:absolute;mso-position-horizontal-relative:text;mso-position-vertical:absolute;mso-position-vertical-relative:text;mso-width-percent:0;mso-height-percent:0;mso-width-relative:margin;mso-height-relative:margin;v-text-anchor:top" o:gfxdata="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" filled="f" stroked="f">
                       <v:textbox inset="0,0,0,0">
                         <w:txbxContent>
                           <w:p>
@@ -6404,64 +6472,6 @@
               </mc:AlternateContent>
             </w:r>
             <w:r>
-              <w:rPr>
-                <w:sz w:val="16"/>
-              </w:rPr>
-              <w:t>Name:</w:t>
-            </w:r>
-            <w:r>
-              <w:rPr>
-                <w:sz w:val="16"/>
-              </w:rPr>
-              <w:t xml:space="preserve"> </w:t>
-            </w:r>
-            <w:r>
-              <w:rPr>
-                <w:sz w:val="16"/>
-              </w:rPr>
-              <w:fldChar w:fldCharType="begin"/>
-            </w:r>
-            <w:r>
-              <w:rPr>
-                <w:sz w:val="16"/>
-              </w:rPr>
-              <w:instrText xml:space="preserve"> MERGEFIELD  Facility[Name]  \* MERGEFORMAT </w:instrText>
-            </w:r>
-            <w:r>
-              <w:rPr>
-                <w:sz w:val="16"/>
-              </w:rPr>
-              <w:fldChar w:fldCharType="separate"/>
-            </w:r>
-            <w:r>
-              <w:rPr>
-                <w:noProof/>
-                <w:sz w:val="16"/>
-              </w:rPr>
-              <w:t>«Facility[Name]»</w:t>
-            </w:r>
-            <w:r>
-              <w:rPr>
-                <w:sz w:val="16"/>
-              </w:rPr>
-              <w:fldChar w:fldCharType="end"/>
-            </w:r>
-            <w:r>
-              <w:rPr>
-                <w:noProof/>
-                <w:sz w:val="16"/>
-              </w:rPr>
-              <w:t xml:space="preserve"> </w:t>
-            </w:r>
-          </w:p>
-          <w:p>
-            <w:pPr>
-              <w:pStyle w:val="BodyText"/>
-              <w:tabs>
-                <w:tab w:val="left" w:pos="175"/>
-              </w:tabs>
-            </w:pPr>
-            <w:r>
               <w:t>Address:</w:t>
             </w:r>
             <w:r>
@@ -7529,7 +7539,23 @@
                 <w:b/>
                 <w:sz w:val="16"/>
               </w:rPr>
-              <w:t xml:space="preserve">17. Exporter’s – notifier’s / generator’s – producer’s </w:t>
+              <w:t xml:space="preserve">17. Exporter’s – </w:t>
+            </w:r>
+            <w:proofErr w:type="spellStart"/>
+            <w:r>
+              <w:rPr>
+                <w:b/>
+                <w:sz w:val="16"/>
+              </w:rPr>
+              <w:t>notifier’s</w:t>
+            </w:r>
+            <w:proofErr w:type="spellEnd"/>
+            <w:r>
+              <w:rPr>
+                <w:b/>
+                <w:sz w:val="16"/>
+              </w:rPr>
+              <w:t xml:space="preserve"> / generator’s – producer’s </w:t>
             </w:r>
             <w:r>
               <w:rPr>
@@ -7564,7 +7590,21 @@
               <w:rPr>
                 <w:sz w:val="16"/>
               </w:rPr>
-              <w:t>Exporter’s- notifier’s name:</w:t>
+              <w:t xml:space="preserve">Exporter’s- </w:t>
+            </w:r>
+            <w:proofErr w:type="spellStart"/>
+            <w:r>
+              <w:rPr>
+                <w:sz w:val="16"/>
+              </w:rPr>
+              <w:t>notifier’s</w:t>
+            </w:r>
+            <w:proofErr w:type="spellEnd"/>
+            <w:r>
+              <w:rPr>
+                <w:sz w:val="16"/>
+              </w:rPr>
+              <w:t xml:space="preserve"> name:</w:t>
             </w:r>
             <w:r>
               <w:rPr>
@@ -8178,7 +8218,35 @@
               <w:rPr>
                 <w:sz w:val="16"/>
               </w:rPr>
-              <w:t>R12/R13 or D13-15 facilities and on the subsequent R1-R11 or D1-D12 facilit(y)ies when required</w:t>
+              <w:t xml:space="preserve">R12/R13 or D13-15 facilities and on the subsequent R1-R11 or D1-D12 </w:t>
+            </w:r>
+            <w:proofErr w:type="spellStart"/>
+            <w:r>
+              <w:rPr>
+                <w:sz w:val="16"/>
+              </w:rPr>
+              <w:t>facilit</w:t>
+            </w:r>
+            <w:proofErr w:type="spellEnd"/>
+            <w:r>
+              <w:rPr>
+                <w:sz w:val="16"/>
+              </w:rPr>
+              <w:t>(y)</w:t>
+            </w:r>
+            <w:proofErr w:type="spellStart"/>
+            <w:r>
+              <w:rPr>
+                <w:sz w:val="16"/>
+              </w:rPr>
+              <w:t>ies</w:t>
+            </w:r>
+            <w:proofErr w:type="spellEnd"/>
+            <w:r>
+              <w:rPr>
+                <w:sz w:val="16"/>
+              </w:rPr>
+              <w:t xml:space="preserve"> when required</w:t>
             </w:r>
           </w:p>
           <w:p>
@@ -8707,7 +8775,23 @@
                 <w:rFonts w:ascii="Arial" w:hAnsi="Arial"/>
                 <w:sz w:val="16"/>
               </w:rPr>
-              <w:t>Deep injection, (e.g., injection of pumpable discards into wells, salt domes or naturally occurring repositories, etc.)</w:t>
+              <w:t xml:space="preserve">Deep injection, (e.g., injection of </w:t>
+            </w:r>
+            <w:proofErr w:type="spellStart"/>
+            <w:r>
+              <w:rPr>
+                <w:rFonts w:ascii="Arial" w:hAnsi="Arial"/>
+                <w:sz w:val="16"/>
+              </w:rPr>
+              <w:t>pumpable</w:t>
+            </w:r>
+            <w:proofErr w:type="spellEnd"/>
+            <w:r>
+              <w:rPr>
+                <w:rFonts w:ascii="Arial" w:hAnsi="Arial"/>
+                <w:sz w:val="16"/>
+              </w:rPr>
+              <w:t xml:space="preserve"> discards into wells, salt domes or naturally occurring repositories, etc.)</w:t>
             </w:r>
           </w:p>
           <w:p>
@@ -8792,12 +8876,21 @@
                 <w:sz w:val="16"/>
               </w:rPr>
             </w:pPr>
-            <w:r>
-              <w:rPr>
-                <w:rFonts w:ascii="Arial" w:hAnsi="Arial"/>
-                <w:sz w:val="16"/>
-              </w:rPr>
-              <w:t>Physico-chemical treatment not specified elsewhere in this list which results in final compounds or mixtures w</w:t>
+            <w:proofErr w:type="spellStart"/>
+            <w:r>
+              <w:rPr>
+                <w:rFonts w:ascii="Arial" w:hAnsi="Arial"/>
+                <w:sz w:val="16"/>
+              </w:rPr>
+              <w:t>Physico</w:t>
+            </w:r>
+            <w:proofErr w:type="spellEnd"/>
+            <w:r>
+              <w:rPr>
+                <w:rFonts w:ascii="Arial" w:hAnsi="Arial"/>
+                <w:sz w:val="16"/>
+              </w:rPr>
+              <w:t>-chemical treatment not specified elsewhere in this list which results in final compounds or mixtures w</w:t>
             </w:r>
             <w:r>
               <w:rPr>
@@ -9662,6 +9755,7 @@
                 <w:sz w:val="16"/>
               </w:rPr>
             </w:pPr>
+            <w:proofErr w:type="spellStart"/>
             <w:r>
               <w:rPr>
                 <w:rFonts w:ascii="Arial" w:hAnsi="Arial"/>
@@ -9669,6 +9763,7 @@
               </w:rPr>
               <w:t>Jerrican</w:t>
             </w:r>
+            <w:proofErr w:type="spellEnd"/>
           </w:p>
           <w:p>
             <w:pPr>
@@ -10451,6 +10546,7 @@
                 <w:sz w:val="16"/>
               </w:rPr>
             </w:pPr>
+            <w:proofErr w:type="spellStart"/>
             <w:r>
               <w:rPr>
                 <w:rFonts w:ascii="Arial" w:hAnsi="Arial"/>
@@ -10458,6 +10554,7 @@
               </w:rPr>
               <w:t>Ecotoxic</w:t>
             </w:r>
+            <w:proofErr w:type="spellEnd"/>
           </w:p>
         </w:tc>
       </w:tr>
@@ -11380,7 +11477,23 @@
                 <w:b/>
                 <w:sz w:val="16"/>
               </w:rPr>
-              <w:t xml:space="preserve">3. Exporter - notifier </w:t>
+              <w:t xml:space="preserve">3. Exporter - </w:t>
+            </w:r>
+            <w:proofErr w:type="spellStart"/>
+            <w:r>
+              <w:rPr>
+                <w:b/>
+                <w:sz w:val="16"/>
+              </w:rPr>
+              <w:t>notifier</w:t>
+            </w:r>
+            <w:proofErr w:type="spellEnd"/>
+            <w:r>
+              <w:rPr>
+                <w:b/>
+                <w:sz w:val="16"/>
+              </w:rPr>
+              <w:t xml:space="preserve"> </w:t>
             </w:r>
             <w:r>
               <w:rPr>
@@ -14087,7 +14200,21 @@
               <w:rPr>
                 <w:sz w:val="16"/>
               </w:rPr>
-              <w:t>OECD code (if different from (i)):</w:t>
+              <w:t>OECD code (if different from (</w:t>
+            </w:r>
+            <w:proofErr w:type="spellStart"/>
+            <w:r>
+              <w:rPr>
+                <w:sz w:val="16"/>
+              </w:rPr>
+              <w:t>i</w:t>
+            </w:r>
+            <w:proofErr w:type="spellEnd"/>
+            <w:r>
+              <w:rPr>
+                <w:sz w:val="16"/>
+              </w:rPr>
+              <w:t>)):</w:t>
             </w:r>
           </w:p>
           <w:p>
@@ -15263,7 +15390,23 @@
                 <w:b/>
                 <w:sz w:val="16"/>
               </w:rPr>
-              <w:t xml:space="preserve">15. Exporter’s – notifier’s / generator’s – producer’s </w:t>
+              <w:t xml:space="preserve">15. Exporter’s – </w:t>
+            </w:r>
+            <w:proofErr w:type="spellStart"/>
+            <w:r>
+              <w:rPr>
+                <w:b/>
+                <w:sz w:val="16"/>
+              </w:rPr>
+              <w:t>notifier’s</w:t>
+            </w:r>
+            <w:proofErr w:type="spellEnd"/>
+            <w:r>
+              <w:rPr>
+                <w:b/>
+                <w:sz w:val="16"/>
+              </w:rPr>
+              <w:t xml:space="preserve"> / generator’s – producer’s </w:t>
             </w:r>
             <w:r>
               <w:rPr>
@@ -16062,7 +16205,21 @@
               <w:rPr>
                 <w:sz w:val="16"/>
               </w:rPr>
-              <w:t>If more than 3 carriers, attach information as required in blocks 8 (a,b,c).</w:t>
+              <w:t>If more than 3 carriers, attach information as required in blocks 8 (</w:t>
+            </w:r>
+            <w:proofErr w:type="spellStart"/>
+            <w:r>
+              <w:rPr>
+                <w:sz w:val="16"/>
+              </w:rPr>
+              <w:t>a,b,c</w:t>
+            </w:r>
+            <w:proofErr w:type="spellEnd"/>
+            <w:r>
+              <w:rPr>
+                <w:sz w:val="16"/>
+              </w:rPr>
+              <w:t>).</w:t>
             </w:r>
           </w:p>
         </w:tc>
@@ -17184,7 +17341,21 @@
               <w:rPr>
                 <w:sz w:val="16"/>
               </w:rPr>
-              <w:t>Deep injection, (e.g., injection of pumpable discards into wells, salt domes or naturally occurring repositories, etc.)</w:t>
+              <w:t xml:space="preserve">Deep injection, (e.g., injection of </w:t>
+            </w:r>
+            <w:proofErr w:type="spellStart"/>
+            <w:r>
+              <w:rPr>
+                <w:sz w:val="16"/>
+              </w:rPr>
+              <w:t>pumpable</w:t>
+            </w:r>
+            <w:proofErr w:type="spellEnd"/>
+            <w:r>
+              <w:rPr>
+                <w:sz w:val="16"/>
+              </w:rPr>
+              <w:t xml:space="preserve"> discards into wells, salt domes or naturally occurring repositories, etc.)</w:t>
             </w:r>
           </w:p>
           <w:p>
@@ -17258,11 +17429,19 @@
                 <w:sz w:val="16"/>
               </w:rPr>
             </w:pPr>
-            <w:r>
-              <w:rPr>
-                <w:sz w:val="16"/>
-              </w:rPr>
-              <w:t xml:space="preserve">Physico-chemical treatment not specified elsewhere in this list which results in final compounds or mixtures which are discarded by means of </w:t>
+            <w:proofErr w:type="spellStart"/>
+            <w:r>
+              <w:rPr>
+                <w:sz w:val="16"/>
+              </w:rPr>
+              <w:t>Physico</w:t>
+            </w:r>
+            <w:proofErr w:type="spellEnd"/>
+            <w:r>
+              <w:rPr>
+                <w:sz w:val="16"/>
+              </w:rPr>
+              <w:t xml:space="preserve">-chemical treatment not specified elsewhere in this list which results in final compounds or mixtures which are discarded by means of </w:t>
             </w:r>
             <w:r>
               <w:rPr>
@@ -18041,6 +18220,7 @@
                 <w:sz w:val="16"/>
               </w:rPr>
             </w:pPr>
+            <w:proofErr w:type="spellStart"/>
             <w:r>
               <w:rPr>
                 <w:rFonts w:ascii="Arial" w:hAnsi="Arial"/>
@@ -18048,6 +18228,7 @@
               </w:rPr>
               <w:t>Jerrican</w:t>
             </w:r>
+            <w:proofErr w:type="spellEnd"/>
           </w:p>
           <w:p>
             <w:pPr>
@@ -18856,6 +19037,7 @@
                 <w:sz w:val="16"/>
               </w:rPr>
             </w:pPr>
+            <w:proofErr w:type="spellStart"/>
             <w:r>
               <w:rPr>
                 <w:rFonts w:ascii="Arial" w:hAnsi="Arial"/>
@@ -18863,6 +19045,7 @@
               </w:rPr>
               <w:t>Ecotoxic</w:t>
             </w:r>
+            <w:proofErr w:type="spellEnd"/>
           </w:p>
         </w:tc>
       </w:tr>
@@ -19634,7 +19817,39 @@
           <w:rFonts w:ascii="Arial" w:hAnsi="Arial" w:cs="Arial"/>
           <w:lang w:val="en-US"/>
         </w:rPr>
-        <w:t xml:space="preserve">In the first instance, the completed original documents must only be submitted for assessment to the International Waste Shipments Team, Environment Agency, Richard Fairclough House, Knutsford Road, Latchford, Warrington, Cheshire, WA4 1HT. </w:t>
+        <w:t xml:space="preserve">In the first instance, the completed original documents must only be submitted for assessment to the International Waste Shipments Team, Environment Agency, Richard </w:t>
+      </w:r>
+      <w:proofErr w:type="spellStart"/>
+      <w:r>
+        <w:rPr>
+          <w:rFonts w:ascii="Arial" w:hAnsi="Arial" w:cs="Arial"/>
+          <w:lang w:val="en-US"/>
+        </w:rPr>
+        <w:t>Fairclough</w:t>
+      </w:r>
+      <w:proofErr w:type="spellEnd"/>
+      <w:r>
+        <w:rPr>
+          <w:rFonts w:ascii="Arial" w:hAnsi="Arial" w:cs="Arial"/>
+          <w:lang w:val="en-US"/>
+        </w:rPr>
+        <w:t xml:space="preserve"> House, </w:t>
+      </w:r>
+      <w:proofErr w:type="spellStart"/>
+      <w:r>
+        <w:rPr>
+          <w:rFonts w:ascii="Arial" w:hAnsi="Arial" w:cs="Arial"/>
+          <w:lang w:val="en-US"/>
+        </w:rPr>
+        <w:t>Knutsford</w:t>
+      </w:r>
+      <w:proofErr w:type="spellEnd"/>
+      <w:r>
+        <w:rPr>
+          <w:rFonts w:ascii="Arial" w:hAnsi="Arial" w:cs="Arial"/>
+          <w:lang w:val="en-US"/>
+        </w:rPr>
+        <w:t xml:space="preserve"> Road, Latchford, Warrington, Cheshire, WA4 1HT. </w:t>
       </w:r>
     </w:p>
     <w:p>
@@ -20287,7 +20502,25 @@
           <w:sz w:val="32"/>
           <w:szCs w:val="32"/>
         </w:rPr>
-        <w:t>Annex 4a - Proforma (RDF/ Wood waste only)*</w:t>
+        <w:t xml:space="preserve">Annex 4a - </w:t>
+      </w:r>
+      <w:proofErr w:type="spellStart"/>
+      <w:r>
+        <w:rPr>
+          <w:rFonts w:ascii="Arial" w:hAnsi="Arial" w:cs="Arial"/>
+          <w:sz w:val="32"/>
+          <w:szCs w:val="32"/>
+        </w:rPr>
+        <w:t>Proforma</w:t>
+      </w:r>
+      <w:proofErr w:type="spellEnd"/>
+      <w:r>
+        <w:rPr>
+          <w:rFonts w:ascii="Arial" w:hAnsi="Arial" w:cs="Arial"/>
+          <w:sz w:val="32"/>
+          <w:szCs w:val="32"/>
+        </w:rPr>
+        <w:t xml:space="preserve"> (RDF/ Wood waste only)*</w:t>
       </w:r>
     </w:p>
     <w:p>
@@ -22010,7 +22243,27 @@
           <w:szCs w:val="28"/>
           <w:u w:val="single"/>
         </w:rPr>
-        <w:t xml:space="preserve">Site of Export </w:t>
+        <w:t xml:space="preserve">Site of </w:t>
+      </w:r>
+      <w:r>
+        <w:rPr>
+          <w:rFonts w:ascii="Arial" w:hAnsi="Arial" w:cs="Arial"/>
+          <w:b/>
+          <w:sz w:val="28"/>
+          <w:szCs w:val="28"/>
+          <w:u w:val="single"/>
+        </w:rPr>
+        <w:t>Process of Generation</w:t>
+      </w:r>
+      <w:r>
+        <w:rPr>
+          <w:rFonts w:ascii="Arial" w:hAnsi="Arial" w:cs="Arial"/>
+          <w:b/>
+          <w:sz w:val="28"/>
+          <w:szCs w:val="28"/>
+          <w:u w:val="single"/>
+        </w:rPr>
+        <w:t xml:space="preserve"> </w:t>
       </w:r>
       <w:r>
         <w:rPr>
@@ -22546,7 +22799,7 @@
           <w:szCs w:val="28"/>
           <w:u w:val="single"/>
         </w:rPr>
-        <w:t>Site and Overall Description of Process of Generation</w:t>
+        <w:t>Description of Process of Generation</w:t>
       </w:r>
     </w:p>
     <w:p>
@@ -22607,8 +22860,6 @@
         </w:rPr>
         <w:fldChar w:fldCharType="end"/>
       </w:r>
-      <w:bookmarkStart w:id="2" w:name="_GoBack"/>
-      <w:bookmarkEnd w:id="2"/>
     </w:p>
     <w:p>
       <w:pPr>
@@ -24950,31 +25201,27 @@
         <w:adjustRightInd w:val="0"/>
         <w:rPr>
           <w:rFonts w:ascii="Arial" w:hAnsi="Arial" w:cs="Arial"/>
-          <w:sz w:val="28"/>
-          <w:szCs w:val="28"/>
+          <w:szCs w:val="24"/>
         </w:rPr>
       </w:pPr>
       <w:r>
         <w:rPr>
           <w:rFonts w:ascii="Arial" w:hAnsi="Arial" w:cs="Arial"/>
-          <w:sz w:val="28"/>
-          <w:szCs w:val="28"/>
+          <w:szCs w:val="24"/>
         </w:rPr>
         <w:fldChar w:fldCharType="begin"/>
       </w:r>
       <w:r>
         <w:rPr>
           <w:rFonts w:ascii="Arial" w:hAnsi="Arial" w:cs="Arial"/>
-          <w:sz w:val="28"/>
-          <w:szCs w:val="28"/>
+          <w:szCs w:val="24"/>
         </w:rPr>
         <w:instrText xml:space="preserve"> MERGEFIELD  Annex[Operation[FurtherDetails]]  \* MERGEFORMAT </w:instrText>
       </w:r>
       <w:r>
         <w:rPr>
           <w:rFonts w:ascii="Arial" w:hAnsi="Arial" w:cs="Arial"/>
-          <w:sz w:val="28"/>
-          <w:szCs w:val="28"/>
+          <w:szCs w:val="24"/>
         </w:rPr>
         <w:fldChar w:fldCharType="separate"/>
       </w:r>
@@ -24982,16 +25229,14 @@
         <w:rPr>
           <w:rFonts w:ascii="Arial" w:hAnsi="Arial" w:cs="Arial"/>
           <w:noProof/>
-          <w:sz w:val="28"/>
-          <w:szCs w:val="28"/>
+          <w:szCs w:val="24"/>
         </w:rPr>
         <w:t>«Annex[Operation[FurtherDetails]]»</w:t>
       </w:r>
       <w:r>
         <w:rPr>
           <w:rFonts w:ascii="Arial" w:hAnsi="Arial" w:cs="Arial"/>
-          <w:sz w:val="28"/>
-          <w:szCs w:val="28"/>
+          <w:szCs w:val="24"/>
         </w:rPr>
         <w:fldChar w:fldCharType="end"/>
       </w:r>
@@ -25028,7 +25273,48 @@
           <w:szCs w:val="32"/>
         </w:rPr>
         <w:lastRenderedPageBreak/>
-        <w:t>Notification Number ____________</w:t>
+        <w:t xml:space="preserve">Notification Number </w:t>
+      </w:r>
+      <w:r>
+        <w:rPr>
+          <w:rFonts w:ascii="Arial" w:hAnsi="Arial" w:cs="Arial"/>
+          <w:sz w:val="32"/>
+          <w:szCs w:val="32"/>
+        </w:rPr>
+        <w:fldChar w:fldCharType="begin"/>
+      </w:r>
+      <w:r>
+        <w:rPr>
+          <w:rFonts w:ascii="Arial" w:hAnsi="Arial" w:cs="Arial"/>
+          <w:sz w:val="32"/>
+          <w:szCs w:val="32"/>
+        </w:rPr>
+        <w:instrText xml:space="preserve"> MERGEFIELD  General[Number]  \* MERGEFORMAT </w:instrText>
+      </w:r>
+      <w:r>
+        <w:rPr>
+          <w:rFonts w:ascii="Arial" w:hAnsi="Arial" w:cs="Arial"/>
+          <w:sz w:val="32"/>
+          <w:szCs w:val="32"/>
+        </w:rPr>
+        <w:fldChar w:fldCharType="separate"/>
+      </w:r>
+      <w:r>
+        <w:rPr>
+          <w:rFonts w:ascii="Arial" w:hAnsi="Arial" w:cs="Arial"/>
+          <w:noProof/>
+          <w:sz w:val="32"/>
+          <w:szCs w:val="32"/>
+        </w:rPr>
+        <w:t>«General[Number]»</w:t>
+      </w:r>
+      <w:r>
+        <w:rPr>
+          <w:rFonts w:ascii="Arial" w:hAnsi="Arial" w:cs="Arial"/>
+          <w:sz w:val="32"/>
+          <w:szCs w:val="32"/>
+        </w:rPr>
+        <w:fldChar w:fldCharType="end"/>
       </w:r>
     </w:p>
     <w:p>
@@ -25261,7 +25547,48 @@
           <w:szCs w:val="32"/>
         </w:rPr>
         <w:lastRenderedPageBreak/>
-        <w:t>Notification Number ____________</w:t>
+        <w:t xml:space="preserve">Notification Number </w:t>
+      </w:r>
+      <w:r>
+        <w:rPr>
+          <w:rFonts w:ascii="Arial" w:hAnsi="Arial" w:cs="Arial"/>
+          <w:sz w:val="32"/>
+          <w:szCs w:val="32"/>
+        </w:rPr>
+        <w:fldChar w:fldCharType="begin"/>
+      </w:r>
+      <w:r>
+        <w:rPr>
+          <w:rFonts w:ascii="Arial" w:hAnsi="Arial" w:cs="Arial"/>
+          <w:sz w:val="32"/>
+          <w:szCs w:val="32"/>
+        </w:rPr>
+        <w:instrText xml:space="preserve"> MERGEFIELD  General[Number]  \* MERGEFORMAT </w:instrText>
+      </w:r>
+      <w:r>
+        <w:rPr>
+          <w:rFonts w:ascii="Arial" w:hAnsi="Arial" w:cs="Arial"/>
+          <w:sz w:val="32"/>
+          <w:szCs w:val="32"/>
+        </w:rPr>
+        <w:fldChar w:fldCharType="separate"/>
+      </w:r>
+      <w:r>
+        <w:rPr>
+          <w:rFonts w:ascii="Arial" w:hAnsi="Arial" w:cs="Arial"/>
+          <w:noProof/>
+          <w:sz w:val="32"/>
+          <w:szCs w:val="32"/>
+        </w:rPr>
+        <w:t>«General[Number]»</w:t>
+      </w:r>
+      <w:r>
+        <w:rPr>
+          <w:rFonts w:ascii="Arial" w:hAnsi="Arial" w:cs="Arial"/>
+          <w:sz w:val="32"/>
+          <w:szCs w:val="32"/>
+        </w:rPr>
+        <w:fldChar w:fldCharType="end"/>
       </w:r>
     </w:p>
     <w:p>
@@ -25340,6 +25667,7 @@
           <w:u w:val="single"/>
         </w:rPr>
       </w:pPr>
+      <w:proofErr w:type="spellStart"/>
       <w:r>
         <w:rPr>
           <w:rFonts w:ascii="Arial" w:hAnsi="Arial" w:cs="Arial"/>
@@ -25347,7 +25675,17 @@
           <w:szCs w:val="24"/>
           <w:u w:val="single"/>
         </w:rPr>
-        <w:t>Proforma – RDF/ Wood Only</w:t>
+        <w:t>Proforma</w:t>
+      </w:r>
+      <w:proofErr w:type="spellEnd"/>
+      <w:r>
+        <w:rPr>
+          <w:rFonts w:ascii="Arial" w:hAnsi="Arial" w:cs="Arial"/>
+          <w:b/>
+          <w:szCs w:val="24"/>
+          <w:u w:val="single"/>
+        </w:rPr>
+        <w:t xml:space="preserve"> – RDF/ Wood Only</w:t>
       </w:r>
     </w:p>
     <w:p>
@@ -25567,7 +25905,39 @@
                 <w:rFonts w:cs="Arial"/>
                 <w:sz w:val="22"/>
               </w:rPr>
-              <w:t>** Moisture Content wt/wt %</w:t>
+              <w:t xml:space="preserve">** Moisture Content </w:t>
+            </w:r>
+            <w:proofErr w:type="spellStart"/>
+            <w:r>
+              <w:rPr>
+                <w:rFonts w:cs="Arial"/>
+                <w:sz w:val="22"/>
+              </w:rPr>
+              <w:t>wt</w:t>
+            </w:r>
+            <w:proofErr w:type="spellEnd"/>
+            <w:r>
+              <w:rPr>
+                <w:rFonts w:cs="Arial"/>
+                <w:sz w:val="22"/>
+              </w:rPr>
+              <w:t>/</w:t>
+            </w:r>
+            <w:proofErr w:type="spellStart"/>
+            <w:r>
+              <w:rPr>
+                <w:rFonts w:cs="Arial"/>
+                <w:sz w:val="22"/>
+              </w:rPr>
+              <w:t>wt</w:t>
+            </w:r>
+            <w:proofErr w:type="spellEnd"/>
+            <w:r>
+              <w:rPr>
+                <w:rFonts w:cs="Arial"/>
+                <w:sz w:val="22"/>
+              </w:rPr>
+              <w:t xml:space="preserve"> %</w:t>
             </w:r>
           </w:p>
         </w:tc>
@@ -25621,7 +25991,39 @@
                 <w:rFonts w:cs="Arial"/>
                 <w:sz w:val="22"/>
               </w:rPr>
-              <w:t>** Ash Content   wt/wt %</w:t>
+              <w:t xml:space="preserve">** Ash Content   </w:t>
+            </w:r>
+            <w:proofErr w:type="spellStart"/>
+            <w:r>
+              <w:rPr>
+                <w:rFonts w:cs="Arial"/>
+                <w:sz w:val="22"/>
+              </w:rPr>
+              <w:t>wt</w:t>
+            </w:r>
+            <w:proofErr w:type="spellEnd"/>
+            <w:r>
+              <w:rPr>
+                <w:rFonts w:cs="Arial"/>
+                <w:sz w:val="22"/>
+              </w:rPr>
+              <w:t>/</w:t>
+            </w:r>
+            <w:proofErr w:type="spellStart"/>
+            <w:r>
+              <w:rPr>
+                <w:rFonts w:cs="Arial"/>
+                <w:sz w:val="22"/>
+              </w:rPr>
+              <w:t>wt</w:t>
+            </w:r>
+            <w:proofErr w:type="spellEnd"/>
+            <w:r>
+              <w:rPr>
+                <w:rFonts w:cs="Arial"/>
+                <w:sz w:val="22"/>
+              </w:rPr>
+              <w:t xml:space="preserve"> %</w:t>
             </w:r>
             <w:r>
               <w:rPr>
@@ -25738,7 +26140,39 @@
                 <w:rFonts w:cs="Arial"/>
                 <w:sz w:val="22"/>
               </w:rPr>
-              <w:t>Chlorine   wt/wt%</w:t>
+              <w:t xml:space="preserve">Chlorine   </w:t>
+            </w:r>
+            <w:proofErr w:type="spellStart"/>
+            <w:r>
+              <w:rPr>
+                <w:rFonts w:cs="Arial"/>
+                <w:sz w:val="22"/>
+              </w:rPr>
+              <w:t>wt</w:t>
+            </w:r>
+            <w:proofErr w:type="spellEnd"/>
+            <w:r>
+              <w:rPr>
+                <w:rFonts w:cs="Arial"/>
+                <w:sz w:val="22"/>
+              </w:rPr>
+              <w:t>/</w:t>
+            </w:r>
+            <w:proofErr w:type="spellStart"/>
+            <w:r>
+              <w:rPr>
+                <w:rFonts w:cs="Arial"/>
+                <w:sz w:val="22"/>
+              </w:rPr>
+              <w:t>wt</w:t>
+            </w:r>
+            <w:proofErr w:type="spellEnd"/>
+            <w:r>
+              <w:rPr>
+                <w:rFonts w:cs="Arial"/>
+                <w:sz w:val="22"/>
+              </w:rPr>
+              <w:t>%</w:t>
             </w:r>
           </w:p>
         </w:tc>
@@ -25877,7 +26311,35 @@
               <w:rPr>
                 <w:rFonts w:cs="Arial"/>
               </w:rPr>
-              <w:t>Paper   wt/wt %</w:t>
+              <w:t xml:space="preserve">Paper   </w:t>
+            </w:r>
+            <w:proofErr w:type="spellStart"/>
+            <w:r>
+              <w:rPr>
+                <w:rFonts w:cs="Arial"/>
+              </w:rPr>
+              <w:t>wt</w:t>
+            </w:r>
+            <w:proofErr w:type="spellEnd"/>
+            <w:r>
+              <w:rPr>
+                <w:rFonts w:cs="Arial"/>
+              </w:rPr>
+              <w:t>/</w:t>
+            </w:r>
+            <w:proofErr w:type="spellStart"/>
+            <w:r>
+              <w:rPr>
+                <w:rFonts w:cs="Arial"/>
+              </w:rPr>
+              <w:t>wt</w:t>
+            </w:r>
+            <w:proofErr w:type="spellEnd"/>
+            <w:r>
+              <w:rPr>
+                <w:rFonts w:cs="Arial"/>
+              </w:rPr>
+              <w:t xml:space="preserve"> %</w:t>
             </w:r>
           </w:p>
         </w:tc>
@@ -25924,7 +26386,35 @@
               <w:rPr>
                 <w:rFonts w:cs="Arial"/>
               </w:rPr>
-              <w:t>Plastics   wt/wt %</w:t>
+              <w:t xml:space="preserve">Plastics   </w:t>
+            </w:r>
+            <w:proofErr w:type="spellStart"/>
+            <w:r>
+              <w:rPr>
+                <w:rFonts w:cs="Arial"/>
+              </w:rPr>
+              <w:t>wt</w:t>
+            </w:r>
+            <w:proofErr w:type="spellEnd"/>
+            <w:r>
+              <w:rPr>
+                <w:rFonts w:cs="Arial"/>
+              </w:rPr>
+              <w:t>/</w:t>
+            </w:r>
+            <w:proofErr w:type="spellStart"/>
+            <w:r>
+              <w:rPr>
+                <w:rFonts w:cs="Arial"/>
+              </w:rPr>
+              <w:t>wt</w:t>
+            </w:r>
+            <w:proofErr w:type="spellEnd"/>
+            <w:r>
+              <w:rPr>
+                <w:rFonts w:cs="Arial"/>
+              </w:rPr>
+              <w:t xml:space="preserve"> %</w:t>
             </w:r>
           </w:p>
         </w:tc>
@@ -25971,7 +26461,35 @@
               <w:rPr>
                 <w:rFonts w:cs="Arial"/>
               </w:rPr>
-              <w:t>Food   wt/wt %</w:t>
+              <w:t xml:space="preserve">Food   </w:t>
+            </w:r>
+            <w:proofErr w:type="spellStart"/>
+            <w:r>
+              <w:rPr>
+                <w:rFonts w:cs="Arial"/>
+              </w:rPr>
+              <w:t>wt</w:t>
+            </w:r>
+            <w:proofErr w:type="spellEnd"/>
+            <w:r>
+              <w:rPr>
+                <w:rFonts w:cs="Arial"/>
+              </w:rPr>
+              <w:t>/</w:t>
+            </w:r>
+            <w:proofErr w:type="spellStart"/>
+            <w:r>
+              <w:rPr>
+                <w:rFonts w:cs="Arial"/>
+              </w:rPr>
+              <w:t>wt</w:t>
+            </w:r>
+            <w:proofErr w:type="spellEnd"/>
+            <w:r>
+              <w:rPr>
+                <w:rFonts w:cs="Arial"/>
+              </w:rPr>
+              <w:t xml:space="preserve"> %</w:t>
             </w:r>
           </w:p>
         </w:tc>
@@ -26018,7 +26536,35 @@
               <w:rPr>
                 <w:rFonts w:cs="Arial"/>
               </w:rPr>
-              <w:t>Wood   wt/wt %</w:t>
+              <w:t xml:space="preserve">Wood   </w:t>
+            </w:r>
+            <w:proofErr w:type="spellStart"/>
+            <w:r>
+              <w:rPr>
+                <w:rFonts w:cs="Arial"/>
+              </w:rPr>
+              <w:t>wt</w:t>
+            </w:r>
+            <w:proofErr w:type="spellEnd"/>
+            <w:r>
+              <w:rPr>
+                <w:rFonts w:cs="Arial"/>
+              </w:rPr>
+              <w:t>/</w:t>
+            </w:r>
+            <w:proofErr w:type="spellStart"/>
+            <w:r>
+              <w:rPr>
+                <w:rFonts w:cs="Arial"/>
+              </w:rPr>
+              <w:t>wt</w:t>
+            </w:r>
+            <w:proofErr w:type="spellEnd"/>
+            <w:r>
+              <w:rPr>
+                <w:rFonts w:cs="Arial"/>
+              </w:rPr>
+              <w:t xml:space="preserve"> %</w:t>
             </w:r>
           </w:p>
         </w:tc>
@@ -26065,7 +26611,35 @@
               <w:rPr>
                 <w:rFonts w:cs="Arial"/>
               </w:rPr>
-              <w:t>Textile   wt/wt %</w:t>
+              <w:t xml:space="preserve">Textile   </w:t>
+            </w:r>
+            <w:proofErr w:type="spellStart"/>
+            <w:r>
+              <w:rPr>
+                <w:rFonts w:cs="Arial"/>
+              </w:rPr>
+              <w:t>wt</w:t>
+            </w:r>
+            <w:proofErr w:type="spellEnd"/>
+            <w:r>
+              <w:rPr>
+                <w:rFonts w:cs="Arial"/>
+              </w:rPr>
+              <w:t>/</w:t>
+            </w:r>
+            <w:proofErr w:type="spellStart"/>
+            <w:r>
+              <w:rPr>
+                <w:rFonts w:cs="Arial"/>
+              </w:rPr>
+              <w:t>wt</w:t>
+            </w:r>
+            <w:proofErr w:type="spellEnd"/>
+            <w:r>
+              <w:rPr>
+                <w:rFonts w:cs="Arial"/>
+              </w:rPr>
+              <w:t xml:space="preserve"> %</w:t>
             </w:r>
           </w:p>
         </w:tc>
@@ -26112,7 +26686,35 @@
               <w:rPr>
                 <w:rFonts w:cs="Arial"/>
               </w:rPr>
-              <w:t>Metals   wt/wt %</w:t>
+              <w:t xml:space="preserve">Metals   </w:t>
+            </w:r>
+            <w:proofErr w:type="spellStart"/>
+            <w:r>
+              <w:rPr>
+                <w:rFonts w:cs="Arial"/>
+              </w:rPr>
+              <w:t>wt</w:t>
+            </w:r>
+            <w:proofErr w:type="spellEnd"/>
+            <w:r>
+              <w:rPr>
+                <w:rFonts w:cs="Arial"/>
+              </w:rPr>
+              <w:t>/</w:t>
+            </w:r>
+            <w:proofErr w:type="spellStart"/>
+            <w:r>
+              <w:rPr>
+                <w:rFonts w:cs="Arial"/>
+              </w:rPr>
+              <w:t>wt</w:t>
+            </w:r>
+            <w:proofErr w:type="spellEnd"/>
+            <w:r>
+              <w:rPr>
+                <w:rFonts w:cs="Arial"/>
+              </w:rPr>
+              <w:t xml:space="preserve"> %</w:t>
             </w:r>
           </w:p>
         </w:tc>
@@ -26175,7 +26777,35 @@
               <w:rPr>
                 <w:rFonts w:cs="Arial"/>
               </w:rPr>
-              <w:t xml:space="preserve">   wt/wt %</w:t>
+              <w:t xml:space="preserve">   </w:t>
+            </w:r>
+            <w:proofErr w:type="spellStart"/>
+            <w:r>
+              <w:rPr>
+                <w:rFonts w:cs="Arial"/>
+              </w:rPr>
+              <w:t>wt</w:t>
+            </w:r>
+            <w:proofErr w:type="spellEnd"/>
+            <w:r>
+              <w:rPr>
+                <w:rFonts w:cs="Arial"/>
+              </w:rPr>
+              <w:t>/</w:t>
+            </w:r>
+            <w:proofErr w:type="spellStart"/>
+            <w:r>
+              <w:rPr>
+                <w:rFonts w:cs="Arial"/>
+              </w:rPr>
+              <w:t>wt</w:t>
+            </w:r>
+            <w:proofErr w:type="spellEnd"/>
+            <w:r>
+              <w:rPr>
+                <w:rFonts w:cs="Arial"/>
+              </w:rPr>
+              <w:t xml:space="preserve"> %</w:t>
             </w:r>
           </w:p>
           <w:p>
@@ -26376,7 +27006,63 @@
               <w:rPr>
                 <w:rFonts w:cs="Arial"/>
               </w:rPr>
-              <w:t xml:space="preserve">(Ep - (Ef + Ei))/(0,97 × (Ew + Ef))                                                        </w:t>
+              <w:t>(Ep - (</w:t>
+            </w:r>
+            <w:proofErr w:type="spellStart"/>
+            <w:r>
+              <w:rPr>
+                <w:rFonts w:cs="Arial"/>
+              </w:rPr>
+              <w:t>Ef</w:t>
+            </w:r>
+            <w:proofErr w:type="spellEnd"/>
+            <w:r>
+              <w:rPr>
+                <w:rFonts w:cs="Arial"/>
+              </w:rPr>
+              <w:t xml:space="preserve"> + </w:t>
+            </w:r>
+            <w:proofErr w:type="spellStart"/>
+            <w:r>
+              <w:rPr>
+                <w:rFonts w:cs="Arial"/>
+              </w:rPr>
+              <w:t>Ei</w:t>
+            </w:r>
+            <w:proofErr w:type="spellEnd"/>
+            <w:r>
+              <w:rPr>
+                <w:rFonts w:cs="Arial"/>
+              </w:rPr>
+              <w:t>))/(0,97 × (</w:t>
+            </w:r>
+            <w:proofErr w:type="spellStart"/>
+            <w:r>
+              <w:rPr>
+                <w:rFonts w:cs="Arial"/>
+              </w:rPr>
+              <w:t>Ew</w:t>
+            </w:r>
+            <w:proofErr w:type="spellEnd"/>
+            <w:r>
+              <w:rPr>
+                <w:rFonts w:cs="Arial"/>
+              </w:rPr>
+              <w:t xml:space="preserve"> + </w:t>
+            </w:r>
+            <w:proofErr w:type="spellStart"/>
+            <w:r>
+              <w:rPr>
+                <w:rFonts w:cs="Arial"/>
+              </w:rPr>
+              <w:t>Ef</w:t>
+            </w:r>
+            <w:proofErr w:type="spellEnd"/>
+            <w:r>
+              <w:rPr>
+                <w:rFonts w:cs="Arial"/>
+              </w:rPr>
+              <w:t xml:space="preserve">))                                                        </w:t>
             </w:r>
           </w:p>
           <w:p>
@@ -26457,8 +27143,51 @@
           <w:szCs w:val="32"/>
         </w:rPr>
         <w:lastRenderedPageBreak/>
-        <w:t>Notification Number ____________</w:t>
-      </w:r>
+        <w:t xml:space="preserve">Notification Number </w:t>
+      </w:r>
+      <w:r>
+        <w:rPr>
+          <w:rFonts w:ascii="Arial" w:hAnsi="Arial" w:cs="Arial"/>
+          <w:sz w:val="32"/>
+          <w:szCs w:val="32"/>
+        </w:rPr>
+        <w:fldChar w:fldCharType="begin"/>
+      </w:r>
+      <w:r>
+        <w:rPr>
+          <w:rFonts w:ascii="Arial" w:hAnsi="Arial" w:cs="Arial"/>
+          <w:sz w:val="32"/>
+          <w:szCs w:val="32"/>
+        </w:rPr>
+        <w:instrText xml:space="preserve"> MERGEFIELD  General[Number]  \* MERGEFORMAT </w:instrText>
+      </w:r>
+      <w:r>
+        <w:rPr>
+          <w:rFonts w:ascii="Arial" w:hAnsi="Arial" w:cs="Arial"/>
+          <w:sz w:val="32"/>
+          <w:szCs w:val="32"/>
+        </w:rPr>
+        <w:fldChar w:fldCharType="separate"/>
+      </w:r>
+      <w:r>
+        <w:rPr>
+          <w:rFonts w:ascii="Arial" w:hAnsi="Arial" w:cs="Arial"/>
+          <w:noProof/>
+          <w:sz w:val="32"/>
+          <w:szCs w:val="32"/>
+        </w:rPr>
+        <w:t>«General[Number]»</w:t>
+      </w:r>
+      <w:r>
+        <w:rPr>
+          <w:rFonts w:ascii="Arial" w:hAnsi="Arial" w:cs="Arial"/>
+          <w:sz w:val="32"/>
+          <w:szCs w:val="32"/>
+        </w:rPr>
+        <w:fldChar w:fldCharType="end"/>
+      </w:r>
+      <w:bookmarkStart w:id="2" w:name="_GoBack"/>
+      <w:bookmarkEnd w:id="2"/>
     </w:p>
     <w:p>
       <w:pPr>
@@ -27086,7 +27815,25 @@
                                 <w:color w:val="999999"/>
                                 <w:sz w:val="20"/>
                               </w:rPr>
-                              <w:t>Recovered material/(Recovered material + non-recovered material)</w:t>
+                              <w:t>Recovered material</w:t>
+                            </w:r>
+                            <w:proofErr w:type="gramStart"/>
+                            <w:r>
+                              <w:rPr>
+                                <w:rFonts w:ascii="Arial" w:hAnsi="Arial" w:cs="Arial"/>
+                                <w:color w:val="999999"/>
+                                <w:sz w:val="20"/>
+                              </w:rPr>
+                              <w:t>/(</w:t>
+                            </w:r>
+                            <w:proofErr w:type="gramEnd"/>
+                            <w:r>
+                              <w:rPr>
+                                <w:rFonts w:ascii="Arial" w:hAnsi="Arial" w:cs="Arial"/>
+                                <w:color w:val="999999"/>
+                                <w:sz w:val="20"/>
+                              </w:rPr>
+                              <w:t>Recovered material + non-recovered material)</w:t>
                             </w:r>
                           </w:p>
                           <w:p/>
@@ -27793,7 +28540,23 @@
           <w:rFonts w:ascii="Arial" w:hAnsi="Arial" w:cs="Arial"/>
           <w:szCs w:val="24"/>
         </w:rPr>
-        <w:t>e) the cost of disposal of the non recovered fraction</w:t>
+        <w:t xml:space="preserve">e) the cost of disposal of the </w:t>
+      </w:r>
+      <w:proofErr w:type="spellStart"/>
+      <w:r>
+        <w:rPr>
+          <w:rFonts w:ascii="Arial" w:hAnsi="Arial" w:cs="Arial"/>
+          <w:szCs w:val="24"/>
+        </w:rPr>
+        <w:t>non recovered</w:t>
+      </w:r>
+      <w:proofErr w:type="spellEnd"/>
+      <w:r>
+        <w:rPr>
+          <w:rFonts w:ascii="Arial" w:hAnsi="Arial" w:cs="Arial"/>
+          <w:szCs w:val="24"/>
+        </w:rPr>
+        <w:t xml:space="preserve"> fraction</w:t>
       </w:r>
     </w:p>
     <w:p>

</xml_diff>

<commit_message>
Merge block 12 chemical composition data for notification document
</commit_message>
<xml_diff>
--- a/src/EA.Iws.Api/Documents/NotificationMergeTemplate.docx
+++ b/src/EA.Iws.Api/Documents/NotificationMergeTemplate.docx
@@ -82,23 +82,7 @@
                 <w:b/>
                 <w:sz w:val="16"/>
               </w:rPr>
-              <w:t xml:space="preserve">Exporter - </w:t>
-            </w:r>
-            <w:proofErr w:type="spellStart"/>
-            <w:r>
-              <w:rPr>
-                <w:b/>
-                <w:sz w:val="16"/>
-              </w:rPr>
-              <w:t>notifier</w:t>
-            </w:r>
-            <w:proofErr w:type="spellEnd"/>
-            <w:r>
-              <w:rPr>
-                <w:b/>
-                <w:sz w:val="16"/>
-              </w:rPr>
-              <w:t xml:space="preserve"> </w:t>
+              <w:t xml:space="preserve">Exporter - notifier </w:t>
             </w:r>
             <w:r>
               <w:rPr>
@@ -406,7 +390,7 @@
               <mc:AlternateContent>
                 <mc:Choice Requires="wps">
                   <w:drawing>
-                    <wp:anchor distT="45720" distB="45720" distL="114300" distR="114300" simplePos="0" relativeHeight="251673088" behindDoc="0" locked="0" layoutInCell="1" allowOverlap="1" wp14:anchorId="5052A2BA" wp14:editId="0D399643">
+                    <wp:anchor distT="45720" distB="45720" distL="114300" distR="114300" simplePos="0" relativeHeight="251673088" behindDoc="0" locked="0" layoutInCell="1" allowOverlap="1" wp14:anchorId="70BF751E" wp14:editId="7BFCF921">
                       <wp:simplePos x="0" y="0"/>
                       <wp:positionH relativeFrom="column">
                         <wp:posOffset>403225</wp:posOffset>
@@ -682,23 +666,7 @@
                 <w:sz w:val="16"/>
                 <w:szCs w:val="16"/>
               </w:rPr>
-              <w:t>(</w:t>
-            </w:r>
-            <w:proofErr w:type="spellStart"/>
-            <w:r>
-              <w:rPr>
-                <w:sz w:val="16"/>
-                <w:szCs w:val="16"/>
-              </w:rPr>
-              <w:t>i</w:t>
-            </w:r>
-            <w:proofErr w:type="spellEnd"/>
-            <w:r>
-              <w:rPr>
-                <w:sz w:val="16"/>
-                <w:szCs w:val="16"/>
-              </w:rPr>
-              <w:t>) Individual shipment:</w:t>
+              <w:t>(i) Individual shipment:</w:t>
             </w:r>
             <w:r>
               <w:rPr>
@@ -858,23 +826,7 @@
                 <w:sz w:val="16"/>
                 <w:szCs w:val="16"/>
               </w:rPr>
-              <w:t>(</w:t>
-            </w:r>
-            <w:proofErr w:type="spellStart"/>
-            <w:r>
-              <w:rPr>
-                <w:sz w:val="16"/>
-                <w:szCs w:val="16"/>
-              </w:rPr>
-              <w:t>i</w:t>
-            </w:r>
-            <w:proofErr w:type="spellEnd"/>
-            <w:r>
-              <w:rPr>
-                <w:sz w:val="16"/>
-                <w:szCs w:val="16"/>
-              </w:rPr>
-              <w:t xml:space="preserve">) Disposal </w:t>
+              <w:t xml:space="preserve">(i) Disposal </w:t>
             </w:r>
             <w:r>
               <w:rPr>
@@ -1643,7 +1595,7 @@
               <mc:AlternateContent>
                 <mc:Choice Requires="wps">
                   <w:drawing>
-                    <wp:anchor distT="45720" distB="45720" distL="114300" distR="114300" simplePos="0" relativeHeight="251677184" behindDoc="0" locked="0" layoutInCell="1" allowOverlap="1" wp14:anchorId="4881C5D2" wp14:editId="358EF4D0">
+                    <wp:anchor distT="45720" distB="45720" distL="114300" distR="114300" simplePos="0" relativeHeight="251677184" behindDoc="0" locked="0" layoutInCell="1" allowOverlap="1" wp14:anchorId="32EE634C" wp14:editId="7E641B45">
                       <wp:simplePos x="0" y="0"/>
                       <wp:positionH relativeFrom="column">
                         <wp:posOffset>384810</wp:posOffset>
@@ -1847,14 +1799,12 @@
                 <w:sz w:val="16"/>
               </w:rPr>
             </w:pPr>
-            <w:proofErr w:type="spellStart"/>
             <w:r>
               <w:rPr>
                 <w:sz w:val="16"/>
               </w:rPr>
               <w:t>TonneFieldName</w:t>
             </w:r>
-            <w:proofErr w:type="spellEnd"/>
             <w:r>
               <w:rPr>
                 <w:sz w:val="16"/>
@@ -1977,14 +1927,12 @@
             </w:pPr>
             <w:bookmarkStart w:id="0" w:name="OLE_LINK1"/>
             <w:bookmarkStart w:id="1" w:name="OLE_LINK2"/>
-            <w:proofErr w:type="spellStart"/>
             <w:r>
               <w:rPr>
                 <w:sz w:val="16"/>
               </w:rPr>
               <w:t>cubfn</w:t>
             </w:r>
-            <w:proofErr w:type="spellEnd"/>
             <w:r>
               <w:rPr>
                 <w:sz w:val="16"/>
@@ -2024,6 +1972,8 @@
               </w:rPr>
               <w:fldChar w:fldCharType="end"/>
             </w:r>
+            <w:bookmarkStart w:id="2" w:name="_GoBack"/>
+            <w:bookmarkEnd w:id="2"/>
           </w:p>
           <w:p>
             <w:pPr>
@@ -2081,27 +2031,14 @@
             <w:r>
               <w:t xml:space="preserve"> </w:t>
             </w:r>
-            <w:r>
-              <w:fldChar w:fldCharType="begin"/>
-            </w:r>
-            <w:r>
-              <w:instrText xml:space="preserve"> MERGEFIELD  Importer[ContactPerson]  \* MERGEFORMAT </w:instrText>
-            </w:r>
-            <w:r>
-              <w:fldChar w:fldCharType="separate"/>
-            </w:r>
-            <w:r>
-              <w:rPr>
-                <w:noProof/>
-              </w:rPr>
-              <w:t>«Importer[ContactPerson]»</w:t>
-            </w:r>
-            <w:r>
-              <w:rPr>
-                <w:noProof/>
-              </w:rPr>
-              <w:fldChar w:fldCharType="end"/>
-            </w:r>
+            <w:fldSimple w:instr=" MERGEFIELD  Importer[ContactPerson]  \* MERGEFORMAT ">
+              <w:r>
+                <w:rPr>
+                  <w:noProof/>
+                </w:rPr>
+                <w:t>«Importer[ContactPerson]»</w:t>
+              </w:r>
+            </w:fldSimple>
           </w:p>
           <w:p>
             <w:pPr>
@@ -2226,13 +2163,13 @@
               <mc:AlternateContent>
                 <mc:Choice Requires="wps">
                   <w:drawing>
-                    <wp:anchor distT="45720" distB="45720" distL="114300" distR="114300" simplePos="0" relativeHeight="251703808" behindDoc="0" locked="0" layoutInCell="1" allowOverlap="1" wp14:anchorId="7C560C6D" wp14:editId="0C27BE51">
+                    <wp:anchor distT="45720" distB="45720" distL="114300" distR="114300" simplePos="0" relativeHeight="251703808" behindDoc="0" locked="0" layoutInCell="1" allowOverlap="1" wp14:anchorId="776A1724" wp14:editId="3C06AE99">
                       <wp:simplePos x="0" y="0"/>
                       <wp:positionH relativeFrom="column">
-                        <wp:posOffset>2215833</wp:posOffset>
+                        <wp:posOffset>2215515</wp:posOffset>
                       </wp:positionH>
                       <wp:positionV relativeFrom="paragraph">
-                        <wp:posOffset>109855</wp:posOffset>
+                        <wp:posOffset>115253</wp:posOffset>
                       </wp:positionV>
                       <wp:extent cx="871220" cy="118745"/>
                       <wp:effectExtent l="0" t="0" r="5080" b="0"/>
@@ -2328,11 +2265,11 @@
                 </mc:Choice>
                 <mc:Fallback>
                   <w:pict>
-                    <v:shapetype w14:anchorId="79AAE853" id="_x0000_t202" coordsize="21600,21600" o:spt="202" path="m,l,21600r21600,l21600,xe">
+                    <v:shapetype w14:anchorId="776A1724" id="_x0000_t202" coordsize="21600,21600" o:spt="202" path="m,l,21600r21600,l21600,xe">
                       <v:stroke joinstyle="miter"/>
                       <v:path gradientshapeok="t" o:connecttype="rect"/>
                     </v:shapetype>
-                    <v:shape id="_x0000_s1028" type="#_x0000_t202" style="position:absolute;margin-left:174.5pt;margin-top:8.65pt;width:68.6pt;height:9.35pt;z-index:251703808;visibility:visible;mso-wrap-style:square;mso-width-percent:0;mso-height-percent:0;mso-wrap-distance-left:9pt;mso-wrap-distance-top:3.6pt;mso-wrap-distance-right:9pt;mso-wrap-distance-bottom:3.6pt;mso-position-horizontal:absolute;mso-position-horizontal-relative:text;mso-position-vertical:absolute;mso-position-vertical-relative:text;mso-width-percent:0;mso-height-percent:0;mso-width-relative:margin;mso-height-relative:margin;v-text-anchor:top" o:gfxdata="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" filled="f" stroked="f">
+                    <v:shape id="_x0000_s1028" type="#_x0000_t202" style="position:absolute;margin-left:174.45pt;margin-top:9.1pt;width:68.6pt;height:9.35pt;z-index:251703808;visibility:visible;mso-wrap-style:square;mso-width-percent:0;mso-height-percent:0;mso-wrap-distance-left:9pt;mso-wrap-distance-top:3.6pt;mso-wrap-distance-right:9pt;mso-wrap-distance-bottom:3.6pt;mso-position-horizontal:absolute;mso-position-horizontal-relative:text;mso-position-vertical:absolute;mso-position-vertical-relative:text;mso-width-percent:0;mso-height-percent:0;mso-width-relative:margin;mso-height-relative:margin;v-text-anchor:top" o:gfxdata="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" filled="f" stroked="f">
                       <v:textbox inset="0,0,0,0">
                         <w:txbxContent>
                           <w:p>
@@ -2394,13 +2331,13 @@
               <mc:AlternateContent>
                 <mc:Choice Requires="wps">
                   <w:drawing>
-                    <wp:anchor distT="45720" distB="45720" distL="114300" distR="114300" simplePos="0" relativeHeight="251701760" behindDoc="0" locked="0" layoutInCell="1" allowOverlap="1" wp14:anchorId="6BBCE1B2" wp14:editId="482B5350">
+                    <wp:anchor distT="45720" distB="45720" distL="114300" distR="114300" simplePos="0" relativeHeight="251701760" behindDoc="0" locked="0" layoutInCell="1" allowOverlap="1" wp14:anchorId="34D94104" wp14:editId="0DA00D99">
                       <wp:simplePos x="0" y="0"/>
                       <wp:positionH relativeFrom="column">
-                        <wp:posOffset>645478</wp:posOffset>
+                        <wp:posOffset>645160</wp:posOffset>
                       </wp:positionH>
                       <wp:positionV relativeFrom="paragraph">
-                        <wp:posOffset>114300</wp:posOffset>
+                        <wp:posOffset>115253</wp:posOffset>
                       </wp:positionV>
                       <wp:extent cx="847725" cy="118745"/>
                       <wp:effectExtent l="0" t="0" r="9525" b="0"/>
@@ -2496,7 +2433,7 @@
                 </mc:Choice>
                 <mc:Fallback>
                   <w:pict>
-                    <v:shape w14:anchorId="3E2DBF45" id="_x0000_s1029" type="#_x0000_t202" style="position:absolute;margin-left:50.85pt;margin-top:9pt;width:66.75pt;height:9.35pt;z-index:251701760;visibility:visible;mso-wrap-style:square;mso-width-percent:0;mso-height-percent:0;mso-wrap-distance-left:9pt;mso-wrap-distance-top:3.6pt;mso-wrap-distance-right:9pt;mso-wrap-distance-bottom:3.6pt;mso-position-horizontal:absolute;mso-position-horizontal-relative:text;mso-position-vertical:absolute;mso-position-vertical-relative:text;mso-width-percent:0;mso-height-percent:0;mso-width-relative:margin;mso-height-relative:margin;v-text-anchor:top" o:gfxdata="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" filled="f" stroked="f">
+                    <v:shape w14:anchorId="34D94104" id="_x0000_s1029" type="#_x0000_t202" style="position:absolute;margin-left:50.8pt;margin-top:9.1pt;width:66.75pt;height:9.35pt;z-index:251701760;visibility:visible;mso-wrap-style:square;mso-width-percent:0;mso-height-percent:0;mso-wrap-distance-left:9pt;mso-wrap-distance-top:3.6pt;mso-wrap-distance-right:9pt;mso-wrap-distance-bottom:3.6pt;mso-position-horizontal:absolute;mso-position-horizontal-relative:text;mso-position-vertical:absolute;mso-position-vertical-relative:text;mso-width-percent:0;mso-height-percent:0;mso-width-relative:margin;mso-height-relative:margin;v-text-anchor:top" o:gfxdata="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" filled="f" stroked="f">
                       <v:textbox inset="0,0,0,0">
                         <w:txbxContent>
                           <w:p>
@@ -2579,7 +2516,7 @@
               <mc:AlternateContent>
                 <mc:Choice Requires="wps">
                   <w:drawing>
-                    <wp:anchor distT="45720" distB="45720" distL="114300" distR="114300" simplePos="0" relativeHeight="251699712" behindDoc="0" locked="0" layoutInCell="1" allowOverlap="1" wp14:anchorId="41280266" wp14:editId="36F0D0D5">
+                    <wp:anchor distT="45720" distB="45720" distL="114300" distR="114300" simplePos="0" relativeHeight="251699712" behindDoc="0" locked="0" layoutInCell="1" allowOverlap="1" wp14:anchorId="502FC74F" wp14:editId="53FE1251">
                       <wp:simplePos x="0" y="0"/>
                       <wp:positionH relativeFrom="column">
                         <wp:posOffset>1068705</wp:posOffset>
@@ -3209,7 +3146,7 @@
               <mc:AlternateContent>
                 <mc:Choice Requires="wps">
                   <w:drawing>
-                    <wp:anchor distT="45720" distB="45720" distL="114300" distR="114300" simplePos="0" relativeHeight="251681280" behindDoc="0" locked="0" layoutInCell="1" allowOverlap="1" wp14:anchorId="4F8843AF" wp14:editId="39997547">
+                    <wp:anchor distT="45720" distB="45720" distL="114300" distR="114300" simplePos="0" relativeHeight="251681280" behindDoc="0" locked="0" layoutInCell="1" allowOverlap="1" wp14:anchorId="5511877D" wp14:editId="1C87ACFD">
                       <wp:simplePos x="0" y="0"/>
                       <wp:positionH relativeFrom="column">
                         <wp:posOffset>386080</wp:posOffset>
@@ -3432,7 +3369,7 @@
               <mc:AlternateContent>
                 <mc:Choice Requires="wps">
                   <w:drawing>
-                    <wp:anchor distT="45720" distB="45720" distL="114300" distR="114300" simplePos="0" relativeHeight="251695616" behindDoc="0" locked="0" layoutInCell="1" allowOverlap="1" wp14:anchorId="4F35036D" wp14:editId="3FD1563F">
+                    <wp:anchor distT="45720" distB="45720" distL="114300" distR="114300" simplePos="0" relativeHeight="251695616" behindDoc="0" locked="0" layoutInCell="1" allowOverlap="1" wp14:anchorId="1C0432F0" wp14:editId="6822F089">
                       <wp:simplePos x="0" y="0"/>
                       <wp:positionH relativeFrom="column">
                         <wp:posOffset>1814830</wp:posOffset>
@@ -4083,27 +4020,14 @@
             <w:r>
               <w:t xml:space="preserve"> </w:t>
             </w:r>
-            <w:r>
-              <w:fldChar w:fldCharType="begin"/>
-            </w:r>
-            <w:r>
-              <w:instrText xml:space="preserve"> MERGEFIELD  Carrier[Email]  \* MERGEFORMAT </w:instrText>
-            </w:r>
-            <w:r>
-              <w:fldChar w:fldCharType="separate"/>
-            </w:r>
-            <w:r>
-              <w:rPr>
-                <w:noProof/>
-              </w:rPr>
-              <w:t>«Carrier[Email]»</w:t>
-            </w:r>
-            <w:r>
-              <w:rPr>
-                <w:noProof/>
-              </w:rPr>
-              <w:fldChar w:fldCharType="end"/>
-            </w:r>
+            <w:fldSimple w:instr=" MERGEFIELD  Carrier[Email]  \* MERGEFORMAT ">
+              <w:r>
+                <w:rPr>
+                  <w:noProof/>
+                </w:rPr>
+                <w:t>«Carrier[Email]»</w:t>
+              </w:r>
+            </w:fldSimple>
           </w:p>
           <w:p>
             <w:pPr>
@@ -4198,161 +4122,9 @@
           <w:p>
             <w:pPr>
               <w:rPr>
-                <w:sz w:val="16"/>
-              </w:rPr>
-            </w:pPr>
-            <w:r>
-              <w:rPr>
-                <w:sz w:val="16"/>
-              </w:rPr>
-              <w:fldChar w:fldCharType="begin"/>
-            </w:r>
-            <w:r>
-              <w:rPr>
-                <w:sz w:val="16"/>
-              </w:rPr>
-              <w:instrText xml:space="preserve"> MERGEFIELD  WasteComposition[WasteName]  \* MERGEFORMAT </w:instrText>
-            </w:r>
-            <w:r>
-              <w:rPr>
-                <w:sz w:val="16"/>
-              </w:rPr>
-              <w:fldChar w:fldCharType="separate"/>
-            </w:r>
-            <w:r>
-              <w:rPr>
-                <w:noProof/>
-                <w:sz w:val="16"/>
-              </w:rPr>
-              <w:t>«WasteComposition[WasteName]»</w:t>
-            </w:r>
-            <w:r>
-              <w:rPr>
-                <w:sz w:val="16"/>
-              </w:rPr>
-              <w:fldChar w:fldCharType="end"/>
-            </w:r>
-          </w:p>
-          <w:p>
-            <w:pPr>
-              <w:rPr>
-                <w:b/>
-                <w:sz w:val="16"/>
-              </w:rPr>
-            </w:pPr>
-          </w:p>
-          <w:p>
-            <w:pPr>
-              <w:rPr>
-                <w:b/>
-                <w:sz w:val="16"/>
-              </w:rPr>
-            </w:pPr>
-          </w:p>
-          <w:p>
-            <w:pPr>
-              <w:rPr>
-                <w:b/>
-                <w:sz w:val="16"/>
-              </w:rPr>
-            </w:pPr>
-          </w:p>
-        </w:tc>
-      </w:tr>
-      <w:tr>
-        <w:trPr>
-          <w:cantSplit/>
-          <w:trHeight w:val="210"/>
-        </w:trPr>
-        <w:tc>
-          <w:tcPr>
-            <w:tcW w:w="5671" w:type="dxa"/>
-            <w:gridSpan w:val="6"/>
-            <w:vMerge w:val="restart"/>
-          </w:tcPr>
-          <w:p>
-            <w:pPr>
-              <w:rPr>
-                <w:b/>
-                <w:sz w:val="16"/>
-              </w:rPr>
-            </w:pPr>
-            <w:r>
-              <w:rPr>
-                <w:b/>
-                <w:sz w:val="16"/>
-              </w:rPr>
-              <w:t>9. Waste generator(s) –</w:t>
-            </w:r>
-            <w:r>
-              <w:rPr>
-                <w:b/>
-                <w:sz w:val="16"/>
-              </w:rPr>
-              <w:t xml:space="preserve"> </w:t>
-            </w:r>
-            <w:r>
-              <w:rPr>
-                <w:b/>
-                <w:sz w:val="16"/>
-              </w:rPr>
-              <w:t xml:space="preserve">producer(s) </w:t>
-            </w:r>
-            <w:r>
-              <w:rPr>
-                <w:i/>
-                <w:sz w:val="16"/>
-              </w:rPr>
-              <w:t>(1; 7; 8)</w:t>
-            </w:r>
-            <w:r>
-              <w:rPr>
-                <w:sz w:val="16"/>
-              </w:rPr>
-              <w:t xml:space="preserve"> Registration No:</w:t>
-            </w:r>
-            <w:r>
-              <w:rPr>
-                <w:sz w:val="16"/>
-              </w:rPr>
-              <w:t xml:space="preserve"> </w:t>
-            </w:r>
-            <w:r>
-              <w:rPr>
-                <w:sz w:val="16"/>
-              </w:rPr>
-              <w:fldChar w:fldCharType="begin"/>
-            </w:r>
-            <w:r>
-              <w:rPr>
-                <w:sz w:val="16"/>
-              </w:rPr>
-              <w:instrText xml:space="preserve"> MERGEFIELD  Producer[RegistrationNumber]  \* MERGEFORMAT </w:instrText>
-            </w:r>
-            <w:r>
-              <w:rPr>
-                <w:sz w:val="16"/>
-              </w:rPr>
-              <w:fldChar w:fldCharType="separate"/>
-            </w:r>
-            <w:r>
-              <w:rPr>
-                <w:noProof/>
-                <w:sz w:val="16"/>
-              </w:rPr>
-              <w:t>«Producer[RegistrationNumber]»</w:t>
-            </w:r>
-            <w:r>
-              <w:rPr>
-                <w:sz w:val="16"/>
-              </w:rPr>
-              <w:fldChar w:fldCharType="end"/>
-            </w:r>
-          </w:p>
-          <w:p>
-            <w:pPr>
-              <w:rPr>
-                <w:sz w:val="16"/>
+                <w:rFonts w:ascii="Arial" w:hAnsi="Arial" w:cs="Arial"/>
+                <w:sz w:val="14"/>
+                <w:szCs w:val="14"/>
               </w:rPr>
             </w:pPr>
             <w:r>
@@ -4363,18 +4135,18 @@
               <mc:AlternateContent>
                 <mc:Choice Requires="wps">
                   <w:drawing>
-                    <wp:anchor distT="45720" distB="45720" distL="114300" distR="114300" simplePos="0" relativeHeight="251675136" behindDoc="0" locked="0" layoutInCell="1" allowOverlap="1" wp14:anchorId="407E79AB" wp14:editId="4F0E7A46">
+                    <wp:anchor distT="45720" distB="45720" distL="114300" distR="114300" simplePos="0" relativeHeight="251707904" behindDoc="0" locked="0" layoutInCell="1" allowOverlap="1" wp14:anchorId="46335CBF" wp14:editId="3B79E022">
                       <wp:simplePos x="0" y="0"/>
                       <wp:positionH relativeFrom="column">
-                        <wp:posOffset>377190</wp:posOffset>
+                        <wp:posOffset>-6985</wp:posOffset>
                       </wp:positionH>
                       <wp:positionV relativeFrom="paragraph">
-                        <wp:posOffset>105410</wp:posOffset>
+                        <wp:posOffset>102553</wp:posOffset>
                       </wp:positionV>
-                      <wp:extent cx="1943735" cy="359410"/>
-                      <wp:effectExtent l="0" t="0" r="0" b="2540"/>
+                      <wp:extent cx="3222625" cy="347662"/>
+                      <wp:effectExtent l="0" t="0" r="0" b="0"/>
                       <wp:wrapNone/>
-                      <wp:docPr id="6" name="Text Box 2"/>
+                      <wp:docPr id="22" name="Text Box 2"/>
                       <wp:cNvGraphicFramePr>
                         <a:graphicFrameLocks xmlns:a="http://schemas.openxmlformats.org/drawingml/2006/main"/>
                       </wp:cNvGraphicFramePr>
@@ -4387,7 +4159,7 @@
                             <wps:spPr bwMode="auto">
                               <a:xfrm>
                                 <a:off x="0" y="0"/>
-                                <a:ext cx="1943735" cy="359410"/>
+                                <a:ext cx="3222625" cy="347662"/>
                               </a:xfrm>
                               <a:prstGeom prst="rect">
                                 <a:avLst/>
@@ -4405,43 +4177,49 @@
                                 <w:p>
                                   <w:pPr>
                                     <w:rPr>
-                                      <w:sz w:val="16"/>
-                                      <w:szCs w:val="16"/>
+                                      <w:rFonts w:ascii="Arial" w:hAnsi="Arial" w:cs="Arial"/>
+                                      <w:sz w:val="14"/>
+                                      <w:szCs w:val="14"/>
                                     </w:rPr>
                                   </w:pPr>
                                   <w:r>
                                     <w:rPr>
-                                      <w:sz w:val="16"/>
-                                      <w:szCs w:val="16"/>
+                                      <w:rFonts w:ascii="Arial" w:hAnsi="Arial" w:cs="Arial"/>
+                                      <w:sz w:val="14"/>
+                                      <w:szCs w:val="14"/>
                                     </w:rPr>
                                     <w:fldChar w:fldCharType="begin"/>
                                   </w:r>
                                   <w:r>
                                     <w:rPr>
-                                      <w:sz w:val="16"/>
-                                      <w:szCs w:val="16"/>
+                                      <w:rFonts w:ascii="Arial" w:hAnsi="Arial" w:cs="Arial"/>
+                                      <w:sz w:val="14"/>
+                                      <w:szCs w:val="14"/>
                                     </w:rPr>
-                                    <w:instrText xml:space="preserve"> MERGEFIELD  Producer[Address]  \* MERGEFORMAT </w:instrText>
+                                    <w:instrText xml:space="preserve"> MERGEFIELD  Comp[ShortDescription]  \* MERGEFORMAT </w:instrText>
                                   </w:r>
                                   <w:r>
                                     <w:rPr>
-                                      <w:sz w:val="16"/>
-                                      <w:szCs w:val="16"/>
+                                      <w:rFonts w:ascii="Arial" w:hAnsi="Arial" w:cs="Arial"/>
+                                      <w:sz w:val="14"/>
+                                      <w:szCs w:val="14"/>
                                     </w:rPr>
                                     <w:fldChar w:fldCharType="separate"/>
                                   </w:r>
                                   <w:r>
                                     <w:rPr>
+                                      <w:rFonts w:ascii="Arial" w:hAnsi="Arial" w:cs="Arial"/>
                                       <w:noProof/>
-                                      <w:sz w:val="16"/>
-                                      <w:szCs w:val="16"/>
+                                      <w:sz w:val="14"/>
+                                      <w:szCs w:val="14"/>
                                     </w:rPr>
-                                    <w:t>«Producer[Address]»</w:t>
+                                    <w:t>«Comp[ShortDescription]»</w:t>
                                   </w:r>
                                   <w:r>
                                     <w:rPr>
-                                      <w:sz w:val="16"/>
-                                      <w:szCs w:val="16"/>
+                                      <w:rFonts w:ascii="Arial" w:hAnsi="Arial" w:cs="Arial"/>
+                                      <w:sz w:val="14"/>
+                                      <w:szCs w:val="14"/>
                                     </w:rPr>
                                     <w:fldChar w:fldCharType="end"/>
                                   </w:r>
@@ -4465,49 +4243,59 @@
                 </mc:Choice>
                 <mc:Fallback>
                   <w:pict>
-                    <v:shape w14:anchorId="407E79AB" id="_x0000_s1033" type="#_x0000_t202" style="position:absolute;margin-left:29.7pt;margin-top:8.3pt;width:153.05pt;height:28.3pt;z-index:251675136;visibility:visible;mso-wrap-style:square;mso-width-percent:0;mso-height-percent:0;mso-wrap-distance-left:9pt;mso-wrap-distance-top:3.6pt;mso-wrap-distance-right:9pt;mso-wrap-distance-bottom:3.6pt;mso-position-horizontal:absolute;mso-position-horizontal-relative:text;mso-position-vertical:absolute;mso-position-vertical-relative:text;mso-width-percent:0;mso-height-percent:0;mso-width-relative:margin;mso-height-relative:margin;v-text-anchor:top" o:gfxdata="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" filled="f" stroked="f">
+                    <v:shapetype w14:anchorId="46335CBF" id="_x0000_t202" coordsize="21600,21600" o:spt="202" path="m,l,21600r21600,l21600,xe">
+                      <v:stroke joinstyle="miter"/>
+                      <v:path gradientshapeok="t" o:connecttype="rect"/>
+                    </v:shapetype>
+                    <v:shape id="_x0000_s1033" type="#_x0000_t202" style="position:absolute;margin-left:-.55pt;margin-top:8.1pt;width:253.75pt;height:27.35pt;z-index:251707904;visibility:visible;mso-wrap-style:square;mso-width-percent:0;mso-height-percent:0;mso-wrap-distance-left:9pt;mso-wrap-distance-top:3.6pt;mso-wrap-distance-right:9pt;mso-wrap-distance-bottom:3.6pt;mso-position-horizontal:absolute;mso-position-horizontal-relative:text;mso-position-vertical:absolute;mso-position-vertical-relative:text;mso-width-percent:0;mso-height-percent:0;mso-width-relative:margin;mso-height-relative:margin;v-text-anchor:top" o:gfxdata="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" filled="f" stroked="f">
                       <v:textbox inset="0,0,0,0">
                         <w:txbxContent>
                           <w:p>
                             <w:pPr>
                               <w:rPr>
-                                <w:sz w:val="16"/>
-                                <w:szCs w:val="16"/>
+                                <w:rFonts w:ascii="Arial" w:hAnsi="Arial" w:cs="Arial"/>
+                                <w:sz w:val="14"/>
+                                <w:szCs w:val="14"/>
                               </w:rPr>
                             </w:pPr>
                             <w:r>
                               <w:rPr>
-                                <w:sz w:val="16"/>
-                                <w:szCs w:val="16"/>
+                                <w:rFonts w:ascii="Arial" w:hAnsi="Arial" w:cs="Arial"/>
+                                <w:sz w:val="14"/>
+                                <w:szCs w:val="14"/>
                               </w:rPr>
                               <w:fldChar w:fldCharType="begin"/>
                             </w:r>
                             <w:r>
                               <w:rPr>
-                                <w:sz w:val="16"/>
-                                <w:szCs w:val="16"/>
+                                <w:rFonts w:ascii="Arial" w:hAnsi="Arial" w:cs="Arial"/>
+                                <w:sz w:val="14"/>
+                                <w:szCs w:val="14"/>
                               </w:rPr>
-                              <w:instrText xml:space="preserve"> MERGEFIELD  Producer[Address]  \* MERGEFORMAT </w:instrText>
+                              <w:instrText xml:space="preserve"> MERGEFIELD  Comp[ShortDescription]  \* MERGEFORMAT </w:instrText>
                             </w:r>
                             <w:r>
                               <w:rPr>
-                                <w:sz w:val="16"/>
-                                <w:szCs w:val="16"/>
+                                <w:rFonts w:ascii="Arial" w:hAnsi="Arial" w:cs="Arial"/>
+                                <w:sz w:val="14"/>
+                                <w:szCs w:val="14"/>
                               </w:rPr>
                               <w:fldChar w:fldCharType="separate"/>
                             </w:r>
                             <w:r>
                               <w:rPr>
+                                <w:rFonts w:ascii="Arial" w:hAnsi="Arial" w:cs="Arial"/>
                                 <w:noProof/>
-                                <w:sz w:val="16"/>
-                                <w:szCs w:val="16"/>
+                                <w:sz w:val="14"/>
+                                <w:szCs w:val="14"/>
                               </w:rPr>
-                              <w:t>«Producer[Address]»</w:t>
+                              <w:t>«Comp[ShortDescription]»</w:t>
                             </w:r>
                             <w:r>
                               <w:rPr>
-                                <w:sz w:val="16"/>
-                                <w:szCs w:val="16"/>
+                                <w:rFonts w:ascii="Arial" w:hAnsi="Arial" w:cs="Arial"/>
+                                <w:sz w:val="14"/>
+                                <w:szCs w:val="14"/>
                               </w:rPr>
                               <w:fldChar w:fldCharType="end"/>
                             </w:r>
@@ -4521,6 +4309,411 @@
             </w:r>
             <w:r>
               <w:rPr>
+                <w:rFonts w:ascii="Arial" w:hAnsi="Arial" w:cs="Arial"/>
+                <w:sz w:val="14"/>
+                <w:szCs w:val="14"/>
+              </w:rPr>
+              <w:fldChar w:fldCharType="begin"/>
+            </w:r>
+            <w:r>
+              <w:rPr>
+                <w:rFonts w:ascii="Arial" w:hAnsi="Arial" w:cs="Arial"/>
+                <w:sz w:val="14"/>
+                <w:szCs w:val="14"/>
+              </w:rPr>
+              <w:instrText xml:space="preserve"> MERGEFIELD  Comp[WasteName]  \* MERGEFORMAT </w:instrText>
+            </w:r>
+            <w:r>
+              <w:rPr>
+                <w:rFonts w:ascii="Arial" w:hAnsi="Arial" w:cs="Arial"/>
+                <w:sz w:val="14"/>
+                <w:szCs w:val="14"/>
+              </w:rPr>
+              <w:fldChar w:fldCharType="separate"/>
+            </w:r>
+            <w:r>
+              <w:rPr>
+                <w:rFonts w:ascii="Arial" w:hAnsi="Arial" w:cs="Arial"/>
+                <w:noProof/>
+                <w:sz w:val="14"/>
+                <w:szCs w:val="14"/>
+              </w:rPr>
+              <w:t>«Comp[WasteName]»</w:t>
+            </w:r>
+            <w:r>
+              <w:rPr>
+                <w:rFonts w:ascii="Arial" w:hAnsi="Arial" w:cs="Arial"/>
+                <w:sz w:val="14"/>
+                <w:szCs w:val="14"/>
+              </w:rPr>
+              <w:fldChar w:fldCharType="end"/>
+            </w:r>
+            <w:r>
+              <w:rPr>
+                <w:rFonts w:ascii="Arial" w:hAnsi="Arial" w:cs="Arial"/>
+                <w:sz w:val="14"/>
+                <w:szCs w:val="14"/>
+              </w:rPr>
+              <w:t xml:space="preserve">  </w:t>
+            </w:r>
+            <w:r>
+              <w:rPr>
+                <w:rFonts w:ascii="Arial" w:hAnsi="Arial" w:cs="Arial"/>
+                <w:sz w:val="14"/>
+                <w:szCs w:val="14"/>
+              </w:rPr>
+              <w:fldChar w:fldCharType="begin"/>
+            </w:r>
+            <w:r>
+              <w:rPr>
+                <w:rFonts w:ascii="Arial" w:hAnsi="Arial" w:cs="Arial"/>
+                <w:sz w:val="14"/>
+                <w:szCs w:val="14"/>
+              </w:rPr>
+              <w:instrText xml:space="preserve"> MERGEFIELD  Comp[AnnexMessage]  \* MERGEFORMAT </w:instrText>
+            </w:r>
+            <w:r>
+              <w:rPr>
+                <w:rFonts w:ascii="Arial" w:hAnsi="Arial" w:cs="Arial"/>
+                <w:sz w:val="14"/>
+                <w:szCs w:val="14"/>
+              </w:rPr>
+              <w:fldChar w:fldCharType="separate"/>
+            </w:r>
+            <w:r>
+              <w:rPr>
+                <w:rFonts w:ascii="Arial" w:hAnsi="Arial" w:cs="Arial"/>
+                <w:noProof/>
+                <w:sz w:val="14"/>
+                <w:szCs w:val="14"/>
+              </w:rPr>
+              <w:t>«Comp[AnnexMessage]»</w:t>
+            </w:r>
+            <w:r>
+              <w:rPr>
+                <w:rFonts w:ascii="Arial" w:hAnsi="Arial" w:cs="Arial"/>
+                <w:sz w:val="14"/>
+                <w:szCs w:val="14"/>
+              </w:rPr>
+              <w:fldChar w:fldCharType="end"/>
+            </w:r>
+          </w:p>
+          <w:p>
+            <w:pPr>
+              <w:rPr>
+                <w:b/>
+                <w:sz w:val="16"/>
+              </w:rPr>
+            </w:pPr>
+          </w:p>
+          <w:p>
+            <w:pPr>
+              <w:rPr>
+                <w:b/>
+                <w:sz w:val="16"/>
+              </w:rPr>
+            </w:pPr>
+          </w:p>
+          <w:p>
+            <w:pPr>
+              <w:rPr>
+                <w:b/>
+                <w:sz w:val="16"/>
+              </w:rPr>
+            </w:pPr>
+          </w:p>
+        </w:tc>
+      </w:tr>
+      <w:tr>
+        <w:trPr>
+          <w:cantSplit/>
+          <w:trHeight w:val="210"/>
+        </w:trPr>
+        <w:tc>
+          <w:tcPr>
+            <w:tcW w:w="5671" w:type="dxa"/>
+            <w:gridSpan w:val="6"/>
+            <w:vMerge w:val="restart"/>
+          </w:tcPr>
+          <w:p>
+            <w:pPr>
+              <w:rPr>
+                <w:b/>
+                <w:sz w:val="16"/>
+              </w:rPr>
+            </w:pPr>
+            <w:r>
+              <w:rPr>
+                <w:b/>
+                <w:sz w:val="16"/>
+              </w:rPr>
+              <w:t>9. Waste generator(s) –</w:t>
+            </w:r>
+            <w:r>
+              <w:rPr>
+                <w:b/>
+                <w:sz w:val="16"/>
+              </w:rPr>
+              <w:t xml:space="preserve"> </w:t>
+            </w:r>
+            <w:r>
+              <w:rPr>
+                <w:b/>
+                <w:sz w:val="16"/>
+              </w:rPr>
+              <w:t xml:space="preserve">producer(s) </w:t>
+            </w:r>
+            <w:r>
+              <w:rPr>
+                <w:i/>
+                <w:sz w:val="16"/>
+              </w:rPr>
+              <w:t>(1; 7; 8)</w:t>
+            </w:r>
+            <w:r>
+              <w:rPr>
+                <w:sz w:val="16"/>
+              </w:rPr>
+              <w:t xml:space="preserve"> Registration No:</w:t>
+            </w:r>
+            <w:r>
+              <w:rPr>
+                <w:sz w:val="16"/>
+              </w:rPr>
+              <w:t xml:space="preserve"> </w:t>
+            </w:r>
+            <w:r>
+              <w:rPr>
+                <w:rFonts w:ascii="Arial" w:hAnsi="Arial" w:cs="Arial"/>
+                <w:sz w:val="14"/>
+                <w:szCs w:val="14"/>
+              </w:rPr>
+              <w:fldChar w:fldCharType="begin"/>
+            </w:r>
+            <w:r>
+              <w:rPr>
+                <w:rFonts w:ascii="Arial" w:hAnsi="Arial" w:cs="Arial"/>
+                <w:sz w:val="14"/>
+                <w:szCs w:val="14"/>
+              </w:rPr>
+              <w:instrText xml:space="preserve"> MERGEFIELD  Producer[RegistrationNumber]  \* MERGEFORMAT </w:instrText>
+            </w:r>
+            <w:r>
+              <w:rPr>
+                <w:rFonts w:ascii="Arial" w:hAnsi="Arial" w:cs="Arial"/>
+                <w:sz w:val="14"/>
+                <w:szCs w:val="14"/>
+              </w:rPr>
+              <w:fldChar w:fldCharType="separate"/>
+            </w:r>
+            <w:r>
+              <w:rPr>
+                <w:rFonts w:ascii="Arial" w:hAnsi="Arial" w:cs="Arial"/>
+                <w:noProof/>
+                <w:sz w:val="14"/>
+                <w:szCs w:val="14"/>
+              </w:rPr>
+              <w:t>«Producer[RegistrationNumber]»</w:t>
+            </w:r>
+            <w:r>
+              <w:rPr>
+                <w:rFonts w:ascii="Arial" w:hAnsi="Arial" w:cs="Arial"/>
+                <w:sz w:val="14"/>
+                <w:szCs w:val="14"/>
+              </w:rPr>
+              <w:fldChar w:fldCharType="end"/>
+            </w:r>
+          </w:p>
+          <w:p>
+            <w:pPr>
+              <w:rPr>
+                <w:sz w:val="16"/>
+              </w:rPr>
+            </w:pPr>
+            <w:r>
+              <w:rPr>
+                <w:noProof/>
+                <w:sz w:val="16"/>
+              </w:rPr>
+              <mc:AlternateContent>
+                <mc:Choice Requires="wps">
+                  <w:drawing>
+                    <wp:anchor distT="45720" distB="45720" distL="114300" distR="114300" simplePos="0" relativeHeight="251675136" behindDoc="0" locked="0" layoutInCell="1" allowOverlap="1" wp14:anchorId="76E7F5B7" wp14:editId="3BCA6BA9">
+                      <wp:simplePos x="0" y="0"/>
+                      <wp:positionH relativeFrom="column">
+                        <wp:posOffset>446088</wp:posOffset>
+                      </wp:positionH>
+                      <wp:positionV relativeFrom="paragraph">
+                        <wp:posOffset>119380</wp:posOffset>
+                      </wp:positionV>
+                      <wp:extent cx="2433637" cy="359410"/>
+                      <wp:effectExtent l="0" t="0" r="5080" b="2540"/>
+                      <wp:wrapNone/>
+                      <wp:docPr id="6" name="Text Box 2"/>
+                      <wp:cNvGraphicFramePr>
+                        <a:graphicFrameLocks xmlns:a="http://schemas.openxmlformats.org/drawingml/2006/main"/>
+                      </wp:cNvGraphicFramePr>
+                      <a:graphic xmlns:a="http://schemas.openxmlformats.org/drawingml/2006/main">
+                        <a:graphicData uri="http://schemas.microsoft.com/office/word/2010/wordprocessingShape">
+                          <wps:wsp>
+                            <wps:cNvSpPr txBox="1">
+                              <a:spLocks noChangeArrowheads="1"/>
+                            </wps:cNvSpPr>
+                            <wps:spPr bwMode="auto">
+                              <a:xfrm>
+                                <a:off x="0" y="0"/>
+                                <a:ext cx="2433637" cy="359410"/>
+                              </a:xfrm>
+                              <a:prstGeom prst="rect">
+                                <a:avLst/>
+                              </a:prstGeom>
+                              <a:noFill/>
+                              <a:ln w="9525">
+                                <a:noFill/>
+                                <a:miter lim="800000"/>
+                                <a:headEnd/>
+                                <a:tailEnd/>
+                              </a:ln>
+                            </wps:spPr>
+                            <wps:txbx>
+                              <w:txbxContent>
+                                <w:p>
+                                  <w:pPr>
+                                    <w:rPr>
+                                      <w:rFonts w:ascii="Arial" w:hAnsi="Arial" w:cs="Arial"/>
+                                      <w:sz w:val="14"/>
+                                      <w:szCs w:val="14"/>
+                                    </w:rPr>
+                                  </w:pPr>
+                                  <w:r>
+                                    <w:rPr>
+                                      <w:rFonts w:ascii="Arial" w:hAnsi="Arial" w:cs="Arial"/>
+                                      <w:sz w:val="14"/>
+                                      <w:szCs w:val="14"/>
+                                    </w:rPr>
+                                    <w:fldChar w:fldCharType="begin"/>
+                                  </w:r>
+                                  <w:r>
+                                    <w:rPr>
+                                      <w:rFonts w:ascii="Arial" w:hAnsi="Arial" w:cs="Arial"/>
+                                      <w:sz w:val="14"/>
+                                      <w:szCs w:val="14"/>
+                                    </w:rPr>
+                                    <w:instrText xml:space="preserve"> MERGEFIELD  Producer[Address]  \* MERGEFORMAT </w:instrText>
+                                  </w:r>
+                                  <w:r>
+                                    <w:rPr>
+                                      <w:rFonts w:ascii="Arial" w:hAnsi="Arial" w:cs="Arial"/>
+                                      <w:sz w:val="14"/>
+                                      <w:szCs w:val="14"/>
+                                    </w:rPr>
+                                    <w:fldChar w:fldCharType="separate"/>
+                                  </w:r>
+                                  <w:r>
+                                    <w:rPr>
+                                      <w:rFonts w:ascii="Arial" w:hAnsi="Arial" w:cs="Arial"/>
+                                      <w:noProof/>
+                                      <w:sz w:val="14"/>
+                                      <w:szCs w:val="14"/>
+                                    </w:rPr>
+                                    <w:t>«Producer[Address]»</w:t>
+                                  </w:r>
+                                  <w:r>
+                                    <w:rPr>
+                                      <w:rFonts w:ascii="Arial" w:hAnsi="Arial" w:cs="Arial"/>
+                                      <w:sz w:val="14"/>
+                                      <w:szCs w:val="14"/>
+                                    </w:rPr>
+                                    <w:fldChar w:fldCharType="end"/>
+                                  </w:r>
+                                </w:p>
+                              </w:txbxContent>
+                            </wps:txbx>
+                            <wps:bodyPr rot="0" vert="horz" wrap="square" lIns="0" tIns="0" rIns="0" bIns="0" anchor="t" anchorCtr="0">
+                              <a:noAutofit/>
+                            </wps:bodyPr>
+                          </wps:wsp>
+                        </a:graphicData>
+                      </a:graphic>
+                      <wp14:sizeRelH relativeFrom="margin">
+                        <wp14:pctWidth>0</wp14:pctWidth>
+                      </wp14:sizeRelH>
+                      <wp14:sizeRelV relativeFrom="margin">
+                        <wp14:pctHeight>0</wp14:pctHeight>
+                      </wp14:sizeRelV>
+                    </wp:anchor>
+                  </w:drawing>
+                </mc:Choice>
+                <mc:Fallback>
+                  <w:pict>
+                    <v:shapetype w14:anchorId="76E7F5B7" id="_x0000_t202" coordsize="21600,21600" o:spt="202" path="m,l,21600r21600,l21600,xe">
+                      <v:stroke joinstyle="miter"/>
+                      <v:path gradientshapeok="t" o:connecttype="rect"/>
+                    </v:shapetype>
+                    <v:shape id="_x0000_s1034" type="#_x0000_t202" style="position:absolute;margin-left:35.15pt;margin-top:9.4pt;width:191.6pt;height:28.3pt;z-index:251675136;visibility:visible;mso-wrap-style:square;mso-width-percent:0;mso-height-percent:0;mso-wrap-distance-left:9pt;mso-wrap-distance-top:3.6pt;mso-wrap-distance-right:9pt;mso-wrap-distance-bottom:3.6pt;mso-position-horizontal:absolute;mso-position-horizontal-relative:text;mso-position-vertical:absolute;mso-position-vertical-relative:text;mso-width-percent:0;mso-height-percent:0;mso-width-relative:margin;mso-height-relative:margin;v-text-anchor:top" o:gfxdata="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" filled="f" stroked="f">
+                      <v:textbox inset="0,0,0,0">
+                        <w:txbxContent>
+                          <w:bookmarkStart w:id="3" w:name="_GoBack"/>
+                          <w:p>
+                            <w:pPr>
+                              <w:rPr>
+                                <w:rFonts w:ascii="Arial" w:hAnsi="Arial" w:cs="Arial"/>
+                                <w:sz w:val="14"/>
+                                <w:szCs w:val="14"/>
+                              </w:rPr>
+                            </w:pPr>
+                            <w:r>
+                              <w:rPr>
+                                <w:rFonts w:ascii="Arial" w:hAnsi="Arial" w:cs="Arial"/>
+                                <w:sz w:val="14"/>
+                                <w:szCs w:val="14"/>
+                              </w:rPr>
+                              <w:fldChar w:fldCharType="begin"/>
+                            </w:r>
+                            <w:r>
+                              <w:rPr>
+                                <w:rFonts w:ascii="Arial" w:hAnsi="Arial" w:cs="Arial"/>
+                                <w:sz w:val="14"/>
+                                <w:szCs w:val="14"/>
+                              </w:rPr>
+                              <w:instrText xml:space="preserve"> MERGEFIELD  Producer[Address]  \* MERGEFORMAT </w:instrText>
+                            </w:r>
+                            <w:r>
+                              <w:rPr>
+                                <w:rFonts w:ascii="Arial" w:hAnsi="Arial" w:cs="Arial"/>
+                                <w:sz w:val="14"/>
+                                <w:szCs w:val="14"/>
+                              </w:rPr>
+                              <w:fldChar w:fldCharType="separate"/>
+                            </w:r>
+                            <w:r>
+                              <w:rPr>
+                                <w:rFonts w:ascii="Arial" w:hAnsi="Arial" w:cs="Arial"/>
+                                <w:noProof/>
+                                <w:sz w:val="14"/>
+                                <w:szCs w:val="14"/>
+                              </w:rPr>
+                              <w:t>«Producer[Address]»</w:t>
+                            </w:r>
+                            <w:r>
+                              <w:rPr>
+                                <w:rFonts w:ascii="Arial" w:hAnsi="Arial" w:cs="Arial"/>
+                                <w:sz w:val="14"/>
+                                <w:szCs w:val="14"/>
+                              </w:rPr>
+                              <w:fldChar w:fldCharType="end"/>
+                            </w:r>
+                            <w:bookmarkEnd w:id="3"/>
+                          </w:p>
+                        </w:txbxContent>
+                      </v:textbox>
+                    </v:shape>
+                  </w:pict>
+                </mc:Fallback>
+              </mc:AlternateContent>
+            </w:r>
+            <w:r>
+              <w:rPr>
                 <w:sz w:val="16"/>
               </w:rPr>
               <w:t>Name:</w:t>
@@ -4533,32 +4726,42 @@
             </w:r>
             <w:r>
               <w:rPr>
-                <w:sz w:val="16"/>
+                <w:rFonts w:ascii="Arial" w:hAnsi="Arial" w:cs="Arial"/>
+                <w:sz w:val="14"/>
+                <w:szCs w:val="14"/>
               </w:rPr>
               <w:fldChar w:fldCharType="begin"/>
             </w:r>
             <w:r>
               <w:rPr>
-                <w:sz w:val="16"/>
+                <w:rFonts w:ascii="Arial" w:hAnsi="Arial" w:cs="Arial"/>
+                <w:sz w:val="14"/>
+                <w:szCs w:val="14"/>
               </w:rPr>
               <w:instrText xml:space="preserve"> MERGEFIELD  Producer[Name]  \* MERGEFORMAT </w:instrText>
             </w:r>
             <w:r>
               <w:rPr>
-                <w:sz w:val="16"/>
+                <w:rFonts w:ascii="Arial" w:hAnsi="Arial" w:cs="Arial"/>
+                <w:sz w:val="14"/>
+                <w:szCs w:val="14"/>
               </w:rPr>
               <w:fldChar w:fldCharType="separate"/>
             </w:r>
             <w:r>
               <w:rPr>
+                <w:rFonts w:ascii="Arial" w:hAnsi="Arial" w:cs="Arial"/>
                 <w:noProof/>
-                <w:sz w:val="16"/>
+                <w:sz w:val="14"/>
+                <w:szCs w:val="14"/>
               </w:rPr>
               <w:t>«Producer[Name]»</w:t>
             </w:r>
             <w:r>
               <w:rPr>
-                <w:sz w:val="16"/>
+                <w:rFonts w:ascii="Arial" w:hAnsi="Arial" w:cs="Arial"/>
+                <w:sz w:val="14"/>
+                <w:szCs w:val="14"/>
               </w:rPr>
               <w:fldChar w:fldCharType="end"/>
             </w:r>
@@ -4795,32 +4998,42 @@
             </w:r>
             <w:r>
               <w:rPr>
-                <w:sz w:val="16"/>
+                <w:rFonts w:ascii="Arial" w:hAnsi="Arial" w:cs="Arial"/>
+                <w:sz w:val="14"/>
+                <w:szCs w:val="14"/>
               </w:rPr>
               <w:fldChar w:fldCharType="begin"/>
             </w:r>
             <w:r>
               <w:rPr>
-                <w:sz w:val="16"/>
+                <w:rFonts w:ascii="Arial" w:hAnsi="Arial" w:cs="Arial"/>
+                <w:sz w:val="14"/>
+                <w:szCs w:val="14"/>
               </w:rPr>
               <w:instrText xml:space="preserve"> MERGEFIELD  Producer[ContactPerson]  \* MERGEFORMAT </w:instrText>
             </w:r>
             <w:r>
               <w:rPr>
-                <w:sz w:val="16"/>
+                <w:rFonts w:ascii="Arial" w:hAnsi="Arial" w:cs="Arial"/>
+                <w:sz w:val="14"/>
+                <w:szCs w:val="14"/>
               </w:rPr>
               <w:fldChar w:fldCharType="separate"/>
             </w:r>
             <w:r>
               <w:rPr>
+                <w:rFonts w:ascii="Arial" w:hAnsi="Arial" w:cs="Arial"/>
                 <w:noProof/>
-                <w:sz w:val="16"/>
+                <w:sz w:val="14"/>
+                <w:szCs w:val="14"/>
               </w:rPr>
               <w:t>«Producer[ContactPerson]»</w:t>
             </w:r>
             <w:r>
               <w:rPr>
-                <w:sz w:val="16"/>
+                <w:rFonts w:ascii="Arial" w:hAnsi="Arial" w:cs="Arial"/>
+                <w:sz w:val="14"/>
+                <w:szCs w:val="14"/>
               </w:rPr>
               <w:fldChar w:fldCharType="end"/>
             </w:r>
@@ -4848,32 +5061,42 @@
             </w:r>
             <w:r>
               <w:rPr>
-                <w:sz w:val="16"/>
+                <w:rFonts w:ascii="Arial" w:hAnsi="Arial" w:cs="Arial"/>
+                <w:sz w:val="14"/>
+                <w:szCs w:val="14"/>
               </w:rPr>
               <w:fldChar w:fldCharType="begin"/>
             </w:r>
             <w:r>
               <w:rPr>
-                <w:sz w:val="16"/>
+                <w:rFonts w:ascii="Arial" w:hAnsi="Arial" w:cs="Arial"/>
+                <w:sz w:val="14"/>
+                <w:szCs w:val="14"/>
               </w:rPr>
               <w:instrText xml:space="preserve"> MERGEFIELD  Producer[Telephone]  \* MERGEFORMAT </w:instrText>
             </w:r>
             <w:r>
               <w:rPr>
-                <w:sz w:val="16"/>
+                <w:rFonts w:ascii="Arial" w:hAnsi="Arial" w:cs="Arial"/>
+                <w:sz w:val="14"/>
+                <w:szCs w:val="14"/>
               </w:rPr>
               <w:fldChar w:fldCharType="separate"/>
             </w:r>
             <w:r>
               <w:rPr>
+                <w:rFonts w:ascii="Arial" w:hAnsi="Arial" w:cs="Arial"/>
                 <w:noProof/>
-                <w:sz w:val="16"/>
+                <w:sz w:val="14"/>
+                <w:szCs w:val="14"/>
               </w:rPr>
               <w:t>«Producer[Telephone]»</w:t>
             </w:r>
             <w:r>
               <w:rPr>
-                <w:sz w:val="16"/>
+                <w:rFonts w:ascii="Arial" w:hAnsi="Arial" w:cs="Arial"/>
+                <w:sz w:val="14"/>
+                <w:szCs w:val="14"/>
               </w:rPr>
               <w:fldChar w:fldCharType="end"/>
             </w:r>
@@ -4898,32 +5121,42 @@
             </w:r>
             <w:r>
               <w:rPr>
-                <w:sz w:val="16"/>
+                <w:rFonts w:ascii="Arial" w:hAnsi="Arial" w:cs="Arial"/>
+                <w:sz w:val="14"/>
+                <w:szCs w:val="14"/>
               </w:rPr>
               <w:fldChar w:fldCharType="begin"/>
             </w:r>
             <w:r>
               <w:rPr>
-                <w:sz w:val="16"/>
+                <w:rFonts w:ascii="Arial" w:hAnsi="Arial" w:cs="Arial"/>
+                <w:sz w:val="14"/>
+                <w:szCs w:val="14"/>
               </w:rPr>
               <w:instrText xml:space="preserve"> MERGEFIELD  Producer[Fax]  \* MERGEFORMAT </w:instrText>
             </w:r>
             <w:r>
               <w:rPr>
-                <w:sz w:val="16"/>
+                <w:rFonts w:ascii="Arial" w:hAnsi="Arial" w:cs="Arial"/>
+                <w:sz w:val="14"/>
+                <w:szCs w:val="14"/>
               </w:rPr>
               <w:fldChar w:fldCharType="separate"/>
             </w:r>
             <w:r>
               <w:rPr>
+                <w:rFonts w:ascii="Arial" w:hAnsi="Arial" w:cs="Arial"/>
                 <w:noProof/>
-                <w:sz w:val="16"/>
+                <w:sz w:val="14"/>
+                <w:szCs w:val="14"/>
               </w:rPr>
               <w:t>«Producer[Fax]»</w:t>
             </w:r>
             <w:r>
               <w:rPr>
-                <w:sz w:val="16"/>
+                <w:rFonts w:ascii="Arial" w:hAnsi="Arial" w:cs="Arial"/>
+                <w:sz w:val="14"/>
+                <w:szCs w:val="14"/>
               </w:rPr>
               <w:fldChar w:fldCharType="end"/>
             </w:r>
@@ -4939,22 +5172,89 @@
             </w:pPr>
             <w:r>
               <w:rPr>
+                <w:sz w:val="16"/>
+              </w:rPr>
+              <w:t>E-mail:</w:t>
+            </w:r>
+            <w:r>
+              <w:rPr>
+                <w:sz w:val="16"/>
+              </w:rPr>
+              <w:t xml:space="preserve"> </w:t>
+            </w:r>
+            <w:r>
+              <w:rPr>
+                <w:rFonts w:ascii="Arial" w:hAnsi="Arial" w:cs="Arial"/>
+                <w:sz w:val="14"/>
+                <w:szCs w:val="14"/>
+              </w:rPr>
+              <w:fldChar w:fldCharType="begin"/>
+            </w:r>
+            <w:r>
+              <w:rPr>
+                <w:rFonts w:ascii="Arial" w:hAnsi="Arial" w:cs="Arial"/>
+                <w:sz w:val="14"/>
+                <w:szCs w:val="14"/>
+              </w:rPr>
+              <w:instrText xml:space="preserve"> MERGEFIELD  Producer[Email]  \* MERGEFORMAT </w:instrText>
+            </w:r>
+            <w:r>
+              <w:rPr>
+                <w:rFonts w:ascii="Arial" w:hAnsi="Arial" w:cs="Arial"/>
+                <w:sz w:val="14"/>
+                <w:szCs w:val="14"/>
+              </w:rPr>
+              <w:fldChar w:fldCharType="separate"/>
+            </w:r>
+            <w:r>
+              <w:rPr>
+                <w:rFonts w:ascii="Arial" w:hAnsi="Arial" w:cs="Arial"/>
+                <w:noProof/>
+                <w:sz w:val="14"/>
+                <w:szCs w:val="14"/>
+              </w:rPr>
+              <w:t>«Producer[Email]»</w:t>
+            </w:r>
+            <w:r>
+              <w:rPr>
+                <w:rFonts w:ascii="Arial" w:hAnsi="Arial" w:cs="Arial"/>
+                <w:sz w:val="14"/>
+                <w:szCs w:val="14"/>
+              </w:rPr>
+              <w:fldChar w:fldCharType="end"/>
+            </w:r>
+            <w:r>
+              <w:rPr>
+                <w:noProof/>
+                <w:sz w:val="16"/>
+              </w:rPr>
+              <w:t xml:space="preserve"> </w:t>
+            </w:r>
+          </w:p>
+          <w:p>
+            <w:pPr>
+              <w:rPr>
+                <w:sz w:val="16"/>
+              </w:rPr>
+            </w:pPr>
+            <w:r>
+              <w:rPr>
                 <w:noProof/>
                 <w:sz w:val="16"/>
               </w:rPr>
               <mc:AlternateContent>
                 <mc:Choice Requires="wps">
                   <w:drawing>
-                    <wp:anchor distT="45720" distB="45720" distL="114300" distR="114300" simplePos="0" relativeHeight="251705856" behindDoc="0" locked="0" layoutInCell="1" allowOverlap="1" wp14:anchorId="122D98A9" wp14:editId="7A4634AD">
+                    <wp:anchor distT="45720" distB="45720" distL="114300" distR="114300" simplePos="0" relativeHeight="251705856" behindDoc="0" locked="0" layoutInCell="1" allowOverlap="1" wp14:anchorId="4D4291CA" wp14:editId="0DDFBF7D">
                       <wp:simplePos x="0" y="0"/>
                       <wp:positionH relativeFrom="column">
                         <wp:posOffset>3175</wp:posOffset>
                       </wp:positionH>
                       <wp:positionV relativeFrom="paragraph">
-                        <wp:posOffset>107315</wp:posOffset>
+                        <wp:posOffset>5715</wp:posOffset>
                       </wp:positionV>
-                      <wp:extent cx="3467100" cy="247650"/>
-                      <wp:effectExtent l="0" t="0" r="0" b="0"/>
+                      <wp:extent cx="3467100" cy="219075"/>
+                      <wp:effectExtent l="0" t="0" r="0" b="9525"/>
                       <wp:wrapNone/>
                       <wp:docPr id="21" name="Text Box 2"/>
                       <wp:cNvGraphicFramePr>
@@ -4969,7 +5269,7 @@
                             <wps:spPr bwMode="auto">
                               <a:xfrm>
                                 <a:off x="0" y="0"/>
-                                <a:ext cx="3467100" cy="247650"/>
+                                <a:ext cx="3467100" cy="219075"/>
                               </a:xfrm>
                               <a:prstGeom prst="rect">
                                 <a:avLst/>
@@ -4987,8 +5287,9 @@
                                 <w:p>
                                   <w:pPr>
                                     <w:rPr>
-                                      <w:sz w:val="16"/>
-                                      <w:szCs w:val="16"/>
+                                      <w:rFonts w:ascii="Arial" w:hAnsi="Arial" w:cs="Arial"/>
+                                      <w:sz w:val="14"/>
+                                      <w:szCs w:val="14"/>
                                     </w:rPr>
                                   </w:pPr>
                                   <w:r>
@@ -5000,37 +5301,42 @@
                                   </w:r>
                                   <w:r>
                                     <w:rPr>
-                                      <w:sz w:val="16"/>
-                                      <w:szCs w:val="16"/>
+                                      <w:rFonts w:ascii="Arial" w:hAnsi="Arial" w:cs="Arial"/>
+                                      <w:sz w:val="14"/>
+                                      <w:szCs w:val="14"/>
                                     </w:rPr>
                                     <w:fldChar w:fldCharType="begin"/>
                                   </w:r>
                                   <w:r>
                                     <w:rPr>
-                                      <w:sz w:val="16"/>
-                                      <w:szCs w:val="16"/>
+                                      <w:rFonts w:ascii="Arial" w:hAnsi="Arial" w:cs="Arial"/>
+                                      <w:sz w:val="14"/>
+                                      <w:szCs w:val="14"/>
                                     </w:rPr>
                                     <w:instrText xml:space="preserve"> MERGEFIELD  Producer[SiteOfGeneration]  \* MERGEFORMAT </w:instrText>
                                   </w:r>
                                   <w:r>
                                     <w:rPr>
-                                      <w:sz w:val="16"/>
-                                      <w:szCs w:val="16"/>
+                                      <w:rFonts w:ascii="Arial" w:hAnsi="Arial" w:cs="Arial"/>
+                                      <w:sz w:val="14"/>
+                                      <w:szCs w:val="14"/>
                                     </w:rPr>
                                     <w:fldChar w:fldCharType="separate"/>
                                   </w:r>
                                   <w:r>
                                     <w:rPr>
+                                      <w:rFonts w:ascii="Arial" w:hAnsi="Arial" w:cs="Arial"/>
                                       <w:noProof/>
-                                      <w:sz w:val="16"/>
-                                      <w:szCs w:val="16"/>
+                                      <w:sz w:val="14"/>
+                                      <w:szCs w:val="14"/>
                                     </w:rPr>
                                     <w:t>«Producer[SiteOfGeneration]»</w:t>
                                   </w:r>
                                   <w:r>
                                     <w:rPr>
-                                      <w:sz w:val="16"/>
-                                      <w:szCs w:val="16"/>
+                                      <w:rFonts w:ascii="Arial" w:hAnsi="Arial" w:cs="Arial"/>
+                                      <w:sz w:val="14"/>
+                                      <w:szCs w:val="14"/>
                                     </w:rPr>
                                     <w:fldChar w:fldCharType="end"/>
                                   </w:r>
@@ -5054,14 +5360,15 @@
                 </mc:Choice>
                 <mc:Fallback>
                   <w:pict>
-                    <v:shape w14:anchorId="122D98A9" id="_x0000_s1035" type="#_x0000_t202" style="position:absolute;margin-left:.25pt;margin-top:8.45pt;width:273pt;height:19.5pt;z-index:251705856;visibility:visible;mso-wrap-style:square;mso-width-percent:0;mso-height-percent:0;mso-wrap-distance-left:9pt;mso-wrap-distance-top:3.6pt;mso-wrap-distance-right:9pt;mso-wrap-distance-bottom:3.6pt;mso-position-horizontal:absolute;mso-position-horizontal-relative:text;mso-position-vertical:absolute;mso-position-vertical-relative:text;mso-width-percent:0;mso-height-percent:0;mso-width-relative:margin;mso-height-relative:margin;v-text-anchor:top" o:gfxdata="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" filled="f" stroked="f">
+                    <v:shape w14:anchorId="4D4291CA" id="_x0000_s1036" type="#_x0000_t202" style="position:absolute;margin-left:.25pt;margin-top:.45pt;width:273pt;height:17.25pt;z-index:251705856;visibility:visible;mso-wrap-style:square;mso-width-percent:0;mso-height-percent:0;mso-wrap-distance-left:9pt;mso-wrap-distance-top:3.6pt;mso-wrap-distance-right:9pt;mso-wrap-distance-bottom:3.6pt;mso-position-horizontal:absolute;mso-position-horizontal-relative:text;mso-position-vertical:absolute;mso-position-vertical-relative:text;mso-width-percent:0;mso-height-percent:0;mso-width-relative:margin;mso-height-relative:margin;v-text-anchor:top" o:gfxdata="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" filled="f" stroked="f">
                       <v:textbox inset="0,0,0,0">
                         <w:txbxContent>
                           <w:p>
                             <w:pPr>
                               <w:rPr>
-                                <w:sz w:val="16"/>
-                                <w:szCs w:val="16"/>
+                                <w:rFonts w:ascii="Arial" w:hAnsi="Arial" w:cs="Arial"/>
+                                <w:sz w:val="14"/>
+                                <w:szCs w:val="14"/>
                               </w:rPr>
                             </w:pPr>
                             <w:r>
@@ -5073,37 +5380,42 @@
                             </w:r>
                             <w:r>
                               <w:rPr>
-                                <w:sz w:val="16"/>
-                                <w:szCs w:val="16"/>
+                                <w:rFonts w:ascii="Arial" w:hAnsi="Arial" w:cs="Arial"/>
+                                <w:sz w:val="14"/>
+                                <w:szCs w:val="14"/>
                               </w:rPr>
                               <w:fldChar w:fldCharType="begin"/>
                             </w:r>
                             <w:r>
                               <w:rPr>
-                                <w:sz w:val="16"/>
-                                <w:szCs w:val="16"/>
+                                <w:rFonts w:ascii="Arial" w:hAnsi="Arial" w:cs="Arial"/>
+                                <w:sz w:val="14"/>
+                                <w:szCs w:val="14"/>
                               </w:rPr>
                               <w:instrText xml:space="preserve"> MERGEFIELD  Producer[SiteOfGeneration]  \* MERGEFORMAT </w:instrText>
                             </w:r>
                             <w:r>
                               <w:rPr>
-                                <w:sz w:val="16"/>
-                                <w:szCs w:val="16"/>
+                                <w:rFonts w:ascii="Arial" w:hAnsi="Arial" w:cs="Arial"/>
+                                <w:sz w:val="14"/>
+                                <w:szCs w:val="14"/>
                               </w:rPr>
                               <w:fldChar w:fldCharType="separate"/>
                             </w:r>
                             <w:r>
                               <w:rPr>
+                                <w:rFonts w:ascii="Arial" w:hAnsi="Arial" w:cs="Arial"/>
                                 <w:noProof/>
-                                <w:sz w:val="16"/>
-                                <w:szCs w:val="16"/>
+                                <w:sz w:val="14"/>
+                                <w:szCs w:val="14"/>
                               </w:rPr>
                               <w:t>«Producer[SiteOfGeneration]»</w:t>
                             </w:r>
                             <w:r>
                               <w:rPr>
-                                <w:sz w:val="16"/>
-                                <w:szCs w:val="16"/>
+                                <w:rFonts w:ascii="Arial" w:hAnsi="Arial" w:cs="Arial"/>
+                                <w:sz w:val="14"/>
+                                <w:szCs w:val="14"/>
                               </w:rPr>
                               <w:fldChar w:fldCharType="end"/>
                             </w:r>
@@ -5115,63 +5427,6 @@
                 </mc:Fallback>
               </mc:AlternateContent>
             </w:r>
-            <w:r>
-              <w:rPr>
-                <w:sz w:val="16"/>
-              </w:rPr>
-              <w:t>E-mail:</w:t>
-            </w:r>
-            <w:r>
-              <w:rPr>
-                <w:sz w:val="16"/>
-              </w:rPr>
-              <w:t xml:space="preserve"> </w:t>
-            </w:r>
-            <w:r>
-              <w:rPr>
-                <w:sz w:val="16"/>
-              </w:rPr>
-              <w:fldChar w:fldCharType="begin"/>
-            </w:r>
-            <w:r>
-              <w:rPr>
-                <w:sz w:val="16"/>
-              </w:rPr>
-              <w:instrText xml:space="preserve"> MERGEFIELD  Producer[Email]  \* MERGEFORMAT </w:instrText>
-            </w:r>
-            <w:r>
-              <w:rPr>
-                <w:sz w:val="16"/>
-              </w:rPr>
-              <w:fldChar w:fldCharType="separate"/>
-            </w:r>
-            <w:r>
-              <w:rPr>
-                <w:noProof/>
-                <w:sz w:val="16"/>
-              </w:rPr>
-              <w:t>«Producer[Email]»</w:t>
-            </w:r>
-            <w:r>
-              <w:rPr>
-                <w:sz w:val="16"/>
-              </w:rPr>
-              <w:fldChar w:fldCharType="end"/>
-            </w:r>
-            <w:r>
-              <w:rPr>
-                <w:noProof/>
-                <w:sz w:val="16"/>
-              </w:rPr>
-              <w:t xml:space="preserve"> </w:t>
-            </w:r>
-          </w:p>
-          <w:p>
-            <w:pPr>
-              <w:rPr>
-                <w:sz w:val="16"/>
-              </w:rPr>
-            </w:pPr>
             <w:r>
               <w:rPr>
                 <w:sz w:val="16"/>
@@ -5567,21 +5822,7 @@
               <w:rPr>
                 <w:sz w:val="16"/>
               </w:rPr>
-              <w:t>OECD code (if different from (</w:t>
-            </w:r>
-            <w:proofErr w:type="spellStart"/>
-            <w:r>
-              <w:rPr>
-                <w:sz w:val="16"/>
-              </w:rPr>
-              <w:t>i</w:t>
-            </w:r>
-            <w:proofErr w:type="spellEnd"/>
-            <w:r>
-              <w:rPr>
-                <w:sz w:val="16"/>
-              </w:rPr>
-              <w:t>)):</w:t>
+              <w:t>OECD code (if different from (i)):</w:t>
             </w:r>
           </w:p>
           <w:p>
@@ -6657,27 +6898,14 @@
             <w:r>
               <w:t xml:space="preserve"> </w:t>
             </w:r>
-            <w:r>
-              <w:fldChar w:fldCharType="begin"/>
-            </w:r>
-            <w:r>
-              <w:instrText xml:space="preserve"> MERGEFIELD  Facility[Email]  \* MERGEFORMAT </w:instrText>
-            </w:r>
-            <w:r>
-              <w:fldChar w:fldCharType="separate"/>
-            </w:r>
-            <w:r>
-              <w:rPr>
-                <w:noProof/>
-              </w:rPr>
-              <w:t>«Facility[Email]»</w:t>
-            </w:r>
-            <w:r>
-              <w:rPr>
-                <w:noProof/>
-              </w:rPr>
-              <w:fldChar w:fldCharType="end"/>
-            </w:r>
+            <w:fldSimple w:instr=" MERGEFIELD  Facility[Email]  \* MERGEFORMAT ">
+              <w:r>
+                <w:rPr>
+                  <w:noProof/>
+                </w:rPr>
+                <w:t>«Facility[Email]»</w:t>
+              </w:r>
+            </w:fldSimple>
           </w:p>
           <w:p>
             <w:pPr>
@@ -7539,36 +7767,20 @@
                 <w:b/>
                 <w:sz w:val="16"/>
               </w:rPr>
-              <w:t xml:space="preserve">17. Exporter’s – </w:t>
-            </w:r>
-            <w:proofErr w:type="spellStart"/>
+              <w:t xml:space="preserve">17. Exporter’s – notifier’s / generator’s – producer’s </w:t>
+            </w:r>
+            <w:r>
+              <w:rPr>
+                <w:i/>
+                <w:sz w:val="16"/>
+              </w:rPr>
+              <w:t>(1)</w:t>
+            </w:r>
             <w:r>
               <w:rPr>
                 <w:b/>
                 <w:sz w:val="16"/>
               </w:rPr>
-              <w:t>notifier’s</w:t>
-            </w:r>
-            <w:proofErr w:type="spellEnd"/>
-            <w:r>
-              <w:rPr>
-                <w:b/>
-                <w:sz w:val="16"/>
-              </w:rPr>
-              <w:t xml:space="preserve"> / generator’s – producer’s </w:t>
-            </w:r>
-            <w:r>
-              <w:rPr>
-                <w:i/>
-                <w:sz w:val="16"/>
-              </w:rPr>
-              <w:t>(1)</w:t>
-            </w:r>
-            <w:r>
-              <w:rPr>
-                <w:b/>
-                <w:sz w:val="16"/>
-              </w:rPr>
               <w:t xml:space="preserve"> declaration:</w:t>
             </w:r>
           </w:p>
@@ -7590,21 +7802,7 @@
               <w:rPr>
                 <w:sz w:val="16"/>
               </w:rPr>
-              <w:t xml:space="preserve">Exporter’s- </w:t>
-            </w:r>
-            <w:proofErr w:type="spellStart"/>
-            <w:r>
-              <w:rPr>
-                <w:sz w:val="16"/>
-              </w:rPr>
-              <w:t>notifier’s</w:t>
-            </w:r>
-            <w:proofErr w:type="spellEnd"/>
-            <w:r>
-              <w:rPr>
-                <w:sz w:val="16"/>
-              </w:rPr>
-              <w:t xml:space="preserve"> name:</w:t>
+              <w:t>Exporter’s- notifier’s name:</w:t>
             </w:r>
             <w:r>
               <w:rPr>
@@ -8100,7 +8298,6 @@
                 <w:b/>
                 <w:sz w:val="16"/>
               </w:rPr>
-              <w:lastRenderedPageBreak/>
               <w:t>21. Specific conditions on consenting to the movement document o</w:t>
             </w:r>
             <w:r>
@@ -8145,6 +8342,7 @@
               <w:rPr>
                 <w:sz w:val="16"/>
               </w:rPr>
+              <w:lastRenderedPageBreak/>
               <w:t>(1)</w:t>
             </w:r>
             <w:r>
@@ -8218,35 +8416,7 @@
               <w:rPr>
                 <w:sz w:val="16"/>
               </w:rPr>
-              <w:t xml:space="preserve">R12/R13 or D13-15 facilities and on the subsequent R1-R11 or D1-D12 </w:t>
-            </w:r>
-            <w:proofErr w:type="spellStart"/>
-            <w:r>
-              <w:rPr>
-                <w:sz w:val="16"/>
-              </w:rPr>
-              <w:t>facilit</w:t>
-            </w:r>
-            <w:proofErr w:type="spellEnd"/>
-            <w:r>
-              <w:rPr>
-                <w:sz w:val="16"/>
-              </w:rPr>
-              <w:t>(y)</w:t>
-            </w:r>
-            <w:proofErr w:type="spellStart"/>
-            <w:r>
-              <w:rPr>
-                <w:sz w:val="16"/>
-              </w:rPr>
-              <w:t>ies</w:t>
-            </w:r>
-            <w:proofErr w:type="spellEnd"/>
-            <w:r>
-              <w:rPr>
-                <w:sz w:val="16"/>
-              </w:rPr>
-              <w:t xml:space="preserve"> when required</w:t>
+              <w:t>R12/R13 or D13-15 facilities and on the subsequent R1-R11 or D1-D12 facilit(y)ies when required</w:t>
             </w:r>
           </w:p>
           <w:p>
@@ -8775,23 +8945,7 @@
                 <w:rFonts w:ascii="Arial" w:hAnsi="Arial"/>
                 <w:sz w:val="16"/>
               </w:rPr>
-              <w:t xml:space="preserve">Deep injection, (e.g., injection of </w:t>
-            </w:r>
-            <w:proofErr w:type="spellStart"/>
-            <w:r>
-              <w:rPr>
-                <w:rFonts w:ascii="Arial" w:hAnsi="Arial"/>
-                <w:sz w:val="16"/>
-              </w:rPr>
-              <w:t>pumpable</w:t>
-            </w:r>
-            <w:proofErr w:type="spellEnd"/>
-            <w:r>
-              <w:rPr>
-                <w:rFonts w:ascii="Arial" w:hAnsi="Arial"/>
-                <w:sz w:val="16"/>
-              </w:rPr>
-              <w:t xml:space="preserve"> discards into wells, salt domes or naturally occurring repositories, etc.)</w:t>
+              <w:t>Deep injection, (e.g., injection of pumpable discards into wells, salt domes or naturally occurring repositories, etc.)</w:t>
             </w:r>
           </w:p>
           <w:p>
@@ -8876,21 +9030,12 @@
                 <w:sz w:val="16"/>
               </w:rPr>
             </w:pPr>
-            <w:proofErr w:type="spellStart"/>
-            <w:r>
-              <w:rPr>
-                <w:rFonts w:ascii="Arial" w:hAnsi="Arial"/>
-                <w:sz w:val="16"/>
-              </w:rPr>
-              <w:t>Physico</w:t>
-            </w:r>
-            <w:proofErr w:type="spellEnd"/>
-            <w:r>
-              <w:rPr>
-                <w:rFonts w:ascii="Arial" w:hAnsi="Arial"/>
-                <w:sz w:val="16"/>
-              </w:rPr>
-              <w:t>-chemical treatment not specified elsewhere in this list which results in final compounds or mixtures w</w:t>
+            <w:r>
+              <w:rPr>
+                <w:rFonts w:ascii="Arial" w:hAnsi="Arial"/>
+                <w:sz w:val="16"/>
+              </w:rPr>
+              <w:t>Physico-chemical treatment not specified elsewhere in this list which results in final compounds or mixtures w</w:t>
             </w:r>
             <w:r>
               <w:rPr>
@@ -9755,7 +9900,6 @@
                 <w:sz w:val="16"/>
               </w:rPr>
             </w:pPr>
-            <w:proofErr w:type="spellStart"/>
             <w:r>
               <w:rPr>
                 <w:rFonts w:ascii="Arial" w:hAnsi="Arial"/>
@@ -9763,7 +9907,6 @@
               </w:rPr>
               <w:t>Jerrican</w:t>
             </w:r>
-            <w:proofErr w:type="spellEnd"/>
           </w:p>
           <w:p>
             <w:pPr>
@@ -10546,7 +10689,6 @@
                 <w:sz w:val="16"/>
               </w:rPr>
             </w:pPr>
-            <w:proofErr w:type="spellStart"/>
             <w:r>
               <w:rPr>
                 <w:rFonts w:ascii="Arial" w:hAnsi="Arial"/>
@@ -10554,7 +10696,6 @@
               </w:rPr>
               <w:t>Ecotoxic</w:t>
             </w:r>
-            <w:proofErr w:type="spellEnd"/>
           </w:p>
         </w:tc>
       </w:tr>
@@ -11477,23 +11618,7 @@
                 <w:b/>
                 <w:sz w:val="16"/>
               </w:rPr>
-              <w:t xml:space="preserve">3. Exporter - </w:t>
-            </w:r>
-            <w:proofErr w:type="spellStart"/>
-            <w:r>
-              <w:rPr>
-                <w:b/>
-                <w:sz w:val="16"/>
-              </w:rPr>
-              <w:t>notifier</w:t>
-            </w:r>
-            <w:proofErr w:type="spellEnd"/>
-            <w:r>
-              <w:rPr>
-                <w:b/>
-                <w:sz w:val="16"/>
-              </w:rPr>
-              <w:t xml:space="preserve"> </w:t>
+              <w:t xml:space="preserve">3. Exporter - notifier </w:t>
             </w:r>
             <w:r>
               <w:rPr>
@@ -14200,21 +14325,7 @@
               <w:rPr>
                 <w:sz w:val="16"/>
               </w:rPr>
-              <w:t>OECD code (if different from (</w:t>
-            </w:r>
-            <w:proofErr w:type="spellStart"/>
-            <w:r>
-              <w:rPr>
-                <w:sz w:val="16"/>
-              </w:rPr>
-              <w:t>i</w:t>
-            </w:r>
-            <w:proofErr w:type="spellEnd"/>
-            <w:r>
-              <w:rPr>
-                <w:sz w:val="16"/>
-              </w:rPr>
-              <w:t>)):</w:t>
+              <w:t>OECD code (if different from (i)):</w:t>
             </w:r>
           </w:p>
           <w:p>
@@ -14637,27 +14748,14 @@
             <w:r>
               <w:t xml:space="preserve"> </w:t>
             </w:r>
-            <w:r>
-              <w:fldChar w:fldCharType="begin"/>
-            </w:r>
-            <w:r>
-              <w:instrText xml:space="preserve"> MERGEFIELD  Facility[RegistrationNumber]  \* MERGEFORMAT </w:instrText>
-            </w:r>
-            <w:r>
-              <w:fldChar w:fldCharType="separate"/>
-            </w:r>
-            <w:r>
-              <w:rPr>
-                <w:noProof/>
-              </w:rPr>
-              <w:t>«Facility[RegistrationNumber]»</w:t>
-            </w:r>
-            <w:r>
-              <w:rPr>
-                <w:noProof/>
-              </w:rPr>
-              <w:fldChar w:fldCharType="end"/>
-            </w:r>
+            <w:fldSimple w:instr=" MERGEFIELD  Facility[RegistrationNumber]  \* MERGEFORMAT ">
+              <w:r>
+                <w:rPr>
+                  <w:noProof/>
+                </w:rPr>
+                <w:t>«Facility[RegistrationNumber]»</w:t>
+              </w:r>
+            </w:fldSimple>
           </w:p>
           <w:p>
             <w:pPr>
@@ -14969,27 +15067,14 @@
             <w:r>
               <w:t xml:space="preserve"> </w:t>
             </w:r>
-            <w:r>
-              <w:fldChar w:fldCharType="begin"/>
-            </w:r>
-            <w:r>
-              <w:instrText xml:space="preserve"> MERGEFIELD  Facility[Telephone]  \* MERGEFORMAT </w:instrText>
-            </w:r>
-            <w:r>
-              <w:fldChar w:fldCharType="separate"/>
-            </w:r>
-            <w:r>
-              <w:rPr>
-                <w:noProof/>
-              </w:rPr>
-              <w:t>«Facility[Telephone]»</w:t>
-            </w:r>
-            <w:r>
-              <w:rPr>
-                <w:noProof/>
-              </w:rPr>
-              <w:fldChar w:fldCharType="end"/>
-            </w:r>
+            <w:fldSimple w:instr=" MERGEFIELD  Facility[Telephone]  \* MERGEFORMAT ">
+              <w:r>
+                <w:rPr>
+                  <w:noProof/>
+                </w:rPr>
+                <w:t>«Facility[Telephone]»</w:t>
+              </w:r>
+            </w:fldSimple>
             <w:r>
               <w:tab/>
             </w:r>
@@ -15002,27 +15087,14 @@
             <w:r>
               <w:t xml:space="preserve"> </w:t>
             </w:r>
-            <w:r>
-              <w:fldChar w:fldCharType="begin"/>
-            </w:r>
-            <w:r>
-              <w:instrText xml:space="preserve"> MERGEFIELD  Facility[Fax]  \* MERGEFORMAT </w:instrText>
-            </w:r>
-            <w:r>
-              <w:fldChar w:fldCharType="separate"/>
-            </w:r>
-            <w:r>
-              <w:rPr>
-                <w:noProof/>
-              </w:rPr>
-              <w:t>«Facility[Fax]»</w:t>
-            </w:r>
-            <w:r>
-              <w:rPr>
-                <w:noProof/>
-              </w:rPr>
-              <w:fldChar w:fldCharType="end"/>
-            </w:r>
+            <w:fldSimple w:instr=" MERGEFIELD  Facility[Fax]  \* MERGEFORMAT ">
+              <w:r>
+                <w:rPr>
+                  <w:noProof/>
+                </w:rPr>
+                <w:t>«Facility[Fax]»</w:t>
+              </w:r>
+            </w:fldSimple>
           </w:p>
           <w:p>
             <w:pPr>
@@ -15390,23 +15462,7 @@
                 <w:b/>
                 <w:sz w:val="16"/>
               </w:rPr>
-              <w:t xml:space="preserve">15. Exporter’s – </w:t>
-            </w:r>
-            <w:proofErr w:type="spellStart"/>
-            <w:r>
-              <w:rPr>
-                <w:b/>
-                <w:sz w:val="16"/>
-              </w:rPr>
-              <w:t>notifier’s</w:t>
-            </w:r>
-            <w:proofErr w:type="spellEnd"/>
-            <w:r>
-              <w:rPr>
-                <w:b/>
-                <w:sz w:val="16"/>
-              </w:rPr>
-              <w:t xml:space="preserve"> / generator’s – producer’s </w:t>
+              <w:t xml:space="preserve">15. Exporter’s – notifier’s / generator’s – producer’s </w:t>
             </w:r>
             <w:r>
               <w:rPr>
@@ -16205,21 +16261,7 @@
               <w:rPr>
                 <w:sz w:val="16"/>
               </w:rPr>
-              <w:t>If more than 3 carriers, attach information as required in blocks 8 (</w:t>
-            </w:r>
-            <w:proofErr w:type="spellStart"/>
-            <w:r>
-              <w:rPr>
-                <w:sz w:val="16"/>
-              </w:rPr>
-              <w:t>a,b,c</w:t>
-            </w:r>
-            <w:proofErr w:type="spellEnd"/>
-            <w:r>
-              <w:rPr>
-                <w:sz w:val="16"/>
-              </w:rPr>
-              <w:t>).</w:t>
+              <w:t>If more than 3 carriers, attach information as required in blocks 8 (a,b,c).</w:t>
             </w:r>
           </w:p>
         </w:tc>
@@ -17341,21 +17383,7 @@
               <w:rPr>
                 <w:sz w:val="16"/>
               </w:rPr>
-              <w:t xml:space="preserve">Deep injection, (e.g., injection of </w:t>
-            </w:r>
-            <w:proofErr w:type="spellStart"/>
-            <w:r>
-              <w:rPr>
-                <w:sz w:val="16"/>
-              </w:rPr>
-              <w:t>pumpable</w:t>
-            </w:r>
-            <w:proofErr w:type="spellEnd"/>
-            <w:r>
-              <w:rPr>
-                <w:sz w:val="16"/>
-              </w:rPr>
-              <w:t xml:space="preserve"> discards into wells, salt domes or naturally occurring repositories, etc.)</w:t>
+              <w:t>Deep injection, (e.g., injection of pumpable discards into wells, salt domes or naturally occurring repositories, etc.)</w:t>
             </w:r>
           </w:p>
           <w:p>
@@ -17429,19 +17457,11 @@
                 <w:sz w:val="16"/>
               </w:rPr>
             </w:pPr>
-            <w:proofErr w:type="spellStart"/>
-            <w:r>
-              <w:rPr>
-                <w:sz w:val="16"/>
-              </w:rPr>
-              <w:t>Physico</w:t>
-            </w:r>
-            <w:proofErr w:type="spellEnd"/>
-            <w:r>
-              <w:rPr>
-                <w:sz w:val="16"/>
-              </w:rPr>
-              <w:t xml:space="preserve">-chemical treatment not specified elsewhere in this list which results in final compounds or mixtures which are discarded by means of </w:t>
+            <w:r>
+              <w:rPr>
+                <w:sz w:val="16"/>
+              </w:rPr>
+              <w:t xml:space="preserve">Physico-chemical treatment not specified elsewhere in this list which results in final compounds or mixtures which are discarded by means of </w:t>
             </w:r>
             <w:r>
               <w:rPr>
@@ -18220,7 +18240,6 @@
                 <w:sz w:val="16"/>
               </w:rPr>
             </w:pPr>
-            <w:proofErr w:type="spellStart"/>
             <w:r>
               <w:rPr>
                 <w:rFonts w:ascii="Arial" w:hAnsi="Arial"/>
@@ -18228,7 +18247,6 @@
               </w:rPr>
               <w:t>Jerrican</w:t>
             </w:r>
-            <w:proofErr w:type="spellEnd"/>
           </w:p>
           <w:p>
             <w:pPr>
@@ -19037,7 +19055,6 @@
                 <w:sz w:val="16"/>
               </w:rPr>
             </w:pPr>
-            <w:proofErr w:type="spellStart"/>
             <w:r>
               <w:rPr>
                 <w:rFonts w:ascii="Arial" w:hAnsi="Arial"/>
@@ -19045,7 +19062,6 @@
               </w:rPr>
               <w:t>Ecotoxic</w:t>
             </w:r>
-            <w:proofErr w:type="spellEnd"/>
           </w:p>
         </w:tc>
       </w:tr>
@@ -19817,39 +19833,7 @@
           <w:rFonts w:ascii="Arial" w:hAnsi="Arial" w:cs="Arial"/>
           <w:lang w:val="en-US"/>
         </w:rPr>
-        <w:t xml:space="preserve">In the first instance, the completed original documents must only be submitted for assessment to the International Waste Shipments Team, Environment Agency, Richard </w:t>
-      </w:r>
-      <w:proofErr w:type="spellStart"/>
-      <w:r>
-        <w:rPr>
-          <w:rFonts w:ascii="Arial" w:hAnsi="Arial" w:cs="Arial"/>
-          <w:lang w:val="en-US"/>
-        </w:rPr>
-        <w:t>Fairclough</w:t>
-      </w:r>
-      <w:proofErr w:type="spellEnd"/>
-      <w:r>
-        <w:rPr>
-          <w:rFonts w:ascii="Arial" w:hAnsi="Arial" w:cs="Arial"/>
-          <w:lang w:val="en-US"/>
-        </w:rPr>
-        <w:t xml:space="preserve"> House, </w:t>
-      </w:r>
-      <w:proofErr w:type="spellStart"/>
-      <w:r>
-        <w:rPr>
-          <w:rFonts w:ascii="Arial" w:hAnsi="Arial" w:cs="Arial"/>
-          <w:lang w:val="en-US"/>
-        </w:rPr>
-        <w:t>Knutsford</w:t>
-      </w:r>
-      <w:proofErr w:type="spellEnd"/>
-      <w:r>
-        <w:rPr>
-          <w:rFonts w:ascii="Arial" w:hAnsi="Arial" w:cs="Arial"/>
-          <w:lang w:val="en-US"/>
-        </w:rPr>
-        <w:t xml:space="preserve"> Road, Latchford, Warrington, Cheshire, WA4 1HT. </w:t>
+        <w:t xml:space="preserve">In the first instance, the completed original documents must only be submitted for assessment to the International Waste Shipments Team, Environment Agency, Richard Fairclough House, Knutsford Road, Latchford, Warrington, Cheshire, WA4 1HT. </w:t>
       </w:r>
     </w:p>
     <w:p>
@@ -20502,25 +20486,7 @@
           <w:sz w:val="32"/>
           <w:szCs w:val="32"/>
         </w:rPr>
-        <w:t xml:space="preserve">Annex 4a - </w:t>
-      </w:r>
-      <w:proofErr w:type="spellStart"/>
-      <w:r>
-        <w:rPr>
-          <w:rFonts w:ascii="Arial" w:hAnsi="Arial" w:cs="Arial"/>
-          <w:sz w:val="32"/>
-          <w:szCs w:val="32"/>
-        </w:rPr>
-        <w:t>Proforma</w:t>
-      </w:r>
-      <w:proofErr w:type="spellEnd"/>
-      <w:r>
-        <w:rPr>
-          <w:rFonts w:ascii="Arial" w:hAnsi="Arial" w:cs="Arial"/>
-          <w:sz w:val="32"/>
-          <w:szCs w:val="32"/>
-        </w:rPr>
-        <w:t xml:space="preserve"> (RDF/ Wood waste only)*</w:t>
+        <w:t>Annex 4a - Proforma (RDF/ Wood waste only)*</w:t>
       </w:r>
     </w:p>
     <w:p>
@@ -25355,7 +25321,63 @@
           <w:szCs w:val="32"/>
           <w:u w:val="single"/>
         </w:rPr>
-        <w:t>Annex 4</w:t>
+        <w:t xml:space="preserve">Annex </w:t>
+      </w:r>
+      <w:r>
+        <w:rPr>
+          <w:rFonts w:ascii="Arial" w:hAnsi="Arial" w:cs="Arial"/>
+          <w:b/>
+          <w:color w:val="000000"/>
+          <w:sz w:val="32"/>
+          <w:szCs w:val="32"/>
+          <w:u w:val="single"/>
+        </w:rPr>
+        <w:fldChar w:fldCharType="begin"/>
+      </w:r>
+      <w:r>
+        <w:rPr>
+          <w:rFonts w:ascii="Arial" w:hAnsi="Arial" w:cs="Arial"/>
+          <w:b/>
+          <w:color w:val="000000"/>
+          <w:sz w:val="32"/>
+          <w:szCs w:val="32"/>
+          <w:u w:val="single"/>
+        </w:rPr>
+        <w:instrText xml:space="preserve"> MERGEFIELD  Annex[Comp[AnnexNumber]]  \* MERGEFORMAT </w:instrText>
+      </w:r>
+      <w:r>
+        <w:rPr>
+          <w:rFonts w:ascii="Arial" w:hAnsi="Arial" w:cs="Arial"/>
+          <w:b/>
+          <w:color w:val="000000"/>
+          <w:sz w:val="32"/>
+          <w:szCs w:val="32"/>
+          <w:u w:val="single"/>
+        </w:rPr>
+        <w:fldChar w:fldCharType="separate"/>
+      </w:r>
+      <w:r>
+        <w:rPr>
+          <w:rFonts w:ascii="Arial" w:hAnsi="Arial" w:cs="Arial"/>
+          <w:b/>
+          <w:noProof/>
+          <w:color w:val="000000"/>
+          <w:sz w:val="32"/>
+          <w:szCs w:val="32"/>
+          <w:u w:val="single"/>
+        </w:rPr>
+        <w:t>«Annex[Comp[AnnexNumber]]»</w:t>
+      </w:r>
+      <w:r>
+        <w:rPr>
+          <w:rFonts w:ascii="Arial" w:hAnsi="Arial" w:cs="Arial"/>
+          <w:b/>
+          <w:color w:val="000000"/>
+          <w:sz w:val="32"/>
+          <w:szCs w:val="32"/>
+          <w:u w:val="single"/>
+        </w:rPr>
+        <w:fldChar w:fldCharType="end"/>
       </w:r>
     </w:p>
     <w:p>
@@ -25439,25 +25461,6 @@
         </w:rPr>
         <w:t>Composition of Waste</w:t>
       </w:r>
-      <w:r>
-        <w:rPr>
-          <w:rFonts w:ascii="Arial" w:hAnsi="Arial" w:cs="Arial"/>
-          <w:b/>
-          <w:color w:val="000000"/>
-          <w:sz w:val="28"/>
-          <w:szCs w:val="28"/>
-        </w:rPr>
-        <w:t xml:space="preserve"> (</w:t>
-      </w:r>
-      <w:r>
-        <w:rPr>
-          <w:rFonts w:ascii="Arial" w:hAnsi="Arial" w:cs="Arial"/>
-          <w:b/>
-          <w:color w:val="000000"/>
-          <w:szCs w:val="24"/>
-        </w:rPr>
-        <w:t>If RDF/Wood waste please see annex 4a)</w:t>
-      </w:r>
     </w:p>
     <w:p>
       <w:pPr>
@@ -25466,10 +25469,8 @@
         <w:adjustRightInd w:val="0"/>
         <w:rPr>
           <w:rFonts w:ascii="Arial" w:hAnsi="Arial" w:cs="Arial"/>
-          <w:color w:val="000000"/>
-          <w:sz w:val="28"/>
-          <w:szCs w:val="28"/>
-          <w:u w:val="single"/>
+          <w:color w:val="A6A6A6"/>
+          <w:szCs w:val="24"/>
         </w:rPr>
       </w:pPr>
     </w:p>
@@ -25480,728 +25481,276 @@
         <w:adjustRightInd w:val="0"/>
         <w:rPr>
           <w:rFonts w:ascii="Arial" w:hAnsi="Arial" w:cs="Arial"/>
-          <w:color w:val="A6A6A6"/>
-          <w:szCs w:val="24"/>
+          <w:sz w:val="20"/>
         </w:rPr>
       </w:pPr>
       <w:r>
         <w:rPr>
           <w:rFonts w:ascii="Arial" w:hAnsi="Arial" w:cs="Arial"/>
-          <w:color w:val="A6A6A6"/>
-          <w:szCs w:val="24"/>
-        </w:rPr>
-        <w:t>(Please provide a full composition of the waste which equals 100%)</w:t>
+          <w:sz w:val="20"/>
+        </w:rPr>
+        <w:fldChar w:fldCharType="begin"/>
+      </w:r>
+      <w:r>
+        <w:rPr>
+          <w:rFonts w:ascii="Arial" w:hAnsi="Arial" w:cs="Arial"/>
+          <w:sz w:val="20"/>
+        </w:rPr>
+        <w:instrText xml:space="preserve"> MERGEFIELD  Annex[Comp[LongDescription]]  \* MERGEFORMAT </w:instrText>
+      </w:r>
+      <w:r>
+        <w:rPr>
+          <w:rFonts w:ascii="Arial" w:hAnsi="Arial" w:cs="Arial"/>
+          <w:sz w:val="20"/>
+        </w:rPr>
+        <w:fldChar w:fldCharType="separate"/>
+      </w:r>
+      <w:r>
+        <w:rPr>
+          <w:rFonts w:ascii="Arial" w:hAnsi="Arial" w:cs="Arial"/>
+          <w:noProof/>
+          <w:sz w:val="20"/>
+        </w:rPr>
+        <w:t>«Annex[Comp[LongDescription]]»</w:t>
+      </w:r>
+      <w:r>
+        <w:rPr>
+          <w:rFonts w:ascii="Arial" w:hAnsi="Arial" w:cs="Arial"/>
+          <w:sz w:val="20"/>
+        </w:rPr>
+        <w:fldChar w:fldCharType="end"/>
       </w:r>
     </w:p>
     <w:p>
       <w:pPr>
-        <w:autoSpaceDE w:val="0"/>
-        <w:autoSpaceDN w:val="0"/>
-        <w:adjustRightInd w:val="0"/>
-        <w:rPr>
-          <w:rFonts w:ascii="Arial" w:hAnsi="Arial" w:cs="Arial"/>
-          <w:color w:val="A6A6A6"/>
-          <w:szCs w:val="24"/>
-        </w:rPr>
-      </w:pPr>
-    </w:p>
-    <w:p>
-      <w:pPr>
-        <w:autoSpaceDE w:val="0"/>
-        <w:autoSpaceDN w:val="0"/>
-        <w:adjustRightInd w:val="0"/>
-        <w:rPr>
-          <w:color w:val="A6A6A6"/>
-          <w:szCs w:val="24"/>
-        </w:rPr>
-      </w:pPr>
-    </w:p>
-    <w:p>
-      <w:pPr>
         <w:rPr>
           <w:sz w:val="16"/>
-        </w:rPr>
-      </w:pPr>
-      <w:r>
-        <w:rPr>
-          <w:sz w:val="16"/>
-        </w:rPr>
-        <w:br w:type="page"/>
-      </w:r>
-    </w:p>
-    <w:p>
-      <w:pPr>
-        <w:autoSpaceDE w:val="0"/>
-        <w:autoSpaceDN w:val="0"/>
-        <w:adjustRightInd w:val="0"/>
-        <w:rPr>
-          <w:rFonts w:ascii="Arial" w:hAnsi="Arial" w:cs="Arial"/>
-          <w:color w:val="A6A6A6"/>
-          <w:szCs w:val="24"/>
-        </w:rPr>
-      </w:pPr>
-      <w:r>
-        <w:rPr>
-          <w:rFonts w:ascii="Arial" w:hAnsi="Arial" w:cs="Arial"/>
-          <w:sz w:val="32"/>
-          <w:szCs w:val="32"/>
-        </w:rPr>
-        <w:lastRenderedPageBreak/>
-        <w:t xml:space="preserve">Notification Number </w:t>
-      </w:r>
-      <w:r>
-        <w:rPr>
-          <w:rFonts w:ascii="Arial" w:hAnsi="Arial" w:cs="Arial"/>
-          <w:sz w:val="32"/>
-          <w:szCs w:val="32"/>
-        </w:rPr>
-        <w:fldChar w:fldCharType="begin"/>
-      </w:r>
-      <w:r>
-        <w:rPr>
-          <w:rFonts w:ascii="Arial" w:hAnsi="Arial" w:cs="Arial"/>
-          <w:sz w:val="32"/>
-          <w:szCs w:val="32"/>
-        </w:rPr>
-        <w:instrText xml:space="preserve"> MERGEFIELD  General[Number]  \* MERGEFORMAT </w:instrText>
-      </w:r>
-      <w:r>
-        <w:rPr>
-          <w:rFonts w:ascii="Arial" w:hAnsi="Arial" w:cs="Arial"/>
-          <w:sz w:val="32"/>
-          <w:szCs w:val="32"/>
-        </w:rPr>
-        <w:fldChar w:fldCharType="separate"/>
-      </w:r>
-      <w:r>
-        <w:rPr>
-          <w:rFonts w:ascii="Arial" w:hAnsi="Arial" w:cs="Arial"/>
-          <w:noProof/>
-          <w:sz w:val="32"/>
-          <w:szCs w:val="32"/>
-        </w:rPr>
-        <w:t>«General[Number]»</w:t>
-      </w:r>
-      <w:r>
-        <w:rPr>
-          <w:rFonts w:ascii="Arial" w:hAnsi="Arial" w:cs="Arial"/>
-          <w:sz w:val="32"/>
-          <w:szCs w:val="32"/>
-        </w:rPr>
-        <w:fldChar w:fldCharType="end"/>
-      </w:r>
-    </w:p>
-    <w:p>
-      <w:pPr>
-        <w:autoSpaceDE w:val="0"/>
-        <w:autoSpaceDN w:val="0"/>
-        <w:adjustRightInd w:val="0"/>
-        <w:rPr>
-          <w:rFonts w:ascii="Arial" w:hAnsi="Arial" w:cs="Arial"/>
-          <w:b/>
-          <w:sz w:val="28"/>
-          <w:szCs w:val="28"/>
-          <w:u w:val="single"/>
-        </w:rPr>
-      </w:pPr>
-    </w:p>
-    <w:p>
-      <w:pPr>
-        <w:autoSpaceDE w:val="0"/>
-        <w:autoSpaceDN w:val="0"/>
-        <w:adjustRightInd w:val="0"/>
-        <w:jc w:val="center"/>
-        <w:rPr>
-          <w:rFonts w:ascii="Arial" w:hAnsi="Arial" w:cs="Arial"/>
-          <w:b/>
-          <w:sz w:val="32"/>
-          <w:szCs w:val="32"/>
-          <w:u w:val="single"/>
-        </w:rPr>
-      </w:pPr>
-      <w:r>
-        <w:rPr>
-          <w:rFonts w:ascii="Arial" w:hAnsi="Arial" w:cs="Arial"/>
-          <w:b/>
-          <w:sz w:val="32"/>
-          <w:szCs w:val="32"/>
-          <w:u w:val="single"/>
-        </w:rPr>
-        <w:t>Annex 4a</w:t>
-      </w:r>
-    </w:p>
-    <w:p>
-      <w:pPr>
-        <w:autoSpaceDE w:val="0"/>
-        <w:autoSpaceDN w:val="0"/>
-        <w:adjustRightInd w:val="0"/>
-        <w:ind w:left="-142"/>
-        <w:rPr>
-          <w:rFonts w:ascii="Arial" w:hAnsi="Arial" w:cs="Arial"/>
-          <w:b/>
-          <w:sz w:val="32"/>
-          <w:szCs w:val="32"/>
-          <w:u w:val="single"/>
-        </w:rPr>
-      </w:pPr>
-      <w:r>
-        <w:rPr>
-          <w:rFonts w:ascii="Arial" w:hAnsi="Arial" w:cs="Arial"/>
-          <w:b/>
-          <w:szCs w:val="24"/>
-          <w:u w:val="single"/>
-        </w:rPr>
-        <w:t>Block 12</w:t>
-      </w:r>
-    </w:p>
-    <w:p>
-      <w:pPr>
-        <w:autoSpaceDE w:val="0"/>
-        <w:autoSpaceDN w:val="0"/>
-        <w:adjustRightInd w:val="0"/>
-        <w:ind w:left="-142"/>
-        <w:rPr>
-          <w:rFonts w:ascii="Arial" w:hAnsi="Arial" w:cs="Arial"/>
-          <w:b/>
-          <w:szCs w:val="24"/>
-          <w:u w:val="single"/>
-        </w:rPr>
-      </w:pPr>
-      <w:proofErr w:type="spellStart"/>
-      <w:r>
-        <w:rPr>
-          <w:rFonts w:ascii="Arial" w:hAnsi="Arial" w:cs="Arial"/>
-          <w:b/>
-          <w:szCs w:val="24"/>
-          <w:u w:val="single"/>
-        </w:rPr>
-        <w:t>Proforma</w:t>
-      </w:r>
-      <w:proofErr w:type="spellEnd"/>
-      <w:r>
-        <w:rPr>
-          <w:rFonts w:ascii="Arial" w:hAnsi="Arial" w:cs="Arial"/>
-          <w:b/>
-          <w:szCs w:val="24"/>
-          <w:u w:val="single"/>
-        </w:rPr>
-        <w:t xml:space="preserve"> – RDF/ Wood Only</w:t>
-      </w:r>
-    </w:p>
-    <w:p>
-      <w:pPr>
-        <w:autoSpaceDE w:val="0"/>
-        <w:autoSpaceDN w:val="0"/>
-        <w:adjustRightInd w:val="0"/>
-        <w:ind w:left="-142"/>
-        <w:rPr>
-          <w:rFonts w:ascii="Arial" w:hAnsi="Arial" w:cs="Arial"/>
-          <w:b/>
-          <w:szCs w:val="24"/>
-          <w:u w:val="single"/>
-        </w:rPr>
-      </w:pPr>
-    </w:p>
-    <w:p>
-      <w:pPr>
-        <w:ind w:left="-142"/>
-        <w:rPr>
-          <w:rFonts w:ascii="Arial" w:hAnsi="Arial" w:cs="Arial"/>
-          <w:b/>
-          <w:u w:val="single"/>
-        </w:rPr>
-      </w:pPr>
-      <w:r>
-        <w:rPr>
-          <w:rFonts w:ascii="Arial" w:hAnsi="Arial" w:cs="Arial"/>
-          <w:b/>
-          <w:u w:val="single"/>
-        </w:rPr>
-        <w:t>All waste shipped under this notification must meet the specification as detailed below and comply with the acceptance criteria of the recovery facility referred to in block 10.</w:t>
-      </w:r>
-    </w:p>
-    <w:p>
-      <w:pPr>
-        <w:ind w:left="-142"/>
-        <w:rPr>
-          <w:rFonts w:ascii="Arial" w:hAnsi="Arial" w:cs="Arial"/>
-          <w:b/>
-          <w:u w:val="single"/>
-        </w:rPr>
-      </w:pPr>
-    </w:p>
-    <w:p>
-      <w:pPr>
-        <w:ind w:left="-142"/>
-        <w:rPr>
-          <w:rFonts w:ascii="Arial" w:hAnsi="Arial" w:cs="Arial"/>
-          <w:b/>
-          <w:u w:val="single"/>
-        </w:rPr>
-      </w:pPr>
-    </w:p>
-    <w:p>
-      <w:pPr>
-        <w:ind w:left="-142"/>
-        <w:rPr>
-          <w:rFonts w:ascii="Arial" w:hAnsi="Arial" w:cs="Arial"/>
-          <w:b/>
-          <w:u w:val="single"/>
         </w:rPr>
       </w:pPr>
     </w:p>
     <w:tbl>
       <w:tblPr>
+        <w:tblStyle w:val="TableGrid"/>
         <w:tblW w:w="0" w:type="auto"/>
-        <w:tblBorders>
-          <w:top w:val="single" w:sz="4" w:space="0" w:color="auto"/>
-          <w:left w:val="single" w:sz="4" w:space="0" w:color="auto"/>
-          <w:bottom w:val="single" w:sz="2" w:space="0" w:color="auto"/>
-          <w:right w:val="single" w:sz="4" w:space="0" w:color="auto"/>
-          <w:insideH w:val="single" w:sz="4" w:space="0" w:color="auto"/>
-          <w:insideV w:val="single" w:sz="4" w:space="0" w:color="auto"/>
-        </w:tblBorders>
         <w:tblLook w:val="04A0" w:firstRow="1" w:lastRow="0" w:firstColumn="1" w:lastColumn="0" w:noHBand="0" w:noVBand="1"/>
       </w:tblPr>
       <w:tblGrid>
-        <w:gridCol w:w="4707"/>
-        <w:gridCol w:w="1913"/>
-        <w:gridCol w:w="2419"/>
+        <w:gridCol w:w="3082"/>
+        <w:gridCol w:w="2300"/>
+        <w:gridCol w:w="2410"/>
       </w:tblGrid>
       <w:tr>
-        <w:trPr>
-          <w:trHeight w:val="351"/>
-        </w:trPr>
         <w:tc>
           <w:tcPr>
-            <w:tcW w:w="4707" w:type="dxa"/>
+            <w:tcW w:w="3082" w:type="dxa"/>
           </w:tcPr>
           <w:p>
             <w:pPr>
-              <w:pStyle w:val="NoSpacing"/>
-              <w:rPr>
-                <w:rFonts w:cs="Arial"/>
-              </w:rPr>
-            </w:pPr>
-            <w:r>
-              <w:rPr>
-                <w:rFonts w:cs="Arial"/>
-              </w:rPr>
-              <w:t>Parameter</w:t>
+              <w:rPr>
+                <w:rFonts w:ascii="Arial" w:hAnsi="Arial" w:cs="Arial"/>
+                <w:szCs w:val="24"/>
+              </w:rPr>
+            </w:pPr>
+            <w:r>
+              <w:rPr>
+                <w:rFonts w:ascii="Arial" w:hAnsi="Arial" w:cs="Arial"/>
+                <w:szCs w:val="24"/>
+              </w:rPr>
+              <w:t>Range of Constituents</w:t>
             </w:r>
           </w:p>
         </w:tc>
         <w:tc>
           <w:tcPr>
-            <w:tcW w:w="1913" w:type="dxa"/>
+            <w:tcW w:w="2300" w:type="dxa"/>
           </w:tcPr>
           <w:p>
             <w:pPr>
-              <w:pStyle w:val="NoSpacing"/>
-              <w:rPr>
-                <w:rFonts w:cs="Arial"/>
-              </w:rPr>
-            </w:pPr>
-            <w:r>
-              <w:rPr>
-                <w:rFonts w:cs="Arial"/>
-              </w:rPr>
-              <w:t>Maximum %</w:t>
+              <w:jc w:val="center"/>
+              <w:rPr>
+                <w:rFonts w:ascii="Arial" w:hAnsi="Arial" w:cs="Arial"/>
+                <w:szCs w:val="24"/>
+              </w:rPr>
+            </w:pPr>
+            <w:r>
+              <w:rPr>
+                <w:rFonts w:ascii="Arial" w:hAnsi="Arial" w:cs="Arial"/>
+                <w:szCs w:val="24"/>
+              </w:rPr>
+              <w:t>Minimum %</w:t>
             </w:r>
           </w:p>
         </w:tc>
         <w:tc>
           <w:tcPr>
-            <w:tcW w:w="2419" w:type="dxa"/>
+            <w:tcW w:w="2410" w:type="dxa"/>
           </w:tcPr>
           <w:p>
             <w:pPr>
-              <w:pStyle w:val="NoSpacing"/>
-              <w:rPr>
-                <w:rFonts w:cs="Arial"/>
-              </w:rPr>
-            </w:pPr>
-            <w:r>
-              <w:rPr>
-                <w:rFonts w:cs="Arial"/>
-              </w:rPr>
-              <w:t>Minimum %</w:t>
+              <w:jc w:val="center"/>
+              <w:rPr>
+                <w:rFonts w:ascii="Arial" w:hAnsi="Arial" w:cs="Arial"/>
+                <w:szCs w:val="24"/>
+              </w:rPr>
+            </w:pPr>
+            <w:r>
+              <w:rPr>
+                <w:rFonts w:ascii="Arial" w:hAnsi="Arial" w:cs="Arial"/>
+                <w:szCs w:val="24"/>
+              </w:rPr>
+              <w:t>Maximum %</w:t>
             </w:r>
           </w:p>
         </w:tc>
       </w:tr>
       <w:tr>
-        <w:trPr>
-          <w:trHeight w:val="20"/>
-        </w:trPr>
         <w:tc>
           <w:tcPr>
-            <w:tcW w:w="4707" w:type="dxa"/>
+            <w:tcW w:w="3082" w:type="dxa"/>
           </w:tcPr>
           <w:p>
             <w:pPr>
-              <w:pStyle w:val="NoSpacing"/>
-              <w:rPr>
-                <w:rFonts w:cs="Arial"/>
-                <w:sz w:val="22"/>
-              </w:rPr>
-            </w:pPr>
-            <w:r>
-              <w:rPr>
-                <w:rFonts w:cs="Arial"/>
-                <w:sz w:val="22"/>
-              </w:rPr>
-              <w:t xml:space="preserve">** Net Calorific Value   MJ/kg </w:t>
+              <w:rPr>
+                <w:rFonts w:ascii="Arial" w:hAnsi="Arial" w:cs="Arial"/>
+                <w:sz w:val="16"/>
+              </w:rPr>
+            </w:pPr>
+            <w:r>
+              <w:rPr>
+                <w:rFonts w:ascii="Arial" w:hAnsi="Arial" w:cs="Arial"/>
+                <w:sz w:val="16"/>
+              </w:rPr>
+              <w:fldChar w:fldCharType="begin"/>
+            </w:r>
+            <w:r>
+              <w:rPr>
+                <w:rFonts w:ascii="Arial" w:hAnsi="Arial" w:cs="Arial"/>
+                <w:sz w:val="16"/>
+              </w:rPr>
+              <w:instrText xml:space="preserve"> MERGEFIELD  Annex[Constituents[Name]]  \* MERGEFORMAT </w:instrText>
+            </w:r>
+            <w:r>
+              <w:rPr>
+                <w:rFonts w:ascii="Arial" w:hAnsi="Arial" w:cs="Arial"/>
+                <w:sz w:val="16"/>
+              </w:rPr>
+              <w:fldChar w:fldCharType="separate"/>
+            </w:r>
+            <w:r>
+              <w:rPr>
+                <w:rFonts w:ascii="Arial" w:hAnsi="Arial" w:cs="Arial"/>
+                <w:noProof/>
+                <w:sz w:val="16"/>
+              </w:rPr>
+              <w:t>«Annex[Constituents[Name]]»</w:t>
+            </w:r>
+            <w:r>
+              <w:rPr>
+                <w:rFonts w:ascii="Arial" w:hAnsi="Arial" w:cs="Arial"/>
+                <w:sz w:val="16"/>
+              </w:rPr>
+              <w:fldChar w:fldCharType="end"/>
             </w:r>
           </w:p>
         </w:tc>
         <w:tc>
           <w:tcPr>
-            <w:tcW w:w="1913" w:type="dxa"/>
+            <w:tcW w:w="2300" w:type="dxa"/>
           </w:tcPr>
           <w:p>
             <w:pPr>
-              <w:pStyle w:val="NoSpacing"/>
-              <w:rPr>
-                <w:rFonts w:cs="Arial"/>
-                <w:sz w:val="22"/>
-              </w:rPr>
-            </w:pPr>
+              <w:jc w:val="center"/>
+              <w:rPr>
+                <w:rFonts w:ascii="Arial" w:hAnsi="Arial" w:cs="Arial"/>
+                <w:sz w:val="16"/>
+              </w:rPr>
+            </w:pPr>
+            <w:r>
+              <w:rPr>
+                <w:rFonts w:ascii="Arial" w:hAnsi="Arial" w:cs="Arial"/>
+                <w:sz w:val="16"/>
+              </w:rPr>
+              <w:fldChar w:fldCharType="begin"/>
+            </w:r>
+            <w:r>
+              <w:rPr>
+                <w:rFonts w:ascii="Arial" w:hAnsi="Arial" w:cs="Arial"/>
+                <w:sz w:val="16"/>
+              </w:rPr>
+              <w:instrText xml:space="preserve"> MERGEFIELD  Annex[Constituents[Min]]  \* MERGEFORMAT </w:instrText>
+            </w:r>
+            <w:r>
+              <w:rPr>
+                <w:rFonts w:ascii="Arial" w:hAnsi="Arial" w:cs="Arial"/>
+                <w:sz w:val="16"/>
+              </w:rPr>
+              <w:fldChar w:fldCharType="separate"/>
+            </w:r>
+            <w:r>
+              <w:rPr>
+                <w:rFonts w:ascii="Arial" w:hAnsi="Arial" w:cs="Arial"/>
+                <w:noProof/>
+                <w:sz w:val="16"/>
+              </w:rPr>
+              <w:t>«Annex[Constituents[Min]]»</w:t>
+            </w:r>
+            <w:r>
+              <w:rPr>
+                <w:rFonts w:ascii="Arial" w:hAnsi="Arial" w:cs="Arial"/>
+                <w:sz w:val="16"/>
+              </w:rPr>
+              <w:fldChar w:fldCharType="end"/>
+            </w:r>
           </w:p>
         </w:tc>
         <w:tc>
           <w:tcPr>
-            <w:tcW w:w="2419" w:type="dxa"/>
+            <w:tcW w:w="2410" w:type="dxa"/>
           </w:tcPr>
           <w:p>
             <w:pPr>
-              <w:pStyle w:val="NoSpacing"/>
-              <w:rPr>
-                <w:rFonts w:cs="Arial"/>
-                <w:sz w:val="22"/>
-              </w:rPr>
-            </w:pPr>
-          </w:p>
-        </w:tc>
-      </w:tr>
-      <w:tr>
-        <w:trPr>
-          <w:trHeight w:val="20"/>
-        </w:trPr>
-        <w:tc>
-          <w:tcPr>
-            <w:tcW w:w="4707" w:type="dxa"/>
-          </w:tcPr>
-          <w:p>
-            <w:pPr>
-              <w:pStyle w:val="NoSpacing"/>
-              <w:rPr>
-                <w:rFonts w:cs="Arial"/>
-                <w:sz w:val="22"/>
-              </w:rPr>
-            </w:pPr>
-            <w:r>
-              <w:rPr>
-                <w:rFonts w:cs="Arial"/>
-                <w:sz w:val="22"/>
-              </w:rPr>
-              <w:t xml:space="preserve">** Moisture Content </w:t>
-            </w:r>
-            <w:proofErr w:type="spellStart"/>
-            <w:r>
-              <w:rPr>
-                <w:rFonts w:cs="Arial"/>
-                <w:sz w:val="22"/>
-              </w:rPr>
-              <w:t>wt</w:t>
-            </w:r>
-            <w:proofErr w:type="spellEnd"/>
-            <w:r>
-              <w:rPr>
-                <w:rFonts w:cs="Arial"/>
-                <w:sz w:val="22"/>
-              </w:rPr>
-              <w:t>/</w:t>
-            </w:r>
-            <w:proofErr w:type="spellStart"/>
-            <w:r>
-              <w:rPr>
-                <w:rFonts w:cs="Arial"/>
-                <w:sz w:val="22"/>
-              </w:rPr>
-              <w:t>wt</w:t>
-            </w:r>
-            <w:proofErr w:type="spellEnd"/>
-            <w:r>
-              <w:rPr>
-                <w:rFonts w:cs="Arial"/>
-                <w:sz w:val="22"/>
-              </w:rPr>
-              <w:t xml:space="preserve"> %</w:t>
-            </w:r>
-          </w:p>
-        </w:tc>
-        <w:tc>
-          <w:tcPr>
-            <w:tcW w:w="1913" w:type="dxa"/>
-          </w:tcPr>
-          <w:p>
-            <w:pPr>
-              <w:pStyle w:val="NoSpacing"/>
-              <w:rPr>
-                <w:rFonts w:cs="Arial"/>
-                <w:sz w:val="22"/>
-              </w:rPr>
-            </w:pPr>
-          </w:p>
-        </w:tc>
-        <w:tc>
-          <w:tcPr>
-            <w:tcW w:w="2419" w:type="dxa"/>
-          </w:tcPr>
-          <w:p>
-            <w:pPr>
-              <w:pStyle w:val="NoSpacing"/>
-              <w:rPr>
-                <w:rFonts w:cs="Arial"/>
-                <w:sz w:val="22"/>
-              </w:rPr>
-            </w:pPr>
-          </w:p>
-        </w:tc>
-      </w:tr>
-      <w:tr>
-        <w:trPr>
-          <w:trHeight w:val="20"/>
-        </w:trPr>
-        <w:tc>
-          <w:tcPr>
-            <w:tcW w:w="4707" w:type="dxa"/>
-          </w:tcPr>
-          <w:p>
-            <w:pPr>
-              <w:pStyle w:val="NoSpacing"/>
-              <w:rPr>
-                <w:rFonts w:cs="Arial"/>
-                <w:sz w:val="22"/>
-              </w:rPr>
-            </w:pPr>
-            <w:r>
-              <w:rPr>
-                <w:rFonts w:cs="Arial"/>
-                <w:sz w:val="22"/>
-              </w:rPr>
-              <w:t xml:space="preserve">** Ash Content   </w:t>
-            </w:r>
-            <w:proofErr w:type="spellStart"/>
-            <w:r>
-              <w:rPr>
-                <w:rFonts w:cs="Arial"/>
-                <w:sz w:val="22"/>
-              </w:rPr>
-              <w:t>wt</w:t>
-            </w:r>
-            <w:proofErr w:type="spellEnd"/>
-            <w:r>
-              <w:rPr>
-                <w:rFonts w:cs="Arial"/>
-                <w:sz w:val="22"/>
-              </w:rPr>
-              <w:t>/</w:t>
-            </w:r>
-            <w:proofErr w:type="spellStart"/>
-            <w:r>
-              <w:rPr>
-                <w:rFonts w:cs="Arial"/>
-                <w:sz w:val="22"/>
-              </w:rPr>
-              <w:t>wt</w:t>
-            </w:r>
-            <w:proofErr w:type="spellEnd"/>
-            <w:r>
-              <w:rPr>
-                <w:rFonts w:cs="Arial"/>
-                <w:sz w:val="22"/>
-              </w:rPr>
-              <w:t xml:space="preserve"> %</w:t>
-            </w:r>
-            <w:r>
-              <w:rPr>
-                <w:rStyle w:val="FootnoteReference"/>
-                <w:rFonts w:cs="Arial"/>
-                <w:sz w:val="22"/>
-              </w:rPr>
-              <w:footnoteReference w:id="1"/>
-            </w:r>
-          </w:p>
-        </w:tc>
-        <w:tc>
-          <w:tcPr>
-            <w:tcW w:w="1913" w:type="dxa"/>
-          </w:tcPr>
-          <w:p>
-            <w:pPr>
-              <w:pStyle w:val="NoSpacing"/>
-              <w:rPr>
-                <w:rFonts w:cs="Arial"/>
-                <w:sz w:val="22"/>
-              </w:rPr>
-            </w:pPr>
-          </w:p>
-        </w:tc>
-        <w:tc>
-          <w:tcPr>
-            <w:tcW w:w="2419" w:type="dxa"/>
-          </w:tcPr>
-          <w:p>
-            <w:pPr>
-              <w:pStyle w:val="NoSpacing"/>
-              <w:rPr>
-                <w:rFonts w:cs="Arial"/>
-                <w:sz w:val="22"/>
-              </w:rPr>
-            </w:pPr>
-          </w:p>
-        </w:tc>
-      </w:tr>
-      <w:tr>
-        <w:trPr>
-          <w:trHeight w:val="20"/>
-        </w:trPr>
-        <w:tc>
-          <w:tcPr>
-            <w:tcW w:w="4707" w:type="dxa"/>
-          </w:tcPr>
-          <w:p>
-            <w:pPr>
-              <w:pStyle w:val="NoSpacing"/>
-              <w:rPr>
-                <w:rFonts w:cs="Arial"/>
-                <w:sz w:val="22"/>
-              </w:rPr>
-            </w:pPr>
-            <w:r>
-              <w:rPr>
-                <w:rFonts w:cs="Arial"/>
-                <w:sz w:val="22"/>
-              </w:rPr>
-              <w:t>Heavy Metals mg/kg</w:t>
-            </w:r>
-          </w:p>
-        </w:tc>
-        <w:tc>
-          <w:tcPr>
-            <w:tcW w:w="1913" w:type="dxa"/>
-          </w:tcPr>
-          <w:p>
-            <w:pPr>
-              <w:pStyle w:val="NoSpacing"/>
-              <w:rPr>
-                <w:rFonts w:cs="Arial"/>
-                <w:sz w:val="22"/>
-              </w:rPr>
-            </w:pPr>
-          </w:p>
-        </w:tc>
-        <w:tc>
-          <w:tcPr>
-            <w:tcW w:w="2419" w:type="dxa"/>
-          </w:tcPr>
-          <w:p>
-            <w:pPr>
-              <w:pStyle w:val="NoSpacing"/>
-              <w:rPr>
-                <w:rFonts w:cs="Arial"/>
-                <w:sz w:val="22"/>
-              </w:rPr>
-            </w:pPr>
-          </w:p>
-        </w:tc>
-      </w:tr>
-      <w:tr>
-        <w:trPr>
-          <w:trHeight w:val="351"/>
-        </w:trPr>
-        <w:tc>
-          <w:tcPr>
-            <w:tcW w:w="4707" w:type="dxa"/>
-          </w:tcPr>
-          <w:p>
-            <w:pPr>
-              <w:pStyle w:val="NoSpacing"/>
-              <w:rPr>
-                <w:rFonts w:cs="Arial"/>
-                <w:sz w:val="22"/>
-                <w:vertAlign w:val="superscript"/>
-              </w:rPr>
-            </w:pPr>
-            <w:r>
-              <w:rPr>
-                <w:rFonts w:cs="Arial"/>
-                <w:sz w:val="22"/>
-              </w:rPr>
-              <w:t xml:space="preserve">Chlorine   </w:t>
-            </w:r>
-            <w:proofErr w:type="spellStart"/>
-            <w:r>
-              <w:rPr>
-                <w:rFonts w:cs="Arial"/>
-                <w:sz w:val="22"/>
-              </w:rPr>
-              <w:t>wt</w:t>
-            </w:r>
-            <w:proofErr w:type="spellEnd"/>
-            <w:r>
-              <w:rPr>
-                <w:rFonts w:cs="Arial"/>
-                <w:sz w:val="22"/>
-              </w:rPr>
-              <w:t>/</w:t>
-            </w:r>
-            <w:proofErr w:type="spellStart"/>
-            <w:r>
-              <w:rPr>
-                <w:rFonts w:cs="Arial"/>
-                <w:sz w:val="22"/>
-              </w:rPr>
-              <w:t>wt</w:t>
-            </w:r>
-            <w:proofErr w:type="spellEnd"/>
-            <w:r>
-              <w:rPr>
-                <w:rFonts w:cs="Arial"/>
-                <w:sz w:val="22"/>
-              </w:rPr>
-              <w:t>%</w:t>
-            </w:r>
-          </w:p>
-        </w:tc>
-        <w:tc>
-          <w:tcPr>
-            <w:tcW w:w="1913" w:type="dxa"/>
-          </w:tcPr>
-          <w:p>
-            <w:pPr>
-              <w:pStyle w:val="NoSpacing"/>
-              <w:rPr>
-                <w:rFonts w:cs="Arial"/>
-                <w:sz w:val="22"/>
-              </w:rPr>
-            </w:pPr>
-          </w:p>
-        </w:tc>
-        <w:tc>
-          <w:tcPr>
-            <w:tcW w:w="2419" w:type="dxa"/>
-          </w:tcPr>
-          <w:p>
-            <w:pPr>
-              <w:pStyle w:val="NoSpacing"/>
-              <w:rPr>
-                <w:rFonts w:cs="Arial"/>
-                <w:sz w:val="22"/>
-              </w:rPr>
-            </w:pPr>
+              <w:jc w:val="center"/>
+              <w:rPr>
+                <w:rFonts w:ascii="Arial" w:hAnsi="Arial" w:cs="Arial"/>
+                <w:sz w:val="16"/>
+              </w:rPr>
+            </w:pPr>
+            <w:r>
+              <w:rPr>
+                <w:rFonts w:ascii="Arial" w:hAnsi="Arial" w:cs="Arial"/>
+                <w:sz w:val="16"/>
+              </w:rPr>
+              <w:fldChar w:fldCharType="begin"/>
+            </w:r>
+            <w:r>
+              <w:rPr>
+                <w:rFonts w:ascii="Arial" w:hAnsi="Arial" w:cs="Arial"/>
+                <w:sz w:val="16"/>
+              </w:rPr>
+              <w:instrText xml:space="preserve"> MERGEFIELD  Annex[Constituents[Max]]  \* MERGEFORMAT </w:instrText>
+            </w:r>
+            <w:r>
+              <w:rPr>
+                <w:rFonts w:ascii="Arial" w:hAnsi="Arial" w:cs="Arial"/>
+                <w:sz w:val="16"/>
+              </w:rPr>
+              <w:fldChar w:fldCharType="separate"/>
+            </w:r>
+            <w:r>
+              <w:rPr>
+                <w:rFonts w:ascii="Arial" w:hAnsi="Arial" w:cs="Arial"/>
+                <w:noProof/>
+                <w:sz w:val="16"/>
+              </w:rPr>
+              <w:t>«Annex[Constituents[Max]]»</w:t>
+            </w:r>
+            <w:r>
+              <w:rPr>
+                <w:rFonts w:ascii="Arial" w:hAnsi="Arial" w:cs="Arial"/>
+                <w:sz w:val="16"/>
+              </w:rPr>
+              <w:fldChar w:fldCharType="end"/>
+            </w:r>
           </w:p>
         </w:tc>
       </w:tr>
@@ -26209,88 +25758,81 @@
     <w:p>
       <w:pPr>
         <w:rPr>
-          <w:rFonts w:ascii="Arial" w:hAnsi="Arial" w:cs="Arial"/>
-          <w:sz w:val="32"/>
-          <w:szCs w:val="32"/>
+          <w:sz w:val="16"/>
         </w:rPr>
       </w:pPr>
     </w:p>
     <w:tbl>
       <w:tblPr>
+        <w:tblStyle w:val="TableGrid"/>
         <w:tblW w:w="0" w:type="auto"/>
-        <w:tblBorders>
-          <w:top w:val="single" w:sz="4" w:space="0" w:color="auto"/>
-          <w:left w:val="single" w:sz="4" w:space="0" w:color="auto"/>
-          <w:bottom w:val="single" w:sz="4" w:space="0" w:color="auto"/>
-          <w:right w:val="single" w:sz="4" w:space="0" w:color="auto"/>
-          <w:insideH w:val="single" w:sz="4" w:space="0" w:color="auto"/>
-          <w:insideV w:val="single" w:sz="4" w:space="0" w:color="auto"/>
-        </w:tblBorders>
         <w:tblLook w:val="04A0" w:firstRow="1" w:lastRow="0" w:firstColumn="1" w:lastColumn="0" w:noHBand="0" w:noVBand="1"/>
       </w:tblPr>
       <w:tblGrid>
-        <w:gridCol w:w="5070"/>
-        <w:gridCol w:w="1984"/>
-        <w:gridCol w:w="1985"/>
+        <w:gridCol w:w="3082"/>
+        <w:gridCol w:w="2300"/>
+        <w:gridCol w:w="2410"/>
       </w:tblGrid>
       <w:tr>
-        <w:trPr>
-          <w:trHeight w:val="569"/>
-        </w:trPr>
         <w:tc>
           <w:tcPr>
-            <w:tcW w:w="5070" w:type="dxa"/>
+            <w:tcW w:w="3082" w:type="dxa"/>
           </w:tcPr>
           <w:p>
             <w:pPr>
-              <w:pStyle w:val="NoSpacing"/>
-              <w:rPr>
-                <w:rFonts w:cs="Arial"/>
-              </w:rPr>
-            </w:pPr>
-            <w:r>
-              <w:rPr>
-                <w:rFonts w:cs="Arial"/>
-              </w:rPr>
-              <w:t>Range of Constituents</w:t>
+              <w:rPr>
+                <w:rFonts w:ascii="Arial" w:hAnsi="Arial" w:cs="Arial"/>
+                <w:szCs w:val="24"/>
+              </w:rPr>
+            </w:pPr>
+            <w:r>
+              <w:rPr>
+                <w:rFonts w:ascii="Arial" w:hAnsi="Arial" w:cs="Arial"/>
+                <w:szCs w:val="24"/>
+              </w:rPr>
+              <w:t>Parameters</w:t>
             </w:r>
           </w:p>
         </w:tc>
         <w:tc>
           <w:tcPr>
-            <w:tcW w:w="1984" w:type="dxa"/>
+            <w:tcW w:w="2300" w:type="dxa"/>
           </w:tcPr>
           <w:p>
             <w:pPr>
-              <w:pStyle w:val="NoSpacing"/>
-              <w:rPr>
-                <w:rFonts w:cs="Arial"/>
-              </w:rPr>
-            </w:pPr>
-            <w:r>
-              <w:rPr>
-                <w:rFonts w:cs="Arial"/>
-              </w:rPr>
-              <w:t>Maximum %</w:t>
+              <w:jc w:val="center"/>
+              <w:rPr>
+                <w:rFonts w:ascii="Arial" w:hAnsi="Arial" w:cs="Arial"/>
+                <w:szCs w:val="24"/>
+              </w:rPr>
+            </w:pPr>
+            <w:r>
+              <w:rPr>
+                <w:rFonts w:ascii="Arial" w:hAnsi="Arial" w:cs="Arial"/>
+                <w:szCs w:val="24"/>
+              </w:rPr>
+              <w:t>Minimum %</w:t>
             </w:r>
           </w:p>
         </w:tc>
         <w:tc>
           <w:tcPr>
-            <w:tcW w:w="1985" w:type="dxa"/>
+            <w:tcW w:w="2410" w:type="dxa"/>
           </w:tcPr>
           <w:p>
             <w:pPr>
-              <w:pStyle w:val="NoSpacing"/>
-              <w:rPr>
-                <w:rFonts w:cs="Arial"/>
-              </w:rPr>
-            </w:pPr>
-            <w:r>
-              <w:rPr>
-                <w:rFonts w:cs="Arial"/>
-              </w:rPr>
-              <w:t>Minimum %</w:t>
+              <w:jc w:val="center"/>
+              <w:rPr>
+                <w:rFonts w:ascii="Arial" w:hAnsi="Arial" w:cs="Arial"/>
+                <w:szCs w:val="24"/>
+              </w:rPr>
+            </w:pPr>
+            <w:r>
+              <w:rPr>
+                <w:rFonts w:ascii="Arial" w:hAnsi="Arial" w:cs="Arial"/>
+                <w:szCs w:val="24"/>
+              </w:rPr>
+              <w:t>Maximum %</w:t>
             </w:r>
           </w:p>
         </w:tc>
@@ -26298,549 +25840,151 @@
       <w:tr>
         <w:tc>
           <w:tcPr>
-            <w:tcW w:w="5070" w:type="dxa"/>
+            <w:tcW w:w="3082" w:type="dxa"/>
           </w:tcPr>
           <w:p>
             <w:pPr>
-              <w:pStyle w:val="NoSpacing"/>
-              <w:rPr>
-                <w:rFonts w:cs="Arial"/>
-              </w:rPr>
-            </w:pPr>
-            <w:r>
-              <w:rPr>
-                <w:rFonts w:cs="Arial"/>
-              </w:rPr>
-              <w:t xml:space="preserve">Paper   </w:t>
-            </w:r>
-            <w:proofErr w:type="spellStart"/>
-            <w:r>
-              <w:rPr>
-                <w:rFonts w:cs="Arial"/>
-              </w:rPr>
-              <w:t>wt</w:t>
-            </w:r>
-            <w:proofErr w:type="spellEnd"/>
-            <w:r>
-              <w:rPr>
-                <w:rFonts w:cs="Arial"/>
-              </w:rPr>
-              <w:t>/</w:t>
-            </w:r>
-            <w:proofErr w:type="spellStart"/>
-            <w:r>
-              <w:rPr>
-                <w:rFonts w:cs="Arial"/>
-              </w:rPr>
-              <w:t>wt</w:t>
-            </w:r>
-            <w:proofErr w:type="spellEnd"/>
-            <w:r>
-              <w:rPr>
-                <w:rFonts w:cs="Arial"/>
-              </w:rPr>
-              <w:t xml:space="preserve"> %</w:t>
+              <w:rPr>
+                <w:rFonts w:ascii="Arial" w:hAnsi="Arial" w:cs="Arial"/>
+                <w:sz w:val="16"/>
+              </w:rPr>
+            </w:pPr>
+            <w:r>
+              <w:rPr>
+                <w:rFonts w:ascii="Arial" w:hAnsi="Arial" w:cs="Arial"/>
+                <w:sz w:val="16"/>
+              </w:rPr>
+              <w:fldChar w:fldCharType="begin"/>
+            </w:r>
+            <w:r>
+              <w:rPr>
+                <w:rFonts w:ascii="Arial" w:hAnsi="Arial" w:cs="Arial"/>
+                <w:sz w:val="16"/>
+              </w:rPr>
+              <w:instrText xml:space="preserve"> MERGEFIELD  Annex[Parameters[Name]]  \* MERGEFORMAT </w:instrText>
+            </w:r>
+            <w:r>
+              <w:rPr>
+                <w:rFonts w:ascii="Arial" w:hAnsi="Arial" w:cs="Arial"/>
+                <w:sz w:val="16"/>
+              </w:rPr>
+              <w:fldChar w:fldCharType="separate"/>
+            </w:r>
+            <w:r>
+              <w:rPr>
+                <w:rFonts w:ascii="Arial" w:hAnsi="Arial" w:cs="Arial"/>
+                <w:noProof/>
+                <w:sz w:val="16"/>
+              </w:rPr>
+              <w:t>«Annex[Parameters[Name]]»</w:t>
+            </w:r>
+            <w:r>
+              <w:rPr>
+                <w:rFonts w:ascii="Arial" w:hAnsi="Arial" w:cs="Arial"/>
+                <w:sz w:val="16"/>
+              </w:rPr>
+              <w:fldChar w:fldCharType="end"/>
             </w:r>
           </w:p>
         </w:tc>
         <w:tc>
           <w:tcPr>
-            <w:tcW w:w="1984" w:type="dxa"/>
+            <w:tcW w:w="2300" w:type="dxa"/>
           </w:tcPr>
           <w:p>
             <w:pPr>
-              <w:pStyle w:val="NoSpacing"/>
-              <w:rPr>
-                <w:rFonts w:cs="Arial"/>
-              </w:rPr>
-            </w:pPr>
+              <w:jc w:val="center"/>
+              <w:rPr>
+                <w:rFonts w:ascii="Arial" w:hAnsi="Arial" w:cs="Arial"/>
+                <w:sz w:val="16"/>
+              </w:rPr>
+            </w:pPr>
+            <w:r>
+              <w:rPr>
+                <w:rFonts w:ascii="Arial" w:hAnsi="Arial" w:cs="Arial"/>
+                <w:sz w:val="16"/>
+              </w:rPr>
+              <w:fldChar w:fldCharType="begin"/>
+            </w:r>
+            <w:r>
+              <w:rPr>
+                <w:rFonts w:ascii="Arial" w:hAnsi="Arial" w:cs="Arial"/>
+                <w:sz w:val="16"/>
+              </w:rPr>
+              <w:instrText xml:space="preserve"> MERGEFIELD  Annex[Parameters[Min]]  \* MERGEFORMAT </w:instrText>
+            </w:r>
+            <w:r>
+              <w:rPr>
+                <w:rFonts w:ascii="Arial" w:hAnsi="Arial" w:cs="Arial"/>
+                <w:sz w:val="16"/>
+              </w:rPr>
+              <w:fldChar w:fldCharType="separate"/>
+            </w:r>
+            <w:r>
+              <w:rPr>
+                <w:rFonts w:ascii="Arial" w:hAnsi="Arial" w:cs="Arial"/>
+                <w:noProof/>
+                <w:sz w:val="16"/>
+              </w:rPr>
+              <w:t>«Annex[Parameters[Min]]»</w:t>
+            </w:r>
+            <w:r>
+              <w:rPr>
+                <w:rFonts w:ascii="Arial" w:hAnsi="Arial" w:cs="Arial"/>
+                <w:sz w:val="16"/>
+              </w:rPr>
+              <w:fldChar w:fldCharType="end"/>
+            </w:r>
           </w:p>
         </w:tc>
         <w:tc>
           <w:tcPr>
-            <w:tcW w:w="1985" w:type="dxa"/>
+            <w:tcW w:w="2410" w:type="dxa"/>
           </w:tcPr>
           <w:p>
             <w:pPr>
-              <w:pStyle w:val="NoSpacing"/>
-              <w:rPr>
-                <w:rFonts w:cs="Arial"/>
-              </w:rPr>
-            </w:pPr>
-          </w:p>
-        </w:tc>
-      </w:tr>
-      <w:tr>
-        <w:tc>
-          <w:tcPr>
-            <w:tcW w:w="5070" w:type="dxa"/>
-          </w:tcPr>
-          <w:p>
-            <w:pPr>
-              <w:pStyle w:val="NoSpacing"/>
-              <w:rPr>
-                <w:rFonts w:cs="Arial"/>
-              </w:rPr>
-            </w:pPr>
-            <w:r>
-              <w:rPr>
-                <w:rFonts w:cs="Arial"/>
-              </w:rPr>
-              <w:t xml:space="preserve">Plastics   </w:t>
-            </w:r>
-            <w:proofErr w:type="spellStart"/>
-            <w:r>
-              <w:rPr>
-                <w:rFonts w:cs="Arial"/>
-              </w:rPr>
-              <w:t>wt</w:t>
-            </w:r>
-            <w:proofErr w:type="spellEnd"/>
-            <w:r>
-              <w:rPr>
-                <w:rFonts w:cs="Arial"/>
-              </w:rPr>
-              <w:t>/</w:t>
-            </w:r>
-            <w:proofErr w:type="spellStart"/>
-            <w:r>
-              <w:rPr>
-                <w:rFonts w:cs="Arial"/>
-              </w:rPr>
-              <w:t>wt</w:t>
-            </w:r>
-            <w:proofErr w:type="spellEnd"/>
-            <w:r>
-              <w:rPr>
-                <w:rFonts w:cs="Arial"/>
-              </w:rPr>
-              <w:t xml:space="preserve"> %</w:t>
-            </w:r>
-          </w:p>
-        </w:tc>
-        <w:tc>
-          <w:tcPr>
-            <w:tcW w:w="1984" w:type="dxa"/>
-          </w:tcPr>
-          <w:p>
-            <w:pPr>
-              <w:pStyle w:val="NoSpacing"/>
-              <w:rPr>
-                <w:rFonts w:cs="Arial"/>
-              </w:rPr>
-            </w:pPr>
-          </w:p>
-        </w:tc>
-        <w:tc>
-          <w:tcPr>
-            <w:tcW w:w="1985" w:type="dxa"/>
-          </w:tcPr>
-          <w:p>
-            <w:pPr>
-              <w:pStyle w:val="NoSpacing"/>
-              <w:rPr>
-                <w:rFonts w:cs="Arial"/>
-              </w:rPr>
-            </w:pPr>
-          </w:p>
-        </w:tc>
-      </w:tr>
-      <w:tr>
-        <w:tc>
-          <w:tcPr>
-            <w:tcW w:w="5070" w:type="dxa"/>
-          </w:tcPr>
-          <w:p>
-            <w:pPr>
-              <w:pStyle w:val="NoSpacing"/>
-              <w:rPr>
-                <w:rFonts w:cs="Arial"/>
-              </w:rPr>
-            </w:pPr>
-            <w:r>
-              <w:rPr>
-                <w:rFonts w:cs="Arial"/>
-              </w:rPr>
-              <w:t xml:space="preserve">Food   </w:t>
-            </w:r>
-            <w:proofErr w:type="spellStart"/>
-            <w:r>
-              <w:rPr>
-                <w:rFonts w:cs="Arial"/>
-              </w:rPr>
-              <w:t>wt</w:t>
-            </w:r>
-            <w:proofErr w:type="spellEnd"/>
-            <w:r>
-              <w:rPr>
-                <w:rFonts w:cs="Arial"/>
-              </w:rPr>
-              <w:t>/</w:t>
-            </w:r>
-            <w:proofErr w:type="spellStart"/>
-            <w:r>
-              <w:rPr>
-                <w:rFonts w:cs="Arial"/>
-              </w:rPr>
-              <w:t>wt</w:t>
-            </w:r>
-            <w:proofErr w:type="spellEnd"/>
-            <w:r>
-              <w:rPr>
-                <w:rFonts w:cs="Arial"/>
-              </w:rPr>
-              <w:t xml:space="preserve"> %</w:t>
-            </w:r>
-          </w:p>
-        </w:tc>
-        <w:tc>
-          <w:tcPr>
-            <w:tcW w:w="1984" w:type="dxa"/>
-          </w:tcPr>
-          <w:p>
-            <w:pPr>
-              <w:pStyle w:val="NoSpacing"/>
-              <w:rPr>
-                <w:rFonts w:cs="Arial"/>
-              </w:rPr>
-            </w:pPr>
-          </w:p>
-        </w:tc>
-        <w:tc>
-          <w:tcPr>
-            <w:tcW w:w="1985" w:type="dxa"/>
-          </w:tcPr>
-          <w:p>
-            <w:pPr>
-              <w:pStyle w:val="NoSpacing"/>
-              <w:rPr>
-                <w:rFonts w:cs="Arial"/>
-              </w:rPr>
-            </w:pPr>
-          </w:p>
-        </w:tc>
-      </w:tr>
-      <w:tr>
-        <w:tc>
-          <w:tcPr>
-            <w:tcW w:w="5070" w:type="dxa"/>
-          </w:tcPr>
-          <w:p>
-            <w:pPr>
-              <w:pStyle w:val="NoSpacing"/>
-              <w:rPr>
-                <w:rFonts w:cs="Arial"/>
-              </w:rPr>
-            </w:pPr>
-            <w:r>
-              <w:rPr>
-                <w:rFonts w:cs="Arial"/>
-              </w:rPr>
-              <w:t xml:space="preserve">Wood   </w:t>
-            </w:r>
-            <w:proofErr w:type="spellStart"/>
-            <w:r>
-              <w:rPr>
-                <w:rFonts w:cs="Arial"/>
-              </w:rPr>
-              <w:t>wt</w:t>
-            </w:r>
-            <w:proofErr w:type="spellEnd"/>
-            <w:r>
-              <w:rPr>
-                <w:rFonts w:cs="Arial"/>
-              </w:rPr>
-              <w:t>/</w:t>
-            </w:r>
-            <w:proofErr w:type="spellStart"/>
-            <w:r>
-              <w:rPr>
-                <w:rFonts w:cs="Arial"/>
-              </w:rPr>
-              <w:t>wt</w:t>
-            </w:r>
-            <w:proofErr w:type="spellEnd"/>
-            <w:r>
-              <w:rPr>
-                <w:rFonts w:cs="Arial"/>
-              </w:rPr>
-              <w:t xml:space="preserve"> %</w:t>
-            </w:r>
-          </w:p>
-        </w:tc>
-        <w:tc>
-          <w:tcPr>
-            <w:tcW w:w="1984" w:type="dxa"/>
-          </w:tcPr>
-          <w:p>
-            <w:pPr>
-              <w:pStyle w:val="NoSpacing"/>
-              <w:rPr>
-                <w:rFonts w:cs="Arial"/>
-              </w:rPr>
-            </w:pPr>
-          </w:p>
-        </w:tc>
-        <w:tc>
-          <w:tcPr>
-            <w:tcW w:w="1985" w:type="dxa"/>
-          </w:tcPr>
-          <w:p>
-            <w:pPr>
-              <w:pStyle w:val="NoSpacing"/>
-              <w:rPr>
-                <w:rFonts w:cs="Arial"/>
-              </w:rPr>
-            </w:pPr>
-          </w:p>
-        </w:tc>
-      </w:tr>
-      <w:tr>
-        <w:tc>
-          <w:tcPr>
-            <w:tcW w:w="5070" w:type="dxa"/>
-          </w:tcPr>
-          <w:p>
-            <w:pPr>
-              <w:pStyle w:val="NoSpacing"/>
-              <w:rPr>
-                <w:rFonts w:cs="Arial"/>
-              </w:rPr>
-            </w:pPr>
-            <w:r>
-              <w:rPr>
-                <w:rFonts w:cs="Arial"/>
-              </w:rPr>
-              <w:t xml:space="preserve">Textile   </w:t>
-            </w:r>
-            <w:proofErr w:type="spellStart"/>
-            <w:r>
-              <w:rPr>
-                <w:rFonts w:cs="Arial"/>
-              </w:rPr>
-              <w:t>wt</w:t>
-            </w:r>
-            <w:proofErr w:type="spellEnd"/>
-            <w:r>
-              <w:rPr>
-                <w:rFonts w:cs="Arial"/>
-              </w:rPr>
-              <w:t>/</w:t>
-            </w:r>
-            <w:proofErr w:type="spellStart"/>
-            <w:r>
-              <w:rPr>
-                <w:rFonts w:cs="Arial"/>
-              </w:rPr>
-              <w:t>wt</w:t>
-            </w:r>
-            <w:proofErr w:type="spellEnd"/>
-            <w:r>
-              <w:rPr>
-                <w:rFonts w:cs="Arial"/>
-              </w:rPr>
-              <w:t xml:space="preserve"> %</w:t>
-            </w:r>
-          </w:p>
-        </w:tc>
-        <w:tc>
-          <w:tcPr>
-            <w:tcW w:w="1984" w:type="dxa"/>
-          </w:tcPr>
-          <w:p>
-            <w:pPr>
-              <w:pStyle w:val="NoSpacing"/>
-              <w:rPr>
-                <w:rFonts w:cs="Arial"/>
-              </w:rPr>
-            </w:pPr>
-          </w:p>
-        </w:tc>
-        <w:tc>
-          <w:tcPr>
-            <w:tcW w:w="1985" w:type="dxa"/>
-          </w:tcPr>
-          <w:p>
-            <w:pPr>
-              <w:pStyle w:val="NoSpacing"/>
-              <w:rPr>
-                <w:rFonts w:cs="Arial"/>
-              </w:rPr>
-            </w:pPr>
-          </w:p>
-        </w:tc>
-      </w:tr>
-      <w:tr>
-        <w:tc>
-          <w:tcPr>
-            <w:tcW w:w="5070" w:type="dxa"/>
-          </w:tcPr>
-          <w:p>
-            <w:pPr>
-              <w:pStyle w:val="NoSpacing"/>
-              <w:rPr>
-                <w:rFonts w:cs="Arial"/>
-              </w:rPr>
-            </w:pPr>
-            <w:r>
-              <w:rPr>
-                <w:rFonts w:cs="Arial"/>
-              </w:rPr>
-              <w:t xml:space="preserve">Metals   </w:t>
-            </w:r>
-            <w:proofErr w:type="spellStart"/>
-            <w:r>
-              <w:rPr>
-                <w:rFonts w:cs="Arial"/>
-              </w:rPr>
-              <w:t>wt</w:t>
-            </w:r>
-            <w:proofErr w:type="spellEnd"/>
-            <w:r>
-              <w:rPr>
-                <w:rFonts w:cs="Arial"/>
-              </w:rPr>
-              <w:t>/</w:t>
-            </w:r>
-            <w:proofErr w:type="spellStart"/>
-            <w:r>
-              <w:rPr>
-                <w:rFonts w:cs="Arial"/>
-              </w:rPr>
-              <w:t>wt</w:t>
-            </w:r>
-            <w:proofErr w:type="spellEnd"/>
-            <w:r>
-              <w:rPr>
-                <w:rFonts w:cs="Arial"/>
-              </w:rPr>
-              <w:t xml:space="preserve"> %</w:t>
-            </w:r>
-          </w:p>
-        </w:tc>
-        <w:tc>
-          <w:tcPr>
-            <w:tcW w:w="1984" w:type="dxa"/>
-          </w:tcPr>
-          <w:p>
-            <w:pPr>
-              <w:pStyle w:val="NoSpacing"/>
-              <w:rPr>
-                <w:rFonts w:cs="Arial"/>
-              </w:rPr>
-            </w:pPr>
-          </w:p>
-        </w:tc>
-        <w:tc>
-          <w:tcPr>
-            <w:tcW w:w="1985" w:type="dxa"/>
-          </w:tcPr>
-          <w:p>
-            <w:pPr>
-              <w:pStyle w:val="NoSpacing"/>
-              <w:rPr>
-                <w:rFonts w:cs="Arial"/>
-              </w:rPr>
-            </w:pPr>
-          </w:p>
-        </w:tc>
-      </w:tr>
-      <w:tr>
-        <w:trPr>
-          <w:trHeight w:val="587"/>
-        </w:trPr>
-        <w:tc>
-          <w:tcPr>
-            <w:tcW w:w="5070" w:type="dxa"/>
-          </w:tcPr>
-          <w:p>
-            <w:pPr>
-              <w:pStyle w:val="NoSpacing"/>
-              <w:rPr>
-                <w:rFonts w:cs="Arial"/>
-              </w:rPr>
-            </w:pPr>
-            <w:r>
-              <w:rPr>
-                <w:rFonts w:cs="Arial"/>
-              </w:rPr>
-              <w:t>Other</w:t>
-            </w:r>
-            <w:r>
-              <w:rPr>
-                <w:rStyle w:val="FootnoteReference"/>
-                <w:rFonts w:cs="Arial"/>
-              </w:rPr>
-              <w:footnoteReference w:id="2"/>
-            </w:r>
-            <w:r>
-              <w:rPr>
-                <w:rFonts w:cs="Arial"/>
-              </w:rPr>
-              <w:t xml:space="preserve">   </w:t>
-            </w:r>
-            <w:proofErr w:type="spellStart"/>
-            <w:r>
-              <w:rPr>
-                <w:rFonts w:cs="Arial"/>
-              </w:rPr>
-              <w:t>wt</w:t>
-            </w:r>
-            <w:proofErr w:type="spellEnd"/>
-            <w:r>
-              <w:rPr>
-                <w:rFonts w:cs="Arial"/>
-              </w:rPr>
-              <w:t>/</w:t>
-            </w:r>
-            <w:proofErr w:type="spellStart"/>
-            <w:r>
-              <w:rPr>
-                <w:rFonts w:cs="Arial"/>
-              </w:rPr>
-              <w:t>wt</w:t>
-            </w:r>
-            <w:proofErr w:type="spellEnd"/>
-            <w:r>
-              <w:rPr>
-                <w:rFonts w:cs="Arial"/>
-              </w:rPr>
-              <w:t xml:space="preserve"> %</w:t>
-            </w:r>
-          </w:p>
-          <w:p>
-            <w:pPr>
-              <w:pStyle w:val="NoSpacing"/>
-              <w:rPr>
-                <w:rFonts w:cs="Arial"/>
-              </w:rPr>
-            </w:pPr>
-          </w:p>
-        </w:tc>
-        <w:tc>
-          <w:tcPr>
-            <w:tcW w:w="1984" w:type="dxa"/>
-          </w:tcPr>
-          <w:p>
-            <w:pPr>
-              <w:pStyle w:val="NoSpacing"/>
-              <w:rPr>
-                <w:rFonts w:cs="Arial"/>
-              </w:rPr>
-            </w:pPr>
-          </w:p>
-        </w:tc>
-        <w:tc>
-          <w:tcPr>
-            <w:tcW w:w="1985" w:type="dxa"/>
-          </w:tcPr>
-          <w:p>
-            <w:pPr>
-              <w:pStyle w:val="NoSpacing"/>
-              <w:rPr>
-                <w:rFonts w:cs="Arial"/>
-              </w:rPr>
-            </w:pPr>
+              <w:jc w:val="center"/>
+              <w:rPr>
+                <w:rFonts w:ascii="Arial" w:hAnsi="Arial" w:cs="Arial"/>
+                <w:sz w:val="16"/>
+              </w:rPr>
+            </w:pPr>
+            <w:r>
+              <w:rPr>
+                <w:rFonts w:ascii="Arial" w:hAnsi="Arial" w:cs="Arial"/>
+                <w:sz w:val="16"/>
+              </w:rPr>
+              <w:fldChar w:fldCharType="begin"/>
+            </w:r>
+            <w:r>
+              <w:rPr>
+                <w:rFonts w:ascii="Arial" w:hAnsi="Arial" w:cs="Arial"/>
+                <w:sz w:val="16"/>
+              </w:rPr>
+              <w:instrText xml:space="preserve"> MERGEFIELD  Annex[Parameters[Max]]  \* MERGEFORMAT </w:instrText>
+            </w:r>
+            <w:r>
+              <w:rPr>
+                <w:rFonts w:ascii="Arial" w:hAnsi="Arial" w:cs="Arial"/>
+                <w:sz w:val="16"/>
+              </w:rPr>
+              <w:fldChar w:fldCharType="separate"/>
+            </w:r>
+            <w:r>
+              <w:rPr>
+                <w:rFonts w:ascii="Arial" w:hAnsi="Arial" w:cs="Arial"/>
+                <w:noProof/>
+                <w:sz w:val="16"/>
+              </w:rPr>
+              <w:t>«Annex[Parameters[Max]]»</w:t>
+            </w:r>
+            <w:r>
+              <w:rPr>
+                <w:rFonts w:ascii="Arial" w:hAnsi="Arial" w:cs="Arial"/>
+                <w:sz w:val="16"/>
+              </w:rPr>
+              <w:fldChar w:fldCharType="end"/>
+            </w:r>
           </w:p>
         </w:tc>
       </w:tr>
@@ -26848,34 +25992,9 @@
     <w:p>
       <w:pPr>
         <w:rPr>
-          <w:rFonts w:ascii="Arial" w:hAnsi="Arial" w:cs="Arial"/>
-          <w:sz w:val="32"/>
-          <w:szCs w:val="32"/>
+          <w:sz w:val="16"/>
         </w:rPr>
       </w:pPr>
-      <w:r>
-        <w:rPr>
-          <w:rFonts w:ascii="Arial" w:hAnsi="Arial" w:cs="Arial"/>
-          <w:sz w:val="20"/>
-        </w:rPr>
-        <w:t>**</w:t>
-      </w:r>
-      <w:r>
-        <w:rPr>
-          <w:rFonts w:ascii="Arial" w:hAnsi="Arial" w:cs="Arial"/>
-          <w:sz w:val="32"/>
-          <w:szCs w:val="32"/>
-        </w:rPr>
-        <w:t xml:space="preserve"> </w:t>
-      </w:r>
-      <w:r>
-        <w:rPr>
-          <w:rFonts w:ascii="Arial" w:hAnsi="Arial" w:cs="Arial"/>
-          <w:sz w:val="16"/>
-          <w:szCs w:val="16"/>
-        </w:rPr>
-        <w:t>applicable for both wood and RDF</w:t>
-      </w:r>
       <w:r>
         <w:rPr>
           <w:rFonts w:ascii="Arial" w:hAnsi="Arial" w:cs="Arial"/>
@@ -26927,8 +26046,51 @@
               <w:pStyle w:val="NoSpacing"/>
               <w:rPr>
                 <w:rFonts w:cs="Arial"/>
-              </w:rPr>
-            </w:pPr>
+                <w:sz w:val="20"/>
+                <w:szCs w:val="20"/>
+              </w:rPr>
+            </w:pPr>
+            <w:r>
+              <w:rPr>
+                <w:rFonts w:cs="Arial"/>
+                <w:sz w:val="20"/>
+                <w:szCs w:val="20"/>
+              </w:rPr>
+              <w:fldChar w:fldCharType="begin"/>
+            </w:r>
+            <w:r>
+              <w:rPr>
+                <w:rFonts w:cs="Arial"/>
+                <w:sz w:val="20"/>
+                <w:szCs w:val="20"/>
+              </w:rPr>
+              <w:instrText xml:space="preserve"> MERGEFIELD  Annex[Comp[OptionalInformation]]  \* MERGEFORMAT </w:instrText>
+            </w:r>
+            <w:r>
+              <w:rPr>
+                <w:rFonts w:cs="Arial"/>
+                <w:sz w:val="20"/>
+                <w:szCs w:val="20"/>
+              </w:rPr>
+              <w:fldChar w:fldCharType="separate"/>
+            </w:r>
+            <w:r>
+              <w:rPr>
+                <w:rFonts w:cs="Arial"/>
+                <w:noProof/>
+                <w:sz w:val="20"/>
+                <w:szCs w:val="20"/>
+              </w:rPr>
+              <w:t>«Annex[Comp[OptionalInformation]]»</w:t>
+            </w:r>
+            <w:r>
+              <w:rPr>
+                <w:rFonts w:cs="Arial"/>
+                <w:sz w:val="20"/>
+                <w:szCs w:val="20"/>
+              </w:rPr>
+              <w:fldChar w:fldCharType="end"/>
+            </w:r>
           </w:p>
           <w:p>
             <w:pPr>
@@ -26968,7 +26130,7 @@
       </w:tblGrid>
       <w:tr>
         <w:trPr>
-          <w:trHeight w:val="1697"/>
+          <w:trHeight w:val="664"/>
         </w:trPr>
         <w:tc>
           <w:tcPr>
@@ -27000,83 +26162,25 @@
               <w:pStyle w:val="NoSpacing"/>
               <w:rPr>
                 <w:rFonts w:cs="Arial"/>
+                <w:sz w:val="18"/>
+                <w:szCs w:val="18"/>
               </w:rPr>
             </w:pPr>
             <w:r>
               <w:rPr>
                 <w:rFonts w:cs="Arial"/>
-              </w:rPr>
-              <w:t>(Ep - (</w:t>
-            </w:r>
-            <w:proofErr w:type="spellStart"/>
+                <w:sz w:val="18"/>
+                <w:szCs w:val="18"/>
+              </w:rPr>
+              <w:t>(Ep - (Ef + Ei))/(0.</w:t>
+            </w:r>
             <w:r>
               <w:rPr>
                 <w:rFonts w:cs="Arial"/>
-              </w:rPr>
-              <w:t>Ef</w:t>
-            </w:r>
-            <w:proofErr w:type="spellEnd"/>
-            <w:r>
-              <w:rPr>
-                <w:rFonts w:cs="Arial"/>
-              </w:rPr>
-              <w:t xml:space="preserve"> + </w:t>
-            </w:r>
-            <w:proofErr w:type="spellStart"/>
-            <w:r>
-              <w:rPr>
-                <w:rFonts w:cs="Arial"/>
-              </w:rPr>
-              <w:t>Ei</w:t>
-            </w:r>
-            <w:proofErr w:type="spellEnd"/>
-            <w:r>
-              <w:rPr>
-                <w:rFonts w:cs="Arial"/>
-              </w:rPr>
-              <w:t>))/(0,97 × (</w:t>
-            </w:r>
-            <w:proofErr w:type="spellStart"/>
-            <w:r>
-              <w:rPr>
-                <w:rFonts w:cs="Arial"/>
-              </w:rPr>
-              <w:t>Ew</w:t>
-            </w:r>
-            <w:proofErr w:type="spellEnd"/>
-            <w:r>
-              <w:rPr>
-                <w:rFonts w:cs="Arial"/>
-              </w:rPr>
-              <w:t xml:space="preserve"> + </w:t>
-            </w:r>
-            <w:proofErr w:type="spellStart"/>
-            <w:r>
-              <w:rPr>
-                <w:rFonts w:cs="Arial"/>
-              </w:rPr>
-              <w:t>Ef</w:t>
-            </w:r>
-            <w:proofErr w:type="spellEnd"/>
-            <w:r>
-              <w:rPr>
-                <w:rFonts w:cs="Arial"/>
-              </w:rPr>
-              <w:t xml:space="preserve">))                                                        </w:t>
-            </w:r>
-          </w:p>
-          <w:p>
-            <w:pPr>
-              <w:pStyle w:val="NoSpacing"/>
-              <w:rPr>
-                <w:rFonts w:cs="Arial"/>
-              </w:rPr>
-            </w:pPr>
-            <w:r>
-              <w:rPr>
-                <w:rFonts w:cs="Arial"/>
-              </w:rPr>
-              <w:t>for facilities dedicated to the incineration of  municipal solid waste.</w:t>
+                <w:sz w:val="18"/>
+                <w:szCs w:val="18"/>
+              </w:rPr>
+              <w:t>97 × (Ew + Ef))</w:t>
             </w:r>
           </w:p>
         </w:tc>
@@ -27089,9 +26193,39 @@
               <w:pStyle w:val="NoSpacing"/>
               <w:rPr>
                 <w:rFonts w:cs="Arial"/>
-                <w:u w:val="single"/>
-              </w:rPr>
-            </w:pPr>
+              </w:rPr>
+            </w:pPr>
+            <w:r>
+              <w:rPr>
+                <w:rFonts w:cs="Arial"/>
+              </w:rPr>
+              <w:fldChar w:fldCharType="begin"/>
+            </w:r>
+            <w:r>
+              <w:rPr>
+                <w:rFonts w:cs="Arial"/>
+              </w:rPr>
+              <w:instrText xml:space="preserve"> MERGEFIELD  Annex[Comp[Energy]]  \* MERGEFORMAT </w:instrText>
+            </w:r>
+            <w:r>
+              <w:rPr>
+                <w:rFonts w:cs="Arial"/>
+              </w:rPr>
+              <w:fldChar w:fldCharType="separate"/>
+            </w:r>
+            <w:r>
+              <w:rPr>
+                <w:rFonts w:cs="Arial"/>
+                <w:noProof/>
+              </w:rPr>
+              <w:t>«Annex[Comp[Energy]]»</w:t>
+            </w:r>
+            <w:r>
+              <w:rPr>
+                <w:rFonts w:cs="Arial"/>
+              </w:rPr>
+              <w:fldChar w:fldCharType="end"/>
+            </w:r>
           </w:p>
         </w:tc>
       </w:tr>
@@ -27186,8 +26320,6 @@
         </w:rPr>
         <w:fldChar w:fldCharType="end"/>
       </w:r>
-      <w:bookmarkStart w:id="2" w:name="_GoBack"/>
-      <w:bookmarkEnd w:id="2"/>
     </w:p>
     <w:p>
       <w:pPr>
@@ -27815,25 +26947,7 @@
                                 <w:color w:val="999999"/>
                                 <w:sz w:val="20"/>
                               </w:rPr>
-                              <w:t>Recovered material</w:t>
-                            </w:r>
-                            <w:proofErr w:type="gramStart"/>
-                            <w:r>
-                              <w:rPr>
-                                <w:rFonts w:ascii="Arial" w:hAnsi="Arial" w:cs="Arial"/>
-                                <w:color w:val="999999"/>
-                                <w:sz w:val="20"/>
-                              </w:rPr>
-                              <w:t>/(</w:t>
-                            </w:r>
-                            <w:proofErr w:type="gramEnd"/>
-                            <w:r>
-                              <w:rPr>
-                                <w:rFonts w:ascii="Arial" w:hAnsi="Arial" w:cs="Arial"/>
-                                <w:color w:val="999999"/>
-                                <w:sz w:val="20"/>
-                              </w:rPr>
-                              <w:t>Recovered material + non-recovered material)</w:t>
+                              <w:t>Recovered material/(Recovered material + non-recovered material)</w:t>
                             </w:r>
                           </w:p>
                           <w:p/>
@@ -28540,23 +27654,7 @@
           <w:rFonts w:ascii="Arial" w:hAnsi="Arial" w:cs="Arial"/>
           <w:szCs w:val="24"/>
         </w:rPr>
-        <w:t xml:space="preserve">e) the cost of disposal of the </w:t>
-      </w:r>
-      <w:proofErr w:type="spellStart"/>
-      <w:r>
-        <w:rPr>
-          <w:rFonts w:ascii="Arial" w:hAnsi="Arial" w:cs="Arial"/>
-          <w:szCs w:val="24"/>
-        </w:rPr>
-        <w:t>non recovered</w:t>
-      </w:r>
-      <w:proofErr w:type="spellEnd"/>
-      <w:r>
-        <w:rPr>
-          <w:rFonts w:ascii="Arial" w:hAnsi="Arial" w:cs="Arial"/>
-          <w:szCs w:val="24"/>
-        </w:rPr>
-        <w:t xml:space="preserve"> fraction</w:t>
+        <w:t>e) the cost of disposal of the non recovered fraction</w:t>
       </w:r>
     </w:p>
     <w:p>
@@ -28854,62 +27952,6 @@
     <w:p>
       <w:r>
         <w:continuationSeparator/>
-      </w:r>
-    </w:p>
-  </w:footnote>
-  <w:footnote w:id="1">
-    <w:p>
-      <w:pPr>
-        <w:pStyle w:val="FootnoteText"/>
-      </w:pPr>
-      <w:r>
-        <w:rPr>
-          <w:rStyle w:val="FootnoteReference"/>
-        </w:rPr>
-        <w:footnoteRef/>
-      </w:r>
-      <w:r>
-        <w:t xml:space="preserve"> </w:t>
-      </w:r>
-      <w:r>
-        <w:rPr>
-          <w:rFonts w:ascii="Arial" w:hAnsi="Arial" w:cs="Arial"/>
-        </w:rPr>
-        <w:t>Ash, Chlorine, Heavy Metals usually expressed on a dry weight basis.</w:t>
-      </w:r>
-    </w:p>
-  </w:footnote>
-  <w:footnote w:id="2">
-    <w:p>
-      <w:pPr>
-        <w:pStyle w:val="FootnoteText"/>
-      </w:pPr>
-      <w:r>
-        <w:rPr>
-          <w:rStyle w:val="FootnoteReference"/>
-        </w:rPr>
-        <w:footnoteRef/>
-      </w:r>
-      <w:r>
-        <w:t xml:space="preserve">  </w:t>
-      </w:r>
-      <w:r>
-        <w:rPr>
-          <w:rFonts w:ascii="Arial" w:hAnsi="Arial" w:cs="Arial"/>
-        </w:rPr>
-        <w:t>List</w:t>
-      </w:r>
-      <w:r>
-        <w:rPr>
-          <w:rFonts w:ascii="Arial" w:hAnsi="Arial" w:cs="Arial"/>
-        </w:rPr>
-        <w:t xml:space="preserve"> other</w:t>
-      </w:r>
-      <w:r>
-        <w:rPr>
-          <w:rFonts w:ascii="Arial" w:hAnsi="Arial" w:cs="Arial"/>
-        </w:rPr>
-        <w:t xml:space="preserve"> significant components</w:t>
       </w:r>
     </w:p>
   </w:footnote>

</xml_diff>

<commit_message>
Merge block 14 data to notification document
</commit_message>
<xml_diff>
--- a/src/EA.Iws.Api/Documents/NotificationMergeTemplate.docx
+++ b/src/EA.Iws.Api/Documents/NotificationMergeTemplate.docx
@@ -492,7 +492,7 @@
                 </mc:Choice>
                 <mc:Fallback>
                   <w:pict>
-                    <v:shapetype w14:anchorId="6F3F1039" id="_x0000_t202" coordsize="21600,21600" o:spt="202" path="m,l,21600r21600,l21600,xe">
+                    <v:shapetype w14:anchorId="70BF751E" id="_x0000_t202" coordsize="21600,21600" o:spt="202" path="m,l,21600r21600,l21600,xe">
                       <v:stroke joinstyle="miter"/>
                       <v:path gradientshapeok="t" o:connecttype="rect"/>
                     </v:shapetype>
@@ -1697,11 +1697,7 @@
                 </mc:Choice>
                 <mc:Fallback>
                   <w:pict>
-                    <v:shapetype w14:anchorId="4881C5D2" id="_x0000_t202" coordsize="21600,21600" o:spt="202" path="m,l,21600r21600,l21600,xe">
-                      <v:stroke joinstyle="miter"/>
-                      <v:path gradientshapeok="t" o:connecttype="rect"/>
-                    </v:shapetype>
-                    <v:shape id="_x0000_s1027" type="#_x0000_t202" style="position:absolute;margin-left:30.3pt;margin-top:-.2pt;width:216.7pt;height:37pt;z-index:251677184;visibility:visible;mso-wrap-style:square;mso-width-percent:0;mso-height-percent:0;mso-wrap-distance-left:9pt;mso-wrap-distance-top:3.6pt;mso-wrap-distance-right:9pt;mso-wrap-distance-bottom:3.6pt;mso-position-horizontal:absolute;mso-position-horizontal-relative:text;mso-position-vertical:absolute;mso-position-vertical-relative:text;mso-width-percent:0;mso-height-percent:0;mso-width-relative:margin;mso-height-relative:margin;v-text-anchor:top" o:gfxdata="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" filled="f" stroked="f">
+                    <v:shape w14:anchorId="32EE634C" id="_x0000_s1027" type="#_x0000_t202" style="position:absolute;margin-left:30.3pt;margin-top:-.2pt;width:216.7pt;height:37pt;z-index:251677184;visibility:visible;mso-wrap-style:square;mso-width-percent:0;mso-height-percent:0;mso-wrap-distance-left:9pt;mso-wrap-distance-top:3.6pt;mso-wrap-distance-right:9pt;mso-wrap-distance-bottom:3.6pt;mso-position-horizontal:absolute;mso-position-horizontal-relative:text;mso-position-vertical:absolute;mso-position-vertical-relative:text;mso-width-percent:0;mso-height-percent:0;mso-width-relative:margin;mso-height-relative:margin;v-text-anchor:top" o:gfxdata="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" filled="f" stroked="f">
                       <v:textbox inset="0,0,0,0">
                         <w:txbxContent>
                           <w:p>
@@ -1972,8 +1968,6 @@
               </w:rPr>
               <w:fldChar w:fldCharType="end"/>
             </w:r>
-            <w:bookmarkStart w:id="2" w:name="_GoBack"/>
-            <w:bookmarkEnd w:id="2"/>
           </w:p>
           <w:p>
             <w:pPr>
@@ -2031,14 +2025,27 @@
             <w:r>
               <w:t xml:space="preserve"> </w:t>
             </w:r>
-            <w:fldSimple w:instr=" MERGEFIELD  Importer[ContactPerson]  \* MERGEFORMAT ">
-              <w:r>
-                <w:rPr>
-                  <w:noProof/>
-                </w:rPr>
-                <w:t>«Importer[ContactPerson]»</w:t>
-              </w:r>
-            </w:fldSimple>
+            <w:r>
+              <w:fldChar w:fldCharType="begin"/>
+            </w:r>
+            <w:r>
+              <w:instrText xml:space="preserve"> MERGEFIELD  Importer[ContactPerson]  \* MERGEFORMAT </w:instrText>
+            </w:r>
+            <w:r>
+              <w:fldChar w:fldCharType="separate"/>
+            </w:r>
+            <w:r>
+              <w:rPr>
+                <w:noProof/>
+              </w:rPr>
+              <w:t>«Importer[ContactPerson]»</w:t>
+            </w:r>
+            <w:r>
+              <w:rPr>
+                <w:noProof/>
+              </w:rPr>
+              <w:fldChar w:fldCharType="end"/>
+            </w:r>
           </w:p>
           <w:p>
             <w:pPr>
@@ -2265,11 +2272,7 @@
                 </mc:Choice>
                 <mc:Fallback>
                   <w:pict>
-                    <v:shapetype w14:anchorId="776A1724" id="_x0000_t202" coordsize="21600,21600" o:spt="202" path="m,l,21600r21600,l21600,xe">
-                      <v:stroke joinstyle="miter"/>
-                      <v:path gradientshapeok="t" o:connecttype="rect"/>
-                    </v:shapetype>
-                    <v:shape id="_x0000_s1028" type="#_x0000_t202" style="position:absolute;margin-left:174.45pt;margin-top:9.1pt;width:68.6pt;height:9.35pt;z-index:251703808;visibility:visible;mso-wrap-style:square;mso-width-percent:0;mso-height-percent:0;mso-wrap-distance-left:9pt;mso-wrap-distance-top:3.6pt;mso-wrap-distance-right:9pt;mso-wrap-distance-bottom:3.6pt;mso-position-horizontal:absolute;mso-position-horizontal-relative:text;mso-position-vertical:absolute;mso-position-vertical-relative:text;mso-width-percent:0;mso-height-percent:0;mso-width-relative:margin;mso-height-relative:margin;v-text-anchor:top" o:gfxdata="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" filled="f" stroked="f">
+                    <v:shape w14:anchorId="776A1724" id="_x0000_s1028" type="#_x0000_t202" style="position:absolute;margin-left:174.45pt;margin-top:9.1pt;width:68.6pt;height:9.35pt;z-index:251703808;visibility:visible;mso-wrap-style:square;mso-width-percent:0;mso-height-percent:0;mso-wrap-distance-left:9pt;mso-wrap-distance-top:3.6pt;mso-wrap-distance-right:9pt;mso-wrap-distance-bottom:3.6pt;mso-position-horizontal:absolute;mso-position-horizontal-relative:text;mso-position-vertical:absolute;mso-position-vertical-relative:text;mso-width-percent:0;mso-height-percent:0;mso-width-relative:margin;mso-height-relative:margin;v-text-anchor:top" o:gfxdata="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" filled="f" stroked="f">
                       <v:textbox inset="0,0,0,0">
                         <w:txbxContent>
                           <w:p>
@@ -2618,14 +2621,9 @@
                 </mc:Choice>
                 <mc:Fallback>
                   <w:pict>
-                    <v:shapetype w14:anchorId="7C463E96" id="_x0000_t202" coordsize="21600,21600" o:spt="202" path="m,l,21600r21600,l21600,xe">
-                      <v:stroke joinstyle="miter"/>
-                      <v:path gradientshapeok="t" o:connecttype="rect"/>
-                    </v:shapetype>
-                    <v:shape id="_x0000_s1028" type="#_x0000_t202" style="position:absolute;margin-left:84.15pt;margin-top:9.15pt;width:169.25pt;height:9.35pt;z-index:251699712;visibility:visible;mso-wrap-style:square;mso-width-percent:0;mso-height-percent:0;mso-wrap-distance-left:9pt;mso-wrap-distance-top:3.6pt;mso-wrap-distance-right:9pt;mso-wrap-distance-bottom:3.6pt;mso-position-horizontal:absolute;mso-position-horizontal-relative:text;mso-position-vertical:absolute;mso-position-vertical-relative:text;mso-width-percent:0;mso-height-percent:0;mso-width-relative:margin;mso-height-relative:margin;v-text-anchor:top" o:gfxdata="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" filled="f" stroked="f">
+                    <v:shape w14:anchorId="502FC74F" id="_x0000_s1030" type="#_x0000_t202" style="position:absolute;margin-left:84.15pt;margin-top:9.15pt;width:169.25pt;height:9.35pt;z-index:251699712;visibility:visible;mso-wrap-style:square;mso-width-percent:0;mso-height-percent:0;mso-wrap-distance-left:9pt;mso-wrap-distance-top:3.6pt;mso-wrap-distance-right:9pt;mso-wrap-distance-bottom:3.6pt;mso-position-horizontal:absolute;mso-position-horizontal-relative:text;mso-position-vertical:absolute;mso-position-vertical-relative:text;mso-width-percent:0;mso-height-percent:0;mso-width-relative:margin;mso-height-relative:margin;v-text-anchor:top" o:gfxdata="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" filled="f" stroked="f">
                       <v:textbox inset="0,0,0,0">
                         <w:txbxContent>
-                          <w:bookmarkStart w:id="3" w:name="_GoBack"/>
                           <w:p>
                             <w:pPr>
                               <w:rPr>
@@ -2669,7 +2667,6 @@
                               </w:rPr>
                               <w:fldChar w:fldCharType="end"/>
                             </w:r>
-                            <w:bookmarkEnd w:id="3"/>
                           </w:p>
                         </w:txbxContent>
                       </v:textbox>
@@ -3248,7 +3245,7 @@
                 </mc:Choice>
                 <mc:Fallback>
                   <w:pict>
-                    <v:shape w14:anchorId="4F8843AF" id="_x0000_s1031" type="#_x0000_t202" style="position:absolute;margin-left:30.4pt;margin-top:8.8pt;width:153.05pt;height:28.35pt;z-index:251681280;visibility:visible;mso-wrap-style:square;mso-width-percent:0;mso-height-percent:0;mso-wrap-distance-left:9pt;mso-wrap-distance-top:3.6pt;mso-wrap-distance-right:9pt;mso-wrap-distance-bottom:3.6pt;mso-position-horizontal:absolute;mso-position-horizontal-relative:text;mso-position-vertical:absolute;mso-position-vertical-relative:text;mso-width-percent:0;mso-height-percent:0;mso-width-relative:margin;mso-height-relative:margin;v-text-anchor:top" o:gfxdata="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" filled="f" stroked="f">
+                    <v:shape w14:anchorId="5511877D" id="_x0000_s1031" type="#_x0000_t202" style="position:absolute;margin-left:30.4pt;margin-top:8.8pt;width:153.05pt;height:28.35pt;z-index:251681280;visibility:visible;mso-wrap-style:square;mso-width-percent:0;mso-height-percent:0;mso-wrap-distance-left:9pt;mso-wrap-distance-top:3.6pt;mso-wrap-distance-right:9pt;mso-wrap-distance-bottom:3.6pt;mso-position-horizontal:absolute;mso-position-horizontal-relative:text;mso-position-vertical:absolute;mso-position-vertical-relative:text;mso-width-percent:0;mso-height-percent:0;mso-width-relative:margin;mso-height-relative:margin;v-text-anchor:top" o:gfxdata="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" filled="f" stroked="f">
                       <v:textbox inset="0,0,0,0">
                         <w:txbxContent>
                           <w:p>
@@ -3471,7 +3468,7 @@
                 </mc:Choice>
                 <mc:Fallback>
                   <w:pict>
-                    <v:shape w14:anchorId="0FEF57BC" id="_x0000_s1029" type="#_x0000_t202" style="position:absolute;margin-left:142.9pt;margin-top:5.4pt;width:132.5pt;height:14pt;z-index:251695616;visibility:visible;mso-wrap-style:square;mso-width-percent:0;mso-height-percent:0;mso-wrap-distance-left:9pt;mso-wrap-distance-top:3.6pt;mso-wrap-distance-right:9pt;mso-wrap-distance-bottom:3.6pt;mso-position-horizontal:absolute;mso-position-horizontal-relative:text;mso-position-vertical:absolute;mso-position-vertical-relative:text;mso-width-percent:0;mso-height-percent:0;mso-width-relative:margin;mso-height-relative:margin;v-text-anchor:top" o:gfxdata="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" filled="f" stroked="f">
+                    <v:shape w14:anchorId="1C0432F0" id="_x0000_s1032" type="#_x0000_t202" style="position:absolute;margin-left:142.9pt;margin-top:5.4pt;width:132.5pt;height:14pt;z-index:251695616;visibility:visible;mso-wrap-style:square;mso-width-percent:0;mso-height-percent:0;mso-wrap-distance-left:9pt;mso-wrap-distance-top:3.6pt;mso-wrap-distance-right:9pt;mso-wrap-distance-bottom:3.6pt;mso-position-horizontal:absolute;mso-position-horizontal-relative:text;mso-position-vertical:absolute;mso-position-vertical-relative:text;mso-width-percent:0;mso-height-percent:0;mso-width-relative:margin;mso-height-relative:margin;v-text-anchor:top" o:gfxdata="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" filled="f" stroked="f">
                       <v:textbox inset="0,0,0,0">
                         <w:txbxContent>
                           <w:p>
@@ -4020,14 +4017,27 @@
             <w:r>
               <w:t xml:space="preserve"> </w:t>
             </w:r>
-            <w:fldSimple w:instr=" MERGEFIELD  Carrier[Email]  \* MERGEFORMAT ">
-              <w:r>
-                <w:rPr>
-                  <w:noProof/>
-                </w:rPr>
-                <w:t>«Carrier[Email]»</w:t>
-              </w:r>
-            </w:fldSimple>
+            <w:r>
+              <w:fldChar w:fldCharType="begin"/>
+            </w:r>
+            <w:r>
+              <w:instrText xml:space="preserve"> MERGEFIELD  Carrier[Email]  \* MERGEFORMAT </w:instrText>
+            </w:r>
+            <w:r>
+              <w:fldChar w:fldCharType="separate"/>
+            </w:r>
+            <w:r>
+              <w:rPr>
+                <w:noProof/>
+              </w:rPr>
+              <w:t>«Carrier[Email]»</w:t>
+            </w:r>
+            <w:r>
+              <w:rPr>
+                <w:noProof/>
+              </w:rPr>
+              <w:fldChar w:fldCharType="end"/>
+            </w:r>
           </w:p>
           <w:p>
             <w:pPr>
@@ -4243,11 +4253,7 @@
                 </mc:Choice>
                 <mc:Fallback>
                   <w:pict>
-                    <v:shapetype w14:anchorId="46335CBF" id="_x0000_t202" coordsize="21600,21600" o:spt="202" path="m,l,21600r21600,l21600,xe">
-                      <v:stroke joinstyle="miter"/>
-                      <v:path gradientshapeok="t" o:connecttype="rect"/>
-                    </v:shapetype>
-                    <v:shape id="_x0000_s1033" type="#_x0000_t202" style="position:absolute;margin-left:-.55pt;margin-top:8.1pt;width:253.75pt;height:27.35pt;z-index:251707904;visibility:visible;mso-wrap-style:square;mso-width-percent:0;mso-height-percent:0;mso-wrap-distance-left:9pt;mso-wrap-distance-top:3.6pt;mso-wrap-distance-right:9pt;mso-wrap-distance-bottom:3.6pt;mso-position-horizontal:absolute;mso-position-horizontal-relative:text;mso-position-vertical:absolute;mso-position-vertical-relative:text;mso-width-percent:0;mso-height-percent:0;mso-width-relative:margin;mso-height-relative:margin;v-text-anchor:top" o:gfxdata="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" filled="f" stroked="f">
+                    <v:shape w14:anchorId="46335CBF" id="_x0000_s1033" type="#_x0000_t202" style="position:absolute;margin-left:-.55pt;margin-top:8.1pt;width:253.75pt;height:27.35pt;z-index:251707904;visibility:visible;mso-wrap-style:square;mso-width-percent:0;mso-height-percent:0;mso-wrap-distance-left:9pt;mso-wrap-distance-top:3.6pt;mso-wrap-distance-right:9pt;mso-wrap-distance-bottom:3.6pt;mso-position-horizontal:absolute;mso-position-horizontal-relative:text;mso-position-vertical:absolute;mso-position-vertical-relative:text;mso-width-percent:0;mso-height-percent:0;mso-width-relative:margin;mso-height-relative:margin;v-text-anchor:top" o:gfxdata="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" filled="f" stroked="f">
                       <v:textbox inset="0,0,0,0">
                         <w:txbxContent>
                           <w:p>
@@ -4646,14 +4652,9 @@
                 </mc:Choice>
                 <mc:Fallback>
                   <w:pict>
-                    <v:shapetype w14:anchorId="76E7F5B7" id="_x0000_t202" coordsize="21600,21600" o:spt="202" path="m,l,21600r21600,l21600,xe">
-                      <v:stroke joinstyle="miter"/>
-                      <v:path gradientshapeok="t" o:connecttype="rect"/>
-                    </v:shapetype>
-                    <v:shape id="_x0000_s1034" type="#_x0000_t202" style="position:absolute;margin-left:35.15pt;margin-top:9.4pt;width:191.6pt;height:28.3pt;z-index:251675136;visibility:visible;mso-wrap-style:square;mso-width-percent:0;mso-height-percent:0;mso-wrap-distance-left:9pt;mso-wrap-distance-top:3.6pt;mso-wrap-distance-right:9pt;mso-wrap-distance-bottom:3.6pt;mso-position-horizontal:absolute;mso-position-horizontal-relative:text;mso-position-vertical:absolute;mso-position-vertical-relative:text;mso-width-percent:0;mso-height-percent:0;mso-width-relative:margin;mso-height-relative:margin;v-text-anchor:top" o:gfxdata="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" filled="f" stroked="f">
+                    <v:shape w14:anchorId="76E7F5B7" id="_x0000_s1034" type="#_x0000_t202" style="position:absolute;margin-left:35.15pt;margin-top:9.4pt;width:191.6pt;height:28.3pt;z-index:251675136;visibility:visible;mso-wrap-style:square;mso-width-percent:0;mso-height-percent:0;mso-wrap-distance-left:9pt;mso-wrap-distance-top:3.6pt;mso-wrap-distance-right:9pt;mso-wrap-distance-bottom:3.6pt;mso-position-horizontal:absolute;mso-position-horizontal-relative:text;mso-position-vertical:absolute;mso-position-vertical-relative:text;mso-width-percent:0;mso-height-percent:0;mso-width-relative:margin;mso-height-relative:margin;v-text-anchor:top" o:gfxdata="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" filled="f" stroked="f">
                       <v:textbox inset="0,0,0,0">
                         <w:txbxContent>
-                          <w:bookmarkStart w:id="3" w:name="_GoBack"/>
                           <w:p>
                             <w:pPr>
                               <w:rPr>
@@ -4703,7 +4704,6 @@
                               </w:rPr>
                               <w:fldChar w:fldCharType="end"/>
                             </w:r>
-                            <w:bookmarkEnd w:id="3"/>
                           </w:p>
                         </w:txbxContent>
                       </v:textbox>
@@ -4882,7 +4882,7 @@
                 </mc:Choice>
                 <mc:Fallback>
                   <w:pict>
-                    <v:shape w14:anchorId="430410F6" id="_x0000_s1034" type="#_x0000_t202" style="position:absolute;margin-left:142.75pt;margin-top:7.95pt;width:132.5pt;height:14pt;z-index:251691520;visibility:visible;mso-wrap-style:square;mso-width-percent:0;mso-height-percent:0;mso-wrap-distance-left:9pt;mso-wrap-distance-top:3.6pt;mso-wrap-distance-right:9pt;mso-wrap-distance-bottom:3.6pt;mso-position-horizontal:absolute;mso-position-horizontal-relative:text;mso-position-vertical:absolute;mso-position-vertical-relative:text;mso-width-percent:0;mso-height-percent:0;mso-width-relative:margin;mso-height-relative:margin;v-text-anchor:top" o:gfxdata="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" filled="f" stroked="f">
+                    <v:shape w14:anchorId="430410F6" id="_x0000_s1035" type="#_x0000_t202" style="position:absolute;margin-left:142.75pt;margin-top:7.95pt;width:132.5pt;height:14pt;z-index:251691520;visibility:visible;mso-wrap-style:square;mso-width-percent:0;mso-height-percent:0;mso-wrap-distance-left:9pt;mso-wrap-distance-top:3.6pt;mso-wrap-distance-right:9pt;mso-wrap-distance-bottom:3.6pt;mso-position-horizontal:absolute;mso-position-horizontal-relative:text;mso-position-vertical:absolute;mso-position-vertical-relative:text;mso-width-percent:0;mso-height-percent:0;mso-width-relative:margin;mso-height-relative:margin;v-text-anchor:top" o:gfxdata="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" filled="f" stroked="f">
                       <v:textbox inset="0,0,0,0">
                         <w:txbxContent>
                           <w:p>
@@ -5623,7 +5623,7 @@
                 </mc:Choice>
                 <mc:Fallback>
                   <w:pict>
-                    <v:shape w14:anchorId="4BD6425B" id="_x0000_s1032" type="#_x0000_t202" style="position:absolute;margin-left:1.65pt;margin-top:-.85pt;width:251.75pt;height:19pt;z-index:251685376;visibility:visible;mso-wrap-style:square;mso-width-percent:0;mso-height-percent:0;mso-wrap-distance-left:9pt;mso-wrap-distance-top:3.6pt;mso-wrap-distance-right:9pt;mso-wrap-distance-bottom:3.6pt;mso-position-horizontal:absolute;mso-position-horizontal-relative:text;mso-position-vertical:absolute;mso-position-vertical-relative:text;mso-width-percent:0;mso-height-percent:0;mso-width-relative:margin;mso-height-relative:margin;v-text-anchor:top" o:gfxdata="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" filled="f" stroked="f">
+                    <v:shape w14:anchorId="79437775" id="_x0000_s1037" type="#_x0000_t202" style="position:absolute;margin-left:1.65pt;margin-top:-.85pt;width:251.75pt;height:19pt;z-index:251685376;visibility:visible;mso-wrap-style:square;mso-width-percent:0;mso-height-percent:0;mso-wrap-distance-left:9pt;mso-wrap-distance-top:3.6pt;mso-wrap-distance-right:9pt;mso-wrap-distance-bottom:3.6pt;mso-position-horizontal:absolute;mso-position-horizontal-relative:text;mso-position-vertical:absolute;mso-position-vertical-relative:text;mso-width-percent:0;mso-height-percent:0;mso-width-relative:margin;mso-height-relative:margin;v-text-anchor:top" o:gfxdata="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" filled="f" stroked="f">
                       <v:textbox inset="0,0,0,0">
                         <w:txbxContent>
                           <w:p>
@@ -5803,6 +5803,53 @@
               </w:rPr>
               <w:t>Basel Annex VIII (or IX if applicable):</w:t>
             </w:r>
+            <w:r>
+              <w:rPr>
+                <w:sz w:val="16"/>
+              </w:rPr>
+              <w:t xml:space="preserve">  </w:t>
+            </w:r>
+            <w:r>
+              <w:rPr>
+                <w:rFonts w:ascii="Arial" w:hAnsi="Arial" w:cs="Arial"/>
+                <w:sz w:val="14"/>
+                <w:szCs w:val="14"/>
+              </w:rPr>
+              <w:fldChar w:fldCharType="begin"/>
+            </w:r>
+            <w:r>
+              <w:rPr>
+                <w:rFonts w:ascii="Arial" w:hAnsi="Arial" w:cs="Arial"/>
+                <w:sz w:val="14"/>
+                <w:szCs w:val="14"/>
+              </w:rPr>
+              <w:instrText xml:space="preserve"> MERGEFIELD  WasteCodes[Basel]  \* MERGEFORMAT </w:instrText>
+            </w:r>
+            <w:r>
+              <w:rPr>
+                <w:rFonts w:ascii="Arial" w:hAnsi="Arial" w:cs="Arial"/>
+                <w:sz w:val="14"/>
+                <w:szCs w:val="14"/>
+              </w:rPr>
+              <w:fldChar w:fldCharType="separate"/>
+            </w:r>
+            <w:r>
+              <w:rPr>
+                <w:rFonts w:ascii="Arial" w:hAnsi="Arial" w:cs="Arial"/>
+                <w:noProof/>
+                <w:sz w:val="14"/>
+                <w:szCs w:val="14"/>
+              </w:rPr>
+              <w:t>«WasteCodes[Basel]»</w:t>
+            </w:r>
+            <w:r>
+              <w:rPr>
+                <w:rFonts w:ascii="Arial" w:hAnsi="Arial" w:cs="Arial"/>
+                <w:sz w:val="14"/>
+                <w:szCs w:val="14"/>
+              </w:rPr>
+              <w:fldChar w:fldCharType="end"/>
+            </w:r>
           </w:p>
           <w:p>
             <w:pPr>
@@ -5824,6 +5871,53 @@
               </w:rPr>
               <w:t>OECD code (if different from (i)):</w:t>
             </w:r>
+            <w:r>
+              <w:rPr>
+                <w:sz w:val="16"/>
+              </w:rPr>
+              <w:t xml:space="preserve">  </w:t>
+            </w:r>
+            <w:r>
+              <w:rPr>
+                <w:rFonts w:ascii="Arial" w:hAnsi="Arial" w:cs="Arial"/>
+                <w:sz w:val="14"/>
+                <w:szCs w:val="14"/>
+              </w:rPr>
+              <w:fldChar w:fldCharType="begin"/>
+            </w:r>
+            <w:r>
+              <w:rPr>
+                <w:rFonts w:ascii="Arial" w:hAnsi="Arial" w:cs="Arial"/>
+                <w:sz w:val="14"/>
+                <w:szCs w:val="14"/>
+              </w:rPr>
+              <w:instrText xml:space="preserve"> MERGEFIELD  WasteCodes[Oecd]  \* MERGEFORMAT </w:instrText>
+            </w:r>
+            <w:r>
+              <w:rPr>
+                <w:rFonts w:ascii="Arial" w:hAnsi="Arial" w:cs="Arial"/>
+                <w:sz w:val="14"/>
+                <w:szCs w:val="14"/>
+              </w:rPr>
+              <w:fldChar w:fldCharType="separate"/>
+            </w:r>
+            <w:r>
+              <w:rPr>
+                <w:rFonts w:ascii="Arial" w:hAnsi="Arial" w:cs="Arial"/>
+                <w:noProof/>
+                <w:sz w:val="14"/>
+                <w:szCs w:val="14"/>
+              </w:rPr>
+              <w:t>«WasteCodes[Oecd]»</w:t>
+            </w:r>
+            <w:r>
+              <w:rPr>
+                <w:rFonts w:ascii="Arial" w:hAnsi="Arial" w:cs="Arial"/>
+                <w:sz w:val="14"/>
+                <w:szCs w:val="14"/>
+              </w:rPr>
+              <w:fldChar w:fldCharType="end"/>
+            </w:r>
           </w:p>
           <w:p>
             <w:pPr>
@@ -5845,6 +5939,53 @@
               </w:rPr>
               <w:t>EC list of wastes:</w:t>
             </w:r>
+            <w:r>
+              <w:rPr>
+                <w:sz w:val="16"/>
+              </w:rPr>
+              <w:t xml:space="preserve">  </w:t>
+            </w:r>
+            <w:r>
+              <w:rPr>
+                <w:rFonts w:ascii="Arial" w:hAnsi="Arial" w:cs="Arial"/>
+                <w:sz w:val="14"/>
+                <w:szCs w:val="14"/>
+              </w:rPr>
+              <w:fldChar w:fldCharType="begin"/>
+            </w:r>
+            <w:r>
+              <w:rPr>
+                <w:rFonts w:ascii="Arial" w:hAnsi="Arial" w:cs="Arial"/>
+                <w:sz w:val="14"/>
+                <w:szCs w:val="14"/>
+              </w:rPr>
+              <w:instrText xml:space="preserve"> MERGEFIELD  WasteCodes[Ewc]  \* MERGEFORMAT </w:instrText>
+            </w:r>
+            <w:r>
+              <w:rPr>
+                <w:rFonts w:ascii="Arial" w:hAnsi="Arial" w:cs="Arial"/>
+                <w:sz w:val="14"/>
+                <w:szCs w:val="14"/>
+              </w:rPr>
+              <w:fldChar w:fldCharType="separate"/>
+            </w:r>
+            <w:r>
+              <w:rPr>
+                <w:rFonts w:ascii="Arial" w:hAnsi="Arial" w:cs="Arial"/>
+                <w:noProof/>
+                <w:sz w:val="14"/>
+                <w:szCs w:val="14"/>
+              </w:rPr>
+              <w:t>«WasteCodes[Ewc]»</w:t>
+            </w:r>
+            <w:r>
+              <w:rPr>
+                <w:rFonts w:ascii="Arial" w:hAnsi="Arial" w:cs="Arial"/>
+                <w:sz w:val="14"/>
+                <w:szCs w:val="14"/>
+              </w:rPr>
+              <w:fldChar w:fldCharType="end"/>
+            </w:r>
           </w:p>
           <w:p>
             <w:pPr>
@@ -5866,6 +6007,53 @@
               </w:rPr>
               <w:t>National code in country of export:</w:t>
             </w:r>
+            <w:r>
+              <w:rPr>
+                <w:sz w:val="16"/>
+              </w:rPr>
+              <w:t xml:space="preserve">  </w:t>
+            </w:r>
+            <w:r>
+              <w:rPr>
+                <w:rFonts w:ascii="Arial" w:hAnsi="Arial" w:cs="Arial"/>
+                <w:sz w:val="14"/>
+                <w:szCs w:val="14"/>
+              </w:rPr>
+              <w:fldChar w:fldCharType="begin"/>
+            </w:r>
+            <w:r>
+              <w:rPr>
+                <w:rFonts w:ascii="Arial" w:hAnsi="Arial" w:cs="Arial"/>
+                <w:sz w:val="14"/>
+                <w:szCs w:val="14"/>
+              </w:rPr>
+              <w:instrText xml:space="preserve"> MERGEFIELD  WasteCodes[Nce]  \* MERGEFORMAT </w:instrText>
+            </w:r>
+            <w:r>
+              <w:rPr>
+                <w:rFonts w:ascii="Arial" w:hAnsi="Arial" w:cs="Arial"/>
+                <w:sz w:val="14"/>
+                <w:szCs w:val="14"/>
+              </w:rPr>
+              <w:fldChar w:fldCharType="separate"/>
+            </w:r>
+            <w:r>
+              <w:rPr>
+                <w:rFonts w:ascii="Arial" w:hAnsi="Arial" w:cs="Arial"/>
+                <w:noProof/>
+                <w:sz w:val="14"/>
+                <w:szCs w:val="14"/>
+              </w:rPr>
+              <w:t>«WasteCodes[Nce]»</w:t>
+            </w:r>
+            <w:r>
+              <w:rPr>
+                <w:rFonts w:ascii="Arial" w:hAnsi="Arial" w:cs="Arial"/>
+                <w:sz w:val="14"/>
+                <w:szCs w:val="14"/>
+              </w:rPr>
+              <w:fldChar w:fldCharType="end"/>
+            </w:r>
           </w:p>
           <w:p>
             <w:pPr>
@@ -5887,6 +6075,53 @@
               </w:rPr>
               <w:t>National code in country of import:</w:t>
             </w:r>
+            <w:r>
+              <w:rPr>
+                <w:sz w:val="16"/>
+              </w:rPr>
+              <w:t xml:space="preserve">  </w:t>
+            </w:r>
+            <w:r>
+              <w:rPr>
+                <w:rFonts w:ascii="Arial" w:hAnsi="Arial" w:cs="Arial"/>
+                <w:sz w:val="14"/>
+                <w:szCs w:val="14"/>
+              </w:rPr>
+              <w:fldChar w:fldCharType="begin"/>
+            </w:r>
+            <w:r>
+              <w:rPr>
+                <w:rFonts w:ascii="Arial" w:hAnsi="Arial" w:cs="Arial"/>
+                <w:sz w:val="14"/>
+                <w:szCs w:val="14"/>
+              </w:rPr>
+              <w:instrText xml:space="preserve"> MERGEFIELD  WasteCodes[Nci]  \* MERGEFORMAT </w:instrText>
+            </w:r>
+            <w:r>
+              <w:rPr>
+                <w:rFonts w:ascii="Arial" w:hAnsi="Arial" w:cs="Arial"/>
+                <w:sz w:val="14"/>
+                <w:szCs w:val="14"/>
+              </w:rPr>
+              <w:fldChar w:fldCharType="separate"/>
+            </w:r>
+            <w:r>
+              <w:rPr>
+                <w:rFonts w:ascii="Arial" w:hAnsi="Arial" w:cs="Arial"/>
+                <w:noProof/>
+                <w:sz w:val="14"/>
+                <w:szCs w:val="14"/>
+              </w:rPr>
+              <w:t>«WasteCodes[Nci]»</w:t>
+            </w:r>
+            <w:r>
+              <w:rPr>
+                <w:rFonts w:ascii="Arial" w:hAnsi="Arial" w:cs="Arial"/>
+                <w:sz w:val="14"/>
+                <w:szCs w:val="14"/>
+              </w:rPr>
+              <w:fldChar w:fldCharType="end"/>
+            </w:r>
           </w:p>
           <w:p>
             <w:pPr>
@@ -5908,6 +6143,53 @@
               </w:rPr>
               <w:t>Other (specify):</w:t>
             </w:r>
+            <w:r>
+              <w:rPr>
+                <w:sz w:val="16"/>
+              </w:rPr>
+              <w:t xml:space="preserve">  </w:t>
+            </w:r>
+            <w:r>
+              <w:rPr>
+                <w:rFonts w:ascii="Arial" w:hAnsi="Arial" w:cs="Arial"/>
+                <w:sz w:val="14"/>
+                <w:szCs w:val="14"/>
+              </w:rPr>
+              <w:fldChar w:fldCharType="begin"/>
+            </w:r>
+            <w:r>
+              <w:rPr>
+                <w:rFonts w:ascii="Arial" w:hAnsi="Arial" w:cs="Arial"/>
+                <w:sz w:val="14"/>
+                <w:szCs w:val="14"/>
+              </w:rPr>
+              <w:instrText xml:space="preserve"> MERGEFIELD  WasteCodes[Other]  \* MERGEFORMAT </w:instrText>
+            </w:r>
+            <w:r>
+              <w:rPr>
+                <w:rFonts w:ascii="Arial" w:hAnsi="Arial" w:cs="Arial"/>
+                <w:sz w:val="14"/>
+                <w:szCs w:val="14"/>
+              </w:rPr>
+              <w:fldChar w:fldCharType="separate"/>
+            </w:r>
+            <w:r>
+              <w:rPr>
+                <w:rFonts w:ascii="Arial" w:hAnsi="Arial" w:cs="Arial"/>
+                <w:noProof/>
+                <w:sz w:val="14"/>
+                <w:szCs w:val="14"/>
+              </w:rPr>
+              <w:t>«WasteCodes[Other]»</w:t>
+            </w:r>
+            <w:r>
+              <w:rPr>
+                <w:rFonts w:ascii="Arial" w:hAnsi="Arial" w:cs="Arial"/>
+                <w:sz w:val="14"/>
+                <w:szCs w:val="14"/>
+              </w:rPr>
+              <w:fldChar w:fldCharType="end"/>
+            </w:r>
           </w:p>
           <w:p>
             <w:pPr>
@@ -5928,6 +6210,53 @@
                 <w:sz w:val="16"/>
               </w:rPr>
               <w:t>Y-code:</w:t>
+            </w:r>
+            <w:r>
+              <w:rPr>
+                <w:sz w:val="16"/>
+              </w:rPr>
+              <w:t xml:space="preserve">  </w:t>
+            </w:r>
+            <w:r>
+              <w:rPr>
+                <w:rFonts w:ascii="Arial" w:hAnsi="Arial" w:cs="Arial"/>
+                <w:sz w:val="14"/>
+                <w:szCs w:val="14"/>
+              </w:rPr>
+              <w:fldChar w:fldCharType="begin"/>
+            </w:r>
+            <w:r>
+              <w:rPr>
+                <w:rFonts w:ascii="Arial" w:hAnsi="Arial" w:cs="Arial"/>
+                <w:sz w:val="14"/>
+                <w:szCs w:val="14"/>
+              </w:rPr>
+              <w:instrText xml:space="preserve"> MERGEFIELD  WasteCodes[Y]  \* MERGEFORMAT </w:instrText>
+            </w:r>
+            <w:r>
+              <w:rPr>
+                <w:rFonts w:ascii="Arial" w:hAnsi="Arial" w:cs="Arial"/>
+                <w:sz w:val="14"/>
+                <w:szCs w:val="14"/>
+              </w:rPr>
+              <w:fldChar w:fldCharType="separate"/>
+            </w:r>
+            <w:r>
+              <w:rPr>
+                <w:rFonts w:ascii="Arial" w:hAnsi="Arial" w:cs="Arial"/>
+                <w:noProof/>
+                <w:sz w:val="14"/>
+                <w:szCs w:val="14"/>
+              </w:rPr>
+              <w:t>«WasteCodes[Y]»</w:t>
+            </w:r>
+            <w:r>
+              <w:rPr>
+                <w:rFonts w:ascii="Arial" w:hAnsi="Arial" w:cs="Arial"/>
+                <w:sz w:val="14"/>
+                <w:szCs w:val="14"/>
+              </w:rPr>
+              <w:fldChar w:fldCharType="end"/>
             </w:r>
           </w:p>
           <w:p>
@@ -5958,6 +6287,54 @@
               </w:rPr>
               <w:t>(5):</w:t>
             </w:r>
+            <w:r>
+              <w:rPr>
+                <w:i/>
+                <w:sz w:val="16"/>
+              </w:rPr>
+              <w:t xml:space="preserve">  </w:t>
+            </w:r>
+            <w:r>
+              <w:rPr>
+                <w:rFonts w:ascii="Arial" w:hAnsi="Arial" w:cs="Arial"/>
+                <w:sz w:val="14"/>
+                <w:szCs w:val="14"/>
+              </w:rPr>
+              <w:fldChar w:fldCharType="begin"/>
+            </w:r>
+            <w:r>
+              <w:rPr>
+                <w:rFonts w:ascii="Arial" w:hAnsi="Arial" w:cs="Arial"/>
+                <w:sz w:val="14"/>
+                <w:szCs w:val="14"/>
+              </w:rPr>
+              <w:instrText xml:space="preserve"> MERGEFIELD  WasteCodes[H]  \* MERGEFORMAT </w:instrText>
+            </w:r>
+            <w:r>
+              <w:rPr>
+                <w:rFonts w:ascii="Arial" w:hAnsi="Arial" w:cs="Arial"/>
+                <w:sz w:val="14"/>
+                <w:szCs w:val="14"/>
+              </w:rPr>
+              <w:fldChar w:fldCharType="separate"/>
+            </w:r>
+            <w:r>
+              <w:rPr>
+                <w:rFonts w:ascii="Arial" w:hAnsi="Arial" w:cs="Arial"/>
+                <w:noProof/>
+                <w:sz w:val="14"/>
+                <w:szCs w:val="14"/>
+              </w:rPr>
+              <w:t>«WasteCodes[H]»</w:t>
+            </w:r>
+            <w:r>
+              <w:rPr>
+                <w:rFonts w:ascii="Arial" w:hAnsi="Arial" w:cs="Arial"/>
+                <w:sz w:val="14"/>
+                <w:szCs w:val="14"/>
+              </w:rPr>
+              <w:fldChar w:fldCharType="end"/>
+            </w:r>
           </w:p>
           <w:p>
             <w:pPr>
@@ -5988,6 +6365,54 @@
               </w:rPr>
               <w:t>(5):</w:t>
             </w:r>
+            <w:r>
+              <w:rPr>
+                <w:i/>
+                <w:sz w:val="16"/>
+              </w:rPr>
+              <w:t xml:space="preserve">  </w:t>
+            </w:r>
+            <w:r>
+              <w:rPr>
+                <w:rFonts w:ascii="Arial" w:hAnsi="Arial" w:cs="Arial"/>
+                <w:sz w:val="14"/>
+                <w:szCs w:val="14"/>
+              </w:rPr>
+              <w:fldChar w:fldCharType="begin"/>
+            </w:r>
+            <w:r>
+              <w:rPr>
+                <w:rFonts w:ascii="Arial" w:hAnsi="Arial" w:cs="Arial"/>
+                <w:sz w:val="14"/>
+                <w:szCs w:val="14"/>
+              </w:rPr>
+              <w:instrText xml:space="preserve"> MERGEFIELD  WasteCodes[UnClass]  \* MERGEFORMAT </w:instrText>
+            </w:r>
+            <w:r>
+              <w:rPr>
+                <w:rFonts w:ascii="Arial" w:hAnsi="Arial" w:cs="Arial"/>
+                <w:sz w:val="14"/>
+                <w:szCs w:val="14"/>
+              </w:rPr>
+              <w:fldChar w:fldCharType="separate"/>
+            </w:r>
+            <w:r>
+              <w:rPr>
+                <w:rFonts w:ascii="Arial" w:hAnsi="Arial" w:cs="Arial"/>
+                <w:noProof/>
+                <w:sz w:val="14"/>
+                <w:szCs w:val="14"/>
+              </w:rPr>
+              <w:t>«WasteCodes[UnClass]»</w:t>
+            </w:r>
+            <w:r>
+              <w:rPr>
+                <w:rFonts w:ascii="Arial" w:hAnsi="Arial" w:cs="Arial"/>
+                <w:sz w:val="14"/>
+                <w:szCs w:val="14"/>
+              </w:rPr>
+              <w:fldChar w:fldCharType="end"/>
+            </w:r>
           </w:p>
           <w:p>
             <w:pPr>
@@ -6010,6 +6435,53 @@
               </w:rPr>
               <w:t xml:space="preserve">    UN Number:</w:t>
             </w:r>
+            <w:r>
+              <w:rPr>
+                <w:sz w:val="16"/>
+              </w:rPr>
+              <w:t xml:space="preserve">  </w:t>
+            </w:r>
+            <w:r>
+              <w:rPr>
+                <w:rFonts w:ascii="Arial" w:hAnsi="Arial" w:cs="Arial"/>
+                <w:sz w:val="14"/>
+                <w:szCs w:val="14"/>
+              </w:rPr>
+              <w:fldChar w:fldCharType="begin"/>
+            </w:r>
+            <w:r>
+              <w:rPr>
+                <w:rFonts w:ascii="Arial" w:hAnsi="Arial" w:cs="Arial"/>
+                <w:sz w:val="14"/>
+                <w:szCs w:val="14"/>
+              </w:rPr>
+              <w:instrText xml:space="preserve"> MERGEFIELD  WasteCodes[UnNumber]  \* MERGEFORMAT </w:instrText>
+            </w:r>
+            <w:r>
+              <w:rPr>
+                <w:rFonts w:ascii="Arial" w:hAnsi="Arial" w:cs="Arial"/>
+                <w:sz w:val="14"/>
+                <w:szCs w:val="14"/>
+              </w:rPr>
+              <w:fldChar w:fldCharType="separate"/>
+            </w:r>
+            <w:r>
+              <w:rPr>
+                <w:rFonts w:ascii="Arial" w:hAnsi="Arial" w:cs="Arial"/>
+                <w:noProof/>
+                <w:sz w:val="14"/>
+                <w:szCs w:val="14"/>
+              </w:rPr>
+              <w:t>«WasteCodes[UnNumber]»</w:t>
+            </w:r>
+            <w:r>
+              <w:rPr>
+                <w:rFonts w:ascii="Arial" w:hAnsi="Arial" w:cs="Arial"/>
+                <w:sz w:val="14"/>
+                <w:szCs w:val="14"/>
+              </w:rPr>
+              <w:fldChar w:fldCharType="end"/>
+            </w:r>
           </w:p>
           <w:p>
             <w:pPr>
@@ -6033,6 +6505,53 @@
               <w:tab/>
               <w:t>UN Shipping name:</w:t>
             </w:r>
+            <w:r>
+              <w:rPr>
+                <w:sz w:val="16"/>
+              </w:rPr>
+              <w:t xml:space="preserve">  </w:t>
+            </w:r>
+            <w:r>
+              <w:rPr>
+                <w:rFonts w:ascii="Arial" w:hAnsi="Arial" w:cs="Arial"/>
+                <w:sz w:val="14"/>
+                <w:szCs w:val="14"/>
+              </w:rPr>
+              <w:fldChar w:fldCharType="begin"/>
+            </w:r>
+            <w:r>
+              <w:rPr>
+                <w:rFonts w:ascii="Arial" w:hAnsi="Arial" w:cs="Arial"/>
+                <w:sz w:val="14"/>
+                <w:szCs w:val="14"/>
+              </w:rPr>
+              <w:instrText xml:space="preserve"> MERGEFIELD  WasteCodes[UnShippingName]  \* MERGEFORMAT </w:instrText>
+            </w:r>
+            <w:r>
+              <w:rPr>
+                <w:rFonts w:ascii="Arial" w:hAnsi="Arial" w:cs="Arial"/>
+                <w:sz w:val="14"/>
+                <w:szCs w:val="14"/>
+              </w:rPr>
+              <w:fldChar w:fldCharType="separate"/>
+            </w:r>
+            <w:r>
+              <w:rPr>
+                <w:rFonts w:ascii="Arial" w:hAnsi="Arial" w:cs="Arial"/>
+                <w:noProof/>
+                <w:sz w:val="14"/>
+                <w:szCs w:val="14"/>
+              </w:rPr>
+              <w:t>«WasteCodes[UnShippingName]»</w:t>
+            </w:r>
+            <w:r>
+              <w:rPr>
+                <w:rFonts w:ascii="Arial" w:hAnsi="Arial" w:cs="Arial"/>
+                <w:sz w:val="14"/>
+                <w:szCs w:val="14"/>
+              </w:rPr>
+              <w:fldChar w:fldCharType="end"/>
+            </w:r>
           </w:p>
           <w:p>
             <w:pPr>
@@ -6055,6 +6574,53 @@
               </w:rPr>
               <w:tab/>
               <w:t>Customs code(s) (HS):</w:t>
+            </w:r>
+            <w:r>
+              <w:rPr>
+                <w:sz w:val="16"/>
+              </w:rPr>
+              <w:t xml:space="preserve">  </w:t>
+            </w:r>
+            <w:r>
+              <w:rPr>
+                <w:rFonts w:ascii="Arial" w:hAnsi="Arial" w:cs="Arial"/>
+                <w:sz w:val="14"/>
+                <w:szCs w:val="14"/>
+              </w:rPr>
+              <w:fldChar w:fldCharType="begin"/>
+            </w:r>
+            <w:r>
+              <w:rPr>
+                <w:rFonts w:ascii="Arial" w:hAnsi="Arial" w:cs="Arial"/>
+                <w:sz w:val="14"/>
+                <w:szCs w:val="14"/>
+              </w:rPr>
+              <w:instrText xml:space="preserve"> MERGEFIELD  WasteCodes[Customs]  \* MERGEFORMAT </w:instrText>
+            </w:r>
+            <w:r>
+              <w:rPr>
+                <w:rFonts w:ascii="Arial" w:hAnsi="Arial" w:cs="Arial"/>
+                <w:sz w:val="14"/>
+                <w:szCs w:val="14"/>
+              </w:rPr>
+              <w:fldChar w:fldCharType="separate"/>
+            </w:r>
+            <w:r>
+              <w:rPr>
+                <w:rFonts w:ascii="Arial" w:hAnsi="Arial" w:cs="Arial"/>
+                <w:noProof/>
+                <w:sz w:val="14"/>
+                <w:szCs w:val="14"/>
+              </w:rPr>
+              <w:t>«WasteCodes[Customs]»</w:t>
+            </w:r>
+            <w:r>
+              <w:rPr>
+                <w:rFonts w:ascii="Arial" w:hAnsi="Arial" w:cs="Arial"/>
+                <w:sz w:val="14"/>
+                <w:szCs w:val="14"/>
+              </w:rPr>
+              <w:fldChar w:fldCharType="end"/>
             </w:r>
           </w:p>
           <w:p>
@@ -6437,7 +7003,7 @@
                 </mc:Choice>
                 <mc:Fallback>
                   <w:pict>
-                    <v:shape w14:anchorId="220819FB" id="_x0000_s1037" type="#_x0000_t202" style="position:absolute;margin-left:143.4pt;margin-top:8.45pt;width:132.5pt;height:14pt;z-index:251693568;visibility:visible;mso-wrap-style:square;mso-width-percent:0;mso-height-percent:0;mso-wrap-distance-left:9pt;mso-wrap-distance-top:3.6pt;mso-wrap-distance-right:9pt;mso-wrap-distance-bottom:3.6pt;mso-position-horizontal:absolute;mso-position-horizontal-relative:text;mso-position-vertical:absolute;mso-position-vertical-relative:text;mso-width-percent:0;mso-height-percent:0;mso-width-relative:margin;mso-height-relative:margin;v-text-anchor:top" o:gfxdata="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" filled="f" stroked="f">
+                    <v:shape w14:anchorId="220819FB" id="_x0000_s1038" type="#_x0000_t202" style="position:absolute;margin-left:143.4pt;margin-top:8.45pt;width:132.5pt;height:14pt;z-index:251693568;visibility:visible;mso-wrap-style:square;mso-width-percent:0;mso-height-percent:0;mso-wrap-distance-left:9pt;mso-wrap-distance-top:3.6pt;mso-wrap-distance-right:9pt;mso-wrap-distance-bottom:3.6pt;mso-position-horizontal:absolute;mso-position-horizontal-relative:text;mso-position-vertical:absolute;mso-position-vertical-relative:text;mso-width-percent:0;mso-height-percent:0;mso-width-relative:margin;mso-height-relative:margin;v-text-anchor:top" o:gfxdata="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" filled="f" stroked="f">
                       <v:textbox inset="0,0,0,0">
                         <w:txbxContent>
                           <w:p>
@@ -6658,7 +7224,7 @@
                 </mc:Choice>
                 <mc:Fallback>
                   <w:pict>
-                    <v:shape w14:anchorId="359DA51A" id="_x0000_s1038" type="#_x0000_t202" style="position:absolute;margin-left:29.75pt;margin-top:0;width:245pt;height:19.5pt;z-index:251689472;visibility:visible;mso-wrap-style:square;mso-width-percent:0;mso-height-percent:0;mso-wrap-distance-left:9pt;mso-wrap-distance-top:3.6pt;mso-wrap-distance-right:9pt;mso-wrap-distance-bottom:3.6pt;mso-position-horizontal:absolute;mso-position-horizontal-relative:text;mso-position-vertical:absolute;mso-position-vertical-relative:text;mso-width-percent:0;mso-height-percent:0;mso-width-relative:margin;mso-height-relative:margin;v-text-anchor:top" o:gfxdata="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" filled="f" stroked="f">
+                    <v:shape w14:anchorId="359DA51A" id="_x0000_s1039" type="#_x0000_t202" style="position:absolute;margin-left:29.75pt;margin-top:0;width:245pt;height:19.5pt;z-index:251689472;visibility:visible;mso-wrap-style:square;mso-width-percent:0;mso-height-percent:0;mso-wrap-distance-left:9pt;mso-wrap-distance-top:3.6pt;mso-wrap-distance-right:9pt;mso-wrap-distance-bottom:3.6pt;mso-position-horizontal:absolute;mso-position-horizontal-relative:text;mso-position-vertical:absolute;mso-position-vertical-relative:text;mso-width-percent:0;mso-height-percent:0;mso-width-relative:margin;mso-height-relative:margin;v-text-anchor:top" o:gfxdata="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" filled="f" stroked="f">
                       <v:textbox inset="0,0,0,0">
                         <w:txbxContent>
                           <w:p>
@@ -6898,14 +7464,27 @@
             <w:r>
               <w:t xml:space="preserve"> </w:t>
             </w:r>
-            <w:fldSimple w:instr=" MERGEFIELD  Facility[Email]  \* MERGEFORMAT ">
-              <w:r>
-                <w:rPr>
-                  <w:noProof/>
-                </w:rPr>
-                <w:t>«Facility[Email]»</w:t>
-              </w:r>
-            </w:fldSimple>
+            <w:r>
+              <w:fldChar w:fldCharType="begin"/>
+            </w:r>
+            <w:r>
+              <w:instrText xml:space="preserve"> MERGEFIELD  Facility[Email]  \* MERGEFORMAT </w:instrText>
+            </w:r>
+            <w:r>
+              <w:fldChar w:fldCharType="separate"/>
+            </w:r>
+            <w:r>
+              <w:rPr>
+                <w:noProof/>
+              </w:rPr>
+              <w:t>«Facility[Email]»</w:t>
+            </w:r>
+            <w:r>
+              <w:rPr>
+                <w:noProof/>
+              </w:rPr>
+              <w:fldChar w:fldCharType="end"/>
+            </w:r>
           </w:p>
           <w:p>
             <w:pPr>
@@ -11793,7 +12372,7 @@
                 </mc:Choice>
                 <mc:Fallback>
                   <w:pict>
-                    <v:shape w14:anchorId="6EC67874" id="_x0000_s1035" type="#_x0000_t202" style="position:absolute;margin-left:32.5pt;margin-top:9.35pt;width:150.5pt;height:37.4pt;z-index:251679232;visibility:visible;mso-wrap-style:square;mso-width-percent:0;mso-height-percent:0;mso-wrap-distance-left:9pt;mso-wrap-distance-top:3.6pt;mso-wrap-distance-right:9pt;mso-wrap-distance-bottom:3.6pt;mso-position-horizontal:absolute;mso-position-horizontal-relative:text;mso-position-vertical:absolute;mso-position-vertical-relative:text;mso-width-percent:0;mso-height-percent:0;mso-width-relative:margin;mso-height-relative:margin;v-text-anchor:top" o:gfxdata="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" filled="f" stroked="f">
+                    <v:shape w14:anchorId="6EC67874" id="_x0000_s1040" type="#_x0000_t202" style="position:absolute;margin-left:32.5pt;margin-top:9.35pt;width:150.5pt;height:37.4pt;z-index:251679232;visibility:visible;mso-wrap-style:square;mso-width-percent:0;mso-height-percent:0;mso-wrap-distance-left:9pt;mso-wrap-distance-top:3.6pt;mso-wrap-distance-right:9pt;mso-wrap-distance-bottom:3.6pt;mso-position-horizontal:absolute;mso-position-horizontal-relative:text;mso-position-vertical:absolute;mso-position-vertical-relative:text;mso-width-percent:0;mso-height-percent:0;mso-width-relative:margin;mso-height-relative:margin;v-text-anchor:top" o:gfxdata="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" filled="f" stroked="f">
                       <v:textbox inset="0,0,0,0">
                         <w:txbxContent>
                           <w:p>
@@ -12081,7 +12660,7 @@
                 </mc:Choice>
                 <mc:Fallback>
                   <w:pict>
-                    <v:shape w14:anchorId="50C411F0" id="_x0000_s1036" type="#_x0000_t202" style="position:absolute;margin-left:28.55pt;margin-top:8pt;width:197.9pt;height:37pt;z-index:251683328;visibility:visible;mso-wrap-style:square;mso-width-percent:0;mso-height-percent:0;mso-wrap-distance-left:9pt;mso-wrap-distance-top:3.6pt;mso-wrap-distance-right:9pt;mso-wrap-distance-bottom:3.6pt;mso-position-horizontal:absolute;mso-position-horizontal-relative:text;mso-position-vertical:absolute;mso-position-vertical-relative:text;mso-width-percent:0;mso-height-percent:0;mso-width-relative:margin;mso-height-relative:margin;v-text-anchor:top" o:gfxdata="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" filled="f" stroked="f">
+                    <v:shape w14:anchorId="50C411F0" id="_x0000_s1041" type="#_x0000_t202" style="position:absolute;margin-left:28.55pt;margin-top:8pt;width:197.9pt;height:37pt;z-index:251683328;visibility:visible;mso-wrap-style:square;mso-width-percent:0;mso-height-percent:0;mso-wrap-distance-left:9pt;mso-wrap-distance-top:3.6pt;mso-wrap-distance-right:9pt;mso-wrap-distance-bottom:3.6pt;mso-position-horizontal:absolute;mso-position-horizontal-relative:text;mso-position-vertical:absolute;mso-position-vertical-relative:text;mso-width-percent:0;mso-height-percent:0;mso-width-relative:margin;mso-height-relative:margin;v-text-anchor:top" o:gfxdata="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" filled="f" stroked="f">
                       <v:textbox inset="0,0,0,0">
                         <w:txbxContent>
                           <w:p>
@@ -14094,7 +14673,7 @@
                 </mc:Choice>
                 <mc:Fallback>
                   <w:pict>
-                    <v:shape w14:anchorId="52E0740D" id="_x0000_s1037" type="#_x0000_t202" style="position:absolute;margin-left:1.65pt;margin-top:-.85pt;width:251.75pt;height:18.95pt;z-index:251687424;visibility:visible;mso-wrap-style:square;mso-width-percent:0;mso-height-percent:0;mso-wrap-distance-left:9pt;mso-wrap-distance-top:3.6pt;mso-wrap-distance-right:9pt;mso-wrap-distance-bottom:3.6pt;mso-position-horizontal:absolute;mso-position-horizontal-relative:text;mso-position-vertical:absolute;mso-position-vertical-relative:text;mso-width-percent:0;mso-height-percent:0;mso-width-relative:margin;mso-height-relative:margin;v-text-anchor:top" o:gfxdata="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" filled="f" stroked="f">
+                    <v:shape w14:anchorId="52E0740D" id="_x0000_s1042" type="#_x0000_t202" style="position:absolute;margin-left:1.65pt;margin-top:-.85pt;width:251.75pt;height:18.95pt;z-index:251687424;visibility:visible;mso-wrap-style:square;mso-width-percent:0;mso-height-percent:0;mso-wrap-distance-left:9pt;mso-wrap-distance-top:3.6pt;mso-wrap-distance-right:9pt;mso-wrap-distance-bottom:3.6pt;mso-position-horizontal:absolute;mso-position-horizontal-relative:text;mso-position-vertical:absolute;mso-position-vertical-relative:text;mso-width-percent:0;mso-height-percent:0;mso-width-relative:margin;mso-height-relative:margin;v-text-anchor:top" o:gfxdata="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" filled="f" stroked="f">
                       <v:textbox inset="0,0,0,0">
                         <w:txbxContent>
                           <w:p>
@@ -14306,6 +14885,53 @@
               </w:rPr>
               <w:t>Basel Annex VIII (or IX if applicable):</w:t>
             </w:r>
+            <w:r>
+              <w:rPr>
+                <w:sz w:val="16"/>
+              </w:rPr>
+              <w:t xml:space="preserve">  </w:t>
+            </w:r>
+            <w:r>
+              <w:rPr>
+                <w:rFonts w:ascii="Arial" w:hAnsi="Arial" w:cs="Arial"/>
+                <w:sz w:val="14"/>
+                <w:szCs w:val="14"/>
+              </w:rPr>
+              <w:fldChar w:fldCharType="begin"/>
+            </w:r>
+            <w:r>
+              <w:rPr>
+                <w:rFonts w:ascii="Arial" w:hAnsi="Arial" w:cs="Arial"/>
+                <w:sz w:val="14"/>
+                <w:szCs w:val="14"/>
+              </w:rPr>
+              <w:instrText xml:space="preserve"> MERGEFIELD  WasteCodes[Basel]  \* MERGEFORMAT </w:instrText>
+            </w:r>
+            <w:r>
+              <w:rPr>
+                <w:rFonts w:ascii="Arial" w:hAnsi="Arial" w:cs="Arial"/>
+                <w:sz w:val="14"/>
+                <w:szCs w:val="14"/>
+              </w:rPr>
+              <w:fldChar w:fldCharType="separate"/>
+            </w:r>
+            <w:r>
+              <w:rPr>
+                <w:rFonts w:ascii="Arial" w:hAnsi="Arial" w:cs="Arial"/>
+                <w:noProof/>
+                <w:sz w:val="14"/>
+                <w:szCs w:val="14"/>
+              </w:rPr>
+              <w:t>«WasteCodes[Basel]»</w:t>
+            </w:r>
+            <w:r>
+              <w:rPr>
+                <w:rFonts w:ascii="Arial" w:hAnsi="Arial" w:cs="Arial"/>
+                <w:sz w:val="14"/>
+                <w:szCs w:val="14"/>
+              </w:rPr>
+              <w:fldChar w:fldCharType="end"/>
+            </w:r>
           </w:p>
           <w:p>
             <w:pPr>
@@ -14327,6 +14953,53 @@
               </w:rPr>
               <w:t>OECD code (if different from (i)):</w:t>
             </w:r>
+            <w:r>
+              <w:rPr>
+                <w:sz w:val="16"/>
+              </w:rPr>
+              <w:t xml:space="preserve">  </w:t>
+            </w:r>
+            <w:r>
+              <w:rPr>
+                <w:rFonts w:ascii="Arial" w:hAnsi="Arial" w:cs="Arial"/>
+                <w:sz w:val="14"/>
+                <w:szCs w:val="14"/>
+              </w:rPr>
+              <w:fldChar w:fldCharType="begin"/>
+            </w:r>
+            <w:r>
+              <w:rPr>
+                <w:rFonts w:ascii="Arial" w:hAnsi="Arial" w:cs="Arial"/>
+                <w:sz w:val="14"/>
+                <w:szCs w:val="14"/>
+              </w:rPr>
+              <w:instrText xml:space="preserve"> MERGEFIELD  WasteCodes[Oecd]  \* MERGEFORMAT </w:instrText>
+            </w:r>
+            <w:r>
+              <w:rPr>
+                <w:rFonts w:ascii="Arial" w:hAnsi="Arial" w:cs="Arial"/>
+                <w:sz w:val="14"/>
+                <w:szCs w:val="14"/>
+              </w:rPr>
+              <w:fldChar w:fldCharType="separate"/>
+            </w:r>
+            <w:r>
+              <w:rPr>
+                <w:rFonts w:ascii="Arial" w:hAnsi="Arial" w:cs="Arial"/>
+                <w:noProof/>
+                <w:sz w:val="14"/>
+                <w:szCs w:val="14"/>
+              </w:rPr>
+              <w:t>«WasteCodes[Oecd]»</w:t>
+            </w:r>
+            <w:r>
+              <w:rPr>
+                <w:rFonts w:ascii="Arial" w:hAnsi="Arial" w:cs="Arial"/>
+                <w:sz w:val="14"/>
+                <w:szCs w:val="14"/>
+              </w:rPr>
+              <w:fldChar w:fldCharType="end"/>
+            </w:r>
           </w:p>
           <w:p>
             <w:pPr>
@@ -14348,6 +15021,53 @@
               </w:rPr>
               <w:t>EC list of wastes:</w:t>
             </w:r>
+            <w:r>
+              <w:rPr>
+                <w:sz w:val="16"/>
+              </w:rPr>
+              <w:t xml:space="preserve">  </w:t>
+            </w:r>
+            <w:r>
+              <w:rPr>
+                <w:rFonts w:ascii="Arial" w:hAnsi="Arial" w:cs="Arial"/>
+                <w:sz w:val="14"/>
+                <w:szCs w:val="14"/>
+              </w:rPr>
+              <w:fldChar w:fldCharType="begin"/>
+            </w:r>
+            <w:r>
+              <w:rPr>
+                <w:rFonts w:ascii="Arial" w:hAnsi="Arial" w:cs="Arial"/>
+                <w:sz w:val="14"/>
+                <w:szCs w:val="14"/>
+              </w:rPr>
+              <w:instrText xml:space="preserve"> MERGEFIELD  WasteCodes[Ewc]  \* MERGEFORMAT </w:instrText>
+            </w:r>
+            <w:r>
+              <w:rPr>
+                <w:rFonts w:ascii="Arial" w:hAnsi="Arial" w:cs="Arial"/>
+                <w:sz w:val="14"/>
+                <w:szCs w:val="14"/>
+              </w:rPr>
+              <w:fldChar w:fldCharType="separate"/>
+            </w:r>
+            <w:r>
+              <w:rPr>
+                <w:rFonts w:ascii="Arial" w:hAnsi="Arial" w:cs="Arial"/>
+                <w:noProof/>
+                <w:sz w:val="14"/>
+                <w:szCs w:val="14"/>
+              </w:rPr>
+              <w:t>«WasteCodes[Ewc]»</w:t>
+            </w:r>
+            <w:r>
+              <w:rPr>
+                <w:rFonts w:ascii="Arial" w:hAnsi="Arial" w:cs="Arial"/>
+                <w:sz w:val="14"/>
+                <w:szCs w:val="14"/>
+              </w:rPr>
+              <w:fldChar w:fldCharType="end"/>
+            </w:r>
           </w:p>
           <w:p>
             <w:pPr>
@@ -14369,6 +15089,53 @@
               </w:rPr>
               <w:t>National code in country of export:</w:t>
             </w:r>
+            <w:r>
+              <w:rPr>
+                <w:sz w:val="16"/>
+              </w:rPr>
+              <w:t xml:space="preserve">  </w:t>
+            </w:r>
+            <w:r>
+              <w:rPr>
+                <w:rFonts w:ascii="Arial" w:hAnsi="Arial" w:cs="Arial"/>
+                <w:sz w:val="14"/>
+                <w:szCs w:val="14"/>
+              </w:rPr>
+              <w:fldChar w:fldCharType="begin"/>
+            </w:r>
+            <w:r>
+              <w:rPr>
+                <w:rFonts w:ascii="Arial" w:hAnsi="Arial" w:cs="Arial"/>
+                <w:sz w:val="14"/>
+                <w:szCs w:val="14"/>
+              </w:rPr>
+              <w:instrText xml:space="preserve"> MERGEFIELD  WasteCodes[Nce]  \* MERGEFORMAT </w:instrText>
+            </w:r>
+            <w:r>
+              <w:rPr>
+                <w:rFonts w:ascii="Arial" w:hAnsi="Arial" w:cs="Arial"/>
+                <w:sz w:val="14"/>
+                <w:szCs w:val="14"/>
+              </w:rPr>
+              <w:fldChar w:fldCharType="separate"/>
+            </w:r>
+            <w:r>
+              <w:rPr>
+                <w:rFonts w:ascii="Arial" w:hAnsi="Arial" w:cs="Arial"/>
+                <w:noProof/>
+                <w:sz w:val="14"/>
+                <w:szCs w:val="14"/>
+              </w:rPr>
+              <w:t>«WasteCodes[Nce]»</w:t>
+            </w:r>
+            <w:r>
+              <w:rPr>
+                <w:rFonts w:ascii="Arial" w:hAnsi="Arial" w:cs="Arial"/>
+                <w:sz w:val="14"/>
+                <w:szCs w:val="14"/>
+              </w:rPr>
+              <w:fldChar w:fldCharType="end"/>
+            </w:r>
           </w:p>
           <w:p>
             <w:pPr>
@@ -14390,6 +15157,53 @@
               </w:rPr>
               <w:t>National code in country of import:</w:t>
             </w:r>
+            <w:r>
+              <w:rPr>
+                <w:sz w:val="16"/>
+              </w:rPr>
+              <w:t xml:space="preserve">  </w:t>
+            </w:r>
+            <w:r>
+              <w:rPr>
+                <w:rFonts w:ascii="Arial" w:hAnsi="Arial" w:cs="Arial"/>
+                <w:sz w:val="14"/>
+                <w:szCs w:val="14"/>
+              </w:rPr>
+              <w:fldChar w:fldCharType="begin"/>
+            </w:r>
+            <w:r>
+              <w:rPr>
+                <w:rFonts w:ascii="Arial" w:hAnsi="Arial" w:cs="Arial"/>
+                <w:sz w:val="14"/>
+                <w:szCs w:val="14"/>
+              </w:rPr>
+              <w:instrText xml:space="preserve"> MERGEFIELD  WasteCodes[Nci]  \* MERGEFORMAT </w:instrText>
+            </w:r>
+            <w:r>
+              <w:rPr>
+                <w:rFonts w:ascii="Arial" w:hAnsi="Arial" w:cs="Arial"/>
+                <w:sz w:val="14"/>
+                <w:szCs w:val="14"/>
+              </w:rPr>
+              <w:fldChar w:fldCharType="separate"/>
+            </w:r>
+            <w:r>
+              <w:rPr>
+                <w:rFonts w:ascii="Arial" w:hAnsi="Arial" w:cs="Arial"/>
+                <w:noProof/>
+                <w:sz w:val="14"/>
+                <w:szCs w:val="14"/>
+              </w:rPr>
+              <w:t>«WasteCodes[Nci]»</w:t>
+            </w:r>
+            <w:r>
+              <w:rPr>
+                <w:rFonts w:ascii="Arial" w:hAnsi="Arial" w:cs="Arial"/>
+                <w:sz w:val="14"/>
+                <w:szCs w:val="14"/>
+              </w:rPr>
+              <w:fldChar w:fldCharType="end"/>
+            </w:r>
           </w:p>
           <w:p>
             <w:pPr>
@@ -14411,6 +15225,53 @@
               </w:rPr>
               <w:t>Other (specify):</w:t>
             </w:r>
+            <w:r>
+              <w:rPr>
+                <w:sz w:val="16"/>
+              </w:rPr>
+              <w:t xml:space="preserve">  </w:t>
+            </w:r>
+            <w:r>
+              <w:rPr>
+                <w:rFonts w:ascii="Arial" w:hAnsi="Arial" w:cs="Arial"/>
+                <w:sz w:val="14"/>
+                <w:szCs w:val="14"/>
+              </w:rPr>
+              <w:fldChar w:fldCharType="begin"/>
+            </w:r>
+            <w:r>
+              <w:rPr>
+                <w:rFonts w:ascii="Arial" w:hAnsi="Arial" w:cs="Arial"/>
+                <w:sz w:val="14"/>
+                <w:szCs w:val="14"/>
+              </w:rPr>
+              <w:instrText xml:space="preserve"> MERGEFIELD  WasteCodes[Other]  \* MERGEFORMAT </w:instrText>
+            </w:r>
+            <w:r>
+              <w:rPr>
+                <w:rFonts w:ascii="Arial" w:hAnsi="Arial" w:cs="Arial"/>
+                <w:sz w:val="14"/>
+                <w:szCs w:val="14"/>
+              </w:rPr>
+              <w:fldChar w:fldCharType="separate"/>
+            </w:r>
+            <w:r>
+              <w:rPr>
+                <w:rFonts w:ascii="Arial" w:hAnsi="Arial" w:cs="Arial"/>
+                <w:noProof/>
+                <w:sz w:val="14"/>
+                <w:szCs w:val="14"/>
+              </w:rPr>
+              <w:t>«WasteCodes[Other]»</w:t>
+            </w:r>
+            <w:r>
+              <w:rPr>
+                <w:rFonts w:ascii="Arial" w:hAnsi="Arial" w:cs="Arial"/>
+                <w:sz w:val="14"/>
+                <w:szCs w:val="14"/>
+              </w:rPr>
+              <w:fldChar w:fldCharType="end"/>
+            </w:r>
           </w:p>
           <w:p>
             <w:pPr>
@@ -14432,6 +15293,53 @@
               </w:rPr>
               <w:t>Y-code:</w:t>
             </w:r>
+            <w:r>
+              <w:rPr>
+                <w:sz w:val="16"/>
+              </w:rPr>
+              <w:t xml:space="preserve">  </w:t>
+            </w:r>
+            <w:r>
+              <w:rPr>
+                <w:rFonts w:ascii="Arial" w:hAnsi="Arial" w:cs="Arial"/>
+                <w:sz w:val="14"/>
+                <w:szCs w:val="14"/>
+              </w:rPr>
+              <w:fldChar w:fldCharType="begin"/>
+            </w:r>
+            <w:r>
+              <w:rPr>
+                <w:rFonts w:ascii="Arial" w:hAnsi="Arial" w:cs="Arial"/>
+                <w:sz w:val="14"/>
+                <w:szCs w:val="14"/>
+              </w:rPr>
+              <w:instrText xml:space="preserve"> MERGEFIELD  WasteCodes[Y]  \* MERGEFORMAT </w:instrText>
+            </w:r>
+            <w:r>
+              <w:rPr>
+                <w:rFonts w:ascii="Arial" w:hAnsi="Arial" w:cs="Arial"/>
+                <w:sz w:val="14"/>
+                <w:szCs w:val="14"/>
+              </w:rPr>
+              <w:fldChar w:fldCharType="separate"/>
+            </w:r>
+            <w:r>
+              <w:rPr>
+                <w:rFonts w:ascii="Arial" w:hAnsi="Arial" w:cs="Arial"/>
+                <w:noProof/>
+                <w:sz w:val="14"/>
+                <w:szCs w:val="14"/>
+              </w:rPr>
+              <w:t>«WasteCodes[Y]»</w:t>
+            </w:r>
+            <w:r>
+              <w:rPr>
+                <w:rFonts w:ascii="Arial" w:hAnsi="Arial" w:cs="Arial"/>
+                <w:sz w:val="14"/>
+                <w:szCs w:val="14"/>
+              </w:rPr>
+              <w:fldChar w:fldCharType="end"/>
+            </w:r>
           </w:p>
           <w:p>
             <w:pPr>
@@ -14460,6 +15368,60 @@
               </w:rPr>
               <w:t>(1):</w:t>
             </w:r>
+            <w:r>
+              <w:rPr>
+                <w:i/>
+                <w:sz w:val="16"/>
+              </w:rPr>
+              <w:t xml:space="preserve"> </w:t>
+            </w:r>
+            <w:r>
+              <w:rPr>
+                <w:sz w:val="16"/>
+              </w:rPr>
+              <w:t xml:space="preserve"> </w:t>
+            </w:r>
+            <w:r>
+              <w:rPr>
+                <w:rFonts w:ascii="Arial" w:hAnsi="Arial" w:cs="Arial"/>
+                <w:sz w:val="14"/>
+                <w:szCs w:val="14"/>
+              </w:rPr>
+              <w:fldChar w:fldCharType="begin"/>
+            </w:r>
+            <w:r>
+              <w:rPr>
+                <w:rFonts w:ascii="Arial" w:hAnsi="Arial" w:cs="Arial"/>
+                <w:sz w:val="14"/>
+                <w:szCs w:val="14"/>
+              </w:rPr>
+              <w:instrText xml:space="preserve"> MERGEFIELD  WasteCodes[H]  \* MERGEFORMAT </w:instrText>
+            </w:r>
+            <w:r>
+              <w:rPr>
+                <w:rFonts w:ascii="Arial" w:hAnsi="Arial" w:cs="Arial"/>
+                <w:sz w:val="14"/>
+                <w:szCs w:val="14"/>
+              </w:rPr>
+              <w:fldChar w:fldCharType="separate"/>
+            </w:r>
+            <w:r>
+              <w:rPr>
+                <w:rFonts w:ascii="Arial" w:hAnsi="Arial" w:cs="Arial"/>
+                <w:noProof/>
+                <w:sz w:val="14"/>
+                <w:szCs w:val="14"/>
+              </w:rPr>
+              <w:t>«WasteCodes[H]»</w:t>
+            </w:r>
+            <w:r>
+              <w:rPr>
+                <w:rFonts w:ascii="Arial" w:hAnsi="Arial" w:cs="Arial"/>
+                <w:sz w:val="14"/>
+                <w:szCs w:val="14"/>
+              </w:rPr>
+              <w:fldChar w:fldCharType="end"/>
+            </w:r>
           </w:p>
           <w:p>
             <w:pPr>
@@ -14488,6 +15450,60 @@
               </w:rPr>
               <w:t>(1):</w:t>
             </w:r>
+            <w:r>
+              <w:rPr>
+                <w:i/>
+                <w:sz w:val="16"/>
+              </w:rPr>
+              <w:t xml:space="preserve"> </w:t>
+            </w:r>
+            <w:r>
+              <w:rPr>
+                <w:sz w:val="16"/>
+              </w:rPr>
+              <w:t xml:space="preserve"> </w:t>
+            </w:r>
+            <w:r>
+              <w:rPr>
+                <w:rFonts w:ascii="Arial" w:hAnsi="Arial" w:cs="Arial"/>
+                <w:sz w:val="14"/>
+                <w:szCs w:val="14"/>
+              </w:rPr>
+              <w:fldChar w:fldCharType="begin"/>
+            </w:r>
+            <w:r>
+              <w:rPr>
+                <w:rFonts w:ascii="Arial" w:hAnsi="Arial" w:cs="Arial"/>
+                <w:sz w:val="14"/>
+                <w:szCs w:val="14"/>
+              </w:rPr>
+              <w:instrText xml:space="preserve"> MERGEFIELD  WasteCodes[UnClass]  \* MERGEFORMAT </w:instrText>
+            </w:r>
+            <w:r>
+              <w:rPr>
+                <w:rFonts w:ascii="Arial" w:hAnsi="Arial" w:cs="Arial"/>
+                <w:sz w:val="14"/>
+                <w:szCs w:val="14"/>
+              </w:rPr>
+              <w:fldChar w:fldCharType="separate"/>
+            </w:r>
+            <w:r>
+              <w:rPr>
+                <w:rFonts w:ascii="Arial" w:hAnsi="Arial" w:cs="Arial"/>
+                <w:noProof/>
+                <w:sz w:val="14"/>
+                <w:szCs w:val="14"/>
+              </w:rPr>
+              <w:t>«WasteCodes[UnClass]»</w:t>
+            </w:r>
+            <w:r>
+              <w:rPr>
+                <w:rFonts w:ascii="Arial" w:hAnsi="Arial" w:cs="Arial"/>
+                <w:sz w:val="14"/>
+                <w:szCs w:val="14"/>
+              </w:rPr>
+              <w:fldChar w:fldCharType="end"/>
+            </w:r>
           </w:p>
           <w:p>
             <w:pPr>
@@ -14509,6 +15525,53 @@
               </w:rPr>
               <w:t>UN Number:</w:t>
             </w:r>
+            <w:r>
+              <w:rPr>
+                <w:sz w:val="16"/>
+              </w:rPr>
+              <w:t xml:space="preserve">  </w:t>
+            </w:r>
+            <w:r>
+              <w:rPr>
+                <w:rFonts w:ascii="Arial" w:hAnsi="Arial" w:cs="Arial"/>
+                <w:sz w:val="14"/>
+                <w:szCs w:val="14"/>
+              </w:rPr>
+              <w:fldChar w:fldCharType="begin"/>
+            </w:r>
+            <w:r>
+              <w:rPr>
+                <w:rFonts w:ascii="Arial" w:hAnsi="Arial" w:cs="Arial"/>
+                <w:sz w:val="14"/>
+                <w:szCs w:val="14"/>
+              </w:rPr>
+              <w:instrText xml:space="preserve"> MERGEFIELD  WasteCodes[UnNumber]  \* MERGEFORMAT </w:instrText>
+            </w:r>
+            <w:r>
+              <w:rPr>
+                <w:rFonts w:ascii="Arial" w:hAnsi="Arial" w:cs="Arial"/>
+                <w:sz w:val="14"/>
+                <w:szCs w:val="14"/>
+              </w:rPr>
+              <w:fldChar w:fldCharType="separate"/>
+            </w:r>
+            <w:r>
+              <w:rPr>
+                <w:rFonts w:ascii="Arial" w:hAnsi="Arial" w:cs="Arial"/>
+                <w:noProof/>
+                <w:sz w:val="14"/>
+                <w:szCs w:val="14"/>
+              </w:rPr>
+              <w:t>«WasteCodes[UnNumber]»</w:t>
+            </w:r>
+            <w:r>
+              <w:rPr>
+                <w:rFonts w:ascii="Arial" w:hAnsi="Arial" w:cs="Arial"/>
+                <w:sz w:val="14"/>
+                <w:szCs w:val="14"/>
+              </w:rPr>
+              <w:fldChar w:fldCharType="end"/>
+            </w:r>
           </w:p>
           <w:p>
             <w:pPr>
@@ -14530,6 +15593,53 @@
               </w:rPr>
               <w:t>UN Shipping name:</w:t>
             </w:r>
+            <w:r>
+              <w:rPr>
+                <w:sz w:val="16"/>
+              </w:rPr>
+              <w:t xml:space="preserve">  </w:t>
+            </w:r>
+            <w:r>
+              <w:rPr>
+                <w:rFonts w:ascii="Arial" w:hAnsi="Arial" w:cs="Arial"/>
+                <w:sz w:val="14"/>
+                <w:szCs w:val="14"/>
+              </w:rPr>
+              <w:fldChar w:fldCharType="begin"/>
+            </w:r>
+            <w:r>
+              <w:rPr>
+                <w:rFonts w:ascii="Arial" w:hAnsi="Arial" w:cs="Arial"/>
+                <w:sz w:val="14"/>
+                <w:szCs w:val="14"/>
+              </w:rPr>
+              <w:instrText xml:space="preserve"> MERGEFIELD  WasteCodes[UnShippingName]  \* MERGEFORMAT </w:instrText>
+            </w:r>
+            <w:r>
+              <w:rPr>
+                <w:rFonts w:ascii="Arial" w:hAnsi="Arial" w:cs="Arial"/>
+                <w:sz w:val="14"/>
+                <w:szCs w:val="14"/>
+              </w:rPr>
+              <w:fldChar w:fldCharType="separate"/>
+            </w:r>
+            <w:r>
+              <w:rPr>
+                <w:rFonts w:ascii="Arial" w:hAnsi="Arial" w:cs="Arial"/>
+                <w:noProof/>
+                <w:sz w:val="14"/>
+                <w:szCs w:val="14"/>
+              </w:rPr>
+              <w:t>«WasteCodes[UnShippingName]»</w:t>
+            </w:r>
+            <w:r>
+              <w:rPr>
+                <w:rFonts w:ascii="Arial" w:hAnsi="Arial" w:cs="Arial"/>
+                <w:sz w:val="14"/>
+                <w:szCs w:val="14"/>
+              </w:rPr>
+              <w:fldChar w:fldCharType="end"/>
+            </w:r>
           </w:p>
           <w:p>
             <w:pPr>
@@ -14550,6 +15660,53 @@
                 <w:sz w:val="16"/>
               </w:rPr>
               <w:t>Customs code(s) (HS):</w:t>
+            </w:r>
+            <w:r>
+              <w:rPr>
+                <w:sz w:val="16"/>
+              </w:rPr>
+              <w:t xml:space="preserve">  </w:t>
+            </w:r>
+            <w:r>
+              <w:rPr>
+                <w:rFonts w:ascii="Arial" w:hAnsi="Arial" w:cs="Arial"/>
+                <w:sz w:val="14"/>
+                <w:szCs w:val="14"/>
+              </w:rPr>
+              <w:fldChar w:fldCharType="begin"/>
+            </w:r>
+            <w:r>
+              <w:rPr>
+                <w:rFonts w:ascii="Arial" w:hAnsi="Arial" w:cs="Arial"/>
+                <w:sz w:val="14"/>
+                <w:szCs w:val="14"/>
+              </w:rPr>
+              <w:instrText xml:space="preserve"> MERGEFIELD  WasteCodes[Customs]  \* MERGEFORMAT </w:instrText>
+            </w:r>
+            <w:r>
+              <w:rPr>
+                <w:rFonts w:ascii="Arial" w:hAnsi="Arial" w:cs="Arial"/>
+                <w:sz w:val="14"/>
+                <w:szCs w:val="14"/>
+              </w:rPr>
+              <w:fldChar w:fldCharType="separate"/>
+            </w:r>
+            <w:r>
+              <w:rPr>
+                <w:rFonts w:ascii="Arial" w:hAnsi="Arial" w:cs="Arial"/>
+                <w:noProof/>
+                <w:sz w:val="14"/>
+                <w:szCs w:val="14"/>
+              </w:rPr>
+              <w:t>«WasteCodes[Customs]»</w:t>
+            </w:r>
+            <w:r>
+              <w:rPr>
+                <w:rFonts w:ascii="Arial" w:hAnsi="Arial" w:cs="Arial"/>
+                <w:sz w:val="14"/>
+                <w:szCs w:val="14"/>
+              </w:rPr>
+              <w:fldChar w:fldCharType="end"/>
             </w:r>
           </w:p>
         </w:tc>
@@ -14737,6 +15894,8 @@
               </w:rPr>
               <w:t xml:space="preserve">      </w:t>
             </w:r>
+            <w:bookmarkStart w:id="2" w:name="_GoBack"/>
+            <w:bookmarkEnd w:id="2"/>
           </w:p>
           <w:p>
             <w:pPr>
@@ -14748,14 +15907,33 @@
             <w:r>
               <w:t xml:space="preserve"> </w:t>
             </w:r>
-            <w:fldSimple w:instr=" MERGEFIELD  Facility[RegistrationNumber]  \* MERGEFORMAT ">
-              <w:r>
-                <w:rPr>
-                  <w:noProof/>
-                </w:rPr>
-                <w:t>«Facility[RegistrationNumber]»</w:t>
-              </w:r>
-            </w:fldSimple>
+            <w:r>
+              <w:fldChar w:fldCharType="begin"/>
+            </w:r>
+            <w:r>
+              <w:instrText xml:space="preserve"> MERGEFIELD  Facility[RegistrationNumber]  \* MERGEFORMAT </w:instrText>
+            </w:r>
+            <w:r>
+              <w:fldChar w:fldCharType="separate"/>
+            </w:r>
+            <w:r>
+              <w:rPr>
+                <w:noProof/>
+              </w:rPr>
+              <w:t>«Facility[RegistrationNumber]»</w:t>
+            </w:r>
+            <w:r>
+              <w:rPr>
+                <w:noProof/>
+              </w:rPr>
+              <w:fldChar w:fldCharType="end"/>
+            </w:r>
+            <w:r>
+              <w:rPr>
+                <w:noProof/>
+              </w:rPr>
+              <w:t xml:space="preserve"> </w:t>
+            </w:r>
           </w:p>
           <w:p>
             <w:pPr>
@@ -14771,7 +15949,175 @@
               <mc:AlternateContent>
                 <mc:Choice Requires="wps">
                   <w:drawing>
-                    <wp:anchor distT="45720" distB="45720" distL="114300" distR="114300" simplePos="0" relativeHeight="251697664" behindDoc="0" locked="0" layoutInCell="1" allowOverlap="1" wp14:anchorId="01665765" wp14:editId="4E336122">
+                    <wp:anchor distT="45720" distB="45720" distL="114300" distR="114300" simplePos="0" relativeHeight="251709952" behindDoc="0" locked="0" layoutInCell="1" allowOverlap="1" wp14:anchorId="1BEEB662" wp14:editId="2FD78679">
+                      <wp:simplePos x="0" y="0"/>
+                      <wp:positionH relativeFrom="column">
+                        <wp:posOffset>1839913</wp:posOffset>
+                      </wp:positionH>
+                      <wp:positionV relativeFrom="paragraph">
+                        <wp:posOffset>67627</wp:posOffset>
+                      </wp:positionV>
+                      <wp:extent cx="1682750" cy="177800"/>
+                      <wp:effectExtent l="0" t="0" r="12700" b="12700"/>
+                      <wp:wrapNone/>
+                      <wp:docPr id="23" name="Text Box 2"/>
+                      <wp:cNvGraphicFramePr>
+                        <a:graphicFrameLocks xmlns:a="http://schemas.openxmlformats.org/drawingml/2006/main"/>
+                      </wp:cNvGraphicFramePr>
+                      <a:graphic xmlns:a="http://schemas.openxmlformats.org/drawingml/2006/main">
+                        <a:graphicData uri="http://schemas.microsoft.com/office/word/2010/wordprocessingShape">
+                          <wps:wsp>
+                            <wps:cNvSpPr txBox="1">
+                              <a:spLocks noChangeArrowheads="1"/>
+                            </wps:cNvSpPr>
+                            <wps:spPr bwMode="auto">
+                              <a:xfrm>
+                                <a:off x="0" y="0"/>
+                                <a:ext cx="1682750" cy="177800"/>
+                              </a:xfrm>
+                              <a:prstGeom prst="rect">
+                                <a:avLst/>
+                              </a:prstGeom>
+                              <a:noFill/>
+                              <a:ln w="9525">
+                                <a:noFill/>
+                                <a:miter lim="800000"/>
+                                <a:headEnd/>
+                                <a:tailEnd/>
+                              </a:ln>
+                            </wps:spPr>
+                            <wps:txbx>
+                              <w:txbxContent>
+                                <w:p>
+                                  <w:pPr>
+                                    <w:rPr>
+                                      <w:rFonts w:ascii="Arial" w:hAnsi="Arial" w:cs="Arial"/>
+                                      <w:sz w:val="20"/>
+                                    </w:rPr>
+                                  </w:pPr>
+                                  <w:r>
+                                    <w:rPr>
+                                      <w:rFonts w:ascii="Arial" w:hAnsi="Arial" w:cs="Arial"/>
+                                      <w:sz w:val="20"/>
+                                    </w:rPr>
+                                    <w:fldChar w:fldCharType="begin"/>
+                                  </w:r>
+                                  <w:r>
+                                    <w:rPr>
+                                      <w:rFonts w:ascii="Arial" w:hAnsi="Arial" w:cs="Arial"/>
+                                      <w:sz w:val="20"/>
+                                    </w:rPr>
+                                    <w:instrText xml:space="preserve"> MERGEFIELD  Facility[AnnexMessage]  \* MERGEFORMAT </w:instrText>
+                                  </w:r>
+                                  <w:r>
+                                    <w:rPr>
+                                      <w:rFonts w:ascii="Arial" w:hAnsi="Arial" w:cs="Arial"/>
+                                      <w:sz w:val="20"/>
+                                    </w:rPr>
+                                    <w:fldChar w:fldCharType="separate"/>
+                                  </w:r>
+                                  <w:r>
+                                    <w:rPr>
+                                      <w:rFonts w:ascii="Arial" w:hAnsi="Arial" w:cs="Arial"/>
+                                      <w:noProof/>
+                                      <w:sz w:val="20"/>
+                                    </w:rPr>
+                                    <w:t>«Facility[AnnexMessage]»</w:t>
+                                  </w:r>
+                                  <w:r>
+                                    <w:rPr>
+                                      <w:rFonts w:ascii="Arial" w:hAnsi="Arial" w:cs="Arial"/>
+                                      <w:sz w:val="20"/>
+                                    </w:rPr>
+                                    <w:fldChar w:fldCharType="end"/>
+                                  </w:r>
+                                </w:p>
+                              </w:txbxContent>
+                            </wps:txbx>
+                            <wps:bodyPr rot="0" vert="horz" wrap="square" lIns="0" tIns="0" rIns="0" bIns="0" anchor="t" anchorCtr="0">
+                              <a:noAutofit/>
+                            </wps:bodyPr>
+                          </wps:wsp>
+                        </a:graphicData>
+                      </a:graphic>
+                      <wp14:sizeRelH relativeFrom="margin">
+                        <wp14:pctWidth>0</wp14:pctWidth>
+                      </wp14:sizeRelH>
+                      <wp14:sizeRelV relativeFrom="margin">
+                        <wp14:pctHeight>0</wp14:pctHeight>
+                      </wp14:sizeRelV>
+                    </wp:anchor>
+                  </w:drawing>
+                </mc:Choice>
+                <mc:Fallback>
+                  <w:pict>
+                    <v:shapetype w14:anchorId="1BEEB662" id="_x0000_t202" coordsize="21600,21600" o:spt="202" path="m,l,21600r21600,l21600,xe">
+                      <v:stroke joinstyle="miter"/>
+                      <v:path gradientshapeok="t" o:connecttype="rect"/>
+                    </v:shapetype>
+                    <v:shape id="_x0000_s1043" type="#_x0000_t202" style="position:absolute;margin-left:144.9pt;margin-top:5.3pt;width:132.5pt;height:14pt;z-index:251709952;visibility:visible;mso-wrap-style:square;mso-width-percent:0;mso-height-percent:0;mso-wrap-distance-left:9pt;mso-wrap-distance-top:3.6pt;mso-wrap-distance-right:9pt;mso-wrap-distance-bottom:3.6pt;mso-position-horizontal:absolute;mso-position-horizontal-relative:text;mso-position-vertical:absolute;mso-position-vertical-relative:text;mso-width-percent:0;mso-height-percent:0;mso-width-relative:margin;mso-height-relative:margin;v-text-anchor:top" o:gfxdata="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" filled="f" stroked="f">
+                      <v:textbox inset="0,0,0,0">
+                        <w:txbxContent>
+                          <w:p>
+                            <w:pPr>
+                              <w:rPr>
+                                <w:rFonts w:ascii="Arial" w:hAnsi="Arial" w:cs="Arial"/>
+                                <w:sz w:val="20"/>
+                              </w:rPr>
+                            </w:pPr>
+                            <w:r>
+                              <w:rPr>
+                                <w:rFonts w:ascii="Arial" w:hAnsi="Arial" w:cs="Arial"/>
+                                <w:sz w:val="20"/>
+                              </w:rPr>
+                              <w:fldChar w:fldCharType="begin"/>
+                            </w:r>
+                            <w:r>
+                              <w:rPr>
+                                <w:rFonts w:ascii="Arial" w:hAnsi="Arial" w:cs="Arial"/>
+                                <w:sz w:val="20"/>
+                              </w:rPr>
+                              <w:instrText xml:space="preserve"> MERGEFIELD  Facility[AnnexMessage]  \* MERGEFORMAT </w:instrText>
+                            </w:r>
+                            <w:r>
+                              <w:rPr>
+                                <w:rFonts w:ascii="Arial" w:hAnsi="Arial" w:cs="Arial"/>
+                                <w:sz w:val="20"/>
+                              </w:rPr>
+                              <w:fldChar w:fldCharType="separate"/>
+                            </w:r>
+                            <w:r>
+                              <w:rPr>
+                                <w:rFonts w:ascii="Arial" w:hAnsi="Arial" w:cs="Arial"/>
+                                <w:noProof/>
+                                <w:sz w:val="20"/>
+                              </w:rPr>
+                              <w:t>«Facility[AnnexMessage]»</w:t>
+                            </w:r>
+                            <w:r>
+                              <w:rPr>
+                                <w:rFonts w:ascii="Arial" w:hAnsi="Arial" w:cs="Arial"/>
+                                <w:sz w:val="20"/>
+                              </w:rPr>
+                              <w:fldChar w:fldCharType="end"/>
+                            </w:r>
+                          </w:p>
+                        </w:txbxContent>
+                      </v:textbox>
+                    </v:shape>
+                  </w:pict>
+                </mc:Fallback>
+              </mc:AlternateContent>
+            </w:r>
+            <w:r>
+              <w:rPr>
+                <w:noProof/>
+                <w:sz w:val="16"/>
+              </w:rPr>
+              <mc:AlternateContent>
+                <mc:Choice Requires="wps">
+                  <w:drawing>
+                    <wp:anchor distT="45720" distB="45720" distL="114300" distR="114300" simplePos="0" relativeHeight="251697664" behindDoc="0" locked="0" layoutInCell="1" allowOverlap="1" wp14:anchorId="6B9CFFFA" wp14:editId="0114FC21">
                       <wp:simplePos x="0" y="0"/>
                       <wp:positionH relativeFrom="column">
                         <wp:posOffset>373063</wp:posOffset>
@@ -14873,7 +16219,7 @@
                 </mc:Choice>
                 <mc:Fallback>
                   <w:pict>
-                    <v:shape w14:anchorId="01665765" id="_x0000_s1038" type="#_x0000_t202" style="position:absolute;margin-left:29.4pt;margin-top:8.75pt;width:245pt;height:19.5pt;z-index:251697664;visibility:visible;mso-wrap-style:square;mso-width-percent:0;mso-height-percent:0;mso-wrap-distance-left:9pt;mso-wrap-distance-top:3.6pt;mso-wrap-distance-right:9pt;mso-wrap-distance-bottom:3.6pt;mso-position-horizontal:absolute;mso-position-horizontal-relative:text;mso-position-vertical:absolute;mso-position-vertical-relative:text;mso-width-percent:0;mso-height-percent:0;mso-width-relative:margin;mso-height-relative:margin;v-text-anchor:top" o:gfxdata="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" filled="f" stroked="f">
+                    <v:shape w14:anchorId="6B9CFFFA" id="_x0000_s1044" type="#_x0000_t202" style="position:absolute;margin-left:29.4pt;margin-top:8.75pt;width:245pt;height:19.5pt;z-index:251697664;visibility:visible;mso-wrap-style:square;mso-width-percent:0;mso-height-percent:0;mso-wrap-distance-left:9pt;mso-wrap-distance-top:3.6pt;mso-wrap-distance-right:9pt;mso-wrap-distance-bottom:3.6pt;mso-position-horizontal:absolute;mso-position-horizontal-relative:text;mso-position-vertical:absolute;mso-position-vertical-relative:text;mso-width-percent:0;mso-height-percent:0;mso-width-relative:margin;mso-height-relative:margin;v-text-anchor:top" o:gfxdata="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" filled="f" stroked="f">
                       <v:textbox inset="0,0,0,0">
                         <w:txbxContent>
                           <w:p>
@@ -15067,14 +16413,27 @@
             <w:r>
               <w:t xml:space="preserve"> </w:t>
             </w:r>
-            <w:fldSimple w:instr=" MERGEFIELD  Facility[Telephone]  \* MERGEFORMAT ">
-              <w:r>
-                <w:rPr>
-                  <w:noProof/>
-                </w:rPr>
-                <w:t>«Facility[Telephone]»</w:t>
-              </w:r>
-            </w:fldSimple>
+            <w:r>
+              <w:fldChar w:fldCharType="begin"/>
+            </w:r>
+            <w:r>
+              <w:instrText xml:space="preserve"> MERGEFIELD  Facility[Telephone]  \* MERGEFORMAT </w:instrText>
+            </w:r>
+            <w:r>
+              <w:fldChar w:fldCharType="separate"/>
+            </w:r>
+            <w:r>
+              <w:rPr>
+                <w:noProof/>
+              </w:rPr>
+              <w:t>«Facility[Telephone]»</w:t>
+            </w:r>
+            <w:r>
+              <w:rPr>
+                <w:noProof/>
+              </w:rPr>
+              <w:fldChar w:fldCharType="end"/>
+            </w:r>
             <w:r>
               <w:tab/>
             </w:r>
@@ -15087,14 +16446,27 @@
             <w:r>
               <w:t xml:space="preserve"> </w:t>
             </w:r>
-            <w:fldSimple w:instr=" MERGEFIELD  Facility[Fax]  \* MERGEFORMAT ">
-              <w:r>
-                <w:rPr>
-                  <w:noProof/>
-                </w:rPr>
-                <w:t>«Facility[Fax]»</w:t>
-              </w:r>
-            </w:fldSimple>
+            <w:r>
+              <w:fldChar w:fldCharType="begin"/>
+            </w:r>
+            <w:r>
+              <w:instrText xml:space="preserve"> MERGEFIELD  Facility[Fax]  \* MERGEFORMAT </w:instrText>
+            </w:r>
+            <w:r>
+              <w:fldChar w:fldCharType="separate"/>
+            </w:r>
+            <w:r>
+              <w:rPr>
+                <w:noProof/>
+              </w:rPr>
+              <w:t>«Facility[Fax]»</w:t>
+            </w:r>
+            <w:r>
+              <w:rPr>
+                <w:noProof/>
+              </w:rPr>
+              <w:fldChar w:fldCharType="end"/>
+            </w:r>
           </w:p>
           <w:p>
             <w:pPr>
@@ -26349,7 +27721,58 @@
           <w:szCs w:val="32"/>
           <w:u w:val="single"/>
         </w:rPr>
-        <w:t>Annex 5</w:t>
+        <w:t xml:space="preserve">Annex </w:t>
+      </w:r>
+      <w:r>
+        <w:rPr>
+          <w:rFonts w:ascii="Arial" w:hAnsi="Arial" w:cs="Arial"/>
+          <w:b/>
+          <w:sz w:val="32"/>
+          <w:szCs w:val="32"/>
+          <w:u w:val="single"/>
+        </w:rPr>
+        <w:fldChar w:fldCharType="begin"/>
+      </w:r>
+      <w:r>
+        <w:rPr>
+          <w:rFonts w:ascii="Arial" w:hAnsi="Arial" w:cs="Arial"/>
+          <w:b/>
+          <w:sz w:val="32"/>
+          <w:szCs w:val="32"/>
+          <w:u w:val="single"/>
+        </w:rPr>
+        <w:instrText xml:space="preserve"> MERGEFIELD  Annex[WasteCodes[AnnexNumber]]  \* MERGEFORMAT </w:instrText>
+      </w:r>
+      <w:r>
+        <w:rPr>
+          <w:rFonts w:ascii="Arial" w:hAnsi="Arial" w:cs="Arial"/>
+          <w:b/>
+          <w:sz w:val="32"/>
+          <w:szCs w:val="32"/>
+          <w:u w:val="single"/>
+        </w:rPr>
+        <w:fldChar w:fldCharType="separate"/>
+      </w:r>
+      <w:r>
+        <w:rPr>
+          <w:rFonts w:ascii="Arial" w:hAnsi="Arial" w:cs="Arial"/>
+          <w:b/>
+          <w:noProof/>
+          <w:sz w:val="32"/>
+          <w:szCs w:val="32"/>
+          <w:u w:val="single"/>
+        </w:rPr>
+        <w:t>«Annex[WasteCodes[AnnexNumber]]»</w:t>
+      </w:r>
+      <w:r>
+        <w:rPr>
+          <w:rFonts w:ascii="Arial" w:hAnsi="Arial" w:cs="Arial"/>
+          <w:b/>
+          <w:sz w:val="32"/>
+          <w:szCs w:val="32"/>
+          <w:u w:val="single"/>
+        </w:rPr>
+        <w:fldChar w:fldCharType="end"/>
       </w:r>
     </w:p>
     <w:p>
@@ -26422,6 +27845,159 @@
         </w:rPr>
       </w:pPr>
     </w:p>
+    <w:tbl>
+      <w:tblPr>
+        <w:tblStyle w:val="TableGrid"/>
+        <w:tblW w:w="0" w:type="auto"/>
+        <w:tblLook w:val="04A0" w:firstRow="1" w:lastRow="0" w:firstColumn="1" w:lastColumn="0" w:noHBand="0" w:noVBand="1"/>
+      </w:tblPr>
+      <w:tblGrid>
+        <w:gridCol w:w="2907"/>
+        <w:gridCol w:w="6341"/>
+      </w:tblGrid>
+      <w:tr>
+        <w:tc>
+          <w:tcPr>
+            <w:tcW w:w="2689" w:type="dxa"/>
+          </w:tcPr>
+          <w:p>
+            <w:pPr>
+              <w:rPr>
+                <w:rFonts w:ascii="Arial" w:hAnsi="Arial" w:cs="Arial"/>
+                <w:szCs w:val="24"/>
+              </w:rPr>
+            </w:pPr>
+            <w:r>
+              <w:rPr>
+                <w:rFonts w:ascii="Arial" w:hAnsi="Arial" w:cs="Arial"/>
+                <w:szCs w:val="24"/>
+              </w:rPr>
+              <w:t>Name</w:t>
+            </w:r>
+          </w:p>
+        </w:tc>
+        <w:tc>
+          <w:tcPr>
+            <w:tcW w:w="6559" w:type="dxa"/>
+          </w:tcPr>
+          <w:p>
+            <w:pPr>
+              <w:rPr>
+                <w:rFonts w:ascii="Arial" w:hAnsi="Arial" w:cs="Arial"/>
+                <w:szCs w:val="24"/>
+              </w:rPr>
+            </w:pPr>
+            <w:r>
+              <w:rPr>
+                <w:rFonts w:ascii="Arial" w:hAnsi="Arial" w:cs="Arial"/>
+                <w:szCs w:val="24"/>
+              </w:rPr>
+              <w:t>Codes</w:t>
+            </w:r>
+          </w:p>
+        </w:tc>
+      </w:tr>
+      <w:tr>
+        <w:tc>
+          <w:tcPr>
+            <w:tcW w:w="2689" w:type="dxa"/>
+          </w:tcPr>
+          <w:p>
+            <w:pPr>
+              <w:rPr>
+                <w:rFonts w:ascii="Arial" w:hAnsi="Arial" w:cs="Arial"/>
+                <w:sz w:val="20"/>
+              </w:rPr>
+            </w:pPr>
+            <w:r>
+              <w:rPr>
+                <w:rFonts w:ascii="Arial" w:hAnsi="Arial" w:cs="Arial"/>
+                <w:sz w:val="20"/>
+              </w:rPr>
+              <w:fldChar w:fldCharType="begin"/>
+            </w:r>
+            <w:r>
+              <w:rPr>
+                <w:rFonts w:ascii="Arial" w:hAnsi="Arial" w:cs="Arial"/>
+                <w:sz w:val="20"/>
+              </w:rPr>
+              <w:instrText xml:space="preserve"> MERGEFIELD  Annex[WasteCodes[Name]]  \* MERGEFORMAT </w:instrText>
+            </w:r>
+            <w:r>
+              <w:rPr>
+                <w:rFonts w:ascii="Arial" w:hAnsi="Arial" w:cs="Arial"/>
+                <w:sz w:val="20"/>
+              </w:rPr>
+              <w:fldChar w:fldCharType="separate"/>
+            </w:r>
+            <w:r>
+              <w:rPr>
+                <w:rFonts w:ascii="Arial" w:hAnsi="Arial" w:cs="Arial"/>
+                <w:noProof/>
+                <w:sz w:val="20"/>
+              </w:rPr>
+              <w:t>«Annex[WasteCodes[Name]]»</w:t>
+            </w:r>
+            <w:r>
+              <w:rPr>
+                <w:rFonts w:ascii="Arial" w:hAnsi="Arial" w:cs="Arial"/>
+                <w:sz w:val="20"/>
+              </w:rPr>
+              <w:fldChar w:fldCharType="end"/>
+            </w:r>
+          </w:p>
+        </w:tc>
+        <w:tc>
+          <w:tcPr>
+            <w:tcW w:w="6559" w:type="dxa"/>
+          </w:tcPr>
+          <w:p>
+            <w:pPr>
+              <w:rPr>
+                <w:rFonts w:ascii="Arial" w:hAnsi="Arial" w:cs="Arial"/>
+                <w:sz w:val="20"/>
+              </w:rPr>
+            </w:pPr>
+            <w:r>
+              <w:rPr>
+                <w:rFonts w:ascii="Arial" w:hAnsi="Arial" w:cs="Arial"/>
+                <w:sz w:val="20"/>
+              </w:rPr>
+              <w:fldChar w:fldCharType="begin"/>
+            </w:r>
+            <w:r>
+              <w:rPr>
+                <w:rFonts w:ascii="Arial" w:hAnsi="Arial" w:cs="Arial"/>
+                <w:sz w:val="20"/>
+              </w:rPr>
+              <w:instrText xml:space="preserve"> MERGEFIELD  Annex[WasteCodes[Codes]]  \* MERGEFORMAT </w:instrText>
+            </w:r>
+            <w:r>
+              <w:rPr>
+                <w:rFonts w:ascii="Arial" w:hAnsi="Arial" w:cs="Arial"/>
+                <w:sz w:val="20"/>
+              </w:rPr>
+              <w:fldChar w:fldCharType="separate"/>
+            </w:r>
+            <w:r>
+              <w:rPr>
+                <w:rFonts w:ascii="Arial" w:hAnsi="Arial" w:cs="Arial"/>
+                <w:noProof/>
+                <w:sz w:val="20"/>
+              </w:rPr>
+              <w:t>«Annex[WasteCodes[Codes]]»</w:t>
+            </w:r>
+            <w:r>
+              <w:rPr>
+                <w:rFonts w:ascii="Arial" w:hAnsi="Arial" w:cs="Arial"/>
+                <w:sz w:val="20"/>
+              </w:rPr>
+              <w:fldChar w:fldCharType="end"/>
+            </w:r>
+          </w:p>
+        </w:tc>
+      </w:tr>
+    </w:tbl>
     <w:p>
       <w:pPr>
         <w:rPr>
@@ -26752,7 +28328,6 @@
           <w:sz w:val="32"/>
           <w:szCs w:val="32"/>
         </w:rPr>
-        <w:lastRenderedPageBreak/>
         <w:t>Notification Number ____________</w:t>
       </w:r>
     </w:p>
@@ -26987,7 +28562,7 @@
           </mc:Choice>
           <mc:Fallback>
             <w:pict>
-              <v:shape id="Text Box 155" o:spid="_x0000_s1039" type="#_x0000_t202" style="position:absolute;margin-left:4pt;margin-top:.7pt;width:381.65pt;height:80.5pt;z-index:251670016;visibility:visible;mso-wrap-style:square;mso-width-percent:0;mso-height-percent:0;mso-wrap-distance-left:9pt;mso-wrap-distance-top:0;mso-wrap-distance-right:9pt;mso-wrap-distance-bottom:0;mso-position-horizontal:absolute;mso-position-horizontal-relative:text;mso-position-vertical:absolute;mso-position-vertical-relative:text;mso-width-percent:0;mso-height-percent:0;mso-width-relative:page;mso-height-relative:page;v-text-anchor:top" o:gfxdata="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" o:allowincell="f" strokecolor="#969696">
+              <v:shape id="Text Box 155" o:spid="_x0000_s1044" type="#_x0000_t202" style="position:absolute;margin-left:4pt;margin-top:.7pt;width:381.65pt;height:80.5pt;z-index:251670016;visibility:visible;mso-wrap-style:square;mso-width-percent:0;mso-height-percent:0;mso-wrap-distance-left:9pt;mso-wrap-distance-top:0;mso-wrap-distance-right:9pt;mso-wrap-distance-bottom:0;mso-position-horizontal:absolute;mso-position-horizontal-relative:text;mso-position-vertical:absolute;mso-position-vertical-relative:text;mso-width-percent:0;mso-height-percent:0;mso-width-relative:page;mso-height-relative:page;v-text-anchor:top" o:gfxdata="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" o:allowincell="f" strokecolor="#969696">
                 <v:textbox>
                   <w:txbxContent>
                     <w:p/>
@@ -27246,7 +28821,7 @@
           </mc:Choice>
           <mc:Fallback>
             <w:pict>
-              <v:group id="Canvas 151" o:spid="_x0000_s1040" editas="canvas" style="width:390.6pt;height:90pt;mso-position-horizontal-relative:char;mso-position-vertical-relative:line" coordsize="49606,11430" o:gfxdata="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">
+              <v:group id="Canvas 151" o:spid="_x0000_s1045" editas="canvas" style="width:390.6pt;height:90pt;mso-position-horizontal-relative:char;mso-position-vertical-relative:line" coordsize="49606,11430" o:gfxdata="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">
                 <v:shapetype id="_x0000_t75" coordsize="21600,21600" o:spt="75" o:preferrelative="t" path="m@4@5l@4@11@9@11@9@5xe" filled="f" stroked="f">
                   <v:stroke joinstyle="miter"/>
                   <v:formulas>
@@ -27266,11 +28841,11 @@
                   <v:path o:extrusionok="f" gradientshapeok="t" o:connecttype="rect"/>
                   <o:lock v:ext="edit" aspectratio="t"/>
                 </v:shapetype>
-                <v:shape id="_x0000_s1041" type="#_x0000_t75" style="position:absolute;width:49606;height:11430;visibility:visible;mso-wrap-style:square">
+                <v:shape id="_x0000_s1046" type="#_x0000_t75" style="position:absolute;width:49606;height:11430;visibility:visible;mso-wrap-style:square">
                   <v:fill o:detectmouseclick="t"/>
                   <v:path o:connecttype="none"/>
                 </v:shape>
-                <v:shape id="Text Box 157" o:spid="_x0000_s1042" type="#_x0000_t202" style="position:absolute;left:460;top:635;width:48467;height:10287;visibility:visible;mso-wrap-style:square;v-text-anchor:top" o:gfxdata="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" strokecolor="#969696">
+                <v:shape id="Text Box 157" o:spid="_x0000_s1047" type="#_x0000_t202" style="position:absolute;left:460;top:635;width:48467;height:10287;visibility:visible;mso-wrap-style:square;v-text-anchor:top" o:gfxdata="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" strokecolor="#969696">
                   <v:textbox>
                     <w:txbxContent>
                       <w:p/>
@@ -27446,7 +29021,7 @@
           </mc:Choice>
           <mc:Fallback>
             <w:pict>
-              <v:shape id="Text Box 156" o:spid="_x0000_s1043" type="#_x0000_t202" style="position:absolute;margin-left:3.6pt;margin-top:-.05pt;width:378.05pt;height:36pt;z-index:251671040;visibility:visible;mso-wrap-style:square;mso-width-percent:0;mso-height-percent:0;mso-wrap-distance-left:9pt;mso-wrap-distance-top:0;mso-wrap-distance-right:9pt;mso-wrap-distance-bottom:0;mso-position-horizontal:absolute;mso-position-horizontal-relative:text;mso-position-vertical:absolute;mso-position-vertical-relative:text;mso-width-percent:0;mso-height-percent:0;mso-width-relative:page;mso-height-relative:page;v-text-anchor:top" o:gfxdata="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" o:allowincell="f" strokecolor="#969696">
+              <v:shape id="Text Box 156" o:spid="_x0000_s1048" type="#_x0000_t202" style="position:absolute;margin-left:3.6pt;margin-top:-.05pt;width:378.05pt;height:36pt;z-index:251671040;visibility:visible;mso-wrap-style:square;mso-width-percent:0;mso-height-percent:0;mso-wrap-distance-left:9pt;mso-wrap-distance-top:0;mso-wrap-distance-right:9pt;mso-wrap-distance-bottom:0;mso-position-horizontal:absolute;mso-position-horizontal-relative:text;mso-position-vertical:absolute;mso-position-vertical-relative:text;mso-width-percent:0;mso-height-percent:0;mso-width-relative:page;mso-height-relative:page;v-text-anchor:top" o:gfxdata="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" o:allowincell="f" strokecolor="#969696">
                 <v:textbox>
                   <w:txbxContent>
                     <w:p>
@@ -27601,12 +29176,12 @@
           </mc:Choice>
           <mc:Fallback>
             <w:pict>
-              <v:group id="Canvas 148" o:spid="_x0000_s1044" editas="canvas" style="width:390.6pt;height:45pt;mso-position-horizontal-relative:char;mso-position-vertical-relative:line" coordsize="49606,5715" o:gfxdata="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">
-                <v:shape id="_x0000_s1045" type="#_x0000_t75" style="position:absolute;width:49606;height:5715;visibility:visible;mso-wrap-style:square">
+              <v:group id="Canvas 148" o:spid="_x0000_s1049" editas="canvas" style="width:390.6pt;height:45pt;mso-position-horizontal-relative:char;mso-position-vertical-relative:line" coordsize="49606,5715" o:gfxdata="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">
+                <v:shape id="_x0000_s1050" type="#_x0000_t75" style="position:absolute;width:49606;height:5715;visibility:visible;mso-wrap-style:square">
                   <v:fill o:detectmouseclick="t"/>
                   <v:path o:connecttype="none"/>
                 </v:shape>
-                <v:shape id="Text Box 150" o:spid="_x0000_s1046" type="#_x0000_t202" style="position:absolute;left:460;top:1143;width:48007;height:4572;visibility:visible;mso-wrap-style:square;v-text-anchor:top" o:gfxdata="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" strokecolor="#969696">
+                <v:shape id="Text Box 150" o:spid="_x0000_s1051" type="#_x0000_t202" style="position:absolute;left:460;top:1143;width:48007;height:4572;visibility:visible;mso-wrap-style:square;v-text-anchor:top" o:gfxdata="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" strokecolor="#969696">
                   <v:textbox>
                     <w:txbxContent>
                       <w:p>
@@ -27744,12 +29319,12 @@
           </mc:Choice>
           <mc:Fallback>
             <w:pict>
-              <v:group id="Canvas 145" o:spid="_x0000_s1047" editas="canvas" style="width:381.65pt;height:45pt;mso-position-horizontal-relative:char;mso-position-vertical-relative:line" coordsize="48469,5715" o:gfxdata="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">
-                <v:shape id="_x0000_s1048" type="#_x0000_t75" style="position:absolute;width:48469;height:5715;visibility:visible;mso-wrap-style:square">
+              <v:group id="Canvas 145" o:spid="_x0000_s1052" editas="canvas" style="width:381.65pt;height:45pt;mso-position-horizontal-relative:char;mso-position-vertical-relative:line" coordsize="48469,5715" o:gfxdata="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">
+                <v:shape id="_x0000_s1053" type="#_x0000_t75" style="position:absolute;width:48469;height:5715;visibility:visible;mso-wrap-style:square">
                   <v:fill o:detectmouseclick="t"/>
                   <v:path o:connecttype="none"/>
                 </v:shape>
-                <v:shape id="Text Box 147" o:spid="_x0000_s1049" type="#_x0000_t202" style="position:absolute;left:460;width:48009;height:4572;visibility:visible;mso-wrap-style:square;v-text-anchor:top" o:gfxdata="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" strokecolor="#969696">
+                <v:shape id="Text Box 147" o:spid="_x0000_s1054" type="#_x0000_t202" style="position:absolute;left:460;width:48009;height:4572;visibility:visible;mso-wrap-style:square;v-text-anchor:top" o:gfxdata="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" strokecolor="#969696">
                   <v:textbox>
                     <w:txbxContent>
                       <w:p>

</xml_diff>

<commit_message>
Merge data for block 16 to the notification document
</commit_message>
<xml_diff>
--- a/src/EA.Iws.Api/Documents/NotificationMergeTemplate.docx
+++ b/src/EA.Iws.Api/Documents/NotificationMergeTemplate.docx
@@ -410,13 +410,13 @@
               <mc:AlternateContent>
                 <mc:Choice Requires="wps">
                   <w:drawing>
-                    <wp:anchor distT="45720" distB="45720" distL="114300" distR="114300" simplePos="0" relativeHeight="251673088" behindDoc="0" locked="0" layoutInCell="1" allowOverlap="1" wp14:anchorId="536CFD04" wp14:editId="17336B21">
+                    <wp:anchor distT="45720" distB="45720" distL="114300" distR="114300" simplePos="0" relativeHeight="251673088" behindDoc="0" locked="0" layoutInCell="1" allowOverlap="1" wp14:anchorId="0A498FC3" wp14:editId="431CE263">
                       <wp:simplePos x="0" y="0"/>
                       <wp:positionH relativeFrom="column">
-                        <wp:posOffset>388937</wp:posOffset>
+                        <wp:posOffset>388620</wp:posOffset>
                       </wp:positionH>
                       <wp:positionV relativeFrom="paragraph">
-                        <wp:posOffset>6668</wp:posOffset>
+                        <wp:posOffset>11113</wp:posOffset>
                       </wp:positionV>
                       <wp:extent cx="2962275" cy="474980"/>
                       <wp:effectExtent l="0" t="0" r="9525" b="1270"/>
@@ -518,11 +518,11 @@
                 </mc:Choice>
                 <mc:Fallback>
                   <w:pict>
-                    <v:shapetype w14:anchorId="536CFD04" id="_x0000_t202" coordsize="21600,21600" o:spt="202" path="m,l,21600r21600,l21600,xe">
+                    <v:shapetype w14:anchorId="0A498FC3" id="_x0000_t202" coordsize="21600,21600" o:spt="202" path="m,l,21600r21600,l21600,xe">
                       <v:stroke joinstyle="miter"/>
                       <v:path gradientshapeok="t" o:connecttype="rect"/>
                     </v:shapetype>
-                    <v:shape id="Text Box 2" o:spid="_x0000_s1026" type="#_x0000_t202" style="position:absolute;margin-left:30.6pt;margin-top:.55pt;width:233.25pt;height:37.4pt;z-index:251673088;visibility:visible;mso-wrap-style:square;mso-width-percent:0;mso-height-percent:0;mso-wrap-distance-left:9pt;mso-wrap-distance-top:3.6pt;mso-wrap-distance-right:9pt;mso-wrap-distance-bottom:3.6pt;mso-position-horizontal:absolute;mso-position-horizontal-relative:text;mso-position-vertical:absolute;mso-position-vertical-relative:text;mso-width-percent:0;mso-height-percent:0;mso-width-relative:margin;mso-height-relative:margin;v-text-anchor:top" o:gfxdata="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" filled="f" stroked="f">
+                    <v:shape id="Text Box 2" o:spid="_x0000_s1026" type="#_x0000_t202" style="position:absolute;margin-left:30.6pt;margin-top:.9pt;width:233.25pt;height:37.4pt;z-index:251673088;visibility:visible;mso-wrap-style:square;mso-width-percent:0;mso-height-percent:0;mso-wrap-distance-left:9pt;mso-wrap-distance-top:3.6pt;mso-wrap-distance-right:9pt;mso-wrap-distance-bottom:3.6pt;mso-position-horizontal:absolute;mso-position-horizontal-relative:text;mso-position-vertical:absolute;mso-position-vertical-relative:text;mso-width-percent:0;mso-height-percent:0;mso-width-relative:margin;mso-height-relative:margin;v-text-anchor:top" o:gfxdata="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" filled="f" stroked="f">
                       <v:textbox inset="0,0,0,0">
                         <w:txbxContent>
                           <w:p>
@@ -1701,13 +1701,13 @@
               <mc:AlternateContent>
                 <mc:Choice Requires="wps">
                   <w:drawing>
-                    <wp:anchor distT="45720" distB="45720" distL="114300" distR="114300" simplePos="0" relativeHeight="251677184" behindDoc="0" locked="0" layoutInCell="1" allowOverlap="1" wp14:anchorId="3E251151" wp14:editId="2F162D7D">
+                    <wp:anchor distT="45720" distB="45720" distL="114300" distR="114300" simplePos="0" relativeHeight="251677184" behindDoc="0" locked="0" layoutInCell="1" allowOverlap="1" wp14:anchorId="4625D2CC" wp14:editId="3414A5FD">
                       <wp:simplePos x="0" y="0"/>
                       <wp:positionH relativeFrom="column">
-                        <wp:posOffset>387032</wp:posOffset>
+                        <wp:posOffset>386715</wp:posOffset>
                       </wp:positionH>
                       <wp:positionV relativeFrom="paragraph">
-                        <wp:posOffset>5715</wp:posOffset>
+                        <wp:posOffset>10478</wp:posOffset>
                       </wp:positionV>
                       <wp:extent cx="2752090" cy="469900"/>
                       <wp:effectExtent l="0" t="0" r="10160" b="6350"/>
@@ -1809,7 +1809,7 @@
                 </mc:Choice>
                 <mc:Fallback>
                   <w:pict>
-                    <v:shape w14:anchorId="3E251151" id="_x0000_s1027" type="#_x0000_t202" style="position:absolute;margin-left:30.45pt;margin-top:.45pt;width:216.7pt;height:37pt;z-index:251677184;visibility:visible;mso-wrap-style:square;mso-width-percent:0;mso-height-percent:0;mso-wrap-distance-left:9pt;mso-wrap-distance-top:3.6pt;mso-wrap-distance-right:9pt;mso-wrap-distance-bottom:3.6pt;mso-position-horizontal:absolute;mso-position-horizontal-relative:text;mso-position-vertical:absolute;mso-position-vertical-relative:text;mso-width-percent:0;mso-height-percent:0;mso-width-relative:margin;mso-height-relative:margin;v-text-anchor:top" o:gfxdata="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" filled="f" stroked="f">
+                    <v:shape w14:anchorId="4625D2CC" id="_x0000_s1027" type="#_x0000_t202" style="position:absolute;margin-left:30.45pt;margin-top:.85pt;width:216.7pt;height:37pt;z-index:251677184;visibility:visible;mso-wrap-style:square;mso-width-percent:0;mso-height-percent:0;mso-wrap-distance-left:9pt;mso-wrap-distance-top:3.6pt;mso-wrap-distance-right:9pt;mso-wrap-distance-bottom:3.6pt;mso-position-horizontal:absolute;mso-position-horizontal-relative:text;mso-position-vertical:absolute;mso-position-vertical-relative:text;mso-width-percent:0;mso-height-percent:0;mso-width-relative:margin;mso-height-relative:margin;v-text-anchor:top" o:gfxdata="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" filled="f" stroked="f">
                       <v:textbox inset="0,0,0,0">
                         <w:txbxContent>
                           <w:p>
@@ -2373,7 +2373,7 @@
               <mc:AlternateContent>
                 <mc:Choice Requires="wps">
                   <w:drawing>
-                    <wp:anchor distT="45720" distB="45720" distL="114300" distR="114300" simplePos="0" relativeHeight="251703808" behindDoc="0" locked="0" layoutInCell="1" allowOverlap="1" wp14:anchorId="776A1724" wp14:editId="3C06AE99">
+                    <wp:anchor distT="45720" distB="45720" distL="114300" distR="114300" simplePos="0" relativeHeight="251703808" behindDoc="0" locked="0" layoutInCell="1" allowOverlap="1" wp14:anchorId="1730B880" wp14:editId="4322B4F5">
                       <wp:simplePos x="0" y="0"/>
                       <wp:positionH relativeFrom="column">
                         <wp:posOffset>2215515</wp:posOffset>
@@ -2549,7 +2549,7 @@
               <mc:AlternateContent>
                 <mc:Choice Requires="wps">
                   <w:drawing>
-                    <wp:anchor distT="45720" distB="45720" distL="114300" distR="114300" simplePos="0" relativeHeight="251701760" behindDoc="0" locked="0" layoutInCell="1" allowOverlap="1" wp14:anchorId="34D94104" wp14:editId="0DA00D99">
+                    <wp:anchor distT="45720" distB="45720" distL="114300" distR="114300" simplePos="0" relativeHeight="251701760" behindDoc="0" locked="0" layoutInCell="1" allowOverlap="1" wp14:anchorId="2584E629" wp14:editId="767E6D7C">
                       <wp:simplePos x="0" y="0"/>
                       <wp:positionH relativeFrom="column">
                         <wp:posOffset>645160</wp:posOffset>
@@ -2746,7 +2746,7 @@
               <mc:AlternateContent>
                 <mc:Choice Requires="wps">
                   <w:drawing>
-                    <wp:anchor distT="45720" distB="45720" distL="114300" distR="114300" simplePos="0" relativeHeight="251699712" behindDoc="0" locked="0" layoutInCell="1" allowOverlap="1" wp14:anchorId="502FC74F" wp14:editId="53FE1251">
+                    <wp:anchor distT="45720" distB="45720" distL="114300" distR="114300" simplePos="0" relativeHeight="251699712" behindDoc="0" locked="0" layoutInCell="1" allowOverlap="1" wp14:anchorId="6B3B2FE5" wp14:editId="58A95C27">
                       <wp:simplePos x="0" y="0"/>
                       <wp:positionH relativeFrom="column">
                         <wp:posOffset>1068705</wp:posOffset>
@@ -3505,13 +3505,13 @@
               <mc:AlternateContent>
                 <mc:Choice Requires="wps">
                   <w:drawing>
-                    <wp:anchor distT="45720" distB="45720" distL="114300" distR="114300" simplePos="0" relativeHeight="251681280" behindDoc="0" locked="0" layoutInCell="1" allowOverlap="1" wp14:anchorId="4CBB00ED" wp14:editId="3D1F68BA">
+                    <wp:anchor distT="45720" distB="45720" distL="114300" distR="114300" simplePos="0" relativeHeight="251681280" behindDoc="0" locked="0" layoutInCell="1" allowOverlap="1" wp14:anchorId="744116A9" wp14:editId="000F5114">
                       <wp:simplePos x="0" y="0"/>
                       <wp:positionH relativeFrom="column">
-                        <wp:posOffset>398463</wp:posOffset>
+                        <wp:posOffset>398145</wp:posOffset>
                       </wp:positionH>
                       <wp:positionV relativeFrom="paragraph">
-                        <wp:posOffset>2540</wp:posOffset>
+                        <wp:posOffset>7303</wp:posOffset>
                       </wp:positionV>
                       <wp:extent cx="3076575" cy="359410"/>
                       <wp:effectExtent l="0" t="0" r="9525" b="2540"/>
@@ -3613,7 +3613,7 @@
                 </mc:Choice>
                 <mc:Fallback>
                   <w:pict>
-                    <v:shape w14:anchorId="4CBB00ED" id="_x0000_s1031" type="#_x0000_t202" style="position:absolute;margin-left:31.4pt;margin-top:.2pt;width:242.25pt;height:28.3pt;z-index:251681280;visibility:visible;mso-wrap-style:square;mso-width-percent:0;mso-height-percent:0;mso-wrap-distance-left:9pt;mso-wrap-distance-top:3.6pt;mso-wrap-distance-right:9pt;mso-wrap-distance-bottom:3.6pt;mso-position-horizontal:absolute;mso-position-horizontal-relative:text;mso-position-vertical:absolute;mso-position-vertical-relative:text;mso-width-percent:0;mso-height-percent:0;mso-width-relative:margin;mso-height-relative:margin;v-text-anchor:top" o:gfxdata="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" filled="f" stroked="f">
+                    <v:shape w14:anchorId="744116A9" id="_x0000_s1031" type="#_x0000_t202" style="position:absolute;margin-left:31.35pt;margin-top:.6pt;width:242.25pt;height:28.3pt;z-index:251681280;visibility:visible;mso-wrap-style:square;mso-width-percent:0;mso-height-percent:0;mso-wrap-distance-left:9pt;mso-wrap-distance-top:3.6pt;mso-wrap-distance-right:9pt;mso-wrap-distance-bottom:3.6pt;mso-position-horizontal:absolute;mso-position-horizontal-relative:text;mso-position-vertical:absolute;mso-position-vertical-relative:text;mso-width-percent:0;mso-height-percent:0;mso-width-relative:margin;mso-height-relative:margin;v-text-anchor:top" o:gfxdata="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" filled="f" stroked="f">
                       <v:textbox inset="0,0,0,0">
                         <w:txbxContent>
                           <w:p>
@@ -3680,7 +3680,7 @@
               <mc:AlternateContent>
                 <mc:Choice Requires="wps">
                   <w:drawing>
-                    <wp:anchor distT="45720" distB="45720" distL="114300" distR="114300" simplePos="0" relativeHeight="251695616" behindDoc="0" locked="0" layoutInCell="1" allowOverlap="1" wp14:anchorId="1C0432F0" wp14:editId="6822F089">
+                    <wp:anchor distT="45720" distB="45720" distL="114300" distR="114300" simplePos="0" relativeHeight="251695616" behindDoc="0" locked="0" layoutInCell="1" allowOverlap="1" wp14:anchorId="66A60D28" wp14:editId="0B53ADC6">
                       <wp:simplePos x="0" y="0"/>
                       <wp:positionH relativeFrom="column">
                         <wp:posOffset>1814830</wp:posOffset>
@@ -4521,7 +4521,7 @@
               <mc:AlternateContent>
                 <mc:Choice Requires="wps">
                   <w:drawing>
-                    <wp:anchor distT="45720" distB="45720" distL="114300" distR="114300" simplePos="0" relativeHeight="251707904" behindDoc="0" locked="0" layoutInCell="1" allowOverlap="1" wp14:anchorId="46335CBF" wp14:editId="3B79E022">
+                    <wp:anchor distT="45720" distB="45720" distL="114300" distR="114300" simplePos="0" relativeHeight="251707904" behindDoc="0" locked="0" layoutInCell="1" allowOverlap="1" wp14:anchorId="243E37CF" wp14:editId="01EFC07E">
                       <wp:simplePos x="0" y="0"/>
                       <wp:positionH relativeFrom="column">
                         <wp:posOffset>-6985</wp:posOffset>
@@ -4920,7 +4920,7 @@
               <mc:AlternateContent>
                 <mc:Choice Requires="wps">
                   <w:drawing>
-                    <wp:anchor distT="45720" distB="45720" distL="114300" distR="114300" simplePos="0" relativeHeight="251675136" behindDoc="0" locked="0" layoutInCell="1" allowOverlap="1" wp14:anchorId="76E7F5B7" wp14:editId="3BCA6BA9">
+                    <wp:anchor distT="45720" distB="45720" distL="114300" distR="114300" simplePos="0" relativeHeight="251675136" behindDoc="0" locked="0" layoutInCell="1" allowOverlap="1" wp14:anchorId="65B84F67" wp14:editId="6ACB1402">
                       <wp:simplePos x="0" y="0"/>
                       <wp:positionH relativeFrom="column">
                         <wp:posOffset>446088</wp:posOffset>
@@ -5156,7 +5156,7 @@
               <mc:AlternateContent>
                 <mc:Choice Requires="wps">
                   <w:drawing>
-                    <wp:anchor distT="45720" distB="45720" distL="114300" distR="114300" simplePos="0" relativeHeight="251691520" behindDoc="0" locked="0" layoutInCell="1" allowOverlap="1" wp14:anchorId="430410F6" wp14:editId="0E0B77C6">
+                    <wp:anchor distT="45720" distB="45720" distL="114300" distR="114300" simplePos="0" relativeHeight="251691520" behindDoc="0" locked="0" layoutInCell="1" allowOverlap="1" wp14:anchorId="0BCB8FA9" wp14:editId="1B52EE7C">
                       <wp:simplePos x="0" y="0"/>
                       <wp:positionH relativeFrom="column">
                         <wp:posOffset>1812925</wp:posOffset>
@@ -5621,7 +5621,7 @@
               <mc:AlternateContent>
                 <mc:Choice Requires="wps">
                   <w:drawing>
-                    <wp:anchor distT="45720" distB="45720" distL="114300" distR="114300" simplePos="0" relativeHeight="251705856" behindDoc="0" locked="0" layoutInCell="1" allowOverlap="1" wp14:anchorId="4D4291CA" wp14:editId="0DDFBF7D">
+                    <wp:anchor distT="45720" distB="45720" distL="114300" distR="114300" simplePos="0" relativeHeight="251705856" behindDoc="0" locked="0" layoutInCell="1" allowOverlap="1" wp14:anchorId="5793C557" wp14:editId="5B068095">
                       <wp:simplePos x="0" y="0"/>
                       <wp:positionH relativeFrom="column">
                         <wp:posOffset>3175</wp:posOffset>
@@ -5890,7 +5890,7 @@
               <mc:AlternateContent>
                 <mc:Choice Requires="wps">
                   <w:drawing>
-                    <wp:anchor distT="45720" distB="45720" distL="114300" distR="114300" simplePos="0" relativeHeight="251685376" behindDoc="0" locked="0" layoutInCell="1" allowOverlap="1" wp14:anchorId="79437775" wp14:editId="2C4AB3F9">
+                    <wp:anchor distT="45720" distB="45720" distL="114300" distR="114300" simplePos="0" relativeHeight="251685376" behindDoc="0" locked="0" layoutInCell="1" allowOverlap="1" wp14:anchorId="237FB623" wp14:editId="757B26AB">
                       <wp:simplePos x="0" y="0"/>
                       <wp:positionH relativeFrom="column">
                         <wp:posOffset>21590</wp:posOffset>
@@ -7300,13 +7300,13 @@
               <mc:AlternateContent>
                 <mc:Choice Requires="wps">
                   <w:drawing>
-                    <wp:anchor distT="45720" distB="45720" distL="114300" distR="114300" simplePos="0" relativeHeight="251689472" behindDoc="0" locked="0" layoutInCell="1" allowOverlap="1" wp14:anchorId="562C7034" wp14:editId="01D9655E">
+                    <wp:anchor distT="45720" distB="45720" distL="114300" distR="114300" simplePos="0" relativeHeight="251689472" behindDoc="0" locked="0" layoutInCell="1" allowOverlap="1" wp14:anchorId="6FB2CB2B" wp14:editId="392916E6">
                       <wp:simplePos x="0" y="0"/>
                       <wp:positionH relativeFrom="column">
-                        <wp:posOffset>392113</wp:posOffset>
+                        <wp:posOffset>391795</wp:posOffset>
                       </wp:positionH>
                       <wp:positionV relativeFrom="paragraph">
-                        <wp:posOffset>116205</wp:posOffset>
+                        <wp:posOffset>120968</wp:posOffset>
                       </wp:positionV>
                       <wp:extent cx="3111500" cy="247650"/>
                       <wp:effectExtent l="0" t="0" r="12700" b="0"/>
@@ -7408,7 +7408,7 @@
                 </mc:Choice>
                 <mc:Fallback>
                   <w:pict>
-                    <v:shape w14:anchorId="562C7034" id="_x0000_s1038" type="#_x0000_t202" style="position:absolute;margin-left:30.9pt;margin-top:9.15pt;width:245pt;height:19.5pt;z-index:251689472;visibility:visible;mso-wrap-style:square;mso-width-percent:0;mso-height-percent:0;mso-wrap-distance-left:9pt;mso-wrap-distance-top:3.6pt;mso-wrap-distance-right:9pt;mso-wrap-distance-bottom:3.6pt;mso-position-horizontal:absolute;mso-position-horizontal-relative:text;mso-position-vertical:absolute;mso-position-vertical-relative:text;mso-width-percent:0;mso-height-percent:0;mso-width-relative:margin;mso-height-relative:margin;v-text-anchor:top" o:gfxdata="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" filled="f" stroked="f">
+                    <v:shape w14:anchorId="6FB2CB2B" id="_x0000_s1038" type="#_x0000_t202" style="position:absolute;margin-left:30.85pt;margin-top:9.55pt;width:245pt;height:19.5pt;z-index:251689472;visibility:visible;mso-wrap-style:square;mso-width-percent:0;mso-height-percent:0;mso-wrap-distance-left:9pt;mso-wrap-distance-top:3.6pt;mso-wrap-distance-right:9pt;mso-wrap-distance-bottom:3.6pt;mso-position-horizontal:absolute;mso-position-horizontal-relative:text;mso-position-vertical:absolute;mso-position-vertical-relative:text;mso-width-percent:0;mso-height-percent:0;mso-width-relative:margin;mso-height-relative:margin;v-text-anchor:top" o:gfxdata="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" filled="f" stroked="f">
                       <v:textbox inset="0,0,0,0">
                         <w:txbxContent>
                           <w:p>
@@ -8823,6 +8823,53 @@
               </w:rPr>
               <w:t>Entry:</w:t>
             </w:r>
+            <w:r>
+              <w:rPr>
+                <w:sz w:val="16"/>
+              </w:rPr>
+              <w:t xml:space="preserve">  </w:t>
+            </w:r>
+            <w:r>
+              <w:rPr>
+                <w:rFonts w:ascii="Arial" w:hAnsi="Arial" w:cs="Arial"/>
+                <w:sz w:val="14"/>
+                <w:szCs w:val="14"/>
+              </w:rPr>
+              <w:fldChar w:fldCharType="begin"/>
+            </w:r>
+            <w:r>
+              <w:rPr>
+                <w:rFonts w:ascii="Arial" w:hAnsi="Arial" w:cs="Arial"/>
+                <w:sz w:val="14"/>
+                <w:szCs w:val="14"/>
+              </w:rPr>
+              <w:instrText xml:space="preserve"> MERGEFIELD  CustomsOffice[EntryAnnexMessage]  \* MERGEFORMAT </w:instrText>
+            </w:r>
+            <w:r>
+              <w:rPr>
+                <w:rFonts w:ascii="Arial" w:hAnsi="Arial" w:cs="Arial"/>
+                <w:sz w:val="14"/>
+                <w:szCs w:val="14"/>
+              </w:rPr>
+              <w:fldChar w:fldCharType="separate"/>
+            </w:r>
+            <w:r>
+              <w:rPr>
+                <w:rFonts w:ascii="Arial" w:hAnsi="Arial" w:cs="Arial"/>
+                <w:noProof/>
+                <w:sz w:val="14"/>
+                <w:szCs w:val="14"/>
+              </w:rPr>
+              <w:t>«CustomsOffice[EntryAnnexMessage]»</w:t>
+            </w:r>
+            <w:r>
+              <w:rPr>
+                <w:rFonts w:ascii="Arial" w:hAnsi="Arial" w:cs="Arial"/>
+                <w:sz w:val="14"/>
+                <w:szCs w:val="14"/>
+              </w:rPr>
+              <w:fldChar w:fldCharType="end"/>
+            </w:r>
           </w:p>
         </w:tc>
         <w:tc>
@@ -8845,6 +8892,53 @@
                 <w:sz w:val="16"/>
               </w:rPr>
               <w:t>Exit:</w:t>
+            </w:r>
+            <w:r>
+              <w:rPr>
+                <w:sz w:val="16"/>
+              </w:rPr>
+              <w:t xml:space="preserve">  </w:t>
+            </w:r>
+            <w:r>
+              <w:rPr>
+                <w:rFonts w:ascii="Arial" w:hAnsi="Arial" w:cs="Arial"/>
+                <w:sz w:val="14"/>
+                <w:szCs w:val="14"/>
+              </w:rPr>
+              <w:fldChar w:fldCharType="begin"/>
+            </w:r>
+            <w:r>
+              <w:rPr>
+                <w:rFonts w:ascii="Arial" w:hAnsi="Arial" w:cs="Arial"/>
+                <w:sz w:val="14"/>
+                <w:szCs w:val="14"/>
+              </w:rPr>
+              <w:instrText xml:space="preserve"> MERGEFIELD  CustomsOffice[ExitAnnexMessage]  \* MERGEFORMAT </w:instrText>
+            </w:r>
+            <w:r>
+              <w:rPr>
+                <w:rFonts w:ascii="Arial" w:hAnsi="Arial" w:cs="Arial"/>
+                <w:sz w:val="14"/>
+                <w:szCs w:val="14"/>
+              </w:rPr>
+              <w:fldChar w:fldCharType="separate"/>
+            </w:r>
+            <w:r>
+              <w:rPr>
+                <w:rFonts w:ascii="Arial" w:hAnsi="Arial" w:cs="Arial"/>
+                <w:noProof/>
+                <w:sz w:val="14"/>
+                <w:szCs w:val="14"/>
+              </w:rPr>
+              <w:t>«CustomsOffice[ExitAnnexMessage]»</w:t>
+            </w:r>
+            <w:r>
+              <w:rPr>
+                <w:rFonts w:ascii="Arial" w:hAnsi="Arial" w:cs="Arial"/>
+                <w:sz w:val="14"/>
+                <w:szCs w:val="14"/>
+              </w:rPr>
+              <w:fldChar w:fldCharType="end"/>
             </w:r>
           </w:p>
         </w:tc>
@@ -12835,22 +12929,253 @@
             </w:pPr>
             <w:r>
               <w:rPr>
+                <w:sz w:val="16"/>
+              </w:rPr>
+              <w:t>Name:</w:t>
+            </w:r>
+            <w:r>
+              <w:rPr>
+                <w:sz w:val="16"/>
+              </w:rPr>
+              <w:t xml:space="preserve"> </w:t>
+            </w:r>
+            <w:r>
+              <w:rPr>
+                <w:rFonts w:ascii="Arial" w:hAnsi="Arial" w:cs="Arial"/>
+                <w:sz w:val="14"/>
+                <w:szCs w:val="14"/>
+              </w:rPr>
+              <w:fldChar w:fldCharType="begin"/>
+            </w:r>
+            <w:r>
+              <w:rPr>
+                <w:rFonts w:ascii="Arial" w:hAnsi="Arial" w:cs="Arial"/>
+                <w:sz w:val="14"/>
+                <w:szCs w:val="14"/>
+              </w:rPr>
+              <w:instrText xml:space="preserve"> MERGEFIELD  Exporter[Name]  \* MERGEFORMAT </w:instrText>
+            </w:r>
+            <w:r>
+              <w:rPr>
+                <w:rFonts w:ascii="Arial" w:hAnsi="Arial" w:cs="Arial"/>
+                <w:sz w:val="14"/>
+                <w:szCs w:val="14"/>
+              </w:rPr>
+              <w:fldChar w:fldCharType="separate"/>
+            </w:r>
+            <w:r>
+              <w:rPr>
+                <w:rFonts w:ascii="Arial" w:hAnsi="Arial" w:cs="Arial"/>
+                <w:noProof/>
+                <w:sz w:val="14"/>
+                <w:szCs w:val="14"/>
+              </w:rPr>
+              <w:t>«Exporter[Name]»</w:t>
+            </w:r>
+            <w:r>
+              <w:rPr>
+                <w:rFonts w:ascii="Arial" w:hAnsi="Arial" w:cs="Arial"/>
+                <w:sz w:val="14"/>
+                <w:szCs w:val="14"/>
+              </w:rPr>
+              <w:fldChar w:fldCharType="end"/>
+            </w:r>
+          </w:p>
+        </w:tc>
+        <w:tc>
+          <w:tcPr>
+            <w:tcW w:w="5244" w:type="dxa"/>
+            <w:gridSpan w:val="5"/>
+            <w:tcBorders>
+              <w:bottom w:val="nil"/>
+              <w:right w:val="single" w:sz="4" w:space="0" w:color="auto"/>
+            </w:tcBorders>
+          </w:tcPr>
+          <w:p>
+            <w:pPr>
+              <w:rPr>
+                <w:sz w:val="16"/>
+              </w:rPr>
+            </w:pPr>
+            <w:r>
+              <w:rPr>
+                <w:b/>
+                <w:sz w:val="16"/>
+              </w:rPr>
+              <w:t xml:space="preserve">4. Importer - consignee </w:t>
+            </w:r>
+            <w:r>
+              <w:rPr>
+                <w:sz w:val="16"/>
+              </w:rPr>
+              <w:t>Registration No:</w:t>
+            </w:r>
+            <w:r>
+              <w:rPr>
+                <w:sz w:val="16"/>
+              </w:rPr>
+              <w:t xml:space="preserve"> </w:t>
+            </w:r>
+            <w:r>
+              <w:rPr>
+                <w:rFonts w:ascii="Arial" w:hAnsi="Arial" w:cs="Arial"/>
+                <w:sz w:val="14"/>
+                <w:szCs w:val="14"/>
+              </w:rPr>
+              <w:fldChar w:fldCharType="begin"/>
+            </w:r>
+            <w:r>
+              <w:rPr>
+                <w:rFonts w:ascii="Arial" w:hAnsi="Arial" w:cs="Arial"/>
+                <w:sz w:val="14"/>
+                <w:szCs w:val="14"/>
+              </w:rPr>
+              <w:instrText xml:space="preserve"> MERGEFIELD  Importer[RegistrationNumber]  \* MERGEFORMAT </w:instrText>
+            </w:r>
+            <w:r>
+              <w:rPr>
+                <w:rFonts w:ascii="Arial" w:hAnsi="Arial" w:cs="Arial"/>
+                <w:sz w:val="14"/>
+                <w:szCs w:val="14"/>
+              </w:rPr>
+              <w:fldChar w:fldCharType="separate"/>
+            </w:r>
+            <w:r>
+              <w:rPr>
+                <w:rFonts w:ascii="Arial" w:hAnsi="Arial" w:cs="Arial"/>
+                <w:noProof/>
+                <w:sz w:val="14"/>
+                <w:szCs w:val="14"/>
+              </w:rPr>
+              <w:t>«Importer[RegistrationNumber]»</w:t>
+            </w:r>
+            <w:r>
+              <w:rPr>
+                <w:rFonts w:ascii="Arial" w:hAnsi="Arial" w:cs="Arial"/>
+                <w:sz w:val="14"/>
+                <w:szCs w:val="14"/>
+              </w:rPr>
+              <w:fldChar w:fldCharType="end"/>
+            </w:r>
+          </w:p>
+          <w:p>
+            <w:pPr>
+              <w:tabs>
+                <w:tab w:val="left" w:pos="4335"/>
+              </w:tabs>
+              <w:rPr>
+                <w:sz w:val="16"/>
+              </w:rPr>
+            </w:pPr>
+            <w:r>
+              <w:rPr>
+                <w:sz w:val="16"/>
+              </w:rPr>
+              <w:tab/>
+            </w:r>
+          </w:p>
+          <w:p>
+            <w:pPr>
+              <w:rPr>
+                <w:sz w:val="16"/>
+              </w:rPr>
+            </w:pPr>
+            <w:r>
+              <w:rPr>
+                <w:sz w:val="16"/>
+              </w:rPr>
+              <w:t xml:space="preserve"> Name:</w:t>
+            </w:r>
+            <w:r>
+              <w:rPr>
+                <w:sz w:val="16"/>
+              </w:rPr>
+              <w:t xml:space="preserve"> </w:t>
+            </w:r>
+            <w:r>
+              <w:rPr>
+                <w:rFonts w:ascii="Arial" w:hAnsi="Arial" w:cs="Arial"/>
+                <w:sz w:val="14"/>
+                <w:szCs w:val="14"/>
+              </w:rPr>
+              <w:fldChar w:fldCharType="begin"/>
+            </w:r>
+            <w:r>
+              <w:rPr>
+                <w:rFonts w:ascii="Arial" w:hAnsi="Arial" w:cs="Arial"/>
+                <w:sz w:val="14"/>
+                <w:szCs w:val="14"/>
+              </w:rPr>
+              <w:instrText xml:space="preserve"> MERGEFIELD  Importer[Name]  \* MERGEFORMAT </w:instrText>
+            </w:r>
+            <w:r>
+              <w:rPr>
+                <w:rFonts w:ascii="Arial" w:hAnsi="Arial" w:cs="Arial"/>
+                <w:sz w:val="14"/>
+                <w:szCs w:val="14"/>
+              </w:rPr>
+              <w:fldChar w:fldCharType="separate"/>
+            </w:r>
+            <w:r>
+              <w:rPr>
+                <w:rFonts w:ascii="Arial" w:hAnsi="Arial" w:cs="Arial"/>
+                <w:noProof/>
+                <w:sz w:val="14"/>
+                <w:szCs w:val="14"/>
+              </w:rPr>
+              <w:t>«Importer[Name]»</w:t>
+            </w:r>
+            <w:r>
+              <w:rPr>
+                <w:rFonts w:ascii="Arial" w:hAnsi="Arial" w:cs="Arial"/>
+                <w:sz w:val="14"/>
+                <w:szCs w:val="14"/>
+              </w:rPr>
+              <w:fldChar w:fldCharType="end"/>
+            </w:r>
+          </w:p>
+        </w:tc>
+      </w:tr>
+      <w:tr>
+        <w:trPr>
+          <w:cantSplit/>
+          <w:trHeight w:val="171"/>
+        </w:trPr>
+        <w:tc>
+          <w:tcPr>
+            <w:tcW w:w="5671" w:type="dxa"/>
+            <w:gridSpan w:val="4"/>
+            <w:tcBorders>
+              <w:top w:val="nil"/>
+              <w:left w:val="single" w:sz="4" w:space="0" w:color="auto"/>
+              <w:bottom w:val="nil"/>
+              <w:right w:val="nil"/>
+            </w:tcBorders>
+          </w:tcPr>
+          <w:p>
+            <w:pPr>
+              <w:rPr>
+                <w:sz w:val="16"/>
+              </w:rPr>
+            </w:pPr>
+            <w:r>
+              <w:rPr>
                 <w:noProof/>
                 <w:sz w:val="16"/>
               </w:rPr>
               <mc:AlternateContent>
                 <mc:Choice Requires="wps">
                   <w:drawing>
-                    <wp:anchor distT="45720" distB="45720" distL="114300" distR="114300" simplePos="0" relativeHeight="251679232" behindDoc="0" locked="0" layoutInCell="1" allowOverlap="1" wp14:anchorId="6EC67874" wp14:editId="4F07E390">
+                    <wp:anchor distT="45720" distB="45720" distL="114300" distR="114300" simplePos="0" relativeHeight="251679232" behindDoc="0" locked="0" layoutInCell="1" allowOverlap="1" wp14:anchorId="4D54F27C" wp14:editId="4EE75943">
                       <wp:simplePos x="0" y="0"/>
                       <wp:positionH relativeFrom="column">
-                        <wp:posOffset>412750</wp:posOffset>
+                        <wp:posOffset>384175</wp:posOffset>
                       </wp:positionH>
                       <wp:positionV relativeFrom="paragraph">
-                        <wp:posOffset>118428</wp:posOffset>
+                        <wp:posOffset>11113</wp:posOffset>
                       </wp:positionV>
-                      <wp:extent cx="3028950" cy="474980"/>
-                      <wp:effectExtent l="0" t="0" r="0" b="1270"/>
+                      <wp:extent cx="3028950" cy="457200"/>
+                      <wp:effectExtent l="0" t="0" r="0" b="0"/>
                       <wp:wrapNone/>
                       <wp:docPr id="7" name="Text Box 2"/>
                       <wp:cNvGraphicFramePr>
@@ -12865,7 +13190,7 @@
                             <wps:spPr bwMode="auto">
                               <a:xfrm>
                                 <a:off x="0" y="0"/>
-                                <a:ext cx="3028950" cy="474980"/>
+                                <a:ext cx="3028950" cy="457200"/>
                               </a:xfrm>
                               <a:prstGeom prst="rect">
                                 <a:avLst/>
@@ -12949,7 +13274,11 @@
                 </mc:Choice>
                 <mc:Fallback>
                   <w:pict>
-                    <v:shape w14:anchorId="6EC67874" id="_x0000_s1040" type="#_x0000_t202" style="position:absolute;margin-left:32.5pt;margin-top:9.35pt;width:238.5pt;height:37.4pt;z-index:251679232;visibility:visible;mso-wrap-style:square;mso-width-percent:0;mso-height-percent:0;mso-wrap-distance-left:9pt;mso-wrap-distance-top:3.6pt;mso-wrap-distance-right:9pt;mso-wrap-distance-bottom:3.6pt;mso-position-horizontal:absolute;mso-position-horizontal-relative:text;mso-position-vertical:absolute;mso-position-vertical-relative:text;mso-width-percent:0;mso-height-percent:0;mso-width-relative:margin;mso-height-relative:margin;v-text-anchor:top" o:gfxdata="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" filled="f" stroked="f">
+                    <v:shapetype w14:anchorId="4D54F27C" id="_x0000_t202" coordsize="21600,21600" o:spt="202" path="m,l,21600r21600,l21600,xe">
+                      <v:stroke joinstyle="miter"/>
+                      <v:path gradientshapeok="t" o:connecttype="rect"/>
+                    </v:shapetype>
+                    <v:shape id="_x0000_s1040" type="#_x0000_t202" style="position:absolute;margin-left:30.25pt;margin-top:.9pt;width:238.5pt;height:36pt;z-index:251679232;visibility:visible;mso-wrap-style:square;mso-width-percent:0;mso-height-percent:0;mso-wrap-distance-left:9pt;mso-wrap-distance-top:3.6pt;mso-wrap-distance-right:9pt;mso-wrap-distance-bottom:3.6pt;mso-position-horizontal:absolute;mso-position-horizontal-relative:text;mso-position-vertical:absolute;mso-position-vertical-relative:text;mso-width-percent:0;mso-height-percent:0;mso-width-relative:margin;mso-height-relative:margin;v-text-anchor:top" o:gfxdata="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" filled="f" stroked="f">
                       <v:textbox inset="0,0,0,0">
                         <w:txbxContent>
                           <w:p>
@@ -13009,237 +13338,6 @@
                 </mc:Fallback>
               </mc:AlternateContent>
             </w:r>
-            <w:r>
-              <w:rPr>
-                <w:sz w:val="16"/>
-              </w:rPr>
-              <w:t>Name:</w:t>
-            </w:r>
-            <w:r>
-              <w:rPr>
-                <w:sz w:val="16"/>
-              </w:rPr>
-              <w:t xml:space="preserve"> </w:t>
-            </w:r>
-            <w:r>
-              <w:rPr>
-                <w:rFonts w:ascii="Arial" w:hAnsi="Arial" w:cs="Arial"/>
-                <w:sz w:val="14"/>
-                <w:szCs w:val="14"/>
-              </w:rPr>
-              <w:fldChar w:fldCharType="begin"/>
-            </w:r>
-            <w:r>
-              <w:rPr>
-                <w:rFonts w:ascii="Arial" w:hAnsi="Arial" w:cs="Arial"/>
-                <w:sz w:val="14"/>
-                <w:szCs w:val="14"/>
-              </w:rPr>
-              <w:instrText xml:space="preserve"> MERGEFIELD  Exporter[Name]  \* MERGEFORMAT </w:instrText>
-            </w:r>
-            <w:r>
-              <w:rPr>
-                <w:rFonts w:ascii="Arial" w:hAnsi="Arial" w:cs="Arial"/>
-                <w:sz w:val="14"/>
-                <w:szCs w:val="14"/>
-              </w:rPr>
-              <w:fldChar w:fldCharType="separate"/>
-            </w:r>
-            <w:r>
-              <w:rPr>
-                <w:rFonts w:ascii="Arial" w:hAnsi="Arial" w:cs="Arial"/>
-                <w:noProof/>
-                <w:sz w:val="14"/>
-                <w:szCs w:val="14"/>
-              </w:rPr>
-              <w:t>«Exporter[Name]»</w:t>
-            </w:r>
-            <w:r>
-              <w:rPr>
-                <w:rFonts w:ascii="Arial" w:hAnsi="Arial" w:cs="Arial"/>
-                <w:sz w:val="14"/>
-                <w:szCs w:val="14"/>
-              </w:rPr>
-              <w:fldChar w:fldCharType="end"/>
-            </w:r>
-          </w:p>
-        </w:tc>
-        <w:tc>
-          <w:tcPr>
-            <w:tcW w:w="5244" w:type="dxa"/>
-            <w:gridSpan w:val="5"/>
-            <w:tcBorders>
-              <w:bottom w:val="nil"/>
-              <w:right w:val="single" w:sz="4" w:space="0" w:color="auto"/>
-            </w:tcBorders>
-          </w:tcPr>
-          <w:p>
-            <w:pPr>
-              <w:rPr>
-                <w:sz w:val="16"/>
-              </w:rPr>
-            </w:pPr>
-            <w:r>
-              <w:rPr>
-                <w:b/>
-                <w:sz w:val="16"/>
-              </w:rPr>
-              <w:t xml:space="preserve">4. Importer - consignee </w:t>
-            </w:r>
-            <w:r>
-              <w:rPr>
-                <w:sz w:val="16"/>
-              </w:rPr>
-              <w:t>Registration No:</w:t>
-            </w:r>
-            <w:r>
-              <w:rPr>
-                <w:sz w:val="16"/>
-              </w:rPr>
-              <w:t xml:space="preserve"> </w:t>
-            </w:r>
-            <w:r>
-              <w:rPr>
-                <w:rFonts w:ascii="Arial" w:hAnsi="Arial" w:cs="Arial"/>
-                <w:sz w:val="14"/>
-                <w:szCs w:val="14"/>
-              </w:rPr>
-              <w:fldChar w:fldCharType="begin"/>
-            </w:r>
-            <w:r>
-              <w:rPr>
-                <w:rFonts w:ascii="Arial" w:hAnsi="Arial" w:cs="Arial"/>
-                <w:sz w:val="14"/>
-                <w:szCs w:val="14"/>
-              </w:rPr>
-              <w:instrText xml:space="preserve"> MERGEFIELD  Importer[RegistrationNumber]  \* MERGEFORMAT </w:instrText>
-            </w:r>
-            <w:r>
-              <w:rPr>
-                <w:rFonts w:ascii="Arial" w:hAnsi="Arial" w:cs="Arial"/>
-                <w:sz w:val="14"/>
-                <w:szCs w:val="14"/>
-              </w:rPr>
-              <w:fldChar w:fldCharType="separate"/>
-            </w:r>
-            <w:r>
-              <w:rPr>
-                <w:rFonts w:ascii="Arial" w:hAnsi="Arial" w:cs="Arial"/>
-                <w:noProof/>
-                <w:sz w:val="14"/>
-                <w:szCs w:val="14"/>
-              </w:rPr>
-              <w:t>«Importer[RegistrationNumber]»</w:t>
-            </w:r>
-            <w:r>
-              <w:rPr>
-                <w:rFonts w:ascii="Arial" w:hAnsi="Arial" w:cs="Arial"/>
-                <w:sz w:val="14"/>
-                <w:szCs w:val="14"/>
-              </w:rPr>
-              <w:fldChar w:fldCharType="end"/>
-            </w:r>
-          </w:p>
-          <w:p>
-            <w:pPr>
-              <w:tabs>
-                <w:tab w:val="left" w:pos="4335"/>
-              </w:tabs>
-              <w:rPr>
-                <w:sz w:val="16"/>
-              </w:rPr>
-            </w:pPr>
-            <w:r>
-              <w:rPr>
-                <w:sz w:val="16"/>
-              </w:rPr>
-              <w:tab/>
-            </w:r>
-          </w:p>
-          <w:p>
-            <w:pPr>
-              <w:rPr>
-                <w:sz w:val="16"/>
-              </w:rPr>
-            </w:pPr>
-            <w:r>
-              <w:rPr>
-                <w:sz w:val="16"/>
-              </w:rPr>
-              <w:t xml:space="preserve"> Name:</w:t>
-            </w:r>
-            <w:r>
-              <w:rPr>
-                <w:sz w:val="16"/>
-              </w:rPr>
-              <w:t xml:space="preserve"> </w:t>
-            </w:r>
-            <w:r>
-              <w:rPr>
-                <w:rFonts w:ascii="Arial" w:hAnsi="Arial" w:cs="Arial"/>
-                <w:sz w:val="14"/>
-                <w:szCs w:val="14"/>
-              </w:rPr>
-              <w:fldChar w:fldCharType="begin"/>
-            </w:r>
-            <w:r>
-              <w:rPr>
-                <w:rFonts w:ascii="Arial" w:hAnsi="Arial" w:cs="Arial"/>
-                <w:sz w:val="14"/>
-                <w:szCs w:val="14"/>
-              </w:rPr>
-              <w:instrText xml:space="preserve"> MERGEFIELD  Importer[Name]  \* MERGEFORMAT </w:instrText>
-            </w:r>
-            <w:r>
-              <w:rPr>
-                <w:rFonts w:ascii="Arial" w:hAnsi="Arial" w:cs="Arial"/>
-                <w:sz w:val="14"/>
-                <w:szCs w:val="14"/>
-              </w:rPr>
-              <w:fldChar w:fldCharType="separate"/>
-            </w:r>
-            <w:r>
-              <w:rPr>
-                <w:rFonts w:ascii="Arial" w:hAnsi="Arial" w:cs="Arial"/>
-                <w:noProof/>
-                <w:sz w:val="14"/>
-                <w:szCs w:val="14"/>
-              </w:rPr>
-              <w:t>«Importer[Name]»</w:t>
-            </w:r>
-            <w:r>
-              <w:rPr>
-                <w:rFonts w:ascii="Arial" w:hAnsi="Arial" w:cs="Arial"/>
-                <w:sz w:val="14"/>
-                <w:szCs w:val="14"/>
-              </w:rPr>
-              <w:fldChar w:fldCharType="end"/>
-            </w:r>
-          </w:p>
-        </w:tc>
-      </w:tr>
-      <w:tr>
-        <w:trPr>
-          <w:cantSplit/>
-          <w:trHeight w:val="171"/>
-        </w:trPr>
-        <w:tc>
-          <w:tcPr>
-            <w:tcW w:w="5671" w:type="dxa"/>
-            <w:gridSpan w:val="4"/>
-            <w:tcBorders>
-              <w:top w:val="nil"/>
-              <w:left w:val="single" w:sz="4" w:space="0" w:color="auto"/>
-              <w:bottom w:val="nil"/>
-              <w:right w:val="nil"/>
-            </w:tcBorders>
-          </w:tcPr>
-          <w:p>
-            <w:pPr>
-              <w:rPr>
-                <w:sz w:val="16"/>
-              </w:rPr>
-            </w:pPr>
             <w:r>
               <w:rPr>
                 <w:sz w:val="16"/>
@@ -13598,32 +13696,42 @@
             </w:r>
             <w:r>
               <w:rPr>
-                <w:sz w:val="16"/>
+                <w:rFonts w:ascii="Arial" w:hAnsi="Arial" w:cs="Arial"/>
+                <w:sz w:val="14"/>
+                <w:szCs w:val="14"/>
               </w:rPr>
               <w:fldChar w:fldCharType="begin"/>
             </w:r>
             <w:r>
               <w:rPr>
-                <w:sz w:val="16"/>
+                <w:rFonts w:ascii="Arial" w:hAnsi="Arial" w:cs="Arial"/>
+                <w:sz w:val="14"/>
+                <w:szCs w:val="14"/>
               </w:rPr>
               <w:instrText xml:space="preserve"> MERGEFIELD  Importer[ContactPerson]  \* MERGEFORMAT </w:instrText>
             </w:r>
             <w:r>
               <w:rPr>
-                <w:sz w:val="16"/>
+                <w:rFonts w:ascii="Arial" w:hAnsi="Arial" w:cs="Arial"/>
+                <w:sz w:val="14"/>
+                <w:szCs w:val="14"/>
               </w:rPr>
               <w:fldChar w:fldCharType="separate"/>
             </w:r>
             <w:r>
               <w:rPr>
+                <w:rFonts w:ascii="Arial" w:hAnsi="Arial" w:cs="Arial"/>
                 <w:noProof/>
-                <w:sz w:val="16"/>
+                <w:sz w:val="14"/>
+                <w:szCs w:val="14"/>
               </w:rPr>
               <w:t>«Importer[ContactPerson]»</w:t>
             </w:r>
             <w:r>
               <w:rPr>
-                <w:sz w:val="16"/>
+                <w:rFonts w:ascii="Arial" w:hAnsi="Arial" w:cs="Arial"/>
+                <w:sz w:val="14"/>
+                <w:szCs w:val="14"/>
               </w:rPr>
               <w:fldChar w:fldCharType="end"/>
             </w:r>
@@ -14158,6 +14266,8 @@
               </w:rPr>
               <w:t>6. Actual date of shipment:</w:t>
             </w:r>
+            <w:bookmarkStart w:id="2" w:name="_GoBack"/>
+            <w:bookmarkEnd w:id="2"/>
           </w:p>
         </w:tc>
       </w:tr>
@@ -15120,8 +15230,6 @@
               </w:rPr>
               <w:t xml:space="preserve">12. Designation and composition of the waste </w:t>
             </w:r>
-            <w:bookmarkStart w:id="2" w:name="_GoBack"/>
-            <w:bookmarkEnd w:id="2"/>
             <w:r>
               <w:rPr>
                 <w:i/>
@@ -29386,8 +29494,70 @@
     </w:p>
     <w:p>
       <w:pPr>
-        <w:rPr>
-          <w:rFonts w:cs="Arial"/>
+        <w:autoSpaceDE w:val="0"/>
+        <w:autoSpaceDN w:val="0"/>
+        <w:adjustRightInd w:val="0"/>
+        <w:rPr>
+          <w:rFonts w:ascii="Arial" w:hAnsi="Arial" w:cs="Arial"/>
+          <w:sz w:val="32"/>
+          <w:szCs w:val="32"/>
+        </w:rPr>
+      </w:pPr>
+      <w:r>
+        <w:rPr>
+          <w:rFonts w:ascii="Arial" w:hAnsi="Arial" w:cs="Arial"/>
+          <w:sz w:val="32"/>
+          <w:szCs w:val="32"/>
+        </w:rPr>
+        <w:lastRenderedPageBreak/>
+        <w:t xml:space="preserve">Notification Number </w:t>
+      </w:r>
+      <w:r>
+        <w:rPr>
+          <w:rFonts w:ascii="Arial" w:hAnsi="Arial" w:cs="Arial"/>
+          <w:sz w:val="32"/>
+          <w:szCs w:val="32"/>
+        </w:rPr>
+        <w:fldChar w:fldCharType="begin"/>
+      </w:r>
+      <w:r>
+        <w:rPr>
+          <w:rFonts w:ascii="Arial" w:hAnsi="Arial" w:cs="Arial"/>
+          <w:sz w:val="32"/>
+          <w:szCs w:val="32"/>
+        </w:rPr>
+        <w:instrText xml:space="preserve"> MERGEFIELD  General[Number]  \* MERGEFORMAT </w:instrText>
+      </w:r>
+      <w:r>
+        <w:rPr>
+          <w:rFonts w:ascii="Arial" w:hAnsi="Arial" w:cs="Arial"/>
+          <w:sz w:val="32"/>
+          <w:szCs w:val="32"/>
+        </w:rPr>
+        <w:fldChar w:fldCharType="separate"/>
+      </w:r>
+      <w:r>
+        <w:rPr>
+          <w:rFonts w:ascii="Arial" w:hAnsi="Arial" w:cs="Arial"/>
+          <w:noProof/>
+          <w:sz w:val="32"/>
+          <w:szCs w:val="32"/>
+        </w:rPr>
+        <w:t>«General[Number]»</w:t>
+      </w:r>
+      <w:r>
+        <w:rPr>
+          <w:rFonts w:ascii="Arial" w:hAnsi="Arial" w:cs="Arial"/>
+          <w:sz w:val="32"/>
+          <w:szCs w:val="32"/>
+        </w:rPr>
+        <w:fldChar w:fldCharType="end"/>
+      </w:r>
+    </w:p>
+    <w:p>
+      <w:pPr>
+        <w:rPr>
+          <w:rFonts w:ascii="Arial" w:hAnsi="Arial" w:cs="Arial"/>
           <w:sz w:val="32"/>
           <w:szCs w:val="32"/>
         </w:rPr>
@@ -29395,8 +29565,352 @@
     </w:p>
     <w:p>
       <w:pPr>
+        <w:jc w:val="center"/>
+        <w:rPr>
+          <w:rFonts w:ascii="Arial" w:hAnsi="Arial" w:cs="Arial"/>
+          <w:b/>
+          <w:sz w:val="32"/>
+          <w:szCs w:val="32"/>
+          <w:u w:val="single"/>
+        </w:rPr>
+      </w:pPr>
+      <w:r>
+        <w:rPr>
+          <w:rFonts w:ascii="Arial" w:hAnsi="Arial" w:cs="Arial"/>
+          <w:b/>
+          <w:sz w:val="32"/>
+          <w:szCs w:val="32"/>
+          <w:u w:val="single"/>
+        </w:rPr>
+        <w:t xml:space="preserve">Annex </w:t>
+      </w:r>
+      <w:r>
+        <w:rPr>
+          <w:rFonts w:ascii="Arial" w:hAnsi="Arial" w:cs="Arial"/>
+          <w:b/>
+          <w:sz w:val="32"/>
+          <w:szCs w:val="32"/>
+          <w:u w:val="single"/>
+        </w:rPr>
+        <w:fldChar w:fldCharType="begin"/>
+      </w:r>
+      <w:r>
+        <w:rPr>
+          <w:rFonts w:ascii="Arial" w:hAnsi="Arial" w:cs="Arial"/>
+          <w:b/>
+          <w:sz w:val="32"/>
+          <w:szCs w:val="32"/>
+          <w:u w:val="single"/>
+        </w:rPr>
+        <w:instrText xml:space="preserve"> MERGEFIELD  Annex[CustomsOffice[AnnexNumber]]  \* MERGEFORMAT </w:instrText>
+      </w:r>
+      <w:r>
+        <w:rPr>
+          <w:rFonts w:ascii="Arial" w:hAnsi="Arial" w:cs="Arial"/>
+          <w:b/>
+          <w:sz w:val="32"/>
+          <w:szCs w:val="32"/>
+          <w:u w:val="single"/>
+        </w:rPr>
+        <w:fldChar w:fldCharType="separate"/>
+      </w:r>
+      <w:r>
+        <w:rPr>
+          <w:rFonts w:ascii="Arial" w:hAnsi="Arial" w:cs="Arial"/>
+          <w:b/>
+          <w:noProof/>
+          <w:sz w:val="32"/>
+          <w:szCs w:val="32"/>
+          <w:u w:val="single"/>
+        </w:rPr>
+        <w:t>«Annex[CustomsOffice[AnnexNumber]]»</w:t>
+      </w:r>
+      <w:r>
+        <w:rPr>
+          <w:rFonts w:ascii="Arial" w:hAnsi="Arial" w:cs="Arial"/>
+          <w:b/>
+          <w:sz w:val="32"/>
+          <w:szCs w:val="32"/>
+          <w:u w:val="single"/>
+        </w:rPr>
+        <w:fldChar w:fldCharType="end"/>
+      </w:r>
+    </w:p>
+    <w:p>
+      <w:pPr>
+        <w:jc w:val="center"/>
+        <w:rPr>
+          <w:rFonts w:ascii="Arial" w:hAnsi="Arial" w:cs="Arial"/>
+          <w:b/>
+          <w:sz w:val="32"/>
+          <w:szCs w:val="32"/>
+          <w:u w:val="single"/>
+        </w:rPr>
+      </w:pPr>
+    </w:p>
+    <w:p>
+      <w:pPr>
+        <w:rPr>
+          <w:rFonts w:ascii="Arial" w:hAnsi="Arial" w:cs="Arial"/>
+          <w:b/>
+          <w:sz w:val="28"/>
+          <w:szCs w:val="28"/>
+          <w:u w:val="single"/>
+        </w:rPr>
+      </w:pPr>
+      <w:r>
+        <w:rPr>
+          <w:rFonts w:ascii="Arial" w:hAnsi="Arial" w:cs="Arial"/>
+          <w:b/>
+          <w:sz w:val="28"/>
+          <w:szCs w:val="28"/>
+          <w:u w:val="single"/>
+        </w:rPr>
+        <w:t>Customs Office(s) for Block 16</w:t>
+      </w:r>
+    </w:p>
+    <w:p>
+      <w:pPr>
         <w:rPr>
           <w:rFonts w:cs="Arial"/>
+          <w:sz w:val="32"/>
+          <w:szCs w:val="32"/>
+        </w:rPr>
+      </w:pPr>
+    </w:p>
+    <w:p>
+      <w:pPr>
+        <w:rPr>
+          <w:rFonts w:cs="Arial"/>
+          <w:sz w:val="32"/>
+          <w:szCs w:val="32"/>
+        </w:rPr>
+      </w:pPr>
+      <w:r>
+        <w:rPr>
+          <w:rFonts w:cs="Arial"/>
+          <w:sz w:val="32"/>
+          <w:szCs w:val="32"/>
+        </w:rPr>
+        <w:t>Entry customs office:</w:t>
+      </w:r>
+    </w:p>
+    <w:p>
+      <w:pPr>
+        <w:rPr>
+          <w:rFonts w:ascii="Arial" w:hAnsi="Arial" w:cs="Arial"/>
+          <w:szCs w:val="24"/>
+        </w:rPr>
+      </w:pPr>
+      <w:r>
+        <w:rPr>
+          <w:rFonts w:ascii="Arial" w:hAnsi="Arial" w:cs="Arial"/>
+          <w:szCs w:val="24"/>
+        </w:rPr>
+        <w:fldChar w:fldCharType="begin"/>
+      </w:r>
+      <w:r>
+        <w:rPr>
+          <w:rFonts w:ascii="Arial" w:hAnsi="Arial" w:cs="Arial"/>
+          <w:szCs w:val="24"/>
+        </w:rPr>
+        <w:instrText xml:space="preserve"> MERGEFIELD  Annex[CustomsOffice[EntryName]]  \* MERGEFORMAT </w:instrText>
+      </w:r>
+      <w:r>
+        <w:rPr>
+          <w:rFonts w:ascii="Arial" w:hAnsi="Arial" w:cs="Arial"/>
+          <w:szCs w:val="24"/>
+        </w:rPr>
+        <w:fldChar w:fldCharType="separate"/>
+      </w:r>
+      <w:r>
+        <w:rPr>
+          <w:rFonts w:ascii="Arial" w:hAnsi="Arial" w:cs="Arial"/>
+          <w:noProof/>
+          <w:szCs w:val="24"/>
+        </w:rPr>
+        <w:t>«Annex[CustomsOffice[EntryName]]»</w:t>
+      </w:r>
+      <w:r>
+        <w:rPr>
+          <w:rFonts w:ascii="Arial" w:hAnsi="Arial" w:cs="Arial"/>
+          <w:szCs w:val="24"/>
+        </w:rPr>
+        <w:fldChar w:fldCharType="end"/>
+      </w:r>
+    </w:p>
+    <w:p>
+      <w:pPr>
+        <w:rPr>
+          <w:rFonts w:cs="Arial"/>
+          <w:sz w:val="32"/>
+          <w:szCs w:val="32"/>
+        </w:rPr>
+      </w:pPr>
+      <w:r>
+        <w:rPr>
+          <w:rFonts w:ascii="Arial" w:hAnsi="Arial" w:cs="Arial"/>
+          <w:szCs w:val="24"/>
+        </w:rPr>
+        <w:fldChar w:fldCharType="begin"/>
+      </w:r>
+      <w:r>
+        <w:rPr>
+          <w:rFonts w:ascii="Arial" w:hAnsi="Arial" w:cs="Arial"/>
+          <w:szCs w:val="24"/>
+        </w:rPr>
+        <w:instrText xml:space="preserve"> MERGEFIELD  Annex[CustomsOffice[EntryAddress]]  \* MERGEFORMAT </w:instrText>
+      </w:r>
+      <w:r>
+        <w:rPr>
+          <w:rFonts w:ascii="Arial" w:hAnsi="Arial" w:cs="Arial"/>
+          <w:szCs w:val="24"/>
+        </w:rPr>
+        <w:fldChar w:fldCharType="separate"/>
+      </w:r>
+      <w:r>
+        <w:rPr>
+          <w:rFonts w:ascii="Arial" w:hAnsi="Arial" w:cs="Arial"/>
+          <w:noProof/>
+          <w:szCs w:val="24"/>
+        </w:rPr>
+        <w:t>«Annex[CustomsOffice[EntryAddress]]»</w:t>
+      </w:r>
+      <w:r>
+        <w:rPr>
+          <w:rFonts w:ascii="Arial" w:hAnsi="Arial" w:cs="Arial"/>
+          <w:szCs w:val="24"/>
+        </w:rPr>
+        <w:fldChar w:fldCharType="end"/>
+      </w:r>
+    </w:p>
+    <w:p>
+      <w:pPr>
+        <w:rPr>
+          <w:rFonts w:cs="Arial"/>
+          <w:sz w:val="32"/>
+          <w:szCs w:val="32"/>
+        </w:rPr>
+      </w:pPr>
+    </w:p>
+    <w:p>
+      <w:pPr>
+        <w:rPr>
+          <w:rFonts w:cs="Arial"/>
+          <w:sz w:val="32"/>
+          <w:szCs w:val="32"/>
+        </w:rPr>
+      </w:pPr>
+      <w:r>
+        <w:rPr>
+          <w:rFonts w:cs="Arial"/>
+          <w:sz w:val="32"/>
+          <w:szCs w:val="32"/>
+        </w:rPr>
+        <w:t>Exit customs office:</w:t>
+      </w:r>
+    </w:p>
+    <w:p>
+      <w:pPr>
+        <w:rPr>
+          <w:rFonts w:ascii="Arial" w:hAnsi="Arial" w:cs="Arial"/>
+          <w:szCs w:val="24"/>
+        </w:rPr>
+      </w:pPr>
+      <w:r>
+        <w:rPr>
+          <w:rFonts w:ascii="Arial" w:hAnsi="Arial" w:cs="Arial"/>
+          <w:szCs w:val="24"/>
+        </w:rPr>
+        <w:fldChar w:fldCharType="begin"/>
+      </w:r>
+      <w:r>
+        <w:rPr>
+          <w:rFonts w:ascii="Arial" w:hAnsi="Arial" w:cs="Arial"/>
+          <w:szCs w:val="24"/>
+        </w:rPr>
+        <w:instrText xml:space="preserve"> MERGEFIELD  Annex[CustomsOffice[ExitName]]  \* MERGEFORMAT </w:instrText>
+      </w:r>
+      <w:r>
+        <w:rPr>
+          <w:rFonts w:ascii="Arial" w:hAnsi="Arial" w:cs="Arial"/>
+          <w:szCs w:val="24"/>
+        </w:rPr>
+        <w:fldChar w:fldCharType="separate"/>
+      </w:r>
+      <w:r>
+        <w:rPr>
+          <w:rFonts w:ascii="Arial" w:hAnsi="Arial" w:cs="Arial"/>
+          <w:noProof/>
+          <w:szCs w:val="24"/>
+        </w:rPr>
+        <w:t>«Annex[CustomsOffice[ExitName]]»</w:t>
+      </w:r>
+      <w:r>
+        <w:rPr>
+          <w:rFonts w:ascii="Arial" w:hAnsi="Arial" w:cs="Arial"/>
+          <w:szCs w:val="24"/>
+        </w:rPr>
+        <w:fldChar w:fldCharType="end"/>
+      </w:r>
+    </w:p>
+    <w:p>
+      <w:pPr>
+        <w:rPr>
+          <w:sz w:val="32"/>
+          <w:szCs w:val="32"/>
+        </w:rPr>
+      </w:pPr>
+      <w:r>
+        <w:rPr>
+          <w:rFonts w:ascii="Arial" w:hAnsi="Arial" w:cs="Arial"/>
+          <w:szCs w:val="24"/>
+        </w:rPr>
+        <w:fldChar w:fldCharType="begin"/>
+      </w:r>
+      <w:r>
+        <w:rPr>
+          <w:rFonts w:ascii="Arial" w:hAnsi="Arial" w:cs="Arial"/>
+          <w:szCs w:val="24"/>
+        </w:rPr>
+        <w:instrText xml:space="preserve"> MERGEFIELD  Annex[CustomsOffice[ExitAddress]]  \* MERGEFORMAT </w:instrText>
+      </w:r>
+      <w:r>
+        <w:rPr>
+          <w:rFonts w:ascii="Arial" w:hAnsi="Arial" w:cs="Arial"/>
+          <w:szCs w:val="24"/>
+        </w:rPr>
+        <w:fldChar w:fldCharType="separate"/>
+      </w:r>
+      <w:r>
+        <w:rPr>
+          <w:rFonts w:ascii="Arial" w:hAnsi="Arial" w:cs="Arial"/>
+          <w:noProof/>
+          <w:szCs w:val="24"/>
+        </w:rPr>
+        <w:t>«Annex[CustomsOffice[ExitAddress]]»</w:t>
+      </w:r>
+      <w:r>
+        <w:rPr>
+          <w:rFonts w:ascii="Arial" w:hAnsi="Arial" w:cs="Arial"/>
+          <w:szCs w:val="24"/>
+        </w:rPr>
+        <w:fldChar w:fldCharType="end"/>
+      </w:r>
+      <w:r>
+        <w:rPr>
+          <w:sz w:val="32"/>
+          <w:szCs w:val="32"/>
+        </w:rPr>
+        <w:br w:type="page"/>
+      </w:r>
+    </w:p>
+    <w:p>
+      <w:pPr>
+        <w:autoSpaceDE w:val="0"/>
+        <w:autoSpaceDN w:val="0"/>
+        <w:adjustRightInd w:val="0"/>
+        <w:rPr>
           <w:sz w:val="32"/>
           <w:szCs w:val="32"/>
         </w:rPr>

</xml_diff>

<commit_message>
Merge transit state data to notification document
</commit_message>
<xml_diff>
--- a/src/EA.Iws.Api/Documents/NotificationMergeTemplate.docx
+++ b/src/EA.Iws.Api/Documents/NotificationMergeTemplate.docx
@@ -2481,7 +2481,7 @@
                 </mc:Choice>
                 <mc:Fallback>
                   <w:pict>
-                    <v:shape w14:anchorId="776A1724" id="_x0000_s1028" type="#_x0000_t202" style="position:absolute;margin-left:174.45pt;margin-top:9.1pt;width:68.6pt;height:9.35pt;z-index:251703808;visibility:visible;mso-wrap-style:square;mso-width-percent:0;mso-height-percent:0;mso-wrap-distance-left:9pt;mso-wrap-distance-top:3.6pt;mso-wrap-distance-right:9pt;mso-wrap-distance-bottom:3.6pt;mso-position-horizontal:absolute;mso-position-horizontal-relative:text;mso-position-vertical:absolute;mso-position-vertical-relative:text;mso-width-percent:0;mso-height-percent:0;mso-width-relative:margin;mso-height-relative:margin;v-text-anchor:top" o:gfxdata="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" filled="f" stroked="f">
+                    <v:shape w14:anchorId="1730B880" id="_x0000_s1028" type="#_x0000_t202" style="position:absolute;margin-left:174.45pt;margin-top:9.1pt;width:68.6pt;height:9.35pt;z-index:251703808;visibility:visible;mso-wrap-style:square;mso-width-percent:0;mso-height-percent:0;mso-wrap-distance-left:9pt;mso-wrap-distance-top:3.6pt;mso-wrap-distance-right:9pt;mso-wrap-distance-bottom:3.6pt;mso-position-horizontal:absolute;mso-position-horizontal-relative:text;mso-position-vertical:absolute;mso-position-vertical-relative:text;mso-width-percent:0;mso-height-percent:0;mso-width-relative:margin;mso-height-relative:margin;v-text-anchor:top" o:gfxdata="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" filled="f" stroked="f">
                       <v:textbox inset="0,0,0,0">
                         <w:txbxContent>
                           <w:p>
@@ -2657,7 +2657,7 @@
                 </mc:Choice>
                 <mc:Fallback>
                   <w:pict>
-                    <v:shape w14:anchorId="34D94104" id="_x0000_s1029" type="#_x0000_t202" style="position:absolute;margin-left:50.8pt;margin-top:9.1pt;width:66.75pt;height:9.35pt;z-index:251701760;visibility:visible;mso-wrap-style:square;mso-width-percent:0;mso-height-percent:0;mso-wrap-distance-left:9pt;mso-wrap-distance-top:3.6pt;mso-wrap-distance-right:9pt;mso-wrap-distance-bottom:3.6pt;mso-position-horizontal:absolute;mso-position-horizontal-relative:text;mso-position-vertical:absolute;mso-position-vertical-relative:text;mso-width-percent:0;mso-height-percent:0;mso-width-relative:margin;mso-height-relative:margin;v-text-anchor:top" o:gfxdata="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" filled="f" stroked="f">
+                    <v:shape w14:anchorId="2584E629" id="_x0000_s1029" type="#_x0000_t202" style="position:absolute;margin-left:50.8pt;margin-top:9.1pt;width:66.75pt;height:9.35pt;z-index:251701760;visibility:visible;mso-wrap-style:square;mso-width-percent:0;mso-height-percent:0;mso-wrap-distance-left:9pt;mso-wrap-distance-top:3.6pt;mso-wrap-distance-right:9pt;mso-wrap-distance-bottom:3.6pt;mso-position-horizontal:absolute;mso-position-horizontal-relative:text;mso-position-vertical:absolute;mso-position-vertical-relative:text;mso-width-percent:0;mso-height-percent:0;mso-width-relative:margin;mso-height-relative:margin;v-text-anchor:top" o:gfxdata="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" filled="f" stroked="f">
                       <v:textbox inset="0,0,0,0">
                         <w:txbxContent>
                           <w:p>
@@ -2854,7 +2854,7 @@
                 </mc:Choice>
                 <mc:Fallback>
                   <w:pict>
-                    <v:shape w14:anchorId="502FC74F" id="_x0000_s1030" type="#_x0000_t202" style="position:absolute;margin-left:84.15pt;margin-top:9.15pt;width:169.25pt;height:9.35pt;z-index:251699712;visibility:visible;mso-wrap-style:square;mso-width-percent:0;mso-height-percent:0;mso-wrap-distance-left:9pt;mso-wrap-distance-top:3.6pt;mso-wrap-distance-right:9pt;mso-wrap-distance-bottom:3.6pt;mso-position-horizontal:absolute;mso-position-horizontal-relative:text;mso-position-vertical:absolute;mso-position-vertical-relative:text;mso-width-percent:0;mso-height-percent:0;mso-width-relative:margin;mso-height-relative:margin;v-text-anchor:top" o:gfxdata="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" filled="f" stroked="f">
+                    <v:shape w14:anchorId="6B3B2FE5" id="_x0000_s1030" type="#_x0000_t202" style="position:absolute;margin-left:84.15pt;margin-top:9.15pt;width:169.25pt;height:9.35pt;z-index:251699712;visibility:visible;mso-wrap-style:square;mso-width-percent:0;mso-height-percent:0;mso-wrap-distance-left:9pt;mso-wrap-distance-top:3.6pt;mso-wrap-distance-right:9pt;mso-wrap-distance-bottom:3.6pt;mso-position-horizontal:absolute;mso-position-horizontal-relative:text;mso-position-vertical:absolute;mso-position-vertical-relative:text;mso-width-percent:0;mso-height-percent:0;mso-width-relative:margin;mso-height-relative:margin;v-text-anchor:top" o:gfxdata="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" filled="f" stroked="f">
                       <v:textbox inset="0,0,0,0">
                         <w:txbxContent>
                           <w:p>
@@ -3782,7 +3782,7 @@
                 </mc:Choice>
                 <mc:Fallback>
                   <w:pict>
-                    <v:shape w14:anchorId="1C0432F0" id="_x0000_s1032" type="#_x0000_t202" style="position:absolute;margin-left:142.9pt;margin-top:5.4pt;width:132.5pt;height:14pt;z-index:251695616;visibility:visible;mso-wrap-style:square;mso-width-percent:0;mso-height-percent:0;mso-wrap-distance-left:9pt;mso-wrap-distance-top:3.6pt;mso-wrap-distance-right:9pt;mso-wrap-distance-bottom:3.6pt;mso-position-horizontal:absolute;mso-position-horizontal-relative:text;mso-position-vertical:absolute;mso-position-vertical-relative:text;mso-width-percent:0;mso-height-percent:0;mso-width-relative:margin;mso-height-relative:margin;v-text-anchor:top" o:gfxdata="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" filled="f" stroked="f">
+                    <v:shape w14:anchorId="66A60D28" id="_x0000_s1032" type="#_x0000_t202" style="position:absolute;margin-left:142.9pt;margin-top:5.4pt;width:132.5pt;height:14pt;z-index:251695616;visibility:visible;mso-wrap-style:square;mso-width-percent:0;mso-height-percent:0;mso-wrap-distance-left:9pt;mso-wrap-distance-top:3.6pt;mso-wrap-distance-right:9pt;mso-wrap-distance-bottom:3.6pt;mso-position-horizontal:absolute;mso-position-horizontal-relative:text;mso-position-vertical:absolute;mso-position-vertical-relative:text;mso-width-percent:0;mso-height-percent:0;mso-width-relative:margin;mso-height-relative:margin;v-text-anchor:top" o:gfxdata="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" filled="f" stroked="f">
                       <v:textbox inset="0,0,0,0">
                         <w:txbxContent>
                           <w:p>
@@ -4629,7 +4629,7 @@
                 </mc:Choice>
                 <mc:Fallback>
                   <w:pict>
-                    <v:shape w14:anchorId="46335CBF" id="_x0000_s1033" type="#_x0000_t202" style="position:absolute;margin-left:-.55pt;margin-top:8.1pt;width:253.75pt;height:27.35pt;z-index:251707904;visibility:visible;mso-wrap-style:square;mso-width-percent:0;mso-height-percent:0;mso-wrap-distance-left:9pt;mso-wrap-distance-top:3.6pt;mso-wrap-distance-right:9pt;mso-wrap-distance-bottom:3.6pt;mso-position-horizontal:absolute;mso-position-horizontal-relative:text;mso-position-vertical:absolute;mso-position-vertical-relative:text;mso-width-percent:0;mso-height-percent:0;mso-width-relative:margin;mso-height-relative:margin;v-text-anchor:top" o:gfxdata="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" filled="f" stroked="f">
+                    <v:shape w14:anchorId="243E37CF" id="_x0000_s1033" type="#_x0000_t202" style="position:absolute;margin-left:-.55pt;margin-top:8.1pt;width:253.75pt;height:27.35pt;z-index:251707904;visibility:visible;mso-wrap-style:square;mso-width-percent:0;mso-height-percent:0;mso-wrap-distance-left:9pt;mso-wrap-distance-top:3.6pt;mso-wrap-distance-right:9pt;mso-wrap-distance-bottom:3.6pt;mso-position-horizontal:absolute;mso-position-horizontal-relative:text;mso-position-vertical:absolute;mso-position-vertical-relative:text;mso-width-percent:0;mso-height-percent:0;mso-width-relative:margin;mso-height-relative:margin;v-text-anchor:top" o:gfxdata="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" filled="f" stroked="f">
                       <v:textbox inset="0,0,0,0">
                         <w:txbxContent>
                           <w:p>
@@ -5028,7 +5028,7 @@
                 </mc:Choice>
                 <mc:Fallback>
                   <w:pict>
-                    <v:shape w14:anchorId="76E7F5B7" id="_x0000_s1034" type="#_x0000_t202" style="position:absolute;margin-left:35.15pt;margin-top:9.4pt;width:191.6pt;height:28.3pt;z-index:251675136;visibility:visible;mso-wrap-style:square;mso-width-percent:0;mso-height-percent:0;mso-wrap-distance-left:9pt;mso-wrap-distance-top:3.6pt;mso-wrap-distance-right:9pt;mso-wrap-distance-bottom:3.6pt;mso-position-horizontal:absolute;mso-position-horizontal-relative:text;mso-position-vertical:absolute;mso-position-vertical-relative:text;mso-width-percent:0;mso-height-percent:0;mso-width-relative:margin;mso-height-relative:margin;v-text-anchor:top" o:gfxdata="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" filled="f" stroked="f">
+                    <v:shape w14:anchorId="65B84F67" id="_x0000_s1034" type="#_x0000_t202" style="position:absolute;margin-left:35.15pt;margin-top:9.4pt;width:191.6pt;height:28.3pt;z-index:251675136;visibility:visible;mso-wrap-style:square;mso-width-percent:0;mso-height-percent:0;mso-wrap-distance-left:9pt;mso-wrap-distance-top:3.6pt;mso-wrap-distance-right:9pt;mso-wrap-distance-bottom:3.6pt;mso-position-horizontal:absolute;mso-position-horizontal-relative:text;mso-position-vertical:absolute;mso-position-vertical-relative:text;mso-width-percent:0;mso-height-percent:0;mso-width-relative:margin;mso-height-relative:margin;v-text-anchor:top" o:gfxdata="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" filled="f" stroked="f">
                       <v:textbox inset="0,0,0,0">
                         <w:txbxContent>
                           <w:p>
@@ -5258,7 +5258,7 @@
                 </mc:Choice>
                 <mc:Fallback>
                   <w:pict>
-                    <v:shape w14:anchorId="430410F6" id="_x0000_s1035" type="#_x0000_t202" style="position:absolute;margin-left:142.75pt;margin-top:7.95pt;width:132.5pt;height:14pt;z-index:251691520;visibility:visible;mso-wrap-style:square;mso-width-percent:0;mso-height-percent:0;mso-wrap-distance-left:9pt;mso-wrap-distance-top:3.6pt;mso-wrap-distance-right:9pt;mso-wrap-distance-bottom:3.6pt;mso-position-horizontal:absolute;mso-position-horizontal-relative:text;mso-position-vertical:absolute;mso-position-vertical-relative:text;mso-width-percent:0;mso-height-percent:0;mso-width-relative:margin;mso-height-relative:margin;v-text-anchor:top" o:gfxdata="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" filled="f" stroked="f">
+                    <v:shape w14:anchorId="0BCB8FA9" id="_x0000_s1035" type="#_x0000_t202" style="position:absolute;margin-left:142.75pt;margin-top:7.95pt;width:132.5pt;height:14pt;z-index:251691520;visibility:visible;mso-wrap-style:square;mso-width-percent:0;mso-height-percent:0;mso-wrap-distance-left:9pt;mso-wrap-distance-top:3.6pt;mso-wrap-distance-right:9pt;mso-wrap-distance-bottom:3.6pt;mso-position-horizontal:absolute;mso-position-horizontal-relative:text;mso-position-vertical:absolute;mso-position-vertical-relative:text;mso-width-percent:0;mso-height-percent:0;mso-width-relative:margin;mso-height-relative:margin;v-text-anchor:top" o:gfxdata="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" filled="f" stroked="f">
                       <v:textbox inset="0,0,0,0">
                         <w:txbxContent>
                           <w:p>
@@ -5736,7 +5736,7 @@
                 </mc:Choice>
                 <mc:Fallback>
                   <w:pict>
-                    <v:shape w14:anchorId="4D4291CA" id="_x0000_s1036" type="#_x0000_t202" style="position:absolute;margin-left:.25pt;margin-top:.45pt;width:273pt;height:17.25pt;z-index:251705856;visibility:visible;mso-wrap-style:square;mso-width-percent:0;mso-height-percent:0;mso-wrap-distance-left:9pt;mso-wrap-distance-top:3.6pt;mso-wrap-distance-right:9pt;mso-wrap-distance-bottom:3.6pt;mso-position-horizontal:absolute;mso-position-horizontal-relative:text;mso-position-vertical:absolute;mso-position-vertical-relative:text;mso-width-percent:0;mso-height-percent:0;mso-width-relative:margin;mso-height-relative:margin;v-text-anchor:top" o:gfxdata="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" filled="f" stroked="f">
+                    <v:shape w14:anchorId="5793C557" id="_x0000_s1036" type="#_x0000_t202" style="position:absolute;margin-left:.25pt;margin-top:.45pt;width:273pt;height:17.25pt;z-index:251705856;visibility:visible;mso-wrap-style:square;mso-width-percent:0;mso-height-percent:0;mso-wrap-distance-left:9pt;mso-wrap-distance-top:3.6pt;mso-wrap-distance-right:9pt;mso-wrap-distance-bottom:3.6pt;mso-position-horizontal:absolute;mso-position-horizontal-relative:text;mso-position-vertical:absolute;mso-position-vertical-relative:text;mso-width-percent:0;mso-height-percent:0;mso-width-relative:margin;mso-height-relative:margin;v-text-anchor:top" o:gfxdata="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" filled="f" stroked="f">
                       <v:textbox inset="0,0,0,0">
                         <w:txbxContent>
                           <w:p>
@@ -6006,7 +6006,7 @@
                 </mc:Choice>
                 <mc:Fallback>
                   <w:pict>
-                    <v:shape w14:anchorId="79437775" id="_x0000_s1037" type="#_x0000_t202" style="position:absolute;margin-left:1.7pt;margin-top:.15pt;width:251.75pt;height:17.85pt;z-index:251685376;visibility:visible;mso-wrap-style:square;mso-width-percent:0;mso-height-percent:0;mso-wrap-distance-left:9pt;mso-wrap-distance-top:3.6pt;mso-wrap-distance-right:9pt;mso-wrap-distance-bottom:3.6pt;mso-position-horizontal:absolute;mso-position-horizontal-relative:text;mso-position-vertical:absolute;mso-position-vertical-relative:text;mso-width-percent:0;mso-height-percent:0;mso-width-relative:margin;mso-height-relative:margin;v-text-anchor:top" o:gfxdata="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" filled="f" stroked="f">
+                    <v:shape w14:anchorId="237FB623" id="_x0000_s1037" type="#_x0000_t202" style="position:absolute;margin-left:1.7pt;margin-top:.15pt;width:251.75pt;height:17.85pt;z-index:251685376;visibility:visible;mso-wrap-style:square;mso-width-percent:0;mso-height-percent:0;mso-wrap-distance-left:9pt;mso-wrap-distance-top:3.6pt;mso-wrap-distance-right:9pt;mso-wrap-distance-bottom:3.6pt;mso-position-horizontal:absolute;mso-position-horizontal-relative:text;mso-position-vertical:absolute;mso-position-vertical-relative:text;mso-width-percent:0;mso-height-percent:0;mso-width-relative:margin;mso-height-relative:margin;v-text-anchor:top" o:gfxdata="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" filled="f" stroked="f">
                       <v:textbox inset="0,0,0,0">
                         <w:txbxContent>
                           <w:p>
@@ -8319,9 +8319,192 @@
           <w:p>
             <w:pPr>
               <w:rPr>
-                <w:sz w:val="16"/>
-              </w:rPr>
-            </w:pPr>
+                <w:rFonts w:ascii="Arial" w:hAnsi="Arial" w:cs="Arial"/>
+                <w:sz w:val="14"/>
+                <w:szCs w:val="14"/>
+              </w:rPr>
+            </w:pPr>
+            <w:r>
+              <w:rPr>
+                <w:noProof/>
+              </w:rPr>
+              <mc:AlternateContent>
+                <mc:Choice Requires="wps">
+                  <w:drawing>
+                    <wp:anchor distT="45720" distB="45720" distL="114300" distR="114300" simplePos="0" relativeHeight="251714048" behindDoc="0" locked="0" layoutInCell="1" allowOverlap="1" wp14:anchorId="10D2C351" wp14:editId="009BAD9B">
+                      <wp:simplePos x="0" y="0"/>
+                      <wp:positionH relativeFrom="column">
+                        <wp:posOffset>-55245</wp:posOffset>
+                      </wp:positionH>
+                      <wp:positionV relativeFrom="paragraph">
+                        <wp:posOffset>635</wp:posOffset>
+                      </wp:positionV>
+                      <wp:extent cx="1042670" cy="118745"/>
+                      <wp:effectExtent l="0" t="0" r="5080" b="0"/>
+                      <wp:wrapNone/>
+                      <wp:docPr id="25" name="Text Box 2"/>
+                      <wp:cNvGraphicFramePr>
+                        <a:graphicFrameLocks xmlns:a="http://schemas.openxmlformats.org/drawingml/2006/main"/>
+                      </wp:cNvGraphicFramePr>
+                      <a:graphic xmlns:a="http://schemas.openxmlformats.org/drawingml/2006/main">
+                        <a:graphicData uri="http://schemas.microsoft.com/office/word/2010/wordprocessingShape">
+                          <wps:wsp>
+                            <wps:cNvSpPr txBox="1">
+                              <a:spLocks noChangeArrowheads="1"/>
+                            </wps:cNvSpPr>
+                            <wps:spPr bwMode="auto">
+                              <a:xfrm>
+                                <a:off x="0" y="0"/>
+                                <a:ext cx="1042670" cy="118745"/>
+                              </a:xfrm>
+                              <a:prstGeom prst="rect">
+                                <a:avLst/>
+                              </a:prstGeom>
+                              <a:noFill/>
+                              <a:ln w="9525">
+                                <a:noFill/>
+                                <a:miter lim="800000"/>
+                                <a:headEnd/>
+                                <a:tailEnd/>
+                              </a:ln>
+                            </wps:spPr>
+                            <wps:txbx>
+                              <w:txbxContent>
+                                <w:p>
+                                  <w:pPr>
+                                    <w:jc w:val="center"/>
+                                    <w:rPr>
+                                      <w:rFonts w:ascii="Arial" w:hAnsi="Arial" w:cs="Arial"/>
+                                      <w:sz w:val="14"/>
+                                      <w:szCs w:val="14"/>
+                                    </w:rPr>
+                                  </w:pPr>
+                                  <w:r>
+                                    <w:rPr>
+                                      <w:rFonts w:ascii="Arial" w:hAnsi="Arial" w:cs="Arial"/>
+                                      <w:sz w:val="14"/>
+                                      <w:szCs w:val="14"/>
+                                    </w:rPr>
+                                    <w:fldChar w:fldCharType="begin"/>
+                                  </w:r>
+                                  <w:r>
+                                    <w:rPr>
+                                      <w:rFonts w:ascii="Arial" w:hAnsi="Arial" w:cs="Arial"/>
+                                      <w:sz w:val="14"/>
+                                      <w:szCs w:val="14"/>
+                                    </w:rPr>
+                                    <w:instrText xml:space="preserve"> MERGEFIELD  Transits[LeftCountry]  \* MERGEFORMAT </w:instrText>
+                                  </w:r>
+                                  <w:r>
+                                    <w:rPr>
+                                      <w:rFonts w:ascii="Arial" w:hAnsi="Arial" w:cs="Arial"/>
+                                      <w:sz w:val="14"/>
+                                      <w:szCs w:val="14"/>
+                                    </w:rPr>
+                                    <w:fldChar w:fldCharType="separate"/>
+                                  </w:r>
+                                  <w:r>
+                                    <w:rPr>
+                                      <w:rFonts w:ascii="Arial" w:hAnsi="Arial" w:cs="Arial"/>
+                                      <w:noProof/>
+                                      <w:sz w:val="14"/>
+                                      <w:szCs w:val="14"/>
+                                    </w:rPr>
+                                    <w:t>«Transits[LeftCountry]»</w:t>
+                                  </w:r>
+                                  <w:r>
+                                    <w:rPr>
+                                      <w:rFonts w:ascii="Arial" w:hAnsi="Arial" w:cs="Arial"/>
+                                      <w:sz w:val="14"/>
+                                      <w:szCs w:val="14"/>
+                                    </w:rPr>
+                                    <w:fldChar w:fldCharType="end"/>
+                                  </w:r>
+                                </w:p>
+                              </w:txbxContent>
+                            </wps:txbx>
+                            <wps:bodyPr rot="0" vert="horz" wrap="square" lIns="0" tIns="0" rIns="0" bIns="0" anchor="t" anchorCtr="0">
+                              <a:noAutofit/>
+                            </wps:bodyPr>
+                          </wps:wsp>
+                        </a:graphicData>
+                      </a:graphic>
+                      <wp14:sizeRelH relativeFrom="margin">
+                        <wp14:pctWidth>0</wp14:pctWidth>
+                      </wp14:sizeRelH>
+                      <wp14:sizeRelV relativeFrom="margin">
+                        <wp14:pctHeight>0</wp14:pctHeight>
+                      </wp14:sizeRelV>
+                    </wp:anchor>
+                  </w:drawing>
+                </mc:Choice>
+                <mc:Fallback>
+                  <w:pict>
+                    <v:shapetype w14:anchorId="10D2C351" id="_x0000_t202" coordsize="21600,21600" o:spt="202" path="m,l,21600r21600,l21600,xe">
+                      <v:stroke joinstyle="miter"/>
+                      <v:path gradientshapeok="t" o:connecttype="rect"/>
+                    </v:shapetype>
+                    <v:shape id="_x0000_s1040" type="#_x0000_t202" style="position:absolute;margin-left:-4.35pt;margin-top:.05pt;width:82.1pt;height:9.35pt;z-index:251714048;visibility:visible;mso-wrap-style:square;mso-width-percent:0;mso-height-percent:0;mso-wrap-distance-left:9pt;mso-wrap-distance-top:3.6pt;mso-wrap-distance-right:9pt;mso-wrap-distance-bottom:3.6pt;mso-position-horizontal:absolute;mso-position-horizontal-relative:text;mso-position-vertical:absolute;mso-position-vertical-relative:text;mso-width-percent:0;mso-height-percent:0;mso-width-relative:margin;mso-height-relative:margin;v-text-anchor:top" o:gfxdata="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" filled="f" stroked="f">
+                      <v:textbox inset="0,0,0,0">
+                        <w:txbxContent>
+                          <w:p>
+                            <w:pPr>
+                              <w:jc w:val="center"/>
+                              <w:rPr>
+                                <w:rFonts w:ascii="Arial" w:hAnsi="Arial" w:cs="Arial"/>
+                                <w:sz w:val="14"/>
+                                <w:szCs w:val="14"/>
+                              </w:rPr>
+                            </w:pPr>
+                            <w:r>
+                              <w:rPr>
+                                <w:rFonts w:ascii="Arial" w:hAnsi="Arial" w:cs="Arial"/>
+                                <w:sz w:val="14"/>
+                                <w:szCs w:val="14"/>
+                              </w:rPr>
+                              <w:fldChar w:fldCharType="begin"/>
+                            </w:r>
+                            <w:r>
+                              <w:rPr>
+                                <w:rFonts w:ascii="Arial" w:hAnsi="Arial" w:cs="Arial"/>
+                                <w:sz w:val="14"/>
+                                <w:szCs w:val="14"/>
+                              </w:rPr>
+                              <w:instrText xml:space="preserve"> MERGEFIELD  Transits[LeftCountry]  \* MERGEFORMAT </w:instrText>
+                            </w:r>
+                            <w:r>
+                              <w:rPr>
+                                <w:rFonts w:ascii="Arial" w:hAnsi="Arial" w:cs="Arial"/>
+                                <w:sz w:val="14"/>
+                                <w:szCs w:val="14"/>
+                              </w:rPr>
+                              <w:fldChar w:fldCharType="separate"/>
+                            </w:r>
+                            <w:r>
+                              <w:rPr>
+                                <w:rFonts w:ascii="Arial" w:hAnsi="Arial" w:cs="Arial"/>
+                                <w:noProof/>
+                                <w:sz w:val="14"/>
+                                <w:szCs w:val="14"/>
+                              </w:rPr>
+                              <w:t>«Transits[LeftCountry]»</w:t>
+                            </w:r>
+                            <w:r>
+                              <w:rPr>
+                                <w:rFonts w:ascii="Arial" w:hAnsi="Arial" w:cs="Arial"/>
+                                <w:sz w:val="14"/>
+                                <w:szCs w:val="14"/>
+                              </w:rPr>
+                              <w:fldChar w:fldCharType="end"/>
+                            </w:r>
+                          </w:p>
+                        </w:txbxContent>
+                      </v:textbox>
+                    </v:shape>
+                  </w:pict>
+                </mc:Fallback>
+              </mc:AlternateContent>
+            </w:r>
           </w:p>
         </w:tc>
         <w:tc>
@@ -8335,6 +8518,265 @@
                 <w:sz w:val="16"/>
               </w:rPr>
             </w:pPr>
+            <w:r>
+              <w:rPr>
+                <w:noProof/>
+              </w:rPr>
+              <mc:AlternateContent>
+                <mc:Choice Requires="wps">
+                  <w:drawing>
+                    <wp:anchor distT="45720" distB="45720" distL="114300" distR="114300" simplePos="0" relativeHeight="251716096" behindDoc="0" locked="0" layoutInCell="1" allowOverlap="1" wp14:anchorId="55B6C700" wp14:editId="5FFD1F25">
+                      <wp:simplePos x="0" y="0"/>
+                      <wp:positionH relativeFrom="column">
+                        <wp:posOffset>-40005</wp:posOffset>
+                      </wp:positionH>
+                      <wp:positionV relativeFrom="paragraph">
+                        <wp:posOffset>952</wp:posOffset>
+                      </wp:positionV>
+                      <wp:extent cx="1276350" cy="119062"/>
+                      <wp:effectExtent l="0" t="0" r="0" b="0"/>
+                      <wp:wrapNone/>
+                      <wp:docPr id="26" name="Text Box 2"/>
+                      <wp:cNvGraphicFramePr>
+                        <a:graphicFrameLocks xmlns:a="http://schemas.openxmlformats.org/drawingml/2006/main"/>
+                      </wp:cNvGraphicFramePr>
+                      <a:graphic xmlns:a="http://schemas.openxmlformats.org/drawingml/2006/main">
+                        <a:graphicData uri="http://schemas.microsoft.com/office/word/2010/wordprocessingShape">
+                          <wps:wsp>
+                            <wps:cNvSpPr txBox="1">
+                              <a:spLocks noChangeArrowheads="1"/>
+                            </wps:cNvSpPr>
+                            <wps:spPr bwMode="auto">
+                              <a:xfrm>
+                                <a:off x="0" y="0"/>
+                                <a:ext cx="1276350" cy="119062"/>
+                              </a:xfrm>
+                              <a:prstGeom prst="rect">
+                                <a:avLst/>
+                              </a:prstGeom>
+                              <a:noFill/>
+                              <a:ln w="9525">
+                                <a:noFill/>
+                                <a:miter lim="800000"/>
+                                <a:headEnd/>
+                                <a:tailEnd/>
+                              </a:ln>
+                            </wps:spPr>
+                            <wps:txbx>
+                              <w:txbxContent>
+                                <w:p>
+                                  <w:pPr>
+                                    <w:jc w:val="center"/>
+                                    <w:rPr>
+                                      <w:rFonts w:ascii="Arial" w:hAnsi="Arial" w:cs="Arial"/>
+                                      <w:sz w:val="14"/>
+                                      <w:szCs w:val="14"/>
+                                    </w:rPr>
+                                  </w:pPr>
+                                  <w:r>
+                                    <w:rPr>
+                                      <w:rFonts w:ascii="Arial" w:hAnsi="Arial" w:cs="Arial"/>
+                                      <w:sz w:val="14"/>
+                                      <w:szCs w:val="14"/>
+                                    </w:rPr>
+                                    <w:fldChar w:fldCharType="begin"/>
+                                  </w:r>
+                                  <w:r>
+                                    <w:rPr>
+                                      <w:rFonts w:ascii="Arial" w:hAnsi="Arial" w:cs="Arial"/>
+                                      <w:sz w:val="14"/>
+                                      <w:szCs w:val="14"/>
+                                    </w:rPr>
+                                    <w:instrText xml:space="preserve"> MERGEFIELD  Transits[MiddleCountry]  \* MERGEFORMAT </w:instrText>
+                                  </w:r>
+                                  <w:r>
+                                    <w:rPr>
+                                      <w:rFonts w:ascii="Arial" w:hAnsi="Arial" w:cs="Arial"/>
+                                      <w:sz w:val="14"/>
+                                      <w:szCs w:val="14"/>
+                                    </w:rPr>
+                                    <w:fldChar w:fldCharType="separate"/>
+                                  </w:r>
+                                  <w:r>
+                                    <w:rPr>
+                                      <w:rFonts w:ascii="Arial" w:hAnsi="Arial" w:cs="Arial"/>
+                                      <w:noProof/>
+                                      <w:sz w:val="14"/>
+                                      <w:szCs w:val="14"/>
+                                    </w:rPr>
+                                    <w:t>«Transits[MiddleCountry]»</w:t>
+                                  </w:r>
+                                  <w:r>
+                                    <w:rPr>
+                                      <w:rFonts w:ascii="Arial" w:hAnsi="Arial" w:cs="Arial"/>
+                                      <w:sz w:val="14"/>
+                                      <w:szCs w:val="14"/>
+                                    </w:rPr>
+                                    <w:fldChar w:fldCharType="end"/>
+                                  </w:r>
+                                  <w:r>
+                                    <w:rPr>
+                                      <w:rFonts w:ascii="Arial" w:hAnsi="Arial" w:cs="Arial"/>
+                                      <w:sz w:val="14"/>
+                                      <w:szCs w:val="14"/>
+                                    </w:rPr>
+                                    <w:fldChar w:fldCharType="begin"/>
+                                  </w:r>
+                                  <w:r>
+                                    <w:rPr>
+                                      <w:rFonts w:ascii="Arial" w:hAnsi="Arial" w:cs="Arial"/>
+                                      <w:sz w:val="14"/>
+                                      <w:szCs w:val="14"/>
+                                    </w:rPr>
+                                    <w:instrText xml:space="preserve"> MERGEFIELD  Transits[AnnexMessage]  \* MERGEFORMAT </w:instrText>
+                                  </w:r>
+                                  <w:r>
+                                    <w:rPr>
+                                      <w:rFonts w:ascii="Arial" w:hAnsi="Arial" w:cs="Arial"/>
+                                      <w:sz w:val="14"/>
+                                      <w:szCs w:val="14"/>
+                                    </w:rPr>
+                                    <w:fldChar w:fldCharType="separate"/>
+                                  </w:r>
+                                  <w:r>
+                                    <w:rPr>
+                                      <w:rFonts w:ascii="Arial" w:hAnsi="Arial" w:cs="Arial"/>
+                                      <w:noProof/>
+                                      <w:sz w:val="14"/>
+                                      <w:szCs w:val="14"/>
+                                    </w:rPr>
+                                    <w:t>«Transits[AnnexMessage]»</w:t>
+                                  </w:r>
+                                  <w:r>
+                                    <w:rPr>
+                                      <w:rFonts w:ascii="Arial" w:hAnsi="Arial" w:cs="Arial"/>
+                                      <w:sz w:val="14"/>
+                                      <w:szCs w:val="14"/>
+                                    </w:rPr>
+                                    <w:fldChar w:fldCharType="end"/>
+                                  </w:r>
+                                </w:p>
+                              </w:txbxContent>
+                            </wps:txbx>
+                            <wps:bodyPr rot="0" vert="horz" wrap="square" lIns="0" tIns="0" rIns="0" bIns="0" anchor="t" anchorCtr="0">
+                              <a:noAutofit/>
+                            </wps:bodyPr>
+                          </wps:wsp>
+                        </a:graphicData>
+                      </a:graphic>
+                      <wp14:sizeRelH relativeFrom="margin">
+                        <wp14:pctWidth>0</wp14:pctWidth>
+                      </wp14:sizeRelH>
+                      <wp14:sizeRelV relativeFrom="margin">
+                        <wp14:pctHeight>0</wp14:pctHeight>
+                      </wp14:sizeRelV>
+                    </wp:anchor>
+                  </w:drawing>
+                </mc:Choice>
+                <mc:Fallback>
+                  <w:pict>
+                    <v:shape w14:anchorId="55B6C700" id="_x0000_s1041" type="#_x0000_t202" style="position:absolute;margin-left:-3.15pt;margin-top:.05pt;width:100.5pt;height:9.35pt;z-index:251716096;visibility:visible;mso-wrap-style:square;mso-width-percent:0;mso-height-percent:0;mso-wrap-distance-left:9pt;mso-wrap-distance-top:3.6pt;mso-wrap-distance-right:9pt;mso-wrap-distance-bottom:3.6pt;mso-position-horizontal:absolute;mso-position-horizontal-relative:text;mso-position-vertical:absolute;mso-position-vertical-relative:text;mso-width-percent:0;mso-height-percent:0;mso-width-relative:margin;mso-height-relative:margin;v-text-anchor:top" o:gfxdata="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" filled="f" stroked="f">
+                      <v:textbox inset="0,0,0,0">
+                        <w:txbxContent>
+                          <w:p>
+                            <w:pPr>
+                              <w:jc w:val="center"/>
+                              <w:rPr>
+                                <w:rFonts w:ascii="Arial" w:hAnsi="Arial" w:cs="Arial"/>
+                                <w:sz w:val="14"/>
+                                <w:szCs w:val="14"/>
+                              </w:rPr>
+                            </w:pPr>
+                            <w:r>
+                              <w:rPr>
+                                <w:rFonts w:ascii="Arial" w:hAnsi="Arial" w:cs="Arial"/>
+                                <w:sz w:val="14"/>
+                                <w:szCs w:val="14"/>
+                              </w:rPr>
+                              <w:fldChar w:fldCharType="begin"/>
+                            </w:r>
+                            <w:r>
+                              <w:rPr>
+                                <w:rFonts w:ascii="Arial" w:hAnsi="Arial" w:cs="Arial"/>
+                                <w:sz w:val="14"/>
+                                <w:szCs w:val="14"/>
+                              </w:rPr>
+                              <w:instrText xml:space="preserve"> MERGEFIELD  Transits[MiddleCountry]  \* MERGEFORMAT </w:instrText>
+                            </w:r>
+                            <w:r>
+                              <w:rPr>
+                                <w:rFonts w:ascii="Arial" w:hAnsi="Arial" w:cs="Arial"/>
+                                <w:sz w:val="14"/>
+                                <w:szCs w:val="14"/>
+                              </w:rPr>
+                              <w:fldChar w:fldCharType="separate"/>
+                            </w:r>
+                            <w:r>
+                              <w:rPr>
+                                <w:rFonts w:ascii="Arial" w:hAnsi="Arial" w:cs="Arial"/>
+                                <w:noProof/>
+                                <w:sz w:val="14"/>
+                                <w:szCs w:val="14"/>
+                              </w:rPr>
+                              <w:t>«Transits[MiddleCountry]»</w:t>
+                            </w:r>
+                            <w:r>
+                              <w:rPr>
+                                <w:rFonts w:ascii="Arial" w:hAnsi="Arial" w:cs="Arial"/>
+                                <w:sz w:val="14"/>
+                                <w:szCs w:val="14"/>
+                              </w:rPr>
+                              <w:fldChar w:fldCharType="end"/>
+                            </w:r>
+                            <w:r>
+                              <w:rPr>
+                                <w:rFonts w:ascii="Arial" w:hAnsi="Arial" w:cs="Arial"/>
+                                <w:sz w:val="14"/>
+                                <w:szCs w:val="14"/>
+                              </w:rPr>
+                              <w:fldChar w:fldCharType="begin"/>
+                            </w:r>
+                            <w:r>
+                              <w:rPr>
+                                <w:rFonts w:ascii="Arial" w:hAnsi="Arial" w:cs="Arial"/>
+                                <w:sz w:val="14"/>
+                                <w:szCs w:val="14"/>
+                              </w:rPr>
+                              <w:instrText xml:space="preserve"> MERGEFIELD  Transits[AnnexMessage]  \* MERGEFORMAT </w:instrText>
+                            </w:r>
+                            <w:r>
+                              <w:rPr>
+                                <w:rFonts w:ascii="Arial" w:hAnsi="Arial" w:cs="Arial"/>
+                                <w:sz w:val="14"/>
+                                <w:szCs w:val="14"/>
+                              </w:rPr>
+                              <w:fldChar w:fldCharType="separate"/>
+                            </w:r>
+                            <w:r>
+                              <w:rPr>
+                                <w:rFonts w:ascii="Arial" w:hAnsi="Arial" w:cs="Arial"/>
+                                <w:noProof/>
+                                <w:sz w:val="14"/>
+                                <w:szCs w:val="14"/>
+                              </w:rPr>
+                              <w:t>«Transits[AnnexMessage]»</w:t>
+                            </w:r>
+                            <w:r>
+                              <w:rPr>
+                                <w:rFonts w:ascii="Arial" w:hAnsi="Arial" w:cs="Arial"/>
+                                <w:sz w:val="14"/>
+                                <w:szCs w:val="14"/>
+                              </w:rPr>
+                              <w:fldChar w:fldCharType="end"/>
+                            </w:r>
+                          </w:p>
+                        </w:txbxContent>
+                      </v:textbox>
+                    </v:shape>
+                  </w:pict>
+                </mc:Fallback>
+              </mc:AlternateContent>
+            </w:r>
           </w:p>
         </w:tc>
         <w:tc>
@@ -8348,6 +8790,183 @@
                 <w:sz w:val="16"/>
               </w:rPr>
             </w:pPr>
+            <w:r>
+              <w:rPr>
+                <w:noProof/>
+              </w:rPr>
+              <mc:AlternateContent>
+                <mc:Choice Requires="wps">
+                  <w:drawing>
+                    <wp:anchor distT="45720" distB="45720" distL="114300" distR="114300" simplePos="0" relativeHeight="251718144" behindDoc="0" locked="0" layoutInCell="1" allowOverlap="1" wp14:anchorId="448B173C" wp14:editId="27072560">
+                      <wp:simplePos x="0" y="0"/>
+                      <wp:positionH relativeFrom="column">
+                        <wp:posOffset>-56515</wp:posOffset>
+                      </wp:positionH>
+                      <wp:positionV relativeFrom="paragraph">
+                        <wp:posOffset>952</wp:posOffset>
+                      </wp:positionV>
+                      <wp:extent cx="1047750" cy="119062"/>
+                      <wp:effectExtent l="0" t="0" r="0" b="0"/>
+                      <wp:wrapNone/>
+                      <wp:docPr id="27" name="Text Box 2"/>
+                      <wp:cNvGraphicFramePr>
+                        <a:graphicFrameLocks xmlns:a="http://schemas.openxmlformats.org/drawingml/2006/main"/>
+                      </wp:cNvGraphicFramePr>
+                      <a:graphic xmlns:a="http://schemas.openxmlformats.org/drawingml/2006/main">
+                        <a:graphicData uri="http://schemas.microsoft.com/office/word/2010/wordprocessingShape">
+                          <wps:wsp>
+                            <wps:cNvSpPr txBox="1">
+                              <a:spLocks noChangeArrowheads="1"/>
+                            </wps:cNvSpPr>
+                            <wps:spPr bwMode="auto">
+                              <a:xfrm>
+                                <a:off x="0" y="0"/>
+                                <a:ext cx="1047750" cy="119062"/>
+                              </a:xfrm>
+                              <a:prstGeom prst="rect">
+                                <a:avLst/>
+                              </a:prstGeom>
+                              <a:noFill/>
+                              <a:ln w="9525">
+                                <a:noFill/>
+                                <a:miter lim="800000"/>
+                                <a:headEnd/>
+                                <a:tailEnd/>
+                              </a:ln>
+                            </wps:spPr>
+                            <wps:txbx>
+                              <w:txbxContent>
+                                <w:p>
+                                  <w:pPr>
+                                    <w:jc w:val="center"/>
+                                    <w:rPr>
+                                      <w:rFonts w:ascii="Arial" w:hAnsi="Arial" w:cs="Arial"/>
+                                      <w:sz w:val="14"/>
+                                      <w:szCs w:val="14"/>
+                                    </w:rPr>
+                                  </w:pPr>
+                                  <w:r>
+                                    <w:rPr>
+                                      <w:rFonts w:ascii="Arial" w:hAnsi="Arial" w:cs="Arial"/>
+                                      <w:sz w:val="14"/>
+                                      <w:szCs w:val="14"/>
+                                    </w:rPr>
+                                    <w:fldChar w:fldCharType="begin"/>
+                                  </w:r>
+                                  <w:r>
+                                    <w:rPr>
+                                      <w:rFonts w:ascii="Arial" w:hAnsi="Arial" w:cs="Arial"/>
+                                      <w:sz w:val="14"/>
+                                      <w:szCs w:val="14"/>
+                                    </w:rPr>
+                                    <w:instrText xml:space="preserve"> MERGEFIELD  Transits[RightCountry]  \* MERGEFORMAT </w:instrText>
+                                  </w:r>
+                                  <w:r>
+                                    <w:rPr>
+                                      <w:rFonts w:ascii="Arial" w:hAnsi="Arial" w:cs="Arial"/>
+                                      <w:sz w:val="14"/>
+                                      <w:szCs w:val="14"/>
+                                    </w:rPr>
+                                    <w:fldChar w:fldCharType="separate"/>
+                                  </w:r>
+                                  <w:r>
+                                    <w:rPr>
+                                      <w:rFonts w:ascii="Arial" w:hAnsi="Arial" w:cs="Arial"/>
+                                      <w:noProof/>
+                                      <w:sz w:val="14"/>
+                                      <w:szCs w:val="14"/>
+                                    </w:rPr>
+                                    <w:t>«Transits[RightCountry]»</w:t>
+                                  </w:r>
+                                  <w:r>
+                                    <w:rPr>
+                                      <w:rFonts w:ascii="Arial" w:hAnsi="Arial" w:cs="Arial"/>
+                                      <w:sz w:val="14"/>
+                                      <w:szCs w:val="14"/>
+                                    </w:rPr>
+                                    <w:fldChar w:fldCharType="end"/>
+                                  </w:r>
+                                </w:p>
+                              </w:txbxContent>
+                            </wps:txbx>
+                            <wps:bodyPr rot="0" vert="horz" wrap="square" lIns="0" tIns="0" rIns="0" bIns="0" anchor="t" anchorCtr="0">
+                              <a:noAutofit/>
+                            </wps:bodyPr>
+                          </wps:wsp>
+                        </a:graphicData>
+                      </a:graphic>
+                      <wp14:sizeRelH relativeFrom="margin">
+                        <wp14:pctWidth>0</wp14:pctWidth>
+                      </wp14:sizeRelH>
+                      <wp14:sizeRelV relativeFrom="margin">
+                        <wp14:pctHeight>0</wp14:pctHeight>
+                      </wp14:sizeRelV>
+                    </wp:anchor>
+                  </w:drawing>
+                </mc:Choice>
+                <mc:Fallback>
+                  <w:pict>
+                    <v:shape w14:anchorId="448B173C" id="_x0000_s1042" type="#_x0000_t202" style="position:absolute;margin-left:-4.45pt;margin-top:.05pt;width:82.5pt;height:9.35pt;z-index:251718144;visibility:visible;mso-wrap-style:square;mso-width-percent:0;mso-height-percent:0;mso-wrap-distance-left:9pt;mso-wrap-distance-top:3.6pt;mso-wrap-distance-right:9pt;mso-wrap-distance-bottom:3.6pt;mso-position-horizontal:absolute;mso-position-horizontal-relative:text;mso-position-vertical:absolute;mso-position-vertical-relative:text;mso-width-percent:0;mso-height-percent:0;mso-width-relative:margin;mso-height-relative:margin;v-text-anchor:top" o:gfxdata="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" filled="f" stroked="f">
+                      <v:textbox inset="0,0,0,0">
+                        <w:txbxContent>
+                          <w:p>
+                            <w:pPr>
+                              <w:jc w:val="center"/>
+                              <w:rPr>
+                                <w:rFonts w:ascii="Arial" w:hAnsi="Arial" w:cs="Arial"/>
+                                <w:sz w:val="14"/>
+                                <w:szCs w:val="14"/>
+                              </w:rPr>
+                            </w:pPr>
+                            <w:r>
+                              <w:rPr>
+                                <w:rFonts w:ascii="Arial" w:hAnsi="Arial" w:cs="Arial"/>
+                                <w:sz w:val="14"/>
+                                <w:szCs w:val="14"/>
+                              </w:rPr>
+                              <w:fldChar w:fldCharType="begin"/>
+                            </w:r>
+                            <w:r>
+                              <w:rPr>
+                                <w:rFonts w:ascii="Arial" w:hAnsi="Arial" w:cs="Arial"/>
+                                <w:sz w:val="14"/>
+                                <w:szCs w:val="14"/>
+                              </w:rPr>
+                              <w:instrText xml:space="preserve"> MERGEFIELD  Transits[RightCountry]  \* MERGEFORMAT </w:instrText>
+                            </w:r>
+                            <w:r>
+                              <w:rPr>
+                                <w:rFonts w:ascii="Arial" w:hAnsi="Arial" w:cs="Arial"/>
+                                <w:sz w:val="14"/>
+                                <w:szCs w:val="14"/>
+                              </w:rPr>
+                              <w:fldChar w:fldCharType="separate"/>
+                            </w:r>
+                            <w:r>
+                              <w:rPr>
+                                <w:rFonts w:ascii="Arial" w:hAnsi="Arial" w:cs="Arial"/>
+                                <w:noProof/>
+                                <w:sz w:val="14"/>
+                                <w:szCs w:val="14"/>
+                              </w:rPr>
+                              <w:t>«Transits[RightCountry]»</w:t>
+                            </w:r>
+                            <w:r>
+                              <w:rPr>
+                                <w:rFonts w:ascii="Arial" w:hAnsi="Arial" w:cs="Arial"/>
+                                <w:sz w:val="14"/>
+                                <w:szCs w:val="14"/>
+                              </w:rPr>
+                              <w:fldChar w:fldCharType="end"/>
+                            </w:r>
+                          </w:p>
+                        </w:txbxContent>
+                      </v:textbox>
+                    </v:shape>
+                  </w:pict>
+                </mc:Fallback>
+              </mc:AlternateContent>
+            </w:r>
           </w:p>
         </w:tc>
         <w:tc>
@@ -8483,10 +9102,54 @@
           </w:tcPr>
           <w:p>
             <w:pPr>
-              <w:rPr>
-                <w:sz w:val="16"/>
-              </w:rPr>
-            </w:pPr>
+              <w:jc w:val="center"/>
+              <w:rPr>
+                <w:rFonts w:ascii="Arial" w:hAnsi="Arial" w:cs="Arial"/>
+                <w:sz w:val="14"/>
+                <w:szCs w:val="14"/>
+              </w:rPr>
+            </w:pPr>
+            <w:r>
+              <w:rPr>
+                <w:rFonts w:ascii="Arial" w:hAnsi="Arial" w:cs="Arial"/>
+                <w:sz w:val="14"/>
+                <w:szCs w:val="14"/>
+              </w:rPr>
+              <w:fldChar w:fldCharType="begin"/>
+            </w:r>
+            <w:r>
+              <w:rPr>
+                <w:rFonts w:ascii="Arial" w:hAnsi="Arial" w:cs="Arial"/>
+                <w:sz w:val="14"/>
+                <w:szCs w:val="14"/>
+              </w:rPr>
+              <w:instrText xml:space="preserve"> MERGEFIELD  Transits[LeftCa]  \* MERGEFORMAT </w:instrText>
+            </w:r>
+            <w:r>
+              <w:rPr>
+                <w:rFonts w:ascii="Arial" w:hAnsi="Arial" w:cs="Arial"/>
+                <w:sz w:val="14"/>
+                <w:szCs w:val="14"/>
+              </w:rPr>
+              <w:fldChar w:fldCharType="separate"/>
+            </w:r>
+            <w:r>
+              <w:rPr>
+                <w:rFonts w:ascii="Arial" w:hAnsi="Arial" w:cs="Arial"/>
+                <w:noProof/>
+                <w:sz w:val="14"/>
+                <w:szCs w:val="14"/>
+              </w:rPr>
+              <w:t>«Transits[LeftCa]»</w:t>
+            </w:r>
+            <w:r>
+              <w:rPr>
+                <w:rFonts w:ascii="Arial" w:hAnsi="Arial" w:cs="Arial"/>
+                <w:sz w:val="14"/>
+                <w:szCs w:val="14"/>
+              </w:rPr>
+              <w:fldChar w:fldCharType="end"/>
+            </w:r>
           </w:p>
         </w:tc>
         <w:tc>
@@ -8496,10 +9159,54 @@
           </w:tcPr>
           <w:p>
             <w:pPr>
-              <w:rPr>
-                <w:sz w:val="16"/>
-              </w:rPr>
-            </w:pPr>
+              <w:jc w:val="center"/>
+              <w:rPr>
+                <w:rFonts w:ascii="Arial" w:hAnsi="Arial" w:cs="Arial"/>
+                <w:sz w:val="14"/>
+                <w:szCs w:val="14"/>
+              </w:rPr>
+            </w:pPr>
+            <w:r>
+              <w:rPr>
+                <w:rFonts w:ascii="Arial" w:hAnsi="Arial" w:cs="Arial"/>
+                <w:sz w:val="14"/>
+                <w:szCs w:val="14"/>
+              </w:rPr>
+              <w:fldChar w:fldCharType="begin"/>
+            </w:r>
+            <w:r>
+              <w:rPr>
+                <w:rFonts w:ascii="Arial" w:hAnsi="Arial" w:cs="Arial"/>
+                <w:sz w:val="14"/>
+                <w:szCs w:val="14"/>
+              </w:rPr>
+              <w:instrText xml:space="preserve"> MERGEFIELD  Transits[MiddleCa]  \* MERGEFORMAT </w:instrText>
+            </w:r>
+            <w:r>
+              <w:rPr>
+                <w:rFonts w:ascii="Arial" w:hAnsi="Arial" w:cs="Arial"/>
+                <w:sz w:val="14"/>
+                <w:szCs w:val="14"/>
+              </w:rPr>
+              <w:fldChar w:fldCharType="separate"/>
+            </w:r>
+            <w:r>
+              <w:rPr>
+                <w:rFonts w:ascii="Arial" w:hAnsi="Arial" w:cs="Arial"/>
+                <w:noProof/>
+                <w:sz w:val="14"/>
+                <w:szCs w:val="14"/>
+              </w:rPr>
+              <w:t>«Transits[MiddleCa]»</w:t>
+            </w:r>
+            <w:r>
+              <w:rPr>
+                <w:rFonts w:ascii="Arial" w:hAnsi="Arial" w:cs="Arial"/>
+                <w:sz w:val="14"/>
+                <w:szCs w:val="14"/>
+              </w:rPr>
+              <w:fldChar w:fldCharType="end"/>
+            </w:r>
           </w:p>
         </w:tc>
         <w:tc>
@@ -8509,10 +9216,54 @@
           </w:tcPr>
           <w:p>
             <w:pPr>
-              <w:rPr>
-                <w:sz w:val="16"/>
-              </w:rPr>
-            </w:pPr>
+              <w:jc w:val="center"/>
+              <w:rPr>
+                <w:rFonts w:ascii="Arial" w:hAnsi="Arial" w:cs="Arial"/>
+                <w:sz w:val="14"/>
+                <w:szCs w:val="14"/>
+              </w:rPr>
+            </w:pPr>
+            <w:r>
+              <w:rPr>
+                <w:rFonts w:ascii="Arial" w:hAnsi="Arial" w:cs="Arial"/>
+                <w:sz w:val="14"/>
+                <w:szCs w:val="14"/>
+              </w:rPr>
+              <w:fldChar w:fldCharType="begin"/>
+            </w:r>
+            <w:r>
+              <w:rPr>
+                <w:rFonts w:ascii="Arial" w:hAnsi="Arial" w:cs="Arial"/>
+                <w:sz w:val="14"/>
+                <w:szCs w:val="14"/>
+              </w:rPr>
+              <w:instrText xml:space="preserve"> MERGEFIELD  Transits[RightCa]  \* MERGEFORMAT </w:instrText>
+            </w:r>
+            <w:r>
+              <w:rPr>
+                <w:rFonts w:ascii="Arial" w:hAnsi="Arial" w:cs="Arial"/>
+                <w:sz w:val="14"/>
+                <w:szCs w:val="14"/>
+              </w:rPr>
+              <w:fldChar w:fldCharType="separate"/>
+            </w:r>
+            <w:r>
+              <w:rPr>
+                <w:rFonts w:ascii="Arial" w:hAnsi="Arial" w:cs="Arial"/>
+                <w:noProof/>
+                <w:sz w:val="14"/>
+                <w:szCs w:val="14"/>
+              </w:rPr>
+              <w:t>«Transits[RightCa]»</w:t>
+            </w:r>
+            <w:r>
+              <w:rPr>
+                <w:rFonts w:ascii="Arial" w:hAnsi="Arial" w:cs="Arial"/>
+                <w:sz w:val="14"/>
+                <w:szCs w:val="14"/>
+              </w:rPr>
+              <w:fldChar w:fldCharType="end"/>
+            </w:r>
           </w:p>
         </w:tc>
         <w:tc>
@@ -8651,6 +9402,187 @@
                 <w:sz w:val="16"/>
               </w:rPr>
             </w:pPr>
+            <w:r>
+              <w:rPr>
+                <w:noProof/>
+              </w:rPr>
+              <mc:AlternateContent>
+                <mc:Choice Requires="wps">
+                  <w:drawing>
+                    <wp:anchor distT="45720" distB="45720" distL="114300" distR="114300" simplePos="0" relativeHeight="251744768" behindDoc="0" locked="0" layoutInCell="1" allowOverlap="1" wp14:anchorId="63F5093A" wp14:editId="4A6FD587">
+                      <wp:simplePos x="0" y="0"/>
+                      <wp:positionH relativeFrom="column">
+                        <wp:posOffset>-67960</wp:posOffset>
+                      </wp:positionH>
+                      <wp:positionV relativeFrom="paragraph">
+                        <wp:posOffset>-5715</wp:posOffset>
+                      </wp:positionV>
+                      <wp:extent cx="527685" cy="118745"/>
+                      <wp:effectExtent l="0" t="0" r="5715" b="0"/>
+                      <wp:wrapNone/>
+                      <wp:docPr id="31" name="Text Box 2"/>
+                      <wp:cNvGraphicFramePr>
+                        <a:graphicFrameLocks xmlns:a="http://schemas.openxmlformats.org/drawingml/2006/main"/>
+                      </wp:cNvGraphicFramePr>
+                      <a:graphic xmlns:a="http://schemas.openxmlformats.org/drawingml/2006/main">
+                        <a:graphicData uri="http://schemas.microsoft.com/office/word/2010/wordprocessingShape">
+                          <wps:wsp>
+                            <wps:cNvSpPr txBox="1">
+                              <a:spLocks noChangeArrowheads="1"/>
+                            </wps:cNvSpPr>
+                            <wps:spPr bwMode="auto">
+                              <a:xfrm>
+                                <a:off x="0" y="0"/>
+                                <a:ext cx="527685" cy="118745"/>
+                              </a:xfrm>
+                              <a:prstGeom prst="rect">
+                                <a:avLst/>
+                              </a:prstGeom>
+                              <a:noFill/>
+                              <a:ln w="9525">
+                                <a:noFill/>
+                                <a:miter lim="800000"/>
+                                <a:headEnd/>
+                                <a:tailEnd/>
+                              </a:ln>
+                            </wps:spPr>
+                            <wps:txbx>
+                              <w:txbxContent>
+                                <w:p>
+                                  <w:pPr>
+                                    <w:jc w:val="center"/>
+                                    <w:rPr>
+                                      <w:rFonts w:ascii="Arial" w:hAnsi="Arial" w:cs="Arial"/>
+                                      <w:sz w:val="12"/>
+                                      <w:szCs w:val="12"/>
+                                    </w:rPr>
+                                  </w:pPr>
+                                  <w:r>
+                                    <w:rPr>
+                                      <w:rFonts w:ascii="Arial" w:hAnsi="Arial" w:cs="Arial"/>
+                                      <w:sz w:val="12"/>
+                                      <w:szCs w:val="12"/>
+                                    </w:rPr>
+                                    <w:fldChar w:fldCharType="begin"/>
+                                  </w:r>
+                                  <w:r>
+                                    <w:rPr>
+                                      <w:rFonts w:ascii="Arial" w:hAnsi="Arial" w:cs="Arial"/>
+                                      <w:sz w:val="12"/>
+                                      <w:szCs w:val="12"/>
+                                    </w:rPr>
+                                    <w:instrText xml:space="preserve"> MERGEFIELD  Transits[LeftEntry]  \* MERGEFORMAT </w:instrText>
+                                  </w:r>
+                                  <w:r>
+                                    <w:rPr>
+                                      <w:rFonts w:ascii="Arial" w:hAnsi="Arial" w:cs="Arial"/>
+                                      <w:sz w:val="12"/>
+                                      <w:szCs w:val="12"/>
+                                    </w:rPr>
+                                    <w:fldChar w:fldCharType="separate"/>
+                                  </w:r>
+                                  <w:r>
+                                    <w:rPr>
+                                      <w:rFonts w:ascii="Arial" w:hAnsi="Arial" w:cs="Arial"/>
+                                      <w:noProof/>
+                                      <w:sz w:val="12"/>
+                                      <w:szCs w:val="12"/>
+                                    </w:rPr>
+                                    <w:t>«Transits[LeftEntry]»</w:t>
+                                  </w:r>
+                                  <w:r>
+                                    <w:rPr>
+                                      <w:rFonts w:ascii="Arial" w:hAnsi="Arial" w:cs="Arial"/>
+                                      <w:sz w:val="12"/>
+                                      <w:szCs w:val="12"/>
+                                    </w:rPr>
+                                    <w:fldChar w:fldCharType="end"/>
+                                  </w:r>
+                                </w:p>
+                              </w:txbxContent>
+                            </wps:txbx>
+                            <wps:bodyPr rot="0" vert="horz" wrap="square" lIns="0" tIns="0" rIns="0" bIns="0" anchor="t" anchorCtr="0">
+                              <a:noAutofit/>
+                            </wps:bodyPr>
+                          </wps:wsp>
+                        </a:graphicData>
+                      </a:graphic>
+                      <wp14:sizeRelH relativeFrom="margin">
+                        <wp14:pctWidth>0</wp14:pctWidth>
+                      </wp14:sizeRelH>
+                      <wp14:sizeRelV relativeFrom="margin">
+                        <wp14:pctHeight>0</wp14:pctHeight>
+                      </wp14:sizeRelV>
+                    </wp:anchor>
+                  </w:drawing>
+                </mc:Choice>
+                <mc:Fallback>
+                  <w:pict>
+                    <v:shapetype w14:anchorId="63F5093A" id="_x0000_t202" coordsize="21600,21600" o:spt="202" path="m,l,21600r21600,l21600,xe">
+                      <v:stroke joinstyle="miter"/>
+                      <v:path gradientshapeok="t" o:connecttype="rect"/>
+                    </v:shapetype>
+                    <v:shape id="_x0000_s1043" type="#_x0000_t202" style="position:absolute;margin-left:-5.35pt;margin-top:-.45pt;width:41.55pt;height:9.35pt;z-index:251744768;visibility:visible;mso-wrap-style:square;mso-width-percent:0;mso-height-percent:0;mso-wrap-distance-left:9pt;mso-wrap-distance-top:3.6pt;mso-wrap-distance-right:9pt;mso-wrap-distance-bottom:3.6pt;mso-position-horizontal:absolute;mso-position-horizontal-relative:text;mso-position-vertical:absolute;mso-position-vertical-relative:text;mso-width-percent:0;mso-height-percent:0;mso-width-relative:margin;mso-height-relative:margin;v-text-anchor:top" o:gfxdata="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" filled="f" stroked="f">
+                      <v:textbox inset="0,0,0,0">
+                        <w:txbxContent>
+                          <w:p>
+                            <w:pPr>
+                              <w:jc w:val="center"/>
+                              <w:rPr>
+                                <w:rFonts w:ascii="Arial" w:hAnsi="Arial" w:cs="Arial"/>
+                                <w:sz w:val="12"/>
+                                <w:szCs w:val="12"/>
+                              </w:rPr>
+                            </w:pPr>
+                            <w:r>
+                              <w:rPr>
+                                <w:rFonts w:ascii="Arial" w:hAnsi="Arial" w:cs="Arial"/>
+                                <w:sz w:val="12"/>
+                                <w:szCs w:val="12"/>
+                              </w:rPr>
+                              <w:fldChar w:fldCharType="begin"/>
+                            </w:r>
+                            <w:r>
+                              <w:rPr>
+                                <w:rFonts w:ascii="Arial" w:hAnsi="Arial" w:cs="Arial"/>
+                                <w:sz w:val="12"/>
+                                <w:szCs w:val="12"/>
+                              </w:rPr>
+                              <w:instrText xml:space="preserve"> MERGEFIELD  Transits[LeftEntry]  \* MERGEFORMAT </w:instrText>
+                            </w:r>
+                            <w:r>
+                              <w:rPr>
+                                <w:rFonts w:ascii="Arial" w:hAnsi="Arial" w:cs="Arial"/>
+                                <w:sz w:val="12"/>
+                                <w:szCs w:val="12"/>
+                              </w:rPr>
+                              <w:fldChar w:fldCharType="separate"/>
+                            </w:r>
+                            <w:r>
+                              <w:rPr>
+                                <w:rFonts w:ascii="Arial" w:hAnsi="Arial" w:cs="Arial"/>
+                                <w:noProof/>
+                                <w:sz w:val="12"/>
+                                <w:szCs w:val="12"/>
+                              </w:rPr>
+                              <w:t>«Transits[LeftEntry]»</w:t>
+                            </w:r>
+                            <w:r>
+                              <w:rPr>
+                                <w:rFonts w:ascii="Arial" w:hAnsi="Arial" w:cs="Arial"/>
+                                <w:sz w:val="12"/>
+                                <w:szCs w:val="12"/>
+                              </w:rPr>
+                              <w:fldChar w:fldCharType="end"/>
+                            </w:r>
+                          </w:p>
+                        </w:txbxContent>
+                      </v:textbox>
+                    </v:shape>
+                  </w:pict>
+                </mc:Fallback>
+              </mc:AlternateContent>
+            </w:r>
           </w:p>
         </w:tc>
         <w:tc>
@@ -8664,6 +9596,183 @@
                 <w:sz w:val="16"/>
               </w:rPr>
             </w:pPr>
+            <w:r>
+              <w:rPr>
+                <w:noProof/>
+              </w:rPr>
+              <mc:AlternateContent>
+                <mc:Choice Requires="wps">
+                  <w:drawing>
+                    <wp:anchor distT="45720" distB="45720" distL="114300" distR="114300" simplePos="0" relativeHeight="251738624" behindDoc="0" locked="0" layoutInCell="1" allowOverlap="1" wp14:anchorId="13BC50F9" wp14:editId="3A7B2ED5">
+                      <wp:simplePos x="0" y="0"/>
+                      <wp:positionH relativeFrom="column">
+                        <wp:posOffset>-57994</wp:posOffset>
+                      </wp:positionH>
+                      <wp:positionV relativeFrom="paragraph">
+                        <wp:posOffset>-3314</wp:posOffset>
+                      </wp:positionV>
+                      <wp:extent cx="515690" cy="119062"/>
+                      <wp:effectExtent l="0" t="0" r="0" b="0"/>
+                      <wp:wrapNone/>
+                      <wp:docPr id="32" name="Text Box 2"/>
+                      <wp:cNvGraphicFramePr>
+                        <a:graphicFrameLocks xmlns:a="http://schemas.openxmlformats.org/drawingml/2006/main"/>
+                      </wp:cNvGraphicFramePr>
+                      <a:graphic xmlns:a="http://schemas.openxmlformats.org/drawingml/2006/main">
+                        <a:graphicData uri="http://schemas.microsoft.com/office/word/2010/wordprocessingShape">
+                          <wps:wsp>
+                            <wps:cNvSpPr txBox="1">
+                              <a:spLocks noChangeArrowheads="1"/>
+                            </wps:cNvSpPr>
+                            <wps:spPr bwMode="auto">
+                              <a:xfrm>
+                                <a:off x="0" y="0"/>
+                                <a:ext cx="515690" cy="119062"/>
+                              </a:xfrm>
+                              <a:prstGeom prst="rect">
+                                <a:avLst/>
+                              </a:prstGeom>
+                              <a:noFill/>
+                              <a:ln w="9525">
+                                <a:noFill/>
+                                <a:miter lim="800000"/>
+                                <a:headEnd/>
+                                <a:tailEnd/>
+                              </a:ln>
+                            </wps:spPr>
+                            <wps:txbx>
+                              <w:txbxContent>
+                                <w:p>
+                                  <w:pPr>
+                                    <w:jc w:val="center"/>
+                                    <w:rPr>
+                                      <w:rFonts w:ascii="Arial" w:hAnsi="Arial" w:cs="Arial"/>
+                                      <w:sz w:val="12"/>
+                                      <w:szCs w:val="12"/>
+                                    </w:rPr>
+                                  </w:pPr>
+                                  <w:r>
+                                    <w:rPr>
+                                      <w:rFonts w:ascii="Arial" w:hAnsi="Arial" w:cs="Arial"/>
+                                      <w:sz w:val="12"/>
+                                      <w:szCs w:val="12"/>
+                                    </w:rPr>
+                                    <w:fldChar w:fldCharType="begin"/>
+                                  </w:r>
+                                  <w:r>
+                                    <w:rPr>
+                                      <w:rFonts w:ascii="Arial" w:hAnsi="Arial" w:cs="Arial"/>
+                                      <w:sz w:val="12"/>
+                                      <w:szCs w:val="12"/>
+                                    </w:rPr>
+                                    <w:instrText xml:space="preserve"> MERGEFIELD  Transits[LeftExit]  \* MERGEFORMAT </w:instrText>
+                                  </w:r>
+                                  <w:r>
+                                    <w:rPr>
+                                      <w:rFonts w:ascii="Arial" w:hAnsi="Arial" w:cs="Arial"/>
+                                      <w:sz w:val="12"/>
+                                      <w:szCs w:val="12"/>
+                                    </w:rPr>
+                                    <w:fldChar w:fldCharType="separate"/>
+                                  </w:r>
+                                  <w:r>
+                                    <w:rPr>
+                                      <w:rFonts w:ascii="Arial" w:hAnsi="Arial" w:cs="Arial"/>
+                                      <w:noProof/>
+                                      <w:sz w:val="12"/>
+                                      <w:szCs w:val="12"/>
+                                    </w:rPr>
+                                    <w:t>«Transits[LeftExit]»</w:t>
+                                  </w:r>
+                                  <w:r>
+                                    <w:rPr>
+                                      <w:rFonts w:ascii="Arial" w:hAnsi="Arial" w:cs="Arial"/>
+                                      <w:sz w:val="12"/>
+                                      <w:szCs w:val="12"/>
+                                    </w:rPr>
+                                    <w:fldChar w:fldCharType="end"/>
+                                  </w:r>
+                                </w:p>
+                              </w:txbxContent>
+                            </wps:txbx>
+                            <wps:bodyPr rot="0" vert="horz" wrap="square" lIns="0" tIns="0" rIns="0" bIns="0" anchor="t" anchorCtr="0">
+                              <a:noAutofit/>
+                            </wps:bodyPr>
+                          </wps:wsp>
+                        </a:graphicData>
+                      </a:graphic>
+                      <wp14:sizeRelH relativeFrom="margin">
+                        <wp14:pctWidth>0</wp14:pctWidth>
+                      </wp14:sizeRelH>
+                      <wp14:sizeRelV relativeFrom="margin">
+                        <wp14:pctHeight>0</wp14:pctHeight>
+                      </wp14:sizeRelV>
+                    </wp:anchor>
+                  </w:drawing>
+                </mc:Choice>
+                <mc:Fallback>
+                  <w:pict>
+                    <v:shape w14:anchorId="13BC50F9" id="_x0000_s1044" type="#_x0000_t202" style="position:absolute;margin-left:-4.55pt;margin-top:-.25pt;width:40.6pt;height:9.35pt;z-index:251738624;visibility:visible;mso-wrap-style:square;mso-width-percent:0;mso-height-percent:0;mso-wrap-distance-left:9pt;mso-wrap-distance-top:3.6pt;mso-wrap-distance-right:9pt;mso-wrap-distance-bottom:3.6pt;mso-position-horizontal:absolute;mso-position-horizontal-relative:text;mso-position-vertical:absolute;mso-position-vertical-relative:text;mso-width-percent:0;mso-height-percent:0;mso-width-relative:margin;mso-height-relative:margin;v-text-anchor:top" o:gfxdata="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" filled="f" stroked="f">
+                      <v:textbox inset="0,0,0,0">
+                        <w:txbxContent>
+                          <w:p>
+                            <w:pPr>
+                              <w:jc w:val="center"/>
+                              <w:rPr>
+                                <w:rFonts w:ascii="Arial" w:hAnsi="Arial" w:cs="Arial"/>
+                                <w:sz w:val="12"/>
+                                <w:szCs w:val="12"/>
+                              </w:rPr>
+                            </w:pPr>
+                            <w:r>
+                              <w:rPr>
+                                <w:rFonts w:ascii="Arial" w:hAnsi="Arial" w:cs="Arial"/>
+                                <w:sz w:val="12"/>
+                                <w:szCs w:val="12"/>
+                              </w:rPr>
+                              <w:fldChar w:fldCharType="begin"/>
+                            </w:r>
+                            <w:r>
+                              <w:rPr>
+                                <w:rFonts w:ascii="Arial" w:hAnsi="Arial" w:cs="Arial"/>
+                                <w:sz w:val="12"/>
+                                <w:szCs w:val="12"/>
+                              </w:rPr>
+                              <w:instrText xml:space="preserve"> MERGEFIELD  Transits[LeftExit]  \* MERGEFORMAT </w:instrText>
+                            </w:r>
+                            <w:r>
+                              <w:rPr>
+                                <w:rFonts w:ascii="Arial" w:hAnsi="Arial" w:cs="Arial"/>
+                                <w:sz w:val="12"/>
+                                <w:szCs w:val="12"/>
+                              </w:rPr>
+                              <w:fldChar w:fldCharType="separate"/>
+                            </w:r>
+                            <w:r>
+                              <w:rPr>
+                                <w:rFonts w:ascii="Arial" w:hAnsi="Arial" w:cs="Arial"/>
+                                <w:noProof/>
+                                <w:sz w:val="12"/>
+                                <w:szCs w:val="12"/>
+                              </w:rPr>
+                              <w:t>«Transits[LeftExit]»</w:t>
+                            </w:r>
+                            <w:r>
+                              <w:rPr>
+                                <w:rFonts w:ascii="Arial" w:hAnsi="Arial" w:cs="Arial"/>
+                                <w:sz w:val="12"/>
+                                <w:szCs w:val="12"/>
+                              </w:rPr>
+                              <w:fldChar w:fldCharType="end"/>
+                            </w:r>
+                          </w:p>
+                        </w:txbxContent>
+                      </v:textbox>
+                    </v:shape>
+                  </w:pict>
+                </mc:Fallback>
+              </mc:AlternateContent>
+            </w:r>
           </w:p>
         </w:tc>
         <w:tc>
@@ -8676,6 +9785,183 @@
                 <w:sz w:val="16"/>
               </w:rPr>
             </w:pPr>
+            <w:r>
+              <w:rPr>
+                <w:noProof/>
+              </w:rPr>
+              <mc:AlternateContent>
+                <mc:Choice Requires="wps">
+                  <w:drawing>
+                    <wp:anchor distT="45720" distB="45720" distL="114300" distR="114300" simplePos="0" relativeHeight="251734528" behindDoc="0" locked="0" layoutInCell="1" allowOverlap="1" wp14:anchorId="12715FD3" wp14:editId="2275DEDF">
+                      <wp:simplePos x="0" y="0"/>
+                      <wp:positionH relativeFrom="column">
+                        <wp:posOffset>-59760</wp:posOffset>
+                      </wp:positionH>
+                      <wp:positionV relativeFrom="paragraph">
+                        <wp:posOffset>-809</wp:posOffset>
+                      </wp:positionV>
+                      <wp:extent cx="651354" cy="119062"/>
+                      <wp:effectExtent l="0" t="0" r="0" b="0"/>
+                      <wp:wrapNone/>
+                      <wp:docPr id="35" name="Text Box 2"/>
+                      <wp:cNvGraphicFramePr>
+                        <a:graphicFrameLocks xmlns:a="http://schemas.openxmlformats.org/drawingml/2006/main"/>
+                      </wp:cNvGraphicFramePr>
+                      <a:graphic xmlns:a="http://schemas.openxmlformats.org/drawingml/2006/main">
+                        <a:graphicData uri="http://schemas.microsoft.com/office/word/2010/wordprocessingShape">
+                          <wps:wsp>
+                            <wps:cNvSpPr txBox="1">
+                              <a:spLocks noChangeArrowheads="1"/>
+                            </wps:cNvSpPr>
+                            <wps:spPr bwMode="auto">
+                              <a:xfrm>
+                                <a:off x="0" y="0"/>
+                                <a:ext cx="651354" cy="119062"/>
+                              </a:xfrm>
+                              <a:prstGeom prst="rect">
+                                <a:avLst/>
+                              </a:prstGeom>
+                              <a:noFill/>
+                              <a:ln w="9525">
+                                <a:noFill/>
+                                <a:miter lim="800000"/>
+                                <a:headEnd/>
+                                <a:tailEnd/>
+                              </a:ln>
+                            </wps:spPr>
+                            <wps:txbx>
+                              <w:txbxContent>
+                                <w:p>
+                                  <w:pPr>
+                                    <w:jc w:val="center"/>
+                                    <w:rPr>
+                                      <w:rFonts w:ascii="Arial" w:hAnsi="Arial" w:cs="Arial"/>
+                                      <w:sz w:val="12"/>
+                                      <w:szCs w:val="12"/>
+                                    </w:rPr>
+                                  </w:pPr>
+                                  <w:r>
+                                    <w:rPr>
+                                      <w:rFonts w:ascii="Arial" w:hAnsi="Arial" w:cs="Arial"/>
+                                      <w:sz w:val="12"/>
+                                      <w:szCs w:val="12"/>
+                                    </w:rPr>
+                                    <w:fldChar w:fldCharType="begin"/>
+                                  </w:r>
+                                  <w:r>
+                                    <w:rPr>
+                                      <w:rFonts w:ascii="Arial" w:hAnsi="Arial" w:cs="Arial"/>
+                                      <w:sz w:val="12"/>
+                                      <w:szCs w:val="12"/>
+                                    </w:rPr>
+                                    <w:instrText xml:space="preserve"> MERGEFIELD  Transits[MiddleEntry]  \* MERGEFORMAT </w:instrText>
+                                  </w:r>
+                                  <w:r>
+                                    <w:rPr>
+                                      <w:rFonts w:ascii="Arial" w:hAnsi="Arial" w:cs="Arial"/>
+                                      <w:sz w:val="12"/>
+                                      <w:szCs w:val="12"/>
+                                    </w:rPr>
+                                    <w:fldChar w:fldCharType="separate"/>
+                                  </w:r>
+                                  <w:r>
+                                    <w:rPr>
+                                      <w:rFonts w:ascii="Arial" w:hAnsi="Arial" w:cs="Arial"/>
+                                      <w:noProof/>
+                                      <w:sz w:val="12"/>
+                                      <w:szCs w:val="12"/>
+                                    </w:rPr>
+                                    <w:t>«Transits[MiddleEntry]»</w:t>
+                                  </w:r>
+                                  <w:r>
+                                    <w:rPr>
+                                      <w:rFonts w:ascii="Arial" w:hAnsi="Arial" w:cs="Arial"/>
+                                      <w:sz w:val="12"/>
+                                      <w:szCs w:val="12"/>
+                                    </w:rPr>
+                                    <w:fldChar w:fldCharType="end"/>
+                                  </w:r>
+                                </w:p>
+                              </w:txbxContent>
+                            </wps:txbx>
+                            <wps:bodyPr rot="0" vert="horz" wrap="square" lIns="0" tIns="0" rIns="0" bIns="0" anchor="t" anchorCtr="0">
+                              <a:noAutofit/>
+                            </wps:bodyPr>
+                          </wps:wsp>
+                        </a:graphicData>
+                      </a:graphic>
+                      <wp14:sizeRelH relativeFrom="margin">
+                        <wp14:pctWidth>0</wp14:pctWidth>
+                      </wp14:sizeRelH>
+                      <wp14:sizeRelV relativeFrom="margin">
+                        <wp14:pctHeight>0</wp14:pctHeight>
+                      </wp14:sizeRelV>
+                    </wp:anchor>
+                  </w:drawing>
+                </mc:Choice>
+                <mc:Fallback>
+                  <w:pict>
+                    <v:shape w14:anchorId="12715FD3" id="_x0000_s1045" type="#_x0000_t202" style="position:absolute;margin-left:-4.7pt;margin-top:-.05pt;width:51.3pt;height:9.35pt;z-index:251734528;visibility:visible;mso-wrap-style:square;mso-width-percent:0;mso-height-percent:0;mso-wrap-distance-left:9pt;mso-wrap-distance-top:3.6pt;mso-wrap-distance-right:9pt;mso-wrap-distance-bottom:3.6pt;mso-position-horizontal:absolute;mso-position-horizontal-relative:text;mso-position-vertical:absolute;mso-position-vertical-relative:text;mso-width-percent:0;mso-height-percent:0;mso-width-relative:margin;mso-height-relative:margin;v-text-anchor:top" o:gfxdata="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" filled="f" stroked="f">
+                      <v:textbox inset="0,0,0,0">
+                        <w:txbxContent>
+                          <w:p>
+                            <w:pPr>
+                              <w:jc w:val="center"/>
+                              <w:rPr>
+                                <w:rFonts w:ascii="Arial" w:hAnsi="Arial" w:cs="Arial"/>
+                                <w:sz w:val="12"/>
+                                <w:szCs w:val="12"/>
+                              </w:rPr>
+                            </w:pPr>
+                            <w:r>
+                              <w:rPr>
+                                <w:rFonts w:ascii="Arial" w:hAnsi="Arial" w:cs="Arial"/>
+                                <w:sz w:val="12"/>
+                                <w:szCs w:val="12"/>
+                              </w:rPr>
+                              <w:fldChar w:fldCharType="begin"/>
+                            </w:r>
+                            <w:r>
+                              <w:rPr>
+                                <w:rFonts w:ascii="Arial" w:hAnsi="Arial" w:cs="Arial"/>
+                                <w:sz w:val="12"/>
+                                <w:szCs w:val="12"/>
+                              </w:rPr>
+                              <w:instrText xml:space="preserve"> MERGEFIELD  Transits[MiddleEntry]  \* MERGEFORMAT </w:instrText>
+                            </w:r>
+                            <w:r>
+                              <w:rPr>
+                                <w:rFonts w:ascii="Arial" w:hAnsi="Arial" w:cs="Arial"/>
+                                <w:sz w:val="12"/>
+                                <w:szCs w:val="12"/>
+                              </w:rPr>
+                              <w:fldChar w:fldCharType="separate"/>
+                            </w:r>
+                            <w:r>
+                              <w:rPr>
+                                <w:rFonts w:ascii="Arial" w:hAnsi="Arial" w:cs="Arial"/>
+                                <w:noProof/>
+                                <w:sz w:val="12"/>
+                                <w:szCs w:val="12"/>
+                              </w:rPr>
+                              <w:t>«Transits[MiddleEntry]»</w:t>
+                            </w:r>
+                            <w:r>
+                              <w:rPr>
+                                <w:rFonts w:ascii="Arial" w:hAnsi="Arial" w:cs="Arial"/>
+                                <w:sz w:val="12"/>
+                                <w:szCs w:val="12"/>
+                              </w:rPr>
+                              <w:fldChar w:fldCharType="end"/>
+                            </w:r>
+                          </w:p>
+                        </w:txbxContent>
+                      </v:textbox>
+                    </v:shape>
+                  </w:pict>
+                </mc:Fallback>
+              </mc:AlternateContent>
+            </w:r>
           </w:p>
         </w:tc>
         <w:tc>
@@ -8689,6 +9975,183 @@
                 <w:sz w:val="16"/>
               </w:rPr>
             </w:pPr>
+            <w:r>
+              <w:rPr>
+                <w:noProof/>
+              </w:rPr>
+              <mc:AlternateContent>
+                <mc:Choice Requires="wps">
+                  <w:drawing>
+                    <wp:anchor distT="45720" distB="45720" distL="114300" distR="114300" simplePos="0" relativeHeight="251740672" behindDoc="0" locked="0" layoutInCell="1" allowOverlap="1" wp14:anchorId="4B4EA209" wp14:editId="22AB1068">
+                      <wp:simplePos x="0" y="0"/>
+                      <wp:positionH relativeFrom="column">
+                        <wp:posOffset>-55854</wp:posOffset>
+                      </wp:positionH>
+                      <wp:positionV relativeFrom="paragraph">
+                        <wp:posOffset>-809</wp:posOffset>
+                      </wp:positionV>
+                      <wp:extent cx="648848" cy="118745"/>
+                      <wp:effectExtent l="0" t="0" r="0" b="0"/>
+                      <wp:wrapNone/>
+                      <wp:docPr id="33" name="Text Box 2"/>
+                      <wp:cNvGraphicFramePr>
+                        <a:graphicFrameLocks xmlns:a="http://schemas.openxmlformats.org/drawingml/2006/main"/>
+                      </wp:cNvGraphicFramePr>
+                      <a:graphic xmlns:a="http://schemas.openxmlformats.org/drawingml/2006/main">
+                        <a:graphicData uri="http://schemas.microsoft.com/office/word/2010/wordprocessingShape">
+                          <wps:wsp>
+                            <wps:cNvSpPr txBox="1">
+                              <a:spLocks noChangeArrowheads="1"/>
+                            </wps:cNvSpPr>
+                            <wps:spPr bwMode="auto">
+                              <a:xfrm>
+                                <a:off x="0" y="0"/>
+                                <a:ext cx="648848" cy="118745"/>
+                              </a:xfrm>
+                              <a:prstGeom prst="rect">
+                                <a:avLst/>
+                              </a:prstGeom>
+                              <a:noFill/>
+                              <a:ln w="9525">
+                                <a:noFill/>
+                                <a:miter lim="800000"/>
+                                <a:headEnd/>
+                                <a:tailEnd/>
+                              </a:ln>
+                            </wps:spPr>
+                            <wps:txbx>
+                              <w:txbxContent>
+                                <w:p>
+                                  <w:pPr>
+                                    <w:jc w:val="center"/>
+                                    <w:rPr>
+                                      <w:rFonts w:ascii="Arial" w:hAnsi="Arial" w:cs="Arial"/>
+                                      <w:sz w:val="12"/>
+                                      <w:szCs w:val="12"/>
+                                    </w:rPr>
+                                  </w:pPr>
+                                  <w:r>
+                                    <w:rPr>
+                                      <w:rFonts w:ascii="Arial" w:hAnsi="Arial" w:cs="Arial"/>
+                                      <w:sz w:val="12"/>
+                                      <w:szCs w:val="12"/>
+                                    </w:rPr>
+                                    <w:fldChar w:fldCharType="begin"/>
+                                  </w:r>
+                                  <w:r>
+                                    <w:rPr>
+                                      <w:rFonts w:ascii="Arial" w:hAnsi="Arial" w:cs="Arial"/>
+                                      <w:sz w:val="12"/>
+                                      <w:szCs w:val="12"/>
+                                    </w:rPr>
+                                    <w:instrText xml:space="preserve"> MERGEFIELD  Transits[MiddleExit]  \* MERGEFORMAT </w:instrText>
+                                  </w:r>
+                                  <w:r>
+                                    <w:rPr>
+                                      <w:rFonts w:ascii="Arial" w:hAnsi="Arial" w:cs="Arial"/>
+                                      <w:sz w:val="12"/>
+                                      <w:szCs w:val="12"/>
+                                    </w:rPr>
+                                    <w:fldChar w:fldCharType="separate"/>
+                                  </w:r>
+                                  <w:r>
+                                    <w:rPr>
+                                      <w:rFonts w:ascii="Arial" w:hAnsi="Arial" w:cs="Arial"/>
+                                      <w:noProof/>
+                                      <w:sz w:val="12"/>
+                                      <w:szCs w:val="12"/>
+                                    </w:rPr>
+                                    <w:t>«Transits[MiddleExit]»</w:t>
+                                  </w:r>
+                                  <w:r>
+                                    <w:rPr>
+                                      <w:rFonts w:ascii="Arial" w:hAnsi="Arial" w:cs="Arial"/>
+                                      <w:sz w:val="12"/>
+                                      <w:szCs w:val="12"/>
+                                    </w:rPr>
+                                    <w:fldChar w:fldCharType="end"/>
+                                  </w:r>
+                                </w:p>
+                              </w:txbxContent>
+                            </wps:txbx>
+                            <wps:bodyPr rot="0" vert="horz" wrap="square" lIns="0" tIns="0" rIns="0" bIns="0" anchor="t" anchorCtr="0">
+                              <a:noAutofit/>
+                            </wps:bodyPr>
+                          </wps:wsp>
+                        </a:graphicData>
+                      </a:graphic>
+                      <wp14:sizeRelH relativeFrom="margin">
+                        <wp14:pctWidth>0</wp14:pctWidth>
+                      </wp14:sizeRelH>
+                      <wp14:sizeRelV relativeFrom="margin">
+                        <wp14:pctHeight>0</wp14:pctHeight>
+                      </wp14:sizeRelV>
+                    </wp:anchor>
+                  </w:drawing>
+                </mc:Choice>
+                <mc:Fallback>
+                  <w:pict>
+                    <v:shape w14:anchorId="4B4EA209" id="_x0000_s1046" type="#_x0000_t202" style="position:absolute;margin-left:-4.4pt;margin-top:-.05pt;width:51.1pt;height:9.35pt;z-index:251740672;visibility:visible;mso-wrap-style:square;mso-width-percent:0;mso-height-percent:0;mso-wrap-distance-left:9pt;mso-wrap-distance-top:3.6pt;mso-wrap-distance-right:9pt;mso-wrap-distance-bottom:3.6pt;mso-position-horizontal:absolute;mso-position-horizontal-relative:text;mso-position-vertical:absolute;mso-position-vertical-relative:text;mso-width-percent:0;mso-height-percent:0;mso-width-relative:margin;mso-height-relative:margin;v-text-anchor:top" o:gfxdata="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" filled="f" stroked="f">
+                      <v:textbox inset="0,0,0,0">
+                        <w:txbxContent>
+                          <w:p>
+                            <w:pPr>
+                              <w:jc w:val="center"/>
+                              <w:rPr>
+                                <w:rFonts w:ascii="Arial" w:hAnsi="Arial" w:cs="Arial"/>
+                                <w:sz w:val="12"/>
+                                <w:szCs w:val="12"/>
+                              </w:rPr>
+                            </w:pPr>
+                            <w:r>
+                              <w:rPr>
+                                <w:rFonts w:ascii="Arial" w:hAnsi="Arial" w:cs="Arial"/>
+                                <w:sz w:val="12"/>
+                                <w:szCs w:val="12"/>
+                              </w:rPr>
+                              <w:fldChar w:fldCharType="begin"/>
+                            </w:r>
+                            <w:r>
+                              <w:rPr>
+                                <w:rFonts w:ascii="Arial" w:hAnsi="Arial" w:cs="Arial"/>
+                                <w:sz w:val="12"/>
+                                <w:szCs w:val="12"/>
+                              </w:rPr>
+                              <w:instrText xml:space="preserve"> MERGEFIELD  Transits[MiddleExit]  \* MERGEFORMAT </w:instrText>
+                            </w:r>
+                            <w:r>
+                              <w:rPr>
+                                <w:rFonts w:ascii="Arial" w:hAnsi="Arial" w:cs="Arial"/>
+                                <w:sz w:val="12"/>
+                                <w:szCs w:val="12"/>
+                              </w:rPr>
+                              <w:fldChar w:fldCharType="separate"/>
+                            </w:r>
+                            <w:r>
+                              <w:rPr>
+                                <w:rFonts w:ascii="Arial" w:hAnsi="Arial" w:cs="Arial"/>
+                                <w:noProof/>
+                                <w:sz w:val="12"/>
+                                <w:szCs w:val="12"/>
+                              </w:rPr>
+                              <w:t>«Transits[MiddleExit]»</w:t>
+                            </w:r>
+                            <w:r>
+                              <w:rPr>
+                                <w:rFonts w:ascii="Arial" w:hAnsi="Arial" w:cs="Arial"/>
+                                <w:sz w:val="12"/>
+                                <w:szCs w:val="12"/>
+                              </w:rPr>
+                              <w:fldChar w:fldCharType="end"/>
+                            </w:r>
+                          </w:p>
+                        </w:txbxContent>
+                      </v:textbox>
+                    </v:shape>
+                  </w:pict>
+                </mc:Fallback>
+              </mc:AlternateContent>
+            </w:r>
           </w:p>
         </w:tc>
         <w:tc>
@@ -8702,6 +10165,187 @@
                 <w:sz w:val="16"/>
               </w:rPr>
             </w:pPr>
+            <w:r>
+              <w:rPr>
+                <w:noProof/>
+              </w:rPr>
+              <mc:AlternateContent>
+                <mc:Choice Requires="wps">
+                  <w:drawing>
+                    <wp:anchor distT="45720" distB="45720" distL="114300" distR="114300" simplePos="0" relativeHeight="251736576" behindDoc="0" locked="0" layoutInCell="1" allowOverlap="1" wp14:anchorId="12715FD3" wp14:editId="2275DEDF">
+                      <wp:simplePos x="0" y="0"/>
+                      <wp:positionH relativeFrom="column">
+                        <wp:posOffset>-56515</wp:posOffset>
+                      </wp:positionH>
+                      <wp:positionV relativeFrom="paragraph">
+                        <wp:posOffset>1285</wp:posOffset>
+                      </wp:positionV>
+                      <wp:extent cx="518578" cy="119062"/>
+                      <wp:effectExtent l="0" t="0" r="0" b="0"/>
+                      <wp:wrapNone/>
+                      <wp:docPr id="36" name="Text Box 2"/>
+                      <wp:cNvGraphicFramePr>
+                        <a:graphicFrameLocks xmlns:a="http://schemas.openxmlformats.org/drawingml/2006/main"/>
+                      </wp:cNvGraphicFramePr>
+                      <a:graphic xmlns:a="http://schemas.openxmlformats.org/drawingml/2006/main">
+                        <a:graphicData uri="http://schemas.microsoft.com/office/word/2010/wordprocessingShape">
+                          <wps:wsp>
+                            <wps:cNvSpPr txBox="1">
+                              <a:spLocks noChangeArrowheads="1"/>
+                            </wps:cNvSpPr>
+                            <wps:spPr bwMode="auto">
+                              <a:xfrm>
+                                <a:off x="0" y="0"/>
+                                <a:ext cx="518578" cy="119062"/>
+                              </a:xfrm>
+                              <a:prstGeom prst="rect">
+                                <a:avLst/>
+                              </a:prstGeom>
+                              <a:noFill/>
+                              <a:ln w="9525">
+                                <a:noFill/>
+                                <a:miter lim="800000"/>
+                                <a:headEnd/>
+                                <a:tailEnd/>
+                              </a:ln>
+                            </wps:spPr>
+                            <wps:txbx>
+                              <w:txbxContent>
+                                <w:p>
+                                  <w:pPr>
+                                    <w:jc w:val="center"/>
+                                    <w:rPr>
+                                      <w:rFonts w:ascii="Arial" w:hAnsi="Arial" w:cs="Arial"/>
+                                      <w:sz w:val="12"/>
+                                      <w:szCs w:val="12"/>
+                                    </w:rPr>
+                                  </w:pPr>
+                                  <w:r>
+                                    <w:rPr>
+                                      <w:rFonts w:ascii="Arial" w:hAnsi="Arial" w:cs="Arial"/>
+                                      <w:sz w:val="12"/>
+                                      <w:szCs w:val="12"/>
+                                    </w:rPr>
+                                    <w:fldChar w:fldCharType="begin"/>
+                                  </w:r>
+                                  <w:r>
+                                    <w:rPr>
+                                      <w:rFonts w:ascii="Arial" w:hAnsi="Arial" w:cs="Arial"/>
+                                      <w:sz w:val="12"/>
+                                      <w:szCs w:val="12"/>
+                                    </w:rPr>
+                                    <w:instrText xml:space="preserve"> MERGEFIELD  Transits[RightEntry]  \* MERGEFORMAT </w:instrText>
+                                  </w:r>
+                                  <w:r>
+                                    <w:rPr>
+                                      <w:rFonts w:ascii="Arial" w:hAnsi="Arial" w:cs="Arial"/>
+                                      <w:sz w:val="12"/>
+                                      <w:szCs w:val="12"/>
+                                    </w:rPr>
+                                    <w:fldChar w:fldCharType="separate"/>
+                                  </w:r>
+                                  <w:r>
+                                    <w:rPr>
+                                      <w:rFonts w:ascii="Arial" w:hAnsi="Arial" w:cs="Arial"/>
+                                      <w:noProof/>
+                                      <w:sz w:val="12"/>
+                                      <w:szCs w:val="12"/>
+                                    </w:rPr>
+                                    <w:t>«Transits[RightEntry]»</w:t>
+                                  </w:r>
+                                  <w:r>
+                                    <w:rPr>
+                                      <w:rFonts w:ascii="Arial" w:hAnsi="Arial" w:cs="Arial"/>
+                                      <w:sz w:val="12"/>
+                                      <w:szCs w:val="12"/>
+                                    </w:rPr>
+                                    <w:fldChar w:fldCharType="end"/>
+                                  </w:r>
+                                </w:p>
+                              </w:txbxContent>
+                            </wps:txbx>
+                            <wps:bodyPr rot="0" vert="horz" wrap="square" lIns="0" tIns="0" rIns="0" bIns="0" anchor="t" anchorCtr="0">
+                              <a:noAutofit/>
+                            </wps:bodyPr>
+                          </wps:wsp>
+                        </a:graphicData>
+                      </a:graphic>
+                      <wp14:sizeRelH relativeFrom="margin">
+                        <wp14:pctWidth>0</wp14:pctWidth>
+                      </wp14:sizeRelH>
+                      <wp14:sizeRelV relativeFrom="margin">
+                        <wp14:pctHeight>0</wp14:pctHeight>
+                      </wp14:sizeRelV>
+                    </wp:anchor>
+                  </w:drawing>
+                </mc:Choice>
+                <mc:Fallback>
+                  <w:pict>
+                    <v:shapetype w14:anchorId="12715FD3" id="_x0000_t202" coordsize="21600,21600" o:spt="202" path="m,l,21600r21600,l21600,xe">
+                      <v:stroke joinstyle="miter"/>
+                      <v:path gradientshapeok="t" o:connecttype="rect"/>
+                    </v:shapetype>
+                    <v:shape id="_x0000_s1047" type="#_x0000_t202" style="position:absolute;margin-left:-4.45pt;margin-top:.1pt;width:40.85pt;height:9.35pt;z-index:251736576;visibility:visible;mso-wrap-style:square;mso-width-percent:0;mso-height-percent:0;mso-wrap-distance-left:9pt;mso-wrap-distance-top:3.6pt;mso-wrap-distance-right:9pt;mso-wrap-distance-bottom:3.6pt;mso-position-horizontal:absolute;mso-position-horizontal-relative:text;mso-position-vertical:absolute;mso-position-vertical-relative:text;mso-width-percent:0;mso-height-percent:0;mso-width-relative:margin;mso-height-relative:margin;v-text-anchor:top" o:gfxdata="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" filled="f" stroked="f">
+                      <v:textbox inset="0,0,0,0">
+                        <w:txbxContent>
+                          <w:p>
+                            <w:pPr>
+                              <w:jc w:val="center"/>
+                              <w:rPr>
+                                <w:rFonts w:ascii="Arial" w:hAnsi="Arial" w:cs="Arial"/>
+                                <w:sz w:val="12"/>
+                                <w:szCs w:val="12"/>
+                              </w:rPr>
+                            </w:pPr>
+                            <w:r>
+                              <w:rPr>
+                                <w:rFonts w:ascii="Arial" w:hAnsi="Arial" w:cs="Arial"/>
+                                <w:sz w:val="12"/>
+                                <w:szCs w:val="12"/>
+                              </w:rPr>
+                              <w:fldChar w:fldCharType="begin"/>
+                            </w:r>
+                            <w:r>
+                              <w:rPr>
+                                <w:rFonts w:ascii="Arial" w:hAnsi="Arial" w:cs="Arial"/>
+                                <w:sz w:val="12"/>
+                                <w:szCs w:val="12"/>
+                              </w:rPr>
+                              <w:instrText xml:space="preserve"> MERGEFIELD  Transits[RightEntry]  \* MERGEFORMAT </w:instrText>
+                            </w:r>
+                            <w:r>
+                              <w:rPr>
+                                <w:rFonts w:ascii="Arial" w:hAnsi="Arial" w:cs="Arial"/>
+                                <w:sz w:val="12"/>
+                                <w:szCs w:val="12"/>
+                              </w:rPr>
+                              <w:fldChar w:fldCharType="separate"/>
+                            </w:r>
+                            <w:r>
+                              <w:rPr>
+                                <w:rFonts w:ascii="Arial" w:hAnsi="Arial" w:cs="Arial"/>
+                                <w:noProof/>
+                                <w:sz w:val="12"/>
+                                <w:szCs w:val="12"/>
+                              </w:rPr>
+                              <w:t>«Transits[RightEntry]»</w:t>
+                            </w:r>
+                            <w:r>
+                              <w:rPr>
+                                <w:rFonts w:ascii="Arial" w:hAnsi="Arial" w:cs="Arial"/>
+                                <w:sz w:val="12"/>
+                                <w:szCs w:val="12"/>
+                              </w:rPr>
+                              <w:fldChar w:fldCharType="end"/>
+                            </w:r>
+                          </w:p>
+                        </w:txbxContent>
+                      </v:textbox>
+                    </v:shape>
+                  </w:pict>
+                </mc:Fallback>
+              </mc:AlternateContent>
+            </w:r>
           </w:p>
         </w:tc>
         <w:tc>
@@ -8714,6 +10358,183 @@
                 <w:sz w:val="16"/>
               </w:rPr>
             </w:pPr>
+            <w:r>
+              <w:rPr>
+                <w:noProof/>
+              </w:rPr>
+              <mc:AlternateContent>
+                <mc:Choice Requires="wps">
+                  <w:drawing>
+                    <wp:anchor distT="45720" distB="45720" distL="114300" distR="114300" simplePos="0" relativeHeight="251742720" behindDoc="0" locked="0" layoutInCell="1" allowOverlap="1" wp14:anchorId="35654ACB" wp14:editId="09F327D0">
+                      <wp:simplePos x="0" y="0"/>
+                      <wp:positionH relativeFrom="column">
+                        <wp:posOffset>-58725</wp:posOffset>
+                      </wp:positionH>
+                      <wp:positionV relativeFrom="paragraph">
+                        <wp:posOffset>-809</wp:posOffset>
+                      </wp:positionV>
+                      <wp:extent cx="526093" cy="119062"/>
+                      <wp:effectExtent l="0" t="0" r="7620" b="0"/>
+                      <wp:wrapNone/>
+                      <wp:docPr id="34" name="Text Box 2"/>
+                      <wp:cNvGraphicFramePr>
+                        <a:graphicFrameLocks xmlns:a="http://schemas.openxmlformats.org/drawingml/2006/main"/>
+                      </wp:cNvGraphicFramePr>
+                      <a:graphic xmlns:a="http://schemas.openxmlformats.org/drawingml/2006/main">
+                        <a:graphicData uri="http://schemas.microsoft.com/office/word/2010/wordprocessingShape">
+                          <wps:wsp>
+                            <wps:cNvSpPr txBox="1">
+                              <a:spLocks noChangeArrowheads="1"/>
+                            </wps:cNvSpPr>
+                            <wps:spPr bwMode="auto">
+                              <a:xfrm>
+                                <a:off x="0" y="0"/>
+                                <a:ext cx="526093" cy="119062"/>
+                              </a:xfrm>
+                              <a:prstGeom prst="rect">
+                                <a:avLst/>
+                              </a:prstGeom>
+                              <a:noFill/>
+                              <a:ln w="9525">
+                                <a:noFill/>
+                                <a:miter lim="800000"/>
+                                <a:headEnd/>
+                                <a:tailEnd/>
+                              </a:ln>
+                            </wps:spPr>
+                            <wps:txbx>
+                              <w:txbxContent>
+                                <w:p>
+                                  <w:pPr>
+                                    <w:jc w:val="center"/>
+                                    <w:rPr>
+                                      <w:rFonts w:ascii="Arial" w:hAnsi="Arial" w:cs="Arial"/>
+                                      <w:sz w:val="12"/>
+                                      <w:szCs w:val="12"/>
+                                    </w:rPr>
+                                  </w:pPr>
+                                  <w:r>
+                                    <w:rPr>
+                                      <w:rFonts w:ascii="Arial" w:hAnsi="Arial" w:cs="Arial"/>
+                                      <w:sz w:val="12"/>
+                                      <w:szCs w:val="12"/>
+                                    </w:rPr>
+                                    <w:fldChar w:fldCharType="begin"/>
+                                  </w:r>
+                                  <w:r>
+                                    <w:rPr>
+                                      <w:rFonts w:ascii="Arial" w:hAnsi="Arial" w:cs="Arial"/>
+                                      <w:sz w:val="12"/>
+                                      <w:szCs w:val="12"/>
+                                    </w:rPr>
+                                    <w:instrText xml:space="preserve"> MERGEFIELD  Transits[RightExit]  \* MERGEFORMAT </w:instrText>
+                                  </w:r>
+                                  <w:r>
+                                    <w:rPr>
+                                      <w:rFonts w:ascii="Arial" w:hAnsi="Arial" w:cs="Arial"/>
+                                      <w:sz w:val="12"/>
+                                      <w:szCs w:val="12"/>
+                                    </w:rPr>
+                                    <w:fldChar w:fldCharType="separate"/>
+                                  </w:r>
+                                  <w:r>
+                                    <w:rPr>
+                                      <w:rFonts w:ascii="Arial" w:hAnsi="Arial" w:cs="Arial"/>
+                                      <w:noProof/>
+                                      <w:sz w:val="12"/>
+                                      <w:szCs w:val="12"/>
+                                    </w:rPr>
+                                    <w:t>«Transits[RightExit]»</w:t>
+                                  </w:r>
+                                  <w:r>
+                                    <w:rPr>
+                                      <w:rFonts w:ascii="Arial" w:hAnsi="Arial" w:cs="Arial"/>
+                                      <w:sz w:val="12"/>
+                                      <w:szCs w:val="12"/>
+                                    </w:rPr>
+                                    <w:fldChar w:fldCharType="end"/>
+                                  </w:r>
+                                </w:p>
+                              </w:txbxContent>
+                            </wps:txbx>
+                            <wps:bodyPr rot="0" vert="horz" wrap="square" lIns="0" tIns="0" rIns="0" bIns="0" anchor="t" anchorCtr="0">
+                              <a:noAutofit/>
+                            </wps:bodyPr>
+                          </wps:wsp>
+                        </a:graphicData>
+                      </a:graphic>
+                      <wp14:sizeRelH relativeFrom="margin">
+                        <wp14:pctWidth>0</wp14:pctWidth>
+                      </wp14:sizeRelH>
+                      <wp14:sizeRelV relativeFrom="margin">
+                        <wp14:pctHeight>0</wp14:pctHeight>
+                      </wp14:sizeRelV>
+                    </wp:anchor>
+                  </w:drawing>
+                </mc:Choice>
+                <mc:Fallback>
+                  <w:pict>
+                    <v:shape w14:anchorId="35654ACB" id="_x0000_s1048" type="#_x0000_t202" style="position:absolute;margin-left:-4.6pt;margin-top:-.05pt;width:41.4pt;height:9.35pt;z-index:251742720;visibility:visible;mso-wrap-style:square;mso-width-percent:0;mso-height-percent:0;mso-wrap-distance-left:9pt;mso-wrap-distance-top:3.6pt;mso-wrap-distance-right:9pt;mso-wrap-distance-bottom:3.6pt;mso-position-horizontal:absolute;mso-position-horizontal-relative:text;mso-position-vertical:absolute;mso-position-vertical-relative:text;mso-width-percent:0;mso-height-percent:0;mso-width-relative:margin;mso-height-relative:margin;v-text-anchor:top" o:gfxdata="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" filled="f" stroked="f">
+                      <v:textbox inset="0,0,0,0">
+                        <w:txbxContent>
+                          <w:p>
+                            <w:pPr>
+                              <w:jc w:val="center"/>
+                              <w:rPr>
+                                <w:rFonts w:ascii="Arial" w:hAnsi="Arial" w:cs="Arial"/>
+                                <w:sz w:val="12"/>
+                                <w:szCs w:val="12"/>
+                              </w:rPr>
+                            </w:pPr>
+                            <w:r>
+                              <w:rPr>
+                                <w:rFonts w:ascii="Arial" w:hAnsi="Arial" w:cs="Arial"/>
+                                <w:sz w:val="12"/>
+                                <w:szCs w:val="12"/>
+                              </w:rPr>
+                              <w:fldChar w:fldCharType="begin"/>
+                            </w:r>
+                            <w:r>
+                              <w:rPr>
+                                <w:rFonts w:ascii="Arial" w:hAnsi="Arial" w:cs="Arial"/>
+                                <w:sz w:val="12"/>
+                                <w:szCs w:val="12"/>
+                              </w:rPr>
+                              <w:instrText xml:space="preserve"> MERGEFIELD  Transits[RightExit]  \* MERGEFORMAT </w:instrText>
+                            </w:r>
+                            <w:r>
+                              <w:rPr>
+                                <w:rFonts w:ascii="Arial" w:hAnsi="Arial" w:cs="Arial"/>
+                                <w:sz w:val="12"/>
+                                <w:szCs w:val="12"/>
+                              </w:rPr>
+                              <w:fldChar w:fldCharType="separate"/>
+                            </w:r>
+                            <w:r>
+                              <w:rPr>
+                                <w:rFonts w:ascii="Arial" w:hAnsi="Arial" w:cs="Arial"/>
+                                <w:noProof/>
+                                <w:sz w:val="12"/>
+                                <w:szCs w:val="12"/>
+                              </w:rPr>
+                              <w:t>«Transits[RightExit]»</w:t>
+                            </w:r>
+                            <w:r>
+                              <w:rPr>
+                                <w:rFonts w:ascii="Arial" w:hAnsi="Arial" w:cs="Arial"/>
+                                <w:sz w:val="12"/>
+                                <w:szCs w:val="12"/>
+                              </w:rPr>
+                              <w:fldChar w:fldCharType="end"/>
+                            </w:r>
+                          </w:p>
+                        </w:txbxContent>
+                      </v:textbox>
+                    </v:shape>
+                  </w:pict>
+                </mc:Fallback>
+              </mc:AlternateContent>
+            </w:r>
           </w:p>
         </w:tc>
         <w:tc>
@@ -8796,6 +10617,8 @@
               </w:rPr>
               <w:t>16. Customs offices of entry and/or exit and/or export (European Community):</w:t>
             </w:r>
+            <w:bookmarkStart w:id="2" w:name="_GoBack"/>
+            <w:bookmarkEnd w:id="2"/>
           </w:p>
         </w:tc>
       </w:tr>
@@ -13274,11 +15097,7 @@
                 </mc:Choice>
                 <mc:Fallback>
                   <w:pict>
-                    <v:shapetype w14:anchorId="4D54F27C" id="_x0000_t202" coordsize="21600,21600" o:spt="202" path="m,l,21600r21600,l21600,xe">
-                      <v:stroke joinstyle="miter"/>
-                      <v:path gradientshapeok="t" o:connecttype="rect"/>
-                    </v:shapetype>
-                    <v:shape id="_x0000_s1040" type="#_x0000_t202" style="position:absolute;margin-left:30.25pt;margin-top:.9pt;width:238.5pt;height:36pt;z-index:251679232;visibility:visible;mso-wrap-style:square;mso-width-percent:0;mso-height-percent:0;mso-wrap-distance-left:9pt;mso-wrap-distance-top:3.6pt;mso-wrap-distance-right:9pt;mso-wrap-distance-bottom:3.6pt;mso-position-horizontal:absolute;mso-position-horizontal-relative:text;mso-position-vertical:absolute;mso-position-vertical-relative:text;mso-width-percent:0;mso-height-percent:0;mso-width-relative:margin;mso-height-relative:margin;v-text-anchor:top" o:gfxdata="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" filled="f" stroked="f">
+                    <v:shape w14:anchorId="4D54F27C" id="_x0000_s1052" type="#_x0000_t202" style="position:absolute;margin-left:30.25pt;margin-top:.9pt;width:238.5pt;height:36pt;z-index:251679232;visibility:visible;mso-wrap-style:square;mso-width-percent:0;mso-height-percent:0;mso-wrap-distance-left:9pt;mso-wrap-distance-top:3.6pt;mso-wrap-distance-right:9pt;mso-wrap-distance-bottom:3.6pt;mso-position-horizontal:absolute;mso-position-horizontal-relative:text;mso-position-vertical:absolute;mso-position-vertical-relative:text;mso-width-percent:0;mso-height-percent:0;mso-width-relative:margin;mso-height-relative:margin;v-text-anchor:top" o:gfxdata="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" filled="f" stroked="f">
                       <v:textbox inset="0,0,0,0">
                         <w:txbxContent>
                           <w:p>
@@ -13569,7 +15388,7 @@
                 </mc:Choice>
                 <mc:Fallback>
                   <w:pict>
-                    <v:shape w14:anchorId="40689F7E" id="_x0000_s1041" type="#_x0000_t202" style="position:absolute;margin-left:30pt;margin-top:.35pt;width:220.85pt;height:37pt;z-index:251683328;visibility:visible;mso-wrap-style:square;mso-width-percent:0;mso-height-percent:0;mso-wrap-distance-left:9pt;mso-wrap-distance-top:3.6pt;mso-wrap-distance-right:9pt;mso-wrap-distance-bottom:3.6pt;mso-position-horizontal:absolute;mso-position-horizontal-relative:text;mso-position-vertical:absolute;mso-position-vertical-relative:text;mso-width-percent:0;mso-height-percent:0;mso-width-relative:margin;mso-height-relative:margin;v-text-anchor:top" o:gfxdata="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" filled="f" stroked="f">
+                    <v:shape w14:anchorId="40689F7E" id="_x0000_s1053" type="#_x0000_t202" style="position:absolute;margin-left:30pt;margin-top:.35pt;width:220.85pt;height:37pt;z-index:251683328;visibility:visible;mso-wrap-style:square;mso-width-percent:0;mso-height-percent:0;mso-wrap-distance-left:9pt;mso-wrap-distance-top:3.6pt;mso-wrap-distance-right:9pt;mso-wrap-distance-bottom:3.6pt;mso-position-horizontal:absolute;mso-position-horizontal-relative:text;mso-position-vertical:absolute;mso-position-vertical-relative:text;mso-width-percent:0;mso-height-percent:0;mso-width-relative:margin;mso-height-relative:margin;v-text-anchor:top" o:gfxdata="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" filled="f" stroked="f">
                       <v:textbox inset="0,0,0,0">
                         <w:txbxContent>
                           <w:p>
@@ -14266,8 +16085,6 @@
               </w:rPr>
               <w:t>6. Actual date of shipment:</w:t>
             </w:r>
-            <w:bookmarkStart w:id="2" w:name="_GoBack"/>
-            <w:bookmarkEnd w:id="2"/>
           </w:p>
         </w:tc>
       </w:tr>
@@ -15362,11 +17179,7 @@
                 </mc:Choice>
                 <mc:Fallback>
                   <w:pict>
-                    <v:shapetype w14:anchorId="05C3EAE4" id="_x0000_t202" coordsize="21600,21600" o:spt="202" path="m,l,21600r21600,l21600,xe">
-                      <v:stroke joinstyle="miter"/>
-                      <v:path gradientshapeok="t" o:connecttype="rect"/>
-                    </v:shapetype>
-                    <v:shape id="_x0000_s1042" type="#_x0000_t202" style="position:absolute;margin-left:-.55pt;margin-top:8.1pt;width:253.75pt;height:27.35pt;z-index:251712000;visibility:visible;mso-wrap-style:square;mso-width-percent:0;mso-height-percent:0;mso-wrap-distance-left:9pt;mso-wrap-distance-top:3.6pt;mso-wrap-distance-right:9pt;mso-wrap-distance-bottom:3.6pt;mso-position-horizontal:absolute;mso-position-horizontal-relative:text;mso-position-vertical:absolute;mso-position-vertical-relative:text;mso-width-percent:0;mso-height-percent:0;mso-width-relative:margin;mso-height-relative:margin;v-text-anchor:top" o:gfxdata="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" filled="f" stroked="f">
+                    <v:shape w14:anchorId="05C3EAE4" id="_x0000_s1054" type="#_x0000_t202" style="position:absolute;margin-left:-.55pt;margin-top:8.1pt;width:253.75pt;height:27.35pt;z-index:251712000;visibility:visible;mso-wrap-style:square;mso-width-percent:0;mso-height-percent:0;mso-wrap-distance-left:9pt;mso-wrap-distance-top:3.6pt;mso-wrap-distance-right:9pt;mso-wrap-distance-bottom:3.6pt;mso-position-horizontal:absolute;mso-position-horizontal-relative:text;mso-position-vertical:absolute;mso-position-vertical-relative:text;mso-width-percent:0;mso-height-percent:0;mso-width-relative:margin;mso-height-relative:margin;v-text-anchor:top" o:gfxdata="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" filled="f" stroked="f">
                       <v:textbox inset="0,0,0,0">
                         <w:txbxContent>
                           <w:p>
@@ -15745,7 +17558,7 @@
                 </mc:Choice>
                 <mc:Fallback>
                   <w:pict>
-                    <v:shape w14:anchorId="52E0740D" id="_x0000_s1042" type="#_x0000_t202" style="position:absolute;margin-left:1.7pt;margin-top:-.05pt;width:251.75pt;height:17.25pt;z-index:251687424;visibility:visible;mso-wrap-style:square;mso-width-percent:0;mso-height-percent:0;mso-wrap-distance-left:9pt;mso-wrap-distance-top:3.6pt;mso-wrap-distance-right:9pt;mso-wrap-distance-bottom:3.6pt;mso-position-horizontal:absolute;mso-position-horizontal-relative:text;mso-position-vertical:absolute;mso-position-vertical-relative:text;mso-width-percent:0;mso-height-percent:0;mso-width-relative:margin;mso-height-relative:margin;v-text-anchor:top" o:gfxdata="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" filled="f" stroked="f">
+                    <v:shape w14:anchorId="52E0740D" id="_x0000_s1055" type="#_x0000_t202" style="position:absolute;margin-left:1.7pt;margin-top:-.05pt;width:251.75pt;height:17.25pt;z-index:251687424;visibility:visible;mso-wrap-style:square;mso-width-percent:0;mso-height-percent:0;mso-wrap-distance-left:9pt;mso-wrap-distance-top:3.6pt;mso-wrap-distance-right:9pt;mso-wrap-distance-bottom:3.6pt;mso-position-horizontal:absolute;mso-position-horizontal-relative:text;mso-position-vertical:absolute;mso-position-vertical-relative:text;mso-width-percent:0;mso-height-percent:0;mso-width-relative:margin;mso-height-relative:margin;v-text-anchor:top" o:gfxdata="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" filled="f" stroked="f">
                       <v:textbox inset="0,0,0,0">
                         <w:txbxContent>
                           <w:p>
@@ -17154,7 +18967,7 @@
                 </mc:Choice>
                 <mc:Fallback>
                   <w:pict>
-                    <v:shape w14:anchorId="23EE8FC3" id="_x0000_s1043" type="#_x0000_t202" style="position:absolute;margin-left:31.2pt;margin-top:9.45pt;width:245pt;height:19.5pt;z-index:251697664;visibility:visible;mso-wrap-style:square;mso-width-percent:0;mso-height-percent:0;mso-wrap-distance-left:9pt;mso-wrap-distance-top:3.6pt;mso-wrap-distance-right:9pt;mso-wrap-distance-bottom:3.6pt;mso-position-horizontal:absolute;mso-position-horizontal-relative:text;mso-position-vertical:absolute;mso-position-vertical-relative:text;mso-width-percent:0;mso-height-percent:0;mso-width-relative:margin;mso-height-relative:margin;v-text-anchor:top" o:gfxdata="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" filled="f" stroked="f">
+                    <v:shape w14:anchorId="23EE8FC3" id="_x0000_s1056" type="#_x0000_t202" style="position:absolute;margin-left:31.2pt;margin-top:9.45pt;width:245pt;height:19.5pt;z-index:251697664;visibility:visible;mso-wrap-style:square;mso-width-percent:0;mso-height-percent:0;mso-wrap-distance-left:9pt;mso-wrap-distance-top:3.6pt;mso-wrap-distance-right:9pt;mso-wrap-distance-bottom:3.6pt;mso-position-horizontal:absolute;mso-position-horizontal-relative:text;mso-position-vertical:absolute;mso-position-vertical-relative:text;mso-width-percent:0;mso-height-percent:0;mso-width-relative:margin;mso-height-relative:margin;v-text-anchor:top" o:gfxdata="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" filled="f" stroked="f">
                       <v:textbox inset="0,0,0,0">
                         <w:txbxContent>
                           <w:p>
@@ -17324,7 +19137,7 @@
                 </mc:Choice>
                 <mc:Fallback>
                   <w:pict>
-                    <v:shape w14:anchorId="1BF9AABE" id="_x0000_s1044" type="#_x0000_t202" style="position:absolute;margin-left:144.9pt;margin-top:5.3pt;width:132.5pt;height:14pt;z-index:251709952;visibility:visible;mso-wrap-style:square;mso-width-percent:0;mso-height-percent:0;mso-wrap-distance-left:9pt;mso-wrap-distance-top:3.6pt;mso-wrap-distance-right:9pt;mso-wrap-distance-bottom:3.6pt;mso-position-horizontal:absolute;mso-position-horizontal-relative:text;mso-position-vertical:absolute;mso-position-vertical-relative:text;mso-width-percent:0;mso-height-percent:0;mso-width-relative:margin;mso-height-relative:margin;v-text-anchor:top" o:gfxdata="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" filled="f" stroked="f">
+                    <v:shape w14:anchorId="1BF9AABE" id="_x0000_s1057" type="#_x0000_t202" style="position:absolute;margin-left:144.9pt;margin-top:5.3pt;width:132.5pt;height:14pt;z-index:251709952;visibility:visible;mso-wrap-style:square;mso-width-percent:0;mso-height-percent:0;mso-wrap-distance-left:9pt;mso-wrap-distance-top:3.6pt;mso-wrap-distance-right:9pt;mso-wrap-distance-bottom:3.6pt;mso-position-horizontal:absolute;mso-position-horizontal-relative:text;mso-position-vertical:absolute;mso-position-vertical-relative:text;mso-width-percent:0;mso-height-percent:0;mso-width-relative:margin;mso-height-relative:margin;v-text-anchor:top" o:gfxdata="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" filled="f" stroked="f">
                       <v:textbox inset="0,0,0,0">
                         <w:txbxContent>
                           <w:p>
@@ -29602,7 +31415,7 @@
           <w:szCs w:val="32"/>
           <w:u w:val="single"/>
         </w:rPr>
-        <w:instrText xml:space="preserve"> MERGEFIELD  Annex[CustomsOffice[AnnexNumber]]  \* MERGEFORMAT </w:instrText>
+        <w:instrText xml:space="preserve"> MERGEFIELD  Annex[Transits[AnnexNumber]]  \* MERGEFORMAT </w:instrText>
       </w:r>
       <w:r>
         <w:rPr>
@@ -29623,7 +31436,7 @@
           <w:szCs w:val="32"/>
           <w:u w:val="single"/>
         </w:rPr>
-        <w:t>«Annex[CustomsOffice[AnnexNumber]]»</w:t>
+        <w:t>«Annex[Transits[AnnexNumber]]»</w:t>
       </w:r>
       <w:r>
         <w:rPr>
@@ -29666,239 +31479,322 @@
           <w:szCs w:val="28"/>
           <w:u w:val="single"/>
         </w:rPr>
-        <w:t>Customs Office(s) for Block 16</w:t>
+        <w:t>Transit states for Block 15</w:t>
       </w:r>
     </w:p>
     <w:p>
       <w:pPr>
         <w:rPr>
-          <w:rFonts w:cs="Arial"/>
           <w:sz w:val="32"/>
           <w:szCs w:val="32"/>
         </w:rPr>
       </w:pPr>
     </w:p>
+    <w:tbl>
+      <w:tblPr>
+        <w:tblStyle w:val="TableGrid"/>
+        <w:tblW w:w="0" w:type="auto"/>
+        <w:tblLayout w:type="fixed"/>
+        <w:tblLook w:val="04A0" w:firstRow="1" w:lastRow="0" w:firstColumn="1" w:lastColumn="0" w:noHBand="0" w:noVBand="1"/>
+      </w:tblPr>
+      <w:tblGrid>
+        <w:gridCol w:w="2405"/>
+        <w:gridCol w:w="2410"/>
+        <w:gridCol w:w="2126"/>
+        <w:gridCol w:w="2307"/>
+      </w:tblGrid>
+      <w:tr>
+        <w:tc>
+          <w:tcPr>
+            <w:tcW w:w="2405" w:type="dxa"/>
+          </w:tcPr>
+          <w:p>
+            <w:pPr>
+              <w:rPr>
+                <w:rFonts w:ascii="Arial" w:hAnsi="Arial" w:cs="Arial"/>
+                <w:szCs w:val="24"/>
+              </w:rPr>
+            </w:pPr>
+            <w:r>
+              <w:rPr>
+                <w:rFonts w:ascii="Arial" w:hAnsi="Arial" w:cs="Arial"/>
+                <w:szCs w:val="24"/>
+              </w:rPr>
+              <w:t>Country</w:t>
+            </w:r>
+          </w:p>
+        </w:tc>
+        <w:tc>
+          <w:tcPr>
+            <w:tcW w:w="2410" w:type="dxa"/>
+          </w:tcPr>
+          <w:p>
+            <w:pPr>
+              <w:rPr>
+                <w:rFonts w:ascii="Arial" w:hAnsi="Arial" w:cs="Arial"/>
+                <w:szCs w:val="24"/>
+              </w:rPr>
+            </w:pPr>
+            <w:r>
+              <w:rPr>
+                <w:rFonts w:ascii="Arial" w:hAnsi="Arial" w:cs="Arial"/>
+                <w:szCs w:val="24"/>
+              </w:rPr>
+              <w:t>Competent Authority</w:t>
+            </w:r>
+          </w:p>
+        </w:tc>
+        <w:tc>
+          <w:tcPr>
+            <w:tcW w:w="2126" w:type="dxa"/>
+          </w:tcPr>
+          <w:p>
+            <w:pPr>
+              <w:rPr>
+                <w:rFonts w:ascii="Arial" w:hAnsi="Arial" w:cs="Arial"/>
+                <w:szCs w:val="24"/>
+              </w:rPr>
+            </w:pPr>
+            <w:r>
+              <w:rPr>
+                <w:rFonts w:ascii="Arial" w:hAnsi="Arial" w:cs="Arial"/>
+                <w:szCs w:val="24"/>
+              </w:rPr>
+              <w:t>Entry</w:t>
+            </w:r>
+          </w:p>
+        </w:tc>
+        <w:tc>
+          <w:tcPr>
+            <w:tcW w:w="2307" w:type="dxa"/>
+          </w:tcPr>
+          <w:p>
+            <w:pPr>
+              <w:rPr>
+                <w:rFonts w:ascii="Arial" w:hAnsi="Arial" w:cs="Arial"/>
+                <w:szCs w:val="24"/>
+              </w:rPr>
+            </w:pPr>
+            <w:r>
+              <w:rPr>
+                <w:rFonts w:ascii="Arial" w:hAnsi="Arial" w:cs="Arial"/>
+                <w:szCs w:val="24"/>
+              </w:rPr>
+              <w:t>Exit</w:t>
+            </w:r>
+          </w:p>
+        </w:tc>
+      </w:tr>
+      <w:tr>
+        <w:tc>
+          <w:tcPr>
+            <w:tcW w:w="2405" w:type="dxa"/>
+          </w:tcPr>
+          <w:p>
+            <w:pPr>
+              <w:rPr>
+                <w:rFonts w:ascii="Arial" w:hAnsi="Arial" w:cs="Arial"/>
+                <w:sz w:val="20"/>
+              </w:rPr>
+            </w:pPr>
+            <w:r>
+              <w:rPr>
+                <w:rFonts w:ascii="Arial" w:hAnsi="Arial" w:cs="Arial"/>
+                <w:sz w:val="20"/>
+              </w:rPr>
+              <w:fldChar w:fldCharType="begin"/>
+            </w:r>
+            <w:r>
+              <w:rPr>
+                <w:rFonts w:ascii="Arial" w:hAnsi="Arial" w:cs="Arial"/>
+                <w:sz w:val="20"/>
+              </w:rPr>
+              <w:instrText xml:space="preserve"> MERGEFIELD  Annex[Transits[Country]]  \* MERGEFORMAT </w:instrText>
+            </w:r>
+            <w:r>
+              <w:rPr>
+                <w:rFonts w:ascii="Arial" w:hAnsi="Arial" w:cs="Arial"/>
+                <w:sz w:val="20"/>
+              </w:rPr>
+              <w:fldChar w:fldCharType="separate"/>
+            </w:r>
+            <w:r>
+              <w:rPr>
+                <w:rFonts w:ascii="Arial" w:hAnsi="Arial" w:cs="Arial"/>
+                <w:noProof/>
+                <w:sz w:val="20"/>
+              </w:rPr>
+              <w:t>«Annex[Transits[Country]]»</w:t>
+            </w:r>
+            <w:r>
+              <w:rPr>
+                <w:rFonts w:ascii="Arial" w:hAnsi="Arial" w:cs="Arial"/>
+                <w:sz w:val="20"/>
+              </w:rPr>
+              <w:fldChar w:fldCharType="end"/>
+            </w:r>
+          </w:p>
+        </w:tc>
+        <w:tc>
+          <w:tcPr>
+            <w:tcW w:w="2410" w:type="dxa"/>
+          </w:tcPr>
+          <w:p>
+            <w:pPr>
+              <w:rPr>
+                <w:rFonts w:ascii="Arial" w:hAnsi="Arial" w:cs="Arial"/>
+                <w:sz w:val="20"/>
+              </w:rPr>
+            </w:pPr>
+            <w:r>
+              <w:rPr>
+                <w:rFonts w:ascii="Arial" w:hAnsi="Arial" w:cs="Arial"/>
+                <w:sz w:val="20"/>
+              </w:rPr>
+              <w:fldChar w:fldCharType="begin"/>
+            </w:r>
+            <w:r>
+              <w:rPr>
+                <w:rFonts w:ascii="Arial" w:hAnsi="Arial" w:cs="Arial"/>
+                <w:sz w:val="20"/>
+              </w:rPr>
+              <w:instrText xml:space="preserve"> MERGEFIELD  Annex[Transits[Ca]]  \* MERGEFORMAT </w:instrText>
+            </w:r>
+            <w:r>
+              <w:rPr>
+                <w:rFonts w:ascii="Arial" w:hAnsi="Arial" w:cs="Arial"/>
+                <w:sz w:val="20"/>
+              </w:rPr>
+              <w:fldChar w:fldCharType="separate"/>
+            </w:r>
+            <w:r>
+              <w:rPr>
+                <w:rFonts w:ascii="Arial" w:hAnsi="Arial" w:cs="Arial"/>
+                <w:noProof/>
+                <w:sz w:val="20"/>
+              </w:rPr>
+              <w:t>«Annex[Transits[Ca]]»</w:t>
+            </w:r>
+            <w:r>
+              <w:rPr>
+                <w:rFonts w:ascii="Arial" w:hAnsi="Arial" w:cs="Arial"/>
+                <w:sz w:val="20"/>
+              </w:rPr>
+              <w:fldChar w:fldCharType="end"/>
+            </w:r>
+          </w:p>
+        </w:tc>
+        <w:tc>
+          <w:tcPr>
+            <w:tcW w:w="2126" w:type="dxa"/>
+          </w:tcPr>
+          <w:p>
+            <w:pPr>
+              <w:rPr>
+                <w:rFonts w:ascii="Arial" w:hAnsi="Arial" w:cs="Arial"/>
+                <w:sz w:val="20"/>
+              </w:rPr>
+            </w:pPr>
+            <w:r>
+              <w:rPr>
+                <w:rFonts w:ascii="Arial" w:hAnsi="Arial" w:cs="Arial"/>
+                <w:sz w:val="20"/>
+              </w:rPr>
+              <w:fldChar w:fldCharType="begin"/>
+            </w:r>
+            <w:r>
+              <w:rPr>
+                <w:rFonts w:ascii="Arial" w:hAnsi="Arial" w:cs="Arial"/>
+                <w:sz w:val="20"/>
+              </w:rPr>
+              <w:instrText xml:space="preserve"> MERGEFIELD  Annex[Transits[Entry]]  \* MERGEFORMAT </w:instrText>
+            </w:r>
+            <w:r>
+              <w:rPr>
+                <w:rFonts w:ascii="Arial" w:hAnsi="Arial" w:cs="Arial"/>
+                <w:sz w:val="20"/>
+              </w:rPr>
+              <w:fldChar w:fldCharType="separate"/>
+            </w:r>
+            <w:r>
+              <w:rPr>
+                <w:rFonts w:ascii="Arial" w:hAnsi="Arial" w:cs="Arial"/>
+                <w:noProof/>
+                <w:sz w:val="20"/>
+              </w:rPr>
+              <w:t>«Annex[Transits[Entry]]»</w:t>
+            </w:r>
+            <w:r>
+              <w:rPr>
+                <w:rFonts w:ascii="Arial" w:hAnsi="Arial" w:cs="Arial"/>
+                <w:sz w:val="20"/>
+              </w:rPr>
+              <w:fldChar w:fldCharType="end"/>
+            </w:r>
+          </w:p>
+        </w:tc>
+        <w:tc>
+          <w:tcPr>
+            <w:tcW w:w="2307" w:type="dxa"/>
+          </w:tcPr>
+          <w:p>
+            <w:pPr>
+              <w:rPr>
+                <w:rFonts w:ascii="Arial" w:hAnsi="Arial" w:cs="Arial"/>
+                <w:sz w:val="20"/>
+              </w:rPr>
+            </w:pPr>
+            <w:r>
+              <w:rPr>
+                <w:rFonts w:ascii="Arial" w:hAnsi="Arial" w:cs="Arial"/>
+                <w:sz w:val="20"/>
+              </w:rPr>
+              <w:fldChar w:fldCharType="begin"/>
+            </w:r>
+            <w:r>
+              <w:rPr>
+                <w:rFonts w:ascii="Arial" w:hAnsi="Arial" w:cs="Arial"/>
+                <w:sz w:val="20"/>
+              </w:rPr>
+              <w:instrText xml:space="preserve"> MERGEFIELD  Annex[Transits[Exit]]  \* MERGEFORMAT </w:instrText>
+            </w:r>
+            <w:r>
+              <w:rPr>
+                <w:rFonts w:ascii="Arial" w:hAnsi="Arial" w:cs="Arial"/>
+                <w:sz w:val="20"/>
+              </w:rPr>
+              <w:fldChar w:fldCharType="separate"/>
+            </w:r>
+            <w:r>
+              <w:rPr>
+                <w:rFonts w:ascii="Arial" w:hAnsi="Arial" w:cs="Arial"/>
+                <w:noProof/>
+                <w:sz w:val="20"/>
+              </w:rPr>
+              <w:t>«Annex[Transits[Exit]]»</w:t>
+            </w:r>
+            <w:r>
+              <w:rPr>
+                <w:rFonts w:ascii="Arial" w:hAnsi="Arial" w:cs="Arial"/>
+                <w:sz w:val="20"/>
+              </w:rPr>
+              <w:fldChar w:fldCharType="end"/>
+            </w:r>
+          </w:p>
+        </w:tc>
+      </w:tr>
+    </w:tbl>
     <w:p>
       <w:pPr>
         <w:rPr>
-          <w:rFonts w:cs="Arial"/>
+          <w:rFonts w:ascii="Arial" w:hAnsi="Arial" w:cs="Arial"/>
           <w:sz w:val="32"/>
           <w:szCs w:val="32"/>
         </w:rPr>
       </w:pPr>
       <w:r>
         <w:rPr>
-          <w:rFonts w:cs="Arial"/>
-          <w:sz w:val="32"/>
-          <w:szCs w:val="32"/>
-        </w:rPr>
-        <w:t>Entry customs office:</w:t>
-      </w:r>
-    </w:p>
-    <w:p>
-      <w:pPr>
-        <w:rPr>
-          <w:rFonts w:ascii="Arial" w:hAnsi="Arial" w:cs="Arial"/>
-          <w:szCs w:val="24"/>
-        </w:rPr>
-      </w:pPr>
-      <w:r>
-        <w:rPr>
-          <w:rFonts w:ascii="Arial" w:hAnsi="Arial" w:cs="Arial"/>
-          <w:szCs w:val="24"/>
-        </w:rPr>
-        <w:fldChar w:fldCharType="begin"/>
-      </w:r>
-      <w:r>
-        <w:rPr>
-          <w:rFonts w:ascii="Arial" w:hAnsi="Arial" w:cs="Arial"/>
-          <w:szCs w:val="24"/>
-        </w:rPr>
-        <w:instrText xml:space="preserve"> MERGEFIELD  Annex[CustomsOffice[EntryName]]  \* MERGEFORMAT </w:instrText>
-      </w:r>
-      <w:r>
-        <w:rPr>
-          <w:rFonts w:ascii="Arial" w:hAnsi="Arial" w:cs="Arial"/>
-          <w:szCs w:val="24"/>
-        </w:rPr>
-        <w:fldChar w:fldCharType="separate"/>
-      </w:r>
-      <w:r>
-        <w:rPr>
-          <w:rFonts w:ascii="Arial" w:hAnsi="Arial" w:cs="Arial"/>
-          <w:noProof/>
-          <w:szCs w:val="24"/>
-        </w:rPr>
-        <w:t>«Annex[CustomsOffice[EntryName]]»</w:t>
-      </w:r>
-      <w:r>
-        <w:rPr>
-          <w:rFonts w:ascii="Arial" w:hAnsi="Arial" w:cs="Arial"/>
-          <w:szCs w:val="24"/>
-        </w:rPr>
-        <w:fldChar w:fldCharType="end"/>
-      </w:r>
-    </w:p>
-    <w:p>
-      <w:pPr>
-        <w:rPr>
-          <w:rFonts w:cs="Arial"/>
-          <w:sz w:val="32"/>
-          <w:szCs w:val="32"/>
-        </w:rPr>
-      </w:pPr>
-      <w:r>
-        <w:rPr>
-          <w:rFonts w:ascii="Arial" w:hAnsi="Arial" w:cs="Arial"/>
-          <w:szCs w:val="24"/>
-        </w:rPr>
-        <w:fldChar w:fldCharType="begin"/>
-      </w:r>
-      <w:r>
-        <w:rPr>
-          <w:rFonts w:ascii="Arial" w:hAnsi="Arial" w:cs="Arial"/>
-          <w:szCs w:val="24"/>
-        </w:rPr>
-        <w:instrText xml:space="preserve"> MERGEFIELD  Annex[CustomsOffice[EntryAddress]]  \* MERGEFORMAT </w:instrText>
-      </w:r>
-      <w:r>
-        <w:rPr>
-          <w:rFonts w:ascii="Arial" w:hAnsi="Arial" w:cs="Arial"/>
-          <w:szCs w:val="24"/>
-        </w:rPr>
-        <w:fldChar w:fldCharType="separate"/>
-      </w:r>
-      <w:r>
-        <w:rPr>
-          <w:rFonts w:ascii="Arial" w:hAnsi="Arial" w:cs="Arial"/>
-          <w:noProof/>
-          <w:szCs w:val="24"/>
-        </w:rPr>
-        <w:t>«Annex[CustomsOffice[EntryAddress]]»</w:t>
-      </w:r>
-      <w:r>
-        <w:rPr>
-          <w:rFonts w:ascii="Arial" w:hAnsi="Arial" w:cs="Arial"/>
-          <w:szCs w:val="24"/>
-        </w:rPr>
-        <w:fldChar w:fldCharType="end"/>
-      </w:r>
-    </w:p>
-    <w:p>
-      <w:pPr>
-        <w:rPr>
-          <w:rFonts w:cs="Arial"/>
-          <w:sz w:val="32"/>
-          <w:szCs w:val="32"/>
-        </w:rPr>
-      </w:pPr>
-    </w:p>
-    <w:p>
-      <w:pPr>
-        <w:rPr>
-          <w:rFonts w:cs="Arial"/>
-          <w:sz w:val="32"/>
-          <w:szCs w:val="32"/>
-        </w:rPr>
-      </w:pPr>
-      <w:r>
-        <w:rPr>
-          <w:rFonts w:cs="Arial"/>
-          <w:sz w:val="32"/>
-          <w:szCs w:val="32"/>
-        </w:rPr>
-        <w:t>Exit customs office:</w:t>
-      </w:r>
-    </w:p>
-    <w:p>
-      <w:pPr>
-        <w:rPr>
-          <w:rFonts w:ascii="Arial" w:hAnsi="Arial" w:cs="Arial"/>
-          <w:szCs w:val="24"/>
-        </w:rPr>
-      </w:pPr>
-      <w:r>
-        <w:rPr>
-          <w:rFonts w:ascii="Arial" w:hAnsi="Arial" w:cs="Arial"/>
-          <w:szCs w:val="24"/>
-        </w:rPr>
-        <w:fldChar w:fldCharType="begin"/>
-      </w:r>
-      <w:r>
-        <w:rPr>
-          <w:rFonts w:ascii="Arial" w:hAnsi="Arial" w:cs="Arial"/>
-          <w:szCs w:val="24"/>
-        </w:rPr>
-        <w:instrText xml:space="preserve"> MERGEFIELD  Annex[CustomsOffice[ExitName]]  \* MERGEFORMAT </w:instrText>
-      </w:r>
-      <w:r>
-        <w:rPr>
-          <w:rFonts w:ascii="Arial" w:hAnsi="Arial" w:cs="Arial"/>
-          <w:szCs w:val="24"/>
-        </w:rPr>
-        <w:fldChar w:fldCharType="separate"/>
-      </w:r>
-      <w:r>
-        <w:rPr>
-          <w:rFonts w:ascii="Arial" w:hAnsi="Arial" w:cs="Arial"/>
-          <w:noProof/>
-          <w:szCs w:val="24"/>
-        </w:rPr>
-        <w:t>«Annex[CustomsOffice[ExitName]]»</w:t>
-      </w:r>
-      <w:r>
-        <w:rPr>
-          <w:rFonts w:ascii="Arial" w:hAnsi="Arial" w:cs="Arial"/>
-          <w:szCs w:val="24"/>
-        </w:rPr>
-        <w:fldChar w:fldCharType="end"/>
-      </w:r>
-    </w:p>
-    <w:p>
-      <w:pPr>
-        <w:rPr>
-          <w:sz w:val="32"/>
-          <w:szCs w:val="32"/>
-        </w:rPr>
-      </w:pPr>
-      <w:r>
-        <w:rPr>
-          <w:rFonts w:ascii="Arial" w:hAnsi="Arial" w:cs="Arial"/>
-          <w:szCs w:val="24"/>
-        </w:rPr>
-        <w:fldChar w:fldCharType="begin"/>
-      </w:r>
-      <w:r>
-        <w:rPr>
-          <w:rFonts w:ascii="Arial" w:hAnsi="Arial" w:cs="Arial"/>
-          <w:szCs w:val="24"/>
-        </w:rPr>
-        <w:instrText xml:space="preserve"> MERGEFIELD  Annex[CustomsOffice[ExitAddress]]  \* MERGEFORMAT </w:instrText>
-      </w:r>
-      <w:r>
-        <w:rPr>
-          <w:rFonts w:ascii="Arial" w:hAnsi="Arial" w:cs="Arial"/>
-          <w:szCs w:val="24"/>
-        </w:rPr>
-        <w:fldChar w:fldCharType="separate"/>
-      </w:r>
-      <w:r>
-        <w:rPr>
-          <w:rFonts w:ascii="Arial" w:hAnsi="Arial" w:cs="Arial"/>
-          <w:noProof/>
-          <w:szCs w:val="24"/>
-        </w:rPr>
-        <w:t>«Annex[CustomsOffice[ExitAddress]]»</w:t>
-      </w:r>
-      <w:r>
-        <w:rPr>
-          <w:rFonts w:ascii="Arial" w:hAnsi="Arial" w:cs="Arial"/>
-          <w:szCs w:val="24"/>
-        </w:rPr>
-        <w:fldChar w:fldCharType="end"/>
-      </w:r>
-      <w:r>
-        <w:rPr>
+          <w:rFonts w:ascii="Arial" w:hAnsi="Arial" w:cs="Arial"/>
           <w:sz w:val="32"/>
           <w:szCs w:val="32"/>
         </w:rPr>
@@ -29911,6 +31807,66 @@
         <w:autoSpaceDN w:val="0"/>
         <w:adjustRightInd w:val="0"/>
         <w:rPr>
+          <w:rFonts w:ascii="Arial" w:hAnsi="Arial" w:cs="Arial"/>
+          <w:sz w:val="32"/>
+          <w:szCs w:val="32"/>
+        </w:rPr>
+      </w:pPr>
+      <w:r>
+        <w:rPr>
+          <w:rFonts w:ascii="Arial" w:hAnsi="Arial" w:cs="Arial"/>
+          <w:sz w:val="32"/>
+          <w:szCs w:val="32"/>
+        </w:rPr>
+        <w:lastRenderedPageBreak/>
+        <w:t xml:space="preserve">Notification Number </w:t>
+      </w:r>
+      <w:r>
+        <w:rPr>
+          <w:rFonts w:ascii="Arial" w:hAnsi="Arial" w:cs="Arial"/>
+          <w:sz w:val="32"/>
+          <w:szCs w:val="32"/>
+        </w:rPr>
+        <w:fldChar w:fldCharType="begin"/>
+      </w:r>
+      <w:r>
+        <w:rPr>
+          <w:rFonts w:ascii="Arial" w:hAnsi="Arial" w:cs="Arial"/>
+          <w:sz w:val="32"/>
+          <w:szCs w:val="32"/>
+        </w:rPr>
+        <w:instrText xml:space="preserve"> MERGEFIELD  General[Number]  \* MERGEFORMAT </w:instrText>
+      </w:r>
+      <w:r>
+        <w:rPr>
+          <w:rFonts w:ascii="Arial" w:hAnsi="Arial" w:cs="Arial"/>
+          <w:sz w:val="32"/>
+          <w:szCs w:val="32"/>
+        </w:rPr>
+        <w:fldChar w:fldCharType="separate"/>
+      </w:r>
+      <w:r>
+        <w:rPr>
+          <w:rFonts w:ascii="Arial" w:hAnsi="Arial" w:cs="Arial"/>
+          <w:noProof/>
+          <w:sz w:val="32"/>
+          <w:szCs w:val="32"/>
+        </w:rPr>
+        <w:t>«General[Number]»</w:t>
+      </w:r>
+      <w:r>
+        <w:rPr>
+          <w:rFonts w:ascii="Arial" w:hAnsi="Arial" w:cs="Arial"/>
+          <w:sz w:val="32"/>
+          <w:szCs w:val="32"/>
+        </w:rPr>
+        <w:fldChar w:fldCharType="end"/>
+      </w:r>
+    </w:p>
+    <w:p>
+      <w:pPr>
+        <w:rPr>
+          <w:rFonts w:ascii="Arial" w:hAnsi="Arial" w:cs="Arial"/>
           <w:sz w:val="32"/>
           <w:szCs w:val="32"/>
         </w:rPr>
@@ -29918,19 +31874,359 @@
     </w:p>
     <w:p>
       <w:pPr>
-        <w:autoSpaceDE w:val="0"/>
-        <w:autoSpaceDN w:val="0"/>
-        <w:adjustRightInd w:val="0"/>
-        <w:rPr>
+        <w:jc w:val="center"/>
+        <w:rPr>
+          <w:rFonts w:ascii="Arial" w:hAnsi="Arial" w:cs="Arial"/>
+          <w:b/>
           <w:sz w:val="32"/>
           <w:szCs w:val="32"/>
+          <w:u w:val="single"/>
         </w:rPr>
       </w:pPr>
       <w:r>
         <w:rPr>
+          <w:rFonts w:ascii="Arial" w:hAnsi="Arial" w:cs="Arial"/>
+          <w:b/>
           <w:sz w:val="32"/>
           <w:szCs w:val="32"/>
-        </w:rPr>
+          <w:u w:val="single"/>
+        </w:rPr>
+        <w:t xml:space="preserve">Annex </w:t>
+      </w:r>
+      <w:r>
+        <w:rPr>
+          <w:rFonts w:ascii="Arial" w:hAnsi="Arial" w:cs="Arial"/>
+          <w:b/>
+          <w:sz w:val="32"/>
+          <w:szCs w:val="32"/>
+          <w:u w:val="single"/>
+        </w:rPr>
+        <w:fldChar w:fldCharType="begin"/>
+      </w:r>
+      <w:r>
+        <w:rPr>
+          <w:rFonts w:ascii="Arial" w:hAnsi="Arial" w:cs="Arial"/>
+          <w:b/>
+          <w:sz w:val="32"/>
+          <w:szCs w:val="32"/>
+          <w:u w:val="single"/>
+        </w:rPr>
+        <w:instrText xml:space="preserve"> MERGEFIELD  Annex[CustomsOffice[AnnexNumber]]  \* MERGEFORMAT </w:instrText>
+      </w:r>
+      <w:r>
+        <w:rPr>
+          <w:rFonts w:ascii="Arial" w:hAnsi="Arial" w:cs="Arial"/>
+          <w:b/>
+          <w:sz w:val="32"/>
+          <w:szCs w:val="32"/>
+          <w:u w:val="single"/>
+        </w:rPr>
+        <w:fldChar w:fldCharType="separate"/>
+      </w:r>
+      <w:r>
+        <w:rPr>
+          <w:rFonts w:ascii="Arial" w:hAnsi="Arial" w:cs="Arial"/>
+          <w:b/>
+          <w:noProof/>
+          <w:sz w:val="32"/>
+          <w:szCs w:val="32"/>
+          <w:u w:val="single"/>
+        </w:rPr>
+        <w:t>«Annex[CustomsOffice[AnnexNumber]]»</w:t>
+      </w:r>
+      <w:r>
+        <w:rPr>
+          <w:rFonts w:ascii="Arial" w:hAnsi="Arial" w:cs="Arial"/>
+          <w:b/>
+          <w:sz w:val="32"/>
+          <w:szCs w:val="32"/>
+          <w:u w:val="single"/>
+        </w:rPr>
+        <w:fldChar w:fldCharType="end"/>
+      </w:r>
+    </w:p>
+    <w:p>
+      <w:pPr>
+        <w:jc w:val="center"/>
+        <w:rPr>
+          <w:rFonts w:ascii="Arial" w:hAnsi="Arial" w:cs="Arial"/>
+          <w:b/>
+          <w:sz w:val="32"/>
+          <w:szCs w:val="32"/>
+          <w:u w:val="single"/>
+        </w:rPr>
+      </w:pPr>
+    </w:p>
+    <w:p>
+      <w:pPr>
+        <w:rPr>
+          <w:rFonts w:ascii="Arial" w:hAnsi="Arial" w:cs="Arial"/>
+          <w:b/>
+          <w:sz w:val="28"/>
+          <w:szCs w:val="28"/>
+          <w:u w:val="single"/>
+        </w:rPr>
+      </w:pPr>
+      <w:r>
+        <w:rPr>
+          <w:rFonts w:ascii="Arial" w:hAnsi="Arial" w:cs="Arial"/>
+          <w:b/>
+          <w:sz w:val="28"/>
+          <w:szCs w:val="28"/>
+          <w:u w:val="single"/>
+        </w:rPr>
+        <w:t>Customs Office(s) for Block 16</w:t>
+      </w:r>
+    </w:p>
+    <w:p>
+      <w:pPr>
+        <w:rPr>
+          <w:rFonts w:cs="Arial"/>
+          <w:sz w:val="32"/>
+          <w:szCs w:val="32"/>
+        </w:rPr>
+      </w:pPr>
+    </w:p>
+    <w:p>
+      <w:pPr>
+        <w:rPr>
+          <w:rFonts w:cs="Arial"/>
+          <w:sz w:val="32"/>
+          <w:szCs w:val="32"/>
+        </w:rPr>
+      </w:pPr>
+      <w:r>
+        <w:rPr>
+          <w:rFonts w:cs="Arial"/>
+          <w:sz w:val="32"/>
+          <w:szCs w:val="32"/>
+        </w:rPr>
+        <w:t>Entry customs office:</w:t>
+      </w:r>
+    </w:p>
+    <w:p>
+      <w:pPr>
+        <w:rPr>
+          <w:rFonts w:ascii="Arial" w:hAnsi="Arial" w:cs="Arial"/>
+          <w:szCs w:val="24"/>
+        </w:rPr>
+      </w:pPr>
+      <w:r>
+        <w:rPr>
+          <w:rFonts w:ascii="Arial" w:hAnsi="Arial" w:cs="Arial"/>
+          <w:szCs w:val="24"/>
+        </w:rPr>
+        <w:fldChar w:fldCharType="begin"/>
+      </w:r>
+      <w:r>
+        <w:rPr>
+          <w:rFonts w:ascii="Arial" w:hAnsi="Arial" w:cs="Arial"/>
+          <w:szCs w:val="24"/>
+        </w:rPr>
+        <w:instrText xml:space="preserve"> MERGEFIELD  Annex[CustomsOffice[EntryName]]  \* MERGEFORMAT </w:instrText>
+      </w:r>
+      <w:r>
+        <w:rPr>
+          <w:rFonts w:ascii="Arial" w:hAnsi="Arial" w:cs="Arial"/>
+          <w:szCs w:val="24"/>
+        </w:rPr>
+        <w:fldChar w:fldCharType="separate"/>
+      </w:r>
+      <w:r>
+        <w:rPr>
+          <w:rFonts w:ascii="Arial" w:hAnsi="Arial" w:cs="Arial"/>
+          <w:noProof/>
+          <w:szCs w:val="24"/>
+        </w:rPr>
+        <w:t>«Annex[CustomsOffice[EntryName]]»</w:t>
+      </w:r>
+      <w:r>
+        <w:rPr>
+          <w:rFonts w:ascii="Arial" w:hAnsi="Arial" w:cs="Arial"/>
+          <w:szCs w:val="24"/>
+        </w:rPr>
+        <w:fldChar w:fldCharType="end"/>
+      </w:r>
+    </w:p>
+    <w:p>
+      <w:pPr>
+        <w:rPr>
+          <w:rFonts w:cs="Arial"/>
+          <w:sz w:val="32"/>
+          <w:szCs w:val="32"/>
+        </w:rPr>
+      </w:pPr>
+      <w:r>
+        <w:rPr>
+          <w:rFonts w:ascii="Arial" w:hAnsi="Arial" w:cs="Arial"/>
+          <w:szCs w:val="24"/>
+        </w:rPr>
+        <w:fldChar w:fldCharType="begin"/>
+      </w:r>
+      <w:r>
+        <w:rPr>
+          <w:rFonts w:ascii="Arial" w:hAnsi="Arial" w:cs="Arial"/>
+          <w:szCs w:val="24"/>
+        </w:rPr>
+        <w:instrText xml:space="preserve"> MERGEFIELD  Annex[CustomsOffice[EntryAddress]]  \* MERGEFORMAT </w:instrText>
+      </w:r>
+      <w:r>
+        <w:rPr>
+          <w:rFonts w:ascii="Arial" w:hAnsi="Arial" w:cs="Arial"/>
+          <w:szCs w:val="24"/>
+        </w:rPr>
+        <w:fldChar w:fldCharType="separate"/>
+      </w:r>
+      <w:r>
+        <w:rPr>
+          <w:rFonts w:ascii="Arial" w:hAnsi="Arial" w:cs="Arial"/>
+          <w:noProof/>
+          <w:szCs w:val="24"/>
+        </w:rPr>
+        <w:t>«Annex[CustomsOffice[EntryAddress]]»</w:t>
+      </w:r>
+      <w:r>
+        <w:rPr>
+          <w:rFonts w:ascii="Arial" w:hAnsi="Arial" w:cs="Arial"/>
+          <w:szCs w:val="24"/>
+        </w:rPr>
+        <w:fldChar w:fldCharType="end"/>
+      </w:r>
+    </w:p>
+    <w:p>
+      <w:pPr>
+        <w:rPr>
+          <w:rFonts w:cs="Arial"/>
+          <w:sz w:val="32"/>
+          <w:szCs w:val="32"/>
+        </w:rPr>
+      </w:pPr>
+    </w:p>
+    <w:p>
+      <w:pPr>
+        <w:rPr>
+          <w:rFonts w:cs="Arial"/>
+          <w:sz w:val="32"/>
+          <w:szCs w:val="32"/>
+        </w:rPr>
+      </w:pPr>
+      <w:r>
+        <w:rPr>
+          <w:rFonts w:cs="Arial"/>
+          <w:sz w:val="32"/>
+          <w:szCs w:val="32"/>
+        </w:rPr>
+        <w:t>Exit customs office:</w:t>
+      </w:r>
+    </w:p>
+    <w:p>
+      <w:pPr>
+        <w:rPr>
+          <w:rFonts w:ascii="Arial" w:hAnsi="Arial" w:cs="Arial"/>
+          <w:szCs w:val="24"/>
+        </w:rPr>
+      </w:pPr>
+      <w:r>
+        <w:rPr>
+          <w:rFonts w:ascii="Arial" w:hAnsi="Arial" w:cs="Arial"/>
+          <w:szCs w:val="24"/>
+        </w:rPr>
+        <w:fldChar w:fldCharType="begin"/>
+      </w:r>
+      <w:r>
+        <w:rPr>
+          <w:rFonts w:ascii="Arial" w:hAnsi="Arial" w:cs="Arial"/>
+          <w:szCs w:val="24"/>
+        </w:rPr>
+        <w:instrText xml:space="preserve"> MERGEFIELD  Annex[CustomsOffice[ExitName]]  \* MERGEFORMAT </w:instrText>
+      </w:r>
+      <w:r>
+        <w:rPr>
+          <w:rFonts w:ascii="Arial" w:hAnsi="Arial" w:cs="Arial"/>
+          <w:szCs w:val="24"/>
+        </w:rPr>
+        <w:fldChar w:fldCharType="separate"/>
+      </w:r>
+      <w:r>
+        <w:rPr>
+          <w:rFonts w:ascii="Arial" w:hAnsi="Arial" w:cs="Arial"/>
+          <w:noProof/>
+          <w:szCs w:val="24"/>
+        </w:rPr>
+        <w:t>«Annex[CustomsOffice[ExitName]]»</w:t>
+      </w:r>
+      <w:r>
+        <w:rPr>
+          <w:rFonts w:ascii="Arial" w:hAnsi="Arial" w:cs="Arial"/>
+          <w:szCs w:val="24"/>
+        </w:rPr>
+        <w:fldChar w:fldCharType="end"/>
+      </w:r>
+    </w:p>
+    <w:p>
+      <w:pPr>
+        <w:rPr>
+          <w:sz w:val="32"/>
+          <w:szCs w:val="32"/>
+        </w:rPr>
+      </w:pPr>
+      <w:r>
+        <w:rPr>
+          <w:rFonts w:ascii="Arial" w:hAnsi="Arial" w:cs="Arial"/>
+          <w:szCs w:val="24"/>
+        </w:rPr>
+        <w:fldChar w:fldCharType="begin"/>
+      </w:r>
+      <w:r>
+        <w:rPr>
+          <w:rFonts w:ascii="Arial" w:hAnsi="Arial" w:cs="Arial"/>
+          <w:szCs w:val="24"/>
+        </w:rPr>
+        <w:instrText xml:space="preserve"> MERGEFIELD  Annex[CustomsOffice[ExitAddress]]  \* MERGEFORMAT </w:instrText>
+      </w:r>
+      <w:r>
+        <w:rPr>
+          <w:rFonts w:ascii="Arial" w:hAnsi="Arial" w:cs="Arial"/>
+          <w:szCs w:val="24"/>
+        </w:rPr>
+        <w:fldChar w:fldCharType="separate"/>
+      </w:r>
+      <w:r>
+        <w:rPr>
+          <w:rFonts w:ascii="Arial" w:hAnsi="Arial" w:cs="Arial"/>
+          <w:noProof/>
+          <w:szCs w:val="24"/>
+        </w:rPr>
+        <w:t>«Annex[CustomsOffice[ExitAddress]]»</w:t>
+      </w:r>
+      <w:r>
+        <w:rPr>
+          <w:rFonts w:ascii="Arial" w:hAnsi="Arial" w:cs="Arial"/>
+          <w:szCs w:val="24"/>
+        </w:rPr>
+        <w:fldChar w:fldCharType="end"/>
+      </w:r>
+      <w:r>
+        <w:rPr>
+          <w:sz w:val="32"/>
+          <w:szCs w:val="32"/>
+        </w:rPr>
+        <w:br w:type="page"/>
+      </w:r>
+    </w:p>
+    <w:p>
+      <w:pPr>
+        <w:rPr>
+          <w:sz w:val="32"/>
+          <w:szCs w:val="32"/>
+        </w:rPr>
+      </w:pPr>
+      <w:r>
+        <w:rPr>
+          <w:sz w:val="32"/>
+          <w:szCs w:val="32"/>
+        </w:rPr>
+        <w:lastRenderedPageBreak/>
         <w:t>Notification Number ____________</w:t>
       </w:r>
     </w:p>
@@ -30165,7 +32461,7 @@
           </mc:Choice>
           <mc:Fallback>
             <w:pict>
-              <v:shape id="Text Box 155" o:spid="_x0000_s1045" type="#_x0000_t202" style="position:absolute;margin-left:4pt;margin-top:.7pt;width:381.65pt;height:80.5pt;z-index:251670016;visibility:visible;mso-wrap-style:square;mso-width-percent:0;mso-height-percent:0;mso-wrap-distance-left:9pt;mso-wrap-distance-top:0;mso-wrap-distance-right:9pt;mso-wrap-distance-bottom:0;mso-position-horizontal:absolute;mso-position-horizontal-relative:text;mso-position-vertical:absolute;mso-position-vertical-relative:text;mso-width-percent:0;mso-height-percent:0;mso-width-relative:page;mso-height-relative:page;v-text-anchor:top" o:gfxdata="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" o:allowincell="f" strokecolor="#969696">
+              <v:shape id="Text Box 155" o:spid="_x0000_s1058" type="#_x0000_t202" style="position:absolute;margin-left:4pt;margin-top:.7pt;width:381.65pt;height:80.5pt;z-index:251670016;visibility:visible;mso-wrap-style:square;mso-width-percent:0;mso-height-percent:0;mso-wrap-distance-left:9pt;mso-wrap-distance-top:0;mso-wrap-distance-right:9pt;mso-wrap-distance-bottom:0;mso-position-horizontal:absolute;mso-position-horizontal-relative:text;mso-position-vertical:absolute;mso-position-vertical-relative:text;mso-width-percent:0;mso-height-percent:0;mso-width-relative:page;mso-height-relative:page;v-text-anchor:top" o:gfxdata="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" o:allowincell="f" strokecolor="#969696">
                 <v:textbox>
                   <w:txbxContent>
                     <w:p/>
@@ -30424,7 +32720,7 @@
           </mc:Choice>
           <mc:Fallback>
             <w:pict>
-              <v:group id="Canvas 151" o:spid="_x0000_s1046" editas="canvas" style="width:390.6pt;height:90pt;mso-position-horizontal-relative:char;mso-position-vertical-relative:line" coordsize="49606,11430" o:gfxdata="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">
+              <v:group id="Canvas 151" o:spid="_x0000_s1059" editas="canvas" style="width:390.6pt;height:90pt;mso-position-horizontal-relative:char;mso-position-vertical-relative:line" coordsize="49606,11430" o:gfxdata="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">
                 <v:shapetype id="_x0000_t75" coordsize="21600,21600" o:spt="75" o:preferrelative="t" path="m@4@5l@4@11@9@11@9@5xe" filled="f" stroked="f">
                   <v:stroke joinstyle="miter"/>
                   <v:formulas>
@@ -30444,11 +32740,11 @@
                   <v:path o:extrusionok="f" gradientshapeok="t" o:connecttype="rect"/>
                   <o:lock v:ext="edit" aspectratio="t"/>
                 </v:shapetype>
-                <v:shape id="_x0000_s1047" type="#_x0000_t75" style="position:absolute;width:49606;height:11430;visibility:visible;mso-wrap-style:square">
+                <v:shape id="_x0000_s1060" type="#_x0000_t75" style="position:absolute;width:49606;height:11430;visibility:visible;mso-wrap-style:square">
                   <v:fill o:detectmouseclick="t"/>
                   <v:path o:connecttype="none"/>
                 </v:shape>
-                <v:shape id="Text Box 157" o:spid="_x0000_s1048" type="#_x0000_t202" style="position:absolute;left:460;top:635;width:48467;height:10287;visibility:visible;mso-wrap-style:square;v-text-anchor:top" o:gfxdata="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" strokecolor="#969696">
+                <v:shape id="Text Box 157" o:spid="_x0000_s1061" type="#_x0000_t202" style="position:absolute;left:460;top:635;width:48467;height:10287;visibility:visible;mso-wrap-style:square;v-text-anchor:top" o:gfxdata="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" strokecolor="#969696">
                   <v:textbox>
                     <w:txbxContent>
                       <w:p/>
@@ -30624,7 +32920,7 @@
           </mc:Choice>
           <mc:Fallback>
             <w:pict>
-              <v:shape id="Text Box 156" o:spid="_x0000_s1049" type="#_x0000_t202" style="position:absolute;margin-left:3.6pt;margin-top:-.05pt;width:378.05pt;height:36pt;z-index:251671040;visibility:visible;mso-wrap-style:square;mso-width-percent:0;mso-height-percent:0;mso-wrap-distance-left:9pt;mso-wrap-distance-top:0;mso-wrap-distance-right:9pt;mso-wrap-distance-bottom:0;mso-position-horizontal:absolute;mso-position-horizontal-relative:text;mso-position-vertical:absolute;mso-position-vertical-relative:text;mso-width-percent:0;mso-height-percent:0;mso-width-relative:page;mso-height-relative:page;v-text-anchor:top" o:gfxdata="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" o:allowincell="f" strokecolor="#969696">
+              <v:shape id="Text Box 156" o:spid="_x0000_s1062" type="#_x0000_t202" style="position:absolute;margin-left:3.6pt;margin-top:-.05pt;width:378.05pt;height:36pt;z-index:251671040;visibility:visible;mso-wrap-style:square;mso-width-percent:0;mso-height-percent:0;mso-wrap-distance-left:9pt;mso-wrap-distance-top:0;mso-wrap-distance-right:9pt;mso-wrap-distance-bottom:0;mso-position-horizontal:absolute;mso-position-horizontal-relative:text;mso-position-vertical:absolute;mso-position-vertical-relative:text;mso-width-percent:0;mso-height-percent:0;mso-width-relative:page;mso-height-relative:page;v-text-anchor:top" o:gfxdata="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" o:allowincell="f" strokecolor="#969696">
                 <v:textbox>
                   <w:txbxContent>
                     <w:p>
@@ -30779,12 +33075,12 @@
           </mc:Choice>
           <mc:Fallback>
             <w:pict>
-              <v:group id="Canvas 148" o:spid="_x0000_s1050" editas="canvas" style="width:390.6pt;height:45pt;mso-position-horizontal-relative:char;mso-position-vertical-relative:line" coordsize="49606,5715" o:gfxdata="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">
-                <v:shape id="_x0000_s1051" type="#_x0000_t75" style="position:absolute;width:49606;height:5715;visibility:visible;mso-wrap-style:square">
+              <v:group id="Canvas 148" o:spid="_x0000_s1063" editas="canvas" style="width:390.6pt;height:45pt;mso-position-horizontal-relative:char;mso-position-vertical-relative:line" coordsize="49606,5715" o:gfxdata="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">
+                <v:shape id="_x0000_s1064" type="#_x0000_t75" style="position:absolute;width:49606;height:5715;visibility:visible;mso-wrap-style:square">
                   <v:fill o:detectmouseclick="t"/>
                   <v:path o:connecttype="none"/>
                 </v:shape>
-                <v:shape id="Text Box 150" o:spid="_x0000_s1052" type="#_x0000_t202" style="position:absolute;left:460;top:1143;width:48007;height:4572;visibility:visible;mso-wrap-style:square;v-text-anchor:top" o:gfxdata="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" strokecolor="#969696">
+                <v:shape id="Text Box 150" o:spid="_x0000_s1065" type="#_x0000_t202" style="position:absolute;left:460;top:1143;width:48007;height:4572;visibility:visible;mso-wrap-style:square;v-text-anchor:top" o:gfxdata="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" strokecolor="#969696">
                   <v:textbox>
                     <w:txbxContent>
                       <w:p>
@@ -30922,12 +33218,12 @@
           </mc:Choice>
           <mc:Fallback>
             <w:pict>
-              <v:group id="Canvas 145" o:spid="_x0000_s1053" editas="canvas" style="width:381.65pt;height:45pt;mso-position-horizontal-relative:char;mso-position-vertical-relative:line" coordsize="48469,5715" o:gfxdata="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">
-                <v:shape id="_x0000_s1054" type="#_x0000_t75" style="position:absolute;width:48469;height:5715;visibility:visible;mso-wrap-style:square">
+              <v:group id="Canvas 145" o:spid="_x0000_s1066" editas="canvas" style="width:381.65pt;height:45pt;mso-position-horizontal-relative:char;mso-position-vertical-relative:line" coordsize="48469,5715" o:gfxdata="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">
+                <v:shape id="_x0000_s1067" type="#_x0000_t75" style="position:absolute;width:48469;height:5715;visibility:visible;mso-wrap-style:square">
                   <v:fill o:detectmouseclick="t"/>
                   <v:path o:connecttype="none"/>
                 </v:shape>
-                <v:shape id="Text Box 147" o:spid="_x0000_s1055" type="#_x0000_t202" style="position:absolute;left:460;width:48009;height:4572;visibility:visible;mso-wrap-style:square;v-text-anchor:top" o:gfxdata="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" strokecolor="#969696">
+                <v:shape id="Text Box 147" o:spid="_x0000_s1068" type="#_x0000_t202" style="position:absolute;left:460;width:48009;height:4572;visibility:visible;mso-wrap-style:square;v-text-anchor:top" o:gfxdata="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" strokecolor="#969696">
                   <v:textbox>
                     <w:txbxContent>
                       <w:p>
@@ -30958,129 +33254,6 @@
     </w:p>
     <w:p>
       <w:pPr>
-        <w:rPr>
-          <w:rFonts w:ascii="Arial" w:hAnsi="Arial" w:cs="Arial"/>
-          <w:sz w:val="32"/>
-          <w:szCs w:val="32"/>
-        </w:rPr>
-      </w:pPr>
-      <w:r>
-        <w:rPr>
-          <w:rFonts w:ascii="Arial" w:hAnsi="Arial" w:cs="Arial"/>
-          <w:sz w:val="32"/>
-          <w:szCs w:val="32"/>
-        </w:rPr>
-        <w:br w:type="page"/>
-      </w:r>
-    </w:p>
-    <w:p>
-      <w:pPr>
-        <w:autoSpaceDE w:val="0"/>
-        <w:autoSpaceDN w:val="0"/>
-        <w:adjustRightInd w:val="0"/>
-        <w:ind w:hanging="709"/>
-        <w:rPr>
-          <w:rFonts w:ascii="Arial" w:hAnsi="Arial" w:cs="Arial"/>
-          <w:sz w:val="32"/>
-          <w:szCs w:val="32"/>
-        </w:rPr>
-      </w:pPr>
-      <w:r>
-        <w:rPr>
-          <w:rFonts w:ascii="Arial" w:hAnsi="Arial" w:cs="Arial"/>
-          <w:sz w:val="32"/>
-          <w:szCs w:val="32"/>
-        </w:rPr>
-        <w:lastRenderedPageBreak/>
-        <w:t>Notification Number ____________</w:t>
-      </w:r>
-    </w:p>
-    <w:p>
-      <w:pPr>
-        <w:autoSpaceDE w:val="0"/>
-        <w:autoSpaceDN w:val="0"/>
-        <w:adjustRightInd w:val="0"/>
-        <w:ind w:left="-709"/>
-        <w:rPr>
-          <w:rFonts w:ascii="Arial" w:hAnsi="Arial" w:cs="Arial"/>
-          <w:b/>
-          <w:sz w:val="28"/>
-          <w:szCs w:val="28"/>
-          <w:u w:val="single"/>
-        </w:rPr>
-      </w:pPr>
-    </w:p>
-    <w:p>
-      <w:pPr>
-        <w:autoSpaceDE w:val="0"/>
-        <w:autoSpaceDN w:val="0"/>
-        <w:adjustRightInd w:val="0"/>
-        <w:jc w:val="center"/>
-        <w:rPr>
-          <w:rFonts w:ascii="Arial" w:hAnsi="Arial" w:cs="Arial"/>
-          <w:b/>
-          <w:sz w:val="32"/>
-          <w:szCs w:val="32"/>
-          <w:u w:val="single"/>
-        </w:rPr>
-      </w:pPr>
-      <w:r>
-        <w:rPr>
-          <w:rFonts w:ascii="Arial" w:hAnsi="Arial" w:cs="Arial"/>
-          <w:b/>
-          <w:sz w:val="32"/>
-          <w:szCs w:val="32"/>
-          <w:u w:val="single"/>
-        </w:rPr>
-        <w:t>Annex 7</w:t>
-      </w:r>
-    </w:p>
-    <w:p>
-      <w:pPr>
-        <w:autoSpaceDE w:val="0"/>
-        <w:autoSpaceDN w:val="0"/>
-        <w:adjustRightInd w:val="0"/>
-        <w:ind w:left="-709"/>
-        <w:jc w:val="center"/>
-        <w:rPr>
-          <w:rFonts w:ascii="Arial" w:hAnsi="Arial" w:cs="Arial"/>
-          <w:b/>
-          <w:sz w:val="32"/>
-          <w:szCs w:val="32"/>
-          <w:u w:val="single"/>
-        </w:rPr>
-      </w:pPr>
-    </w:p>
-    <w:p>
-      <w:pPr>
-        <w:autoSpaceDE w:val="0"/>
-        <w:autoSpaceDN w:val="0"/>
-        <w:adjustRightInd w:val="0"/>
-        <w:ind w:left="-709"/>
-        <w:rPr>
-          <w:rFonts w:ascii="Arial" w:hAnsi="Arial" w:cs="Arial"/>
-          <w:b/>
-          <w:sz w:val="28"/>
-          <w:szCs w:val="28"/>
-          <w:u w:val="single"/>
-        </w:rPr>
-      </w:pPr>
-      <w:r>
-        <w:rPr>
-          <w:rFonts w:ascii="Arial" w:hAnsi="Arial" w:cs="Arial"/>
-          <w:b/>
-          <w:sz w:val="28"/>
-          <w:szCs w:val="28"/>
-          <w:u w:val="single"/>
-        </w:rPr>
-        <w:t>Other relevant Information</w:t>
-      </w:r>
-    </w:p>
-    <w:p>
-      <w:pPr>
-        <w:autoSpaceDE w:val="0"/>
-        <w:autoSpaceDN w:val="0"/>
-        <w:adjustRightInd w:val="0"/>
         <w:rPr>
           <w:rFonts w:ascii="Arial" w:hAnsi="Arial" w:cs="Arial"/>
           <w:sz w:val="32"/>

</xml_diff>

<commit_message>
Block 9 Producer on Movement Documnet
</commit_message>
<xml_diff>
--- a/src/EA.Iws.Api/Documents/NotificationMergeTemplate.docx
+++ b/src/EA.Iws.Api/Documents/NotificationMergeTemplate.docx
@@ -406,6 +406,7 @@
               <w:rPr>
                 <w:noProof/>
                 <w:sz w:val="16"/>
+                <w:lang w:val="en-IN" w:eastAsia="en-IN"/>
               </w:rPr>
               <mc:AlternateContent>
                 <mc:Choice Requires="wps">
@@ -1697,6 +1698,7 @@
               <w:rPr>
                 <w:noProof/>
                 <w:sz w:val="16"/>
+                <w:lang w:val="en-IN" w:eastAsia="en-IN"/>
               </w:rPr>
               <mc:AlternateContent>
                 <mc:Choice Requires="wps">
@@ -2369,6 +2371,7 @@
               <w:rPr>
                 <w:noProof/>
                 <w:sz w:val="16"/>
+                <w:lang w:val="en-IN" w:eastAsia="en-IN"/>
               </w:rPr>
               <mc:AlternateContent>
                 <mc:Choice Requires="wps">
@@ -2545,6 +2548,7 @@
               <w:rPr>
                 <w:noProof/>
                 <w:sz w:val="16"/>
+                <w:lang w:val="en-IN" w:eastAsia="en-IN"/>
               </w:rPr>
               <mc:AlternateContent>
                 <mc:Choice Requires="wps">
@@ -2742,6 +2746,7 @@
               <w:rPr>
                 <w:noProof/>
                 <w:sz w:val="16"/>
+                <w:lang w:val="en-IN" w:eastAsia="en-IN"/>
               </w:rPr>
               <mc:AlternateContent>
                 <mc:Choice Requires="wps">
@@ -3501,6 +3506,7 @@
             <w:r>
               <w:rPr>
                 <w:noProof/>
+                <w:lang w:val="en-IN" w:eastAsia="en-IN"/>
               </w:rPr>
               <mc:AlternateContent>
                 <mc:Choice Requires="wps">
@@ -3676,6 +3682,7 @@
             <w:r>
               <w:rPr>
                 <w:noProof/>
+                <w:lang w:val="en-IN" w:eastAsia="en-IN"/>
               </w:rPr>
               <mc:AlternateContent>
                 <mc:Choice Requires="wps">
@@ -4517,6 +4524,7 @@
               <w:rPr>
                 <w:noProof/>
                 <w:sz w:val="16"/>
+                <w:lang w:val="en-IN" w:eastAsia="en-IN"/>
               </w:rPr>
               <mc:AlternateContent>
                 <mc:Choice Requires="wps">
@@ -4916,6 +4924,7 @@
               <w:rPr>
                 <w:noProof/>
                 <w:sz w:val="16"/>
+                <w:lang w:val="en-IN" w:eastAsia="en-IN"/>
               </w:rPr>
               <mc:AlternateContent>
                 <mc:Choice Requires="wps">
@@ -5152,6 +5161,7 @@
               <w:rPr>
                 <w:noProof/>
                 <w:sz w:val="16"/>
+                <w:lang w:val="en-IN" w:eastAsia="en-IN"/>
               </w:rPr>
               <mc:AlternateContent>
                 <mc:Choice Requires="wps">
@@ -5617,6 +5627,7 @@
               <w:rPr>
                 <w:noProof/>
                 <w:sz w:val="16"/>
+                <w:lang w:val="en-IN" w:eastAsia="en-IN"/>
               </w:rPr>
               <mc:AlternateContent>
                 <mc:Choice Requires="wps">
@@ -5886,6 +5897,7 @@
               <w:rPr>
                 <w:noProof/>
                 <w:sz w:val="16"/>
+                <w:lang w:val="en-IN" w:eastAsia="en-IN"/>
               </w:rPr>
               <mc:AlternateContent>
                 <mc:Choice Requires="wps">
@@ -7296,6 +7308,7 @@
             <w:r>
               <w:rPr>
                 <w:noProof/>
+                <w:lang w:val="en-IN" w:eastAsia="en-IN"/>
               </w:rPr>
               <mc:AlternateContent>
                 <mc:Choice Requires="wps">
@@ -7472,6 +7485,7 @@
               <w:rPr>
                 <w:noProof/>
                 <w:sz w:val="16"/>
+                <w:lang w:val="en-IN" w:eastAsia="en-IN"/>
               </w:rPr>
               <mc:AlternateContent>
                 <mc:Choice Requires="wps">
@@ -8325,6 +8339,7 @@
             <w:r>
               <w:rPr>
                 <w:noProof/>
+                <w:lang w:val="en-IN" w:eastAsia="en-IN"/>
               </w:rPr>
               <mc:AlternateContent>
                 <mc:Choice Requires="wps">
@@ -8515,6 +8530,7 @@
             <w:r>
               <w:rPr>
                 <w:noProof/>
+                <w:lang w:val="en-IN" w:eastAsia="en-IN"/>
               </w:rPr>
               <mc:AlternateContent>
                 <mc:Choice Requires="wps">
@@ -8787,6 +8803,7 @@
             <w:r>
               <w:rPr>
                 <w:noProof/>
+                <w:lang w:val="en-IN" w:eastAsia="en-IN"/>
               </w:rPr>
               <mc:AlternateContent>
                 <mc:Choice Requires="wps">
@@ -9328,6 +9345,7 @@
             <w:r>
               <w:rPr>
                 <w:noProof/>
+                <w:lang w:val="en-IN" w:eastAsia="en-IN"/>
               </w:rPr>
               <mc:AlternateContent>
                 <mc:Choice Requires="wps">
@@ -9583,6 +9601,7 @@
             <w:r>
               <w:rPr>
                 <w:noProof/>
+                <w:lang w:val="en-IN" w:eastAsia="en-IN"/>
               </w:rPr>
               <mc:AlternateContent>
                 <mc:Choice Requires="wps">
@@ -9772,6 +9791,7 @@
             <w:r>
               <w:rPr>
                 <w:noProof/>
+                <w:lang w:val="en-IN" w:eastAsia="en-IN"/>
               </w:rPr>
               <mc:AlternateContent>
                 <mc:Choice Requires="wps">
@@ -9962,6 +9982,7 @@
             <w:r>
               <w:rPr>
                 <w:noProof/>
+                <w:lang w:val="en-IN" w:eastAsia="en-IN"/>
               </w:rPr>
               <mc:AlternateContent>
                 <mc:Choice Requires="wps">
@@ -10152,6 +10173,7 @@
             <w:r>
               <w:rPr>
                 <w:noProof/>
+                <w:lang w:val="en-IN" w:eastAsia="en-IN"/>
               </w:rPr>
               <mc:AlternateContent>
                 <mc:Choice Requires="wps">
@@ -10341,6 +10363,7 @@
             <w:r>
               <w:rPr>
                 <w:noProof/>
+                <w:lang w:val="en-IN" w:eastAsia="en-IN"/>
               </w:rPr>
               <mc:AlternateContent>
                 <mc:Choice Requires="wps">
@@ -11006,6 +11029,7 @@
             <w:r>
               <w:rPr>
                 <w:noProof/>
+                <w:lang w:val="en-IN" w:eastAsia="en-IN"/>
               </w:rPr>
               <mc:AlternateContent>
                 <mc:Choice Requires="wps">
@@ -11113,11 +11137,7 @@
                 </mc:Choice>
                 <mc:Fallback>
                   <w:pict>
-                    <v:shapetype w14:anchorId="2E65C1C7" id="_x0000_t202" coordsize="21600,21600" o:spt="202" path="m,l,21600r21600,l21600,xe">
-                      <v:stroke joinstyle="miter"/>
-                      <v:path gradientshapeok="t" o:connecttype="rect"/>
-                    </v:shapetype>
-                    <v:shape id="_x0000_s1049" type="#_x0000_t202" style="position:absolute;margin-left:-.2pt;margin-top:19.8pt;width:83.95pt;height:12.35pt;z-index:251732480;visibility:visible;mso-wrap-style:square;mso-width-percent:0;mso-height-percent:0;mso-wrap-distance-left:9pt;mso-wrap-distance-top:3.6pt;mso-wrap-distance-right:9pt;mso-wrap-distance-bottom:3.6pt;mso-position-horizontal:absolute;mso-position-horizontal-relative:text;mso-position-vertical:absolute;mso-position-vertical-relative:text;mso-width-percent:0;mso-height-percent:0;mso-width-relative:margin;mso-height-relative:margin;v-text-anchor:top" o:gfxdata="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" filled="f" stroked="f">
+                    <v:shape w14:anchorId="2E65C1C7" id="_x0000_s1049" type="#_x0000_t202" style="position:absolute;margin-left:-.2pt;margin-top:19.8pt;width:83.95pt;height:12.35pt;z-index:251732480;visibility:visible;mso-wrap-style:square;mso-width-percent:0;mso-height-percent:0;mso-wrap-distance-left:9pt;mso-wrap-distance-top:3.6pt;mso-wrap-distance-right:9pt;mso-wrap-distance-bottom:3.6pt;mso-position-horizontal:absolute;mso-position-horizontal-relative:text;mso-position-vertical:absolute;mso-position-vertical-relative:text;mso-width-percent:0;mso-height-percent:0;mso-width-relative:margin;mso-height-relative:margin;v-text-anchor:top" o:gfxdata="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" filled="f" stroked="f">
                       <v:textbox inset="0,0,0,0">
                         <w:txbxContent>
                           <w:p>
@@ -15132,6 +15152,7 @@
               <w:rPr>
                 <w:noProof/>
                 <w:sz w:val="16"/>
+                <w:lang w:val="en-IN" w:eastAsia="en-IN"/>
               </w:rPr>
               <mc:AlternateContent>
                 <mc:Choice Requires="wps">
@@ -15244,7 +15265,7 @@
                 </mc:Choice>
                 <mc:Fallback>
                   <w:pict>
-                    <v:shape w14:anchorId="4D54F27C" id="_x0000_s1049" type="#_x0000_t202" style="position:absolute;margin-left:30.25pt;margin-top:.9pt;width:238.5pt;height:36pt;z-index:251679232;visibility:visible;mso-wrap-style:square;mso-width-percent:0;mso-height-percent:0;mso-wrap-distance-left:9pt;mso-wrap-distance-top:3.6pt;mso-wrap-distance-right:9pt;mso-wrap-distance-bottom:3.6pt;mso-position-horizontal:absolute;mso-position-horizontal-relative:text;mso-position-vertical:absolute;mso-position-vertical-relative:text;mso-width-percent:0;mso-height-percent:0;mso-width-relative:margin;mso-height-relative:margin;v-text-anchor:top" o:gfxdata="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" filled="f" stroked="f">
+                    <v:shape w14:anchorId="4D54F27C" id="_x0000_s1050" type="#_x0000_t202" style="position:absolute;margin-left:30.25pt;margin-top:.9pt;width:238.5pt;height:36pt;z-index:251679232;visibility:visible;mso-wrap-style:square;mso-width-percent:0;mso-height-percent:0;mso-wrap-distance-left:9pt;mso-wrap-distance-top:3.6pt;mso-wrap-distance-right:9pt;mso-wrap-distance-bottom:3.6pt;mso-position-horizontal:absolute;mso-position-horizontal-relative:text;mso-position-vertical:absolute;mso-position-vertical-relative:text;mso-width-percent:0;mso-height-percent:0;mso-width-relative:margin;mso-height-relative:margin;v-text-anchor:top" o:gfxdata="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" filled="f" stroked="f">
                       <v:textbox inset="0,0,0,0">
                         <w:txbxContent>
                           <w:p>
@@ -15422,6 +15443,7 @@
               <w:rPr>
                 <w:noProof/>
                 <w:sz w:val="16"/>
+                <w:lang w:val="en-IN" w:eastAsia="en-IN"/>
               </w:rPr>
               <mc:AlternateContent>
                 <mc:Choice Requires="wps">
@@ -15535,7 +15557,7 @@
                 </mc:Choice>
                 <mc:Fallback>
                   <w:pict>
-                    <v:shape w14:anchorId="40689F7E" id="_x0000_s1050" type="#_x0000_t202" style="position:absolute;margin-left:30pt;margin-top:.35pt;width:220.85pt;height:37pt;z-index:251683328;visibility:visible;mso-wrap-style:square;mso-width-percent:0;mso-height-percent:0;mso-wrap-distance-left:9pt;mso-wrap-distance-top:3.6pt;mso-wrap-distance-right:9pt;mso-wrap-distance-bottom:3.6pt;mso-position-horizontal:absolute;mso-position-horizontal-relative:text;mso-position-vertical:absolute;mso-position-vertical-relative:text;mso-width-percent:0;mso-height-percent:0;mso-width-relative:margin;mso-height-relative:margin;v-text-anchor:top" o:gfxdata="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" filled="f" stroked="f">
+                    <v:shape w14:anchorId="40689F7E" id="_x0000_s1051" type="#_x0000_t202" style="position:absolute;margin-left:30pt;margin-top:.35pt;width:220.85pt;height:37pt;z-index:251683328;visibility:visible;mso-wrap-style:square;mso-width-percent:0;mso-height-percent:0;mso-wrap-distance-left:9pt;mso-wrap-distance-top:3.6pt;mso-wrap-distance-right:9pt;mso-wrap-distance-bottom:3.6pt;mso-position-horizontal:absolute;mso-position-horizontal-relative:text;mso-position-vertical:absolute;mso-position-vertical-relative:text;mso-width-percent:0;mso-height-percent:0;mso-width-relative:margin;mso-height-relative:margin;v-text-anchor:top" o:gfxdata="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" filled="f" stroked="f">
                       <v:textbox inset="0,0,0,0">
                         <w:txbxContent>
                           <w:p>
@@ -17111,6 +17133,13 @@
               </w:rPr>
               <w:t>(4; 5; 6):</w:t>
             </w:r>
+            <w:r>
+              <w:rPr>
+                <w:b/>
+                <w:sz w:val="16"/>
+              </w:rPr>
+              <w:t xml:space="preserve"> </w:t>
+            </w:r>
           </w:p>
           <w:p>
             <w:pPr>
@@ -17119,11 +17148,37 @@
             <w:r>
               <w:t>Registration No:</w:t>
             </w:r>
-          </w:p>
-          <w:p>
-            <w:pPr>
-              <w:rPr>
-                <w:sz w:val="16"/>
+            <w:r>
+              <w:t xml:space="preserve"> </w:t>
+            </w:r>
+            <w:r>
+              <w:fldChar w:fldCharType="begin"/>
+            </w:r>
+            <w:r>
+              <w:instrText xml:space="preserve"> MERGEFIELD  Producer[RegistrationNumber]  \* MERGEFORMAT </w:instrText>
+            </w:r>
+            <w:r>
+              <w:fldChar w:fldCharType="separate"/>
+            </w:r>
+            <w:r>
+              <w:rPr>
+                <w:noProof/>
+              </w:rPr>
+              <w:t>«Producer[RegistrationNumber]»</w:t>
+            </w:r>
+            <w:r>
+              <w:rPr>
+                <w:noProof/>
+              </w:rPr>
+              <w:fldChar w:fldCharType="end"/>
+            </w:r>
+          </w:p>
+          <w:p>
+            <w:pPr>
+              <w:rPr>
+                <w:rFonts w:ascii="Arial" w:hAnsi="Arial" w:cs="Arial"/>
+                <w:sz w:val="14"/>
+                <w:szCs w:val="14"/>
               </w:rPr>
             </w:pPr>
             <w:r>
@@ -17132,13 +17187,411 @@
               </w:rPr>
               <w:t>Name:</w:t>
             </w:r>
+            <w:r>
+              <w:rPr>
+                <w:sz w:val="16"/>
+              </w:rPr>
+              <w:t xml:space="preserve"> </w:t>
+            </w:r>
+            <w:r>
+              <w:rPr>
+                <w:rFonts w:ascii="Arial" w:hAnsi="Arial" w:cs="Arial"/>
+                <w:sz w:val="14"/>
+                <w:szCs w:val="14"/>
+              </w:rPr>
+              <w:fldChar w:fldCharType="begin"/>
+            </w:r>
+            <w:r>
+              <w:rPr>
+                <w:rFonts w:ascii="Arial" w:hAnsi="Arial" w:cs="Arial"/>
+                <w:sz w:val="14"/>
+                <w:szCs w:val="14"/>
+              </w:rPr>
+              <w:instrText xml:space="preserve"> MERGEFIELD  Producer[Name]  \* MERGEFORMAT </w:instrText>
+            </w:r>
+            <w:r>
+              <w:rPr>
+                <w:rFonts w:ascii="Arial" w:hAnsi="Arial" w:cs="Arial"/>
+                <w:sz w:val="14"/>
+                <w:szCs w:val="14"/>
+              </w:rPr>
+              <w:fldChar w:fldCharType="separate"/>
+            </w:r>
+            <w:r>
+              <w:rPr>
+                <w:rFonts w:ascii="Arial" w:hAnsi="Arial" w:cs="Arial"/>
+                <w:noProof/>
+                <w:sz w:val="14"/>
+                <w:szCs w:val="14"/>
+              </w:rPr>
+              <w:t>«Producer[Name]»</w:t>
+            </w:r>
+            <w:r>
+              <w:rPr>
+                <w:rFonts w:ascii="Arial" w:hAnsi="Arial" w:cs="Arial"/>
+                <w:sz w:val="14"/>
+                <w:szCs w:val="14"/>
+              </w:rPr>
+              <w:fldChar w:fldCharType="end"/>
+            </w:r>
+            <w:r>
+              <w:rPr>
+                <w:noProof/>
+                <w:sz w:val="16"/>
+                <w:lang w:val="en-IN" w:eastAsia="en-IN"/>
+              </w:rPr>
+              <w:t xml:space="preserve"> </w:t>
+            </w:r>
           </w:p>
           <w:p>
             <w:pPr>
               <w:pStyle w:val="BodyText"/>
             </w:pPr>
             <w:r>
+              <w:rPr>
+                <w:noProof/>
+                <w:lang w:val="en-IN" w:eastAsia="en-IN"/>
+              </w:rPr>
+              <mc:AlternateContent>
+                <mc:Choice Requires="wps">
+                  <w:drawing>
+                    <wp:anchor distT="45720" distB="45720" distL="114300" distR="114300" simplePos="0" relativeHeight="251736576" behindDoc="0" locked="0" layoutInCell="1" allowOverlap="1" wp14:anchorId="0817A20B" wp14:editId="0DB0362C">
+                      <wp:simplePos x="0" y="0"/>
+                      <wp:positionH relativeFrom="column">
+                        <wp:posOffset>1821870</wp:posOffset>
+                      </wp:positionH>
+                      <wp:positionV relativeFrom="paragraph">
+                        <wp:posOffset>110490</wp:posOffset>
+                      </wp:positionV>
+                      <wp:extent cx="1682750" cy="177800"/>
+                      <wp:effectExtent l="0" t="0" r="12700" b="12700"/>
+                      <wp:wrapNone/>
+                      <wp:docPr id="3" name="Text Box 2"/>
+                      <wp:cNvGraphicFramePr>
+                        <a:graphicFrameLocks xmlns:a="http://schemas.openxmlformats.org/drawingml/2006/main"/>
+                      </wp:cNvGraphicFramePr>
+                      <a:graphic xmlns:a="http://schemas.openxmlformats.org/drawingml/2006/main">
+                        <a:graphicData uri="http://schemas.microsoft.com/office/word/2010/wordprocessingShape">
+                          <wps:wsp>
+                            <wps:cNvSpPr txBox="1">
+                              <a:spLocks noChangeArrowheads="1"/>
+                            </wps:cNvSpPr>
+                            <wps:spPr bwMode="auto">
+                              <a:xfrm>
+                                <a:off x="0" y="0"/>
+                                <a:ext cx="1682750" cy="177800"/>
+                              </a:xfrm>
+                              <a:prstGeom prst="rect">
+                                <a:avLst/>
+                              </a:prstGeom>
+                              <a:noFill/>
+                              <a:ln w="9525">
+                                <a:noFill/>
+                                <a:miter lim="800000"/>
+                                <a:headEnd/>
+                                <a:tailEnd/>
+                              </a:ln>
+                            </wps:spPr>
+                            <wps:txbx>
+                              <w:txbxContent>
+                                <w:p>
+                                  <w:pPr>
+                                    <w:rPr>
+                                      <w:rFonts w:ascii="Arial" w:hAnsi="Arial" w:cs="Arial"/>
+                                      <w:sz w:val="20"/>
+                                    </w:rPr>
+                                  </w:pPr>
+                                  <w:r>
+                                    <w:rPr>
+                                      <w:rFonts w:ascii="Arial" w:hAnsi="Arial" w:cs="Arial"/>
+                                      <w:sz w:val="20"/>
+                                    </w:rPr>
+                                    <w:fldChar w:fldCharType="begin"/>
+                                  </w:r>
+                                  <w:r>
+                                    <w:rPr>
+                                      <w:rFonts w:ascii="Arial" w:hAnsi="Arial" w:cs="Arial"/>
+                                      <w:sz w:val="20"/>
+                                    </w:rPr>
+                                    <w:instrText xml:space="preserve"> MERGEFIELD  Producer[AnnexMessage]  \* MERGEFORMAT </w:instrText>
+                                  </w:r>
+                                  <w:r>
+                                    <w:rPr>
+                                      <w:rFonts w:ascii="Arial" w:hAnsi="Arial" w:cs="Arial"/>
+                                      <w:sz w:val="20"/>
+                                    </w:rPr>
+                                    <w:fldChar w:fldCharType="separate"/>
+                                  </w:r>
+                                  <w:r>
+                                    <w:rPr>
+                                      <w:rFonts w:ascii="Arial" w:hAnsi="Arial" w:cs="Arial"/>
+                                      <w:noProof/>
+                                      <w:sz w:val="20"/>
+                                    </w:rPr>
+                                    <w:t>«Producer[AnnexMessage]»</w:t>
+                                  </w:r>
+                                  <w:r>
+                                    <w:rPr>
+                                      <w:rFonts w:ascii="Arial" w:hAnsi="Arial" w:cs="Arial"/>
+                                      <w:sz w:val="20"/>
+                                    </w:rPr>
+                                    <w:fldChar w:fldCharType="end"/>
+                                  </w:r>
+                                </w:p>
+                              </w:txbxContent>
+                            </wps:txbx>
+                            <wps:bodyPr rot="0" vert="horz" wrap="square" lIns="0" tIns="0" rIns="0" bIns="0" anchor="t" anchorCtr="0">
+                              <a:noAutofit/>
+                            </wps:bodyPr>
+                          </wps:wsp>
+                        </a:graphicData>
+                      </a:graphic>
+                      <wp14:sizeRelH relativeFrom="margin">
+                        <wp14:pctWidth>0</wp14:pctWidth>
+                      </wp14:sizeRelH>
+                      <wp14:sizeRelV relativeFrom="margin">
+                        <wp14:pctHeight>0</wp14:pctHeight>
+                      </wp14:sizeRelV>
+                    </wp:anchor>
+                  </w:drawing>
+                </mc:Choice>
+                <mc:Fallback>
+                  <w:pict>
+                    <v:shape w14:anchorId="0817A20B" id="_x0000_s1052" type="#_x0000_t202" style="position:absolute;margin-left:143.45pt;margin-top:8.7pt;width:132.5pt;height:14pt;z-index:251736576;visibility:visible;mso-wrap-style:square;mso-width-percent:0;mso-height-percent:0;mso-wrap-distance-left:9pt;mso-wrap-distance-top:3.6pt;mso-wrap-distance-right:9pt;mso-wrap-distance-bottom:3.6pt;mso-position-horizontal:absolute;mso-position-horizontal-relative:text;mso-position-vertical:absolute;mso-position-vertical-relative:text;mso-width-percent:0;mso-height-percent:0;mso-width-relative:margin;mso-height-relative:margin;v-text-anchor:top" o:gfxdata="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" filled="f" stroked="f">
+                      <v:textbox inset="0,0,0,0">
+                        <w:txbxContent>
+                          <w:p>
+                            <w:pPr>
+                              <w:rPr>
+                                <w:rFonts w:ascii="Arial" w:hAnsi="Arial" w:cs="Arial"/>
+                                <w:sz w:val="20"/>
+                              </w:rPr>
+                            </w:pPr>
+                            <w:r>
+                              <w:rPr>
+                                <w:rFonts w:ascii="Arial" w:hAnsi="Arial" w:cs="Arial"/>
+                                <w:sz w:val="20"/>
+                              </w:rPr>
+                              <w:fldChar w:fldCharType="begin"/>
+                            </w:r>
+                            <w:r>
+                              <w:rPr>
+                                <w:rFonts w:ascii="Arial" w:hAnsi="Arial" w:cs="Arial"/>
+                                <w:sz w:val="20"/>
+                              </w:rPr>
+                              <w:instrText xml:space="preserve"> MERGEFIELD  Producer[AnnexMessage]  \* MERGEFORMAT </w:instrText>
+                            </w:r>
+                            <w:r>
+                              <w:rPr>
+                                <w:rFonts w:ascii="Arial" w:hAnsi="Arial" w:cs="Arial"/>
+                                <w:sz w:val="20"/>
+                              </w:rPr>
+                              <w:fldChar w:fldCharType="separate"/>
+                            </w:r>
+                            <w:r>
+                              <w:rPr>
+                                <w:rFonts w:ascii="Arial" w:hAnsi="Arial" w:cs="Arial"/>
+                                <w:noProof/>
+                                <w:sz w:val="20"/>
+                              </w:rPr>
+                              <w:t>«Producer[AnnexMessage]»</w:t>
+                            </w:r>
+                            <w:r>
+                              <w:rPr>
+                                <w:rFonts w:ascii="Arial" w:hAnsi="Arial" w:cs="Arial"/>
+                                <w:sz w:val="20"/>
+                              </w:rPr>
+                              <w:fldChar w:fldCharType="end"/>
+                            </w:r>
+                          </w:p>
+                        </w:txbxContent>
+                      </v:textbox>
+                    </v:shape>
+                  </w:pict>
+                </mc:Fallback>
+              </mc:AlternateContent>
+            </w:r>
+            <w:r>
+              <w:rPr>
+                <w:noProof/>
+                <w:lang w:val="en-IN" w:eastAsia="en-IN"/>
+              </w:rPr>
+              <mc:AlternateContent>
+                <mc:Choice Requires="wps">
+                  <w:drawing>
+                    <wp:anchor distT="45720" distB="45720" distL="114300" distR="114300" simplePos="0" relativeHeight="251734528" behindDoc="0" locked="0" layoutInCell="1" allowOverlap="1" wp14:anchorId="2191DA35" wp14:editId="736CDE25">
+                      <wp:simplePos x="0" y="0"/>
+                      <wp:positionH relativeFrom="column">
+                        <wp:posOffset>393120</wp:posOffset>
+                      </wp:positionH>
+                      <wp:positionV relativeFrom="paragraph">
+                        <wp:posOffset>9773</wp:posOffset>
+                      </wp:positionV>
+                      <wp:extent cx="2433637" cy="359410"/>
+                      <wp:effectExtent l="0" t="0" r="5080" b="2540"/>
+                      <wp:wrapNone/>
+                      <wp:docPr id="2" name="Text Box 2"/>
+                      <wp:cNvGraphicFramePr>
+                        <a:graphicFrameLocks xmlns:a="http://schemas.openxmlformats.org/drawingml/2006/main"/>
+                      </wp:cNvGraphicFramePr>
+                      <a:graphic xmlns:a="http://schemas.openxmlformats.org/drawingml/2006/main">
+                        <a:graphicData uri="http://schemas.microsoft.com/office/word/2010/wordprocessingShape">
+                          <wps:wsp>
+                            <wps:cNvSpPr txBox="1">
+                              <a:spLocks noChangeArrowheads="1"/>
+                            </wps:cNvSpPr>
+                            <wps:spPr bwMode="auto">
+                              <a:xfrm>
+                                <a:off x="0" y="0"/>
+                                <a:ext cx="2433637" cy="359410"/>
+                              </a:xfrm>
+                              <a:prstGeom prst="rect">
+                                <a:avLst/>
+                              </a:prstGeom>
+                              <a:noFill/>
+                              <a:ln w="9525">
+                                <a:noFill/>
+                                <a:miter lim="800000"/>
+                                <a:headEnd/>
+                                <a:tailEnd/>
+                              </a:ln>
+                            </wps:spPr>
+                            <wps:txbx>
+                              <w:txbxContent>
+                                <w:p>
+                                  <w:pPr>
+                                    <w:rPr>
+                                      <w:rFonts w:ascii="Arial" w:hAnsi="Arial" w:cs="Arial"/>
+                                      <w:sz w:val="14"/>
+                                      <w:szCs w:val="14"/>
+                                    </w:rPr>
+                                  </w:pPr>
+                                  <w:r>
+                                    <w:rPr>
+                                      <w:rFonts w:ascii="Arial" w:hAnsi="Arial" w:cs="Arial"/>
+                                      <w:sz w:val="14"/>
+                                      <w:szCs w:val="14"/>
+                                    </w:rPr>
+                                    <w:fldChar w:fldCharType="begin"/>
+                                  </w:r>
+                                  <w:r>
+                                    <w:rPr>
+                                      <w:rFonts w:ascii="Arial" w:hAnsi="Arial" w:cs="Arial"/>
+                                      <w:sz w:val="14"/>
+                                      <w:szCs w:val="14"/>
+                                    </w:rPr>
+                                    <w:instrText xml:space="preserve"> MERGEFIELD  Producer[Address]  \* MERGEFORMAT </w:instrText>
+                                  </w:r>
+                                  <w:r>
+                                    <w:rPr>
+                                      <w:rFonts w:ascii="Arial" w:hAnsi="Arial" w:cs="Arial"/>
+                                      <w:sz w:val="14"/>
+                                      <w:szCs w:val="14"/>
+                                    </w:rPr>
+                                    <w:fldChar w:fldCharType="separate"/>
+                                  </w:r>
+                                  <w:r>
+                                    <w:rPr>
+                                      <w:rFonts w:ascii="Arial" w:hAnsi="Arial" w:cs="Arial"/>
+                                      <w:noProof/>
+                                      <w:sz w:val="14"/>
+                                      <w:szCs w:val="14"/>
+                                    </w:rPr>
+                                    <w:t>«Producer[Address]»</w:t>
+                                  </w:r>
+                                  <w:r>
+                                    <w:rPr>
+                                      <w:rFonts w:ascii="Arial" w:hAnsi="Arial" w:cs="Arial"/>
+                                      <w:sz w:val="14"/>
+                                      <w:szCs w:val="14"/>
+                                    </w:rPr>
+                                    <w:fldChar w:fldCharType="end"/>
+                                  </w:r>
+                                </w:p>
+                              </w:txbxContent>
+                            </wps:txbx>
+                            <wps:bodyPr rot="0" vert="horz" wrap="square" lIns="0" tIns="0" rIns="0" bIns="0" anchor="t" anchorCtr="0">
+                              <a:noAutofit/>
+                            </wps:bodyPr>
+                          </wps:wsp>
+                        </a:graphicData>
+                      </a:graphic>
+                      <wp14:sizeRelH relativeFrom="margin">
+                        <wp14:pctWidth>0</wp14:pctWidth>
+                      </wp14:sizeRelH>
+                      <wp14:sizeRelV relativeFrom="margin">
+                        <wp14:pctHeight>0</wp14:pctHeight>
+                      </wp14:sizeRelV>
+                    </wp:anchor>
+                  </w:drawing>
+                </mc:Choice>
+                <mc:Fallback>
+                  <w:pict>
+                    <v:shape w14:anchorId="2191DA35" id="_x0000_s1053" type="#_x0000_t202" style="position:absolute;margin-left:30.95pt;margin-top:.75pt;width:191.6pt;height:28.3pt;z-index:251734528;visibility:visible;mso-wrap-style:square;mso-width-percent:0;mso-height-percent:0;mso-wrap-distance-left:9pt;mso-wrap-distance-top:3.6pt;mso-wrap-distance-right:9pt;mso-wrap-distance-bottom:3.6pt;mso-position-horizontal:absolute;mso-position-horizontal-relative:text;mso-position-vertical:absolute;mso-position-vertical-relative:text;mso-width-percent:0;mso-height-percent:0;mso-width-relative:margin;mso-height-relative:margin;v-text-anchor:top" o:gfxdata="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" filled="f" stroked="f">
+                      <v:textbox inset="0,0,0,0">
+                        <w:txbxContent>
+                          <w:p>
+                            <w:pPr>
+                              <w:rPr>
+                                <w:rFonts w:ascii="Arial" w:hAnsi="Arial" w:cs="Arial"/>
+                                <w:sz w:val="14"/>
+                                <w:szCs w:val="14"/>
+                              </w:rPr>
+                            </w:pPr>
+                            <w:r>
+                              <w:rPr>
+                                <w:rFonts w:ascii="Arial" w:hAnsi="Arial" w:cs="Arial"/>
+                                <w:sz w:val="14"/>
+                                <w:szCs w:val="14"/>
+                              </w:rPr>
+                              <w:fldChar w:fldCharType="begin"/>
+                            </w:r>
+                            <w:r>
+                              <w:rPr>
+                                <w:rFonts w:ascii="Arial" w:hAnsi="Arial" w:cs="Arial"/>
+                                <w:sz w:val="14"/>
+                                <w:szCs w:val="14"/>
+                              </w:rPr>
+                              <w:instrText xml:space="preserve"> MERGEFIELD  Producer[Address]  \* MERGEFORMAT </w:instrText>
+                            </w:r>
+                            <w:r>
+                              <w:rPr>
+                                <w:rFonts w:ascii="Arial" w:hAnsi="Arial" w:cs="Arial"/>
+                                <w:sz w:val="14"/>
+                                <w:szCs w:val="14"/>
+                              </w:rPr>
+                              <w:fldChar w:fldCharType="separate"/>
+                            </w:r>
+                            <w:r>
+                              <w:rPr>
+                                <w:rFonts w:ascii="Arial" w:hAnsi="Arial" w:cs="Arial"/>
+                                <w:noProof/>
+                                <w:sz w:val="14"/>
+                                <w:szCs w:val="14"/>
+                              </w:rPr>
+                              <w:t>«Producer[Address]»</w:t>
+                            </w:r>
+                            <w:r>
+                              <w:rPr>
+                                <w:rFonts w:ascii="Arial" w:hAnsi="Arial" w:cs="Arial"/>
+                                <w:sz w:val="14"/>
+                                <w:szCs w:val="14"/>
+                              </w:rPr>
+                              <w:fldChar w:fldCharType="end"/>
+                            </w:r>
+                          </w:p>
+                        </w:txbxContent>
+                      </v:textbox>
+                    </v:shape>
+                  </w:pict>
+                </mc:Fallback>
+              </mc:AlternateContent>
+            </w:r>
+            <w:r>
               <w:t>Address:</w:t>
+            </w:r>
+            <w:r>
+              <w:t xml:space="preserve"> </w:t>
             </w:r>
           </w:p>
           <w:p>
@@ -17159,6 +17612,16 @@
           </w:p>
           <w:p>
             <w:pPr>
+              <w:tabs>
+                <w:tab w:val="left" w:pos="175"/>
+              </w:tabs>
+              <w:rPr>
+                <w:sz w:val="16"/>
+              </w:rPr>
+            </w:pPr>
+          </w:p>
+          <w:p>
+            <w:pPr>
               <w:rPr>
                 <w:sz w:val="16"/>
               </w:rPr>
@@ -17168,6 +17631,43 @@
                 <w:sz w:val="16"/>
               </w:rPr>
               <w:t>Contact person:</w:t>
+            </w:r>
+            <w:r>
+              <w:rPr>
+                <w:sz w:val="16"/>
+              </w:rPr>
+              <w:t xml:space="preserve"> </w:t>
+            </w:r>
+            <w:r>
+              <w:rPr>
+                <w:sz w:val="16"/>
+              </w:rPr>
+              <w:fldChar w:fldCharType="begin"/>
+            </w:r>
+            <w:r>
+              <w:rPr>
+                <w:sz w:val="16"/>
+              </w:rPr>
+              <w:instrText xml:space="preserve"> MERGEFIELD  Producer[ContactPerson]  \* MERGEFORMAT </w:instrText>
+            </w:r>
+            <w:r>
+              <w:rPr>
+                <w:sz w:val="16"/>
+              </w:rPr>
+              <w:fldChar w:fldCharType="separate"/>
+            </w:r>
+            <w:r>
+              <w:rPr>
+                <w:noProof/>
+                <w:sz w:val="16"/>
+              </w:rPr>
+              <w:t>«Producer[ContactPerson]»</w:t>
+            </w:r>
+            <w:r>
+              <w:rPr>
+                <w:sz w:val="16"/>
+              </w:rPr>
+              <w:fldChar w:fldCharType="end"/>
             </w:r>
           </w:p>
         </w:tc>
@@ -17214,6 +17714,7 @@
               <w:rPr>
                 <w:noProof/>
                 <w:sz w:val="16"/>
+                <w:lang w:val="en-IN" w:eastAsia="en-IN"/>
               </w:rPr>
               <mc:AlternateContent>
                 <mc:Choice Requires="wps">
@@ -17326,7 +17827,7 @@
                 </mc:Choice>
                 <mc:Fallback>
                   <w:pict>
-                    <v:shape w14:anchorId="05C3EAE4" id="_x0000_s1051" type="#_x0000_t202" style="position:absolute;margin-left:-.55pt;margin-top:8.1pt;width:253.75pt;height:27.35pt;z-index:251712000;visibility:visible;mso-wrap-style:square;mso-width-percent:0;mso-height-percent:0;mso-wrap-distance-left:9pt;mso-wrap-distance-top:3.6pt;mso-wrap-distance-right:9pt;mso-wrap-distance-bottom:3.6pt;mso-position-horizontal:absolute;mso-position-horizontal-relative:text;mso-position-vertical:absolute;mso-position-vertical-relative:text;mso-width-percent:0;mso-height-percent:0;mso-width-relative:margin;mso-height-relative:margin;v-text-anchor:top" o:gfxdata="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" filled="f" stroked="f">
+                    <v:shape w14:anchorId="05C3EAE4" id="_x0000_s1054" type="#_x0000_t202" style="position:absolute;margin-left:-.55pt;margin-top:8.1pt;width:253.75pt;height:27.35pt;z-index:251712000;visibility:visible;mso-wrap-style:square;mso-width-percent:0;mso-height-percent:0;mso-wrap-distance-left:9pt;mso-wrap-distance-top:3.6pt;mso-wrap-distance-right:9pt;mso-wrap-distance-bottom:3.6pt;mso-position-horizontal:absolute;mso-position-horizontal-relative:text;mso-position-vertical:absolute;mso-position-vertical-relative:text;mso-width-percent:0;mso-height-percent:0;mso-width-relative:margin;mso-height-relative:margin;v-text-anchor:top" o:gfxdata="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" filled="f" stroked="f">
                       <v:textbox inset="0,0,0,0">
                         <w:txbxContent>
                           <w:p>
@@ -17550,13 +18051,38 @@
               <w:rPr>
                 <w:sz w:val="16"/>
               </w:rPr>
-              <w:tab/>
-            </w:r>
-            <w:r>
-              <w:rPr>
-                <w:sz w:val="16"/>
-              </w:rPr>
-              <w:tab/>
+              <w:t xml:space="preserve"> </w:t>
+            </w:r>
+            <w:r>
+              <w:rPr>
+                <w:sz w:val="16"/>
+              </w:rPr>
+              <w:fldChar w:fldCharType="begin"/>
+            </w:r>
+            <w:r>
+              <w:rPr>
+                <w:sz w:val="16"/>
+              </w:rPr>
+              <w:instrText xml:space="preserve"> MERGEFIELD  Producer[Telephone]  \* MERGEFORMAT </w:instrText>
+            </w:r>
+            <w:r>
+              <w:rPr>
+                <w:sz w:val="16"/>
+              </w:rPr>
+              <w:fldChar w:fldCharType="separate"/>
+            </w:r>
+            <w:r>
+              <w:rPr>
+                <w:noProof/>
+                <w:sz w:val="16"/>
+              </w:rPr>
+              <w:t>«Producer[Telephone]»</w:t>
+            </w:r>
+            <w:r>
+              <w:rPr>
+                <w:sz w:val="16"/>
+              </w:rPr>
+              <w:fldChar w:fldCharType="end"/>
             </w:r>
             <w:r>
               <w:rPr>
@@ -17564,6 +18090,43 @@
               </w:rPr>
               <w:tab/>
               <w:t xml:space="preserve">              Fax:</w:t>
+            </w:r>
+            <w:r>
+              <w:rPr>
+                <w:sz w:val="16"/>
+              </w:rPr>
+              <w:t xml:space="preserve"> </w:t>
+            </w:r>
+            <w:r>
+              <w:rPr>
+                <w:sz w:val="16"/>
+              </w:rPr>
+              <w:fldChar w:fldCharType="begin"/>
+            </w:r>
+            <w:r>
+              <w:rPr>
+                <w:sz w:val="16"/>
+              </w:rPr>
+              <w:instrText xml:space="preserve"> MERGEFIELD  Producer[Fax]  \* MERGEFORMAT </w:instrText>
+            </w:r>
+            <w:r>
+              <w:rPr>
+                <w:sz w:val="16"/>
+              </w:rPr>
+              <w:fldChar w:fldCharType="separate"/>
+            </w:r>
+            <w:r>
+              <w:rPr>
+                <w:noProof/>
+                <w:sz w:val="16"/>
+              </w:rPr>
+              <w:t>«Producer[Fax]»</w:t>
+            </w:r>
+            <w:r>
+              <w:rPr>
+                <w:sz w:val="16"/>
+              </w:rPr>
+              <w:fldChar w:fldCharType="end"/>
             </w:r>
           </w:p>
         </w:tc>
@@ -17586,6 +18149,7 @@
               <w:rPr>
                 <w:noProof/>
                 <w:sz w:val="16"/>
+                <w:lang w:val="en-IN" w:eastAsia="en-IN"/>
               </w:rPr>
               <mc:AlternateContent>
                 <mc:Choice Requires="wps">
@@ -17705,7 +18269,7 @@
                 </mc:Choice>
                 <mc:Fallback>
                   <w:pict>
-                    <v:shape w14:anchorId="52E0740D" id="_x0000_s1052" type="#_x0000_t202" style="position:absolute;margin-left:1.7pt;margin-top:-.05pt;width:251.75pt;height:17.25pt;z-index:251687424;visibility:visible;mso-wrap-style:square;mso-width-percent:0;mso-height-percent:0;mso-wrap-distance-left:9pt;mso-wrap-distance-top:3.6pt;mso-wrap-distance-right:9pt;mso-wrap-distance-bottom:3.6pt;mso-position-horizontal:absolute;mso-position-horizontal-relative:text;mso-position-vertical:absolute;mso-position-vertical-relative:text;mso-width-percent:0;mso-height-percent:0;mso-width-relative:margin;mso-height-relative:margin;v-text-anchor:top" o:gfxdata="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" filled="f" stroked="f">
+                    <v:shape w14:anchorId="52E0740D" id="_x0000_s1055" type="#_x0000_t202" style="position:absolute;margin-left:1.7pt;margin-top:-.05pt;width:251.75pt;height:17.25pt;z-index:251687424;visibility:visible;mso-wrap-style:square;mso-width-percent:0;mso-height-percent:0;mso-wrap-distance-left:9pt;mso-wrap-distance-top:3.6pt;mso-wrap-distance-right:9pt;mso-wrap-distance-bottom:3.6pt;mso-position-horizontal:absolute;mso-position-horizontal-relative:text;mso-position-vertical:absolute;mso-position-vertical-relative:text;mso-width-percent:0;mso-height-percent:0;mso-width-relative:margin;mso-height-relative:margin;v-text-anchor:top" o:gfxdata="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" filled="f" stroked="f">
                       <v:textbox inset="0,0,0,0">
                         <w:txbxContent>
                           <w:p>
@@ -17831,6 +18395,45 @@
               </w:rPr>
               <w:t>E-mail:</w:t>
             </w:r>
+            <w:r>
+              <w:rPr>
+                <w:sz w:val="16"/>
+              </w:rPr>
+              <w:t xml:space="preserve"> </w:t>
+            </w:r>
+            <w:r>
+              <w:rPr>
+                <w:sz w:val="16"/>
+              </w:rPr>
+              <w:fldChar w:fldCharType="begin"/>
+            </w:r>
+            <w:r>
+              <w:rPr>
+                <w:sz w:val="16"/>
+              </w:rPr>
+              <w:instrText xml:space="preserve"> MERGEFIELD  Producer[Email]  \* MERGEFORMAT </w:instrText>
+            </w:r>
+            <w:r>
+              <w:rPr>
+                <w:sz w:val="16"/>
+              </w:rPr>
+              <w:fldChar w:fldCharType="separate"/>
+            </w:r>
+            <w:r>
+              <w:rPr>
+                <w:noProof/>
+                <w:sz w:val="16"/>
+              </w:rPr>
+              <w:t>«Producer[Email]»</w:t>
+            </w:r>
+            <w:r>
+              <w:rPr>
+                <w:sz w:val="16"/>
+              </w:rPr>
+              <w:fldChar w:fldCharType="end"/>
+            </w:r>
+            <w:bookmarkStart w:id="2" w:name="_GoBack"/>
+            <w:bookmarkEnd w:id="2"/>
           </w:p>
           <w:p>
             <w:pPr>
@@ -17851,6 +18454,37 @@
                 <w:sz w:val="16"/>
               </w:rPr>
               <w:t>(2):</w:t>
+            </w:r>
+            <w:r>
+              <w:rPr>
+                <w:sz w:val="16"/>
+              </w:rPr>
+              <w:fldChar w:fldCharType="begin"/>
+            </w:r>
+            <w:r>
+              <w:rPr>
+                <w:sz w:val="16"/>
+              </w:rPr>
+              <w:instrText xml:space="preserve"> MERGEFIELD  Producer[SiteOfGeneration]  \* MERGEFORMAT </w:instrText>
+            </w:r>
+            <w:r>
+              <w:rPr>
+                <w:sz w:val="16"/>
+              </w:rPr>
+              <w:fldChar w:fldCharType="separate"/>
+            </w:r>
+            <w:r>
+              <w:rPr>
+                <w:noProof/>
+                <w:sz w:val="16"/>
+              </w:rPr>
+              <w:t>«Producer[SiteOfGeneration]»</w:t>
+            </w:r>
+            <w:r>
+              <w:rPr>
+                <w:sz w:val="16"/>
+              </w:rPr>
+              <w:fldChar w:fldCharType="end"/>
             </w:r>
           </w:p>
         </w:tc>
@@ -19002,6 +19636,7 @@
               <w:rPr>
                 <w:noProof/>
                 <w:sz w:val="16"/>
+                <w:lang w:val="en-IN" w:eastAsia="en-IN"/>
               </w:rPr>
               <mc:AlternateContent>
                 <mc:Choice Requires="wps">
@@ -19114,7 +19749,7 @@
                 </mc:Choice>
                 <mc:Fallback>
                   <w:pict>
-                    <v:shape w14:anchorId="23EE8FC3" id="_x0000_s1053" type="#_x0000_t202" style="position:absolute;margin-left:31.2pt;margin-top:9.45pt;width:245pt;height:19.5pt;z-index:251697664;visibility:visible;mso-wrap-style:square;mso-width-percent:0;mso-height-percent:0;mso-wrap-distance-left:9pt;mso-wrap-distance-top:3.6pt;mso-wrap-distance-right:9pt;mso-wrap-distance-bottom:3.6pt;mso-position-horizontal:absolute;mso-position-horizontal-relative:text;mso-position-vertical:absolute;mso-position-vertical-relative:text;mso-width-percent:0;mso-height-percent:0;mso-width-relative:margin;mso-height-relative:margin;v-text-anchor:top" o:gfxdata="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" filled="f" stroked="f">
+                    <v:shape w14:anchorId="23EE8FC3" id="_x0000_s1056" type="#_x0000_t202" style="position:absolute;margin-left:31.2pt;margin-top:9.45pt;width:245pt;height:19.5pt;z-index:251697664;visibility:visible;mso-wrap-style:square;mso-width-percent:0;mso-height-percent:0;mso-wrap-distance-left:9pt;mso-wrap-distance-top:3.6pt;mso-wrap-distance-right:9pt;mso-wrap-distance-bottom:3.6pt;mso-position-horizontal:absolute;mso-position-horizontal-relative:text;mso-position-vertical:absolute;mso-position-vertical-relative:text;mso-width-percent:0;mso-height-percent:0;mso-width-relative:margin;mso-height-relative:margin;v-text-anchor:top" o:gfxdata="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" filled="f" stroked="f">
                       <v:textbox inset="0,0,0,0">
                         <w:txbxContent>
                           <w:p>
@@ -19178,6 +19813,7 @@
               <w:rPr>
                 <w:noProof/>
                 <w:sz w:val="16"/>
+                <w:lang w:val="en-IN" w:eastAsia="en-IN"/>
               </w:rPr>
               <mc:AlternateContent>
                 <mc:Choice Requires="wps">
@@ -19284,7 +19920,7 @@
                 </mc:Choice>
                 <mc:Fallback>
                   <w:pict>
-                    <v:shape w14:anchorId="1BF9AABE" id="_x0000_s1054" type="#_x0000_t202" style="position:absolute;margin-left:144.9pt;margin-top:5.3pt;width:132.5pt;height:14pt;z-index:251709952;visibility:visible;mso-wrap-style:square;mso-width-percent:0;mso-height-percent:0;mso-wrap-distance-left:9pt;mso-wrap-distance-top:3.6pt;mso-wrap-distance-right:9pt;mso-wrap-distance-bottom:3.6pt;mso-position-horizontal:absolute;mso-position-horizontal-relative:text;mso-position-vertical:absolute;mso-position-vertical-relative:text;mso-width-percent:0;mso-height-percent:0;mso-width-relative:margin;mso-height-relative:margin;v-text-anchor:top" o:gfxdata="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" filled="f" stroked="f">
+                    <v:shape w14:anchorId="1BF9AABE" id="_x0000_s1057" type="#_x0000_t202" style="position:absolute;margin-left:144.9pt;margin-top:5.3pt;width:132.5pt;height:14pt;z-index:251709952;visibility:visible;mso-wrap-style:square;mso-width-percent:0;mso-height-percent:0;mso-wrap-distance-left:9pt;mso-wrap-distance-top:3.6pt;mso-wrap-distance-right:9pt;mso-wrap-distance-bottom:3.6pt;mso-position-horizontal:absolute;mso-position-horizontal-relative:text;mso-position-vertical:absolute;mso-position-vertical-relative:text;mso-width-percent:0;mso-height-percent:0;mso-width-relative:margin;mso-height-relative:margin;v-text-anchor:top" o:gfxdata="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" filled="f" stroked="f">
                       <v:textbox inset="0,0,0,0">
                         <w:txbxContent>
                           <w:p>
@@ -24400,7 +25036,7 @@
         </w:rPr>
         <w:t xml:space="preserve">We have produced some useful guidance on how to complete the Notification documents and provided details of our charges at </w:t>
       </w:r>
-      <w:hyperlink r:id="rId7" w:history="1">
+      <w:hyperlink r:id="rId8" w:history="1">
         <w:r>
           <w:rPr>
             <w:rStyle w:val="Hyperlink"/>
@@ -24678,17 +25314,7 @@
           <w:szCs w:val="24"/>
           <w:lang w:val="en-US"/>
         </w:rPr>
-        <w:t>If you are planning to submit a notificatio</w:t>
-      </w:r>
-      <w:bookmarkStart w:id="2" w:name="_GoBack"/>
-      <w:bookmarkEnd w:id="2"/>
-      <w:r>
-        <w:rPr>
-          <w:rFonts w:ascii="Arial" w:hAnsi="Arial" w:cs="Arial"/>
-          <w:szCs w:val="24"/>
-          <w:lang w:val="en-US"/>
-        </w:rPr>
-        <w:t xml:space="preserve">n to </w:t>
+        <w:t xml:space="preserve">If you are planning to submit a notification to </w:t>
       </w:r>
       <w:r>
         <w:rPr>
@@ -24730,7 +25356,7 @@
         </w:rPr>
         <w:t xml:space="preserve">) then please be advised that we make data about RDF notifications publically available. This can be viewed at </w:t>
       </w:r>
-      <w:hyperlink r:id="rId8" w:history="1">
+      <w:hyperlink r:id="rId9" w:history="1">
         <w:r>
           <w:rPr>
             <w:rStyle w:val="Hyperlink"/>
@@ -35439,4 +36065,16 @@
   <a:objectDefaults/>
   <a:extraClrSchemeLst/>
 </a:theme>
+</file>
+
+<file path=customXml/item1.xml><?xml version="1.0" encoding="utf-8"?>
+<b:Sources xmlns:b="http://schemas.openxmlformats.org/officeDocument/2006/bibliography" xmlns="http://schemas.openxmlformats.org/officeDocument/2006/bibliography" SelectedStyle="" StyleName="" Version="0"/>
+</file>
+
+<file path=customXml/itemProps1.xml><?xml version="1.0" encoding="utf-8"?>
+<ds:datastoreItem xmlns:ds="http://schemas.openxmlformats.org/officeDocument/2006/customXml" ds:itemID="{BE702F07-8AC0-4A8A-B917-D90D088812DE}">
+  <ds:schemaRefs>
+    <ds:schemaRef ds:uri="http://schemas.openxmlformats.org/officeDocument/2006/bibliography"/>
+  </ds:schemaRefs>
+</ds:datastoreItem>
 </file>
</xml_diff>

<commit_message>
Code changes to merge Recovery Info data
</commit_message>
<xml_diff>
--- a/src/EA.Iws.Api/Documents/NotificationMergeTemplate.docx
+++ b/src/EA.Iws.Api/Documents/NotificationMergeTemplate.docx
@@ -3342,6 +3342,54 @@
               </w:rPr>
               <w:t>(2):</w:t>
             </w:r>
+            <w:r>
+              <w:rPr>
+                <w:i/>
+                <w:sz w:val="16"/>
+              </w:rPr>
+              <w:t xml:space="preserve"> </w:t>
+            </w:r>
+            <w:r>
+              <w:rPr>
+                <w:rFonts w:ascii="Arial" w:hAnsi="Arial" w:cs="Arial"/>
+                <w:sz w:val="14"/>
+                <w:szCs w:val="14"/>
+              </w:rPr>
+              <w:fldChar w:fldCharType="begin"/>
+            </w:r>
+            <w:r>
+              <w:rPr>
+                <w:rFonts w:ascii="Arial" w:hAnsi="Arial" w:cs="Arial"/>
+                <w:sz w:val="14"/>
+                <w:szCs w:val="14"/>
+              </w:rPr>
+              <w:instrText xml:space="preserve"> MERGEFIELD  RecovInfo[AnnexMessage]  \* MERGEFORMAT </w:instrText>
+            </w:r>
+            <w:r>
+              <w:rPr>
+                <w:rFonts w:ascii="Arial" w:hAnsi="Arial" w:cs="Arial"/>
+                <w:sz w:val="14"/>
+                <w:szCs w:val="14"/>
+              </w:rPr>
+              <w:fldChar w:fldCharType="separate"/>
+            </w:r>
+            <w:r>
+              <w:rPr>
+                <w:rFonts w:ascii="Arial" w:hAnsi="Arial" w:cs="Arial"/>
+                <w:noProof/>
+                <w:sz w:val="14"/>
+                <w:szCs w:val="14"/>
+              </w:rPr>
+              <w:t>«RecovInfo[AnnexMessage]»</w:t>
+            </w:r>
+            <w:r>
+              <w:rPr>
+                <w:rFonts w:ascii="Arial" w:hAnsi="Arial" w:cs="Arial"/>
+                <w:sz w:val="14"/>
+                <w:szCs w:val="14"/>
+              </w:rPr>
+              <w:fldChar w:fldCharType="end"/>
+            </w:r>
           </w:p>
         </w:tc>
       </w:tr>
@@ -4014,6 +4062,8 @@
               </w:rPr>
               <w:fldChar w:fldCharType="end"/>
             </w:r>
+            <w:bookmarkStart w:id="2" w:name="_GoBack"/>
+            <w:bookmarkEnd w:id="2"/>
           </w:p>
           <w:p>
             <w:pPr>
@@ -17151,14 +17201,27 @@
             <w:r>
               <w:t xml:space="preserve"> </w:t>
             </w:r>
-            <w:fldSimple w:instr=" MERGEFIELD  Producer[RegistrationNumber]  \* MERGEFORMAT ">
-              <w:r>
-                <w:rPr>
-                  <w:noProof/>
-                </w:rPr>
-                <w:t>«Producer[RegistrationNumber]»</w:t>
-              </w:r>
-            </w:fldSimple>
+            <w:r>
+              <w:fldChar w:fldCharType="begin"/>
+            </w:r>
+            <w:r>
+              <w:instrText xml:space="preserve"> MERGEFIELD  Producer[RegistrationNumber]  \* MERGEFORMAT </w:instrText>
+            </w:r>
+            <w:r>
+              <w:fldChar w:fldCharType="separate"/>
+            </w:r>
+            <w:r>
+              <w:rPr>
+                <w:noProof/>
+              </w:rPr>
+              <w:t>«Producer[RegistrationNumber]»</w:t>
+            </w:r>
+            <w:r>
+              <w:rPr>
+                <w:noProof/>
+              </w:rPr>
+              <w:fldChar w:fldCharType="end"/>
+            </w:r>
           </w:p>
           <w:p>
             <w:pPr>
@@ -27581,8 +27644,6 @@
                     </w:rPr>
                     <w:t>Site of Export</w:t>
                   </w:r>
-                  <w:bookmarkStart w:id="2" w:name="_GoBack"/>
-                  <w:bookmarkEnd w:id="2"/>
                 </w:p>
                 <w:p>
                   <w:pPr>
@@ -30795,9 +30856,6 @@
     </w:tbl>
     <w:p>
       <w:pPr>
-        <w:autoSpaceDE w:val="0"/>
-        <w:autoSpaceDN w:val="0"/>
-        <w:adjustRightInd w:val="0"/>
         <w:rPr>
           <w:rFonts w:ascii="Arial" w:hAnsi="Arial" w:cs="Arial"/>
           <w:sz w:val="16"/>
@@ -30808,8 +30866,762 @@
     <w:tbl>
       <w:tblPr>
         <w:tblStyle w:val="TableGrid"/>
-        <w:tblW w:w="9961" w:type="dxa"/>
-        <w:tblInd w:w="-714" w:type="dxa"/>
+        <w:tblW w:w="0" w:type="auto"/>
+        <w:tblInd w:w="-719" w:type="dxa"/>
+        <w:tblBorders>
+          <w:top w:val="none" w:sz="0" w:space="0" w:color="auto"/>
+          <w:left w:val="none" w:sz="0" w:space="0" w:color="auto"/>
+          <w:bottom w:val="none" w:sz="0" w:space="0" w:color="auto"/>
+          <w:right w:val="none" w:sz="0" w:space="0" w:color="auto"/>
+          <w:insideH w:val="none" w:sz="0" w:space="0" w:color="auto"/>
+          <w:insideV w:val="none" w:sz="0" w:space="0" w:color="auto"/>
+        </w:tblBorders>
+        <w:tblLook w:val="04A0" w:firstRow="1" w:lastRow="0" w:firstColumn="1" w:lastColumn="0" w:noHBand="0" w:noVBand="1"/>
+      </w:tblPr>
+      <w:tblGrid>
+        <w:gridCol w:w="9961"/>
+      </w:tblGrid>
+      <w:tr>
+        <w:tc>
+          <w:tcPr>
+            <w:tcW w:w="9961" w:type="dxa"/>
+          </w:tcPr>
+          <w:p>
+            <w:pPr>
+              <w:pageBreakBefore/>
+              <w:autoSpaceDE w:val="0"/>
+              <w:autoSpaceDN w:val="0"/>
+              <w:adjustRightInd w:val="0"/>
+              <w:rPr>
+                <w:rFonts w:ascii="Arial" w:hAnsi="Arial" w:cs="Arial"/>
+                <w:sz w:val="32"/>
+                <w:szCs w:val="32"/>
+              </w:rPr>
+            </w:pPr>
+            <w:r>
+              <w:rPr>
+                <w:rFonts w:ascii="Arial" w:hAnsi="Arial" w:cs="Arial"/>
+                <w:sz w:val="32"/>
+                <w:szCs w:val="32"/>
+              </w:rPr>
+              <w:lastRenderedPageBreak/>
+              <w:t xml:space="preserve">Notification Number </w:t>
+            </w:r>
+            <w:r>
+              <w:rPr>
+                <w:rFonts w:ascii="Arial" w:hAnsi="Arial" w:cs="Arial"/>
+                <w:sz w:val="32"/>
+                <w:szCs w:val="32"/>
+              </w:rPr>
+              <w:fldChar w:fldCharType="begin"/>
+            </w:r>
+            <w:r>
+              <w:rPr>
+                <w:rFonts w:ascii="Arial" w:hAnsi="Arial" w:cs="Arial"/>
+                <w:sz w:val="32"/>
+                <w:szCs w:val="32"/>
+              </w:rPr>
+              <w:instrText xml:space="preserve"> MERGEFIELD  General[Number]  \* MERGEFORMAT </w:instrText>
+            </w:r>
+            <w:r>
+              <w:rPr>
+                <w:rFonts w:ascii="Arial" w:hAnsi="Arial" w:cs="Arial"/>
+                <w:sz w:val="32"/>
+                <w:szCs w:val="32"/>
+              </w:rPr>
+              <w:fldChar w:fldCharType="separate"/>
+            </w:r>
+            <w:r>
+              <w:rPr>
+                <w:rFonts w:ascii="Arial" w:hAnsi="Arial" w:cs="Arial"/>
+                <w:noProof/>
+                <w:sz w:val="32"/>
+                <w:szCs w:val="32"/>
+              </w:rPr>
+              <w:t>«General[Number]»</w:t>
+            </w:r>
+            <w:r>
+              <w:rPr>
+                <w:rFonts w:ascii="Arial" w:hAnsi="Arial" w:cs="Arial"/>
+                <w:sz w:val="32"/>
+                <w:szCs w:val="32"/>
+              </w:rPr>
+              <w:fldChar w:fldCharType="end"/>
+            </w:r>
+          </w:p>
+        </w:tc>
+      </w:tr>
+      <w:tr>
+        <w:tc>
+          <w:tcPr>
+            <w:tcW w:w="9961" w:type="dxa"/>
+          </w:tcPr>
+          <w:p>
+            <w:pPr>
+              <w:autoSpaceDE w:val="0"/>
+              <w:autoSpaceDN w:val="0"/>
+              <w:adjustRightInd w:val="0"/>
+              <w:jc w:val="center"/>
+              <w:rPr>
+                <w:rFonts w:ascii="Arial" w:hAnsi="Arial" w:cs="Arial"/>
+                <w:b/>
+                <w:sz w:val="28"/>
+                <w:szCs w:val="28"/>
+                <w:u w:val="single"/>
+              </w:rPr>
+            </w:pPr>
+          </w:p>
+        </w:tc>
+      </w:tr>
+      <w:tr>
+        <w:tc>
+          <w:tcPr>
+            <w:tcW w:w="9961" w:type="dxa"/>
+          </w:tcPr>
+          <w:p>
+            <w:pPr>
+              <w:autoSpaceDE w:val="0"/>
+              <w:autoSpaceDN w:val="0"/>
+              <w:adjustRightInd w:val="0"/>
+              <w:jc w:val="center"/>
+              <w:rPr>
+                <w:rFonts w:ascii="Arial" w:hAnsi="Arial" w:cs="Arial"/>
+                <w:b/>
+                <w:sz w:val="28"/>
+                <w:szCs w:val="28"/>
+              </w:rPr>
+            </w:pPr>
+            <w:r>
+              <w:rPr>
+                <w:rFonts w:ascii="Arial" w:hAnsi="Arial" w:cs="Arial"/>
+                <w:b/>
+                <w:sz w:val="32"/>
+                <w:szCs w:val="32"/>
+              </w:rPr>
+              <w:t xml:space="preserve">Annex </w:t>
+            </w:r>
+            <w:r>
+              <w:rPr>
+                <w:rFonts w:ascii="Arial" w:hAnsi="Arial" w:cs="Arial"/>
+                <w:b/>
+                <w:sz w:val="32"/>
+                <w:szCs w:val="32"/>
+              </w:rPr>
+              <w:fldChar w:fldCharType="begin"/>
+            </w:r>
+            <w:r>
+              <w:rPr>
+                <w:rFonts w:ascii="Arial" w:hAnsi="Arial" w:cs="Arial"/>
+                <w:b/>
+                <w:sz w:val="32"/>
+                <w:szCs w:val="32"/>
+              </w:rPr>
+              <w:instrText xml:space="preserve"> MERGEFIELD  Annex[RecovInfo[AnnexNumber]]  \* MERGEFORMAT </w:instrText>
+            </w:r>
+            <w:r>
+              <w:rPr>
+                <w:rFonts w:ascii="Arial" w:hAnsi="Arial" w:cs="Arial"/>
+                <w:b/>
+                <w:sz w:val="32"/>
+                <w:szCs w:val="32"/>
+              </w:rPr>
+              <w:fldChar w:fldCharType="separate"/>
+            </w:r>
+            <w:r>
+              <w:rPr>
+                <w:rFonts w:ascii="Arial" w:hAnsi="Arial" w:cs="Arial"/>
+                <w:b/>
+                <w:noProof/>
+                <w:sz w:val="32"/>
+                <w:szCs w:val="32"/>
+              </w:rPr>
+              <w:t>«Annex[RecovInfo[AnnexNumber]]»</w:t>
+            </w:r>
+            <w:r>
+              <w:rPr>
+                <w:rFonts w:ascii="Arial" w:hAnsi="Arial" w:cs="Arial"/>
+                <w:b/>
+                <w:sz w:val="32"/>
+                <w:szCs w:val="32"/>
+              </w:rPr>
+              <w:fldChar w:fldCharType="end"/>
+            </w:r>
+          </w:p>
+        </w:tc>
+      </w:tr>
+      <w:tr>
+        <w:tc>
+          <w:tcPr>
+            <w:tcW w:w="9961" w:type="dxa"/>
+          </w:tcPr>
+          <w:p>
+            <w:pPr>
+              <w:autoSpaceDE w:val="0"/>
+              <w:autoSpaceDN w:val="0"/>
+              <w:adjustRightInd w:val="0"/>
+              <w:rPr>
+                <w:rFonts w:ascii="Arial" w:hAnsi="Arial" w:cs="Arial"/>
+                <w:b/>
+                <w:sz w:val="28"/>
+                <w:szCs w:val="28"/>
+              </w:rPr>
+            </w:pPr>
+          </w:p>
+        </w:tc>
+      </w:tr>
+      <w:tr>
+        <w:tc>
+          <w:tcPr>
+            <w:tcW w:w="9961" w:type="dxa"/>
+          </w:tcPr>
+          <w:p>
+            <w:pPr>
+              <w:autoSpaceDE w:val="0"/>
+              <w:autoSpaceDN w:val="0"/>
+              <w:adjustRightInd w:val="0"/>
+              <w:rPr>
+                <w:rFonts w:ascii="Arial" w:hAnsi="Arial" w:cs="Arial"/>
+                <w:b/>
+                <w:sz w:val="28"/>
+                <w:szCs w:val="28"/>
+              </w:rPr>
+            </w:pPr>
+            <w:r>
+              <w:rPr>
+                <w:rFonts w:ascii="Arial" w:hAnsi="Arial" w:cs="Arial"/>
+                <w:b/>
+                <w:sz w:val="28"/>
+                <w:szCs w:val="28"/>
+              </w:rPr>
+              <w:t>Recovery Information</w:t>
+            </w:r>
+          </w:p>
+        </w:tc>
+      </w:tr>
+      <w:tr>
+        <w:tc>
+          <w:tcPr>
+            <w:tcW w:w="9961" w:type="dxa"/>
+          </w:tcPr>
+          <w:p>
+            <w:pPr>
+              <w:autoSpaceDE w:val="0"/>
+              <w:autoSpaceDN w:val="0"/>
+              <w:adjustRightInd w:val="0"/>
+              <w:rPr>
+                <w:rFonts w:ascii="Arial" w:hAnsi="Arial" w:cs="Arial"/>
+                <w:b/>
+                <w:sz w:val="28"/>
+                <w:szCs w:val="28"/>
+                <w:u w:val="single"/>
+              </w:rPr>
+            </w:pPr>
+          </w:p>
+        </w:tc>
+      </w:tr>
+      <w:tr>
+        <w:tc>
+          <w:tcPr>
+            <w:tcW w:w="9961" w:type="dxa"/>
+          </w:tcPr>
+          <w:p>
+            <w:pPr>
+              <w:autoSpaceDE w:val="0"/>
+              <w:autoSpaceDN w:val="0"/>
+              <w:adjustRightInd w:val="0"/>
+              <w:rPr>
+                <w:rFonts w:ascii="Arial" w:hAnsi="Arial" w:cs="Arial"/>
+                <w:szCs w:val="24"/>
+              </w:rPr>
+            </w:pPr>
+            <w:r>
+              <w:rPr>
+                <w:rFonts w:ascii="Arial" w:hAnsi="Arial" w:cs="Arial"/>
+                <w:szCs w:val="24"/>
+              </w:rPr>
+              <w:t>T</w:t>
+            </w:r>
+            <w:r>
+              <w:rPr>
+                <w:rFonts w:ascii="Arial" w:hAnsi="Arial" w:cs="Arial"/>
+                <w:szCs w:val="24"/>
+              </w:rPr>
+              <w:t>he amount of recovered material in</w:t>
+            </w:r>
+            <w:r>
+              <w:rPr>
+                <w:rFonts w:ascii="Arial" w:hAnsi="Arial" w:cs="Arial"/>
+                <w:szCs w:val="24"/>
+              </w:rPr>
+              <w:t xml:space="preserve"> </w:t>
+            </w:r>
+            <w:r>
+              <w:rPr>
+                <w:rFonts w:ascii="Arial" w:hAnsi="Arial" w:cs="Arial"/>
+                <w:szCs w:val="24"/>
+              </w:rPr>
+              <w:t>relation to non-recoverable waste</w:t>
+            </w:r>
+            <w:r>
+              <w:rPr>
+                <w:rFonts w:ascii="Arial" w:hAnsi="Arial" w:cs="Arial"/>
+                <w:szCs w:val="24"/>
+              </w:rPr>
+              <w:t>:</w:t>
+            </w:r>
+          </w:p>
+          <w:p>
+            <w:pPr>
+              <w:autoSpaceDE w:val="0"/>
+              <w:autoSpaceDN w:val="0"/>
+              <w:adjustRightInd w:val="0"/>
+              <w:rPr>
+                <w:rFonts w:ascii="Arial" w:hAnsi="Arial" w:cs="Arial"/>
+                <w:szCs w:val="24"/>
+              </w:rPr>
+            </w:pPr>
+            <w:r>
+              <w:rPr>
+                <w:rFonts w:ascii="Arial" w:hAnsi="Arial" w:cs="Arial"/>
+                <w:szCs w:val="24"/>
+              </w:rPr>
+              <w:fldChar w:fldCharType="begin"/>
+            </w:r>
+            <w:r>
+              <w:rPr>
+                <w:rFonts w:ascii="Arial" w:hAnsi="Arial" w:cs="Arial"/>
+                <w:szCs w:val="24"/>
+              </w:rPr>
+              <w:instrText xml:space="preserve"> MERGEFIELD  RecovInfo[PercentageRecoverable]  \* MERGEFORMAT </w:instrText>
+            </w:r>
+            <w:r>
+              <w:rPr>
+                <w:rFonts w:ascii="Arial" w:hAnsi="Arial" w:cs="Arial"/>
+                <w:szCs w:val="24"/>
+              </w:rPr>
+              <w:fldChar w:fldCharType="separate"/>
+            </w:r>
+            <w:r>
+              <w:rPr>
+                <w:rFonts w:ascii="Arial" w:hAnsi="Arial" w:cs="Arial"/>
+                <w:noProof/>
+                <w:szCs w:val="24"/>
+              </w:rPr>
+              <w:t>«RecovInfo[PercentageRecoverable]»</w:t>
+            </w:r>
+            <w:r>
+              <w:rPr>
+                <w:rFonts w:ascii="Arial" w:hAnsi="Arial" w:cs="Arial"/>
+                <w:szCs w:val="24"/>
+              </w:rPr>
+              <w:fldChar w:fldCharType="end"/>
+            </w:r>
+          </w:p>
+        </w:tc>
+      </w:tr>
+      <w:tr>
+        <w:tc>
+          <w:tcPr>
+            <w:tcW w:w="9961" w:type="dxa"/>
+          </w:tcPr>
+          <w:p>
+            <w:pPr>
+              <w:autoSpaceDE w:val="0"/>
+              <w:autoSpaceDN w:val="0"/>
+              <w:adjustRightInd w:val="0"/>
+              <w:rPr>
+                <w:rFonts w:ascii="Arial" w:hAnsi="Arial" w:cs="Arial"/>
+                <w:szCs w:val="24"/>
+              </w:rPr>
+            </w:pPr>
+          </w:p>
+        </w:tc>
+      </w:tr>
+      <w:tr>
+        <w:tc>
+          <w:tcPr>
+            <w:tcW w:w="9961" w:type="dxa"/>
+          </w:tcPr>
+          <w:p>
+            <w:pPr>
+              <w:autoSpaceDE w:val="0"/>
+              <w:autoSpaceDN w:val="0"/>
+              <w:adjustRightInd w:val="0"/>
+              <w:rPr>
+                <w:rFonts w:ascii="Arial" w:hAnsi="Arial" w:cs="Arial"/>
+                <w:szCs w:val="24"/>
+              </w:rPr>
+            </w:pPr>
+            <w:r>
+              <w:rPr>
+                <w:rFonts w:ascii="Arial" w:hAnsi="Arial" w:cs="Arial"/>
+                <w:szCs w:val="24"/>
+              </w:rPr>
+              <w:t>T</w:t>
+            </w:r>
+            <w:r>
+              <w:rPr>
+                <w:rFonts w:ascii="Arial" w:hAnsi="Arial" w:cs="Arial"/>
+                <w:szCs w:val="24"/>
+              </w:rPr>
+              <w:t>he estimated value of the recovered material</w:t>
+            </w:r>
+            <w:r>
+              <w:rPr>
+                <w:rFonts w:ascii="Arial" w:hAnsi="Arial" w:cs="Arial"/>
+                <w:szCs w:val="24"/>
+              </w:rPr>
+              <w:t>:</w:t>
+            </w:r>
+          </w:p>
+          <w:p>
+            <w:pPr>
+              <w:autoSpaceDE w:val="0"/>
+              <w:autoSpaceDN w:val="0"/>
+              <w:adjustRightInd w:val="0"/>
+              <w:rPr>
+                <w:rFonts w:ascii="Arial" w:hAnsi="Arial" w:cs="Arial"/>
+                <w:szCs w:val="24"/>
+              </w:rPr>
+            </w:pPr>
+            <w:r>
+              <w:rPr>
+                <w:rFonts w:ascii="Arial" w:hAnsi="Arial" w:cs="Arial"/>
+                <w:szCs w:val="24"/>
+              </w:rPr>
+              <w:fldChar w:fldCharType="begin"/>
+            </w:r>
+            <w:r>
+              <w:rPr>
+                <w:rFonts w:ascii="Arial" w:hAnsi="Arial" w:cs="Arial"/>
+                <w:szCs w:val="24"/>
+              </w:rPr>
+              <w:instrText xml:space="preserve"> MERGEFIELD  RecovInfo[EstimatedAmountText]  \* MERGEFORMAT </w:instrText>
+            </w:r>
+            <w:r>
+              <w:rPr>
+                <w:rFonts w:ascii="Arial" w:hAnsi="Arial" w:cs="Arial"/>
+                <w:szCs w:val="24"/>
+              </w:rPr>
+              <w:fldChar w:fldCharType="separate"/>
+            </w:r>
+            <w:r>
+              <w:rPr>
+                <w:rFonts w:ascii="Arial" w:hAnsi="Arial" w:cs="Arial"/>
+                <w:noProof/>
+                <w:szCs w:val="24"/>
+              </w:rPr>
+              <w:t>«RecovInfo[EstimatedAmountText]»</w:t>
+            </w:r>
+            <w:r>
+              <w:rPr>
+                <w:rFonts w:ascii="Arial" w:hAnsi="Arial" w:cs="Arial"/>
+                <w:szCs w:val="24"/>
+              </w:rPr>
+              <w:fldChar w:fldCharType="end"/>
+            </w:r>
+          </w:p>
+        </w:tc>
+      </w:tr>
+      <w:tr>
+        <w:tc>
+          <w:tcPr>
+            <w:tcW w:w="9961" w:type="dxa"/>
+          </w:tcPr>
+          <w:p>
+            <w:pPr>
+              <w:autoSpaceDE w:val="0"/>
+              <w:autoSpaceDN w:val="0"/>
+              <w:adjustRightInd w:val="0"/>
+              <w:rPr>
+                <w:rFonts w:ascii="Arial" w:hAnsi="Arial" w:cs="Arial"/>
+                <w:szCs w:val="24"/>
+              </w:rPr>
+            </w:pPr>
+          </w:p>
+        </w:tc>
+      </w:tr>
+      <w:tr>
+        <w:tc>
+          <w:tcPr>
+            <w:tcW w:w="9961" w:type="dxa"/>
+          </w:tcPr>
+          <w:p>
+            <w:pPr>
+              <w:autoSpaceDE w:val="0"/>
+              <w:autoSpaceDN w:val="0"/>
+              <w:adjustRightInd w:val="0"/>
+              <w:rPr>
+                <w:rFonts w:ascii="Arial" w:hAnsi="Arial" w:cs="Arial"/>
+                <w:szCs w:val="24"/>
+              </w:rPr>
+            </w:pPr>
+            <w:r>
+              <w:rPr>
+                <w:rFonts w:ascii="Arial" w:hAnsi="Arial" w:cs="Arial"/>
+                <w:szCs w:val="24"/>
+              </w:rPr>
+              <w:t>The cost of recovery:</w:t>
+            </w:r>
+          </w:p>
+          <w:p>
+            <w:pPr>
+              <w:autoSpaceDE w:val="0"/>
+              <w:autoSpaceDN w:val="0"/>
+              <w:adjustRightInd w:val="0"/>
+              <w:rPr>
+                <w:rFonts w:ascii="Arial" w:hAnsi="Arial" w:cs="Arial"/>
+                <w:szCs w:val="24"/>
+              </w:rPr>
+            </w:pPr>
+            <w:r>
+              <w:rPr>
+                <w:rFonts w:ascii="Arial" w:hAnsi="Arial" w:cs="Arial"/>
+                <w:szCs w:val="24"/>
+              </w:rPr>
+              <w:fldChar w:fldCharType="begin"/>
+            </w:r>
+            <w:r>
+              <w:rPr>
+                <w:rFonts w:ascii="Arial" w:hAnsi="Arial" w:cs="Arial"/>
+                <w:szCs w:val="24"/>
+              </w:rPr>
+              <w:instrText xml:space="preserve"> MERGEFIELD  RecovInfo[CostAmountText]  \* MERGEFORMAT </w:instrText>
+            </w:r>
+            <w:r>
+              <w:rPr>
+                <w:rFonts w:ascii="Arial" w:hAnsi="Arial" w:cs="Arial"/>
+                <w:szCs w:val="24"/>
+              </w:rPr>
+              <w:fldChar w:fldCharType="separate"/>
+            </w:r>
+            <w:r>
+              <w:rPr>
+                <w:rFonts w:ascii="Arial" w:hAnsi="Arial" w:cs="Arial"/>
+                <w:noProof/>
+                <w:szCs w:val="24"/>
+              </w:rPr>
+              <w:t>«RecovInfo[CostAmountText]»</w:t>
+            </w:r>
+            <w:r>
+              <w:rPr>
+                <w:rFonts w:ascii="Arial" w:hAnsi="Arial" w:cs="Arial"/>
+                <w:szCs w:val="24"/>
+              </w:rPr>
+              <w:fldChar w:fldCharType="end"/>
+            </w:r>
+          </w:p>
+        </w:tc>
+      </w:tr>
+      <w:tr>
+        <w:tc>
+          <w:tcPr>
+            <w:tcW w:w="9961" w:type="dxa"/>
+          </w:tcPr>
+          <w:p>
+            <w:pPr>
+              <w:autoSpaceDE w:val="0"/>
+              <w:autoSpaceDN w:val="0"/>
+              <w:adjustRightInd w:val="0"/>
+              <w:rPr>
+                <w:rFonts w:ascii="Arial" w:hAnsi="Arial" w:cs="Arial"/>
+                <w:szCs w:val="24"/>
+              </w:rPr>
+            </w:pPr>
+          </w:p>
+        </w:tc>
+      </w:tr>
+      <w:tr>
+        <w:tc>
+          <w:tcPr>
+            <w:tcW w:w="9961" w:type="dxa"/>
+          </w:tcPr>
+          <w:p>
+            <w:pPr>
+              <w:autoSpaceDE w:val="0"/>
+              <w:autoSpaceDN w:val="0"/>
+              <w:adjustRightInd w:val="0"/>
+              <w:rPr>
+                <w:rFonts w:ascii="Arial" w:hAnsi="Arial" w:cs="Arial"/>
+                <w:szCs w:val="24"/>
+              </w:rPr>
+            </w:pPr>
+            <w:r>
+              <w:rPr>
+                <w:rFonts w:ascii="Arial" w:hAnsi="Arial" w:cs="Arial"/>
+                <w:szCs w:val="24"/>
+              </w:rPr>
+              <w:t>T</w:t>
+            </w:r>
+            <w:r>
+              <w:rPr>
+                <w:rFonts w:ascii="Arial" w:hAnsi="Arial" w:cs="Arial"/>
+                <w:szCs w:val="24"/>
+              </w:rPr>
+              <w:t>he planned method of disposal for the non-recoverable fraction after recovery</w:t>
+            </w:r>
+            <w:r>
+              <w:rPr>
+                <w:rFonts w:ascii="Arial" w:hAnsi="Arial" w:cs="Arial"/>
+                <w:szCs w:val="24"/>
+              </w:rPr>
+              <w:t>:</w:t>
+            </w:r>
+          </w:p>
+          <w:p>
+            <w:pPr>
+              <w:autoSpaceDE w:val="0"/>
+              <w:autoSpaceDN w:val="0"/>
+              <w:adjustRightInd w:val="0"/>
+              <w:rPr>
+                <w:rFonts w:ascii="Arial" w:hAnsi="Arial" w:cs="Arial"/>
+                <w:szCs w:val="24"/>
+              </w:rPr>
+            </w:pPr>
+            <w:r>
+              <w:rPr>
+                <w:rFonts w:ascii="Arial" w:hAnsi="Arial" w:cs="Arial"/>
+                <w:szCs w:val="24"/>
+              </w:rPr>
+              <w:fldChar w:fldCharType="begin"/>
+            </w:r>
+            <w:r>
+              <w:rPr>
+                <w:rFonts w:ascii="Arial" w:hAnsi="Arial" w:cs="Arial"/>
+                <w:szCs w:val="24"/>
+              </w:rPr>
+              <w:instrText xml:space="preserve"> MERGEFIELD  RecovInfo[MethodOfDisposal]  \* MERGEFORMAT </w:instrText>
+            </w:r>
+            <w:r>
+              <w:rPr>
+                <w:rFonts w:ascii="Arial" w:hAnsi="Arial" w:cs="Arial"/>
+                <w:szCs w:val="24"/>
+              </w:rPr>
+              <w:fldChar w:fldCharType="separate"/>
+            </w:r>
+            <w:r>
+              <w:rPr>
+                <w:rFonts w:ascii="Arial" w:hAnsi="Arial" w:cs="Arial"/>
+                <w:noProof/>
+                <w:szCs w:val="24"/>
+              </w:rPr>
+              <w:t>«RecovInfo[MethodOfDisposal]»</w:t>
+            </w:r>
+            <w:r>
+              <w:rPr>
+                <w:rFonts w:ascii="Arial" w:hAnsi="Arial" w:cs="Arial"/>
+                <w:szCs w:val="24"/>
+              </w:rPr>
+              <w:fldChar w:fldCharType="end"/>
+            </w:r>
+          </w:p>
+        </w:tc>
+      </w:tr>
+      <w:tr>
+        <w:tc>
+          <w:tcPr>
+            <w:tcW w:w="9961" w:type="dxa"/>
+          </w:tcPr>
+          <w:p>
+            <w:pPr>
+              <w:autoSpaceDE w:val="0"/>
+              <w:autoSpaceDN w:val="0"/>
+              <w:adjustRightInd w:val="0"/>
+              <w:rPr>
+                <w:rFonts w:ascii="Arial" w:hAnsi="Arial" w:cs="Arial"/>
+                <w:szCs w:val="24"/>
+              </w:rPr>
+            </w:pPr>
+          </w:p>
+        </w:tc>
+      </w:tr>
+      <w:tr>
+        <w:tc>
+          <w:tcPr>
+            <w:tcW w:w="9961" w:type="dxa"/>
+          </w:tcPr>
+          <w:p>
+            <w:pPr>
+              <w:autoSpaceDE w:val="0"/>
+              <w:autoSpaceDN w:val="0"/>
+              <w:adjustRightInd w:val="0"/>
+              <w:rPr>
+                <w:rFonts w:ascii="Arial" w:hAnsi="Arial" w:cs="Arial"/>
+                <w:szCs w:val="24"/>
+              </w:rPr>
+            </w:pPr>
+            <w:r>
+              <w:rPr>
+                <w:rFonts w:ascii="Arial" w:hAnsi="Arial" w:cs="Arial"/>
+                <w:szCs w:val="24"/>
+              </w:rPr>
+              <w:t>The cost of disposal of the non-recoverable fraction:</w:t>
+            </w:r>
+          </w:p>
+          <w:p>
+            <w:pPr>
+              <w:autoSpaceDE w:val="0"/>
+              <w:autoSpaceDN w:val="0"/>
+              <w:adjustRightInd w:val="0"/>
+              <w:rPr>
+                <w:rFonts w:ascii="Arial" w:hAnsi="Arial" w:cs="Arial"/>
+                <w:szCs w:val="24"/>
+              </w:rPr>
+            </w:pPr>
+            <w:r>
+              <w:rPr>
+                <w:rFonts w:ascii="Arial" w:hAnsi="Arial" w:cs="Arial"/>
+                <w:szCs w:val="24"/>
+              </w:rPr>
+              <w:fldChar w:fldCharType="begin"/>
+            </w:r>
+            <w:r>
+              <w:rPr>
+                <w:rFonts w:ascii="Arial" w:hAnsi="Arial" w:cs="Arial"/>
+                <w:szCs w:val="24"/>
+              </w:rPr>
+              <w:instrText xml:space="preserve"> MERGEFIELD  RecovInfo[DisposalAmountText]  \* MERGEFORMAT </w:instrText>
+            </w:r>
+            <w:r>
+              <w:rPr>
+                <w:rFonts w:ascii="Arial" w:hAnsi="Arial" w:cs="Arial"/>
+                <w:szCs w:val="24"/>
+              </w:rPr>
+              <w:fldChar w:fldCharType="separate"/>
+            </w:r>
+            <w:r>
+              <w:rPr>
+                <w:rFonts w:ascii="Arial" w:hAnsi="Arial" w:cs="Arial"/>
+                <w:noProof/>
+                <w:szCs w:val="24"/>
+              </w:rPr>
+              <w:t>«RecovInfo[DisposalAmountText]»</w:t>
+            </w:r>
+            <w:r>
+              <w:rPr>
+                <w:rFonts w:ascii="Arial" w:hAnsi="Arial" w:cs="Arial"/>
+                <w:szCs w:val="24"/>
+              </w:rPr>
+              <w:fldChar w:fldCharType="end"/>
+            </w:r>
+          </w:p>
+        </w:tc>
+      </w:tr>
+    </w:tbl>
+    <w:p>
+      <w:pPr>
+        <w:rPr>
+          <w:rFonts w:ascii="Arial" w:hAnsi="Arial" w:cs="Arial"/>
+          <w:sz w:val="16"/>
+          <w:szCs w:val="16"/>
+        </w:rPr>
+      </w:pPr>
+    </w:p>
+    <w:tbl>
+      <w:tblPr>
+        <w:tblStyle w:val="TableGrid"/>
+        <w:tblW w:w="0" w:type="auto"/>
+        <w:tblInd w:w="-719" w:type="dxa"/>
         <w:tblBorders>
           <w:top w:val="none" w:sz="0" w:space="0" w:color="auto"/>
           <w:left w:val="none" w:sz="0" w:space="0" w:color="auto"/>
@@ -33579,729 +34391,6 @@
         </w:rPr>
       </w:pPr>
     </w:p>
-    <w:tbl>
-      <w:tblPr>
-        <w:tblStyle w:val="TableGrid"/>
-        <w:tblW w:w="0" w:type="auto"/>
-        <w:tblInd w:w="-714" w:type="dxa"/>
-        <w:tblLook w:val="04A0" w:firstRow="1" w:lastRow="0" w:firstColumn="1" w:lastColumn="0" w:noHBand="0" w:noVBand="1"/>
-      </w:tblPr>
-      <w:tblGrid>
-        <w:gridCol w:w="2552"/>
-        <w:gridCol w:w="1985"/>
-        <w:gridCol w:w="708"/>
-        <w:gridCol w:w="567"/>
-        <w:gridCol w:w="4150"/>
-      </w:tblGrid>
-      <w:tr>
-        <w:tc>
-          <w:tcPr>
-            <w:tcW w:w="9962" w:type="dxa"/>
-            <w:gridSpan w:val="5"/>
-            <w:tcBorders>
-              <w:top w:val="nil"/>
-              <w:left w:val="nil"/>
-              <w:bottom w:val="nil"/>
-              <w:right w:val="nil"/>
-            </w:tcBorders>
-          </w:tcPr>
-          <w:p>
-            <w:pPr>
-              <w:pageBreakBefore/>
-              <w:autoSpaceDE w:val="0"/>
-              <w:autoSpaceDN w:val="0"/>
-              <w:adjustRightInd w:val="0"/>
-              <w:rPr>
-                <w:rFonts w:ascii="Arial" w:hAnsi="Arial" w:cs="Arial"/>
-                <w:sz w:val="32"/>
-                <w:szCs w:val="32"/>
-              </w:rPr>
-            </w:pPr>
-            <w:r>
-              <w:rPr>
-                <w:rFonts w:ascii="Arial" w:hAnsi="Arial" w:cs="Arial"/>
-                <w:sz w:val="32"/>
-                <w:szCs w:val="32"/>
-              </w:rPr>
-              <w:lastRenderedPageBreak/>
-              <w:t xml:space="preserve">Notification Number </w:t>
-            </w:r>
-            <w:r>
-              <w:rPr>
-                <w:rFonts w:ascii="Arial" w:hAnsi="Arial" w:cs="Arial"/>
-                <w:sz w:val="32"/>
-                <w:szCs w:val="32"/>
-              </w:rPr>
-              <w:fldChar w:fldCharType="begin"/>
-            </w:r>
-            <w:r>
-              <w:rPr>
-                <w:rFonts w:ascii="Arial" w:hAnsi="Arial" w:cs="Arial"/>
-                <w:sz w:val="32"/>
-                <w:szCs w:val="32"/>
-              </w:rPr>
-              <w:instrText xml:space="preserve"> MERGEFIELD  General[Number]  \* MERGEFORMAT </w:instrText>
-            </w:r>
-            <w:r>
-              <w:rPr>
-                <w:rFonts w:ascii="Arial" w:hAnsi="Arial" w:cs="Arial"/>
-                <w:sz w:val="32"/>
-                <w:szCs w:val="32"/>
-              </w:rPr>
-              <w:fldChar w:fldCharType="separate"/>
-            </w:r>
-            <w:r>
-              <w:rPr>
-                <w:rFonts w:ascii="Arial" w:hAnsi="Arial" w:cs="Arial"/>
-                <w:noProof/>
-                <w:sz w:val="32"/>
-                <w:szCs w:val="32"/>
-              </w:rPr>
-              <w:t>«General[Number]»</w:t>
-            </w:r>
-            <w:r>
-              <w:rPr>
-                <w:rFonts w:ascii="Arial" w:hAnsi="Arial" w:cs="Arial"/>
-                <w:sz w:val="32"/>
-                <w:szCs w:val="32"/>
-              </w:rPr>
-              <w:fldChar w:fldCharType="end"/>
-            </w:r>
-          </w:p>
-        </w:tc>
-      </w:tr>
-      <w:tr>
-        <w:tc>
-          <w:tcPr>
-            <w:tcW w:w="9962" w:type="dxa"/>
-            <w:gridSpan w:val="5"/>
-            <w:tcBorders>
-              <w:top w:val="nil"/>
-              <w:left w:val="nil"/>
-              <w:bottom w:val="nil"/>
-              <w:right w:val="nil"/>
-            </w:tcBorders>
-          </w:tcPr>
-          <w:p>
-            <w:pPr>
-              <w:autoSpaceDE w:val="0"/>
-              <w:autoSpaceDN w:val="0"/>
-              <w:adjustRightInd w:val="0"/>
-              <w:jc w:val="center"/>
-              <w:rPr>
-                <w:rFonts w:ascii="Arial" w:hAnsi="Arial" w:cs="Arial"/>
-                <w:b/>
-                <w:sz w:val="28"/>
-                <w:szCs w:val="28"/>
-                <w:u w:val="single"/>
-              </w:rPr>
-            </w:pPr>
-          </w:p>
-        </w:tc>
-      </w:tr>
-      <w:tr>
-        <w:tc>
-          <w:tcPr>
-            <w:tcW w:w="9962" w:type="dxa"/>
-            <w:gridSpan w:val="5"/>
-            <w:tcBorders>
-              <w:top w:val="nil"/>
-              <w:left w:val="nil"/>
-              <w:bottom w:val="nil"/>
-              <w:right w:val="nil"/>
-            </w:tcBorders>
-          </w:tcPr>
-          <w:p>
-            <w:pPr>
-              <w:autoSpaceDE w:val="0"/>
-              <w:autoSpaceDN w:val="0"/>
-              <w:adjustRightInd w:val="0"/>
-              <w:jc w:val="center"/>
-              <w:rPr>
-                <w:rFonts w:ascii="Arial" w:hAnsi="Arial" w:cs="Arial"/>
-                <w:b/>
-                <w:sz w:val="28"/>
-                <w:szCs w:val="28"/>
-              </w:rPr>
-            </w:pPr>
-            <w:r>
-              <w:rPr>
-                <w:rFonts w:ascii="Arial" w:hAnsi="Arial" w:cs="Arial"/>
-                <w:b/>
-                <w:sz w:val="32"/>
-                <w:szCs w:val="32"/>
-              </w:rPr>
-              <w:t xml:space="preserve">Annex </w:t>
-            </w:r>
-            <w:r>
-              <w:rPr>
-                <w:rFonts w:ascii="Arial" w:hAnsi="Arial" w:cs="Arial"/>
-                <w:b/>
-                <w:sz w:val="32"/>
-                <w:szCs w:val="32"/>
-              </w:rPr>
-              <w:fldChar w:fldCharType="begin"/>
-            </w:r>
-            <w:r>
-              <w:rPr>
-                <w:rFonts w:ascii="Arial" w:hAnsi="Arial" w:cs="Arial"/>
-                <w:b/>
-                <w:sz w:val="32"/>
-                <w:szCs w:val="32"/>
-              </w:rPr>
-              <w:instrText xml:space="preserve"> MERGEFIELD  Annex[RecovInfo[AnnexNumber]]  \* MERGEFORMAT </w:instrText>
-            </w:r>
-            <w:r>
-              <w:rPr>
-                <w:rFonts w:ascii="Arial" w:hAnsi="Arial" w:cs="Arial"/>
-                <w:b/>
-                <w:sz w:val="32"/>
-                <w:szCs w:val="32"/>
-              </w:rPr>
-              <w:fldChar w:fldCharType="separate"/>
-            </w:r>
-            <w:r>
-              <w:rPr>
-                <w:rFonts w:ascii="Arial" w:hAnsi="Arial" w:cs="Arial"/>
-                <w:b/>
-                <w:noProof/>
-                <w:sz w:val="32"/>
-                <w:szCs w:val="32"/>
-              </w:rPr>
-              <w:t>«Annex[RecovInfo[AnnexNumber]]»</w:t>
-            </w:r>
-            <w:r>
-              <w:rPr>
-                <w:rFonts w:ascii="Arial" w:hAnsi="Arial" w:cs="Arial"/>
-                <w:b/>
-                <w:sz w:val="32"/>
-                <w:szCs w:val="32"/>
-              </w:rPr>
-              <w:fldChar w:fldCharType="end"/>
-            </w:r>
-          </w:p>
-        </w:tc>
-      </w:tr>
-      <w:tr>
-        <w:tc>
-          <w:tcPr>
-            <w:tcW w:w="9962" w:type="dxa"/>
-            <w:gridSpan w:val="5"/>
-            <w:tcBorders>
-              <w:top w:val="nil"/>
-              <w:left w:val="nil"/>
-              <w:bottom w:val="nil"/>
-              <w:right w:val="nil"/>
-            </w:tcBorders>
-          </w:tcPr>
-          <w:p>
-            <w:pPr>
-              <w:autoSpaceDE w:val="0"/>
-              <w:autoSpaceDN w:val="0"/>
-              <w:adjustRightInd w:val="0"/>
-              <w:rPr>
-                <w:rFonts w:ascii="Arial" w:hAnsi="Arial" w:cs="Arial"/>
-                <w:b/>
-                <w:sz w:val="28"/>
-                <w:szCs w:val="28"/>
-              </w:rPr>
-            </w:pPr>
-          </w:p>
-        </w:tc>
-      </w:tr>
-      <w:tr>
-        <w:tc>
-          <w:tcPr>
-            <w:tcW w:w="9962" w:type="dxa"/>
-            <w:gridSpan w:val="5"/>
-            <w:tcBorders>
-              <w:top w:val="nil"/>
-              <w:left w:val="nil"/>
-              <w:bottom w:val="nil"/>
-              <w:right w:val="nil"/>
-            </w:tcBorders>
-          </w:tcPr>
-          <w:p>
-            <w:pPr>
-              <w:autoSpaceDE w:val="0"/>
-              <w:autoSpaceDN w:val="0"/>
-              <w:adjustRightInd w:val="0"/>
-              <w:rPr>
-                <w:rFonts w:ascii="Arial" w:hAnsi="Arial" w:cs="Arial"/>
-                <w:b/>
-                <w:sz w:val="28"/>
-                <w:szCs w:val="28"/>
-              </w:rPr>
-            </w:pPr>
-            <w:r>
-              <w:rPr>
-                <w:rFonts w:ascii="Arial" w:hAnsi="Arial" w:cs="Arial"/>
-                <w:b/>
-                <w:sz w:val="28"/>
-                <w:szCs w:val="28"/>
-              </w:rPr>
-              <w:t>Recovery Information</w:t>
-            </w:r>
-          </w:p>
-        </w:tc>
-      </w:tr>
-      <w:tr>
-        <w:tc>
-          <w:tcPr>
-            <w:tcW w:w="9962" w:type="dxa"/>
-            <w:gridSpan w:val="5"/>
-            <w:tcBorders>
-              <w:top w:val="nil"/>
-              <w:left w:val="nil"/>
-              <w:bottom w:val="nil"/>
-              <w:right w:val="nil"/>
-            </w:tcBorders>
-          </w:tcPr>
-          <w:p>
-            <w:pPr>
-              <w:autoSpaceDE w:val="0"/>
-              <w:autoSpaceDN w:val="0"/>
-              <w:adjustRightInd w:val="0"/>
-              <w:rPr>
-                <w:rFonts w:ascii="Arial" w:hAnsi="Arial" w:cs="Arial"/>
-                <w:b/>
-                <w:sz w:val="28"/>
-                <w:szCs w:val="28"/>
-                <w:u w:val="single"/>
-              </w:rPr>
-            </w:pPr>
-          </w:p>
-        </w:tc>
-      </w:tr>
-      <w:tr>
-        <w:tc>
-          <w:tcPr>
-            <w:tcW w:w="4537" w:type="dxa"/>
-            <w:gridSpan w:val="2"/>
-            <w:tcBorders>
-              <w:top w:val="nil"/>
-              <w:left w:val="nil"/>
-              <w:bottom w:val="nil"/>
-              <w:right w:val="nil"/>
-            </w:tcBorders>
-          </w:tcPr>
-          <w:p>
-            <w:pPr>
-              <w:autoSpaceDE w:val="0"/>
-              <w:autoSpaceDN w:val="0"/>
-              <w:adjustRightInd w:val="0"/>
-              <w:rPr>
-                <w:rFonts w:ascii="Arial" w:hAnsi="Arial" w:cs="Arial"/>
-                <w:szCs w:val="24"/>
-              </w:rPr>
-            </w:pPr>
-            <w:r>
-              <w:rPr>
-                <w:rFonts w:ascii="Arial" w:hAnsi="Arial" w:cs="Arial"/>
-                <w:szCs w:val="24"/>
-              </w:rPr>
-              <w:t>The percentage of recoverable material</w:t>
-            </w:r>
-            <w:r>
-              <w:rPr>
-                <w:rFonts w:ascii="Arial" w:hAnsi="Arial" w:cs="Arial"/>
-                <w:szCs w:val="24"/>
-              </w:rPr>
-              <w:t>:</w:t>
-            </w:r>
-          </w:p>
-        </w:tc>
-        <w:tc>
-          <w:tcPr>
-            <w:tcW w:w="5425" w:type="dxa"/>
-            <w:gridSpan w:val="3"/>
-            <w:tcBorders>
-              <w:top w:val="nil"/>
-              <w:left w:val="nil"/>
-              <w:bottom w:val="nil"/>
-              <w:right w:val="nil"/>
-            </w:tcBorders>
-          </w:tcPr>
-          <w:p>
-            <w:pPr>
-              <w:autoSpaceDE w:val="0"/>
-              <w:autoSpaceDN w:val="0"/>
-              <w:adjustRightInd w:val="0"/>
-              <w:rPr>
-                <w:rFonts w:ascii="Arial" w:hAnsi="Arial" w:cs="Arial"/>
-                <w:szCs w:val="24"/>
-              </w:rPr>
-            </w:pPr>
-          </w:p>
-        </w:tc>
-      </w:tr>
-      <w:tr>
-        <w:tc>
-          <w:tcPr>
-            <w:tcW w:w="9962" w:type="dxa"/>
-            <w:gridSpan w:val="5"/>
-            <w:tcBorders>
-              <w:top w:val="nil"/>
-              <w:left w:val="nil"/>
-              <w:bottom w:val="nil"/>
-              <w:right w:val="nil"/>
-            </w:tcBorders>
-          </w:tcPr>
-          <w:p>
-            <w:pPr>
-              <w:autoSpaceDE w:val="0"/>
-              <w:autoSpaceDN w:val="0"/>
-              <w:adjustRightInd w:val="0"/>
-              <w:rPr>
-                <w:rFonts w:ascii="Arial" w:hAnsi="Arial" w:cs="Arial"/>
-                <w:szCs w:val="24"/>
-              </w:rPr>
-            </w:pPr>
-          </w:p>
-        </w:tc>
-      </w:tr>
-      <w:tr>
-        <w:tc>
-          <w:tcPr>
-            <w:tcW w:w="9962" w:type="dxa"/>
-            <w:gridSpan w:val="5"/>
-            <w:tcBorders>
-              <w:top w:val="nil"/>
-              <w:left w:val="nil"/>
-              <w:bottom w:val="nil"/>
-              <w:right w:val="nil"/>
-            </w:tcBorders>
-          </w:tcPr>
-          <w:p>
-            <w:pPr>
-              <w:autoSpaceDE w:val="0"/>
-              <w:autoSpaceDN w:val="0"/>
-              <w:adjustRightInd w:val="0"/>
-              <w:rPr>
-                <w:rFonts w:ascii="Arial" w:hAnsi="Arial" w:cs="Arial"/>
-                <w:szCs w:val="24"/>
-              </w:rPr>
-            </w:pPr>
-            <w:r>
-              <w:rPr>
-                <w:rFonts w:ascii="Arial" w:hAnsi="Arial" w:cs="Arial"/>
-                <w:szCs w:val="24"/>
-              </w:rPr>
-              <w:t>Method of disposal</w:t>
-            </w:r>
-            <w:r>
-              <w:rPr>
-                <w:rFonts w:ascii="Arial" w:hAnsi="Arial" w:cs="Arial"/>
-                <w:szCs w:val="24"/>
-              </w:rPr>
-              <w:t>:</w:t>
-            </w:r>
-          </w:p>
-        </w:tc>
-      </w:tr>
-      <w:tr>
-        <w:tc>
-          <w:tcPr>
-            <w:tcW w:w="9962" w:type="dxa"/>
-            <w:gridSpan w:val="5"/>
-            <w:tcBorders>
-              <w:top w:val="nil"/>
-              <w:left w:val="nil"/>
-              <w:bottom w:val="nil"/>
-              <w:right w:val="nil"/>
-            </w:tcBorders>
-          </w:tcPr>
-          <w:p>
-            <w:pPr>
-              <w:autoSpaceDE w:val="0"/>
-              <w:autoSpaceDN w:val="0"/>
-              <w:adjustRightInd w:val="0"/>
-              <w:rPr>
-                <w:rFonts w:ascii="Arial" w:hAnsi="Arial" w:cs="Arial"/>
-                <w:szCs w:val="24"/>
-              </w:rPr>
-            </w:pPr>
-          </w:p>
-        </w:tc>
-      </w:tr>
-      <w:tr>
-        <w:tc>
-          <w:tcPr>
-            <w:tcW w:w="9962" w:type="dxa"/>
-            <w:gridSpan w:val="5"/>
-            <w:tcBorders>
-              <w:top w:val="nil"/>
-              <w:left w:val="nil"/>
-              <w:bottom w:val="nil"/>
-              <w:right w:val="nil"/>
-            </w:tcBorders>
-          </w:tcPr>
-          <w:p>
-            <w:pPr>
-              <w:autoSpaceDE w:val="0"/>
-              <w:autoSpaceDN w:val="0"/>
-              <w:adjustRightInd w:val="0"/>
-              <w:rPr>
-                <w:rFonts w:ascii="Arial" w:hAnsi="Arial" w:cs="Arial"/>
-                <w:szCs w:val="24"/>
-              </w:rPr>
-            </w:pPr>
-          </w:p>
-        </w:tc>
-      </w:tr>
-      <w:tr>
-        <w:tc>
-          <w:tcPr>
-            <w:tcW w:w="5245" w:type="dxa"/>
-            <w:gridSpan w:val="3"/>
-            <w:tcBorders>
-              <w:top w:val="nil"/>
-              <w:left w:val="nil"/>
-              <w:bottom w:val="nil"/>
-              <w:right w:val="nil"/>
-            </w:tcBorders>
-          </w:tcPr>
-          <w:p>
-            <w:pPr>
-              <w:autoSpaceDE w:val="0"/>
-              <w:autoSpaceDN w:val="0"/>
-              <w:adjustRightInd w:val="0"/>
-              <w:rPr>
-                <w:rFonts w:ascii="Arial" w:hAnsi="Arial" w:cs="Arial"/>
-                <w:szCs w:val="24"/>
-              </w:rPr>
-            </w:pPr>
-            <w:r>
-              <w:rPr>
-                <w:rFonts w:ascii="Arial" w:hAnsi="Arial" w:cs="Arial"/>
-                <w:szCs w:val="24"/>
-              </w:rPr>
-              <w:t>T</w:t>
-            </w:r>
-            <w:r>
-              <w:rPr>
-                <w:rFonts w:ascii="Arial" w:hAnsi="Arial" w:cs="Arial"/>
-                <w:szCs w:val="24"/>
-              </w:rPr>
-              <w:t>he estimated value of the recovered material</w:t>
-            </w:r>
-            <w:r>
-              <w:rPr>
-                <w:rFonts w:ascii="Arial" w:hAnsi="Arial" w:cs="Arial"/>
-                <w:szCs w:val="24"/>
-              </w:rPr>
-              <w:t>:</w:t>
-            </w:r>
-          </w:p>
-        </w:tc>
-        <w:tc>
-          <w:tcPr>
-            <w:tcW w:w="4717" w:type="dxa"/>
-            <w:gridSpan w:val="2"/>
-            <w:tcBorders>
-              <w:top w:val="nil"/>
-              <w:left w:val="nil"/>
-              <w:bottom w:val="nil"/>
-              <w:right w:val="nil"/>
-            </w:tcBorders>
-          </w:tcPr>
-          <w:p>
-            <w:pPr>
-              <w:autoSpaceDE w:val="0"/>
-              <w:autoSpaceDN w:val="0"/>
-              <w:adjustRightInd w:val="0"/>
-              <w:rPr>
-                <w:rFonts w:ascii="Arial" w:hAnsi="Arial" w:cs="Arial"/>
-                <w:szCs w:val="24"/>
-              </w:rPr>
-            </w:pPr>
-          </w:p>
-        </w:tc>
-      </w:tr>
-      <w:tr>
-        <w:tc>
-          <w:tcPr>
-            <w:tcW w:w="9962" w:type="dxa"/>
-            <w:gridSpan w:val="5"/>
-            <w:tcBorders>
-              <w:top w:val="nil"/>
-              <w:left w:val="nil"/>
-              <w:bottom w:val="nil"/>
-              <w:right w:val="nil"/>
-            </w:tcBorders>
-          </w:tcPr>
-          <w:p>
-            <w:pPr>
-              <w:autoSpaceDE w:val="0"/>
-              <w:autoSpaceDN w:val="0"/>
-              <w:adjustRightInd w:val="0"/>
-              <w:rPr>
-                <w:rFonts w:ascii="Arial" w:hAnsi="Arial" w:cs="Arial"/>
-                <w:szCs w:val="24"/>
-              </w:rPr>
-            </w:pPr>
-          </w:p>
-        </w:tc>
-      </w:tr>
-      <w:tr>
-        <w:tc>
-          <w:tcPr>
-            <w:tcW w:w="2552" w:type="dxa"/>
-            <w:tcBorders>
-              <w:top w:val="nil"/>
-              <w:left w:val="nil"/>
-              <w:bottom w:val="nil"/>
-              <w:right w:val="nil"/>
-            </w:tcBorders>
-          </w:tcPr>
-          <w:p>
-            <w:pPr>
-              <w:autoSpaceDE w:val="0"/>
-              <w:autoSpaceDN w:val="0"/>
-              <w:adjustRightInd w:val="0"/>
-              <w:rPr>
-                <w:rFonts w:ascii="Arial" w:hAnsi="Arial" w:cs="Arial"/>
-                <w:szCs w:val="24"/>
-              </w:rPr>
-            </w:pPr>
-            <w:r>
-              <w:rPr>
-                <w:rFonts w:ascii="Arial" w:hAnsi="Arial" w:cs="Arial"/>
-                <w:szCs w:val="24"/>
-              </w:rPr>
-              <w:t>The cost of recovery:</w:t>
-            </w:r>
-          </w:p>
-        </w:tc>
-        <w:tc>
-          <w:tcPr>
-            <w:tcW w:w="7410" w:type="dxa"/>
-            <w:gridSpan w:val="4"/>
-            <w:tcBorders>
-              <w:top w:val="nil"/>
-              <w:left w:val="nil"/>
-              <w:bottom w:val="nil"/>
-              <w:right w:val="nil"/>
-            </w:tcBorders>
-          </w:tcPr>
-          <w:p>
-            <w:pPr>
-              <w:autoSpaceDE w:val="0"/>
-              <w:autoSpaceDN w:val="0"/>
-              <w:adjustRightInd w:val="0"/>
-              <w:rPr>
-                <w:rFonts w:ascii="Arial" w:hAnsi="Arial" w:cs="Arial"/>
-                <w:szCs w:val="24"/>
-              </w:rPr>
-            </w:pPr>
-          </w:p>
-        </w:tc>
-      </w:tr>
-      <w:tr>
-        <w:tc>
-          <w:tcPr>
-            <w:tcW w:w="9962" w:type="dxa"/>
-            <w:gridSpan w:val="5"/>
-            <w:tcBorders>
-              <w:top w:val="nil"/>
-              <w:left w:val="nil"/>
-              <w:bottom w:val="nil"/>
-              <w:right w:val="nil"/>
-            </w:tcBorders>
-          </w:tcPr>
-          <w:p>
-            <w:pPr>
-              <w:autoSpaceDE w:val="0"/>
-              <w:autoSpaceDN w:val="0"/>
-              <w:adjustRightInd w:val="0"/>
-              <w:rPr>
-                <w:rFonts w:ascii="Arial" w:hAnsi="Arial" w:cs="Arial"/>
-                <w:szCs w:val="24"/>
-              </w:rPr>
-            </w:pPr>
-          </w:p>
-        </w:tc>
-      </w:tr>
-      <w:tr>
-        <w:tc>
-          <w:tcPr>
-            <w:tcW w:w="5812" w:type="dxa"/>
-            <w:gridSpan w:val="4"/>
-            <w:tcBorders>
-              <w:top w:val="nil"/>
-              <w:left w:val="nil"/>
-              <w:bottom w:val="nil"/>
-              <w:right w:val="nil"/>
-            </w:tcBorders>
-          </w:tcPr>
-          <w:p>
-            <w:pPr>
-              <w:autoSpaceDE w:val="0"/>
-              <w:autoSpaceDN w:val="0"/>
-              <w:adjustRightInd w:val="0"/>
-              <w:rPr>
-                <w:rFonts w:ascii="Arial" w:hAnsi="Arial" w:cs="Arial"/>
-                <w:szCs w:val="24"/>
-              </w:rPr>
-            </w:pPr>
-            <w:r>
-              <w:rPr>
-                <w:rFonts w:ascii="Arial" w:hAnsi="Arial" w:cs="Arial"/>
-                <w:szCs w:val="24"/>
-              </w:rPr>
-              <w:t>The cost of disposal of the non-recoverable fraction:</w:t>
-            </w:r>
-          </w:p>
-        </w:tc>
-        <w:tc>
-          <w:tcPr>
-            <w:tcW w:w="4150" w:type="dxa"/>
-            <w:tcBorders>
-              <w:top w:val="nil"/>
-              <w:left w:val="nil"/>
-              <w:bottom w:val="nil"/>
-              <w:right w:val="nil"/>
-            </w:tcBorders>
-          </w:tcPr>
-          <w:p>
-            <w:pPr>
-              <w:autoSpaceDE w:val="0"/>
-              <w:autoSpaceDN w:val="0"/>
-              <w:adjustRightInd w:val="0"/>
-              <w:rPr>
-                <w:rFonts w:ascii="Arial" w:hAnsi="Arial" w:cs="Arial"/>
-                <w:szCs w:val="24"/>
-              </w:rPr>
-            </w:pPr>
-          </w:p>
-        </w:tc>
-      </w:tr>
-      <w:tr>
-        <w:tc>
-          <w:tcPr>
-            <w:tcW w:w="9962" w:type="dxa"/>
-            <w:gridSpan w:val="5"/>
-            <w:tcBorders>
-              <w:top w:val="nil"/>
-              <w:left w:val="nil"/>
-              <w:bottom w:val="nil"/>
-              <w:right w:val="nil"/>
-            </w:tcBorders>
-          </w:tcPr>
-          <w:p>
-            <w:pPr>
-              <w:autoSpaceDE w:val="0"/>
-              <w:autoSpaceDN w:val="0"/>
-              <w:adjustRightInd w:val="0"/>
-              <w:rPr>
-                <w:rFonts w:ascii="Arial" w:hAnsi="Arial" w:cs="Arial"/>
-                <w:szCs w:val="24"/>
-              </w:rPr>
-            </w:pPr>
-          </w:p>
-        </w:tc>
-      </w:tr>
-    </w:tbl>
     <w:p>
       <w:pPr>
         <w:rPr>
@@ -36059,7 +36148,7 @@
 </file>
 
 <file path=customXml/itemProps1.xml><?xml version="1.0" encoding="utf-8"?>
-<ds:datastoreItem xmlns:ds="http://schemas.openxmlformats.org/officeDocument/2006/customXml" ds:itemID="{359BFB92-4422-4D3B-8575-A88B9E53B9C9}">
+<ds:datastoreItem xmlns:ds="http://schemas.openxmlformats.org/officeDocument/2006/customXml" ds:itemID="{CA4D163A-1E43-463C-8F61-DFA7AD9540C2}">
   <ds:schemaRefs>
     <ds:schemaRef ds:uri="http://schemas.openxmlformats.org/officeDocument/2006/bibliography"/>
   </ds:schemaRefs>

</xml_diff>

<commit_message>
direct users to search page when switcheroo input is empty and show percentage non recoverable in waste recovery annex
</commit_message>
<xml_diff>
--- a/src/EA.Iws.Api/Documents/NotificationMergeTemplate.docx
+++ b/src/EA.Iws.Api/Documents/NotificationMergeTemplate.docx
@@ -406,7 +406,6 @@
               <w:rPr>
                 <w:noProof/>
                 <w:sz w:val="16"/>
-                <w:lang w:val="en-IN" w:eastAsia="en-IN"/>
               </w:rPr>
               <mc:AlternateContent>
                 <mc:Choice Requires="wps">
@@ -1698,7 +1697,6 @@
               <w:rPr>
                 <w:noProof/>
                 <w:sz w:val="16"/>
-                <w:lang w:val="en-IN" w:eastAsia="en-IN"/>
               </w:rPr>
               <mc:AlternateContent>
                 <mc:Choice Requires="wps">
@@ -2371,7 +2369,6 @@
               <w:rPr>
                 <w:noProof/>
                 <w:sz w:val="16"/>
-                <w:lang w:val="en-IN" w:eastAsia="en-IN"/>
               </w:rPr>
               <mc:AlternateContent>
                 <mc:Choice Requires="wps">
@@ -2548,7 +2545,6 @@
               <w:rPr>
                 <w:noProof/>
                 <w:sz w:val="16"/>
-                <w:lang w:val="en-IN" w:eastAsia="en-IN"/>
               </w:rPr>
               <mc:AlternateContent>
                 <mc:Choice Requires="wps">
@@ -2746,7 +2742,6 @@
               <w:rPr>
                 <w:noProof/>
                 <w:sz w:val="16"/>
-                <w:lang w:val="en-IN" w:eastAsia="en-IN"/>
               </w:rPr>
               <mc:AlternateContent>
                 <mc:Choice Requires="wps">
@@ -3554,7 +3549,6 @@
             <w:r>
               <w:rPr>
                 <w:noProof/>
-                <w:lang w:val="en-IN" w:eastAsia="en-IN"/>
               </w:rPr>
               <mc:AlternateContent>
                 <mc:Choice Requires="wps">
@@ -3730,7 +3724,6 @@
             <w:r>
               <w:rPr>
                 <w:noProof/>
-                <w:lang w:val="en-IN" w:eastAsia="en-IN"/>
               </w:rPr>
               <mc:AlternateContent>
                 <mc:Choice Requires="wps">
@@ -4062,8 +4055,6 @@
               </w:rPr>
               <w:fldChar w:fldCharType="end"/>
             </w:r>
-            <w:bookmarkStart w:id="2" w:name="_GoBack"/>
-            <w:bookmarkEnd w:id="2"/>
           </w:p>
           <w:p>
             <w:pPr>
@@ -4574,7 +4565,6 @@
               <w:rPr>
                 <w:noProof/>
                 <w:sz w:val="16"/>
-                <w:lang w:val="en-IN" w:eastAsia="en-IN"/>
               </w:rPr>
               <mc:AlternateContent>
                 <mc:Choice Requires="wps">
@@ -4974,7 +4964,6 @@
               <w:rPr>
                 <w:noProof/>
                 <w:sz w:val="16"/>
-                <w:lang w:val="en-IN" w:eastAsia="en-IN"/>
               </w:rPr>
               <mc:AlternateContent>
                 <mc:Choice Requires="wps">
@@ -5211,7 +5200,6 @@
               <w:rPr>
                 <w:noProof/>
                 <w:sz w:val="16"/>
-                <w:lang w:val="en-IN" w:eastAsia="en-IN"/>
               </w:rPr>
               <mc:AlternateContent>
                 <mc:Choice Requires="wps">
@@ -5677,7 +5665,6 @@
               <w:rPr>
                 <w:noProof/>
                 <w:sz w:val="16"/>
-                <w:lang w:val="en-IN" w:eastAsia="en-IN"/>
               </w:rPr>
               <mc:AlternateContent>
                 <mc:Choice Requires="wps">
@@ -5947,7 +5934,6 @@
               <w:rPr>
                 <w:noProof/>
                 <w:sz w:val="16"/>
-                <w:lang w:val="en-IN" w:eastAsia="en-IN"/>
               </w:rPr>
               <mc:AlternateContent>
                 <mc:Choice Requires="wps">
@@ -7358,7 +7344,6 @@
             <w:r>
               <w:rPr>
                 <w:noProof/>
-                <w:lang w:val="en-IN" w:eastAsia="en-IN"/>
               </w:rPr>
               <mc:AlternateContent>
                 <mc:Choice Requires="wps">
@@ -7535,7 +7520,6 @@
               <w:rPr>
                 <w:noProof/>
                 <w:sz w:val="16"/>
-                <w:lang w:val="en-IN" w:eastAsia="en-IN"/>
               </w:rPr>
               <mc:AlternateContent>
                 <mc:Choice Requires="wps">
@@ -8389,7 +8373,6 @@
             <w:r>
               <w:rPr>
                 <w:noProof/>
-                <w:lang w:val="en-IN" w:eastAsia="en-IN"/>
               </w:rPr>
               <mc:AlternateContent>
                 <mc:Choice Requires="wps">
@@ -8580,7 +8563,6 @@
             <w:r>
               <w:rPr>
                 <w:noProof/>
-                <w:lang w:val="en-IN" w:eastAsia="en-IN"/>
               </w:rPr>
               <mc:AlternateContent>
                 <mc:Choice Requires="wps">
@@ -8853,7 +8835,6 @@
             <w:r>
               <w:rPr>
                 <w:noProof/>
-                <w:lang w:val="en-IN" w:eastAsia="en-IN"/>
               </w:rPr>
               <mc:AlternateContent>
                 <mc:Choice Requires="wps">
@@ -9395,7 +9376,6 @@
             <w:r>
               <w:rPr>
                 <w:noProof/>
-                <w:lang w:val="en-IN" w:eastAsia="en-IN"/>
               </w:rPr>
               <mc:AlternateContent>
                 <mc:Choice Requires="wps">
@@ -9651,7 +9631,6 @@
             <w:r>
               <w:rPr>
                 <w:noProof/>
-                <w:lang w:val="en-IN" w:eastAsia="en-IN"/>
               </w:rPr>
               <mc:AlternateContent>
                 <mc:Choice Requires="wps">
@@ -9841,7 +9820,6 @@
             <w:r>
               <w:rPr>
                 <w:noProof/>
-                <w:lang w:val="en-IN" w:eastAsia="en-IN"/>
               </w:rPr>
               <mc:AlternateContent>
                 <mc:Choice Requires="wps">
@@ -10032,7 +10010,6 @@
             <w:r>
               <w:rPr>
                 <w:noProof/>
-                <w:lang w:val="en-IN" w:eastAsia="en-IN"/>
               </w:rPr>
               <mc:AlternateContent>
                 <mc:Choice Requires="wps">
@@ -10223,7 +10200,6 @@
             <w:r>
               <w:rPr>
                 <w:noProof/>
-                <w:lang w:val="en-IN" w:eastAsia="en-IN"/>
               </w:rPr>
               <mc:AlternateContent>
                 <mc:Choice Requires="wps">
@@ -10413,7 +10389,6 @@
             <w:r>
               <w:rPr>
                 <w:noProof/>
-                <w:lang w:val="en-IN" w:eastAsia="en-IN"/>
               </w:rPr>
               <mc:AlternateContent>
                 <mc:Choice Requires="wps">
@@ -11079,7 +11054,6 @@
             <w:r>
               <w:rPr>
                 <w:noProof/>
-                <w:lang w:val="en-IN" w:eastAsia="en-IN"/>
               </w:rPr>
               <mc:AlternateContent>
                 <mc:Choice Requires="wps">
@@ -15202,7 +15176,6 @@
               <w:rPr>
                 <w:noProof/>
                 <w:sz w:val="16"/>
-                <w:lang w:val="en-IN" w:eastAsia="en-IN"/>
               </w:rPr>
               <mc:AlternateContent>
                 <mc:Choice Requires="wps">
@@ -15493,7 +15466,6 @@
               <w:rPr>
                 <w:noProof/>
                 <w:sz w:val="16"/>
-                <w:lang w:val="en-IN" w:eastAsia="en-IN"/>
               </w:rPr>
               <mc:AlternateContent>
                 <mc:Choice Requires="wps">
@@ -17201,106 +17173,92 @@
             <w:r>
               <w:t xml:space="preserve"> </w:t>
             </w:r>
-            <w:r>
+            <w:fldSimple w:instr=" MERGEFIELD  Producer[RegistrationNumber]  \* MERGEFORMAT ">
+              <w:r>
+                <w:rPr>
+                  <w:noProof/>
+                </w:rPr>
+                <w:t>«Producer[RegistrationNumber]»</w:t>
+              </w:r>
+            </w:fldSimple>
+          </w:p>
+          <w:p>
+            <w:pPr>
+              <w:rPr>
+                <w:rFonts w:ascii="Arial" w:hAnsi="Arial" w:cs="Arial"/>
+                <w:sz w:val="14"/>
+                <w:szCs w:val="14"/>
+              </w:rPr>
+            </w:pPr>
+            <w:r>
+              <w:rPr>
+                <w:sz w:val="16"/>
+              </w:rPr>
+              <w:t>Name:</w:t>
+            </w:r>
+            <w:r>
+              <w:rPr>
+                <w:sz w:val="16"/>
+              </w:rPr>
+              <w:t xml:space="preserve"> </w:t>
+            </w:r>
+            <w:r>
+              <w:rPr>
+                <w:rFonts w:ascii="Arial" w:hAnsi="Arial" w:cs="Arial"/>
+                <w:sz w:val="14"/>
+                <w:szCs w:val="14"/>
+              </w:rPr>
               <w:fldChar w:fldCharType="begin"/>
             </w:r>
             <w:r>
-              <w:instrText xml:space="preserve"> MERGEFIELD  Producer[RegistrationNumber]  \* MERGEFORMAT </w:instrText>
-            </w:r>
-            <w:r>
+              <w:rPr>
+                <w:rFonts w:ascii="Arial" w:hAnsi="Arial" w:cs="Arial"/>
+                <w:sz w:val="14"/>
+                <w:szCs w:val="14"/>
+              </w:rPr>
+              <w:instrText xml:space="preserve"> MERGEFIELD  Producer[Name]  \* MERGEFORMAT </w:instrText>
+            </w:r>
+            <w:r>
+              <w:rPr>
+                <w:rFonts w:ascii="Arial" w:hAnsi="Arial" w:cs="Arial"/>
+                <w:sz w:val="14"/>
+                <w:szCs w:val="14"/>
+              </w:rPr>
               <w:fldChar w:fldCharType="separate"/>
             </w:r>
             <w:r>
               <w:rPr>
+                <w:rFonts w:ascii="Arial" w:hAnsi="Arial" w:cs="Arial"/>
                 <w:noProof/>
-              </w:rPr>
-              <w:t>«Producer[RegistrationNumber]»</w:t>
+                <w:sz w:val="14"/>
+                <w:szCs w:val="14"/>
+              </w:rPr>
+              <w:t>«Producer[Name]»</w:t>
+            </w:r>
+            <w:r>
+              <w:rPr>
+                <w:rFonts w:ascii="Arial" w:hAnsi="Arial" w:cs="Arial"/>
+                <w:sz w:val="14"/>
+                <w:szCs w:val="14"/>
+              </w:rPr>
+              <w:fldChar w:fldCharType="end"/>
             </w:r>
             <w:r>
               <w:rPr>
                 <w:noProof/>
-              </w:rPr>
-              <w:fldChar w:fldCharType="end"/>
-            </w:r>
-          </w:p>
-          <w:p>
-            <w:pPr>
-              <w:rPr>
-                <w:rFonts w:ascii="Arial" w:hAnsi="Arial" w:cs="Arial"/>
-                <w:sz w:val="14"/>
-                <w:szCs w:val="14"/>
-              </w:rPr>
-            </w:pPr>
-            <w:r>
-              <w:rPr>
-                <w:sz w:val="16"/>
-              </w:rPr>
-              <w:t>Name:</w:t>
-            </w:r>
-            <w:r>
-              <w:rPr>
-                <w:sz w:val="16"/>
+                <w:sz w:val="16"/>
+                <w:lang w:val="en-IN" w:eastAsia="en-IN"/>
               </w:rPr>
               <w:t xml:space="preserve"> </w:t>
             </w:r>
-            <w:r>
-              <w:rPr>
-                <w:rFonts w:ascii="Arial" w:hAnsi="Arial" w:cs="Arial"/>
-                <w:sz w:val="14"/>
-                <w:szCs w:val="14"/>
-              </w:rPr>
-              <w:fldChar w:fldCharType="begin"/>
-            </w:r>
-            <w:r>
-              <w:rPr>
-                <w:rFonts w:ascii="Arial" w:hAnsi="Arial" w:cs="Arial"/>
-                <w:sz w:val="14"/>
-                <w:szCs w:val="14"/>
-              </w:rPr>
-              <w:instrText xml:space="preserve"> MERGEFIELD  Producer[Name]  \* MERGEFORMAT </w:instrText>
-            </w:r>
-            <w:r>
-              <w:rPr>
-                <w:rFonts w:ascii="Arial" w:hAnsi="Arial" w:cs="Arial"/>
-                <w:sz w:val="14"/>
-                <w:szCs w:val="14"/>
-              </w:rPr>
-              <w:fldChar w:fldCharType="separate"/>
-            </w:r>
-            <w:r>
-              <w:rPr>
-                <w:rFonts w:ascii="Arial" w:hAnsi="Arial" w:cs="Arial"/>
+          </w:p>
+          <w:p>
+            <w:pPr>
+              <w:pStyle w:val="BodyText"/>
+            </w:pPr>
+            <w:r>
+              <w:rPr>
                 <w:noProof/>
-                <w:sz w:val="14"/>
-                <w:szCs w:val="14"/>
-              </w:rPr>
-              <w:t>«Producer[Name]»</w:t>
-            </w:r>
-            <w:r>
-              <w:rPr>
-                <w:rFonts w:ascii="Arial" w:hAnsi="Arial" w:cs="Arial"/>
-                <w:sz w:val="14"/>
-                <w:szCs w:val="14"/>
-              </w:rPr>
-              <w:fldChar w:fldCharType="end"/>
-            </w:r>
-            <w:r>
-              <w:rPr>
-                <w:noProof/>
-                <w:sz w:val="16"/>
-                <w:lang w:val="en-IN" w:eastAsia="en-IN"/>
-              </w:rPr>
-              <w:t xml:space="preserve"> </w:t>
-            </w:r>
-          </w:p>
-          <w:p>
-            <w:pPr>
-              <w:pStyle w:val="BodyText"/>
-            </w:pPr>
-            <w:r>
-              <w:rPr>
-                <w:noProof/>
-                <w:lang w:val="en-IN" w:eastAsia="en-IN"/>
               </w:rPr>
               <mc:AlternateContent>
                 <mc:Choice Requires="wps">
@@ -17464,7 +17422,6 @@
             <w:r>
               <w:rPr>
                 <w:noProof/>
-                <w:lang w:val="en-IN" w:eastAsia="en-IN"/>
               </w:rPr>
               <mc:AlternateContent>
                 <mc:Choice Requires="wps">
@@ -17764,7 +17721,6 @@
               <w:rPr>
                 <w:noProof/>
                 <w:sz w:val="16"/>
-                <w:lang w:val="en-IN" w:eastAsia="en-IN"/>
               </w:rPr>
               <mc:AlternateContent>
                 <mc:Choice Requires="wps">
@@ -18199,7 +18155,6 @@
               <w:rPr>
                 <w:noProof/>
                 <w:sz w:val="16"/>
-                <w:lang w:val="en-IN" w:eastAsia="en-IN"/>
               </w:rPr>
               <mc:AlternateContent>
                 <mc:Choice Requires="wps">
@@ -19684,7 +19639,6 @@
               <w:rPr>
                 <w:noProof/>
                 <w:sz w:val="16"/>
-                <w:lang w:val="en-IN" w:eastAsia="en-IN"/>
               </w:rPr>
               <mc:AlternateContent>
                 <mc:Choice Requires="wps">
@@ -19861,7 +19815,6 @@
               <w:rPr>
                 <w:noProof/>
                 <w:sz w:val="16"/>
-                <w:lang w:val="en-IN" w:eastAsia="en-IN"/>
               </w:rPr>
               <mc:AlternateContent>
                 <mc:Choice Requires="wps">
@@ -31216,6 +31169,8 @@
               </w:rPr>
               <w:fldChar w:fldCharType="end"/>
             </w:r>
+            <w:bookmarkStart w:id="2" w:name="_GoBack"/>
+            <w:bookmarkEnd w:id="2"/>
           </w:p>
         </w:tc>
       </w:tr>
@@ -31226,6 +31181,9 @@
           </w:tcPr>
           <w:p>
             <w:pPr>
+              <w:tabs>
+                <w:tab w:val="left" w:pos="1139"/>
+              </w:tabs>
               <w:autoSpaceDE w:val="0"/>
               <w:autoSpaceDN w:val="0"/>
               <w:adjustRightInd w:val="0"/>
@@ -31506,6 +31464,89 @@
                 <w:szCs w:val="24"/>
               </w:rPr>
               <w:t>«RecovInfo[MethodOfDisposal]»</w:t>
+            </w:r>
+            <w:r>
+              <w:rPr>
+                <w:rFonts w:ascii="Arial" w:hAnsi="Arial" w:cs="Arial"/>
+                <w:szCs w:val="24"/>
+              </w:rPr>
+              <w:fldChar w:fldCharType="end"/>
+            </w:r>
+            <w:r>
+              <w:rPr>
+                <w:rFonts w:ascii="Arial" w:hAnsi="Arial" w:cs="Arial"/>
+                <w:szCs w:val="24"/>
+              </w:rPr>
+              <w:t xml:space="preserve"> </w:t>
+            </w:r>
+          </w:p>
+          <w:p>
+            <w:pPr>
+              <w:autoSpaceDE w:val="0"/>
+              <w:autoSpaceDN w:val="0"/>
+              <w:adjustRightInd w:val="0"/>
+              <w:rPr>
+                <w:rFonts w:ascii="Arial" w:hAnsi="Arial" w:cs="Arial"/>
+                <w:szCs w:val="24"/>
+              </w:rPr>
+            </w:pPr>
+          </w:p>
+          <w:p>
+            <w:pPr>
+              <w:autoSpaceDE w:val="0"/>
+              <w:autoSpaceDN w:val="0"/>
+              <w:adjustRightInd w:val="0"/>
+              <w:rPr>
+                <w:rFonts w:ascii="Arial" w:hAnsi="Arial" w:cs="Arial"/>
+                <w:szCs w:val="24"/>
+              </w:rPr>
+            </w:pPr>
+            <w:r>
+              <w:rPr>
+                <w:rFonts w:ascii="Arial" w:hAnsi="Arial" w:cs="Arial"/>
+                <w:szCs w:val="24"/>
+              </w:rPr>
+              <w:t>The amount of non-recoverable waste in relation to recovered material:</w:t>
+            </w:r>
+          </w:p>
+          <w:p>
+            <w:pPr>
+              <w:autoSpaceDE w:val="0"/>
+              <w:autoSpaceDN w:val="0"/>
+              <w:adjustRightInd w:val="0"/>
+              <w:rPr>
+                <w:rFonts w:ascii="Arial" w:hAnsi="Arial" w:cs="Arial"/>
+                <w:szCs w:val="24"/>
+              </w:rPr>
+            </w:pPr>
+            <w:r>
+              <w:rPr>
+                <w:rFonts w:ascii="Arial" w:hAnsi="Arial" w:cs="Arial"/>
+                <w:szCs w:val="24"/>
+              </w:rPr>
+              <w:fldChar w:fldCharType="begin"/>
+            </w:r>
+            <w:r>
+              <w:rPr>
+                <w:rFonts w:ascii="Arial" w:hAnsi="Arial" w:cs="Arial"/>
+                <w:szCs w:val="24"/>
+              </w:rPr>
+              <w:instrText xml:space="preserve"> MERGEFIELD  RecovInfo[PercentageNonRecoverable]  \* MERGEFORMAT </w:instrText>
+            </w:r>
+            <w:r>
+              <w:rPr>
+                <w:rFonts w:ascii="Arial" w:hAnsi="Arial" w:cs="Arial"/>
+                <w:szCs w:val="24"/>
+              </w:rPr>
+              <w:fldChar w:fldCharType="separate"/>
+            </w:r>
+            <w:r>
+              <w:rPr>
+                <w:rFonts w:ascii="Arial" w:hAnsi="Arial" w:cs="Arial"/>
+                <w:noProof/>
+                <w:szCs w:val="24"/>
+              </w:rPr>
+              <w:t>«RecovInfo[PercentageNonRecoverable]»</w:t>
             </w:r>
             <w:r>
               <w:rPr>
@@ -36148,7 +36189,7 @@
 </file>
 
 <file path=customXml/itemProps1.xml><?xml version="1.0" encoding="utf-8"?>
-<ds:datastoreItem xmlns:ds="http://schemas.openxmlformats.org/officeDocument/2006/customXml" ds:itemID="{CA4D163A-1E43-463C-8F61-DFA7AD9540C2}">
+<ds:datastoreItem xmlns:ds="http://schemas.openxmlformats.org/officeDocument/2006/customXml" ds:itemID="{15DCD9B3-F945-4074-9E98-EC8A10AB257E}">
   <ds:schemaRefs>
     <ds:schemaRef ds:uri="http://schemas.openxmlformats.org/officeDocument/2006/bibliography"/>
   </ds:schemaRefs>

</xml_diff>

<commit_message>
correct some notification document format issues when converting to pdf
</commit_message>
<xml_diff>
--- a/src/EA.Iws.Api/Documents/NotificationMergeTemplate.docx
+++ b/src/EA.Iws.Api/Documents/NotificationMergeTemplate.docx
@@ -218,6 +218,7 @@
             <w:gridSpan w:val="5"/>
             <w:vMerge w:val="restart"/>
             <w:tcBorders>
+              <w:bottom w:val="nil"/>
               <w:right w:val="nil"/>
             </w:tcBorders>
           </w:tcPr>
@@ -1060,7 +1061,14 @@
                 <w:sz w:val="16"/>
                 <w:szCs w:val="16"/>
               </w:rPr>
-              <w:t xml:space="preserve">C.       Pre-consented recovery facility </w:t>
+              <w:t xml:space="preserve">C. </w:t>
+            </w:r>
+            <w:r>
+              <w:rPr>
+                <w:sz w:val="16"/>
+                <w:szCs w:val="16"/>
+              </w:rPr>
+              <w:t xml:space="preserve">Pre-consented recovery facility </w:t>
             </w:r>
             <w:r>
               <w:rPr>
@@ -1089,7 +1097,6 @@
                 <w:sz w:val="16"/>
                 <w:szCs w:val="16"/>
               </w:rPr>
-              <w:tab/>
               <w:t>Yes:</w:t>
             </w:r>
             <w:r>
@@ -1155,10 +1162,17 @@
             </w:r>
             <w:r>
               <w:rPr>
+                <w:rFonts w:ascii="Segoe UI Symbol" w:hAnsi="Segoe UI Symbol"/>
                 <w:sz w:val="16"/>
                 <w:szCs w:val="16"/>
               </w:rPr>
               <w:tab/>
+            </w:r>
+            <w:r>
+              <w:rPr>
+                <w:sz w:val="16"/>
+                <w:szCs w:val="16"/>
+              </w:rPr>
               <w:t>No:</w:t>
             </w:r>
             <w:r>
@@ -3069,7 +3083,7 @@
                 <w:i/>
                 <w:sz w:val="16"/>
               </w:rPr>
-              <w:tab/>
+              <w:t xml:space="preserve">   </w:t>
             </w:r>
             <w:r>
               <w:rPr>
@@ -3085,42 +3099,42 @@
             </w:r>
             <w:r>
               <w:rPr>
-                <w:rFonts w:ascii="Arial" w:hAnsi="Arial" w:cs="Arial"/>
-                <w:sz w:val="14"/>
-                <w:szCs w:val="14"/>
+                <w:rFonts w:ascii="Segoe UI Symbol" w:hAnsi="Segoe UI Symbol" w:cs="Arial"/>
+                <w:sz w:val="16"/>
+                <w:szCs w:val="16"/>
               </w:rPr>
               <w:fldChar w:fldCharType="begin"/>
             </w:r>
             <w:r>
               <w:rPr>
-                <w:rFonts w:ascii="Arial" w:hAnsi="Arial" w:cs="Arial"/>
-                <w:sz w:val="14"/>
-                <w:szCs w:val="14"/>
+                <w:rFonts w:ascii="Segoe UI Symbol" w:hAnsi="Segoe UI Symbol" w:cs="Arial"/>
+                <w:sz w:val="16"/>
+                <w:szCs w:val="16"/>
               </w:rPr>
               <w:instrText xml:space="preserve"> MERGEFIELD  General[IsSpecialHandling]  \* MERGEFORMAT </w:instrText>
             </w:r>
             <w:r>
               <w:rPr>
-                <w:rFonts w:ascii="Arial" w:hAnsi="Arial" w:cs="Arial"/>
-                <w:sz w:val="14"/>
-                <w:szCs w:val="14"/>
+                <w:rFonts w:ascii="Segoe UI Symbol" w:hAnsi="Segoe UI Symbol" w:cs="Arial"/>
+                <w:sz w:val="16"/>
+                <w:szCs w:val="16"/>
               </w:rPr>
               <w:fldChar w:fldCharType="separate"/>
             </w:r>
             <w:r>
               <w:rPr>
-                <w:rFonts w:ascii="Arial" w:hAnsi="Arial" w:cs="Arial"/>
+                <w:rFonts w:ascii="Segoe UI Symbol" w:hAnsi="Segoe UI Symbol" w:cs="Arial"/>
                 <w:noProof/>
-                <w:sz w:val="14"/>
-                <w:szCs w:val="14"/>
+                <w:sz w:val="16"/>
+                <w:szCs w:val="16"/>
               </w:rPr>
               <w:t>«General[IsSpecialHandling]»</w:t>
             </w:r>
             <w:r>
               <w:rPr>
-                <w:rFonts w:ascii="Arial" w:hAnsi="Arial" w:cs="Arial"/>
-                <w:sz w:val="14"/>
-                <w:szCs w:val="14"/>
+                <w:rFonts w:ascii="Segoe UI Symbol" w:hAnsi="Segoe UI Symbol" w:cs="Arial"/>
+                <w:sz w:val="16"/>
+                <w:szCs w:val="16"/>
               </w:rPr>
               <w:fldChar w:fldCharType="end"/>
             </w:r>
@@ -3128,47 +3142,53 @@
               <w:rPr>
                 <w:sz w:val="16"/>
               </w:rPr>
-              <w:tab/>
-              <w:t xml:space="preserve">No: </w:t>
-            </w:r>
-            <w:r>
-              <w:rPr>
-                <w:rFonts w:ascii="Arial" w:hAnsi="Arial" w:cs="Arial"/>
-                <w:sz w:val="14"/>
-                <w:szCs w:val="14"/>
+              <w:t xml:space="preserve">   </w:t>
+            </w:r>
+            <w:r>
+              <w:rPr>
+                <w:sz w:val="16"/>
+              </w:rPr>
+              <w:t>No:</w:t>
+            </w:r>
+            <w:r>
+              <w:rPr>
+                <w:sz w:val="16"/>
+              </w:rPr>
+              <w:t xml:space="preserve"> </w:t>
+            </w:r>
+            <w:r>
+              <w:rPr>
+                <w:rFonts w:ascii="Segoe UI Symbol" w:hAnsi="Segoe UI Symbol"/>
+                <w:sz w:val="16"/>
               </w:rPr>
               <w:fldChar w:fldCharType="begin"/>
             </w:r>
             <w:r>
               <w:rPr>
-                <w:rFonts w:ascii="Arial" w:hAnsi="Arial" w:cs="Arial"/>
-                <w:sz w:val="14"/>
-                <w:szCs w:val="14"/>
+                <w:rFonts w:ascii="Segoe UI Symbol" w:hAnsi="Segoe UI Symbol"/>
+                <w:sz w:val="16"/>
               </w:rPr>
               <w:instrText xml:space="preserve"> MERGEFIELD  General[IsNotSpecialHandling]  \* MERGEFORMAT </w:instrText>
             </w:r>
             <w:r>
               <w:rPr>
-                <w:rFonts w:ascii="Arial" w:hAnsi="Arial" w:cs="Arial"/>
-                <w:sz w:val="14"/>
-                <w:szCs w:val="14"/>
+                <w:rFonts w:ascii="Segoe UI Symbol" w:hAnsi="Segoe UI Symbol"/>
+                <w:sz w:val="16"/>
               </w:rPr>
               <w:fldChar w:fldCharType="separate"/>
             </w:r>
             <w:r>
               <w:rPr>
-                <w:rFonts w:ascii="Arial" w:hAnsi="Arial" w:cs="Arial"/>
+                <w:rFonts w:ascii="Segoe UI Symbol" w:hAnsi="Segoe UI Symbol"/>
                 <w:noProof/>
-                <w:sz w:val="14"/>
-                <w:szCs w:val="14"/>
+                <w:sz w:val="16"/>
               </w:rPr>
               <w:t>«General[IsNotSpecialHandling]»</w:t>
             </w:r>
             <w:r>
               <w:rPr>
-                <w:rFonts w:ascii="Arial" w:hAnsi="Arial" w:cs="Arial"/>
-                <w:sz w:val="14"/>
-                <w:szCs w:val="14"/>
+                <w:rFonts w:ascii="Segoe UI Symbol" w:hAnsi="Segoe UI Symbol"/>
+                <w:sz w:val="16"/>
               </w:rPr>
               <w:fldChar w:fldCharType="end"/>
             </w:r>
@@ -3177,6 +3197,12 @@
                 <w:sz w:val="16"/>
               </w:rPr>
               <w:t xml:space="preserve"> </w:t>
+            </w:r>
+            <w:r>
+              <w:rPr>
+                <w:sz w:val="16"/>
+              </w:rPr>
+              <w:t xml:space="preserve">  </w:t>
             </w:r>
             <w:r>
               <w:rPr>
@@ -6225,12 +6251,8 @@
             <w:pPr>
               <w:numPr>
                 <w:ilvl w:val="0"/>
-                <w:numId w:val="4"/>
+                <w:numId w:val="17"/>
               </w:numPr>
-              <w:tabs>
-                <w:tab w:val="clear" w:pos="720"/>
-                <w:tab w:val="num" w:pos="459"/>
-              </w:tabs>
               <w:rPr>
                 <w:sz w:val="16"/>
               </w:rPr>
@@ -6293,12 +6315,8 @@
             <w:pPr>
               <w:numPr>
                 <w:ilvl w:val="0"/>
-                <w:numId w:val="4"/>
+                <w:numId w:val="17"/>
               </w:numPr>
-              <w:tabs>
-                <w:tab w:val="clear" w:pos="720"/>
-                <w:tab w:val="num" w:pos="459"/>
-              </w:tabs>
               <w:rPr>
                 <w:sz w:val="16"/>
               </w:rPr>
@@ -6361,12 +6379,8 @@
             <w:pPr>
               <w:numPr>
                 <w:ilvl w:val="0"/>
-                <w:numId w:val="4"/>
+                <w:numId w:val="17"/>
               </w:numPr>
-              <w:tabs>
-                <w:tab w:val="clear" w:pos="720"/>
-                <w:tab w:val="num" w:pos="459"/>
-              </w:tabs>
               <w:rPr>
                 <w:sz w:val="16"/>
               </w:rPr>
@@ -6429,12 +6443,8 @@
             <w:pPr>
               <w:numPr>
                 <w:ilvl w:val="0"/>
-                <w:numId w:val="4"/>
+                <w:numId w:val="17"/>
               </w:numPr>
-              <w:tabs>
-                <w:tab w:val="clear" w:pos="720"/>
-                <w:tab w:val="num" w:pos="459"/>
-              </w:tabs>
               <w:rPr>
                 <w:sz w:val="16"/>
               </w:rPr>
@@ -6497,12 +6507,8 @@
             <w:pPr>
               <w:numPr>
                 <w:ilvl w:val="0"/>
-                <w:numId w:val="4"/>
+                <w:numId w:val="17"/>
               </w:numPr>
-              <w:tabs>
-                <w:tab w:val="clear" w:pos="720"/>
-                <w:tab w:val="num" w:pos="459"/>
-              </w:tabs>
               <w:rPr>
                 <w:sz w:val="16"/>
               </w:rPr>
@@ -6565,12 +6571,8 @@
             <w:pPr>
               <w:numPr>
                 <w:ilvl w:val="0"/>
-                <w:numId w:val="4"/>
+                <w:numId w:val="17"/>
               </w:numPr>
-              <w:tabs>
-                <w:tab w:val="clear" w:pos="720"/>
-                <w:tab w:val="num" w:pos="459"/>
-              </w:tabs>
               <w:rPr>
                 <w:sz w:val="16"/>
               </w:rPr>
@@ -6633,12 +6635,8 @@
             <w:pPr>
               <w:numPr>
                 <w:ilvl w:val="0"/>
-                <w:numId w:val="4"/>
+                <w:numId w:val="17"/>
               </w:numPr>
-              <w:tabs>
-                <w:tab w:val="clear" w:pos="720"/>
-                <w:tab w:val="num" w:pos="459"/>
-              </w:tabs>
               <w:rPr>
                 <w:sz w:val="16"/>
               </w:rPr>
@@ -6701,13 +6699,8 @@
             <w:pPr>
               <w:numPr>
                 <w:ilvl w:val="0"/>
-                <w:numId w:val="4"/>
+                <w:numId w:val="17"/>
               </w:numPr>
-              <w:tabs>
-                <w:tab w:val="clear" w:pos="720"/>
-                <w:tab w:val="num" w:pos="318"/>
-              </w:tabs>
-              <w:ind w:left="459" w:hanging="459"/>
               <w:rPr>
                 <w:sz w:val="16"/>
               </w:rPr>
@@ -6778,22 +6771,16 @@
             <w:pPr>
               <w:numPr>
                 <w:ilvl w:val="0"/>
-                <w:numId w:val="4"/>
+                <w:numId w:val="17"/>
               </w:numPr>
-              <w:tabs>
-                <w:tab w:val="clear" w:pos="720"/>
-                <w:tab w:val="num" w:pos="318"/>
-              </w:tabs>
-              <w:ind w:left="459" w:hanging="459"/>
-              <w:rPr>
-                <w:sz w:val="16"/>
-              </w:rPr>
-            </w:pPr>
-            <w:r>
-              <w:rPr>
-                <w:sz w:val="16"/>
-              </w:rPr>
-              <w:tab/>
+              <w:rPr>
+                <w:sz w:val="16"/>
+              </w:rPr>
+            </w:pPr>
+            <w:r>
+              <w:rPr>
+                <w:sz w:val="16"/>
+              </w:rPr>
               <w:t xml:space="preserve">UN class </w:t>
             </w:r>
             <w:r>
@@ -6856,22 +6843,17 @@
             <w:pPr>
               <w:numPr>
                 <w:ilvl w:val="0"/>
-                <w:numId w:val="4"/>
+                <w:numId w:val="17"/>
               </w:numPr>
-              <w:tabs>
-                <w:tab w:val="clear" w:pos="720"/>
-                <w:tab w:val="num" w:pos="318"/>
-              </w:tabs>
-              <w:ind w:left="459" w:hanging="459"/>
-              <w:rPr>
-                <w:sz w:val="16"/>
-              </w:rPr>
-            </w:pPr>
-            <w:r>
-              <w:rPr>
-                <w:sz w:val="16"/>
-              </w:rPr>
-              <w:t xml:space="preserve">    UN Number:</w:t>
+              <w:rPr>
+                <w:sz w:val="16"/>
+              </w:rPr>
+            </w:pPr>
+            <w:r>
+              <w:rPr>
+                <w:sz w:val="16"/>
+              </w:rPr>
+              <w:t>UN Number:</w:t>
             </w:r>
             <w:r>
               <w:rPr>
@@ -6925,22 +6907,16 @@
             <w:pPr>
               <w:numPr>
                 <w:ilvl w:val="0"/>
-                <w:numId w:val="4"/>
+                <w:numId w:val="17"/>
               </w:numPr>
-              <w:tabs>
-                <w:tab w:val="clear" w:pos="720"/>
-                <w:tab w:val="num" w:pos="318"/>
-              </w:tabs>
-              <w:ind w:left="459" w:hanging="459"/>
-              <w:rPr>
-                <w:sz w:val="16"/>
-              </w:rPr>
-            </w:pPr>
-            <w:r>
-              <w:rPr>
-                <w:sz w:val="16"/>
-              </w:rPr>
-              <w:tab/>
+              <w:rPr>
+                <w:sz w:val="16"/>
+              </w:rPr>
+            </w:pPr>
+            <w:r>
+              <w:rPr>
+                <w:sz w:val="16"/>
+              </w:rPr>
               <w:t>UN Shipping name:</w:t>
             </w:r>
             <w:r>
@@ -6995,22 +6971,16 @@
             <w:pPr>
               <w:numPr>
                 <w:ilvl w:val="0"/>
-                <w:numId w:val="4"/>
+                <w:numId w:val="17"/>
               </w:numPr>
-              <w:tabs>
-                <w:tab w:val="clear" w:pos="720"/>
-                <w:tab w:val="num" w:pos="318"/>
-              </w:tabs>
-              <w:ind w:left="459" w:hanging="459"/>
-              <w:rPr>
-                <w:sz w:val="16"/>
-              </w:rPr>
-            </w:pPr>
-            <w:r>
-              <w:rPr>
-                <w:sz w:val="16"/>
-              </w:rPr>
-              <w:tab/>
+              <w:rPr>
+                <w:sz w:val="16"/>
+              </w:rPr>
+            </w:pPr>
+            <w:r>
+              <w:rPr>
+                <w:sz w:val="16"/>
+              </w:rPr>
               <w:t>Customs code(s) (HS):</w:t>
             </w:r>
             <w:r>
@@ -13242,6 +13212,7 @@
             <w:vMerge w:val="restart"/>
             <w:tcBorders>
               <w:top w:val="nil"/>
+              <w:bottom w:val="nil"/>
               <w:right w:val="nil"/>
             </w:tcBorders>
           </w:tcPr>
@@ -13479,6 +13450,7 @@
             <w:tcBorders>
               <w:top w:val="nil"/>
               <w:left w:val="nil"/>
+              <w:bottom w:val="nil"/>
               <w:right w:val="nil"/>
             </w:tcBorders>
           </w:tcPr>
@@ -13716,6 +13688,7 @@
             <w:tcBorders>
               <w:top w:val="nil"/>
               <w:left w:val="nil"/>
+              <w:bottom w:val="nil"/>
             </w:tcBorders>
           </w:tcPr>
           <w:p>
@@ -13962,6 +13935,8 @@
             <w:tcW w:w="992" w:type="dxa"/>
             <w:vMerge/>
             <w:tcBorders>
+              <w:top w:val="nil"/>
+              <w:bottom w:val="nil"/>
               <w:right w:val="nil"/>
             </w:tcBorders>
           </w:tcPr>
@@ -13979,7 +13954,9 @@
             <w:tcW w:w="850" w:type="dxa"/>
             <w:vMerge/>
             <w:tcBorders>
+              <w:top w:val="nil"/>
               <w:left w:val="nil"/>
+              <w:bottom w:val="nil"/>
               <w:right w:val="nil"/>
             </w:tcBorders>
           </w:tcPr>
@@ -13998,6 +13975,7 @@
             <w:vMerge/>
             <w:tcBorders>
               <w:left w:val="nil"/>
+              <w:bottom w:val="nil"/>
             </w:tcBorders>
           </w:tcPr>
           <w:p>
@@ -14045,6 +14023,8 @@
             <w:tcW w:w="992" w:type="dxa"/>
             <w:vMerge/>
             <w:tcBorders>
+              <w:top w:val="nil"/>
+              <w:bottom w:val="nil"/>
               <w:right w:val="nil"/>
             </w:tcBorders>
           </w:tcPr>
@@ -14062,7 +14042,9 @@
             <w:tcW w:w="850" w:type="dxa"/>
             <w:vMerge/>
             <w:tcBorders>
+              <w:top w:val="nil"/>
               <w:left w:val="nil"/>
+              <w:bottom w:val="nil"/>
               <w:right w:val="nil"/>
             </w:tcBorders>
           </w:tcPr>
@@ -14081,6 +14063,7 @@
             <w:vMerge/>
             <w:tcBorders>
               <w:left w:val="nil"/>
+              <w:bottom w:val="nil"/>
             </w:tcBorders>
           </w:tcPr>
           <w:p>
@@ -14270,6 +14253,7 @@
             <w:tcW w:w="992" w:type="dxa"/>
             <w:vMerge/>
             <w:tcBorders>
+              <w:top w:val="nil"/>
               <w:bottom w:val="nil"/>
               <w:right w:val="nil"/>
             </w:tcBorders>
@@ -14288,6 +14272,7 @@
             <w:tcW w:w="850" w:type="dxa"/>
             <w:vMerge/>
             <w:tcBorders>
+              <w:top w:val="nil"/>
               <w:left w:val="nil"/>
               <w:bottom w:val="nil"/>
               <w:right w:val="nil"/>
@@ -14589,36 +14574,6 @@
         </w:tc>
       </w:tr>
     </w:tbl>
-    <w:p>
-      <w:pPr>
-        <w:ind w:left="-709"/>
-        <w:jc w:val="center"/>
-        <w:rPr>
-          <w:sz w:val="16"/>
-        </w:rPr>
-      </w:pPr>
-      <w:r>
-        <w:rPr>
-          <w:sz w:val="16"/>
-        </w:rPr>
-        <w:br/>
-      </w:r>
-    </w:p>
-    <w:p>
-      <w:pPr>
-        <w:ind w:left="-709"/>
-        <w:jc w:val="center"/>
-        <w:rPr>
-          <w:sz w:val="16"/>
-        </w:rPr>
-      </w:pPr>
-      <w:r>
-        <w:rPr>
-          <w:sz w:val="16"/>
-        </w:rPr>
-        <w:br/>
-      </w:r>
-    </w:p>
     <w:p>
       <w:pPr>
         <w:ind w:left="-709"/>
@@ -14640,7 +14595,14 @@
           <w:sz w:val="20"/>
         </w:rPr>
         <w:lastRenderedPageBreak/>
-        <w:t>Movement document for transboundary movements / shipments of waste</w:t>
+        <w:t>Movement document for transboundar</w:t>
+      </w:r>
+      <w:r>
+        <w:rPr>
+          <w:b/>
+          <w:sz w:val="20"/>
+        </w:rPr>
+        <w:t>y movements / shipments of waste</w:t>
       </w:r>
     </w:p>
     <w:p>
@@ -17173,14 +17135,27 @@
             <w:r>
               <w:t xml:space="preserve"> </w:t>
             </w:r>
-            <w:fldSimple w:instr=" MERGEFIELD  Producer[RegistrationNumber]  \* MERGEFORMAT ">
-              <w:r>
-                <w:rPr>
-                  <w:noProof/>
-                </w:rPr>
-                <w:t>«Producer[RegistrationNumber]»</w:t>
-              </w:r>
-            </w:fldSimple>
+            <w:r>
+              <w:fldChar w:fldCharType="begin"/>
+            </w:r>
+            <w:r>
+              <w:instrText xml:space="preserve"> MERGEFIELD  Producer[RegistrationNumber]  \* MERGEFORMAT </w:instrText>
+            </w:r>
+            <w:r>
+              <w:fldChar w:fldCharType="separate"/>
+            </w:r>
+            <w:r>
+              <w:rPr>
+                <w:noProof/>
+              </w:rPr>
+              <w:t>«Producer[RegistrationNumber]»</w:t>
+            </w:r>
+            <w:r>
+              <w:rPr>
+                <w:noProof/>
+              </w:rPr>
+              <w:fldChar w:fldCharType="end"/>
+            </w:r>
           </w:p>
           <w:p>
             <w:pPr>
@@ -21512,22 +21487,18 @@
       </w:tr>
     </w:tbl>
     <w:p>
-      <w:pPr>
-        <w:rPr>
-          <w:b/>
-        </w:rPr>
-      </w:pPr>
+      <w:bookmarkStart w:id="2" w:name="_GoBack"/>
+      <w:bookmarkEnd w:id="2"/>
+    </w:p>
+    <w:p>
       <w:r>
-        <w:rPr>
-          <w:b/>
-        </w:rPr>
-        <w:lastRenderedPageBreak/>
         <w:br w:type="page"/>
       </w:r>
     </w:p>
+    <w:p/>
     <w:tbl>
       <w:tblPr>
-        <w:tblW w:w="0" w:type="auto"/>
+        <w:tblW w:w="10490" w:type="dxa"/>
         <w:tblInd w:w="-1168" w:type="dxa"/>
         <w:tblBorders>
           <w:top w:val="single" w:sz="4" w:space="0" w:color="auto"/>
@@ -21571,7 +21542,6 @@
                 <w:b/>
                 <w:sz w:val="16"/>
               </w:rPr>
-              <w:lastRenderedPageBreak/>
               <w:t>FOR USE BY CUSTOMS OFFICES (if required by national legislation)</w:t>
             </w:r>
           </w:p>
@@ -23511,6 +23481,7 @@
             <w:vMerge w:val="restart"/>
             <w:tcBorders>
               <w:top w:val="nil"/>
+              <w:bottom w:val="nil"/>
               <w:right w:val="nil"/>
             </w:tcBorders>
           </w:tcPr>
@@ -23756,6 +23727,7 @@
             <w:tcBorders>
               <w:top w:val="nil"/>
               <w:left w:val="nil"/>
+              <w:bottom w:val="nil"/>
               <w:right w:val="nil"/>
             </w:tcBorders>
           </w:tcPr>
@@ -24002,6 +23974,7 @@
             <w:tcBorders>
               <w:top w:val="nil"/>
               <w:left w:val="nil"/>
+              <w:bottom w:val="nil"/>
             </w:tcBorders>
           </w:tcPr>
           <w:p>
@@ -24265,6 +24238,8 @@
             <w:tcW w:w="992" w:type="dxa"/>
             <w:vMerge/>
             <w:tcBorders>
+              <w:top w:val="nil"/>
+              <w:bottom w:val="nil"/>
               <w:right w:val="nil"/>
             </w:tcBorders>
           </w:tcPr>
@@ -24282,7 +24257,9 @@
             <w:tcW w:w="850" w:type="dxa"/>
             <w:vMerge/>
             <w:tcBorders>
+              <w:top w:val="nil"/>
               <w:left w:val="nil"/>
+              <w:bottom w:val="nil"/>
               <w:right w:val="nil"/>
             </w:tcBorders>
           </w:tcPr>
@@ -24301,7 +24278,9 @@
             <w:gridSpan w:val="2"/>
             <w:vMerge/>
             <w:tcBorders>
+              <w:top w:val="nil"/>
               <w:left w:val="nil"/>
+              <w:bottom w:val="nil"/>
             </w:tcBorders>
           </w:tcPr>
           <w:p>
@@ -24506,6 +24485,7 @@
             <w:tcW w:w="992" w:type="dxa"/>
             <w:vMerge/>
             <w:tcBorders>
+              <w:top w:val="nil"/>
               <w:bottom w:val="nil"/>
               <w:right w:val="nil"/>
             </w:tcBorders>
@@ -24524,6 +24504,7 @@
             <w:tcW w:w="850" w:type="dxa"/>
             <w:vMerge/>
             <w:tcBorders>
+              <w:top w:val="nil"/>
               <w:left w:val="nil"/>
               <w:bottom w:val="nil"/>
               <w:right w:val="nil"/>
@@ -24544,6 +24525,7 @@
             <w:gridSpan w:val="2"/>
             <w:vMerge/>
             <w:tcBorders>
+              <w:top w:val="nil"/>
               <w:left w:val="nil"/>
               <w:bottom w:val="nil"/>
             </w:tcBorders>
@@ -24809,21 +24791,6 @@
               <w:bottom w:val="single" w:sz="4" w:space="0" w:color="auto"/>
             </w:tcBorders>
           </w:tcPr>
-          <w:p>
-            <w:pPr>
-              <w:rPr>
-                <w:b/>
-                <w:sz w:val="16"/>
-              </w:rPr>
-            </w:pPr>
-          </w:p>
-          <w:p>
-            <w:pPr>
-              <w:rPr>
-                <w:sz w:val="16"/>
-              </w:rPr>
-            </w:pPr>
-          </w:p>
           <w:p>
             <w:pPr>
               <w:rPr>
@@ -24885,500 +24852,6 @@
         </w:rPr>
         <w:br w:type="page"/>
       </w:r>
-    </w:p>
-    <w:p>
-      <w:pPr>
-        <w:rPr>
-          <w:sz w:val="16"/>
-        </w:rPr>
-      </w:pPr>
-    </w:p>
-    <w:p>
-      <w:pPr>
-        <w:rPr>
-          <w:sz w:val="16"/>
-        </w:rPr>
-      </w:pPr>
-    </w:p>
-    <w:p>
-      <w:pPr>
-        <w:rPr>
-          <w:sz w:val="16"/>
-        </w:rPr>
-      </w:pPr>
-    </w:p>
-    <w:p>
-      <w:pPr>
-        <w:rPr>
-          <w:sz w:val="16"/>
-        </w:rPr>
-      </w:pPr>
-    </w:p>
-    <w:p>
-      <w:pPr>
-        <w:pStyle w:val="EndnoteText"/>
-        <w:rPr>
-          <w:rFonts w:cs="Arial"/>
-          <w:b/>
-          <w:lang w:val="en-US"/>
-        </w:rPr>
-      </w:pPr>
-      <w:r>
-        <w:rPr>
-          <w:rStyle w:val="Strong"/>
-          <w:rFonts w:cs="Arial"/>
-          <w:lang w:val="en-US"/>
-        </w:rPr>
-        <w:t>E</w:t>
-      </w:r>
-      <w:r>
-        <w:rPr>
-          <w:rFonts w:cs="Arial"/>
-          <w:b/>
-          <w:lang w:val="en-US"/>
-        </w:rPr>
-        <w:t>xporting Waste from England and Wales</w:t>
-      </w:r>
-    </w:p>
-    <w:p>
-      <w:pPr>
-        <w:pStyle w:val="EndnoteText"/>
-        <w:rPr>
-          <w:rFonts w:ascii="Times New Roman" w:hAnsi="Times New Roman"/>
-          <w:sz w:val="20"/>
-          <w:lang w:val="en-US"/>
-        </w:rPr>
-      </w:pPr>
-    </w:p>
-    <w:p>
-      <w:pPr>
-        <w:pStyle w:val="addresses"/>
-        <w:spacing w:before="0" w:beforeAutospacing="0" w:after="0" w:afterAutospacing="0"/>
-        <w:jc w:val="both"/>
-        <w:rPr>
-          <w:sz w:val="20"/>
-          <w:szCs w:val="20"/>
-        </w:rPr>
-      </w:pPr>
-      <w:r>
-        <w:rPr>
-          <w:rFonts w:ascii="Arial" w:hAnsi="Arial" w:cs="Arial"/>
-          <w:lang w:val="en-US"/>
-        </w:rPr>
-        <w:t>As requested, I enclose Notification and Movement document.  Please note, the Notification and Movement document are uniquely referenced documents that must only be submitted once and the formatting must remain the same.</w:t>
-      </w:r>
-    </w:p>
-    <w:p>
-      <w:pPr>
-        <w:pStyle w:val="addresses"/>
-        <w:spacing w:before="0" w:beforeAutospacing="0" w:after="0" w:afterAutospacing="0"/>
-        <w:rPr>
-          <w:sz w:val="20"/>
-          <w:szCs w:val="20"/>
-        </w:rPr>
-      </w:pPr>
-      <w:r>
-        <w:rPr>
-          <w:sz w:val="20"/>
-          <w:szCs w:val="20"/>
-        </w:rPr>
-        <w:t> </w:t>
-      </w:r>
-    </w:p>
-    <w:p>
-      <w:pPr>
-        <w:pStyle w:val="addresses"/>
-        <w:spacing w:before="0" w:beforeAutospacing="0" w:after="0" w:afterAutospacing="0"/>
-        <w:jc w:val="both"/>
-        <w:rPr>
-          <w:sz w:val="20"/>
-          <w:szCs w:val="20"/>
-        </w:rPr>
-      </w:pPr>
-      <w:r>
-        <w:rPr>
-          <w:rFonts w:ascii="Arial" w:hAnsi="Arial" w:cs="Arial"/>
-          <w:lang w:val="en-US"/>
-        </w:rPr>
-        <w:t xml:space="preserve">In the first instance, the completed original documents must only be submitted for assessment to the International Waste Shipments Team, Environment Agency, Richard Fairclough House, Knutsford Road, Latchford, Warrington, Cheshire, WA4 1HT. </w:t>
-      </w:r>
-    </w:p>
-    <w:p>
-      <w:pPr>
-        <w:pStyle w:val="addresses"/>
-        <w:spacing w:before="0" w:beforeAutospacing="0" w:after="0" w:afterAutospacing="0"/>
-        <w:rPr>
-          <w:sz w:val="20"/>
-          <w:szCs w:val="20"/>
-        </w:rPr>
-      </w:pPr>
-      <w:r>
-        <w:rPr>
-          <w:sz w:val="20"/>
-          <w:szCs w:val="20"/>
-        </w:rPr>
-        <w:t> </w:t>
-      </w:r>
-    </w:p>
-    <w:p>
-      <w:pPr>
-        <w:pStyle w:val="addresses"/>
-        <w:spacing w:before="0" w:beforeAutospacing="0" w:after="0" w:afterAutospacing="0"/>
-        <w:jc w:val="both"/>
-        <w:rPr>
-          <w:rFonts w:ascii="Arial" w:hAnsi="Arial" w:cs="Arial"/>
-          <w:lang w:val="en-US"/>
-        </w:rPr>
-      </w:pPr>
-      <w:r>
-        <w:rPr>
-          <w:rFonts w:ascii="Arial" w:hAnsi="Arial" w:cs="Arial"/>
-          <w:lang w:val="en-US"/>
-        </w:rPr>
-        <w:t xml:space="preserve">We have produced some useful guidance on how to complete the Notification documents and provided details of our charges at </w:t>
-      </w:r>
-      <w:hyperlink r:id="rId8" w:history="1">
-        <w:r>
-          <w:rPr>
-            <w:rStyle 